<commit_message>
[Manuscript] Add some time-dependent problem relevant content
</commit_message>
<xml_diff>
--- a/unrealized_accessibility.docx
+++ b/unrealized_accessibility.docx
@@ -2148,7 +2148,7 @@
           <w:rFonts w:ascii="Times New Roman" w:hAnsi="Times New Roman" w:cs="Times New Roman"/>
           <w:sz w:val="24"/>
         </w:rPr>
-        <w:instrText>ADDIN CSL_CITATION {"citationItems":[{"id":"ITEM-1","itemData":{"ISSN":"0965-8564","author":[{"dropping-particle":"","family":"Liu","given":"Luyu","non-dropping-particle":"","parse-names":false,"suffix":""},{"dropping-particle":"","family":"Miller","given":"Harvey J","non-dropping-particle":"","parse-names":false,"suffix":""}],"container-title":"Transportation Research Part A: Policy and Practice","id":"ITEM-1","issued":{"date-parts":[["2020"]]},"page":"167-179","publisher":"Elsevier","title":"Does real-time transit information reduce waiting time? An empirical analysis","type":"article-journal","volume":"141"},"uris":["http://www.mendeley.com/documents/?uuid=296dae2e-0a43-4b39-8bc4-e45e1babfe9f"]}],"mendeley":{"formattedCitation":"(Liu &amp; Miller, 2020)","plainTextFormattedCitation":"(Liu &amp; Miller, 2020)"},"properties":{"noteIndex":0},"schema":"https://github.com/citation-style-language/schema/raw/master/csl-citation.json"}</w:instrText>
+        <w:instrText>ADDIN CSL_CITATION {"citationItems":[{"id":"ITEM-1","itemData":{"ISSN":"0965-8564","author":[{"dropping-particle":"","family":"Liu","given":"Luyu","non-dropping-particle":"","parse-names":false,"suffix":""},{"dropping-particle":"","family":"Miller","given":"Harvey J","non-dropping-particle":"","parse-names":false,"suffix":""}],"container-title":"Transportation Research Part A: Policy and Practice","id":"ITEM-1","issued":{"date-parts":[["2020"]]},"page":"167-179","publisher":"Elsevier","title":"Does real-time transit information reduce waiting time? An empirical analysis","type":"article-journal","volume":"141"},"uris":["http://www.mendeley.com/documents/?uuid=296dae2e-0a43-4b39-8bc4-e45e1babfe9f"]}],"mendeley":{"formattedCitation":"(Liu &amp; Miller, 2020)","plainTextFormattedCitation":"(Liu &amp; Miller, 2020)","previouslyFormattedCitation":"(Liu &amp; Miller, 2020)"},"properties":{"noteIndex":0},"schema":"https://github.com/citation-style-language/schema/raw/master/csl-citation.json"}</w:instrText>
       </w:r>
       <w:r>
         <w:rPr>
@@ -2461,7 +2461,14 @@
           <w:rFonts w:ascii="Times New Roman" w:hAnsi="Times New Roman" w:cs="Times New Roman"/>
           <w:sz w:val="24"/>
         </w:rPr>
-        <w:t>Time-dependent deterministic routing algorithm</w:t>
+        <w:t xml:space="preserve">Time-dependent routing </w:t>
+      </w:r>
+      <w:r>
+        <w:rPr>
+          <w:rFonts w:ascii="Times New Roman" w:hAnsi="Times New Roman" w:cs="Times New Roman"/>
+          <w:sz w:val="24"/>
+        </w:rPr>
+        <w:t>problem</w:t>
       </w:r>
     </w:p>
     <w:p>
@@ -2483,14 +2490,42 @@
           <w:rFonts w:ascii="Times New Roman" w:hAnsi="Times New Roman" w:cs="Times New Roman"/>
           <w:sz w:val="24"/>
         </w:rPr>
-        <w:t>, even with retrospective arrival time</w:t>
-      </w:r>
-      <w:r>
-        <w:rPr>
-          <w:rFonts w:ascii="Times New Roman" w:hAnsi="Times New Roman" w:cs="Times New Roman"/>
-          <w:sz w:val="24"/>
-        </w:rPr>
-        <w:t xml:space="preserve">. A major reason is because transit networks are </w:t>
+        <w:t xml:space="preserve">, even with </w:t>
+      </w:r>
+      <w:r>
+        <w:rPr>
+          <w:rFonts w:ascii="Times New Roman" w:hAnsi="Times New Roman" w:cs="Times New Roman"/>
+          <w:sz w:val="24"/>
+        </w:rPr>
+        <w:t xml:space="preserve">a complete archive of </w:t>
+      </w:r>
+      <w:r>
+        <w:rPr>
+          <w:rFonts w:ascii="Times New Roman" w:hAnsi="Times New Roman" w:cs="Times New Roman"/>
+          <w:sz w:val="24"/>
+        </w:rPr>
+        <w:t>retrospective arrival time</w:t>
+      </w:r>
+      <w:r>
+        <w:rPr>
+          <w:rFonts w:ascii="Times New Roman" w:hAnsi="Times New Roman" w:cs="Times New Roman"/>
+          <w:sz w:val="24"/>
+        </w:rPr>
+        <w:t>s</w:t>
+      </w:r>
+      <w:r>
+        <w:rPr>
+          <w:rFonts w:ascii="Times New Roman" w:hAnsi="Times New Roman" w:cs="Times New Roman"/>
+          <w:sz w:val="24"/>
+        </w:rPr>
+        <w:t>. A major reason is because transit networks are</w:t>
+      </w:r>
+      <w:r>
+        <w:rPr>
+          <w:rFonts w:ascii="Times New Roman" w:hAnsi="Times New Roman" w:cs="Times New Roman"/>
+          <w:sz w:val="24"/>
+        </w:rPr>
+        <w:t xml:space="preserve"> </w:t>
       </w:r>
       <w:r>
         <w:rPr>
@@ -2499,11 +2534,88 @@
           <w:iCs/>
           <w:sz w:val="24"/>
         </w:rPr>
+        <w:t>discontinuous</w:t>
+      </w:r>
+      <w:r>
+        <w:rPr>
+          <w:rFonts w:ascii="Times New Roman" w:hAnsi="Times New Roman" w:cs="Times New Roman"/>
+          <w:sz w:val="24"/>
+        </w:rPr>
+        <w:t xml:space="preserve"> and</w:t>
+      </w:r>
+      <w:r>
+        <w:rPr>
+          <w:rFonts w:ascii="Times New Roman" w:hAnsi="Times New Roman" w:cs="Times New Roman"/>
+          <w:sz w:val="24"/>
+        </w:rPr>
+        <w:t xml:space="preserve"> </w:t>
+      </w:r>
+      <w:r>
+        <w:rPr>
+          <w:rFonts w:ascii="Times New Roman" w:hAnsi="Times New Roman" w:cs="Times New Roman"/>
+          <w:i/>
+          <w:iCs/>
+          <w:sz w:val="24"/>
+        </w:rPr>
         <w:t>time-dependent</w:t>
       </w:r>
       <w:r>
         <w:rPr>
           <w:rFonts w:ascii="Times New Roman" w:hAnsi="Times New Roman" w:cs="Times New Roman"/>
+          <w:i/>
+          <w:iCs/>
+          <w:sz w:val="24"/>
+        </w:rPr>
+        <w:t xml:space="preserve"> </w:t>
+      </w:r>
+      <w:r>
+        <w:rPr>
+          <w:rFonts w:ascii="Times New Roman" w:hAnsi="Times New Roman" w:cs="Times New Roman"/>
+          <w:i/>
+          <w:iCs/>
+          <w:sz w:val="24"/>
+        </w:rPr>
+        <w:fldChar w:fldCharType="begin" w:fldLock="1"/>
+      </w:r>
+      <w:r>
+        <w:rPr>
+          <w:rFonts w:ascii="Times New Roman" w:hAnsi="Times New Roman" w:cs="Times New Roman"/>
+          <w:i/>
+          <w:iCs/>
+          <w:sz w:val="24"/>
+        </w:rPr>
+        <w:instrText>ADDIN CSL_CITATION {"citationItems":[{"id":"ITEM-1","itemData":{"ISSN":"0305-0548","author":[{"dropping-particle":"","family":"Gendreau","given":"Michel","non-dropping-particle":"","parse-names":false,"suffix":""},{"dropping-particle":"","family":"Ghiani","given":"Gianpaolo","non-dropping-particle":"","parse-names":false,"suffix":""},{"dropping-particle":"","family":"Guerriero","given":"Emanuela","non-dropping-particle":"","parse-names":false,"suffix":""}],"container-title":"Computers &amp; operations research","id":"ITEM-1","issued":{"date-parts":[["2015"]]},"page":"189-197","publisher":"Elsevier","title":"Time-dependent routing problems: A review","type":"article-journal","volume":"64"},"uris":["http://www.mendeley.com/documents/?uuid=f5a79329-d06b-4a0c-aa8c-4dce12112910"]},{"id":"ITEM-2","itemData":{"ISSN":"2364-1541","author":[{"dropping-particle":"","family":"Wang","given":"Yishu","non-dropping-particle":"","parse-names":false,"suffix":""},{"dropping-particle":"","family":"Yuan","given":"Ye","non-dropping-particle":"","parse-names":false,"suffix":""},{"dropping-particle":"","family":"Ma","given":"Yuliang","non-dropping-particle":"","parse-names":false,"suffix":""},{"dropping-particle":"","family":"Wang","given":"Guoren","non-dropping-particle":"","parse-names":false,"suffix":""}],"container-title":"Data Science and Engineering","id":"ITEM-2","issue":"4","issued":{"date-parts":[["2019"]]},"page":"352-366","publisher":"Springer","title":"Time-dependent graphs: Definitions, applications, and algorithms","type":"article-journal","volume":"4"},"uris":["http://www.mendeley.com/documents/?uuid=b2c16d58-e643-4b70-a5ff-d44ba0886fec"]}],"mendeley":{"formattedCitation":"(Gendreau, Ghiani, &amp; Guerriero, 2015; Wang, Yuan, Ma, &amp; Wang, 2019)","plainTextFormattedCitation":"(Gendreau, Ghiani, &amp; Guerriero, 2015; Wang, Yuan, Ma, &amp; Wang, 2019)","previouslyFormattedCitation":"(Gendreau, Ghiani, &amp; Guerriero, 2015; Wang, Yuan, Ma, &amp; Wang, 2019)"},"properties":{"noteIndex":0},"schema":"https://github.com/citation-style-language/schema/raw/master/csl-citation.json"}</w:instrText>
+      </w:r>
+      <w:r>
+        <w:rPr>
+          <w:rFonts w:ascii="Times New Roman" w:hAnsi="Times New Roman" w:cs="Times New Roman"/>
+          <w:i/>
+          <w:iCs/>
+          <w:sz w:val="24"/>
+        </w:rPr>
+        <w:fldChar w:fldCharType="separate"/>
+      </w:r>
+      <w:r>
+        <w:rPr>
+          <w:rFonts w:ascii="Times New Roman" w:hAnsi="Times New Roman" w:cs="Times New Roman"/>
+          <w:iCs/>
+          <w:noProof/>
+          <w:sz w:val="24"/>
+        </w:rPr>
+        <w:t>(Gendreau, Ghiani, &amp; Guerriero, 2015; Wang, Yuan, Ma, &amp; Wang, 2019)</w:t>
+      </w:r>
+      <w:r>
+        <w:rPr>
+          <w:rFonts w:ascii="Times New Roman" w:hAnsi="Times New Roman" w:cs="Times New Roman"/>
+          <w:i/>
+          <w:iCs/>
+          <w:sz w:val="24"/>
+        </w:rPr>
+        <w:fldChar w:fldCharType="end"/>
+      </w:r>
+      <w:r>
+        <w:rPr>
+          <w:rFonts w:ascii="Times New Roman" w:hAnsi="Times New Roman" w:cs="Times New Roman"/>
           <w:sz w:val="24"/>
         </w:rPr>
         <w:t>.</w:t>
@@ -2576,7 +2688,21 @@
           <w:rFonts w:ascii="Times New Roman" w:hAnsi="Times New Roman" w:cs="Times New Roman"/>
           <w:sz w:val="24"/>
         </w:rPr>
-        <w:t xml:space="preserve"> of a transit work can be very different depending on the</w:t>
+        <w:t xml:space="preserve"> of a transit work can </w:t>
+      </w:r>
+      <w:r>
+        <w:rPr>
+          <w:rFonts w:ascii="Times New Roman" w:hAnsi="Times New Roman" w:cs="Times New Roman"/>
+          <w:sz w:val="24"/>
+        </w:rPr>
+        <w:t>vary</w:t>
+      </w:r>
+      <w:r>
+        <w:rPr>
+          <w:rFonts w:ascii="Times New Roman" w:hAnsi="Times New Roman" w:cs="Times New Roman"/>
+          <w:sz w:val="24"/>
+        </w:rPr>
+        <w:t xml:space="preserve"> depending on the</w:t>
       </w:r>
       <w:r>
         <w:rPr>
@@ -2625,7 +2751,7 @@
           <w:rFonts w:ascii="Times New Roman" w:hAnsi="Times New Roman" w:cs="Times New Roman"/>
           <w:sz w:val="24"/>
         </w:rPr>
-        <w:t xml:space="preserve"> variation of time </w:t>
+        <w:t xml:space="preserve"> variation </w:t>
       </w:r>
       <w:r>
         <w:rPr>
@@ -2660,7 +2786,7 @@
           <w:rFonts w:ascii="Times New Roman" w:hAnsi="Times New Roman" w:cs="Times New Roman"/>
           <w:sz w:val="24"/>
         </w:rPr>
-        <w:t xml:space="preserve"> wait time and in-vehicle time. </w:t>
+        <w:t xml:space="preserve"> wait time and in-vehicle time.</w:t>
       </w:r>
     </w:p>
     <w:p>
@@ -2676,6 +2802,706 @@
           <w:sz w:val="24"/>
         </w:rPr>
         <w:tab/>
+      </w:r>
+      <w:r>
+        <w:rPr>
+          <w:rFonts w:ascii="Times New Roman" w:hAnsi="Times New Roman" w:cs="Times New Roman"/>
+          <w:sz w:val="24"/>
+        </w:rPr>
+        <w:t xml:space="preserve">The time-dependent routing problem can be generally categorized into two models: </w:t>
+      </w:r>
+      <w:r>
+        <w:rPr>
+          <w:rFonts w:ascii="Times New Roman" w:hAnsi="Times New Roman" w:cs="Times New Roman"/>
+          <w:sz w:val="24"/>
+        </w:rPr>
+        <w:t>deterministic and stochastic model</w:t>
+      </w:r>
+      <w:r>
+        <w:rPr>
+          <w:rFonts w:ascii="Times New Roman" w:hAnsi="Times New Roman" w:cs="Times New Roman"/>
+          <w:sz w:val="24"/>
+        </w:rPr>
+        <w:t xml:space="preserve"> </w:t>
+      </w:r>
+      <w:r>
+        <w:rPr>
+          <w:rFonts w:ascii="Times New Roman" w:hAnsi="Times New Roman" w:cs="Times New Roman"/>
+          <w:sz w:val="24"/>
+        </w:rPr>
+        <w:fldChar w:fldCharType="begin" w:fldLock="1"/>
+      </w:r>
+      <w:r>
+        <w:rPr>
+          <w:rFonts w:ascii="Times New Roman" w:hAnsi="Times New Roman" w:cs="Times New Roman"/>
+          <w:sz w:val="24"/>
+        </w:rPr>
+        <w:instrText>ADDIN CSL_CITATION {"citationItems":[{"id":"ITEM-1","itemData":{"ISSN":"0305-0548","author":[{"dropping-particle":"","family":"Gendreau","given":"Michel","non-dropping-particle":"","parse-names":false,"suffix":""},{"dropping-particle":"","family":"Ghiani","given":"Gianpaolo","non-dropping-particle":"","parse-names":false,"suffix":""},{"dropping-particle":"","family":"Guerriero","given":"Emanuela","non-dropping-particle":"","parse-names":false,"suffix":""}],"container-title":"Computers &amp; operations research","id":"ITEM-1","issued":{"date-parts":[["2015"]]},"page":"189-197","publisher":"Elsevier","title":"Time-dependent routing problems: A review","type":"article-journal","volume":"64"},"uris":["http://www.mendeley.com/documents/?uuid=f5a79329-d06b-4a0c-aa8c-4dce12112910"]}],"mendeley":{"formattedCitation":"(Gendreau et al., 2015)","plainTextFormattedCitation":"(Gendreau et al., 2015)","previouslyFormattedCitation":"(Gendreau et al., 2015)"},"properties":{"noteIndex":0},"schema":"https://github.com/citation-style-language/schema/raw/master/csl-citation.json"}</w:instrText>
+      </w:r>
+      <w:r>
+        <w:rPr>
+          <w:rFonts w:ascii="Times New Roman" w:hAnsi="Times New Roman" w:cs="Times New Roman"/>
+          <w:sz w:val="24"/>
+        </w:rPr>
+        <w:fldChar w:fldCharType="separate"/>
+      </w:r>
+      <w:r>
+        <w:rPr>
+          <w:rFonts w:ascii="Times New Roman" w:hAnsi="Times New Roman" w:cs="Times New Roman"/>
+          <w:noProof/>
+          <w:sz w:val="24"/>
+        </w:rPr>
+        <w:t>(Gendreau et al., 2015)</w:t>
+      </w:r>
+      <w:r>
+        <w:rPr>
+          <w:rFonts w:ascii="Times New Roman" w:hAnsi="Times New Roman" w:cs="Times New Roman"/>
+          <w:sz w:val="24"/>
+        </w:rPr>
+        <w:fldChar w:fldCharType="end"/>
+      </w:r>
+      <w:r>
+        <w:rPr>
+          <w:rFonts w:ascii="Times New Roman" w:hAnsi="Times New Roman" w:cs="Times New Roman"/>
+          <w:sz w:val="24"/>
+        </w:rPr>
+        <w:t xml:space="preserve">. </w:t>
+      </w:r>
+      <w:r>
+        <w:rPr>
+          <w:rFonts w:ascii="Times New Roman" w:hAnsi="Times New Roman" w:cs="Times New Roman"/>
+          <w:sz w:val="24"/>
+        </w:rPr>
+        <w:t xml:space="preserve">Stochastic models use a stochastic factor to measure or predict the time-varying travel time. </w:t>
+      </w:r>
+      <w:r>
+        <w:rPr>
+          <w:rFonts w:ascii="Times New Roman" w:hAnsi="Times New Roman" w:cs="Times New Roman"/>
+          <w:sz w:val="24"/>
+        </w:rPr>
+        <w:t xml:space="preserve">They </w:t>
+      </w:r>
+      <w:r>
+        <w:rPr>
+          <w:rFonts w:ascii="Times New Roman" w:hAnsi="Times New Roman" w:cs="Times New Roman"/>
+          <w:sz w:val="24"/>
+        </w:rPr>
+        <w:t xml:space="preserve">are more useful </w:t>
+      </w:r>
+      <w:r>
+        <w:rPr>
+          <w:rFonts w:ascii="Times New Roman" w:hAnsi="Times New Roman" w:cs="Times New Roman"/>
+          <w:sz w:val="24"/>
+        </w:rPr>
+        <w:t>to</w:t>
+      </w:r>
+      <w:r>
+        <w:rPr>
+          <w:rFonts w:ascii="Times New Roman" w:hAnsi="Times New Roman" w:cs="Times New Roman"/>
+          <w:sz w:val="24"/>
+        </w:rPr>
+        <w:t xml:space="preserve"> capture the randomness caused by congestion, weather, accidents, and road maintenance </w:t>
+      </w:r>
+      <w:r>
+        <w:rPr>
+          <w:rFonts w:ascii="Times New Roman" w:hAnsi="Times New Roman" w:cs="Times New Roman"/>
+          <w:sz w:val="24"/>
+        </w:rPr>
+        <w:fldChar w:fldCharType="begin" w:fldLock="1"/>
+      </w:r>
+      <w:r>
+        <w:rPr>
+          <w:rFonts w:ascii="Times New Roman" w:hAnsi="Times New Roman" w:cs="Times New Roman"/>
+          <w:sz w:val="24"/>
+        </w:rPr>
+        <w:instrText>ADDIN CSL_CITATION {"citationItems":[{"id":"ITEM-1","itemData":{"ISSN":"0305-0548","author":[{"dropping-particle":"","family":"Gendreau","given":"Michel","non-dropping-particle":"","parse-names":false,"suffix":""},{"dropping-particle":"","family":"Ghiani","given":"Gianpaolo","non-dropping-particle":"","parse-names":false,"suffix":""},{"dropping-particle":"","family":"Guerriero","given":"Emanuela","non-dropping-particle":"","parse-names":false,"suffix":""}],"container-title":"Computers &amp; operations research","id":"ITEM-1","issued":{"date-parts":[["2015"]]},"page":"189-197","publisher":"Elsevier","title":"Time-dependent routing problems: A review","type":"article-journal","volume":"64"},"uris":["http://www.mendeley.com/documents/?uuid=f5a79329-d06b-4a0c-aa8c-4dce12112910"]}],"mendeley":{"formattedCitation":"(Gendreau et al., 2015)","plainTextFormattedCitation":"(Gendreau et al., 2015)","previouslyFormattedCitation":"(Gendreau et al., 2015)"},"properties":{"noteIndex":0},"schema":"https://github.com/citation-style-language/schema/raw/master/csl-citation.json"}</w:instrText>
+      </w:r>
+      <w:r>
+        <w:rPr>
+          <w:rFonts w:ascii="Times New Roman" w:hAnsi="Times New Roman" w:cs="Times New Roman"/>
+          <w:sz w:val="24"/>
+        </w:rPr>
+        <w:fldChar w:fldCharType="separate"/>
+      </w:r>
+      <w:r>
+        <w:rPr>
+          <w:rFonts w:ascii="Times New Roman" w:hAnsi="Times New Roman" w:cs="Times New Roman"/>
+          <w:noProof/>
+          <w:sz w:val="24"/>
+        </w:rPr>
+        <w:t>(Gendreau et al., 2015)</w:t>
+      </w:r>
+      <w:r>
+        <w:rPr>
+          <w:rFonts w:ascii="Times New Roman" w:hAnsi="Times New Roman" w:cs="Times New Roman"/>
+          <w:sz w:val="24"/>
+        </w:rPr>
+        <w:fldChar w:fldCharType="end"/>
+      </w:r>
+      <w:r>
+        <w:rPr>
+          <w:rFonts w:ascii="Times New Roman" w:hAnsi="Times New Roman" w:cs="Times New Roman"/>
+          <w:sz w:val="24"/>
+        </w:rPr>
+        <w:t xml:space="preserve">; however, due to the random nature of these models, the results include </w:t>
+      </w:r>
+      <w:r>
+        <w:rPr>
+          <w:rFonts w:ascii="Times New Roman" w:hAnsi="Times New Roman" w:cs="Times New Roman"/>
+          <w:sz w:val="24"/>
+        </w:rPr>
+        <w:t xml:space="preserve">many </w:t>
+      </w:r>
+      <w:r>
+        <w:rPr>
+          <w:rFonts w:ascii="Times New Roman" w:hAnsi="Times New Roman" w:cs="Times New Roman"/>
+          <w:sz w:val="24"/>
+        </w:rPr>
+        <w:t>uncertainties, even with deterministic and retrospective travel time records.</w:t>
+      </w:r>
+      <w:r>
+        <w:rPr>
+          <w:rFonts w:ascii="Times New Roman" w:hAnsi="Times New Roman" w:cs="Times New Roman"/>
+          <w:sz w:val="24"/>
+        </w:rPr>
+        <w:t xml:space="preserve"> </w:t>
+      </w:r>
+      <w:r>
+        <w:rPr>
+          <w:rFonts w:ascii="Times New Roman" w:hAnsi="Times New Roman" w:cs="Times New Roman"/>
+          <w:sz w:val="24"/>
+        </w:rPr>
+        <w:t>Because we collected all the arrival times at all the stops</w:t>
+      </w:r>
+      <w:r>
+        <w:rPr>
+          <w:rFonts w:ascii="Times New Roman" w:hAnsi="Times New Roman" w:cs="Times New Roman"/>
+          <w:sz w:val="24"/>
+        </w:rPr>
+        <w:t xml:space="preserve"> and aim for more accurate travel time</w:t>
+      </w:r>
+      <w:r>
+        <w:rPr>
+          <w:rFonts w:ascii="Times New Roman" w:hAnsi="Times New Roman" w:cs="Times New Roman"/>
+          <w:sz w:val="24"/>
+        </w:rPr>
+        <w:t xml:space="preserve">, we use a deterministic approach to address the time-dependent routing problem. </w:t>
+      </w:r>
+    </w:p>
+    <w:p>
+      <w:pPr>
+        <w:ind w:firstLine="720"/>
+        <w:rPr>
+          <w:rFonts w:ascii="Times New Roman" w:hAnsi="Times New Roman" w:cs="Times New Roman"/>
+          <w:sz w:val="24"/>
+        </w:rPr>
+      </w:pPr>
+      <w:r>
+        <w:rPr>
+          <w:rFonts w:ascii="Times New Roman" w:hAnsi="Times New Roman" w:cs="Times New Roman"/>
+          <w:sz w:val="24"/>
+        </w:rPr>
+        <w:t xml:space="preserve">We </w:t>
+      </w:r>
+      <w:r>
+        <w:rPr>
+          <w:rFonts w:ascii="Times New Roman" w:hAnsi="Times New Roman" w:cs="Times New Roman"/>
+          <w:sz w:val="24"/>
+        </w:rPr>
+        <w:t xml:space="preserve">use a </w:t>
+      </w:r>
+      <w:r>
+        <w:rPr>
+          <w:rFonts w:ascii="Times New Roman" w:hAnsi="Times New Roman" w:cs="Times New Roman"/>
+          <w:sz w:val="24"/>
+        </w:rPr>
+        <w:t xml:space="preserve">modified </w:t>
+      </w:r>
+      <w:r>
+        <w:rPr>
+          <w:rFonts w:ascii="Times New Roman" w:hAnsi="Times New Roman" w:cs="Times New Roman"/>
+          <w:sz w:val="24"/>
+        </w:rPr>
+        <w:t xml:space="preserve">Dijkstra algorithm with dynamic costs to solve the problem. Dijkstra algorithm is a classic and efficient algorithm to solve the shortest path routing problem </w:t>
+      </w:r>
+      <w:r>
+        <w:rPr>
+          <w:rFonts w:ascii="Times New Roman" w:hAnsi="Times New Roman" w:cs="Times New Roman"/>
+          <w:sz w:val="24"/>
+        </w:rPr>
+        <w:fldChar w:fldCharType="begin" w:fldLock="1"/>
+      </w:r>
+      <w:r>
+        <w:rPr>
+          <w:rFonts w:ascii="Times New Roman" w:hAnsi="Times New Roman" w:cs="Times New Roman"/>
+          <w:sz w:val="24"/>
+        </w:rPr>
+        <w:instrText>ADDIN CSL_CITATION {"citationItems":[{"id":"ITEM-1","itemData":{"ISSN":"0030-364X","author":[{"dropping-particle":"","family":"Golden","given":"Bruce","non-dropping-particle":"","parse-names":false,"suffix":""}],"container-title":"Operations Research","id":"ITEM-1","issue":"6","issued":{"date-parts":[["1976"]]},"page":"1164-1168","publisher":"INFORMS","title":"Shortest-path algorithms: A comparison","type":"article-journal","volume":"24"},"uris":["http://www.mendeley.com/documents/?uuid=ff0680d5-3548-41f4-aefd-2481cd65ca93"]}],"mendeley":{"formattedCitation":"(Golden, 1976)","plainTextFormattedCitation":"(Golden, 1976)","previouslyFormattedCitation":"(Golden, 1976)"},"properties":{"noteIndex":0},"schema":"https://github.com/citation-style-language/schema/raw/master/csl-citation.json"}</w:instrText>
+      </w:r>
+      <w:r>
+        <w:rPr>
+          <w:rFonts w:ascii="Times New Roman" w:hAnsi="Times New Roman" w:cs="Times New Roman"/>
+          <w:sz w:val="24"/>
+        </w:rPr>
+        <w:fldChar w:fldCharType="separate"/>
+      </w:r>
+      <w:r>
+        <w:rPr>
+          <w:rFonts w:ascii="Times New Roman" w:hAnsi="Times New Roman" w:cs="Times New Roman"/>
+          <w:noProof/>
+          <w:sz w:val="24"/>
+        </w:rPr>
+        <w:t>(Golden, 1976)</w:t>
+      </w:r>
+      <w:r>
+        <w:rPr>
+          <w:rFonts w:ascii="Times New Roman" w:hAnsi="Times New Roman" w:cs="Times New Roman"/>
+          <w:sz w:val="24"/>
+        </w:rPr>
+        <w:fldChar w:fldCharType="end"/>
+      </w:r>
+      <w:r>
+        <w:rPr>
+          <w:rFonts w:ascii="Times New Roman" w:hAnsi="Times New Roman" w:cs="Times New Roman"/>
+          <w:sz w:val="24"/>
+        </w:rPr>
+        <w:t xml:space="preserve">. It uses a greedy heuristic search strategy to find the shortest path from the origin node to every other nodes </w:t>
+      </w:r>
+      <w:r>
+        <w:rPr>
+          <w:rFonts w:ascii="Times New Roman" w:hAnsi="Times New Roman" w:cs="Times New Roman"/>
+          <w:sz w:val="24"/>
+        </w:rPr>
+        <w:fldChar w:fldCharType="begin" w:fldLock="1"/>
+      </w:r>
+      <w:r>
+        <w:rPr>
+          <w:rFonts w:ascii="Times New Roman" w:hAnsi="Times New Roman" w:cs="Times New Roman"/>
+          <w:sz w:val="24"/>
+        </w:rPr>
+        <w:instrText>ADDIN CSL_CITATION {"citationItems":[{"id":"ITEM-1","itemData":{"ISBN":"1889334472","author":[{"dropping-particle":"","family":"Xie","given":"Dexiang","non-dropping-particle":"","parse-names":false,"suffix":""},{"dropping-particle":"","family":"Zhu","given":"Haibo","non-dropping-particle":"","parse-names":false,"suffix":""},{"dropping-particle":"","family":"Yan","given":"Lin","non-dropping-particle":"","parse-names":false,"suffix":""},{"dropping-particle":"","family":"Yuan","given":"Si","non-dropping-particle":"","parse-names":false,"suffix":""},{"dropping-particle":"","family":"Zhang","given":"Junqiao","non-dropping-particle":"","parse-names":false,"suffix":""}],"container-title":"World Automation Congress 2012","id":"ITEM-1","issued":{"date-parts":[["2012"]]},"page":"167-169","publisher":"IEEE","title":"An improved Dijkstra algorithm in GIS application","type":"paper-conference"},"uris":["http://www.mendeley.com/documents/?uuid=01a7f1c1-b7c2-49af-b65a-86cb996db6a4"]}],"mendeley":{"formattedCitation":"(Xie, Zhu, Yan, Yuan, &amp; Zhang, 2012)","plainTextFormattedCitation":"(Xie, Zhu, Yan, Yuan, &amp; Zhang, 2012)","previouslyFormattedCitation":"(Xie, Zhu, Yan, Yuan, &amp; Zhang, 2012)"},"properties":{"noteIndex":0},"schema":"https://github.com/citation-style-language/schema/raw/master/csl-citation.json"}</w:instrText>
+      </w:r>
+      <w:r>
+        <w:rPr>
+          <w:rFonts w:ascii="Times New Roman" w:hAnsi="Times New Roman" w:cs="Times New Roman"/>
+          <w:sz w:val="24"/>
+        </w:rPr>
+        <w:fldChar w:fldCharType="separate"/>
+      </w:r>
+      <w:r>
+        <w:rPr>
+          <w:rFonts w:ascii="Times New Roman" w:hAnsi="Times New Roman" w:cs="Times New Roman"/>
+          <w:noProof/>
+          <w:sz w:val="24"/>
+        </w:rPr>
+        <w:t>(Xie, Zhu, Yan, Yuan, &amp; Zhang, 2012)</w:t>
+      </w:r>
+      <w:r>
+        <w:rPr>
+          <w:rFonts w:ascii="Times New Roman" w:hAnsi="Times New Roman" w:cs="Times New Roman"/>
+          <w:sz w:val="24"/>
+        </w:rPr>
+        <w:fldChar w:fldCharType="end"/>
+      </w:r>
+      <w:r>
+        <w:rPr>
+          <w:rFonts w:ascii="Times New Roman" w:hAnsi="Times New Roman" w:cs="Times New Roman"/>
+          <w:sz w:val="24"/>
+        </w:rPr>
+        <w:t>,</w:t>
+      </w:r>
+      <w:r>
+        <w:rPr>
+          <w:rFonts w:ascii="Times New Roman" w:hAnsi="Times New Roman" w:cs="Times New Roman"/>
+          <w:sz w:val="24"/>
+        </w:rPr>
+        <w:t xml:space="preserve"> </w:t>
+      </w:r>
+      <w:r>
+        <w:rPr>
+          <w:rFonts w:ascii="Times New Roman" w:hAnsi="Times New Roman" w:cs="Times New Roman"/>
+          <w:sz w:val="24"/>
+        </w:rPr>
+        <w:t>which is very useful and efficient to calculate the STP</w:t>
+      </w:r>
+      <w:r>
+        <w:rPr>
+          <w:rFonts w:ascii="Times New Roman" w:hAnsi="Times New Roman" w:cs="Times New Roman"/>
+          <w:sz w:val="24"/>
+        </w:rPr>
+        <w:t xml:space="preserve">. </w:t>
+      </w:r>
+    </w:p>
+    <w:p>
+      <w:pPr>
+        <w:ind w:firstLine="720"/>
+        <w:rPr>
+          <w:rFonts w:ascii="Times New Roman" w:hAnsi="Times New Roman" w:cs="Times New Roman"/>
+          <w:sz w:val="24"/>
+        </w:rPr>
+      </w:pPr>
+      <w:r>
+        <w:rPr>
+          <w:rFonts w:ascii="Times New Roman" w:hAnsi="Times New Roman" w:cs="Times New Roman"/>
+          <w:sz w:val="24"/>
+        </w:rPr>
+        <w:t>However, traditional Dijkstra algorithm</w:t>
+      </w:r>
+      <w:r>
+        <w:rPr>
+          <w:rFonts w:ascii="Times New Roman" w:hAnsi="Times New Roman" w:cs="Times New Roman"/>
+          <w:sz w:val="24"/>
+        </w:rPr>
+        <w:t>’s correctness is based on non-negative static costs, which time-dependent transit networks</w:t>
+      </w:r>
+      <w:r>
+        <w:rPr>
+          <w:rFonts w:ascii="Times New Roman" w:hAnsi="Times New Roman" w:cs="Times New Roman"/>
+          <w:sz w:val="24"/>
+        </w:rPr>
+        <w:t xml:space="preserve"> do not </w:t>
+      </w:r>
+      <w:r>
+        <w:rPr>
+          <w:rFonts w:ascii="Times New Roman" w:hAnsi="Times New Roman" w:cs="Times New Roman"/>
+          <w:sz w:val="24"/>
+        </w:rPr>
+        <w:t xml:space="preserve">satisfy. </w:t>
+      </w:r>
+      <w:r>
+        <w:rPr>
+          <w:rFonts w:ascii="Times New Roman" w:hAnsi="Times New Roman" w:cs="Times New Roman"/>
+          <w:sz w:val="24"/>
+        </w:rPr>
+        <w:t xml:space="preserve">Due to </w:t>
+      </w:r>
+      <w:r>
+        <w:rPr>
+          <w:rFonts w:ascii="Times New Roman" w:hAnsi="Times New Roman" w:cs="Times New Roman"/>
+          <w:i/>
+          <w:iCs/>
+          <w:sz w:val="24"/>
+        </w:rPr>
+        <w:t>passing</w:t>
+      </w:r>
+      <w:r>
+        <w:rPr>
+          <w:rFonts w:ascii="Times New Roman" w:hAnsi="Times New Roman" w:cs="Times New Roman"/>
+          <w:sz w:val="24"/>
+        </w:rPr>
+        <w:t xml:space="preserve">, when a later start time may result in an earlier arrival time </w:t>
+      </w:r>
+      <w:r>
+        <w:rPr>
+          <w:rFonts w:ascii="Times New Roman" w:hAnsi="Times New Roman" w:cs="Times New Roman"/>
+          <w:sz w:val="24"/>
+        </w:rPr>
+        <w:fldChar w:fldCharType="begin" w:fldLock="1"/>
+      </w:r>
+      <w:r>
+        <w:rPr>
+          <w:rFonts w:ascii="Times New Roman" w:hAnsi="Times New Roman" w:cs="Times New Roman"/>
+          <w:sz w:val="24"/>
+        </w:rPr>
+        <w:instrText>ADDIN CSL_CITATION {"citationItems":[{"id":"ITEM-1","itemData":{"ISSN":"0305-0548","author":[{"dropping-particle":"","family":"Gendreau","given":"Michel","non-dropping-particle":"","parse-names":false,"suffix":""},{"dropping-particle":"","family":"Ghiani","given":"Gianpaolo","non-dropping-particle":"","parse-names":false,"suffix":""},{"dropping-particle":"","family":"Guerriero","given":"Emanuela","non-dropping-particle":"","parse-names":false,"suffix":""}],"container-title":"Computers &amp; operations research","id":"ITEM-1","issued":{"date-parts":[["2015"]]},"page":"189-197","publisher":"Elsevier","title":"Time-dependent routing problems: A review","type":"article-journal","volume":"64"},"uris":["http://www.mendeley.com/documents/?uuid=f5a79329-d06b-4a0c-aa8c-4dce12112910"]}],"mendeley":{"formattedCitation":"(Gendreau et al., 2015)","plainTextFormattedCitation":"(Gendreau et al., 2015)","previouslyFormattedCitation":"(Gendreau et al., 2015)"},"properties":{"noteIndex":0},"schema":"https://github.com/citation-style-language/schema/raw/master/csl-citation.json"}</w:instrText>
+      </w:r>
+      <w:r>
+        <w:rPr>
+          <w:rFonts w:ascii="Times New Roman" w:hAnsi="Times New Roman" w:cs="Times New Roman"/>
+          <w:sz w:val="24"/>
+        </w:rPr>
+        <w:fldChar w:fldCharType="separate"/>
+      </w:r>
+      <w:r>
+        <w:rPr>
+          <w:rFonts w:ascii="Times New Roman" w:hAnsi="Times New Roman" w:cs="Times New Roman"/>
+          <w:noProof/>
+          <w:sz w:val="24"/>
+        </w:rPr>
+        <w:t>(Gendreau et al., 2015)</w:t>
+      </w:r>
+      <w:r>
+        <w:rPr>
+          <w:rFonts w:ascii="Times New Roman" w:hAnsi="Times New Roman" w:cs="Times New Roman"/>
+          <w:sz w:val="24"/>
+        </w:rPr>
+        <w:fldChar w:fldCharType="end"/>
+      </w:r>
+      <w:r>
+        <w:rPr>
+          <w:rFonts w:ascii="Times New Roman" w:hAnsi="Times New Roman" w:cs="Times New Roman"/>
+          <w:sz w:val="24"/>
+        </w:rPr>
+        <w:t xml:space="preserve">, the results generated by Dijkstra algorithm with dynamic costs may not be the global optimal answer. </w:t>
+      </w:r>
+      <w:r>
+        <w:rPr>
+          <w:rFonts w:ascii="Times New Roman" w:hAnsi="Times New Roman" w:cs="Times New Roman"/>
+          <w:sz w:val="24"/>
+        </w:rPr>
+        <w:t xml:space="preserve">Therefore, many prior studies </w:t>
+      </w:r>
+      <w:r>
+        <w:rPr>
+          <w:rFonts w:ascii="Times New Roman" w:hAnsi="Times New Roman" w:cs="Times New Roman"/>
+          <w:sz w:val="24"/>
+        </w:rPr>
+        <w:t xml:space="preserve">introduced </w:t>
+      </w:r>
+      <w:r>
+        <w:rPr>
+          <w:rFonts w:ascii="Times New Roman" w:hAnsi="Times New Roman" w:cs="Times New Roman"/>
+          <w:i/>
+          <w:iCs/>
+          <w:sz w:val="24"/>
+        </w:rPr>
+        <w:t xml:space="preserve">no-passing </w:t>
+      </w:r>
+      <w:r>
+        <w:rPr>
+          <w:rFonts w:ascii="Times New Roman" w:hAnsi="Times New Roman" w:cs="Times New Roman"/>
+          <w:sz w:val="24"/>
+        </w:rPr>
+        <w:t>or</w:t>
+      </w:r>
+      <w:r>
+        <w:rPr>
+          <w:rFonts w:ascii="Times New Roman" w:hAnsi="Times New Roman" w:cs="Times New Roman"/>
+          <w:i/>
+          <w:iCs/>
+          <w:sz w:val="24"/>
+        </w:rPr>
+        <w:t xml:space="preserve"> first-in-first-out (FIFO)</w:t>
+      </w:r>
+      <w:r>
+        <w:rPr>
+          <w:rFonts w:ascii="Times New Roman" w:hAnsi="Times New Roman" w:cs="Times New Roman"/>
+          <w:sz w:val="24"/>
+        </w:rPr>
+        <w:t xml:space="preserve"> rule to</w:t>
+      </w:r>
+      <w:r>
+        <w:rPr>
+          <w:rFonts w:ascii="Times New Roman" w:hAnsi="Times New Roman" w:cs="Times New Roman"/>
+          <w:sz w:val="24"/>
+        </w:rPr>
+        <w:t xml:space="preserve"> make Dijkstra </w:t>
+      </w:r>
+      <w:r>
+        <w:rPr>
+          <w:rFonts w:ascii="Times New Roman" w:hAnsi="Times New Roman" w:cs="Times New Roman"/>
+          <w:sz w:val="24"/>
+        </w:rPr>
+        <w:t xml:space="preserve">algorithm </w:t>
+      </w:r>
+      <w:r>
+        <w:rPr>
+          <w:rFonts w:ascii="Times New Roman" w:hAnsi="Times New Roman" w:cs="Times New Roman"/>
+          <w:sz w:val="24"/>
+        </w:rPr>
+        <w:t xml:space="preserve">compatible with </w:t>
+      </w:r>
+      <w:r>
+        <w:rPr>
+          <w:rFonts w:ascii="Times New Roman" w:hAnsi="Times New Roman" w:cs="Times New Roman"/>
+          <w:sz w:val="24"/>
+        </w:rPr>
+        <w:t xml:space="preserve">the </w:t>
+      </w:r>
+      <w:r>
+        <w:rPr>
+          <w:rFonts w:ascii="Times New Roman" w:hAnsi="Times New Roman" w:cs="Times New Roman"/>
+          <w:sz w:val="24"/>
+        </w:rPr>
+        <w:t>time-dependent requirement</w:t>
+      </w:r>
+      <w:r>
+        <w:rPr>
+          <w:rFonts w:ascii="Times New Roman" w:hAnsi="Times New Roman" w:cs="Times New Roman"/>
+          <w:sz w:val="24"/>
+        </w:rPr>
+        <w:t xml:space="preserve"> </w:t>
+      </w:r>
+      <w:r>
+        <w:rPr>
+          <w:rFonts w:ascii="Times New Roman" w:hAnsi="Times New Roman" w:cs="Times New Roman"/>
+          <w:sz w:val="24"/>
+        </w:rPr>
+        <w:fldChar w:fldCharType="begin" w:fldLock="1"/>
+      </w:r>
+      <w:r>
+        <w:rPr>
+          <w:rFonts w:ascii="Times New Roman" w:hAnsi="Times New Roman" w:cs="Times New Roman"/>
+          <w:sz w:val="24"/>
+        </w:rPr>
+        <w:instrText>ADDIN CSL_CITATION {"citationItems":[{"id":"ITEM-1","itemData":{"ISSN":"0160-5682","author":[{"dropping-particle":"","family":"Ahn","given":"Byong-Hun","non-dropping-particle":"","parse-names":false,"suffix":""},{"dropping-particle":"","family":"Shin","given":"Jae-Yeong","non-dropping-particle":"","parse-names":false,"suffix":""}],"container-title":"Journal of the Operational Research Society","id":"ITEM-1","issue":"5","issued":{"date-parts":[["1991"]]},"page":"393-400","publisher":"Taylor &amp; Francis","title":"Vehicle-routeing with time windows and time-varying congestion","type":"article-journal","volume":"42"},"uris":["http://www.mendeley.com/documents/?uuid=f50dddd2-8a89-4a7a-8342-958cbd8fb4a4"]},{"id":"ITEM-2","itemData":{"ISSN":"0377-2217","author":[{"dropping-particle":"","family":"Ichoua","given":"Soumia","non-dropping-particle":"","parse-names":false,"suffix":""},{"dropping-particle":"","family":"Gendreau","given":"Michel","non-dropping-particle":"","parse-names":false,"suffix":""},{"dropping-particle":"","family":"Potvin","given":"Jean-Yves","non-dropping-particle":"","parse-names":false,"suffix":""}],"container-title":"European journal of operational research","id":"ITEM-2","issue":"2","issued":{"date-parts":[["2003"]]},"page":"379-396","publisher":"Elsevier","title":"Vehicle dispatching with time-dependent travel times","type":"article-journal","volume":"144"},"uris":["http://www.mendeley.com/documents/?uuid=7d90ab98-a556-4241-9b56-1fc9994ae299"]}],"mendeley":{"formattedCitation":"(Ahn &amp; Shin, 1991; Ichoua, Gendreau, &amp; Potvin, 2003)","plainTextFormattedCitation":"(Ahn &amp; Shin, 1991; Ichoua, Gendreau, &amp; Potvin, 2003)"},"properties":{"noteIndex":0},"schema":"https://github.com/citation-style-language/schema/raw/master/csl-citation.json"}</w:instrText>
+      </w:r>
+      <w:r>
+        <w:rPr>
+          <w:rFonts w:ascii="Times New Roman" w:hAnsi="Times New Roman" w:cs="Times New Roman"/>
+          <w:sz w:val="24"/>
+        </w:rPr>
+        <w:fldChar w:fldCharType="separate"/>
+      </w:r>
+      <w:r>
+        <w:rPr>
+          <w:rFonts w:ascii="Times New Roman" w:hAnsi="Times New Roman" w:cs="Times New Roman"/>
+          <w:noProof/>
+          <w:sz w:val="24"/>
+        </w:rPr>
+        <w:t>(Ahn &amp; Shin, 1991; Ichoua, Gendreau, &amp; Potvin, 2003)</w:t>
+      </w:r>
+      <w:r>
+        <w:rPr>
+          <w:rFonts w:ascii="Times New Roman" w:hAnsi="Times New Roman" w:cs="Times New Roman"/>
+          <w:sz w:val="24"/>
+        </w:rPr>
+        <w:fldChar w:fldCharType="end"/>
+      </w:r>
+      <w:r>
+        <w:rPr>
+          <w:rFonts w:ascii="Times New Roman" w:hAnsi="Times New Roman" w:cs="Times New Roman"/>
+          <w:sz w:val="24"/>
+        </w:rPr>
+        <w:t>. FIFO rule assumes a vehicle leaving</w:t>
+      </w:r>
+      <w:r>
+        <w:rPr>
+          <w:rFonts w:ascii="Times New Roman" w:hAnsi="Times New Roman" w:cs="Times New Roman"/>
+          <w:sz w:val="24"/>
+        </w:rPr>
+        <w:t xml:space="preserve"> the</w:t>
+      </w:r>
+      <w:r>
+        <w:rPr>
+          <w:rFonts w:ascii="Times New Roman" w:hAnsi="Times New Roman" w:cs="Times New Roman"/>
+          <w:sz w:val="24"/>
+        </w:rPr>
+        <w:t xml:space="preserve"> origin stop earlier will never arrive </w:t>
+      </w:r>
+      <w:r>
+        <w:rPr>
+          <w:rFonts w:ascii="Times New Roman" w:hAnsi="Times New Roman" w:cs="Times New Roman"/>
+          <w:sz w:val="24"/>
+        </w:rPr>
+        <w:t xml:space="preserve">later </w:t>
+      </w:r>
+      <w:r>
+        <w:rPr>
+          <w:rFonts w:ascii="Times New Roman" w:hAnsi="Times New Roman" w:cs="Times New Roman"/>
+          <w:sz w:val="24"/>
+        </w:rPr>
+        <w:t xml:space="preserve">at the destination </w:t>
+      </w:r>
+      <w:r>
+        <w:rPr>
+          <w:rFonts w:ascii="Times New Roman" w:hAnsi="Times New Roman" w:cs="Times New Roman"/>
+          <w:sz w:val="24"/>
+        </w:rPr>
+        <w:t xml:space="preserve">stop </w:t>
+      </w:r>
+      <w:r>
+        <w:rPr>
+          <w:rFonts w:ascii="Times New Roman" w:hAnsi="Times New Roman" w:cs="Times New Roman"/>
+          <w:sz w:val="24"/>
+        </w:rPr>
+        <w:t>than another</w:t>
+      </w:r>
+      <w:r>
+        <w:rPr>
+          <w:rFonts w:ascii="Times New Roman" w:hAnsi="Times New Roman" w:cs="Times New Roman"/>
+          <w:sz w:val="24"/>
+        </w:rPr>
+        <w:t xml:space="preserve"> vehicle</w:t>
+      </w:r>
+      <w:r>
+        <w:rPr>
+          <w:rFonts w:ascii="Times New Roman" w:hAnsi="Times New Roman" w:cs="Times New Roman"/>
+          <w:sz w:val="24"/>
+        </w:rPr>
+        <w:t>.</w:t>
+      </w:r>
+      <w:r>
+        <w:rPr>
+          <w:rFonts w:ascii="Times New Roman" w:hAnsi="Times New Roman" w:cs="Times New Roman"/>
+          <w:sz w:val="24"/>
+        </w:rPr>
+        <w:t xml:space="preserve"> FIFO rule is a prerequisite to use Dijkstra to calculate routing problem in a transit system.</w:t>
+      </w:r>
+    </w:p>
+    <w:p>
+      <w:pPr>
+        <w:ind w:firstLine="720"/>
+        <w:rPr>
+          <w:rFonts w:ascii="Times New Roman" w:hAnsi="Times New Roman" w:cs="Times New Roman"/>
+          <w:sz w:val="24"/>
+        </w:rPr>
+      </w:pPr>
+      <w:r>
+        <w:rPr>
+          <w:rFonts w:ascii="Times New Roman" w:hAnsi="Times New Roman" w:cs="Times New Roman"/>
+          <w:sz w:val="24"/>
+        </w:rPr>
+        <w:t>Therefore,</w:t>
+      </w:r>
+      <w:r>
+        <w:rPr>
+          <w:rFonts w:ascii="Times New Roman" w:hAnsi="Times New Roman" w:cs="Times New Roman"/>
+          <w:sz w:val="24"/>
+        </w:rPr>
+        <w:t xml:space="preserve"> </w:t>
+      </w:r>
+      <w:r>
+        <w:rPr>
+          <w:rFonts w:ascii="Times New Roman" w:hAnsi="Times New Roman" w:cs="Times New Roman"/>
+          <w:sz w:val="24"/>
+        </w:rPr>
+        <w:t>we test if COTA system satisfies the FIFO rule</w:t>
+      </w:r>
+      <w:r>
+        <w:rPr>
+          <w:rFonts w:ascii="Times New Roman" w:hAnsi="Times New Roman" w:cs="Times New Roman"/>
+          <w:sz w:val="24"/>
+        </w:rPr>
+        <w:t xml:space="preserve">. We calculate whether a subsequent bus in a same route </w:t>
+      </w:r>
+    </w:p>
+    <w:p>
+      <w:pPr>
+        <w:rPr>
+          <w:rFonts w:ascii="Times New Roman" w:hAnsi="Times New Roman" w:cs="Times New Roman" w:hint="eastAsia"/>
+          <w:sz w:val="24"/>
+        </w:rPr>
+      </w:pPr>
+      <w:r>
+        <w:rPr>
+          <w:rFonts w:ascii="Times New Roman" w:hAnsi="Times New Roman" w:cs="Times New Roman"/>
+          <w:sz w:val="24"/>
+        </w:rPr>
+        <w:t xml:space="preserve"> </w:t>
+      </w:r>
+    </w:p>
+    <w:p>
+      <w:pPr>
+        <w:rPr>
+          <w:rFonts w:ascii="Times New Roman" w:hAnsi="Times New Roman" w:cs="Times New Roman"/>
+          <w:sz w:val="24"/>
+        </w:rPr>
+      </w:pPr>
+    </w:p>
+    <w:p>
+      <w:pPr>
+        <w:rPr>
+          <w:rFonts w:ascii="Times New Roman" w:hAnsi="Times New Roman" w:cs="Times New Roman"/>
+          <w:sz w:val="24"/>
+        </w:rPr>
+      </w:pPr>
+      <w:r>
+        <w:rPr>
+          <w:rFonts w:ascii="Times New Roman" w:hAnsi="Times New Roman" w:cs="Times New Roman"/>
+          <w:sz w:val="24"/>
+        </w:rPr>
+        <w:lastRenderedPageBreak/>
         <w:t xml:space="preserve">Traditional methods focus on simulation with stochastic process to simplify the process </w:t>
       </w:r>
       <w:r>

</xml_diff>

<commit_message>
[Manuscript] Add something on unrealized accessibility
</commit_message>
<xml_diff>
--- a/unrealized_accessibility.docx
+++ b/unrealized_accessibility.docx
@@ -1048,17 +1048,8 @@
           <w:rFonts w:ascii="Times New Roman" w:hAnsi="Times New Roman" w:cs="Times New Roman"/>
           <w:sz w:val="24"/>
         </w:rPr>
-        <w:t xml:space="preserve">Time-independent network based on static </w:t>
-      </w:r>
-      <w:proofErr w:type="gramStart"/>
-      <w:r>
-        <w:rPr>
-          <w:rFonts w:ascii="Times New Roman" w:hAnsi="Times New Roman" w:cs="Times New Roman"/>
-          <w:sz w:val="24"/>
-        </w:rPr>
-        <w:t>data</w:t>
-      </w:r>
-      <w:proofErr w:type="gramEnd"/>
+        <w:t>Time-independent network based on static data</w:t>
+      </w:r>
     </w:p>
     <w:p>
       <w:pPr>
@@ -1104,17 +1095,8 @@
           <w:rFonts w:ascii="Times New Roman" w:hAnsi="Times New Roman" w:cs="Times New Roman"/>
           <w:sz w:val="24"/>
         </w:rPr>
-        <w:t xml:space="preserve">Time-dependent network based on dynamic </w:t>
-      </w:r>
-      <w:proofErr w:type="gramStart"/>
-      <w:r>
-        <w:rPr>
-          <w:rFonts w:ascii="Times New Roman" w:hAnsi="Times New Roman" w:cs="Times New Roman"/>
-          <w:sz w:val="24"/>
-        </w:rPr>
-        <w:t>data</w:t>
-      </w:r>
-      <w:proofErr w:type="gramEnd"/>
+        <w:t>Time-dependent network based on dynamic data</w:t>
+      </w:r>
     </w:p>
     <w:p>
       <w:pPr>
@@ -3911,205 +3893,301 @@
         <w:t>:</w:t>
       </w:r>
     </w:p>
-    <w:p>
-      <w:pPr>
+    <w:tbl>
+      <w:tblPr>
+        <w:tblStyle w:val="TableGrid"/>
+        <w:tblW w:w="0" w:type="auto"/>
         <w:jc w:val="center"/>
-        <w:rPr>
-          <w:rFonts w:ascii="Times New Roman" w:hAnsi="Times New Roman" w:cs="Times New Roman"/>
-          <w:sz w:val="24"/>
-        </w:rPr>
-      </w:pPr>
-      <m:oMathPara>
-        <m:oMath>
-          <m:sSubSup>
-            <m:sSubSupPr>
-              <m:ctrlPr>
-                <w:rPr>
-                  <w:rFonts w:ascii="Cambria Math" w:hAnsi="Cambria Math" w:cs="Times New Roman"/>
-                  <w:i/>
-                  <w:sz w:val="24"/>
-                </w:rPr>
-              </m:ctrlPr>
-            </m:sSubSupPr>
-            <m:e>
-              <m:r>
-                <w:rPr>
-                  <w:rFonts w:ascii="Cambria Math" w:hAnsi="Cambria Math" w:cs="Times New Roman"/>
-                  <w:sz w:val="24"/>
-                </w:rPr>
-                <m:t>δ</m:t>
-              </m:r>
-            </m:e>
-            <m:sub>
-              <m:r>
-                <w:rPr>
-                  <w:rFonts w:ascii="Cambria Math" w:hAnsi="Cambria Math" w:cs="Times New Roman"/>
-                  <w:sz w:val="24"/>
-                </w:rPr>
-                <m:t>ijτ</m:t>
-              </m:r>
-            </m:sub>
-            <m:sup>
-              <m:r>
-                <w:rPr>
-                  <w:rFonts w:ascii="Cambria Math" w:hAnsi="Cambria Math" w:cs="Times New Roman"/>
-                  <w:sz w:val="24"/>
-                </w:rPr>
-                <m:t>ϕ</m:t>
-              </m:r>
-            </m:sup>
-          </m:sSubSup>
-          <m:r>
-            <w:rPr>
-              <w:rFonts w:ascii="Cambria Math" w:hAnsi="Cambria Math" w:cs="Times New Roman"/>
-              <w:sz w:val="24"/>
-            </w:rPr>
-            <m:t>=</m:t>
-          </m:r>
-          <m:d>
-            <m:dPr>
-              <m:begChr m:val="{"/>
-              <m:endChr m:val=""/>
-              <m:ctrlPr>
-                <w:rPr>
-                  <w:rFonts w:ascii="Cambria Math" w:hAnsi="Cambria Math" w:cs="Times New Roman"/>
-                  <w:i/>
-                  <w:sz w:val="24"/>
-                </w:rPr>
-              </m:ctrlPr>
-            </m:dPr>
-            <m:e>
-              <m:eqArr>
-                <m:eqArrPr>
-                  <m:ctrlPr>
-                    <w:rPr>
-                      <w:rFonts w:ascii="Cambria Math" w:hAnsi="Cambria Math" w:cs="Times New Roman"/>
-                      <w:i/>
-                      <w:sz w:val="24"/>
-                    </w:rPr>
-                  </m:ctrlPr>
-                </m:eqArrPr>
-                <m:e>
-                  <m:r>
-                    <w:rPr>
-                      <w:rFonts w:ascii="Cambria Math" w:hAnsi="Cambria Math" w:cs="Times New Roman"/>
-                      <w:sz w:val="24"/>
-                    </w:rPr>
-                    <m:t xml:space="preserve">1 </m:t>
-                  </m:r>
-                  <m:sSubSup>
-                    <m:sSubSupPr>
-                      <m:ctrlPr>
-                        <w:rPr>
-                          <w:rFonts w:ascii="Cambria Math" w:hAnsi="Cambria Math" w:cs="Times New Roman"/>
-                          <w:i/>
-                          <w:sz w:val="24"/>
-                        </w:rPr>
-                      </m:ctrlPr>
-                    </m:sSubSupPr>
-                    <m:e>
-                      <m:r>
-                        <w:rPr>
-                          <w:rFonts w:ascii="Cambria Math" w:hAnsi="Cambria Math" w:cs="Times New Roman"/>
-                          <w:sz w:val="24"/>
-                        </w:rPr>
-                        <m:t>t</m:t>
-                      </m:r>
-                    </m:e>
-                    <m:sub>
-                      <m:r>
-                        <w:rPr>
-                          <w:rFonts w:ascii="Cambria Math" w:hAnsi="Cambria Math" w:cs="Times New Roman"/>
-                          <w:sz w:val="24"/>
-                        </w:rPr>
-                        <m:t>ij</m:t>
-                      </m:r>
-                    </m:sub>
-                    <m:sup>
-                      <m:r>
-                        <w:rPr>
-                          <w:rFonts w:ascii="Cambria Math" w:hAnsi="Cambria Math" w:cs="Times New Roman"/>
-                          <w:sz w:val="24"/>
-                        </w:rPr>
-                        <m:t>ϕ</m:t>
-                      </m:r>
-                    </m:sup>
-                  </m:sSubSup>
-                  <m:r>
-                    <w:rPr>
-                      <w:rFonts w:ascii="Cambria Math" w:hAnsi="Cambria Math" w:cs="Times New Roman"/>
-                      <w:sz w:val="24"/>
-                    </w:rPr>
-                    <m:t>≤τ</m:t>
-                  </m:r>
-                </m:e>
-                <m:e>
-                  <m:r>
-                    <w:rPr>
-                      <w:rFonts w:ascii="Cambria Math" w:hAnsi="Cambria Math" w:cs="Times New Roman"/>
-                      <w:sz w:val="24"/>
-                    </w:rPr>
-                    <m:t>0</m:t>
-                  </m:r>
-                  <m:r>
-                    <w:rPr>
-                      <w:rFonts w:ascii="Cambria Math" w:hAnsi="Cambria Math" w:cs="Times New Roman"/>
-                      <w:sz w:val="24"/>
-                    </w:rPr>
-                    <m:t xml:space="preserve"> </m:t>
-                  </m:r>
-                  <m:sSubSup>
-                    <m:sSubSupPr>
-                      <m:ctrlPr>
-                        <w:rPr>
-                          <w:rFonts w:ascii="Cambria Math" w:hAnsi="Cambria Math" w:cs="Times New Roman"/>
-                          <w:i/>
-                          <w:sz w:val="24"/>
-                        </w:rPr>
-                      </m:ctrlPr>
-                    </m:sSubSupPr>
-                    <m:e>
-                      <m:r>
-                        <w:rPr>
-                          <w:rFonts w:ascii="Cambria Math" w:hAnsi="Cambria Math" w:cs="Times New Roman"/>
-                          <w:sz w:val="24"/>
-                        </w:rPr>
-                        <m:t>t</m:t>
-                      </m:r>
-                    </m:e>
-                    <m:sub>
-                      <m:r>
-                        <w:rPr>
-                          <w:rFonts w:ascii="Cambria Math" w:hAnsi="Cambria Math" w:cs="Times New Roman"/>
-                          <w:sz w:val="24"/>
-                        </w:rPr>
-                        <m:t>ij</m:t>
-                      </m:r>
-                    </m:sub>
-                    <m:sup>
-                      <m:r>
-                        <w:rPr>
-                          <w:rFonts w:ascii="Cambria Math" w:hAnsi="Cambria Math" w:cs="Times New Roman"/>
-                          <w:sz w:val="24"/>
-                        </w:rPr>
-                        <m:t>ϕ</m:t>
-                      </m:r>
-                    </m:sup>
-                  </m:sSubSup>
-                  <m:r>
-                    <w:rPr>
-                      <w:rFonts w:ascii="Cambria Math" w:hAnsi="Cambria Math" w:cs="Times New Roman"/>
-                      <w:sz w:val="24"/>
-                    </w:rPr>
-                    <m:t>&gt;τ</m:t>
-                  </m:r>
-                </m:e>
-              </m:eqArr>
-            </m:e>
-          </m:d>
-        </m:oMath>
-      </m:oMathPara>
-    </w:p>
+        <w:tblLook w:val="04A0" w:firstRow="1" w:lastRow="0" w:firstColumn="1" w:lastColumn="0" w:noHBand="0" w:noVBand="1"/>
+      </w:tblPr>
+      <w:tblGrid>
+        <w:gridCol w:w="985"/>
+        <w:gridCol w:w="7020"/>
+        <w:gridCol w:w="1345"/>
+      </w:tblGrid>
+      <w:tr>
+        <w:trPr>
+          <w:jc w:val="center"/>
+        </w:trPr>
+        <w:tc>
+          <w:tcPr>
+            <w:tcW w:w="985" w:type="dxa"/>
+            <w:vAlign w:val="center"/>
+          </w:tcPr>
+          <w:p>
+            <w:pPr>
+              <w:rPr>
+                <w:rFonts w:ascii="Times New Roman" w:hAnsi="Times New Roman" w:cs="Times New Roman"/>
+                <w:sz w:val="24"/>
+              </w:rPr>
+            </w:pPr>
+          </w:p>
+        </w:tc>
+        <w:tc>
+          <w:tcPr>
+            <w:tcW w:w="7020" w:type="dxa"/>
+            <w:vAlign w:val="center"/>
+          </w:tcPr>
+          <w:p>
+            <w:pPr>
+              <w:jc w:val="center"/>
+              <w:rPr>
+                <w:rFonts w:ascii="Times New Roman" w:hAnsi="Times New Roman" w:cs="Times New Roman"/>
+                <w:sz w:val="24"/>
+              </w:rPr>
+            </w:pPr>
+            <m:oMathPara>
+              <m:oMath>
+                <m:sSubSup>
+                  <m:sSubSupPr>
+                    <m:ctrlPr>
+                      <w:rPr>
+                        <w:rFonts w:ascii="Cambria Math" w:hAnsi="Cambria Math" w:cs="Times New Roman"/>
+                        <w:i/>
+                        <w:sz w:val="24"/>
+                      </w:rPr>
+                    </m:ctrlPr>
+                  </m:sSubSupPr>
+                  <m:e>
+                    <m:r>
+                      <w:rPr>
+                        <w:rFonts w:ascii="Cambria Math" w:hAnsi="Cambria Math" w:cs="Times New Roman"/>
+                        <w:sz w:val="24"/>
+                      </w:rPr>
+                      <m:t>δ</m:t>
+                    </m:r>
+                  </m:e>
+                  <m:sub>
+                    <m:r>
+                      <w:rPr>
+                        <w:rFonts w:ascii="Cambria Math" w:hAnsi="Cambria Math" w:cs="Times New Roman"/>
+                        <w:sz w:val="24"/>
+                      </w:rPr>
+                      <m:t>ijτ</m:t>
+                    </m:r>
+                  </m:sub>
+                  <m:sup>
+                    <m:r>
+                      <w:rPr>
+                        <w:rFonts w:ascii="Cambria Math" w:hAnsi="Cambria Math" w:cs="Times New Roman"/>
+                        <w:sz w:val="24"/>
+                      </w:rPr>
+                      <m:t>ϕ</m:t>
+                    </m:r>
+                  </m:sup>
+                </m:sSubSup>
+                <m:r>
+                  <w:rPr>
+                    <w:rFonts w:ascii="Cambria Math" w:hAnsi="Cambria Math" w:cs="Times New Roman"/>
+                    <w:sz w:val="24"/>
+                  </w:rPr>
+                  <m:t>=</m:t>
+                </m:r>
+                <m:d>
+                  <m:dPr>
+                    <m:begChr m:val="{"/>
+                    <m:endChr m:val=""/>
+                    <m:ctrlPr>
+                      <w:rPr>
+                        <w:rFonts w:ascii="Cambria Math" w:hAnsi="Cambria Math" w:cs="Times New Roman"/>
+                        <w:i/>
+                        <w:sz w:val="24"/>
+                      </w:rPr>
+                    </m:ctrlPr>
+                  </m:dPr>
+                  <m:e>
+                    <m:eqArr>
+                      <m:eqArrPr>
+                        <m:ctrlPr>
+                          <w:rPr>
+                            <w:rFonts w:ascii="Cambria Math" w:hAnsi="Cambria Math" w:cs="Times New Roman"/>
+                            <w:i/>
+                            <w:sz w:val="24"/>
+                          </w:rPr>
+                        </m:ctrlPr>
+                      </m:eqArrPr>
+                      <m:e>
+                        <m:r>
+                          <w:rPr>
+                            <w:rFonts w:ascii="Cambria Math" w:hAnsi="Cambria Math" w:cs="Times New Roman"/>
+                            <w:sz w:val="24"/>
+                          </w:rPr>
+                          <m:t xml:space="preserve">1 </m:t>
+                        </m:r>
+                        <m:sSubSup>
+                          <m:sSubSupPr>
+                            <m:ctrlPr>
+                              <w:rPr>
+                                <w:rFonts w:ascii="Cambria Math" w:hAnsi="Cambria Math" w:cs="Times New Roman"/>
+                                <w:i/>
+                                <w:sz w:val="24"/>
+                              </w:rPr>
+                            </m:ctrlPr>
+                          </m:sSubSupPr>
+                          <m:e>
+                            <m:r>
+                              <w:rPr>
+                                <w:rFonts w:ascii="Cambria Math" w:hAnsi="Cambria Math" w:cs="Times New Roman"/>
+                                <w:sz w:val="24"/>
+                              </w:rPr>
+                              <m:t>t</m:t>
+                            </m:r>
+                          </m:e>
+                          <m:sub>
+                            <m:r>
+                              <w:rPr>
+                                <w:rFonts w:ascii="Cambria Math" w:hAnsi="Cambria Math" w:cs="Times New Roman"/>
+                                <w:sz w:val="24"/>
+                              </w:rPr>
+                              <m:t>ij</m:t>
+                            </m:r>
+                          </m:sub>
+                          <m:sup>
+                            <m:r>
+                              <w:rPr>
+                                <w:rFonts w:ascii="Cambria Math" w:hAnsi="Cambria Math" w:cs="Times New Roman"/>
+                                <w:sz w:val="24"/>
+                              </w:rPr>
+                              <m:t>ϕ</m:t>
+                            </m:r>
+                          </m:sup>
+                        </m:sSubSup>
+                        <m:r>
+                          <w:rPr>
+                            <w:rFonts w:ascii="Cambria Math" w:hAnsi="Cambria Math" w:cs="Times New Roman"/>
+                            <w:sz w:val="24"/>
+                          </w:rPr>
+                          <m:t>≤τ</m:t>
+                        </m:r>
+                      </m:e>
+                      <m:e>
+                        <m:r>
+                          <w:rPr>
+                            <w:rFonts w:ascii="Cambria Math" w:hAnsi="Cambria Math" w:cs="Times New Roman"/>
+                            <w:sz w:val="24"/>
+                          </w:rPr>
+                          <m:t xml:space="preserve">0 </m:t>
+                        </m:r>
+                        <m:sSubSup>
+                          <m:sSubSupPr>
+                            <m:ctrlPr>
+                              <w:rPr>
+                                <w:rFonts w:ascii="Cambria Math" w:hAnsi="Cambria Math" w:cs="Times New Roman"/>
+                                <w:i/>
+                                <w:sz w:val="24"/>
+                              </w:rPr>
+                            </m:ctrlPr>
+                          </m:sSubSupPr>
+                          <m:e>
+                            <m:r>
+                              <w:rPr>
+                                <w:rFonts w:ascii="Cambria Math" w:hAnsi="Cambria Math" w:cs="Times New Roman"/>
+                                <w:sz w:val="24"/>
+                              </w:rPr>
+                              <m:t>t</m:t>
+                            </m:r>
+                          </m:e>
+                          <m:sub>
+                            <m:r>
+                              <w:rPr>
+                                <w:rFonts w:ascii="Cambria Math" w:hAnsi="Cambria Math" w:cs="Times New Roman"/>
+                                <w:sz w:val="24"/>
+                              </w:rPr>
+                              <m:t>ij</m:t>
+                            </m:r>
+                          </m:sub>
+                          <m:sup>
+                            <m:r>
+                              <w:rPr>
+                                <w:rFonts w:ascii="Cambria Math" w:hAnsi="Cambria Math" w:cs="Times New Roman"/>
+                                <w:sz w:val="24"/>
+                              </w:rPr>
+                              <m:t>ϕ</m:t>
+                            </m:r>
+                          </m:sup>
+                        </m:sSubSup>
+                        <m:r>
+                          <w:rPr>
+                            <w:rFonts w:ascii="Cambria Math" w:hAnsi="Cambria Math" w:cs="Times New Roman"/>
+                            <w:sz w:val="24"/>
+                          </w:rPr>
+                          <m:t>&gt;τ</m:t>
+                        </m:r>
+                      </m:e>
+                    </m:eqArr>
+                  </m:e>
+                </m:d>
+              </m:oMath>
+            </m:oMathPara>
+          </w:p>
+        </w:tc>
+        <w:tc>
+          <w:tcPr>
+            <w:tcW w:w="1345" w:type="dxa"/>
+            <w:vAlign w:val="center"/>
+          </w:tcPr>
+          <w:p>
+            <w:pPr>
+              <w:spacing w:after="160" w:line="259" w:lineRule="auto"/>
+              <w:jc w:val="center"/>
+              <w:rPr>
+                <w:rFonts w:ascii="Times New Roman" w:hAnsi="Times New Roman" w:cs="Times New Roman"/>
+                <w:sz w:val="24"/>
+              </w:rPr>
+            </w:pPr>
+            <w:r>
+              <w:rPr>
+                <w:rFonts w:ascii="Times New Roman" w:hAnsi="Times New Roman" w:cs="Times New Roman"/>
+                <w:sz w:val="24"/>
+              </w:rPr>
+              <w:t>(</w:t>
+            </w:r>
+            <w:r>
+              <w:rPr>
+                <w:rFonts w:ascii="Times New Roman" w:hAnsi="Times New Roman" w:cs="Times New Roman"/>
+                <w:sz w:val="24"/>
+              </w:rPr>
+              <w:fldChar w:fldCharType="begin"/>
+            </w:r>
+            <w:r>
+              <w:rPr>
+                <w:rFonts w:ascii="Times New Roman" w:hAnsi="Times New Roman" w:cs="Times New Roman"/>
+                <w:sz w:val="24"/>
+              </w:rPr>
+              <w:instrText xml:space="preserve"> SEQ Equation \* ARABIC </w:instrText>
+            </w:r>
+            <w:r>
+              <w:rPr>
+                <w:rFonts w:ascii="Times New Roman" w:hAnsi="Times New Roman" w:cs="Times New Roman"/>
+                <w:sz w:val="24"/>
+              </w:rPr>
+              <w:fldChar w:fldCharType="separate"/>
+            </w:r>
+            <w:r>
+              <w:rPr>
+                <w:rFonts w:ascii="Times New Roman" w:hAnsi="Times New Roman" w:cs="Times New Roman"/>
+                <w:sz w:val="24"/>
+              </w:rPr>
+              <w:t>1</w:t>
+            </w:r>
+            <w:r>
+              <w:rPr>
+                <w:rFonts w:ascii="Times New Roman" w:hAnsi="Times New Roman" w:cs="Times New Roman"/>
+                <w:sz w:val="24"/>
+              </w:rPr>
+              <w:fldChar w:fldCharType="end"/>
+            </w:r>
+            <w:r>
+              <w:rPr>
+                <w:rFonts w:ascii="Times New Roman" w:hAnsi="Times New Roman" w:cs="Times New Roman"/>
+                <w:sz w:val="24"/>
+              </w:rPr>
+              <w:t>)</w:t>
+            </w:r>
+          </w:p>
+        </w:tc>
+      </w:tr>
+    </w:tbl>
     <w:p>
       <w:pPr>
         <w:rPr>
@@ -4225,6 +4303,231 @@
         <w:t>Therefore, the number of accessible stops can be written as:</w:t>
       </w:r>
     </w:p>
+    <w:tbl>
+      <w:tblPr>
+        <w:tblStyle w:val="TableGrid"/>
+        <w:tblW w:w="0" w:type="auto"/>
+        <w:jc w:val="center"/>
+        <w:tblLook w:val="04A0" w:firstRow="1" w:lastRow="0" w:firstColumn="1" w:lastColumn="0" w:noHBand="0" w:noVBand="1"/>
+      </w:tblPr>
+      <w:tblGrid>
+        <w:gridCol w:w="985"/>
+        <w:gridCol w:w="7020"/>
+        <w:gridCol w:w="1345"/>
+      </w:tblGrid>
+      <w:tr>
+        <w:trPr>
+          <w:jc w:val="center"/>
+        </w:trPr>
+        <w:tc>
+          <w:tcPr>
+            <w:tcW w:w="985" w:type="dxa"/>
+            <w:vAlign w:val="center"/>
+          </w:tcPr>
+          <w:p>
+            <w:pPr>
+              <w:rPr>
+                <w:rFonts w:ascii="Times New Roman" w:hAnsi="Times New Roman" w:cs="Times New Roman"/>
+                <w:sz w:val="24"/>
+              </w:rPr>
+            </w:pPr>
+          </w:p>
+        </w:tc>
+        <w:tc>
+          <w:tcPr>
+            <w:tcW w:w="7020" w:type="dxa"/>
+            <w:vAlign w:val="center"/>
+          </w:tcPr>
+          <w:p>
+            <w:pPr>
+              <w:rPr>
+                <w:rFonts w:ascii="Times New Roman" w:hAnsi="Times New Roman" w:cs="Times New Roman"/>
+                <w:sz w:val="24"/>
+              </w:rPr>
+            </w:pPr>
+            <m:oMathPara>
+              <m:oMath>
+                <m:sSubSup>
+                  <m:sSubSupPr>
+                    <m:ctrlPr>
+                      <w:rPr>
+                        <w:rFonts w:ascii="Cambria Math" w:hAnsi="Cambria Math" w:cs="Times New Roman"/>
+                        <w:i/>
+                        <w:sz w:val="24"/>
+                      </w:rPr>
+                    </m:ctrlPr>
+                  </m:sSubSupPr>
+                  <m:e>
+                    <m:r>
+                      <w:rPr>
+                        <w:rFonts w:ascii="Cambria Math" w:hAnsi="Cambria Math" w:cs="Times New Roman"/>
+                        <w:sz w:val="24"/>
+                      </w:rPr>
+                      <m:t>s</m:t>
+                    </m:r>
+                  </m:e>
+                  <m:sub>
+                    <m:r>
+                      <w:rPr>
+                        <w:rFonts w:ascii="Cambria Math" w:hAnsi="Cambria Math" w:cs="Times New Roman"/>
+                        <w:sz w:val="24"/>
+                      </w:rPr>
+                      <m:t>iτ</m:t>
+                    </m:r>
+                  </m:sub>
+                  <m:sup>
+                    <m:r>
+                      <w:rPr>
+                        <w:rFonts w:ascii="Cambria Math" w:hAnsi="Cambria Math" w:cs="Times New Roman"/>
+                        <w:sz w:val="24"/>
+                      </w:rPr>
+                      <m:t>ϕ</m:t>
+                    </m:r>
+                  </m:sup>
+                </m:sSubSup>
+                <m:r>
+                  <w:rPr>
+                    <w:rFonts w:ascii="Cambria Math" w:hAnsi="Cambria Math" w:cs="Times New Roman"/>
+                    <w:sz w:val="24"/>
+                  </w:rPr>
+                  <m:t>=</m:t>
+                </m:r>
+                <m:nary>
+                  <m:naryPr>
+                    <m:chr m:val="∑"/>
+                    <m:limLoc m:val="undOvr"/>
+                    <m:supHide m:val="1"/>
+                    <m:ctrlPr>
+                      <w:rPr>
+                        <w:rFonts w:ascii="Cambria Math" w:hAnsi="Cambria Math" w:cs="Times New Roman"/>
+                        <w:i/>
+                        <w:sz w:val="24"/>
+                      </w:rPr>
+                    </m:ctrlPr>
+                  </m:naryPr>
+                  <m:sub>
+                    <m:r>
+                      <w:rPr>
+                        <w:rFonts w:ascii="Cambria Math" w:hAnsi="Cambria Math" w:cs="Times New Roman"/>
+                        <w:sz w:val="24"/>
+                      </w:rPr>
+                      <m:t>j∈S</m:t>
+                    </m:r>
+                  </m:sub>
+                  <m:sup/>
+                  <m:e>
+                    <m:sSubSup>
+                      <m:sSubSupPr>
+                        <m:ctrlPr>
+                          <w:rPr>
+                            <w:rFonts w:ascii="Cambria Math" w:hAnsi="Cambria Math" w:cs="Times New Roman"/>
+                            <w:i/>
+                            <w:sz w:val="24"/>
+                          </w:rPr>
+                        </m:ctrlPr>
+                      </m:sSubSupPr>
+                      <m:e>
+                        <m:r>
+                          <w:rPr>
+                            <w:rFonts w:ascii="Cambria Math" w:hAnsi="Cambria Math" w:cs="Times New Roman"/>
+                            <w:sz w:val="24"/>
+                          </w:rPr>
+                          <m:t>δ</m:t>
+                        </m:r>
+                      </m:e>
+                      <m:sub>
+                        <m:r>
+                          <w:rPr>
+                            <w:rFonts w:ascii="Cambria Math" w:hAnsi="Cambria Math" w:cs="Times New Roman"/>
+                            <w:sz w:val="24"/>
+                          </w:rPr>
+                          <m:t>ijτ</m:t>
+                        </m:r>
+                      </m:sub>
+                      <m:sup>
+                        <m:r>
+                          <w:rPr>
+                            <w:rFonts w:ascii="Cambria Math" w:hAnsi="Cambria Math" w:cs="Times New Roman"/>
+                            <w:sz w:val="24"/>
+                          </w:rPr>
+                          <m:t>ϕ</m:t>
+                        </m:r>
+                      </m:sup>
+                    </m:sSubSup>
+                  </m:e>
+                </m:nary>
+              </m:oMath>
+            </m:oMathPara>
+          </w:p>
+        </w:tc>
+        <w:tc>
+          <w:tcPr>
+            <w:tcW w:w="1345" w:type="dxa"/>
+            <w:vAlign w:val="center"/>
+          </w:tcPr>
+          <w:p>
+            <w:pPr>
+              <w:spacing w:after="160" w:line="259" w:lineRule="auto"/>
+              <w:jc w:val="center"/>
+              <w:rPr>
+                <w:rFonts w:ascii="Times New Roman" w:hAnsi="Times New Roman" w:cs="Times New Roman"/>
+                <w:sz w:val="24"/>
+              </w:rPr>
+            </w:pPr>
+            <w:r>
+              <w:rPr>
+                <w:rFonts w:ascii="Times New Roman" w:hAnsi="Times New Roman" w:cs="Times New Roman"/>
+                <w:sz w:val="24"/>
+              </w:rPr>
+              <w:t>(</w:t>
+            </w:r>
+            <w:r>
+              <w:rPr>
+                <w:rFonts w:ascii="Times New Roman" w:hAnsi="Times New Roman" w:cs="Times New Roman"/>
+                <w:sz w:val="24"/>
+              </w:rPr>
+              <w:fldChar w:fldCharType="begin"/>
+            </w:r>
+            <w:r>
+              <w:rPr>
+                <w:rFonts w:ascii="Times New Roman" w:hAnsi="Times New Roman" w:cs="Times New Roman"/>
+                <w:sz w:val="24"/>
+              </w:rPr>
+              <w:instrText xml:space="preserve"> SEQ Equation \* ARABIC </w:instrText>
+            </w:r>
+            <w:r>
+              <w:rPr>
+                <w:rFonts w:ascii="Times New Roman" w:hAnsi="Times New Roman" w:cs="Times New Roman"/>
+                <w:sz w:val="24"/>
+              </w:rPr>
+              <w:fldChar w:fldCharType="separate"/>
+            </w:r>
+            <w:r>
+              <w:rPr>
+                <w:rFonts w:ascii="Times New Roman" w:hAnsi="Times New Roman" w:cs="Times New Roman"/>
+                <w:noProof/>
+                <w:sz w:val="24"/>
+              </w:rPr>
+              <w:t>2</w:t>
+            </w:r>
+            <w:r>
+              <w:rPr>
+                <w:rFonts w:ascii="Times New Roman" w:hAnsi="Times New Roman" w:cs="Times New Roman"/>
+                <w:sz w:val="24"/>
+              </w:rPr>
+              <w:fldChar w:fldCharType="end"/>
+            </w:r>
+            <w:r>
+              <w:rPr>
+                <w:rFonts w:ascii="Times New Roman" w:hAnsi="Times New Roman" w:cs="Times New Roman"/>
+                <w:sz w:val="24"/>
+              </w:rPr>
+              <w:t>)</w:t>
+            </w:r>
+          </w:p>
+        </w:tc>
+      </w:tr>
+    </w:tbl>
     <w:p>
       <w:pPr>
         <w:rPr>
@@ -4232,133 +4535,19 @@
           <w:sz w:val="24"/>
         </w:rPr>
       </w:pPr>
-      <m:oMathPara>
-        <m:oMath>
-          <m:sSubSup>
-            <m:sSubSupPr>
-              <m:ctrlPr>
-                <w:rPr>
-                  <w:rFonts w:ascii="Cambria Math" w:hAnsi="Cambria Math" w:cs="Times New Roman"/>
-                  <w:i/>
-                  <w:sz w:val="24"/>
-                </w:rPr>
-              </m:ctrlPr>
-            </m:sSubSupPr>
-            <m:e>
-              <m:r>
-                <w:rPr>
-                  <w:rFonts w:ascii="Cambria Math" w:hAnsi="Cambria Math" w:cs="Times New Roman"/>
-                  <w:sz w:val="24"/>
-                </w:rPr>
-                <m:t>s</m:t>
-              </m:r>
-            </m:e>
-            <m:sub>
-              <m:r>
-                <w:rPr>
-                  <w:rFonts w:ascii="Cambria Math" w:hAnsi="Cambria Math" w:cs="Times New Roman"/>
-                  <w:sz w:val="24"/>
-                </w:rPr>
-                <m:t>iτ</m:t>
-              </m:r>
-            </m:sub>
-            <m:sup>
-              <m:r>
-                <w:rPr>
-                  <w:rFonts w:ascii="Cambria Math" w:hAnsi="Cambria Math" w:cs="Times New Roman"/>
-                  <w:sz w:val="24"/>
-                </w:rPr>
-                <m:t>ϕ</m:t>
-              </m:r>
-            </m:sup>
-          </m:sSubSup>
-          <m:r>
-            <w:rPr>
-              <w:rFonts w:ascii="Cambria Math" w:hAnsi="Cambria Math" w:cs="Times New Roman"/>
-              <w:sz w:val="24"/>
-            </w:rPr>
-            <m:t>=</m:t>
-          </m:r>
-          <m:nary>
-            <m:naryPr>
-              <m:chr m:val="∑"/>
-              <m:limLoc m:val="undOvr"/>
-              <m:supHide m:val="1"/>
-              <m:ctrlPr>
-                <w:rPr>
-                  <w:rFonts w:ascii="Cambria Math" w:hAnsi="Cambria Math" w:cs="Times New Roman"/>
-                  <w:i/>
-                  <w:sz w:val="24"/>
-                </w:rPr>
-              </m:ctrlPr>
-            </m:naryPr>
-            <m:sub>
-              <m:r>
-                <w:rPr>
-                  <w:rFonts w:ascii="Cambria Math" w:hAnsi="Cambria Math" w:cs="Times New Roman"/>
-                  <w:sz w:val="24"/>
-                </w:rPr>
-                <m:t>j∈S</m:t>
-              </m:r>
-            </m:sub>
-            <m:sup/>
-            <m:e>
-              <m:sSubSup>
-                <m:sSubSupPr>
-                  <m:ctrlPr>
-                    <w:rPr>
-                      <w:rFonts w:ascii="Cambria Math" w:hAnsi="Cambria Math" w:cs="Times New Roman"/>
-                      <w:i/>
-                      <w:sz w:val="24"/>
-                    </w:rPr>
-                  </m:ctrlPr>
-                </m:sSubSupPr>
-                <m:e>
-                  <m:r>
-                    <w:rPr>
-                      <w:rFonts w:ascii="Cambria Math" w:hAnsi="Cambria Math" w:cs="Times New Roman"/>
-                      <w:sz w:val="24"/>
-                    </w:rPr>
-                    <m:t>δ</m:t>
-                  </m:r>
-                </m:e>
-                <m:sub>
-                  <m:r>
-                    <w:rPr>
-                      <w:rFonts w:ascii="Cambria Math" w:hAnsi="Cambria Math" w:cs="Times New Roman"/>
-                      <w:sz w:val="24"/>
-                    </w:rPr>
-                    <m:t>ijτ</m:t>
-                  </m:r>
-                </m:sub>
-                <m:sup>
-                  <m:r>
-                    <w:rPr>
-                      <w:rFonts w:ascii="Cambria Math" w:hAnsi="Cambria Math" w:cs="Times New Roman"/>
-                      <w:sz w:val="24"/>
-                    </w:rPr>
-                    <m:t>ϕ</m:t>
-                  </m:r>
-                </m:sup>
-              </m:sSubSup>
-            </m:e>
-          </m:nary>
-        </m:oMath>
-      </m:oMathPara>
-    </w:p>
-    <w:p>
-      <w:pPr>
-        <w:rPr>
-          <w:rFonts w:ascii="Times New Roman" w:hAnsi="Times New Roman" w:cs="Times New Roman"/>
-          <w:sz w:val="24"/>
-        </w:rPr>
-      </w:pPr>
-      <w:r>
-        <w:rPr>
-          <w:rFonts w:ascii="Times New Roman" w:hAnsi="Times New Roman" w:cs="Times New Roman"/>
-          <w:sz w:val="24"/>
-        </w:rPr>
-        <w:t xml:space="preserve">Where: </w:t>
+      <w:r>
+        <w:rPr>
+          <w:rFonts w:ascii="Times New Roman" w:hAnsi="Times New Roman" w:cs="Times New Roman"/>
+          <w:sz w:val="24"/>
+        </w:rPr>
+        <w:t>W</w:t>
+      </w:r>
+      <w:r>
+        <w:rPr>
+          <w:rFonts w:ascii="Times New Roman" w:hAnsi="Times New Roman" w:cs="Times New Roman"/>
+          <w:sz w:val="24"/>
+        </w:rPr>
+        <w:t xml:space="preserve">here: </w:t>
       </w:r>
       <m:oMath>
         <m:sSubSup>
@@ -4386,14 +4575,7 @@
                 <w:rFonts w:ascii="Cambria Math" w:hAnsi="Cambria Math" w:cs="Times New Roman"/>
                 <w:sz w:val="24"/>
               </w:rPr>
-              <m:t>i</m:t>
-            </m:r>
-            <m:r>
-              <w:rPr>
-                <w:rFonts w:ascii="Cambria Math" w:hAnsi="Cambria Math" w:cs="Times New Roman"/>
-                <w:sz w:val="24"/>
-              </w:rPr>
-              <m:t>τ</m:t>
+              <m:t>iτ</m:t>
             </m:r>
           </m:sub>
           <m:sup>
@@ -4500,143 +4682,240 @@
         <w:t xml:space="preserve"> We can then introduce the definition of STP:</w:t>
       </w:r>
     </w:p>
-    <w:p>
-      <w:pPr>
-        <w:rPr>
-          <w:rFonts w:ascii="Times New Roman" w:hAnsi="Times New Roman" w:cs="Times New Roman"/>
-          <w:sz w:val="24"/>
-        </w:rPr>
-      </w:pPr>
-      <m:oMathPara>
-        <m:oMath>
-          <m:sSubSup>
-            <m:sSubSupPr>
-              <m:ctrlPr>
-                <w:rPr>
-                  <w:rFonts w:ascii="Cambria Math" w:hAnsi="Cambria Math" w:cs="Times New Roman"/>
-                  <w:i/>
-                  <w:sz w:val="24"/>
-                </w:rPr>
-              </m:ctrlPr>
-            </m:sSubSupPr>
-            <m:e>
-              <m:r>
-                <w:rPr>
-                  <w:rFonts w:ascii="Cambria Math" w:hAnsi="Cambria Math" w:cs="Times New Roman"/>
-                  <w:sz w:val="24"/>
-                </w:rPr>
-                <m:t>S</m:t>
-              </m:r>
-            </m:e>
-            <m:sub>
-              <m:r>
-                <w:rPr>
-                  <w:rFonts w:ascii="Cambria Math" w:hAnsi="Cambria Math" w:cs="Times New Roman"/>
-                  <w:sz w:val="24"/>
-                </w:rPr>
-                <m:t>i</m:t>
-              </m:r>
-            </m:sub>
-            <m:sup>
-              <m:r>
-                <w:rPr>
-                  <w:rFonts w:ascii="Cambria Math" w:hAnsi="Cambria Math" w:cs="Times New Roman"/>
-                  <w:sz w:val="24"/>
-                </w:rPr>
-                <m:t>ϕ</m:t>
-              </m:r>
-            </m:sup>
-          </m:sSubSup>
-          <m:r>
-            <w:rPr>
-              <w:rFonts w:ascii="Cambria Math" w:hAnsi="Cambria Math" w:cs="Times New Roman"/>
-              <w:sz w:val="24"/>
-            </w:rPr>
-            <m:t>=</m:t>
-          </m:r>
-          <m:d>
-            <m:dPr>
-              <m:begChr m:val="{"/>
-              <m:endChr m:val="}"/>
-              <m:ctrlPr>
-                <w:rPr>
-                  <w:rFonts w:ascii="Cambria Math" w:hAnsi="Cambria Math" w:cs="Times New Roman"/>
-                  <w:i/>
-                  <w:sz w:val="24"/>
-                </w:rPr>
-              </m:ctrlPr>
-            </m:dPr>
-            <m:e>
-              <m:sSubSup>
-                <m:sSubSupPr>
-                  <m:ctrlPr>
-                    <w:rPr>
-                      <w:rFonts w:ascii="Cambria Math" w:hAnsi="Cambria Math" w:cs="Times New Roman"/>
-                      <w:i/>
-                      <w:sz w:val="24"/>
-                    </w:rPr>
-                  </m:ctrlPr>
-                </m:sSubSupPr>
-                <m:e>
-                  <m:r>
-                    <w:rPr>
-                      <w:rFonts w:ascii="Cambria Math" w:hAnsi="Cambria Math" w:cs="Times New Roman"/>
-                      <w:sz w:val="24"/>
-                    </w:rPr>
-                    <m:t>s</m:t>
-                  </m:r>
-                </m:e>
-                <m:sub>
-                  <m:r>
-                    <w:rPr>
-                      <w:rFonts w:ascii="Cambria Math" w:hAnsi="Cambria Math" w:cs="Times New Roman"/>
-                      <w:sz w:val="24"/>
-                    </w:rPr>
-                    <m:t>iτ</m:t>
-                  </m:r>
-                </m:sub>
-                <m:sup>
-                  <m:r>
-                    <m:rPr>
-                      <m:sty m:val="p"/>
-                    </m:rPr>
-                    <w:rPr>
-                      <w:rFonts w:ascii="Cambria Math" w:hAnsi="Cambria Math" w:cs="Times New Roman"/>
-                      <w:sz w:val="24"/>
-                    </w:rPr>
-                    <m:t>ϕ</m:t>
-                  </m:r>
-                </m:sup>
-              </m:sSubSup>
-              <m:r>
-                <w:rPr>
-                  <w:rFonts w:ascii="Cambria Math" w:hAnsi="Cambria Math" w:cs="Times New Roman"/>
-                  <w:sz w:val="24"/>
-                </w:rPr>
-                <m:t>|</m:t>
-              </m:r>
-              <m:r>
-                <w:rPr>
-                  <w:rFonts w:ascii="Cambria Math" w:hAnsi="Cambria Math" w:cs="Times New Roman"/>
-                  <w:sz w:val="24"/>
-                </w:rPr>
-                <m:t>∀τ∈</m:t>
-              </m:r>
-              <m:r>
-                <m:rPr>
-                  <m:sty m:val="p"/>
-                </m:rPr>
-                <w:rPr>
-                  <w:rFonts w:ascii="Cambria Math" w:hAnsi="Cambria Math" w:cs="Times New Roman"/>
-                  <w:sz w:val="24"/>
-                </w:rPr>
-                <m:t>Τ</m:t>
-              </m:r>
-            </m:e>
-          </m:d>
-        </m:oMath>
-      </m:oMathPara>
-    </w:p>
+    <w:tbl>
+      <w:tblPr>
+        <w:tblStyle w:val="TableGrid"/>
+        <w:tblW w:w="0" w:type="auto"/>
+        <w:jc w:val="center"/>
+        <w:tblLook w:val="04A0" w:firstRow="1" w:lastRow="0" w:firstColumn="1" w:lastColumn="0" w:noHBand="0" w:noVBand="1"/>
+      </w:tblPr>
+      <w:tblGrid>
+        <w:gridCol w:w="985"/>
+        <w:gridCol w:w="7020"/>
+        <w:gridCol w:w="1345"/>
+      </w:tblGrid>
+      <w:tr>
+        <w:trPr>
+          <w:jc w:val="center"/>
+        </w:trPr>
+        <w:tc>
+          <w:tcPr>
+            <w:tcW w:w="985" w:type="dxa"/>
+            <w:vAlign w:val="center"/>
+          </w:tcPr>
+          <w:p>
+            <w:pPr>
+              <w:rPr>
+                <w:rFonts w:ascii="Times New Roman" w:hAnsi="Times New Roman" w:cs="Times New Roman"/>
+                <w:sz w:val="24"/>
+              </w:rPr>
+            </w:pPr>
+          </w:p>
+        </w:tc>
+        <w:tc>
+          <w:tcPr>
+            <w:tcW w:w="7020" w:type="dxa"/>
+            <w:vAlign w:val="center"/>
+          </w:tcPr>
+          <w:p>
+            <w:pPr>
+              <w:rPr>
+                <w:rFonts w:ascii="Times New Roman" w:hAnsi="Times New Roman" w:cs="Times New Roman"/>
+                <w:sz w:val="24"/>
+              </w:rPr>
+            </w:pPr>
+            <m:oMathPara>
+              <m:oMath>
+                <m:sSubSup>
+                  <m:sSubSupPr>
+                    <m:ctrlPr>
+                      <w:rPr>
+                        <w:rFonts w:ascii="Cambria Math" w:hAnsi="Cambria Math" w:cs="Times New Roman"/>
+                        <w:i/>
+                        <w:sz w:val="24"/>
+                      </w:rPr>
+                    </m:ctrlPr>
+                  </m:sSubSupPr>
+                  <m:e>
+                    <m:r>
+                      <w:rPr>
+                        <w:rFonts w:ascii="Cambria Math" w:hAnsi="Cambria Math" w:cs="Times New Roman"/>
+                        <w:sz w:val="24"/>
+                      </w:rPr>
+                      <m:t>S</m:t>
+                    </m:r>
+                  </m:e>
+                  <m:sub>
+                    <m:r>
+                      <w:rPr>
+                        <w:rFonts w:ascii="Cambria Math" w:hAnsi="Cambria Math" w:cs="Times New Roman"/>
+                        <w:sz w:val="24"/>
+                      </w:rPr>
+                      <m:t>i</m:t>
+                    </m:r>
+                  </m:sub>
+                  <m:sup>
+                    <m:r>
+                      <w:rPr>
+                        <w:rFonts w:ascii="Cambria Math" w:hAnsi="Cambria Math" w:cs="Times New Roman"/>
+                        <w:sz w:val="24"/>
+                      </w:rPr>
+                      <m:t>ϕ</m:t>
+                    </m:r>
+                  </m:sup>
+                </m:sSubSup>
+                <m:r>
+                  <w:rPr>
+                    <w:rFonts w:ascii="Cambria Math" w:hAnsi="Cambria Math" w:cs="Times New Roman"/>
+                    <w:sz w:val="24"/>
+                  </w:rPr>
+                  <m:t>=</m:t>
+                </m:r>
+                <m:d>
+                  <m:dPr>
+                    <m:begChr m:val="{"/>
+                    <m:endChr m:val="}"/>
+                    <m:ctrlPr>
+                      <w:rPr>
+                        <w:rFonts w:ascii="Cambria Math" w:hAnsi="Cambria Math" w:cs="Times New Roman"/>
+                        <w:i/>
+                        <w:sz w:val="24"/>
+                      </w:rPr>
+                    </m:ctrlPr>
+                  </m:dPr>
+                  <m:e>
+                    <m:sSubSup>
+                      <m:sSubSupPr>
+                        <m:ctrlPr>
+                          <w:rPr>
+                            <w:rFonts w:ascii="Cambria Math" w:hAnsi="Cambria Math" w:cs="Times New Roman"/>
+                            <w:i/>
+                            <w:sz w:val="24"/>
+                          </w:rPr>
+                        </m:ctrlPr>
+                      </m:sSubSupPr>
+                      <m:e>
+                        <m:r>
+                          <w:rPr>
+                            <w:rFonts w:ascii="Cambria Math" w:hAnsi="Cambria Math" w:cs="Times New Roman"/>
+                            <w:sz w:val="24"/>
+                          </w:rPr>
+                          <m:t>s</m:t>
+                        </m:r>
+                      </m:e>
+                      <m:sub>
+                        <m:r>
+                          <w:rPr>
+                            <w:rFonts w:ascii="Cambria Math" w:hAnsi="Cambria Math" w:cs="Times New Roman"/>
+                            <w:sz w:val="24"/>
+                          </w:rPr>
+                          <m:t>iτ</m:t>
+                        </m:r>
+                      </m:sub>
+                      <m:sup>
+                        <m:r>
+                          <m:rPr>
+                            <m:sty m:val="p"/>
+                          </m:rPr>
+                          <w:rPr>
+                            <w:rFonts w:ascii="Cambria Math" w:hAnsi="Cambria Math" w:cs="Times New Roman"/>
+                            <w:sz w:val="24"/>
+                          </w:rPr>
+                          <m:t>ϕ</m:t>
+                        </m:r>
+                      </m:sup>
+                    </m:sSubSup>
+                    <m:r>
+                      <w:rPr>
+                        <w:rFonts w:ascii="Cambria Math" w:hAnsi="Cambria Math" w:cs="Times New Roman"/>
+                        <w:sz w:val="24"/>
+                      </w:rPr>
+                      <m:t>|∀τ∈</m:t>
+                    </m:r>
+                    <m:r>
+                      <m:rPr>
+                        <m:sty m:val="p"/>
+                      </m:rPr>
+                      <w:rPr>
+                        <w:rFonts w:ascii="Cambria Math" w:hAnsi="Cambria Math" w:cs="Times New Roman"/>
+                        <w:sz w:val="24"/>
+                      </w:rPr>
+                      <m:t>Τ</m:t>
+                    </m:r>
+                  </m:e>
+                </m:d>
+              </m:oMath>
+            </m:oMathPara>
+          </w:p>
+        </w:tc>
+        <w:tc>
+          <w:tcPr>
+            <w:tcW w:w="1345" w:type="dxa"/>
+            <w:vAlign w:val="center"/>
+          </w:tcPr>
+          <w:p>
+            <w:pPr>
+              <w:spacing w:after="160" w:line="259" w:lineRule="auto"/>
+              <w:jc w:val="center"/>
+              <w:rPr>
+                <w:rFonts w:ascii="Times New Roman" w:hAnsi="Times New Roman" w:cs="Times New Roman"/>
+                <w:sz w:val="24"/>
+              </w:rPr>
+            </w:pPr>
+            <w:r>
+              <w:rPr>
+                <w:rFonts w:ascii="Times New Roman" w:hAnsi="Times New Roman" w:cs="Times New Roman"/>
+                <w:sz w:val="24"/>
+              </w:rPr>
+              <w:t>(</w:t>
+            </w:r>
+            <w:r>
+              <w:rPr>
+                <w:rFonts w:ascii="Times New Roman" w:hAnsi="Times New Roman" w:cs="Times New Roman"/>
+                <w:sz w:val="24"/>
+              </w:rPr>
+              <w:fldChar w:fldCharType="begin"/>
+            </w:r>
+            <w:r>
+              <w:rPr>
+                <w:rFonts w:ascii="Times New Roman" w:hAnsi="Times New Roman" w:cs="Times New Roman"/>
+                <w:sz w:val="24"/>
+              </w:rPr>
+              <w:instrText xml:space="preserve"> SEQ Equation \* ARABIC </w:instrText>
+            </w:r>
+            <w:r>
+              <w:rPr>
+                <w:rFonts w:ascii="Times New Roman" w:hAnsi="Times New Roman" w:cs="Times New Roman"/>
+                <w:sz w:val="24"/>
+              </w:rPr>
+              <w:fldChar w:fldCharType="separate"/>
+            </w:r>
+            <w:r>
+              <w:rPr>
+                <w:rFonts w:ascii="Times New Roman" w:hAnsi="Times New Roman" w:cs="Times New Roman"/>
+                <w:noProof/>
+                <w:sz w:val="24"/>
+              </w:rPr>
+              <w:t>3</w:t>
+            </w:r>
+            <w:r>
+              <w:rPr>
+                <w:rFonts w:ascii="Times New Roman" w:hAnsi="Times New Roman" w:cs="Times New Roman"/>
+                <w:sz w:val="24"/>
+              </w:rPr>
+              <w:fldChar w:fldCharType="end"/>
+            </w:r>
+            <w:r>
+              <w:rPr>
+                <w:rFonts w:ascii="Times New Roman" w:hAnsi="Times New Roman" w:cs="Times New Roman"/>
+                <w:sz w:val="24"/>
+              </w:rPr>
+              <w:t>)</w:t>
+            </w:r>
+          </w:p>
+        </w:tc>
+      </w:tr>
+    </w:tbl>
     <w:p>
       <w:pPr>
         <w:rPr>
@@ -4776,14 +5055,7 @@
           <w:rFonts w:ascii="Times New Roman" w:hAnsi="Times New Roman" w:cs="Times New Roman"/>
           <w:sz w:val="24"/>
         </w:rPr>
-        <w:t>However, d</w:t>
-      </w:r>
-      <w:r>
-        <w:rPr>
-          <w:rFonts w:ascii="Times New Roman" w:hAnsi="Times New Roman" w:cs="Times New Roman"/>
-          <w:sz w:val="24"/>
-        </w:rPr>
-        <w:t>espite we have a time-dependent deterministic algorithm to calculate accurate shortest travel time, the actual travel time can still vary</w:t>
+        <w:t>However, despite we have a time-dependent deterministic algorithm to calculate accurate shortest travel time, the actual travel time can still vary</w:t>
       </w:r>
       <w:r>
         <w:rPr>
@@ -5232,7 +5504,6 @@
           <w:rFonts w:ascii="Times New Roman" w:hAnsi="Times New Roman" w:cs="Times New Roman"/>
           <w:sz w:val="24"/>
         </w:rPr>
-        <w:lastRenderedPageBreak/>
         <w:t>Therefore, we name th</w:t>
       </w:r>
       <w:r>
@@ -5293,7 +5564,15 @@
           <w:rFonts w:ascii="Times New Roman" w:hAnsi="Times New Roman" w:cs="Times New Roman"/>
           <w:sz w:val="24"/>
         </w:rPr>
-        <w:t xml:space="preserve"> user needs to have the experience or knowledge of the event to make the decision, and the </w:t>
+        <w:t xml:space="preserve"> user needs to have the experience or knowledge of the event to make the decision, and </w:t>
+      </w:r>
+      <w:r>
+        <w:rPr>
+          <w:rFonts w:ascii="Times New Roman" w:hAnsi="Times New Roman" w:cs="Times New Roman"/>
+          <w:sz w:val="24"/>
+        </w:rPr>
+        <w:lastRenderedPageBreak/>
+        <w:t xml:space="preserve">the </w:t>
       </w:r>
       <w:r>
         <w:rPr>
@@ -5938,7 +6217,28 @@
           <w:rFonts w:ascii="Times New Roman" w:hAnsi="Times New Roman" w:cs="Times New Roman"/>
           <w:sz w:val="24"/>
         </w:rPr>
-        <w:t xml:space="preserve"> to better represent transit users’ actual decision-making process. </w:t>
+        <w:t xml:space="preserve"> to better </w:t>
+      </w:r>
+      <w:r>
+        <w:rPr>
+          <w:rFonts w:ascii="Times New Roman" w:hAnsi="Times New Roman" w:cs="Times New Roman" w:hint="eastAsia"/>
+          <w:sz w:val="24"/>
+        </w:rPr>
+        <w:t>simulate</w:t>
+      </w:r>
+      <w:r>
+        <w:rPr>
+          <w:rFonts w:ascii="Times New Roman" w:hAnsi="Times New Roman" w:cs="Times New Roman"/>
+          <w:sz w:val="24"/>
+        </w:rPr>
+        <w:t xml:space="preserve"> </w:t>
+      </w:r>
+      <w:r>
+        <w:rPr>
+          <w:rFonts w:ascii="Times New Roman" w:hAnsi="Times New Roman" w:cs="Times New Roman"/>
+          <w:sz w:val="24"/>
+        </w:rPr>
+        <w:t xml:space="preserve">transit users’ actual decision-making process. </w:t>
       </w:r>
       <w:r>
         <w:rPr>
@@ -6229,6 +6529,13 @@
         </w:rPr>
         <w:t xml:space="preserve"> trips in the transit system with actual arrival time.</w:t>
       </w:r>
+      <w:r>
+        <w:rPr>
+          <w:rFonts w:ascii="Times New Roman" w:hAnsi="Times New Roman" w:cs="Times New Roman"/>
+          <w:sz w:val="24"/>
+        </w:rPr>
+        <w:t xml:space="preserve"> Therefore, the trajectories of scheduled and priori real-time STP are exactly the same but with different travel time.</w:t>
+      </w:r>
     </w:p>
     <w:p>
       <w:pPr>
@@ -6250,35 +6557,7 @@
           <w:rFonts w:ascii="Times New Roman" w:hAnsi="Times New Roman" w:cs="Times New Roman"/>
           <w:sz w:val="24"/>
         </w:rPr>
-        <w:t>t</w:t>
-      </w:r>
-      <w:r>
-        <w:rPr>
-          <w:rFonts w:ascii="Times New Roman" w:hAnsi="Times New Roman" w:cs="Times New Roman"/>
-          <w:sz w:val="24"/>
-        </w:rPr>
-        <w:t xml:space="preserve">he calculation of priori real-time STP </w:t>
-      </w:r>
-      <w:r>
-        <w:rPr>
-          <w:rFonts w:ascii="Times New Roman" w:hAnsi="Times New Roman" w:cs="Times New Roman"/>
-          <w:sz w:val="24"/>
-        </w:rPr>
-        <w:t xml:space="preserve">involves two phases </w:t>
-      </w:r>
-      <w:r>
-        <w:rPr>
-          <w:rFonts w:ascii="Times New Roman" w:hAnsi="Times New Roman" w:cs="Times New Roman"/>
-          <w:sz w:val="24"/>
-        </w:rPr>
-        <w:t>to simulate transit users’ two-step transit experience.</w:t>
-      </w:r>
-      <w:r>
-        <w:rPr>
-          <w:rFonts w:ascii="Times New Roman" w:hAnsi="Times New Roman" w:cs="Times New Roman"/>
-          <w:sz w:val="24"/>
-        </w:rPr>
-        <w:t xml:space="preserve"> W</w:t>
+        <w:t>the calculation of priori real-time STP involves two phases to simulate transit users’ two-step transit experience. W</w:t>
       </w:r>
       <w:r>
         <w:rPr>
@@ -6320,21 +6599,7 @@
           <w:rFonts w:ascii="Times New Roman" w:hAnsi="Times New Roman" w:cs="Times New Roman"/>
           <w:sz w:val="24"/>
         </w:rPr>
-        <w:t xml:space="preserve">. Then, we revisit each trajectory and recalculate each synchronization between buses </w:t>
-      </w:r>
-      <w:r>
-        <w:rPr>
-          <w:rFonts w:ascii="Times New Roman" w:hAnsi="Times New Roman" w:cs="Times New Roman"/>
-          <w:sz w:val="24"/>
-        </w:rPr>
-        <w:t>with actual arrival time</w:t>
-      </w:r>
-      <w:r>
-        <w:rPr>
-          <w:rFonts w:ascii="Times New Roman" w:hAnsi="Times New Roman" w:cs="Times New Roman"/>
-          <w:sz w:val="24"/>
-        </w:rPr>
-        <w:t>.</w:t>
+        <w:t>. Then, we revisit each trajectory and recalculate each synchronization between buses with actual arrival time.</w:t>
       </w:r>
       <w:r>
         <w:rPr>
@@ -6390,15 +6655,7 @@
           <w:rFonts w:ascii="Times New Roman" w:hAnsi="Times New Roman" w:cs="Times New Roman"/>
           <w:sz w:val="24"/>
         </w:rPr>
-        <w:t xml:space="preserve">However, because bus 1 is delayed, the user arrives late at the transfer </w:t>
-      </w:r>
-      <w:r>
-        <w:rPr>
-          <w:rFonts w:ascii="Times New Roman" w:hAnsi="Times New Roman" w:cs="Times New Roman"/>
-          <w:sz w:val="24"/>
-        </w:rPr>
-        <w:lastRenderedPageBreak/>
-        <w:t>stop B and misses the scheduled transfer bus 2. We will then find the next bus from stop B to C and record the new arrival time at stop C and travel time between stop A and C.</w:t>
+        <w:t>However, because bus 1 is delayed, the user arrives late at the transfer stop B and misses the scheduled transfer bus 2. We will then find the next bus from stop B to C and record the new arrival time at stop C and travel time between stop A and C.</w:t>
       </w:r>
       <w:r>
         <w:rPr>
@@ -6420,6 +6677,7 @@
           <w:rFonts w:ascii="Times New Roman" w:hAnsi="Times New Roman" w:cs="Times New Roman"/>
           <w:sz w:val="24"/>
         </w:rPr>
+        <w:lastRenderedPageBreak/>
         <w:tab/>
         <w:t>Priori real-time STP is a more conservative and realistic accessibility measure</w:t>
       </w:r>
@@ -6508,6 +6766,685 @@
           <w:sz w:val="24"/>
         </w:rPr>
       </w:pPr>
+      <w:r>
+        <w:rPr>
+          <w:rFonts w:ascii="Times New Roman" w:hAnsi="Times New Roman" w:cs="Times New Roman"/>
+          <w:sz w:val="24"/>
+        </w:rPr>
+        <w:t xml:space="preserve">Scheduled STP </w:t>
+      </w:r>
+      <w:r>
+        <w:rPr>
+          <w:rFonts w:ascii="Times New Roman" w:hAnsi="Times New Roman" w:cs="Times New Roman"/>
+          <w:sz w:val="24"/>
+        </w:rPr>
+        <w:t xml:space="preserve">can be perceived as </w:t>
+      </w:r>
+      <w:r>
+        <w:rPr>
+          <w:rFonts w:ascii="Times New Roman" w:hAnsi="Times New Roman" w:cs="Times New Roman"/>
+          <w:sz w:val="24"/>
+        </w:rPr>
+        <w:t xml:space="preserve">the promise the transit system makes, while posteriori and priori STPs are the actual experience the transit system delivers. The Difference between the expectation and the experience </w:t>
+      </w:r>
+      <w:r>
+        <w:rPr>
+          <w:rFonts w:ascii="Times New Roman" w:hAnsi="Times New Roman" w:cs="Times New Roman"/>
+          <w:sz w:val="24"/>
+        </w:rPr>
+        <w:t xml:space="preserve">can be defined as </w:t>
+      </w:r>
+      <w:r>
+        <w:rPr>
+          <w:rFonts w:ascii="Times New Roman" w:hAnsi="Times New Roman" w:cs="Times New Roman"/>
+          <w:sz w:val="24"/>
+        </w:rPr>
+        <w:t xml:space="preserve">the </w:t>
+      </w:r>
+      <w:r>
+        <w:rPr>
+          <w:rFonts w:ascii="Times New Roman" w:hAnsi="Times New Roman" w:cs="Times New Roman"/>
+          <w:i/>
+          <w:iCs/>
+          <w:sz w:val="24"/>
+        </w:rPr>
+        <w:t>unrealized accessibility</w:t>
+      </w:r>
+      <w:r>
+        <w:rPr>
+          <w:rFonts w:ascii="Times New Roman" w:hAnsi="Times New Roman" w:cs="Times New Roman"/>
+          <w:sz w:val="24"/>
+        </w:rPr>
+        <w:t xml:space="preserve">, which represents the </w:t>
+      </w:r>
+      <w:r>
+        <w:rPr>
+          <w:rFonts w:ascii="Times New Roman" w:hAnsi="Times New Roman" w:cs="Times New Roman"/>
+          <w:sz w:val="24"/>
+        </w:rPr>
+        <w:t xml:space="preserve">part of </w:t>
+      </w:r>
+      <w:r>
+        <w:rPr>
+          <w:rFonts w:ascii="Times New Roman" w:hAnsi="Times New Roman" w:cs="Times New Roman"/>
+          <w:sz w:val="24"/>
+        </w:rPr>
+        <w:t>accessibility the transit system loses during the operation</w:t>
+      </w:r>
+      <w:r>
+        <w:rPr>
+          <w:rFonts w:ascii="Times New Roman" w:hAnsi="Times New Roman" w:cs="Times New Roman"/>
+          <w:sz w:val="24"/>
+        </w:rPr>
+        <w:t xml:space="preserve"> compared with the schedule</w:t>
+      </w:r>
+      <w:r>
+        <w:rPr>
+          <w:rFonts w:ascii="Times New Roman" w:hAnsi="Times New Roman" w:cs="Times New Roman"/>
+          <w:sz w:val="24"/>
+        </w:rPr>
+        <w:t>.</w:t>
+      </w:r>
+      <w:r>
+        <w:rPr>
+          <w:rFonts w:ascii="Times New Roman" w:hAnsi="Times New Roman" w:cs="Times New Roman"/>
+          <w:sz w:val="24"/>
+        </w:rPr>
+        <w:t xml:space="preserve"> Based on the </w:t>
+      </w:r>
+      <w:r>
+        <w:rPr>
+          <w:rFonts w:ascii="Times New Roman" w:hAnsi="Times New Roman" w:cs="Times New Roman"/>
+          <w:sz w:val="24"/>
+        </w:rPr>
+        <w:t>STP definition we give, we can define unrealized accessibility as:</w:t>
+      </w:r>
+      <w:r>
+        <w:rPr>
+          <w:rFonts w:ascii="Times New Roman" w:hAnsi="Times New Roman" w:cs="Times New Roman"/>
+          <w:sz w:val="24"/>
+        </w:rPr>
+        <w:t xml:space="preserve"> </w:t>
+      </w:r>
+    </w:p>
+    <w:tbl>
+      <w:tblPr>
+        <w:tblStyle w:val="TableGrid"/>
+        <w:tblW w:w="0" w:type="auto"/>
+        <w:jc w:val="center"/>
+        <w:tblLook w:val="04A0" w:firstRow="1" w:lastRow="0" w:firstColumn="1" w:lastColumn="0" w:noHBand="0" w:noVBand="1"/>
+      </w:tblPr>
+      <w:tblGrid>
+        <w:gridCol w:w="985"/>
+        <w:gridCol w:w="7020"/>
+        <w:gridCol w:w="1345"/>
+      </w:tblGrid>
+      <w:tr>
+        <w:trPr>
+          <w:jc w:val="center"/>
+        </w:trPr>
+        <w:tc>
+          <w:tcPr>
+            <w:tcW w:w="985" w:type="dxa"/>
+            <w:vAlign w:val="center"/>
+          </w:tcPr>
+          <w:p>
+            <w:pPr>
+              <w:rPr>
+                <w:rFonts w:ascii="Times New Roman" w:hAnsi="Times New Roman" w:cs="Times New Roman"/>
+                <w:sz w:val="24"/>
+              </w:rPr>
+            </w:pPr>
+          </w:p>
+        </w:tc>
+        <w:tc>
+          <w:tcPr>
+            <w:tcW w:w="7020" w:type="dxa"/>
+            <w:vAlign w:val="center"/>
+          </w:tcPr>
+          <w:p>
+            <w:pPr>
+              <w:rPr>
+                <w:rFonts w:ascii="Times New Roman" w:hAnsi="Times New Roman" w:cs="Times New Roman"/>
+                <w:sz w:val="24"/>
+              </w:rPr>
+            </w:pPr>
+            <m:oMathPara>
+              <m:oMath>
+                <m:sSubSup>
+                  <m:sSubSupPr>
+                    <m:ctrlPr>
+                      <w:rPr>
+                        <w:rFonts w:ascii="Cambria Math" w:hAnsi="Cambria Math" w:cs="Times New Roman"/>
+                        <w:i/>
+                        <w:sz w:val="24"/>
+                      </w:rPr>
+                    </m:ctrlPr>
+                  </m:sSubSupPr>
+                  <m:e>
+                    <m:r>
+                      <w:rPr>
+                        <w:rFonts w:ascii="Cambria Math" w:hAnsi="Cambria Math" w:cs="Times New Roman"/>
+                        <w:sz w:val="24"/>
+                      </w:rPr>
+                      <m:t>U</m:t>
+                    </m:r>
+                  </m:e>
+                  <m:sub>
+                    <m:r>
+                      <w:rPr>
+                        <w:rFonts w:ascii="Cambria Math" w:hAnsi="Cambria Math" w:cs="Times New Roman"/>
+                        <w:sz w:val="24"/>
+                      </w:rPr>
+                      <m:t>i</m:t>
+                    </m:r>
+                  </m:sub>
+                  <m:sup>
+                    <m:r>
+                      <w:rPr>
+                        <w:rFonts w:ascii="Cambria Math" w:hAnsi="Cambria Math" w:cs="Times New Roman"/>
+                        <w:sz w:val="24"/>
+                      </w:rPr>
+                      <m:t>ϕ</m:t>
+                    </m:r>
+                  </m:sup>
+                </m:sSubSup>
+                <m:r>
+                  <w:rPr>
+                    <w:rFonts w:ascii="Cambria Math" w:hAnsi="Cambria Math" w:cs="Times New Roman"/>
+                    <w:sz w:val="24"/>
+                  </w:rPr>
+                  <m:t>=</m:t>
+                </m:r>
+                <m:sSubSup>
+                  <m:sSubSupPr>
+                    <m:ctrlPr>
+                      <w:rPr>
+                        <w:rFonts w:ascii="Cambria Math" w:hAnsi="Cambria Math" w:cs="Times New Roman"/>
+                        <w:i/>
+                        <w:sz w:val="24"/>
+                      </w:rPr>
+                    </m:ctrlPr>
+                  </m:sSubSupPr>
+                  <m:e>
+                    <m:r>
+                      <w:rPr>
+                        <w:rFonts w:ascii="Cambria Math" w:hAnsi="Cambria Math" w:cs="Times New Roman"/>
+                        <w:sz w:val="24"/>
+                      </w:rPr>
+                      <m:t>S</m:t>
+                    </m:r>
+                  </m:e>
+                  <m:sub>
+                    <m:r>
+                      <w:rPr>
+                        <w:rFonts w:ascii="Cambria Math" w:hAnsi="Cambria Math" w:cs="Times New Roman"/>
+                        <w:sz w:val="24"/>
+                      </w:rPr>
+                      <m:t>i</m:t>
+                    </m:r>
+                  </m:sub>
+                  <m:sup>
+                    <m:r>
+                      <w:rPr>
+                        <w:rFonts w:ascii="Cambria Math" w:hAnsi="Cambria Math" w:cs="Times New Roman"/>
+                        <w:sz w:val="24"/>
+                      </w:rPr>
+                      <m:t>ϕ</m:t>
+                    </m:r>
+                  </m:sup>
+                </m:sSubSup>
+                <m:r>
+                  <w:rPr>
+                    <w:rFonts w:ascii="Cambria Math" w:hAnsi="Cambria Math" w:cs="Times New Roman"/>
+                    <w:sz w:val="24"/>
+                  </w:rPr>
+                  <m:t>-</m:t>
+                </m:r>
+                <m:sSubSup>
+                  <m:sSubSupPr>
+                    <m:ctrlPr>
+                      <w:rPr>
+                        <w:rFonts w:ascii="Cambria Math" w:hAnsi="Cambria Math" w:cs="Times New Roman"/>
+                        <w:i/>
+                        <w:sz w:val="24"/>
+                      </w:rPr>
+                    </m:ctrlPr>
+                  </m:sSubSupPr>
+                  <m:e>
+                    <m:r>
+                      <w:rPr>
+                        <w:rFonts w:ascii="Cambria Math" w:hAnsi="Cambria Math" w:cs="Times New Roman"/>
+                        <w:sz w:val="24"/>
+                      </w:rPr>
+                      <m:t>P</m:t>
+                    </m:r>
+                  </m:e>
+                  <m:sub>
+                    <m:r>
+                      <w:rPr>
+                        <w:rFonts w:ascii="Cambria Math" w:hAnsi="Cambria Math" w:cs="Times New Roman"/>
+                        <w:sz w:val="24"/>
+                      </w:rPr>
+                      <m:t>i</m:t>
+                    </m:r>
+                  </m:sub>
+                  <m:sup>
+                    <m:r>
+                      <w:rPr>
+                        <w:rFonts w:ascii="Cambria Math" w:hAnsi="Cambria Math" w:cs="Times New Roman"/>
+                        <w:sz w:val="24"/>
+                      </w:rPr>
+                      <m:t>ϕ</m:t>
+                    </m:r>
+                  </m:sup>
+                </m:sSubSup>
+                <m:r>
+                  <w:rPr>
+                    <w:rFonts w:ascii="Cambria Math" w:hAnsi="Cambria Math" w:cs="Times New Roman"/>
+                    <w:sz w:val="24"/>
+                  </w:rPr>
+                  <m:t>=</m:t>
+                </m:r>
+                <m:d>
+                  <m:dPr>
+                    <m:begChr m:val="{"/>
+                    <m:endChr m:val="}"/>
+                    <m:ctrlPr>
+                      <w:rPr>
+                        <w:rFonts w:ascii="Cambria Math" w:hAnsi="Cambria Math" w:cs="Times New Roman"/>
+                        <w:i/>
+                        <w:sz w:val="24"/>
+                      </w:rPr>
+                    </m:ctrlPr>
+                  </m:dPr>
+                  <m:e>
+                    <m:sSubSup>
+                      <m:sSubSupPr>
+                        <m:ctrlPr>
+                          <w:rPr>
+                            <w:rFonts w:ascii="Cambria Math" w:hAnsi="Cambria Math" w:cs="Times New Roman"/>
+                            <w:i/>
+                            <w:sz w:val="24"/>
+                          </w:rPr>
+                        </m:ctrlPr>
+                      </m:sSubSupPr>
+                      <m:e>
+                        <m:r>
+                          <w:rPr>
+                            <w:rFonts w:ascii="Cambria Math" w:hAnsi="Cambria Math" w:cs="Times New Roman"/>
+                            <w:sz w:val="24"/>
+                          </w:rPr>
+                          <m:t>s</m:t>
+                        </m:r>
+                      </m:e>
+                      <m:sub>
+                        <m:r>
+                          <w:rPr>
+                            <w:rFonts w:ascii="Cambria Math" w:hAnsi="Cambria Math" w:cs="Times New Roman"/>
+                            <w:sz w:val="24"/>
+                          </w:rPr>
+                          <m:t>iτ</m:t>
+                        </m:r>
+                      </m:sub>
+                      <m:sup>
+                        <m:r>
+                          <m:rPr>
+                            <m:sty m:val="p"/>
+                          </m:rPr>
+                          <w:rPr>
+                            <w:rFonts w:ascii="Cambria Math" w:hAnsi="Cambria Math" w:cs="Times New Roman"/>
+                            <w:sz w:val="24"/>
+                          </w:rPr>
+                          <m:t>ϕ</m:t>
+                        </m:r>
+                      </m:sup>
+                    </m:sSubSup>
+                    <m:r>
+                      <w:rPr>
+                        <w:rFonts w:ascii="Cambria Math" w:hAnsi="Cambria Math" w:cs="Times New Roman"/>
+                        <w:sz w:val="24"/>
+                      </w:rPr>
+                      <m:t>-</m:t>
+                    </m:r>
+                    <m:sSubSup>
+                      <m:sSubSupPr>
+                        <m:ctrlPr>
+                          <w:rPr>
+                            <w:rFonts w:ascii="Cambria Math" w:hAnsi="Cambria Math" w:cs="Times New Roman"/>
+                            <w:i/>
+                            <w:sz w:val="24"/>
+                          </w:rPr>
+                        </m:ctrlPr>
+                      </m:sSubSupPr>
+                      <m:e>
+                        <m:r>
+                          <w:rPr>
+                            <w:rFonts w:ascii="Cambria Math" w:hAnsi="Cambria Math" w:cs="Times New Roman"/>
+                            <w:sz w:val="24"/>
+                          </w:rPr>
+                          <m:t>p</m:t>
+                        </m:r>
+                      </m:e>
+                      <m:sub>
+                        <m:r>
+                          <w:rPr>
+                            <w:rFonts w:ascii="Cambria Math" w:hAnsi="Cambria Math" w:cs="Times New Roman"/>
+                            <w:sz w:val="24"/>
+                          </w:rPr>
+                          <m:t>iτ</m:t>
+                        </m:r>
+                      </m:sub>
+                      <m:sup>
+                        <m:r>
+                          <w:rPr>
+                            <w:rFonts w:ascii="Cambria Math" w:hAnsi="Cambria Math" w:cs="Times New Roman"/>
+                            <w:sz w:val="24"/>
+                          </w:rPr>
+                          <m:t>ϕ</m:t>
+                        </m:r>
+                      </m:sup>
+                    </m:sSubSup>
+                    <m:r>
+                      <w:rPr>
+                        <w:rFonts w:ascii="Cambria Math" w:hAnsi="Cambria Math" w:cs="Times New Roman"/>
+                        <w:sz w:val="24"/>
+                      </w:rPr>
+                      <m:t>|∀τ∈</m:t>
+                    </m:r>
+                    <m:r>
+                      <m:rPr>
+                        <m:sty m:val="p"/>
+                      </m:rPr>
+                      <w:rPr>
+                        <w:rFonts w:ascii="Cambria Math" w:hAnsi="Cambria Math" w:cs="Times New Roman"/>
+                        <w:sz w:val="24"/>
+                      </w:rPr>
+                      <m:t>Τ</m:t>
+                    </m:r>
+                  </m:e>
+                </m:d>
+              </m:oMath>
+            </m:oMathPara>
+          </w:p>
+        </w:tc>
+        <w:tc>
+          <w:tcPr>
+            <w:tcW w:w="1345" w:type="dxa"/>
+            <w:vAlign w:val="center"/>
+          </w:tcPr>
+          <w:p>
+            <w:pPr>
+              <w:spacing w:after="160" w:line="259" w:lineRule="auto"/>
+              <w:jc w:val="center"/>
+              <w:rPr>
+                <w:rFonts w:ascii="Times New Roman" w:hAnsi="Times New Roman" w:cs="Times New Roman"/>
+                <w:sz w:val="24"/>
+              </w:rPr>
+            </w:pPr>
+            <w:r>
+              <w:rPr>
+                <w:rFonts w:ascii="Times New Roman" w:hAnsi="Times New Roman" w:cs="Times New Roman"/>
+                <w:sz w:val="24"/>
+              </w:rPr>
+              <w:t>(</w:t>
+            </w:r>
+            <w:r>
+              <w:rPr>
+                <w:rFonts w:ascii="Times New Roman" w:hAnsi="Times New Roman" w:cs="Times New Roman"/>
+                <w:sz w:val="24"/>
+              </w:rPr>
+              <w:fldChar w:fldCharType="begin"/>
+            </w:r>
+            <w:r>
+              <w:rPr>
+                <w:rFonts w:ascii="Times New Roman" w:hAnsi="Times New Roman" w:cs="Times New Roman"/>
+                <w:sz w:val="24"/>
+              </w:rPr>
+              <w:instrText xml:space="preserve"> SEQ Equation \* ARABIC </w:instrText>
+            </w:r>
+            <w:r>
+              <w:rPr>
+                <w:rFonts w:ascii="Times New Roman" w:hAnsi="Times New Roman" w:cs="Times New Roman"/>
+                <w:sz w:val="24"/>
+              </w:rPr>
+              <w:fldChar w:fldCharType="separate"/>
+            </w:r>
+            <w:r>
+              <w:rPr>
+                <w:rFonts w:ascii="Times New Roman" w:hAnsi="Times New Roman" w:cs="Times New Roman"/>
+                <w:noProof/>
+                <w:sz w:val="24"/>
+              </w:rPr>
+              <w:t>4</w:t>
+            </w:r>
+            <w:r>
+              <w:rPr>
+                <w:rFonts w:ascii="Times New Roman" w:hAnsi="Times New Roman" w:cs="Times New Roman"/>
+                <w:sz w:val="24"/>
+              </w:rPr>
+              <w:fldChar w:fldCharType="end"/>
+            </w:r>
+            <w:r>
+              <w:rPr>
+                <w:rFonts w:ascii="Times New Roman" w:hAnsi="Times New Roman" w:cs="Times New Roman"/>
+                <w:sz w:val="24"/>
+              </w:rPr>
+              <w:t>)</w:t>
+            </w:r>
+          </w:p>
+        </w:tc>
+      </w:tr>
+    </w:tbl>
+    <w:p>
+      <w:pPr>
+        <w:rPr>
+          <w:rFonts w:ascii="Times New Roman" w:hAnsi="Times New Roman" w:cs="Times New Roman"/>
+          <w:sz w:val="24"/>
+        </w:rPr>
+      </w:pPr>
+      <w:r>
+        <w:rPr>
+          <w:rFonts w:ascii="Times New Roman" w:hAnsi="Times New Roman" w:cs="Times New Roman"/>
+          <w:sz w:val="24"/>
+        </w:rPr>
+        <w:t xml:space="preserve">Where: </w:t>
+      </w:r>
+      <m:oMath>
+        <m:sSubSup>
+          <m:sSubSupPr>
+            <m:ctrlPr>
+              <w:rPr>
+                <w:rFonts w:ascii="Cambria Math" w:hAnsi="Cambria Math" w:cs="Times New Roman"/>
+                <w:i/>
+                <w:sz w:val="24"/>
+              </w:rPr>
+            </m:ctrlPr>
+          </m:sSubSupPr>
+          <m:e>
+            <m:r>
+              <w:rPr>
+                <w:rFonts w:ascii="Cambria Math" w:hAnsi="Cambria Math" w:cs="Times New Roman"/>
+                <w:sz w:val="24"/>
+              </w:rPr>
+              <m:t>S</m:t>
+            </m:r>
+          </m:e>
+          <m:sub>
+            <m:r>
+              <w:rPr>
+                <w:rFonts w:ascii="Cambria Math" w:hAnsi="Cambria Math" w:cs="Times New Roman"/>
+                <w:sz w:val="24"/>
+              </w:rPr>
+              <m:t>i</m:t>
+            </m:r>
+          </m:sub>
+          <m:sup>
+            <m:r>
+              <w:rPr>
+                <w:rFonts w:ascii="Cambria Math" w:hAnsi="Cambria Math" w:cs="Times New Roman"/>
+                <w:sz w:val="24"/>
+              </w:rPr>
+              <m:t>ϕ</m:t>
+            </m:r>
+          </m:sup>
+        </m:sSubSup>
+      </m:oMath>
+      <w:r>
+        <w:rPr>
+          <w:rFonts w:ascii="Times New Roman" w:hAnsi="Times New Roman" w:cs="Times New Roman"/>
+          <w:sz w:val="24"/>
+        </w:rPr>
+        <w:t xml:space="preserve"> is the scheduled STP, </w:t>
+      </w:r>
+      <m:oMath>
+        <m:sSubSup>
+          <m:sSubSupPr>
+            <m:ctrlPr>
+              <w:rPr>
+                <w:rFonts w:ascii="Cambria Math" w:hAnsi="Cambria Math" w:cs="Times New Roman"/>
+                <w:i/>
+                <w:sz w:val="24"/>
+              </w:rPr>
+            </m:ctrlPr>
+          </m:sSubSupPr>
+          <m:e>
+            <m:r>
+              <w:rPr>
+                <w:rFonts w:ascii="Cambria Math" w:hAnsi="Cambria Math" w:cs="Times New Roman"/>
+                <w:sz w:val="24"/>
+              </w:rPr>
+              <m:t>P</m:t>
+            </m:r>
+          </m:e>
+          <m:sub>
+            <m:r>
+              <w:rPr>
+                <w:rFonts w:ascii="Cambria Math" w:hAnsi="Cambria Math" w:cs="Times New Roman"/>
+                <w:sz w:val="24"/>
+              </w:rPr>
+              <m:t>i</m:t>
+            </m:r>
+          </m:sub>
+          <m:sup>
+            <m:r>
+              <w:rPr>
+                <w:rFonts w:ascii="Cambria Math" w:hAnsi="Cambria Math" w:cs="Times New Roman"/>
+                <w:sz w:val="24"/>
+              </w:rPr>
+              <m:t>ϕ</m:t>
+            </m:r>
+          </m:sup>
+        </m:sSubSup>
+      </m:oMath>
+      <w:r>
+        <w:rPr>
+          <w:rFonts w:ascii="Times New Roman" w:hAnsi="Times New Roman" w:cs="Times New Roman"/>
+          <w:sz w:val="24"/>
+        </w:rPr>
+        <w:t xml:space="preserve"> is the posteriori or priori real-time STP,</w:t>
+      </w:r>
+      <w:r>
+        <w:rPr>
+          <w:rFonts w:ascii="Times New Roman" w:hAnsi="Times New Roman" w:cs="Times New Roman"/>
+          <w:sz w:val="24"/>
+        </w:rPr>
+        <w:t xml:space="preserve"> </w:t>
+      </w:r>
+      <m:oMath>
+        <m:sSubSup>
+          <m:sSubSupPr>
+            <m:ctrlPr>
+              <w:rPr>
+                <w:rFonts w:ascii="Cambria Math" w:hAnsi="Cambria Math" w:cs="Times New Roman"/>
+                <w:i/>
+                <w:sz w:val="24"/>
+              </w:rPr>
+            </m:ctrlPr>
+          </m:sSubSupPr>
+          <m:e>
+            <m:r>
+              <w:rPr>
+                <w:rFonts w:ascii="Cambria Math" w:hAnsi="Cambria Math" w:cs="Times New Roman"/>
+                <w:sz w:val="24"/>
+              </w:rPr>
+              <m:t>s</m:t>
+            </m:r>
+          </m:e>
+          <m:sub>
+            <m:r>
+              <w:rPr>
+                <w:rFonts w:ascii="Cambria Math" w:hAnsi="Cambria Math" w:cs="Times New Roman"/>
+                <w:sz w:val="24"/>
+              </w:rPr>
+              <m:t>iτ</m:t>
+            </m:r>
+          </m:sub>
+          <m:sup>
+            <m:r>
+              <w:rPr>
+                <w:rFonts w:ascii="Cambria Math" w:hAnsi="Cambria Math" w:cs="Times New Roman"/>
+                <w:sz w:val="24"/>
+              </w:rPr>
+              <m:t>ϕ</m:t>
+            </m:r>
+          </m:sup>
+        </m:sSubSup>
+      </m:oMath>
+      <w:r>
+        <w:rPr>
+          <w:rFonts w:ascii="Times New Roman" w:hAnsi="Times New Roman" w:cs="Times New Roman"/>
+          <w:sz w:val="24"/>
+        </w:rPr>
+        <w:t xml:space="preserve"> is the scheduled travel time, </w:t>
+      </w:r>
+      <m:oMath>
+        <m:sSubSup>
+          <m:sSubSupPr>
+            <m:ctrlPr>
+              <w:rPr>
+                <w:rFonts w:ascii="Cambria Math" w:hAnsi="Cambria Math" w:cs="Times New Roman"/>
+                <w:i/>
+                <w:sz w:val="24"/>
+              </w:rPr>
+            </m:ctrlPr>
+          </m:sSubSupPr>
+          <m:e>
+            <m:r>
+              <w:rPr>
+                <w:rFonts w:ascii="Cambria Math" w:hAnsi="Cambria Math" w:cs="Times New Roman"/>
+                <w:sz w:val="24"/>
+              </w:rPr>
+              <m:t>p</m:t>
+            </m:r>
+          </m:e>
+          <m:sub>
+            <m:r>
+              <w:rPr>
+                <w:rFonts w:ascii="Cambria Math" w:hAnsi="Cambria Math" w:cs="Times New Roman"/>
+                <w:sz w:val="24"/>
+              </w:rPr>
+              <m:t>iτ</m:t>
+            </m:r>
+          </m:sub>
+          <m:sup>
+            <m:r>
+              <w:rPr>
+                <w:rFonts w:ascii="Cambria Math" w:hAnsi="Cambria Math" w:cs="Times New Roman"/>
+                <w:sz w:val="24"/>
+              </w:rPr>
+              <m:t>ϕ</m:t>
+            </m:r>
+          </m:sup>
+        </m:sSubSup>
+      </m:oMath>
+      <w:r>
+        <w:rPr>
+          <w:rFonts w:ascii="Times New Roman" w:hAnsi="Times New Roman" w:cs="Times New Roman"/>
+          <w:sz w:val="24"/>
+        </w:rPr>
+        <w:t xml:space="preserve"> is the posteriori or priori real-time travel time.</w:t>
+      </w:r>
     </w:p>
     <w:p>
       <w:pPr>
@@ -6516,6 +7453,517 @@
           <w:sz w:val="24"/>
         </w:rPr>
       </w:pPr>
+      <w:r>
+        <w:rPr>
+          <w:rFonts w:ascii="Times New Roman" w:hAnsi="Times New Roman" w:cs="Times New Roman"/>
+          <w:sz w:val="24"/>
+        </w:rPr>
+        <w:tab/>
+        <w:t>We also introduce normalized unrealized accessibility:</w:t>
+      </w:r>
+    </w:p>
+    <w:tbl>
+      <w:tblPr>
+        <w:tblStyle w:val="TableGrid"/>
+        <w:tblW w:w="0" w:type="auto"/>
+        <w:jc w:val="center"/>
+        <w:tblLook w:val="04A0" w:firstRow="1" w:lastRow="0" w:firstColumn="1" w:lastColumn="0" w:noHBand="0" w:noVBand="1"/>
+      </w:tblPr>
+      <w:tblGrid>
+        <w:gridCol w:w="985"/>
+        <w:gridCol w:w="7020"/>
+        <w:gridCol w:w="1345"/>
+      </w:tblGrid>
+      <w:tr>
+        <w:trPr>
+          <w:jc w:val="center"/>
+        </w:trPr>
+        <w:tc>
+          <w:tcPr>
+            <w:tcW w:w="985" w:type="dxa"/>
+            <w:vAlign w:val="center"/>
+          </w:tcPr>
+          <w:p>
+            <w:pPr>
+              <w:rPr>
+                <w:rFonts w:ascii="Times New Roman" w:hAnsi="Times New Roman" w:cs="Times New Roman"/>
+                <w:sz w:val="24"/>
+              </w:rPr>
+            </w:pPr>
+          </w:p>
+        </w:tc>
+        <w:tc>
+          <w:tcPr>
+            <w:tcW w:w="7020" w:type="dxa"/>
+            <w:vAlign w:val="center"/>
+          </w:tcPr>
+          <w:p>
+            <w:pPr>
+              <w:rPr>
+                <w:rFonts w:ascii="Times New Roman" w:hAnsi="Times New Roman" w:cs="Times New Roman"/>
+                <w:sz w:val="24"/>
+              </w:rPr>
+            </w:pPr>
+            <m:oMathPara>
+              <m:oMath>
+                <m:sSubSup>
+                  <m:sSubSupPr>
+                    <m:ctrlPr>
+                      <w:rPr>
+                        <w:rFonts w:ascii="Cambria Math" w:hAnsi="Cambria Math" w:cs="Times New Roman"/>
+                        <w:i/>
+                        <w:sz w:val="24"/>
+                      </w:rPr>
+                    </m:ctrlPr>
+                  </m:sSubSupPr>
+                  <m:e>
+                    <m:r>
+                      <w:rPr>
+                        <w:rFonts w:ascii="Cambria Math" w:hAnsi="Cambria Math" w:cs="Times New Roman"/>
+                        <w:sz w:val="24"/>
+                      </w:rPr>
+                      <m:t>U</m:t>
+                    </m:r>
+                  </m:e>
+                  <m:sub>
+                    <m:r>
+                      <w:rPr>
+                        <w:rFonts w:ascii="Cambria Math" w:hAnsi="Cambria Math" w:cs="Times New Roman"/>
+                        <w:sz w:val="24"/>
+                      </w:rPr>
+                      <m:t>i</m:t>
+                    </m:r>
+                  </m:sub>
+                  <m:sup>
+                    <m:r>
+                      <w:rPr>
+                        <w:rFonts w:ascii="Cambria Math" w:hAnsi="Cambria Math" w:cs="Times New Roman"/>
+                        <w:sz w:val="24"/>
+                      </w:rPr>
+                      <m:t>ϕ</m:t>
+                    </m:r>
+                  </m:sup>
+                </m:sSubSup>
+                <m:r>
+                  <w:rPr>
+                    <w:rFonts w:ascii="Cambria Math" w:hAnsi="Cambria Math" w:cs="Times New Roman"/>
+                    <w:sz w:val="24"/>
+                  </w:rPr>
+                  <m:t xml:space="preserve">= </m:t>
+                </m:r>
+                <m:f>
+                  <m:fPr>
+                    <m:ctrlPr>
+                      <w:rPr>
+                        <w:rFonts w:ascii="Cambria Math" w:hAnsi="Cambria Math" w:cs="Times New Roman"/>
+                        <w:i/>
+                        <w:sz w:val="24"/>
+                      </w:rPr>
+                    </m:ctrlPr>
+                  </m:fPr>
+                  <m:num>
+                    <m:sSubSup>
+                      <m:sSubSupPr>
+                        <m:ctrlPr>
+                          <w:rPr>
+                            <w:rFonts w:ascii="Cambria Math" w:hAnsi="Cambria Math" w:cs="Times New Roman"/>
+                            <w:i/>
+                            <w:sz w:val="24"/>
+                          </w:rPr>
+                        </m:ctrlPr>
+                      </m:sSubSupPr>
+                      <m:e>
+                        <m:r>
+                          <w:rPr>
+                            <w:rFonts w:ascii="Cambria Math" w:hAnsi="Cambria Math" w:cs="Times New Roman"/>
+                            <w:sz w:val="24"/>
+                          </w:rPr>
+                          <m:t>S</m:t>
+                        </m:r>
+                      </m:e>
+                      <m:sub>
+                        <m:r>
+                          <w:rPr>
+                            <w:rFonts w:ascii="Cambria Math" w:hAnsi="Cambria Math" w:cs="Times New Roman"/>
+                            <w:sz w:val="24"/>
+                          </w:rPr>
+                          <m:t>i</m:t>
+                        </m:r>
+                      </m:sub>
+                      <m:sup>
+                        <m:r>
+                          <w:rPr>
+                            <w:rFonts w:ascii="Cambria Math" w:hAnsi="Cambria Math" w:cs="Times New Roman"/>
+                            <w:sz w:val="24"/>
+                          </w:rPr>
+                          <m:t>ϕ</m:t>
+                        </m:r>
+                      </m:sup>
+                    </m:sSubSup>
+                    <m:r>
+                      <w:rPr>
+                        <w:rFonts w:ascii="Cambria Math" w:hAnsi="Cambria Math" w:cs="Times New Roman"/>
+                        <w:sz w:val="24"/>
+                      </w:rPr>
+                      <m:t>-</m:t>
+                    </m:r>
+                    <m:sSubSup>
+                      <m:sSubSupPr>
+                        <m:ctrlPr>
+                          <w:rPr>
+                            <w:rFonts w:ascii="Cambria Math" w:hAnsi="Cambria Math" w:cs="Times New Roman"/>
+                            <w:i/>
+                            <w:sz w:val="24"/>
+                          </w:rPr>
+                        </m:ctrlPr>
+                      </m:sSubSupPr>
+                      <m:e>
+                        <m:r>
+                          <w:rPr>
+                            <w:rFonts w:ascii="Cambria Math" w:hAnsi="Cambria Math" w:cs="Times New Roman"/>
+                            <w:sz w:val="24"/>
+                          </w:rPr>
+                          <m:t>P</m:t>
+                        </m:r>
+                      </m:e>
+                      <m:sub>
+                        <m:r>
+                          <w:rPr>
+                            <w:rFonts w:ascii="Cambria Math" w:hAnsi="Cambria Math" w:cs="Times New Roman"/>
+                            <w:sz w:val="24"/>
+                          </w:rPr>
+                          <m:t>i</m:t>
+                        </m:r>
+                      </m:sub>
+                      <m:sup>
+                        <m:r>
+                          <w:rPr>
+                            <w:rFonts w:ascii="Cambria Math" w:hAnsi="Cambria Math" w:cs="Times New Roman"/>
+                            <w:sz w:val="24"/>
+                          </w:rPr>
+                          <m:t>ϕ</m:t>
+                        </m:r>
+                      </m:sup>
+                    </m:sSubSup>
+                  </m:num>
+                  <m:den>
+                    <m:sSubSup>
+                      <m:sSubSupPr>
+                        <m:ctrlPr>
+                          <w:rPr>
+                            <w:rFonts w:ascii="Cambria Math" w:hAnsi="Cambria Math" w:cs="Times New Roman"/>
+                            <w:i/>
+                            <w:sz w:val="24"/>
+                          </w:rPr>
+                        </m:ctrlPr>
+                      </m:sSubSupPr>
+                      <m:e>
+                        <m:r>
+                          <w:rPr>
+                            <w:rFonts w:ascii="Cambria Math" w:hAnsi="Cambria Math" w:cs="Times New Roman"/>
+                            <w:sz w:val="24"/>
+                          </w:rPr>
+                          <m:t>S</m:t>
+                        </m:r>
+                      </m:e>
+                      <m:sub>
+                        <m:r>
+                          <w:rPr>
+                            <w:rFonts w:ascii="Cambria Math" w:hAnsi="Cambria Math" w:cs="Times New Roman"/>
+                            <w:sz w:val="24"/>
+                          </w:rPr>
+                          <m:t>i</m:t>
+                        </m:r>
+                      </m:sub>
+                      <m:sup>
+                        <m:r>
+                          <w:rPr>
+                            <w:rFonts w:ascii="Cambria Math" w:hAnsi="Cambria Math" w:cs="Times New Roman"/>
+                            <w:sz w:val="24"/>
+                          </w:rPr>
+                          <m:t>ϕ</m:t>
+                        </m:r>
+                      </m:sup>
+                    </m:sSubSup>
+                  </m:den>
+                </m:f>
+                <m:r>
+                  <w:rPr>
+                    <w:rFonts w:ascii="Cambria Math" w:hAnsi="Cambria Math" w:cs="Times New Roman"/>
+                    <w:sz w:val="24"/>
+                  </w:rPr>
+                  <m:t>=</m:t>
+                </m:r>
+                <m:d>
+                  <m:dPr>
+                    <m:begChr m:val="{"/>
+                    <m:endChr m:val="}"/>
+                    <m:ctrlPr>
+                      <w:rPr>
+                        <w:rFonts w:ascii="Cambria Math" w:hAnsi="Cambria Math" w:cs="Times New Roman"/>
+                        <w:i/>
+                        <w:sz w:val="24"/>
+                      </w:rPr>
+                    </m:ctrlPr>
+                  </m:dPr>
+                  <m:e>
+                    <m:f>
+                      <m:fPr>
+                        <m:ctrlPr>
+                          <w:rPr>
+                            <w:rFonts w:ascii="Cambria Math" w:hAnsi="Cambria Math" w:cs="Times New Roman"/>
+                            <w:i/>
+                            <w:sz w:val="24"/>
+                          </w:rPr>
+                        </m:ctrlPr>
+                      </m:fPr>
+                      <m:num>
+                        <m:sSubSup>
+                          <m:sSubSupPr>
+                            <m:ctrlPr>
+                              <w:rPr>
+                                <w:rFonts w:ascii="Cambria Math" w:hAnsi="Cambria Math" w:cs="Times New Roman"/>
+                                <w:i/>
+                                <w:sz w:val="24"/>
+                              </w:rPr>
+                            </m:ctrlPr>
+                          </m:sSubSupPr>
+                          <m:e>
+                            <m:r>
+                              <w:rPr>
+                                <w:rFonts w:ascii="Cambria Math" w:hAnsi="Cambria Math" w:cs="Times New Roman"/>
+                                <w:sz w:val="24"/>
+                              </w:rPr>
+                              <m:t>s</m:t>
+                            </m:r>
+                          </m:e>
+                          <m:sub>
+                            <m:r>
+                              <w:rPr>
+                                <w:rFonts w:ascii="Cambria Math" w:hAnsi="Cambria Math" w:cs="Times New Roman"/>
+                                <w:sz w:val="24"/>
+                              </w:rPr>
+                              <m:t>iτ</m:t>
+                            </m:r>
+                          </m:sub>
+                          <m:sup>
+                            <m:r>
+                              <m:rPr>
+                                <m:sty m:val="p"/>
+                              </m:rPr>
+                              <w:rPr>
+                                <w:rFonts w:ascii="Cambria Math" w:hAnsi="Cambria Math" w:cs="Times New Roman"/>
+                                <w:sz w:val="24"/>
+                              </w:rPr>
+                              <m:t>ϕ</m:t>
+                            </m:r>
+                          </m:sup>
+                        </m:sSubSup>
+                        <m:r>
+                          <w:rPr>
+                            <w:rFonts w:ascii="Cambria Math" w:hAnsi="Cambria Math" w:cs="Times New Roman"/>
+                            <w:sz w:val="24"/>
+                          </w:rPr>
+                          <m:t>-</m:t>
+                        </m:r>
+                        <m:sSubSup>
+                          <m:sSubSupPr>
+                            <m:ctrlPr>
+                              <w:rPr>
+                                <w:rFonts w:ascii="Cambria Math" w:hAnsi="Cambria Math" w:cs="Times New Roman"/>
+                                <w:i/>
+                                <w:sz w:val="24"/>
+                              </w:rPr>
+                            </m:ctrlPr>
+                          </m:sSubSupPr>
+                          <m:e>
+                            <m:r>
+                              <w:rPr>
+                                <w:rFonts w:ascii="Cambria Math" w:hAnsi="Cambria Math" w:cs="Times New Roman"/>
+                                <w:sz w:val="24"/>
+                              </w:rPr>
+                              <m:t>p</m:t>
+                            </m:r>
+                          </m:e>
+                          <m:sub>
+                            <m:r>
+                              <w:rPr>
+                                <w:rFonts w:ascii="Cambria Math" w:hAnsi="Cambria Math" w:cs="Times New Roman"/>
+                                <w:sz w:val="24"/>
+                              </w:rPr>
+                              <m:t>iτ</m:t>
+                            </m:r>
+                          </m:sub>
+                          <m:sup>
+                            <m:r>
+                              <w:rPr>
+                                <w:rFonts w:ascii="Cambria Math" w:hAnsi="Cambria Math" w:cs="Times New Roman"/>
+                                <w:sz w:val="24"/>
+                              </w:rPr>
+                              <m:t>ϕ</m:t>
+                            </m:r>
+                          </m:sup>
+                        </m:sSubSup>
+                      </m:num>
+                      <m:den>
+                        <m:sSubSup>
+                          <m:sSubSupPr>
+                            <m:ctrlPr>
+                              <w:rPr>
+                                <w:rFonts w:ascii="Cambria Math" w:hAnsi="Cambria Math" w:cs="Times New Roman"/>
+                                <w:i/>
+                                <w:sz w:val="24"/>
+                              </w:rPr>
+                            </m:ctrlPr>
+                          </m:sSubSupPr>
+                          <m:e>
+                            <m:r>
+                              <w:rPr>
+                                <w:rFonts w:ascii="Cambria Math" w:hAnsi="Cambria Math" w:cs="Times New Roman"/>
+                                <w:sz w:val="24"/>
+                              </w:rPr>
+                              <m:t>s</m:t>
+                            </m:r>
+                          </m:e>
+                          <m:sub>
+                            <m:r>
+                              <w:rPr>
+                                <w:rFonts w:ascii="Cambria Math" w:hAnsi="Cambria Math" w:cs="Times New Roman"/>
+                                <w:sz w:val="24"/>
+                              </w:rPr>
+                              <m:t>iτ</m:t>
+                            </m:r>
+                          </m:sub>
+                          <m:sup>
+                            <m:r>
+                              <w:rPr>
+                                <w:rFonts w:ascii="Cambria Math" w:hAnsi="Cambria Math" w:cs="Times New Roman"/>
+                                <w:sz w:val="24"/>
+                              </w:rPr>
+                              <m:t>ϕ</m:t>
+                            </m:r>
+                          </m:sup>
+                        </m:sSubSup>
+                      </m:den>
+                    </m:f>
+                    <m:r>
+                      <w:rPr>
+                        <w:rFonts w:ascii="Cambria Math" w:hAnsi="Cambria Math" w:cs="Times New Roman"/>
+                        <w:sz w:val="24"/>
+                      </w:rPr>
+                      <m:t>|∀τ∈</m:t>
+                    </m:r>
+                    <m:r>
+                      <m:rPr>
+                        <m:sty m:val="p"/>
+                      </m:rPr>
+                      <w:rPr>
+                        <w:rFonts w:ascii="Cambria Math" w:hAnsi="Cambria Math" w:cs="Times New Roman"/>
+                        <w:sz w:val="24"/>
+                      </w:rPr>
+                      <m:t>Τ</m:t>
+                    </m:r>
+                  </m:e>
+                </m:d>
+              </m:oMath>
+            </m:oMathPara>
+          </w:p>
+        </w:tc>
+        <w:tc>
+          <w:tcPr>
+            <w:tcW w:w="1345" w:type="dxa"/>
+            <w:vAlign w:val="center"/>
+          </w:tcPr>
+          <w:p>
+            <w:pPr>
+              <w:spacing w:after="160" w:line="259" w:lineRule="auto"/>
+              <w:jc w:val="center"/>
+              <w:rPr>
+                <w:rFonts w:ascii="Times New Roman" w:hAnsi="Times New Roman" w:cs="Times New Roman"/>
+                <w:sz w:val="24"/>
+              </w:rPr>
+            </w:pPr>
+            <w:r>
+              <w:rPr>
+                <w:rFonts w:ascii="Times New Roman" w:hAnsi="Times New Roman" w:cs="Times New Roman"/>
+                <w:sz w:val="24"/>
+              </w:rPr>
+              <w:t>(</w:t>
+            </w:r>
+            <w:r>
+              <w:rPr>
+                <w:rFonts w:ascii="Times New Roman" w:hAnsi="Times New Roman" w:cs="Times New Roman"/>
+                <w:sz w:val="24"/>
+              </w:rPr>
+              <w:fldChar w:fldCharType="begin"/>
+            </w:r>
+            <w:r>
+              <w:rPr>
+                <w:rFonts w:ascii="Times New Roman" w:hAnsi="Times New Roman" w:cs="Times New Roman"/>
+                <w:sz w:val="24"/>
+              </w:rPr>
+              <w:instrText xml:space="preserve"> SEQ Equation \* ARABIC </w:instrText>
+            </w:r>
+            <w:r>
+              <w:rPr>
+                <w:rFonts w:ascii="Times New Roman" w:hAnsi="Times New Roman" w:cs="Times New Roman"/>
+                <w:sz w:val="24"/>
+              </w:rPr>
+              <w:fldChar w:fldCharType="separate"/>
+            </w:r>
+            <w:r>
+              <w:rPr>
+                <w:rFonts w:ascii="Times New Roman" w:hAnsi="Times New Roman" w:cs="Times New Roman"/>
+                <w:noProof/>
+                <w:sz w:val="24"/>
+              </w:rPr>
+              <w:t>5</w:t>
+            </w:r>
+            <w:r>
+              <w:rPr>
+                <w:rFonts w:ascii="Times New Roman" w:hAnsi="Times New Roman" w:cs="Times New Roman"/>
+                <w:sz w:val="24"/>
+              </w:rPr>
+              <w:fldChar w:fldCharType="end"/>
+            </w:r>
+            <w:r>
+              <w:rPr>
+                <w:rFonts w:ascii="Times New Roman" w:hAnsi="Times New Roman" w:cs="Times New Roman"/>
+                <w:sz w:val="24"/>
+              </w:rPr>
+              <w:t>)</w:t>
+            </w:r>
+          </w:p>
+        </w:tc>
+      </w:tr>
+    </w:tbl>
+    <w:p>
+      <w:pPr>
+        <w:rPr>
+          <w:rFonts w:ascii="Times New Roman" w:hAnsi="Times New Roman" w:cs="Times New Roman"/>
+          <w:sz w:val="24"/>
+        </w:rPr>
+      </w:pPr>
+    </w:p>
+    <w:p>
+      <w:pPr>
+        <w:pStyle w:val="ListParagraph"/>
+        <w:numPr>
+          <w:ilvl w:val="0"/>
+          <w:numId w:val="1"/>
+        </w:numPr>
+        <w:rPr>
+          <w:rFonts w:ascii="Times New Roman" w:hAnsi="Times New Roman" w:cs="Times New Roman"/>
+          <w:sz w:val="24"/>
+        </w:rPr>
+      </w:pPr>
+      <w:r>
+        <w:rPr>
+          <w:rFonts w:ascii="Times New Roman" w:hAnsi="Times New Roman" w:cs="Times New Roman"/>
+          <w:sz w:val="24"/>
+        </w:rPr>
+        <w:t>Analysis</w:t>
+      </w:r>
     </w:p>
     <w:sectPr>
       <w:pgSz w:w="12240" w:h="15840"/>
@@ -7281,7 +8729,7 @@
   <w:style w:type="paragraph" w:default="1" w:styleId="Normal">
     <w:name w:val="Normal"/>
     <w:qFormat/>
-    <w:rsid w:val="00421E17"/>
+    <w:rsid w:val="00103829"/>
   </w:style>
   <w:style w:type="character" w:default="1" w:styleId="DefaultParagraphFont">
     <w:name w:val="Default Paragraph Font"/>
@@ -7369,6 +8817,44 @@
     <w:rsid w:val="00FE296D"/>
     <w:rPr>
       <w:color w:val="808080"/>
+    </w:rPr>
+  </w:style>
+  <w:style w:type="table" w:styleId="TableGrid">
+    <w:name w:val="Table Grid"/>
+    <w:basedOn w:val="TableNormal"/>
+    <w:uiPriority w:val="39"/>
+    <w:rsid w:val="00DD4874"/>
+    <w:pPr>
+      <w:spacing w:after="0" w:line="240" w:lineRule="auto"/>
+    </w:pPr>
+    <w:tblPr>
+      <w:tblBorders>
+        <w:top w:val="single" w:sz="4" w:space="0" w:color="auto"/>
+        <w:left w:val="single" w:sz="4" w:space="0" w:color="auto"/>
+        <w:bottom w:val="single" w:sz="4" w:space="0" w:color="auto"/>
+        <w:right w:val="single" w:sz="4" w:space="0" w:color="auto"/>
+        <w:insideH w:val="single" w:sz="4" w:space="0" w:color="auto"/>
+        <w:insideV w:val="single" w:sz="4" w:space="0" w:color="auto"/>
+      </w:tblBorders>
+    </w:tblPr>
+  </w:style>
+  <w:style w:type="paragraph" w:styleId="Caption">
+    <w:name w:val="caption"/>
+    <w:basedOn w:val="Normal"/>
+    <w:next w:val="Normal"/>
+    <w:uiPriority w:val="35"/>
+    <w:unhideWhenUsed/>
+    <w:qFormat/>
+    <w:rsid w:val="00DD4874"/>
+    <w:pPr>
+      <w:spacing w:after="200" w:line="240" w:lineRule="auto"/>
+    </w:pPr>
+    <w:rPr>
+      <w:i/>
+      <w:iCs/>
+      <w:color w:val="44546A" w:themeColor="text2"/>
+      <w:sz w:val="18"/>
+      <w:szCs w:val="18"/>
     </w:rPr>
   </w:style>
 </w:styles>

</xml_diff>

<commit_message>
Some parameter changes before weekly running
</commit_message>
<xml_diff>
--- a/unrealized_accessibility.docx
+++ b/unrealized_accessibility.docx
@@ -2483,7 +2483,7 @@
           <w:rFonts w:ascii="Times New Roman" w:hAnsi="Times New Roman" w:cs="Times New Roman"/>
           <w:sz w:val="24"/>
         </w:rPr>
-        <w:t>It is hard to obtain accurate travel times in a transit network</w:t>
+        <w:t>It is hard to obtain accurate travel time in a transit network</w:t>
       </w:r>
       <w:r>
         <w:rPr>
@@ -3469,7 +3469,7 @@
     <w:p>
       <w:pPr>
         <w:rPr>
-          <w:rFonts w:ascii="Times New Roman" w:hAnsi="Times New Roman" w:cs="Times New Roman" w:hint="eastAsia"/>
+          <w:rFonts w:ascii="Times New Roman" w:hAnsi="Times New Roman" w:cs="Times New Roman"/>
           <w:sz w:val="24"/>
         </w:rPr>
       </w:pPr>
@@ -3546,7 +3546,7 @@
 
 <file path=word/comments.xml><?xml version="1.0" encoding="utf-8"?>
 <w:comments xmlns:wpc="http://schemas.microsoft.com/office/word/2010/wordprocessingCanvas" xmlns:cx="http://schemas.microsoft.com/office/drawing/2014/chartex" xmlns:cx1="http://schemas.microsoft.com/office/drawing/2015/9/8/chartex" xmlns:cx2="http://schemas.microsoft.com/office/drawing/2015/10/21/chartex" xmlns:cx3="http://schemas.microsoft.com/office/drawing/2016/5/9/chartex" xmlns:cx4="http://schemas.microsoft.com/office/drawing/2016/5/10/chartex" xmlns:cx5="http://schemas.microsoft.com/office/drawing/2016/5/11/chartex" xmlns:cx6="http://schemas.microsoft.com/office/drawing/2016/5/12/chartex" xmlns:cx7="http://schemas.microsoft.com/office/drawing/2016/5/13/chartex" xmlns:cx8="http://schemas.microsoft.com/office/drawing/2016/5/14/chartex" xmlns:mc="http://schemas.openxmlformats.org/markup-compatibility/2006" xmlns:aink="http://schemas.microsoft.com/office/drawing/2016/ink" xmlns:am3d="http://schemas.microsoft.com/office/drawing/2017/model3d" xmlns:o="urn:schemas-microsoft-com:office:office" xmlns:r="http://schemas.openxmlformats.org/officeDocument/2006/relationships" xmlns:m="http://schemas.openxmlformats.org/officeDocument/2006/math" xmlns:v="urn:schemas-microsoft-com:vml" xmlns:wp14="http://schemas.microsoft.com/office/word/2010/wordprocessingDrawing" xmlns:wp="http://schemas.openxmlformats.org/drawingml/2006/wordprocessingDrawing" xmlns:w10="urn:schemas-microsoft-com:office:word" xmlns:w="http://schemas.openxmlformats.org/wordprocessingml/2006/main" xmlns:w14="http://schemas.microsoft.com/office/word/2010/wordml" xmlns:w15="http://schemas.microsoft.com/office/word/2012/wordml" xmlns:w16cex="http://schemas.microsoft.com/office/word/2018/wordml/cex" xmlns:w16cid="http://schemas.microsoft.com/office/word/2016/wordml/cid" xmlns:w16="http://schemas.microsoft.com/office/word/2018/wordml" xmlns:w16sdtdh="http://schemas.microsoft.com/office/word/2020/wordml/sdtdatahash" xmlns:w16se="http://schemas.microsoft.com/office/word/2015/wordml/symex" xmlns:wpg="http://schemas.microsoft.com/office/word/2010/wordprocessingGroup" xmlns:wpi="http://schemas.microsoft.com/office/word/2010/wordprocessingInk" xmlns:wne="http://schemas.microsoft.com/office/word/2006/wordml" xmlns:wps="http://schemas.microsoft.com/office/word/2010/wordprocessingShape" mc:Ignorable="w14 w15 w16se w16cid w16 w16cex w16sdtdh wp14">
-  <w:comment w:id="0" w:author="Luyu Liu" w:date="2021-05-13T20:31:00Z" w:initials="LL">
+  <w:comment w:id="0" w:author="Liu Luyu" w:date="2021-05-13T20:31:00Z" w:initials="LL">
     <w:p>
       <w:pPr>
         <w:pStyle w:val="CommentText"/>
@@ -3562,7 +3562,7 @@
       </w:r>
     </w:p>
   </w:comment>
-  <w:comment w:id="1" w:author="Luyu Liu" w:date="2021-05-11T22:41:00Z" w:initials="LL">
+  <w:comment w:id="1" w:author="Liu Luyu" w:date="2021-05-11T22:41:00Z" w:initials="LL">
     <w:p>
       <w:pPr>
         <w:pStyle w:val="CommentText"/>
@@ -3578,7 +3578,7 @@
       </w:r>
     </w:p>
   </w:comment>
-  <w:comment w:id="2" w:author="Luyu Liu" w:date="2021-05-11T23:18:00Z" w:initials="LL">
+  <w:comment w:id="2" w:author="Liu Luyu" w:date="2021-05-11T23:18:00Z" w:initials="LL">
     <w:p>
       <w:pPr>
         <w:pStyle w:val="CommentText"/>
@@ -3894,7 +3894,7 @@
 
 <file path=word/people.xml><?xml version="1.0" encoding="utf-8"?>
 <w15:people xmlns:wpc="http://schemas.microsoft.com/office/word/2010/wordprocessingCanvas" xmlns:cx="http://schemas.microsoft.com/office/drawing/2014/chartex" xmlns:cx1="http://schemas.microsoft.com/office/drawing/2015/9/8/chartex" xmlns:cx2="http://schemas.microsoft.com/office/drawing/2015/10/21/chartex" xmlns:cx3="http://schemas.microsoft.com/office/drawing/2016/5/9/chartex" xmlns:cx4="http://schemas.microsoft.com/office/drawing/2016/5/10/chartex" xmlns:cx5="http://schemas.microsoft.com/office/drawing/2016/5/11/chartex" xmlns:cx6="http://schemas.microsoft.com/office/drawing/2016/5/12/chartex" xmlns:cx7="http://schemas.microsoft.com/office/drawing/2016/5/13/chartex" xmlns:cx8="http://schemas.microsoft.com/office/drawing/2016/5/14/chartex" xmlns:mc="http://schemas.openxmlformats.org/markup-compatibility/2006" xmlns:aink="http://schemas.microsoft.com/office/drawing/2016/ink" xmlns:am3d="http://schemas.microsoft.com/office/drawing/2017/model3d" xmlns:o="urn:schemas-microsoft-com:office:office" xmlns:r="http://schemas.openxmlformats.org/officeDocument/2006/relationships" xmlns:m="http://schemas.openxmlformats.org/officeDocument/2006/math" xmlns:v="urn:schemas-microsoft-com:vml" xmlns:wp14="http://schemas.microsoft.com/office/word/2010/wordprocessingDrawing" xmlns:wp="http://schemas.openxmlformats.org/drawingml/2006/wordprocessingDrawing" xmlns:w10="urn:schemas-microsoft-com:office:word" xmlns:w="http://schemas.openxmlformats.org/wordprocessingml/2006/main" xmlns:w14="http://schemas.microsoft.com/office/word/2010/wordml" xmlns:w15="http://schemas.microsoft.com/office/word/2012/wordml" xmlns:w16cex="http://schemas.microsoft.com/office/word/2018/wordml/cex" xmlns:w16cid="http://schemas.microsoft.com/office/word/2016/wordml/cid" xmlns:w16="http://schemas.microsoft.com/office/word/2018/wordml" xmlns:w16sdtdh="http://schemas.microsoft.com/office/word/2020/wordml/sdtdatahash" xmlns:w16se="http://schemas.microsoft.com/office/word/2015/wordml/symex" xmlns:wpg="http://schemas.microsoft.com/office/word/2010/wordprocessingGroup" xmlns:wpi="http://schemas.microsoft.com/office/word/2010/wordprocessingInk" xmlns:wne="http://schemas.microsoft.com/office/word/2006/wordml" xmlns:wps="http://schemas.microsoft.com/office/word/2010/wordprocessingShape" mc:Ignorable="w14 w15 w16se w16cid w16 w16cex w16sdtdh wp14">
-  <w15:person w15:author="Luyu Liu">
+  <w15:person w15:author="Liu Luyu">
     <w15:presenceInfo w15:providerId="Windows Live" w15:userId="3cff0f5b7d879135"/>
   </w15:person>
 </w15:people>

</xml_diff>

<commit_message>
Some minor manuscript change
</commit_message>
<xml_diff>
--- a/unrealized_accessibility.docx
+++ b/unrealized_accessibility.docx
@@ -1965,7 +1965,23 @@
           <w:rFonts w:ascii="Times New Roman" w:hAnsi="Times New Roman" w:cs="Times New Roman"/>
           <w:sz w:val="24"/>
         </w:rPr>
-        <w:t xml:space="preserve">is similar to automatic vehicle location (AVL) data and </w:t>
+        <w:t xml:space="preserve">is </w:t>
+      </w:r>
+      <w:proofErr w:type="gramStart"/>
+      <w:r>
+        <w:rPr>
+          <w:rFonts w:ascii="Times New Roman" w:hAnsi="Times New Roman" w:cs="Times New Roman"/>
+          <w:sz w:val="24"/>
+        </w:rPr>
+        <w:t>similar to</w:t>
+      </w:r>
+      <w:proofErr w:type="gramEnd"/>
+      <w:r>
+        <w:rPr>
+          <w:rFonts w:ascii="Times New Roman" w:hAnsi="Times New Roman" w:cs="Times New Roman"/>
+          <w:sz w:val="24"/>
+        </w:rPr>
+        <w:t xml:space="preserve"> automatic vehicle location (AVL) data and </w:t>
       </w:r>
       <w:r>
         <w:rPr>
@@ -3601,7 +3617,23 @@
           <w:rFonts w:ascii="Times New Roman" w:hAnsi="Times New Roman" w:cs="Times New Roman"/>
           <w:sz w:val="24"/>
         </w:rPr>
-        <w:t xml:space="preserve">there are very few passing occurrence in the COTA system, and </w:t>
+        <w:t xml:space="preserve">there are very few passing </w:t>
+      </w:r>
+      <w:proofErr w:type="gramStart"/>
+      <w:r>
+        <w:rPr>
+          <w:rFonts w:ascii="Times New Roman" w:hAnsi="Times New Roman" w:cs="Times New Roman"/>
+          <w:sz w:val="24"/>
+        </w:rPr>
+        <w:t>occurrence</w:t>
+      </w:r>
+      <w:proofErr w:type="gramEnd"/>
+      <w:r>
+        <w:rPr>
+          <w:rFonts w:ascii="Times New Roman" w:hAnsi="Times New Roman" w:cs="Times New Roman"/>
+          <w:sz w:val="24"/>
+        </w:rPr>
+        <w:t xml:space="preserve"> in the COTA system, and </w:t>
       </w:r>
       <w:r>
         <w:rPr>
@@ -3702,7 +3734,21 @@
           <w:rFonts w:ascii="Times New Roman" w:hAnsi="Times New Roman" w:cs="Times New Roman"/>
           <w:sz w:val="24"/>
         </w:rPr>
-        <w:t xml:space="preserve"> calculate the shortest travel time between any stops in the system with the introduced algorithm based on the schedule and retrospective GTFS data</w:t>
+        <w:t xml:space="preserve"> calculate the shortest travel time between any stops in the system with the introduced algorithm based on the schedule</w:t>
+      </w:r>
+      <w:r>
+        <w:rPr>
+          <w:rFonts w:ascii="Times New Roman" w:hAnsi="Times New Roman" w:cs="Times New Roman"/>
+          <w:sz w:val="24"/>
+        </w:rPr>
+        <w:t>d</w:t>
+      </w:r>
+      <w:r>
+        <w:rPr>
+          <w:rFonts w:ascii="Times New Roman" w:hAnsi="Times New Roman" w:cs="Times New Roman"/>
+          <w:sz w:val="24"/>
+        </w:rPr>
+        <w:t xml:space="preserve"> and retrospective GTFS data</w:t>
       </w:r>
       <w:r>
         <w:rPr>
@@ -4300,7 +4346,30 @@
           <w:rFonts w:ascii="Times New Roman" w:hAnsi="Times New Roman" w:cs="Times New Roman"/>
           <w:sz w:val="24"/>
         </w:rPr>
-        <w:t>Therefore, the number of accessible stops can be written as:</w:t>
+        <w:t>Therefore, the number of accessible stops</w:t>
+      </w:r>
+      <w:r>
+        <w:rPr>
+          <w:rFonts w:ascii="Times New Roman" w:hAnsi="Times New Roman" w:cs="Times New Roman"/>
+          <w:sz w:val="24"/>
+        </w:rPr>
+        <w:t xml:space="preserve"> with the time budget </w:t>
+      </w:r>
+      <m:oMath>
+        <m:r>
+          <w:rPr>
+            <w:rFonts w:ascii="Cambria Math" w:hAnsi="Cambria Math" w:cs="Times New Roman"/>
+            <w:sz w:val="24"/>
+          </w:rPr>
+          <m:t>τ</m:t>
+        </m:r>
+      </m:oMath>
+      <w:r>
+        <w:rPr>
+          <w:rFonts w:ascii="Times New Roman" w:hAnsi="Times New Roman" w:cs="Times New Roman"/>
+          <w:sz w:val="24"/>
+        </w:rPr>
+        <w:t xml:space="preserve"> can be written as:</w:t>
       </w:r>
     </w:p>
     <w:tbl>
@@ -5853,7 +5922,7 @@
           <w:rFonts w:ascii="Times New Roman" w:hAnsi="Times New Roman" w:cs="Times New Roman"/>
           <w:sz w:val="24"/>
         </w:rPr>
-        <w:t>. For example, a bus is delayed so much that the user can actually use it to catch other unexpected transfers to sa</w:t>
+        <w:t>. For example, a bus is delayed so much that the user can use it to catch other unexpected transfers to sa</w:t>
       </w:r>
       <w:r>
         <w:rPr>
@@ -6025,14 +6094,14 @@
           <w:rFonts w:ascii="Times New Roman" w:hAnsi="Times New Roman" w:cs="Times New Roman"/>
           <w:sz w:val="24"/>
         </w:rPr>
-        <w:t xml:space="preserve"> the implementation process, </w:t>
-      </w:r>
-      <w:r>
-        <w:rPr>
-          <w:rFonts w:ascii="Times New Roman" w:hAnsi="Times New Roman" w:cs="Times New Roman"/>
-          <w:sz w:val="24"/>
-        </w:rPr>
-        <w:t>since</w:t>
+        <w:t xml:space="preserve"> the implementation </w:t>
+      </w:r>
+      <w:r>
+        <w:rPr>
+          <w:rFonts w:ascii="Times New Roman" w:hAnsi="Times New Roman" w:cs="Times New Roman"/>
+          <w:sz w:val="24"/>
+        </w:rPr>
+        <w:t>process since</w:t>
       </w:r>
       <w:r>
         <w:rPr>
@@ -6053,7 +6122,23 @@
           <w:rFonts w:ascii="Times New Roman" w:hAnsi="Times New Roman" w:cs="Times New Roman"/>
           <w:sz w:val="24"/>
         </w:rPr>
-        <w:t xml:space="preserve"> before actually taking the transit. However, the two accessibility systems naturally assume the two processes are </w:t>
+        <w:t xml:space="preserve"> before </w:t>
+      </w:r>
+      <w:proofErr w:type="gramStart"/>
+      <w:r>
+        <w:rPr>
+          <w:rFonts w:ascii="Times New Roman" w:hAnsi="Times New Roman" w:cs="Times New Roman"/>
+          <w:sz w:val="24"/>
+        </w:rPr>
+        <w:t>actually taking</w:t>
+      </w:r>
+      <w:proofErr w:type="gramEnd"/>
+      <w:r>
+        <w:rPr>
+          <w:rFonts w:ascii="Times New Roman" w:hAnsi="Times New Roman" w:cs="Times New Roman"/>
+          <w:sz w:val="24"/>
+        </w:rPr>
+        <w:t xml:space="preserve"> the transit. However, the two accessibility systems naturally assume the two processes are </w:t>
       </w:r>
       <w:r>
         <w:rPr>
@@ -6534,7 +6619,23 @@
           <w:rFonts w:ascii="Times New Roman" w:hAnsi="Times New Roman" w:cs="Times New Roman"/>
           <w:sz w:val="24"/>
         </w:rPr>
-        <w:t xml:space="preserve"> Therefore, the trajectories of scheduled and priori real-time STP are exactly the same but with different travel time.</w:t>
+        <w:t xml:space="preserve"> Therefore, the trajectories of scheduled and priori real-time STP are </w:t>
+      </w:r>
+      <w:proofErr w:type="gramStart"/>
+      <w:r>
+        <w:rPr>
+          <w:rFonts w:ascii="Times New Roman" w:hAnsi="Times New Roman" w:cs="Times New Roman"/>
+          <w:sz w:val="24"/>
+        </w:rPr>
+        <w:t>exactly the same</w:t>
+      </w:r>
+      <w:proofErr w:type="gramEnd"/>
+      <w:r>
+        <w:rPr>
+          <w:rFonts w:ascii="Times New Roman" w:hAnsi="Times New Roman" w:cs="Times New Roman"/>
+          <w:sz w:val="24"/>
+        </w:rPr>
+        <w:t xml:space="preserve"> but with different travel time.</w:t>
       </w:r>
     </w:p>
     <w:p>
@@ -7977,7 +8078,7 @@
 
 <file path=word/comments.xml><?xml version="1.0" encoding="utf-8"?>
 <w:comments xmlns:wpc="http://schemas.microsoft.com/office/word/2010/wordprocessingCanvas" xmlns:cx="http://schemas.microsoft.com/office/drawing/2014/chartex" xmlns:cx1="http://schemas.microsoft.com/office/drawing/2015/9/8/chartex" xmlns:cx2="http://schemas.microsoft.com/office/drawing/2015/10/21/chartex" xmlns:cx3="http://schemas.microsoft.com/office/drawing/2016/5/9/chartex" xmlns:cx4="http://schemas.microsoft.com/office/drawing/2016/5/10/chartex" xmlns:cx5="http://schemas.microsoft.com/office/drawing/2016/5/11/chartex" xmlns:cx6="http://schemas.microsoft.com/office/drawing/2016/5/12/chartex" xmlns:cx7="http://schemas.microsoft.com/office/drawing/2016/5/13/chartex" xmlns:cx8="http://schemas.microsoft.com/office/drawing/2016/5/14/chartex" xmlns:mc="http://schemas.openxmlformats.org/markup-compatibility/2006" xmlns:aink="http://schemas.microsoft.com/office/drawing/2016/ink" xmlns:am3d="http://schemas.microsoft.com/office/drawing/2017/model3d" xmlns:o="urn:schemas-microsoft-com:office:office" xmlns:r="http://schemas.openxmlformats.org/officeDocument/2006/relationships" xmlns:m="http://schemas.openxmlformats.org/officeDocument/2006/math" xmlns:v="urn:schemas-microsoft-com:vml" xmlns:wp14="http://schemas.microsoft.com/office/word/2010/wordprocessingDrawing" xmlns:wp="http://schemas.openxmlformats.org/drawingml/2006/wordprocessingDrawing" xmlns:w10="urn:schemas-microsoft-com:office:word" xmlns:w="http://schemas.openxmlformats.org/wordprocessingml/2006/main" xmlns:w14="http://schemas.microsoft.com/office/word/2010/wordml" xmlns:w15="http://schemas.microsoft.com/office/word/2012/wordml" xmlns:w16cex="http://schemas.microsoft.com/office/word/2018/wordml/cex" xmlns:w16cid="http://schemas.microsoft.com/office/word/2016/wordml/cid" xmlns:w16="http://schemas.microsoft.com/office/word/2018/wordml" xmlns:w16sdtdh="http://schemas.microsoft.com/office/word/2020/wordml/sdtdatahash" xmlns:w16se="http://schemas.microsoft.com/office/word/2015/wordml/symex" xmlns:wpg="http://schemas.microsoft.com/office/word/2010/wordprocessingGroup" xmlns:wpi="http://schemas.microsoft.com/office/word/2010/wordprocessingInk" xmlns:wne="http://schemas.microsoft.com/office/word/2006/wordml" xmlns:wps="http://schemas.microsoft.com/office/word/2010/wordprocessingShape" mc:Ignorable="w14 w15 w16se w16cid w16 w16cex w16sdtdh wp14">
-  <w:comment w:id="0" w:author="Luyu Liu" w:date="2021-05-13T20:31:00Z" w:initials="LL">
+  <w:comment w:id="0" w:author="Liu Luyu" w:date="2021-05-13T20:31:00Z" w:initials="LL">
     <w:p>
       <w:pPr>
         <w:pStyle w:val="CommentText"/>
@@ -7993,7 +8094,7 @@
       </w:r>
     </w:p>
   </w:comment>
-  <w:comment w:id="1" w:author="Luyu Liu" w:date="2021-05-11T22:41:00Z" w:initials="LL">
+  <w:comment w:id="1" w:author="Liu Luyu" w:date="2021-05-11T22:41:00Z" w:initials="LL">
     <w:p>
       <w:pPr>
         <w:pStyle w:val="CommentText"/>
@@ -8009,7 +8110,7 @@
       </w:r>
     </w:p>
   </w:comment>
-  <w:comment w:id="2" w:author="Luyu Liu" w:date="2021-05-11T23:18:00Z" w:initials="LL">
+  <w:comment w:id="2" w:author="Liu Luyu" w:date="2021-05-11T23:18:00Z" w:initials="LL">
     <w:p>
       <w:pPr>
         <w:pStyle w:val="CommentText"/>
@@ -8325,7 +8426,7 @@
 
 <file path=word/people.xml><?xml version="1.0" encoding="utf-8"?>
 <w15:people xmlns:wpc="http://schemas.microsoft.com/office/word/2010/wordprocessingCanvas" xmlns:cx="http://schemas.microsoft.com/office/drawing/2014/chartex" xmlns:cx1="http://schemas.microsoft.com/office/drawing/2015/9/8/chartex" xmlns:cx2="http://schemas.microsoft.com/office/drawing/2015/10/21/chartex" xmlns:cx3="http://schemas.microsoft.com/office/drawing/2016/5/9/chartex" xmlns:cx4="http://schemas.microsoft.com/office/drawing/2016/5/10/chartex" xmlns:cx5="http://schemas.microsoft.com/office/drawing/2016/5/11/chartex" xmlns:cx6="http://schemas.microsoft.com/office/drawing/2016/5/12/chartex" xmlns:cx7="http://schemas.microsoft.com/office/drawing/2016/5/13/chartex" xmlns:cx8="http://schemas.microsoft.com/office/drawing/2016/5/14/chartex" xmlns:mc="http://schemas.openxmlformats.org/markup-compatibility/2006" xmlns:aink="http://schemas.microsoft.com/office/drawing/2016/ink" xmlns:am3d="http://schemas.microsoft.com/office/drawing/2017/model3d" xmlns:o="urn:schemas-microsoft-com:office:office" xmlns:r="http://schemas.openxmlformats.org/officeDocument/2006/relationships" xmlns:m="http://schemas.openxmlformats.org/officeDocument/2006/math" xmlns:v="urn:schemas-microsoft-com:vml" xmlns:wp14="http://schemas.microsoft.com/office/word/2010/wordprocessingDrawing" xmlns:wp="http://schemas.openxmlformats.org/drawingml/2006/wordprocessingDrawing" xmlns:w10="urn:schemas-microsoft-com:office:word" xmlns:w="http://schemas.openxmlformats.org/wordprocessingml/2006/main" xmlns:w14="http://schemas.microsoft.com/office/word/2010/wordml" xmlns:w15="http://schemas.microsoft.com/office/word/2012/wordml" xmlns:w16cex="http://schemas.microsoft.com/office/word/2018/wordml/cex" xmlns:w16cid="http://schemas.microsoft.com/office/word/2016/wordml/cid" xmlns:w16="http://schemas.microsoft.com/office/word/2018/wordml" xmlns:w16sdtdh="http://schemas.microsoft.com/office/word/2020/wordml/sdtdatahash" xmlns:w16se="http://schemas.microsoft.com/office/word/2015/wordml/symex" xmlns:wpg="http://schemas.microsoft.com/office/word/2010/wordprocessingGroup" xmlns:wpi="http://schemas.microsoft.com/office/word/2010/wordprocessingInk" xmlns:wne="http://schemas.microsoft.com/office/word/2006/wordml" xmlns:wps="http://schemas.microsoft.com/office/word/2010/wordprocessingShape" mc:Ignorable="w14 w15 w16se w16cid w16 w16cex w16sdtdh wp14">
-  <w15:person w15:author="Luyu Liu">
+  <w15:person w15:author="Liu Luyu">
     <w15:presenceInfo w15:providerId="Windows Live" w15:userId="3cff0f5b7d879135"/>
   </w15:person>
 </w15:people>

</xml_diff>

<commit_message>
Date change and change the title
</commit_message>
<xml_diff>
--- a/unrealized_accessibility.docx
+++ b/unrealized_accessibility.docx
@@ -33,7 +33,7 @@
           <w:sz w:val="28"/>
           <w:szCs w:val="24"/>
         </w:rPr>
-        <w:t>Accessibility and Social Equity Impact with Space-time Prisms</w:t>
+        <w:t>Accessibility with Space-time Prisms</w:t>
       </w:r>
     </w:p>
     <w:p>
@@ -870,23 +870,7 @@
           <w:rFonts w:ascii="Times New Roman" w:hAnsi="Times New Roman" w:cs="Times New Roman"/>
           <w:sz w:val="24"/>
         </w:rPr>
-        <w:t xml:space="preserve">s to social equity factors, such as different social, demographic, and economic factors. This paper fills in this blank by using </w:t>
-      </w:r>
-      <w:proofErr w:type="spellStart"/>
-      <w:r>
-        <w:rPr>
-          <w:rFonts w:ascii="Times New Roman" w:hAnsi="Times New Roman" w:cs="Times New Roman"/>
-          <w:sz w:val="24"/>
-        </w:rPr>
-        <w:t>geostatistics</w:t>
-      </w:r>
-      <w:proofErr w:type="spellEnd"/>
-      <w:r>
-        <w:rPr>
-          <w:rFonts w:ascii="Times New Roman" w:hAnsi="Times New Roman" w:cs="Times New Roman"/>
-          <w:sz w:val="24"/>
-        </w:rPr>
-        <w:t xml:space="preserve"> model to investigate the</w:t>
+        <w:t>s to social equity factors, such as different social, demographic, and economic factors. This paper fills in this blank by using geostatistics model to investigate the</w:t>
       </w:r>
       <w:r>
         <w:rPr>
@@ -1036,7 +1020,7 @@
         <w:pStyle w:val="ListParagraph"/>
         <w:numPr>
           <w:ilvl w:val="0"/>
-          <w:numId w:val="2"/>
+          <w:numId w:val="3"/>
         </w:numPr>
         <w:rPr>
           <w:rFonts w:ascii="Times New Roman" w:hAnsi="Times New Roman" w:cs="Times New Roman"/>
@@ -1048,7 +1032,7 @@
           <w:rFonts w:ascii="Times New Roman" w:hAnsi="Times New Roman" w:cs="Times New Roman"/>
           <w:sz w:val="24"/>
         </w:rPr>
-        <w:t>Time-independent network based on static data</w:t>
+        <w:t>Transit accessibility</w:t>
       </w:r>
     </w:p>
     <w:p>
@@ -1056,47 +1040,21 @@
         <w:pStyle w:val="ListParagraph"/>
         <w:numPr>
           <w:ilvl w:val="0"/>
-          <w:numId w:val="2"/>
+          <w:numId w:val="3"/>
         </w:numPr>
         <w:rPr>
           <w:rFonts w:ascii="Times New Roman" w:hAnsi="Times New Roman" w:cs="Times New Roman"/>
           <w:sz w:val="24"/>
         </w:rPr>
       </w:pPr>
-      <w:r>
-        <w:rPr>
-          <w:rFonts w:ascii="Times New Roman" w:hAnsi="Times New Roman" w:cs="Times New Roman"/>
-          <w:sz w:val="24"/>
-        </w:rPr>
-        <w:t>Time-dependent network based on static data</w:t>
-      </w:r>
-      <w:r>
-        <w:rPr>
-          <w:rFonts w:ascii="Times New Roman" w:hAnsi="Times New Roman" w:cs="Times New Roman"/>
-          <w:sz w:val="24"/>
-        </w:rPr>
-        <w:t>. unreliability research</w:t>
-      </w:r>
     </w:p>
     <w:p>
       <w:pPr>
-        <w:pStyle w:val="ListParagraph"/>
-        <w:numPr>
-          <w:ilvl w:val="0"/>
-          <w:numId w:val="2"/>
-        </w:numPr>
-        <w:rPr>
-          <w:rFonts w:ascii="Times New Roman" w:hAnsi="Times New Roman" w:cs="Times New Roman"/>
-          <w:sz w:val="24"/>
-        </w:rPr>
-      </w:pPr>
-      <w:r>
-        <w:rPr>
-          <w:rFonts w:ascii="Times New Roman" w:hAnsi="Times New Roman" w:cs="Times New Roman"/>
-          <w:sz w:val="24"/>
-        </w:rPr>
-        <w:t>Time-dependent network based on dynamic data</w:t>
-      </w:r>
+        <w:rPr>
+          <w:rFonts w:ascii="Times New Roman" w:hAnsi="Times New Roman" w:cs="Times New Roman"/>
+          <w:sz w:val="24"/>
+        </w:rPr>
+      </w:pPr>
     </w:p>
     <w:p>
       <w:pPr>
@@ -1166,7 +1124,14 @@
           <w:rFonts w:ascii="Times New Roman" w:hAnsi="Times New Roman" w:cs="Times New Roman"/>
           <w:sz w:val="24"/>
         </w:rPr>
-        <w:t>datasets we use in this paper. Then, we demonstrate the</w:t>
+        <w:t xml:space="preserve">datasets we use in this paper. Then, we demonstrate </w:t>
+      </w:r>
+      <w:r>
+        <w:rPr>
+          <w:rFonts w:ascii="Times New Roman" w:hAnsi="Times New Roman" w:cs="Times New Roman"/>
+          <w:sz w:val="24"/>
+        </w:rPr>
+        <w:t>a</w:t>
       </w:r>
       <w:r>
         <w:rPr>
@@ -1190,21 +1155,12 @@
         </w:rPr>
         <w:t xml:space="preserve">data source and </w:t>
       </w:r>
-      <w:proofErr w:type="spellStart"/>
-      <w:r>
-        <w:rPr>
-          <w:rFonts w:ascii="Times New Roman" w:hAnsi="Times New Roman" w:cs="Times New Roman"/>
-          <w:sz w:val="24"/>
-        </w:rPr>
-        <w:t>geostatistic</w:t>
-      </w:r>
-      <w:proofErr w:type="spellEnd"/>
-      <w:r>
-        <w:rPr>
-          <w:rFonts w:ascii="Times New Roman" w:hAnsi="Times New Roman" w:cs="Times New Roman"/>
-          <w:sz w:val="24"/>
-        </w:rPr>
-        <w:t xml:space="preserve"> model</w:t>
+      <w:r>
+        <w:rPr>
+          <w:rFonts w:ascii="Times New Roman" w:hAnsi="Times New Roman" w:cs="Times New Roman"/>
+          <w:sz w:val="24"/>
+        </w:rPr>
+        <w:t>geostatistic model</w:t>
       </w:r>
       <w:r>
         <w:rPr>
@@ -1965,23 +1921,7 @@
           <w:rFonts w:ascii="Times New Roman" w:hAnsi="Times New Roman" w:cs="Times New Roman"/>
           <w:sz w:val="24"/>
         </w:rPr>
-        <w:t xml:space="preserve">is </w:t>
-      </w:r>
-      <w:proofErr w:type="gramStart"/>
-      <w:r>
-        <w:rPr>
-          <w:rFonts w:ascii="Times New Roman" w:hAnsi="Times New Roman" w:cs="Times New Roman"/>
-          <w:sz w:val="24"/>
-        </w:rPr>
-        <w:t>similar to</w:t>
-      </w:r>
-      <w:proofErr w:type="gramEnd"/>
-      <w:r>
-        <w:rPr>
-          <w:rFonts w:ascii="Times New Roman" w:hAnsi="Times New Roman" w:cs="Times New Roman"/>
-          <w:sz w:val="24"/>
-        </w:rPr>
-        <w:t xml:space="preserve"> automatic vehicle location (AVL) data and </w:t>
+        <w:t xml:space="preserve">is similar to automatic vehicle location (AVL) data and </w:t>
       </w:r>
       <w:r>
         <w:rPr>
@@ -2265,23 +2205,7 @@
           <w:rFonts w:ascii="Times New Roman" w:hAnsi="Times New Roman" w:cs="Times New Roman"/>
           <w:sz w:val="24"/>
         </w:rPr>
-        <w:t xml:space="preserve">; therefore, we use </w:t>
-      </w:r>
-      <w:proofErr w:type="spellStart"/>
-      <w:r>
-        <w:rPr>
-          <w:rFonts w:ascii="Times New Roman" w:hAnsi="Times New Roman" w:cs="Times New Roman"/>
-          <w:sz w:val="24"/>
-        </w:rPr>
-        <w:t>noSQL</w:t>
-      </w:r>
-      <w:proofErr w:type="spellEnd"/>
-      <w:r>
-        <w:rPr>
-          <w:rFonts w:ascii="Times New Roman" w:hAnsi="Times New Roman" w:cs="Times New Roman"/>
-          <w:sz w:val="24"/>
-        </w:rPr>
-        <w:t xml:space="preserve"> and MongoDB </w:t>
+        <w:t xml:space="preserve">; therefore, we use noSQL and MongoDB </w:t>
       </w:r>
       <w:r>
         <w:rPr>
@@ -3617,23 +3541,7 @@
           <w:rFonts w:ascii="Times New Roman" w:hAnsi="Times New Roman" w:cs="Times New Roman"/>
           <w:sz w:val="24"/>
         </w:rPr>
-        <w:t xml:space="preserve">there are very few passing </w:t>
-      </w:r>
-      <w:proofErr w:type="gramStart"/>
-      <w:r>
-        <w:rPr>
-          <w:rFonts w:ascii="Times New Roman" w:hAnsi="Times New Roman" w:cs="Times New Roman"/>
-          <w:sz w:val="24"/>
-        </w:rPr>
-        <w:t>occurrence</w:t>
-      </w:r>
-      <w:proofErr w:type="gramEnd"/>
-      <w:r>
-        <w:rPr>
-          <w:rFonts w:ascii="Times New Roman" w:hAnsi="Times New Roman" w:cs="Times New Roman"/>
-          <w:sz w:val="24"/>
-        </w:rPr>
-        <w:t xml:space="preserve"> in the COTA system, and </w:t>
+        <w:t xml:space="preserve">there are very few passing occurrence in the COTA system, and </w:t>
       </w:r>
       <w:r>
         <w:rPr>
@@ -6122,23 +6030,7 @@
           <w:rFonts w:ascii="Times New Roman" w:hAnsi="Times New Roman" w:cs="Times New Roman"/>
           <w:sz w:val="24"/>
         </w:rPr>
-        <w:t xml:space="preserve"> before </w:t>
-      </w:r>
-      <w:proofErr w:type="gramStart"/>
-      <w:r>
-        <w:rPr>
-          <w:rFonts w:ascii="Times New Roman" w:hAnsi="Times New Roman" w:cs="Times New Roman"/>
-          <w:sz w:val="24"/>
-        </w:rPr>
-        <w:t>actually taking</w:t>
-      </w:r>
-      <w:proofErr w:type="gramEnd"/>
-      <w:r>
-        <w:rPr>
-          <w:rFonts w:ascii="Times New Roman" w:hAnsi="Times New Roman" w:cs="Times New Roman"/>
-          <w:sz w:val="24"/>
-        </w:rPr>
-        <w:t xml:space="preserve"> the transit. However, the two accessibility systems naturally assume the two processes are </w:t>
+        <w:t xml:space="preserve"> before actually taking the transit. However, the two accessibility systems naturally assume the two processes are </w:t>
       </w:r>
       <w:r>
         <w:rPr>
@@ -6619,23 +6511,7 @@
           <w:rFonts w:ascii="Times New Roman" w:hAnsi="Times New Roman" w:cs="Times New Roman"/>
           <w:sz w:val="24"/>
         </w:rPr>
-        <w:t xml:space="preserve"> Therefore, the trajectories of scheduled and priori real-time STP are </w:t>
-      </w:r>
-      <w:proofErr w:type="gramStart"/>
-      <w:r>
-        <w:rPr>
-          <w:rFonts w:ascii="Times New Roman" w:hAnsi="Times New Roman" w:cs="Times New Roman"/>
-          <w:sz w:val="24"/>
-        </w:rPr>
-        <w:t>exactly the same</w:t>
-      </w:r>
-      <w:proofErr w:type="gramEnd"/>
-      <w:r>
-        <w:rPr>
-          <w:rFonts w:ascii="Times New Roman" w:hAnsi="Times New Roman" w:cs="Times New Roman"/>
-          <w:sz w:val="24"/>
-        </w:rPr>
-        <w:t xml:space="preserve"> but with different travel time.</w:t>
+        <w:t xml:space="preserve"> Therefore, the trajectories of scheduled and priori real-time STP are exactly the same but with different travel time.</w:t>
       </w:r>
     </w:p>
     <w:p>
@@ -8295,6 +8171,95 @@
     </w:lvl>
   </w:abstractNum>
   <w:abstractNum w:abstractNumId="1" w15:restartNumberingAfterBreak="0">
+    <w:nsid w:val="33340BEC"/>
+    <w:multiLevelType w:val="hybridMultilevel"/>
+    <w:tmpl w:val="40C42150"/>
+    <w:lvl w:ilvl="0" w:tplc="0409000F">
+      <w:start w:val="1"/>
+      <w:numFmt w:val="decimal"/>
+      <w:lvlText w:val="%1."/>
+      <w:lvlJc w:val="left"/>
+      <w:pPr>
+        <w:ind w:left="720" w:hanging="360"/>
+      </w:pPr>
+      <w:rPr>
+        <w:rFonts w:hint="default"/>
+      </w:rPr>
+    </w:lvl>
+    <w:lvl w:ilvl="1" w:tplc="04090019" w:tentative="1">
+      <w:start w:val="1"/>
+      <w:numFmt w:val="lowerLetter"/>
+      <w:lvlText w:val="%2."/>
+      <w:lvlJc w:val="left"/>
+      <w:pPr>
+        <w:ind w:left="1440" w:hanging="360"/>
+      </w:pPr>
+    </w:lvl>
+    <w:lvl w:ilvl="2" w:tplc="0409001B" w:tentative="1">
+      <w:start w:val="1"/>
+      <w:numFmt w:val="lowerRoman"/>
+      <w:lvlText w:val="%3."/>
+      <w:lvlJc w:val="right"/>
+      <w:pPr>
+        <w:ind w:left="2160" w:hanging="180"/>
+      </w:pPr>
+    </w:lvl>
+    <w:lvl w:ilvl="3" w:tplc="0409000F" w:tentative="1">
+      <w:start w:val="1"/>
+      <w:numFmt w:val="decimal"/>
+      <w:lvlText w:val="%4."/>
+      <w:lvlJc w:val="left"/>
+      <w:pPr>
+        <w:ind w:left="2880" w:hanging="360"/>
+      </w:pPr>
+    </w:lvl>
+    <w:lvl w:ilvl="4" w:tplc="04090019" w:tentative="1">
+      <w:start w:val="1"/>
+      <w:numFmt w:val="lowerLetter"/>
+      <w:lvlText w:val="%5."/>
+      <w:lvlJc w:val="left"/>
+      <w:pPr>
+        <w:ind w:left="3600" w:hanging="360"/>
+      </w:pPr>
+    </w:lvl>
+    <w:lvl w:ilvl="5" w:tplc="0409001B" w:tentative="1">
+      <w:start w:val="1"/>
+      <w:numFmt w:val="lowerRoman"/>
+      <w:lvlText w:val="%6."/>
+      <w:lvlJc w:val="right"/>
+      <w:pPr>
+        <w:ind w:left="4320" w:hanging="180"/>
+      </w:pPr>
+    </w:lvl>
+    <w:lvl w:ilvl="6" w:tplc="0409000F" w:tentative="1">
+      <w:start w:val="1"/>
+      <w:numFmt w:val="decimal"/>
+      <w:lvlText w:val="%7."/>
+      <w:lvlJc w:val="left"/>
+      <w:pPr>
+        <w:ind w:left="5040" w:hanging="360"/>
+      </w:pPr>
+    </w:lvl>
+    <w:lvl w:ilvl="7" w:tplc="04090019" w:tentative="1">
+      <w:start w:val="1"/>
+      <w:numFmt w:val="lowerLetter"/>
+      <w:lvlText w:val="%8."/>
+      <w:lvlJc w:val="left"/>
+      <w:pPr>
+        <w:ind w:left="5760" w:hanging="360"/>
+      </w:pPr>
+    </w:lvl>
+    <w:lvl w:ilvl="8" w:tplc="0409001B" w:tentative="1">
+      <w:start w:val="1"/>
+      <w:numFmt w:val="lowerRoman"/>
+      <w:lvlText w:val="%9."/>
+      <w:lvlJc w:val="right"/>
+      <w:pPr>
+        <w:ind w:left="6480" w:hanging="180"/>
+      </w:pPr>
+    </w:lvl>
+  </w:abstractNum>
+  <w:abstractNum w:abstractNumId="2" w15:restartNumberingAfterBreak="0">
     <w:nsid w:val="748F5933"/>
     <w:multiLevelType w:val="multilevel"/>
     <w:tmpl w:val="01FC5CE2"/>
@@ -8416,10 +8381,13 @@
     </w:lvl>
   </w:abstractNum>
   <w:num w:numId="1">
-    <w:abstractNumId w:val="1"/>
+    <w:abstractNumId w:val="2"/>
   </w:num>
   <w:num w:numId="2">
     <w:abstractNumId w:val="0"/>
+  </w:num>
+  <w:num w:numId="3">
+    <w:abstractNumId w:val="1"/>
   </w:num>
 </w:numbering>
 </file>

</xml_diff>

<commit_message>
Update literature review outline
</commit_message>
<xml_diff>
--- a/unrealized_accessibility.docx
+++ b/unrealized_accessibility.docx
@@ -1032,7 +1032,21 @@
           <w:rFonts w:ascii="Times New Roman" w:hAnsi="Times New Roman" w:cs="Times New Roman"/>
           <w:sz w:val="24"/>
         </w:rPr>
-        <w:t>Transit accessibility</w:t>
+        <w:t>A</w:t>
+      </w:r>
+      <w:r>
+        <w:rPr>
+          <w:rFonts w:ascii="Times New Roman" w:hAnsi="Times New Roman" w:cs="Times New Roman"/>
+          <w:sz w:val="24"/>
+        </w:rPr>
+        <w:t>ccessibility</w:t>
+      </w:r>
+      <w:r>
+        <w:rPr>
+          <w:rFonts w:ascii="Times New Roman" w:hAnsi="Times New Roman" w:cs="Times New Roman"/>
+          <w:sz w:val="24"/>
+        </w:rPr>
+        <w:t xml:space="preserve"> and space-time prism</w:t>
       </w:r>
     </w:p>
     <w:p>
@@ -1047,6 +1061,33 @@
           <w:sz w:val="24"/>
         </w:rPr>
       </w:pPr>
+      <w:r>
+        <w:rPr>
+          <w:rFonts w:ascii="Times New Roman" w:hAnsi="Times New Roman" w:cs="Times New Roman"/>
+          <w:sz w:val="24"/>
+        </w:rPr>
+        <w:t>Transit accessibility</w:t>
+      </w:r>
+    </w:p>
+    <w:p>
+      <w:pPr>
+        <w:pStyle w:val="ListParagraph"/>
+        <w:numPr>
+          <w:ilvl w:val="0"/>
+          <w:numId w:val="3"/>
+        </w:numPr>
+        <w:rPr>
+          <w:rFonts w:ascii="Times New Roman" w:hAnsi="Times New Roman" w:cs="Times New Roman"/>
+          <w:sz w:val="24"/>
+        </w:rPr>
+      </w:pPr>
+      <w:r>
+        <w:rPr>
+          <w:rFonts w:ascii="Times New Roman" w:hAnsi="Times New Roman" w:cs="Times New Roman"/>
+          <w:sz w:val="24"/>
+        </w:rPr>
+        <w:t>Reliability</w:t>
+      </w:r>
     </w:p>
     <w:p>
       <w:pPr>

</xml_diff>

<commit_message>
Wrote a line of literature review
</commit_message>
<xml_diff>
--- a/unrealized_accessibility.docx
+++ b/unrealized_accessibility.docx
@@ -870,7 +870,23 @@
           <w:rFonts w:ascii="Times New Roman" w:hAnsi="Times New Roman" w:cs="Times New Roman"/>
           <w:sz w:val="24"/>
         </w:rPr>
-        <w:t>s to social equity factors, such as different social, demographic, and economic factors. This paper fills in this blank by using geostatistics model to investigate the</w:t>
+        <w:t xml:space="preserve">s to social equity factors, such as different social, demographic, and economic factors. This paper fills in this blank by using </w:t>
+      </w:r>
+      <w:proofErr w:type="spellStart"/>
+      <w:r>
+        <w:rPr>
+          <w:rFonts w:ascii="Times New Roman" w:hAnsi="Times New Roman" w:cs="Times New Roman"/>
+          <w:sz w:val="24"/>
+        </w:rPr>
+        <w:t>geostatistics</w:t>
+      </w:r>
+      <w:proofErr w:type="spellEnd"/>
+      <w:r>
+        <w:rPr>
+          <w:rFonts w:ascii="Times New Roman" w:hAnsi="Times New Roman" w:cs="Times New Roman"/>
+          <w:sz w:val="24"/>
+        </w:rPr>
+        <w:t xml:space="preserve"> model to investigate the</w:t>
       </w:r>
       <w:r>
         <w:rPr>
@@ -1017,6 +1033,187 @@
     </w:p>
     <w:p>
       <w:pPr>
+        <w:rPr>
+          <w:rFonts w:ascii="Times New Roman" w:hAnsi="Times New Roman" w:cs="Times New Roman"/>
+          <w:sz w:val="24"/>
+        </w:rPr>
+      </w:pPr>
+      <w:r>
+        <w:rPr>
+          <w:rFonts w:ascii="Times New Roman" w:hAnsi="Times New Roman" w:cs="Times New Roman"/>
+          <w:sz w:val="24"/>
+        </w:rPr>
+        <w:t xml:space="preserve">Accessibility, the potential to reach </w:t>
+      </w:r>
+      <w:r>
+        <w:rPr>
+          <w:rFonts w:ascii="Times New Roman" w:hAnsi="Times New Roman" w:cs="Times New Roman"/>
+          <w:sz w:val="24"/>
+        </w:rPr>
+        <w:t xml:space="preserve">or interact places, </w:t>
+      </w:r>
+      <w:r>
+        <w:rPr>
+          <w:rFonts w:ascii="Times New Roman" w:hAnsi="Times New Roman" w:cs="Times New Roman"/>
+          <w:sz w:val="24"/>
+        </w:rPr>
+        <w:t xml:space="preserve">is the primary role of a transportation system </w:t>
+      </w:r>
+      <w:r>
+        <w:rPr>
+          <w:rFonts w:ascii="Times New Roman" w:hAnsi="Times New Roman" w:cs="Times New Roman"/>
+          <w:sz w:val="24"/>
+        </w:rPr>
+        <w:fldChar w:fldCharType="begin" w:fldLock="1"/>
+      </w:r>
+      <w:r>
+        <w:rPr>
+          <w:rFonts w:ascii="Times New Roman" w:hAnsi="Times New Roman" w:cs="Times New Roman"/>
+          <w:sz w:val="24"/>
+        </w:rPr>
+        <w:instrText>ADDIN CSL_CITATION {"citationItems":[{"id":"ITEM-1","itemData":{"DOI":"10.1080/01441647.2018.1492778","ISBN":"0144-1647","ISSN":"14645327","abstract":"The primary role of a transportation system is to provide people and businesses with access to other people and businesses so that they can physically engage in spatially and temporally dis- tributed activities of all kinds (social, economic, etc.), and so that they can physically exchange information, goods and services. Given this fundamental relationship between transportation and accessibility, it is surprising that accessibility remains a rather illusive concept in transpor- tation planning and modelling, with a number of issues still existing concerning its definition, measurement and, most importantly, usage in practical applications","author":[{"dropping-particle":"","family":"Miller","given":"Eric J.","non-dropping-particle":"","parse-names":false,"suffix":""}],"container-title":"Transport Reviews","id":"ITEM-1","issue":"5","issued":{"date-parts":[["2018"]]},"page":"551-555","publisher":"Taylor &amp; Francis","title":"Accessibility: measurement and application in transportation planning","type":"article","volume":"38"},"uris":["http://www.mendeley.com/documents/?uuid=6c2d2c7c-1efb-48c1-85f7-c3d419915900"]}],"mendeley":{"formattedCitation":"(E. J. Miller, 2018)","plainTextFormattedCitation":"(E. J. Miller, 2018)","previouslyFormattedCitation":"(E. J. Miller, 2018)"},"properties":{"noteIndex":0},"schema":"https://github.com/citation-style-language/schema/raw/master/csl-citation.json"}</w:instrText>
+      </w:r>
+      <w:r>
+        <w:rPr>
+          <w:rFonts w:ascii="Times New Roman" w:hAnsi="Times New Roman" w:cs="Times New Roman"/>
+          <w:sz w:val="24"/>
+        </w:rPr>
+        <w:fldChar w:fldCharType="separate"/>
+      </w:r>
+      <w:r>
+        <w:rPr>
+          <w:rFonts w:ascii="Times New Roman" w:hAnsi="Times New Roman" w:cs="Times New Roman"/>
+          <w:noProof/>
+          <w:sz w:val="24"/>
+        </w:rPr>
+        <w:t>(E. J. Miller, 2018)</w:t>
+      </w:r>
+      <w:r>
+        <w:rPr>
+          <w:rFonts w:ascii="Times New Roman" w:hAnsi="Times New Roman" w:cs="Times New Roman"/>
+          <w:sz w:val="24"/>
+        </w:rPr>
+        <w:fldChar w:fldCharType="end"/>
+      </w:r>
+      <w:r>
+        <w:rPr>
+          <w:rFonts w:ascii="Times New Roman" w:hAnsi="Times New Roman" w:cs="Times New Roman"/>
+          <w:sz w:val="24"/>
+        </w:rPr>
+        <w:t>,</w:t>
+      </w:r>
+      <w:r>
+        <w:rPr>
+          <w:rFonts w:ascii="Times New Roman" w:hAnsi="Times New Roman" w:cs="Times New Roman"/>
+          <w:sz w:val="24"/>
+        </w:rPr>
+        <w:t xml:space="preserve"> and it is becoming</w:t>
+      </w:r>
+      <w:r>
+        <w:rPr>
+          <w:rFonts w:ascii="Times New Roman" w:hAnsi="Times New Roman" w:cs="Times New Roman"/>
+          <w:sz w:val="24"/>
+        </w:rPr>
+        <w:t xml:space="preserve"> the</w:t>
+      </w:r>
+      <w:r>
+        <w:rPr>
+          <w:rFonts w:ascii="Times New Roman" w:hAnsi="Times New Roman" w:cs="Times New Roman"/>
+          <w:sz w:val="24"/>
+        </w:rPr>
+        <w:t xml:space="preserve"> center of a new transportation planning paradigm</w:t>
+      </w:r>
+      <w:r>
+        <w:rPr>
+          <w:rFonts w:ascii="Times New Roman" w:hAnsi="Times New Roman" w:cs="Times New Roman"/>
+          <w:sz w:val="24"/>
+        </w:rPr>
+        <w:t xml:space="preserve"> </w:t>
+      </w:r>
+      <w:r>
+        <w:rPr>
+          <w:rFonts w:ascii="Times New Roman" w:hAnsi="Times New Roman" w:cs="Times New Roman"/>
+          <w:sz w:val="24"/>
+        </w:rPr>
+        <w:fldChar w:fldCharType="begin" w:fldLock="1"/>
+      </w:r>
+      <w:r>
+        <w:rPr>
+          <w:rFonts w:ascii="Times New Roman" w:hAnsi="Times New Roman" w:cs="Times New Roman"/>
+          <w:sz w:val="24"/>
+        </w:rPr>
+        <w:instrText>ADDIN CSL_CITATION {"citationItems":[{"id":"ITEM-1","itemData":{"ISBN":"1781000115","author":[{"dropping-particle":"","family":"Geurs","given":"Karst T","non-dropping-particle":"","parse-names":false,"suffix":""},{"dropping-particle":"","family":"Krizek","given":"Kevin J","non-dropping-particle":"","parse-names":false,"suffix":""},{"dropping-particle":"","family":"Reggiani","given":"Aura","non-dropping-particle":"","parse-names":false,"suffix":""}],"id":"ITEM-1","issued":{"date-parts":[["2012"]]},"publisher":"Edward Elgar Publishing","title":"Accessibility analysis and transport planning: challenges for Europe and North America","type":"book"},"uris":["http://www.mendeley.com/documents/?uuid=e2fca665-3d5c-4bc0-982e-c45a3e75e567"]}],"mendeley":{"formattedCitation":"(Geurs, Krizek, &amp; Reggiani, 2012)","plainTextFormattedCitation":"(Geurs, Krizek, &amp; Reggiani, 2012)"},"properties":{"noteIndex":0},"schema":"https://github.com/citation-style-language/schema/raw/master/csl-citation.json"}</w:instrText>
+      </w:r>
+      <w:r>
+        <w:rPr>
+          <w:rFonts w:ascii="Times New Roman" w:hAnsi="Times New Roman" w:cs="Times New Roman"/>
+          <w:sz w:val="24"/>
+        </w:rPr>
+        <w:fldChar w:fldCharType="separate"/>
+      </w:r>
+      <w:r>
+        <w:rPr>
+          <w:rFonts w:ascii="Times New Roman" w:hAnsi="Times New Roman" w:cs="Times New Roman"/>
+          <w:noProof/>
+          <w:sz w:val="24"/>
+        </w:rPr>
+        <w:t>(Geurs, Krizek, &amp; Reggiani, 2012)</w:t>
+      </w:r>
+      <w:r>
+        <w:rPr>
+          <w:rFonts w:ascii="Times New Roman" w:hAnsi="Times New Roman" w:cs="Times New Roman"/>
+          <w:sz w:val="24"/>
+        </w:rPr>
+        <w:fldChar w:fldCharType="end"/>
+      </w:r>
+      <w:r>
+        <w:rPr>
+          <w:rFonts w:ascii="Times New Roman" w:hAnsi="Times New Roman" w:cs="Times New Roman"/>
+          <w:sz w:val="24"/>
+        </w:rPr>
+        <w:t>.</w:t>
+      </w:r>
+      <w:r>
+        <w:rPr>
+          <w:rFonts w:ascii="Times New Roman" w:hAnsi="Times New Roman" w:cs="Times New Roman"/>
+          <w:sz w:val="24"/>
+        </w:rPr>
+        <w:t xml:space="preserve"> </w:t>
+      </w:r>
+    </w:p>
+    <w:p>
+      <w:pPr>
+        <w:rPr>
+          <w:rFonts w:ascii="Times New Roman" w:hAnsi="Times New Roman" w:cs="Times New Roman"/>
+          <w:sz w:val="24"/>
+        </w:rPr>
+      </w:pPr>
+      <w:r>
+        <w:rPr>
+          <w:rFonts w:ascii="Times New Roman" w:hAnsi="Times New Roman" w:cs="Times New Roman"/>
+          <w:sz w:val="24"/>
+        </w:rPr>
+        <w:t xml:space="preserve">An extensive body of literature discusses space-time prism as a powerful tool to measure an individual’s accessibility in a transportation </w:t>
+      </w:r>
+      <w:proofErr w:type="gramStart"/>
+      <w:r>
+        <w:rPr>
+          <w:rFonts w:ascii="Times New Roman" w:hAnsi="Times New Roman" w:cs="Times New Roman"/>
+          <w:sz w:val="24"/>
+        </w:rPr>
+        <w:t>system .</w:t>
+      </w:r>
+      <w:proofErr w:type="gramEnd"/>
+      <w:r>
+        <w:rPr>
+          <w:rFonts w:ascii="Times New Roman" w:hAnsi="Times New Roman" w:cs="Times New Roman"/>
+          <w:sz w:val="24"/>
+        </w:rPr>
+        <w:t xml:space="preserve"> </w:t>
+      </w:r>
+    </w:p>
+    <w:p>
+      <w:pPr>
         <w:pStyle w:val="ListParagraph"/>
         <w:numPr>
           <w:ilvl w:val="0"/>
@@ -1032,7 +1229,7 @@
           <w:rFonts w:ascii="Times New Roman" w:hAnsi="Times New Roman" w:cs="Times New Roman"/>
           <w:sz w:val="24"/>
         </w:rPr>
-        <w:t>A</w:t>
+        <w:t>Transit a</w:t>
       </w:r>
       <w:r>
         <w:rPr>
@@ -1066,26 +1263,6 @@
           <w:rFonts w:ascii="Times New Roman" w:hAnsi="Times New Roman" w:cs="Times New Roman"/>
           <w:sz w:val="24"/>
         </w:rPr>
-        <w:t>Transit accessibility</w:t>
-      </w:r>
-    </w:p>
-    <w:p>
-      <w:pPr>
-        <w:pStyle w:val="ListParagraph"/>
-        <w:numPr>
-          <w:ilvl w:val="0"/>
-          <w:numId w:val="3"/>
-        </w:numPr>
-        <w:rPr>
-          <w:rFonts w:ascii="Times New Roman" w:hAnsi="Times New Roman" w:cs="Times New Roman"/>
-          <w:sz w:val="24"/>
-        </w:rPr>
-      </w:pPr>
-      <w:r>
-        <w:rPr>
-          <w:rFonts w:ascii="Times New Roman" w:hAnsi="Times New Roman" w:cs="Times New Roman"/>
-          <w:sz w:val="24"/>
-        </w:rPr>
         <w:t>Reliability</w:t>
       </w:r>
     </w:p>
@@ -1179,15 +1356,7 @@
           <w:rFonts w:ascii="Times New Roman" w:hAnsi="Times New Roman" w:cs="Times New Roman"/>
           <w:sz w:val="24"/>
         </w:rPr>
-        <w:t xml:space="preserve"> time-dependent Dijkstra algorithm to calculate the two versions of space-time prisms. Last, we </w:t>
-      </w:r>
-      <w:r>
-        <w:rPr>
-          <w:rFonts w:ascii="Times New Roman" w:hAnsi="Times New Roman" w:cs="Times New Roman"/>
-          <w:sz w:val="24"/>
-        </w:rPr>
-        <w:lastRenderedPageBreak/>
-        <w:t xml:space="preserve">propose the </w:t>
+        <w:t xml:space="preserve"> time-dependent Dijkstra algorithm to calculate the two versions of space-time prisms. Last, we propose the </w:t>
       </w:r>
       <w:r>
         <w:rPr>
@@ -1196,12 +1365,21 @@
         </w:rPr>
         <w:t xml:space="preserve">data source and </w:t>
       </w:r>
-      <w:r>
-        <w:rPr>
-          <w:rFonts w:ascii="Times New Roman" w:hAnsi="Times New Roman" w:cs="Times New Roman"/>
-          <w:sz w:val="24"/>
-        </w:rPr>
-        <w:t>geostatistic model</w:t>
+      <w:proofErr w:type="spellStart"/>
+      <w:r>
+        <w:rPr>
+          <w:rFonts w:ascii="Times New Roman" w:hAnsi="Times New Roman" w:cs="Times New Roman"/>
+          <w:sz w:val="24"/>
+        </w:rPr>
+        <w:t>geostatistic</w:t>
+      </w:r>
+      <w:proofErr w:type="spellEnd"/>
+      <w:r>
+        <w:rPr>
+          <w:rFonts w:ascii="Times New Roman" w:hAnsi="Times New Roman" w:cs="Times New Roman"/>
+          <w:sz w:val="24"/>
+        </w:rPr>
+        <w:t xml:space="preserve"> model</w:t>
       </w:r>
       <w:r>
         <w:rPr>
@@ -2032,7 +2210,7 @@
           <w:rFonts w:ascii="Times New Roman" w:hAnsi="Times New Roman" w:cs="Times New Roman"/>
           <w:sz w:val="24"/>
         </w:rPr>
-        <w:instrText>ADDIN CSL_CITATION {"citationItems":[{"id":"ITEM-1","itemData":{"ISSN":"0965-8564","author":[{"dropping-particle":"","family":"Liu","given":"Luyu","non-dropping-particle":"","parse-names":false,"suffix":""},{"dropping-particle":"","family":"Miller","given":"Harvey J","non-dropping-particle":"","parse-names":false,"suffix":""}],"container-title":"Transportation Research Part A: Policy and Practice","id":"ITEM-1","issued":{"date-parts":[["2020"]]},"page":"167-179","publisher":"Elsevier","title":"Does real-time transit information reduce waiting time? An empirical analysis","type":"article-journal","volume":"141"},"uris":["http://www.mendeley.com/documents/?uuid=296dae2e-0a43-4b39-8bc4-e45e1babfe9f"]}],"mendeley":{"formattedCitation":"(Liu &amp; Miller, 2020a)","plainTextFormattedCitation":"(Liu &amp; Miller, 2020a)","previouslyFormattedCitation":"(Liu &amp; Miller, 2020)"},"properties":{"noteIndex":0},"schema":"https://github.com/citation-style-language/schema/raw/master/csl-citation.json"}</w:instrText>
+        <w:instrText>ADDIN CSL_CITATION {"citationItems":[{"id":"ITEM-1","itemData":{"ISSN":"0965-8564","author":[{"dropping-particle":"","family":"Liu","given":"Luyu","non-dropping-particle":"","parse-names":false,"suffix":""},{"dropping-particle":"","family":"Miller","given":"Harvey J","non-dropping-particle":"","parse-names":false,"suffix":""}],"container-title":"Transportation Research Part A: Policy and Practice","id":"ITEM-1","issued":{"date-parts":[["2020"]]},"page":"167-179","publisher":"Elsevier","title":"Does real-time transit information reduce waiting time? An empirical analysis","type":"article-journal","volume":"141"},"uris":["http://www.mendeley.com/documents/?uuid=296dae2e-0a43-4b39-8bc4-e45e1babfe9f"]}],"mendeley":{"formattedCitation":"(Liu &amp; Miller, 2020a)","plainTextFormattedCitation":"(Liu &amp; Miller, 2020a)","previouslyFormattedCitation":"(Liu &amp; Miller, 2020a)"},"properties":{"noteIndex":0},"schema":"https://github.com/citation-style-language/schema/raw/master/csl-citation.json"}</w:instrText>
       </w:r>
       <w:r>
         <w:rPr>
@@ -2161,7 +2339,7 @@
           <w:rFonts w:ascii="Times New Roman" w:hAnsi="Times New Roman" w:cs="Times New Roman"/>
           <w:sz w:val="24"/>
         </w:rPr>
-        <w:instrText>ADDIN CSL_CITATION {"citationItems":[{"id":"ITEM-1","itemData":{"ISSN":"0965-8564","author":[{"dropping-particle":"","family":"Liu","given":"Luyu","non-dropping-particle":"","parse-names":false,"suffix":""},{"dropping-particle":"","family":"Miller","given":"Harvey J","non-dropping-particle":"","parse-names":false,"suffix":""}],"container-title":"Transportation Research Part A: Policy and Practice","id":"ITEM-1","issued":{"date-parts":[["2020"]]},"page":"167-179","publisher":"Elsevier","title":"Does real-time transit information reduce waiting time? An empirical analysis","type":"article-journal","volume":"141"},"uris":["http://www.mendeley.com/documents/?uuid=296dae2e-0a43-4b39-8bc4-e45e1babfe9f"]}],"mendeley":{"formattedCitation":"(Liu &amp; Miller, 2020a)","plainTextFormattedCitation":"(Liu &amp; Miller, 2020a)","previouslyFormattedCitation":"(Liu &amp; Miller, 2020)"},"properties":{"noteIndex":0},"schema":"https://github.com/citation-style-language/schema/raw/master/csl-citation.json"}</w:instrText>
+        <w:instrText>ADDIN CSL_CITATION {"citationItems":[{"id":"ITEM-1","itemData":{"ISSN":"0965-8564","author":[{"dropping-particle":"","family":"Liu","given":"Luyu","non-dropping-particle":"","parse-names":false,"suffix":""},{"dropping-particle":"","family":"Miller","given":"Harvey J","non-dropping-particle":"","parse-names":false,"suffix":""}],"container-title":"Transportation Research Part A: Policy and Practice","id":"ITEM-1","issued":{"date-parts":[["2020"]]},"page":"167-179","publisher":"Elsevier","title":"Does real-time transit information reduce waiting time? An empirical analysis","type":"article-journal","volume":"141"},"uris":["http://www.mendeley.com/documents/?uuid=296dae2e-0a43-4b39-8bc4-e45e1babfe9f"]}],"mendeley":{"formattedCitation":"(Liu &amp; Miller, 2020a)","plainTextFormattedCitation":"(Liu &amp; Miller, 2020a)","previouslyFormattedCitation":"(Liu &amp; Miller, 2020a)"},"properties":{"noteIndex":0},"schema":"https://github.com/citation-style-language/schema/raw/master/csl-citation.json"}</w:instrText>
       </w:r>
       <w:r>
         <w:rPr>
@@ -2211,7 +2389,15 @@
           <w:rFonts w:ascii="Times New Roman" w:hAnsi="Times New Roman" w:cs="Times New Roman"/>
           <w:sz w:val="24"/>
         </w:rPr>
-        <w:t>exceeds 1 terabyte. It is challenging to maintain such a huge dataset and conduct scientific calculation</w:t>
+        <w:t xml:space="preserve">exceeds 1 terabyte. It is challenging to maintain such a huge dataset and conduct </w:t>
+      </w:r>
+      <w:r>
+        <w:rPr>
+          <w:rFonts w:ascii="Times New Roman" w:hAnsi="Times New Roman" w:cs="Times New Roman"/>
+          <w:sz w:val="24"/>
+        </w:rPr>
+        <w:lastRenderedPageBreak/>
+        <w:t>scientific calculation</w:t>
       </w:r>
       <w:r>
         <w:rPr>
@@ -2246,7 +2432,23 @@
           <w:rFonts w:ascii="Times New Roman" w:hAnsi="Times New Roman" w:cs="Times New Roman"/>
           <w:sz w:val="24"/>
         </w:rPr>
-        <w:t xml:space="preserve">; therefore, we use noSQL and MongoDB </w:t>
+        <w:t xml:space="preserve">; therefore, we use </w:t>
+      </w:r>
+      <w:proofErr w:type="spellStart"/>
+      <w:r>
+        <w:rPr>
+          <w:rFonts w:ascii="Times New Roman" w:hAnsi="Times New Roman" w:cs="Times New Roman"/>
+          <w:sz w:val="24"/>
+        </w:rPr>
+        <w:t>noSQL</w:t>
+      </w:r>
+      <w:proofErr w:type="spellEnd"/>
+      <w:r>
+        <w:rPr>
+          <w:rFonts w:ascii="Times New Roman" w:hAnsi="Times New Roman" w:cs="Times New Roman"/>
+          <w:sz w:val="24"/>
+        </w:rPr>
+        <w:t xml:space="preserve"> and MongoDB </w:t>
       </w:r>
       <w:r>
         <w:rPr>
@@ -2346,7 +2548,6 @@
           <w:rFonts w:ascii="Times New Roman" w:hAnsi="Times New Roman" w:cs="Times New Roman"/>
           <w:sz w:val="24"/>
         </w:rPr>
-        <w:lastRenderedPageBreak/>
         <w:t xml:space="preserve">As we introduced in the last section, </w:t>
       </w:r>
       <w:r>
@@ -2438,7 +2639,7 @@
           <w:rFonts w:ascii="Times New Roman" w:hAnsi="Times New Roman" w:cs="Times New Roman"/>
           <w:sz w:val="24"/>
         </w:rPr>
-        <w:instrText>ADDIN CSL_CITATION {"citationItems":[{"id":"ITEM-1","itemData":{"ISSN":"0269-3798","author":[{"dropping-particle":"","family":"Miller","given":"Harvey J","non-dropping-particle":"","parse-names":false,"suffix":""}],"container-title":"International Journal of Geographical Information System","id":"ITEM-1","issue":"3","issued":{"date-parts":[["1991"]]},"page":"287-301","publisher":"Taylor &amp; Francis","title":"Modelling accessibility using space-time prism concepts within geographical information systems","type":"article-journal","volume":"5"},"uris":["http://www.mendeley.com/documents/?uuid=61d9d9f2-7793-45b7-89d5-e35aa05eef9d"]},{"id":"ITEM-2","itemData":{"author":[{"dropping-particle":"","family":"Wu","given":"Yi-Hwa","non-dropping-particle":"","parse-names":false,"suffix":""},{"dropping-particle":"","family":"Miller","given":"Harvey J","non-dropping-particle":"","parse-names":false,"suffix":""}],"container-title":"Journal of Transportation and Statistics","id":"ITEM-2","issue":"2/3","issued":{"date-parts":[["2001"]]},"page":"1-14","title":"Computational tools for measuring space-time accessibility within dynamic flow transportation networks","type":"article-journal","volume":"4"},"uris":["http://www.mendeley.com/documents/?uuid=643a9999-2f3b-430a-a590-35ed0ab8afb0"]}],"mendeley":{"formattedCitation":"(Miller, 1991; Wu &amp; Miller, 2001)","plainTextFormattedCitation":"(Miller, 1991; Wu &amp; Miller, 2001)","previouslyFormattedCitation":"(Miller, 1991; Wu &amp; Miller, 2001)"},"properties":{"noteIndex":0},"schema":"https://github.com/citation-style-language/schema/raw/master/csl-citation.json"}</w:instrText>
+        <w:instrText>ADDIN CSL_CITATION {"citationItems":[{"id":"ITEM-1","itemData":{"ISSN":"0269-3798","author":[{"dropping-particle":"","family":"Miller","given":"Harvey J","non-dropping-particle":"","parse-names":false,"suffix":""}],"container-title":"International Journal of Geographical Information System","id":"ITEM-1","issue":"3","issued":{"date-parts":[["1991"]]},"page":"287-301","publisher":"Taylor &amp; Francis","title":"Modelling accessibility using space-time prism concepts within geographical information systems","type":"article-journal","volume":"5"},"uris":["http://www.mendeley.com/documents/?uuid=61d9d9f2-7793-45b7-89d5-e35aa05eef9d"]},{"id":"ITEM-2","itemData":{"author":[{"dropping-particle":"","family":"Wu","given":"Yi-Hwa","non-dropping-particle":"","parse-names":false,"suffix":""},{"dropping-particle":"","family":"Miller","given":"Harvey J","non-dropping-particle":"","parse-names":false,"suffix":""}],"container-title":"Journal of Transportation and Statistics","id":"ITEM-2","issue":"2/3","issued":{"date-parts":[["2001"]]},"page":"1-14","title":"Computational tools for measuring space-time accessibility within dynamic flow transportation networks","type":"article-journal","volume":"4"},"uris":["http://www.mendeley.com/documents/?uuid=643a9999-2f3b-430a-a590-35ed0ab8afb0"]}],"mendeley":{"formattedCitation":"(H. J. Miller, 1991; Wu &amp; Miller, 2001)","plainTextFormattedCitation":"(H. J. Miller, 1991; Wu &amp; Miller, 2001)","previouslyFormattedCitation":"(H. J. Miller, 1991; Wu &amp; Miller, 2001)"},"properties":{"noteIndex":0},"schema":"https://github.com/citation-style-language/schema/raw/master/csl-citation.json"}</w:instrText>
       </w:r>
       <w:r>
         <w:rPr>
@@ -2453,7 +2654,7 @@
           <w:noProof/>
           <w:sz w:val="24"/>
         </w:rPr>
-        <w:t>(Miller, 1991; Wu &amp; Miller, 2001)</w:t>
+        <w:t>(H. J. Miller, 1991; Wu &amp; Miller, 2001)</w:t>
       </w:r>
       <w:r>
         <w:rPr>
@@ -3498,6 +3699,7 @@
           <w:rFonts w:ascii="Times New Roman" w:hAnsi="Times New Roman" w:cs="Times New Roman"/>
           <w:sz w:val="24"/>
         </w:rPr>
+        <w:lastRenderedPageBreak/>
         <w:t>Therefore,</w:t>
       </w:r>
       <w:r>
@@ -3618,7 +3820,6 @@
           <w:rFonts w:ascii="Times New Roman" w:hAnsi="Times New Roman" w:cs="Times New Roman"/>
           <w:sz w:val="24"/>
         </w:rPr>
-        <w:lastRenderedPageBreak/>
         <w:t xml:space="preserve"> </w:t>
       </w:r>
       <w:r>
@@ -5108,7 +5309,7 @@
           <w:rFonts w:ascii="Times New Roman" w:hAnsi="Times New Roman" w:cs="Times New Roman"/>
           <w:sz w:val="24"/>
         </w:rPr>
-        <w:instrText>ADDIN CSL_CITATION {"citationItems":[{"id":"ITEM-1","itemData":{"ISSN":"0965-8564","author":[{"dropping-particle":"","family":"Liu","given":"Luyu","non-dropping-particle":"","parse-names":false,"suffix":""},{"dropping-particle":"","family":"Miller","given":"Harvey J","non-dropping-particle":"","parse-names":false,"suffix":""}],"container-title":"Transportation Research Part A: Policy and Practice","id":"ITEM-1","issued":{"date-parts":[["2020"]]},"page":"167-179","publisher":"Elsevier","title":"Does real-time transit information reduce waiting time? An empirical analysis","type":"article-journal","volume":"141"},"uris":["http://www.mendeley.com/documents/?uuid=296dae2e-0a43-4b39-8bc4-e45e1babfe9f"]}],"mendeley":{"formattedCitation":"(Liu &amp; Miller, 2020a)","plainTextFormattedCitation":"(Liu &amp; Miller, 2020a)","previouslyFormattedCitation":"(Liu &amp; Miller, 2020)"},"properties":{"noteIndex":0},"schema":"https://github.com/citation-style-language/schema/raw/master/csl-citation.json"}</w:instrText>
+        <w:instrText>ADDIN CSL_CITATION {"citationItems":[{"id":"ITEM-1","itemData":{"ISSN":"0965-8564","author":[{"dropping-particle":"","family":"Liu","given":"Luyu","non-dropping-particle":"","parse-names":false,"suffix":""},{"dropping-particle":"","family":"Miller","given":"Harvey J","non-dropping-particle":"","parse-names":false,"suffix":""}],"container-title":"Transportation Research Part A: Policy and Practice","id":"ITEM-1","issued":{"date-parts":[["2020"]]},"page":"167-179","publisher":"Elsevier","title":"Does real-time transit information reduce waiting time? An empirical analysis","type":"article-journal","volume":"141"},"uris":["http://www.mendeley.com/documents/?uuid=296dae2e-0a43-4b39-8bc4-e45e1babfe9f"]}],"mendeley":{"formattedCitation":"(Liu &amp; Miller, 2020a)","plainTextFormattedCitation":"(Liu &amp; Miller, 2020a)","previouslyFormattedCitation":"(Liu &amp; Miller, 2020a)"},"properties":{"noteIndex":0},"schema":"https://github.com/citation-style-language/schema/raw/master/csl-citation.json"}</w:instrText>
       </w:r>
       <w:r>
         <w:rPr>
@@ -5334,7 +5535,15 @@
           <w:rFonts w:ascii="Times New Roman" w:hAnsi="Times New Roman" w:cs="Times New Roman"/>
           <w:sz w:val="24"/>
         </w:rPr>
-        <w:t>by changing all the schedule</w:t>
+        <w:t xml:space="preserve">by changing all </w:t>
+      </w:r>
+      <w:r>
+        <w:rPr>
+          <w:rFonts w:ascii="Times New Roman" w:hAnsi="Times New Roman" w:cs="Times New Roman"/>
+          <w:sz w:val="24"/>
+        </w:rPr>
+        <w:lastRenderedPageBreak/>
+        <w:t>the schedule</w:t>
       </w:r>
       <w:r>
         <w:rPr>
@@ -5582,15 +5791,7 @@
           <w:rFonts w:ascii="Times New Roman" w:hAnsi="Times New Roman" w:cs="Times New Roman"/>
           <w:sz w:val="24"/>
         </w:rPr>
-        <w:t xml:space="preserve"> user needs to have the experience or knowledge of the event to make the decision, and </w:t>
-      </w:r>
-      <w:r>
-        <w:rPr>
-          <w:rFonts w:ascii="Times New Roman" w:hAnsi="Times New Roman" w:cs="Times New Roman"/>
-          <w:sz w:val="24"/>
-        </w:rPr>
-        <w:lastRenderedPageBreak/>
-        <w:t xml:space="preserve">the </w:t>
+        <w:t xml:space="preserve"> user needs to have the experience or knowledge of the event to make the decision, and the </w:t>
       </w:r>
       <w:r>
         <w:rPr>
@@ -6134,7 +6335,7 @@
           <w:rFonts w:ascii="Times New Roman" w:hAnsi="Times New Roman" w:cs="Times New Roman"/>
           <w:sz w:val="24"/>
         </w:rPr>
-        <w:instrText>ADDIN CSL_CITATION {"citationItems":[{"id":"ITEM-1","itemData":{"DOI":"10.1080/13658816.2019.1608997","ISSN":"13623087","abstract":"Public transit vehicles such as buses operate within shared transportation networks subject to dynamic conditions and disruptions such as traffic congestion. The operational delays caused by these conditions can propagate downstream through scheduled transit routes, affecting system performance beyond the initial delay. This paper develops an approach to measuring and assessing vehicle delay propagation in public transit systems. We fuse data on scheduled bus service with real-time vehicle location data to measure the originating, cascading and recovery locations of delay events across space with respect to time. We integrate the resulting patterns to construct stop-specific delay propagation networks. We also analyze the spatiotemporal patterns of propagating delays using parameters such as 1) transit line-based network distance, 2) total propagating delay size, and 3) distance decay. We apply our methodology using publicly available schedule and real-time location data from the Central Ohio Transit Authority (COTA) public bus system in Columbus, Ohio, USA. We find that delay initiation is spatially and temporally uneven, concentrating on specific stops in downtown and specific suburban locations. Core stops play a critical role in propagating delays to a wide range of connected stops, eventually having a disproportional impact on the on-time performance of the bus system.","author":[{"dropping-particle":"","family":"Park","given":"Yongha","non-dropping-particle":"","parse-names":false,"suffix":""},{"dropping-particle":"","family":"Mount","given":"Jerry","non-dropping-particle":"","parse-names":false,"suffix":""},{"dropping-particle":"","family":"Liu","given":"Luyu","non-dropping-particle":"","parse-names":false,"suffix":""},{"dropping-particle":"","family":"Xiao","given":"Ningchuan","non-dropping-particle":"","parse-names":false,"suffix":""},{"dropping-particle":"","family":"Miller","given":"Harvey J.","non-dropping-particle":"","parse-names":false,"suffix":""}],"container-title":"International Journal of Geographical Information Science","id":"ITEM-1","issue":"2","issued":{"date-parts":[["2020"]]},"page":"367-392","publisher":"Taylor &amp; Francis","title":"Assessing public transit performance using real-time data: spatiotemporal patterns of bus operation delays in Columbus, Ohio, USA","type":"article-journal","volume":"34"},"uris":["http://www.mendeley.com/documents/?uuid=5149072e-19c6-43d2-81f7-9f9fb874ff77"]},{"id":"ITEM-2","itemData":{"DOI":"10.1177/0042098020919323","ISSN":"0042-0980","abstract":"The emergence of urban Big Data creates new opportunities for a deeper understanding of transportation within cities, revealing patterns and dynamics that were previously hidden. Public transit agencies are collecting and publishing high-resolution schedule and real-time vehicle location data to help users schedule trips and navigate the system. We can use these data to generate new insights into public transit delays, a major source of user dissatisfaction. Leveraging open General Transit Feed Specification (GTFS) and administrative Automatic Passenger Counter (APC) data, we develop two measures to assess the risk of missing bus route transfers and the consequent time penalties due to delays. Risk of Missing Transfers (RoMT) measures the empirical probability of missed transfers, and Average Total Time Penalty (ATTP) shows overall time loss compared to the schedule. We apply these measures to data from the Central Ohio Transit Authority (COTA), a public transit agency serving the Columbus, Ohio, USA metropolitan area. We aggregate, visualise and analyse these measures at different spatial and temporal resolutions, revealing patterns that demonstrate the heterogeneous impacts of bus delays. We also simulate the impacts of dedicated bus lanes reducing missing risk and time penalties. Results demonstrate the effectiveness of measures based on high-resolution schedule and real-time vehicle location data to assess the impacts of delays and to guide planning and decision making that can improve on-time performance.","author":[{"dropping-particle":"","family":"Liu","given":"Luyu","non-dropping-particle":"","parse-names":false,"suffix":""},{"dropping-particle":"","family":"Miller","given":"Harvey J","non-dropping-particle":"","parse-names":false,"suffix":""}],"container-title":"Urban Studies","id":"ITEM-2","issued":{"date-parts":[["2020","6","17"]]},"note":"doi: 10.1177/0042098020919323","page":"0042098020919323","publisher":"SAGE Publications Ltd","title":"Measuring risk of missing transfers in public transit systems using high-resolution schedule and real-time bus location data","type":"article-journal"},"uris":["http://www.mendeley.com/documents/?uuid=f4329fcc-8605-421d-b976-c84d4bc82e13"]}],"mendeley":{"formattedCitation":"(Liu &amp; Miller, 2020b; Park et al., 2020)","plainTextFormattedCitation":"(Liu &amp; Miller, 2020b; Park et al., 2020)","previouslyFormattedCitation":"(Park et al., 2020)"},"properties":{"noteIndex":0},"schema":"https://github.com/citation-style-language/schema/raw/master/csl-citation.json"}</w:instrText>
+        <w:instrText>ADDIN CSL_CITATION {"citationItems":[{"id":"ITEM-1","itemData":{"DOI":"10.1080/13658816.2019.1608997","ISSN":"13623087","abstract":"Public transit vehicles such as buses operate within shared transportation networks subject to dynamic conditions and disruptions such as traffic congestion. The operational delays caused by these conditions can propagate downstream through scheduled transit routes, affecting system performance beyond the initial delay. This paper develops an approach to measuring and assessing vehicle delay propagation in public transit systems. We fuse data on scheduled bus service with real-time vehicle location data to measure the originating, cascading and recovery locations of delay events across space with respect to time. We integrate the resulting patterns to construct stop-specific delay propagation networks. We also analyze the spatiotemporal patterns of propagating delays using parameters such as 1) transit line-based network distance, 2) total propagating delay size, and 3) distance decay. We apply our methodology using publicly available schedule and real-time location data from the Central Ohio Transit Authority (COTA) public bus system in Columbus, Ohio, USA. We find that delay initiation is spatially and temporally uneven, concentrating on specific stops in downtown and specific suburban locations. Core stops play a critical role in propagating delays to a wide range of connected stops, eventually having a disproportional impact on the on-time performance of the bus system.","author":[{"dropping-particle":"","family":"Park","given":"Yongha","non-dropping-particle":"","parse-names":false,"suffix":""},{"dropping-particle":"","family":"Mount","given":"Jerry","non-dropping-particle":"","parse-names":false,"suffix":""},{"dropping-particle":"","family":"Liu","given":"Luyu","non-dropping-particle":"","parse-names":false,"suffix":""},{"dropping-particle":"","family":"Xiao","given":"Ningchuan","non-dropping-particle":"","parse-names":false,"suffix":""},{"dropping-particle":"","family":"Miller","given":"Harvey J.","non-dropping-particle":"","parse-names":false,"suffix":""}],"container-title":"International Journal of Geographical Information Science","id":"ITEM-1","issue":"2","issued":{"date-parts":[["2020"]]},"page":"367-392","publisher":"Taylor &amp; Francis","title":"Assessing public transit performance using real-time data: spatiotemporal patterns of bus operation delays in Columbus, Ohio, USA","type":"article-journal","volume":"34"},"uris":["http://www.mendeley.com/documents/?uuid=5149072e-19c6-43d2-81f7-9f9fb874ff77"]},{"id":"ITEM-2","itemData":{"DOI":"10.1177/0042098020919323","ISSN":"0042-0980","abstract":"The emergence of urban Big Data creates new opportunities for a deeper understanding of transportation within cities, revealing patterns and dynamics that were previously hidden. Public transit agencies are collecting and publishing high-resolution schedule and real-time vehicle location data to help users schedule trips and navigate the system. We can use these data to generate new insights into public transit delays, a major source of user dissatisfaction. Leveraging open General Transit Feed Specification (GTFS) and administrative Automatic Passenger Counter (APC) data, we develop two measures to assess the risk of missing bus route transfers and the consequent time penalties due to delays. Risk of Missing Transfers (RoMT) measures the empirical probability of missed transfers, and Average Total Time Penalty (ATTP) shows overall time loss compared to the schedule. We apply these measures to data from the Central Ohio Transit Authority (COTA), a public transit agency serving the Columbus, Ohio, USA metropolitan area. We aggregate, visualise and analyse these measures at different spatial and temporal resolutions, revealing patterns that demonstrate the heterogeneous impacts of bus delays. We also simulate the impacts of dedicated bus lanes reducing missing risk and time penalties. Results demonstrate the effectiveness of measures based on high-resolution schedule and real-time vehicle location data to assess the impacts of delays and to guide planning and decision making that can improve on-time performance.","author":[{"dropping-particle":"","family":"Liu","given":"Luyu","non-dropping-particle":"","parse-names":false,"suffix":""},{"dropping-particle":"","family":"Miller","given":"Harvey J","non-dropping-particle":"","parse-names":false,"suffix":""}],"container-title":"Urban Studies","id":"ITEM-2","issued":{"date-parts":[["2020","6","17"]]},"note":"doi: 10.1177/0042098020919323","page":"0042098020919323","publisher":"SAGE Publications Ltd","title":"Measuring risk of missing transfers in public transit systems using high-resolution schedule and real-time bus location data","type":"article-journal"},"uris":["http://www.mendeley.com/documents/?uuid=f4329fcc-8605-421d-b976-c84d4bc82e13"]}],"mendeley":{"formattedCitation":"(Liu &amp; Miller, 2020b; Park et al., 2020)","plainTextFormattedCitation":"(Liu &amp; Miller, 2020b; Park et al., 2020)","previouslyFormattedCitation":"(Liu &amp; Miller, 2020b; Park et al., 2020)"},"properties":{"noteIndex":0},"schema":"https://github.com/citation-style-language/schema/raw/master/csl-citation.json"}</w:instrText>
       </w:r>
       <w:r>
         <w:rPr>
@@ -6474,7 +6675,7 @@
           <w:rFonts w:ascii="Times New Roman" w:hAnsi="Times New Roman" w:cs="Times New Roman"/>
           <w:sz w:val="24"/>
         </w:rPr>
-        <w:instrText>ADDIN CSL_CITATION {"citationItems":[{"id":"ITEM-1","itemData":{"ISSN":"0965-8564","author":[{"dropping-particle":"","family":"Liu","given":"Luyu","non-dropping-particle":"","parse-names":false,"suffix":""},{"dropping-particle":"","family":"Miller","given":"Harvey J","non-dropping-particle":"","parse-names":false,"suffix":""}],"container-title":"Transportation Research Part A: Policy and Practice","id":"ITEM-1","issued":{"date-parts":[["2020"]]},"page":"167-179","publisher":"Elsevier","title":"Does real-time transit information reduce waiting time? An empirical analysis","type":"article-journal","volume":"141"},"uris":["http://www.mendeley.com/documents/?uuid=296dae2e-0a43-4b39-8bc4-e45e1babfe9f"]}],"mendeley":{"formattedCitation":"(Liu &amp; Miller, 2020a)","plainTextFormattedCitation":"(Liu &amp; Miller, 2020a)","previouslyFormattedCitation":"(Liu &amp; Miller, 2020)"},"properties":{"noteIndex":0},"schema":"https://github.com/citation-style-language/schema/raw/master/csl-citation.json"}</w:instrText>
+        <w:instrText>ADDIN CSL_CITATION {"citationItems":[{"id":"ITEM-1","itemData":{"ISSN":"0965-8564","author":[{"dropping-particle":"","family":"Liu","given":"Luyu","non-dropping-particle":"","parse-names":false,"suffix":""},{"dropping-particle":"","family":"Miller","given":"Harvey J","non-dropping-particle":"","parse-names":false,"suffix":""}],"container-title":"Transportation Research Part A: Policy and Practice","id":"ITEM-1","issued":{"date-parts":[["2020"]]},"page":"167-179","publisher":"Elsevier","title":"Does real-time transit information reduce waiting time? An empirical analysis","type":"article-journal","volume":"141"},"uris":["http://www.mendeley.com/documents/?uuid=296dae2e-0a43-4b39-8bc4-e45e1babfe9f"]}],"mendeley":{"formattedCitation":"(Liu &amp; Miller, 2020a)","plainTextFormattedCitation":"(Liu &amp; Miller, 2020a)","previouslyFormattedCitation":"(Liu &amp; Miller, 2020a)"},"properties":{"noteIndex":0},"schema":"https://github.com/citation-style-language/schema/raw/master/csl-citation.json"}</w:instrText>
       </w:r>
       <w:r>
         <w:rPr>
@@ -6617,7 +6818,15 @@
           <w:rFonts w:ascii="Times New Roman" w:hAnsi="Times New Roman" w:cs="Times New Roman"/>
           <w:sz w:val="24"/>
         </w:rPr>
-        <w:t>. Then, we revisit each trajectory and recalculate each synchronization between buses with actual arrival time.</w:t>
+        <w:t xml:space="preserve">. Then, we revisit each trajectory and recalculate each </w:t>
+      </w:r>
+      <w:r>
+        <w:rPr>
+          <w:rFonts w:ascii="Times New Roman" w:hAnsi="Times New Roman" w:cs="Times New Roman"/>
+          <w:sz w:val="24"/>
+        </w:rPr>
+        <w:lastRenderedPageBreak/>
+        <w:t>synchronization between buses with actual arrival time.</w:t>
       </w:r>
       <w:r>
         <w:rPr>
@@ -6695,7 +6904,6 @@
           <w:rFonts w:ascii="Times New Roman" w:hAnsi="Times New Roman" w:cs="Times New Roman"/>
           <w:sz w:val="24"/>
         </w:rPr>
-        <w:lastRenderedPageBreak/>
         <w:tab/>
         <w:t>Priori real-time STP is a more conservative and realistic accessibility measure</w:t>
       </w:r>

</xml_diff>

<commit_message>
Literature reivew: section 1
</commit_message>
<xml_diff>
--- a/unrealized_accessibility.docx
+++ b/unrealized_accessibility.docx
@@ -870,23 +870,7 @@
           <w:rFonts w:ascii="Times New Roman" w:hAnsi="Times New Roman" w:cs="Times New Roman"/>
           <w:sz w:val="24"/>
         </w:rPr>
-        <w:t xml:space="preserve">s to social equity factors, such as different social, demographic, and economic factors. This paper fills in this blank by using </w:t>
-      </w:r>
-      <w:proofErr w:type="spellStart"/>
-      <w:r>
-        <w:rPr>
-          <w:rFonts w:ascii="Times New Roman" w:hAnsi="Times New Roman" w:cs="Times New Roman"/>
-          <w:sz w:val="24"/>
-        </w:rPr>
-        <w:t>geostatistics</w:t>
-      </w:r>
-      <w:proofErr w:type="spellEnd"/>
-      <w:r>
-        <w:rPr>
-          <w:rFonts w:ascii="Times New Roman" w:hAnsi="Times New Roman" w:cs="Times New Roman"/>
-          <w:sz w:val="24"/>
-        </w:rPr>
-        <w:t xml:space="preserve"> model to investigate the</w:t>
+        <w:t>s to social equity factors, such as different social, demographic, and economic factors. This paper fills in this blank by using geostatistics model to investigate the</w:t>
       </w:r>
       <w:r>
         <w:rPr>
@@ -1155,6 +1139,1336 @@
           <w:rFonts w:ascii="Times New Roman" w:hAnsi="Times New Roman" w:cs="Times New Roman"/>
           <w:sz w:val="24"/>
         </w:rPr>
+        <w:t>S</w:t>
+      </w:r>
+      <w:r>
+        <w:rPr>
+          <w:rFonts w:ascii="Times New Roman" w:hAnsi="Times New Roman" w:cs="Times New Roman"/>
+          <w:sz w:val="24"/>
+        </w:rPr>
+        <w:t xml:space="preserve">pace-time prism </w:t>
+      </w:r>
+      <w:r>
+        <w:rPr>
+          <w:rFonts w:ascii="Times New Roman" w:hAnsi="Times New Roman" w:cs="Times New Roman"/>
+          <w:sz w:val="24"/>
+        </w:rPr>
+        <w:t xml:space="preserve">(STP) </w:t>
+      </w:r>
+      <w:r>
+        <w:rPr>
+          <w:rFonts w:ascii="Times New Roman" w:hAnsi="Times New Roman" w:cs="Times New Roman"/>
+          <w:sz w:val="24"/>
+        </w:rPr>
+        <w:t xml:space="preserve">is </w:t>
+      </w:r>
+      <w:r>
+        <w:rPr>
+          <w:rFonts w:ascii="Times New Roman" w:hAnsi="Times New Roman" w:cs="Times New Roman"/>
+          <w:sz w:val="24"/>
+        </w:rPr>
+        <w:t xml:space="preserve">a well-established time geography method to measure </w:t>
+      </w:r>
+      <w:r>
+        <w:rPr>
+          <w:rFonts w:ascii="Times New Roman" w:hAnsi="Times New Roman" w:cs="Times New Roman"/>
+          <w:sz w:val="24"/>
+        </w:rPr>
+        <w:t xml:space="preserve">physical </w:t>
+      </w:r>
+      <w:r>
+        <w:rPr>
+          <w:rFonts w:ascii="Times New Roman" w:hAnsi="Times New Roman" w:cs="Times New Roman"/>
+          <w:sz w:val="24"/>
+        </w:rPr>
+        <w:t xml:space="preserve">accessibility in </w:t>
+      </w:r>
+      <w:r>
+        <w:rPr>
+          <w:rFonts w:ascii="Times New Roman" w:hAnsi="Times New Roman" w:cs="Times New Roman"/>
+          <w:sz w:val="24"/>
+        </w:rPr>
+        <w:t xml:space="preserve">public transit </w:t>
+      </w:r>
+      <w:r>
+        <w:rPr>
+          <w:rFonts w:ascii="Times New Roman" w:hAnsi="Times New Roman" w:cs="Times New Roman"/>
+          <w:sz w:val="24"/>
+        </w:rPr>
+        <w:t>system</w:t>
+      </w:r>
+      <w:r>
+        <w:rPr>
+          <w:rFonts w:ascii="Times New Roman" w:hAnsi="Times New Roman" w:cs="Times New Roman"/>
+          <w:sz w:val="24"/>
+        </w:rPr>
+        <w:t>s</w:t>
+      </w:r>
+      <w:r>
+        <w:rPr>
+          <w:rFonts w:ascii="Times New Roman" w:hAnsi="Times New Roman" w:cs="Times New Roman"/>
+          <w:sz w:val="24"/>
+        </w:rPr>
+        <w:t xml:space="preserve"> </w:t>
+      </w:r>
+      <w:r>
+        <w:rPr>
+          <w:rFonts w:ascii="Times New Roman" w:hAnsi="Times New Roman" w:cs="Times New Roman"/>
+          <w:sz w:val="24"/>
+        </w:rPr>
+        <w:fldChar w:fldCharType="begin" w:fldLock="1"/>
+      </w:r>
+      <w:r>
+        <w:rPr>
+          <w:rFonts w:ascii="Times New Roman" w:hAnsi="Times New Roman" w:cs="Times New Roman"/>
+          <w:sz w:val="24"/>
+        </w:rPr>
+        <w:instrText>ADDIN CSL_CITATION {"citationItems":[{"id":"ITEM-1","itemData":{"ISSN":"0269-3798","author":[{"dropping-particle":"","family":"Miller","given":"Harvey J","non-dropping-particle":"","parse-names":false,"suffix":""}],"container-title":"International Journal of Geographical Information System","id":"ITEM-1","issue":"3","issued":{"date-parts":[["1991"]]},"page":"287-301","publisher":"Taylor &amp; Francis","title":"Modelling accessibility using space-time prism concepts within geographical information systems","type":"article-journal","volume":"5"},"uris":["http://www.mendeley.com/documents/?uuid=61d9d9f2-7793-45b7-89d5-e35aa05eef9d"]},{"id":"ITEM-2","itemData":{"author":[{"dropping-particle":"","family":"Wu","given":"Yi-Hwa","non-dropping-particle":"","parse-names":false,"suffix":""},{"dropping-particle":"","family":"Miller","given":"Harvey J","non-dropping-particle":"","parse-names":false,"suffix":""}],"container-title":"Journal of Transportation and Statistics","id":"ITEM-2","issue":"2/3","issued":{"date-parts":[["2001"]]},"page":"1-14","title":"Computational tools for measuring space-time accessibility within dynamic flow transportation networks","type":"article-journal","volume":"4"},"uris":["http://www.mendeley.com/documents/?uuid=643a9999-2f3b-430a-a590-35ed0ab8afb0"]}],"mendeley":{"formattedCitation":"(H. J. Miller, 1991; Wu &amp; Miller, 2001)","plainTextFormattedCitation":"(H. J. Miller, 1991; Wu &amp; Miller, 2001)","previouslyFormattedCitation":"(H. J. Miller, 1991; Wu &amp; Miller, 2001)"},"properties":{"noteIndex":0},"schema":"https://github.com/citation-style-language/schema/raw/master/csl-citation.json"}</w:instrText>
+      </w:r>
+      <w:r>
+        <w:rPr>
+          <w:rFonts w:ascii="Times New Roman" w:hAnsi="Times New Roman" w:cs="Times New Roman"/>
+          <w:sz w:val="24"/>
+        </w:rPr>
+        <w:fldChar w:fldCharType="separate"/>
+      </w:r>
+      <w:r>
+        <w:rPr>
+          <w:rFonts w:ascii="Times New Roman" w:hAnsi="Times New Roman" w:cs="Times New Roman"/>
+          <w:noProof/>
+          <w:sz w:val="24"/>
+        </w:rPr>
+        <w:t>(H. J. Miller, 1991; Wu &amp; Miller, 2001)</w:t>
+      </w:r>
+      <w:r>
+        <w:rPr>
+          <w:rFonts w:ascii="Times New Roman" w:hAnsi="Times New Roman" w:cs="Times New Roman"/>
+          <w:sz w:val="24"/>
+        </w:rPr>
+        <w:fldChar w:fldCharType="end"/>
+      </w:r>
+      <w:r>
+        <w:rPr>
+          <w:rFonts w:ascii="Times New Roman" w:hAnsi="Times New Roman" w:cs="Times New Roman"/>
+          <w:sz w:val="24"/>
+        </w:rPr>
+        <w:t>.</w:t>
+      </w:r>
+      <w:r>
+        <w:rPr>
+          <w:rFonts w:ascii="Times New Roman" w:hAnsi="Times New Roman" w:cs="Times New Roman"/>
+          <w:sz w:val="24"/>
+        </w:rPr>
+        <w:t xml:space="preserve"> </w:t>
+      </w:r>
+      <w:r>
+        <w:rPr>
+          <w:rFonts w:ascii="Times New Roman" w:hAnsi="Times New Roman" w:cs="Times New Roman"/>
+          <w:sz w:val="24"/>
+        </w:rPr>
+        <w:t xml:space="preserve">Despite the basic concepts of STP have been </w:t>
+      </w:r>
+      <w:r>
+        <w:rPr>
+          <w:rFonts w:ascii="Times New Roman" w:hAnsi="Times New Roman" w:cs="Times New Roman"/>
+          <w:sz w:val="24"/>
+        </w:rPr>
+        <w:t>given</w:t>
+      </w:r>
+      <w:r>
+        <w:rPr>
+          <w:rFonts w:ascii="Times New Roman" w:hAnsi="Times New Roman" w:cs="Times New Roman"/>
+          <w:sz w:val="24"/>
+        </w:rPr>
+        <w:t xml:space="preserve"> </w:t>
+      </w:r>
+      <w:r>
+        <w:rPr>
+          <w:rFonts w:ascii="Times New Roman" w:hAnsi="Times New Roman" w:cs="Times New Roman"/>
+          <w:sz w:val="24"/>
+        </w:rPr>
+        <w:t>by</w:t>
+      </w:r>
+      <w:r>
+        <w:rPr>
+          <w:rFonts w:ascii="Times New Roman" w:hAnsi="Times New Roman" w:cs="Times New Roman"/>
+          <w:sz w:val="24"/>
+        </w:rPr>
+        <w:t xml:space="preserve"> </w:t>
+      </w:r>
+      <w:r>
+        <w:rPr>
+          <w:rFonts w:ascii="Times New Roman" w:hAnsi="Times New Roman" w:cs="Times New Roman"/>
+          <w:sz w:val="24"/>
+        </w:rPr>
+        <w:fldChar w:fldCharType="begin" w:fldLock="1"/>
+      </w:r>
+      <w:r>
+        <w:rPr>
+          <w:rFonts w:ascii="Times New Roman" w:hAnsi="Times New Roman" w:cs="Times New Roman"/>
+          <w:sz w:val="24"/>
+        </w:rPr>
+        <w:instrText>ADDIN CSL_CITATION {"citationItems":[{"id":"ITEM-1","itemData":{"author":[{"dropping-particle":"","family":"Hägerstrand","given":"Torsten","non-dropping-particle":"","parse-names":false,"suffix":""}],"id":"ITEM-1","issued":{"date-parts":[["1970"]]},"title":"What about people in regional","type":"article-journal"},"uris":["http://www.mendeley.com/documents/?uuid=bb04ead4-0290-4185-91f2-72c0866398ef"]}],"mendeley":{"formattedCitation":"(Hägerstrand, 1970)","manualFormatting":"Hägerstrand (1970)","plainTextFormattedCitation":"(Hägerstrand, 1970)","previouslyFormattedCitation":"(Hägerstrand, 1970)"},"properties":{"noteIndex":0},"schema":"https://github.com/citation-style-language/schema/raw/master/csl-citation.json"}</w:instrText>
+      </w:r>
+      <w:r>
+        <w:rPr>
+          <w:rFonts w:ascii="Times New Roman" w:hAnsi="Times New Roman" w:cs="Times New Roman"/>
+          <w:sz w:val="24"/>
+        </w:rPr>
+        <w:fldChar w:fldCharType="separate"/>
+      </w:r>
+      <w:r>
+        <w:rPr>
+          <w:rFonts w:ascii="Times New Roman" w:hAnsi="Times New Roman" w:cs="Times New Roman"/>
+          <w:noProof/>
+          <w:sz w:val="24"/>
+        </w:rPr>
+        <w:t xml:space="preserve">Hägerstrand </w:t>
+      </w:r>
+      <w:r>
+        <w:rPr>
+          <w:rFonts w:ascii="Times New Roman" w:hAnsi="Times New Roman" w:cs="Times New Roman"/>
+          <w:noProof/>
+          <w:sz w:val="24"/>
+        </w:rPr>
+        <w:t>(</w:t>
+      </w:r>
+      <w:r>
+        <w:rPr>
+          <w:rFonts w:ascii="Times New Roman" w:hAnsi="Times New Roman" w:cs="Times New Roman"/>
+          <w:noProof/>
+          <w:sz w:val="24"/>
+        </w:rPr>
+        <w:t>1970)</w:t>
+      </w:r>
+      <w:r>
+        <w:rPr>
+          <w:rFonts w:ascii="Times New Roman" w:hAnsi="Times New Roman" w:cs="Times New Roman"/>
+          <w:sz w:val="24"/>
+        </w:rPr>
+        <w:fldChar w:fldCharType="end"/>
+      </w:r>
+      <w:r>
+        <w:rPr>
+          <w:rFonts w:ascii="Times New Roman" w:hAnsi="Times New Roman" w:cs="Times New Roman"/>
+          <w:sz w:val="24"/>
+        </w:rPr>
+        <w:t xml:space="preserve">, time geography is still a very active domain </w:t>
+      </w:r>
+      <w:r>
+        <w:rPr>
+          <w:rFonts w:ascii="Times New Roman" w:hAnsi="Times New Roman" w:cs="Times New Roman"/>
+          <w:sz w:val="24"/>
+        </w:rPr>
+        <w:t>for the past 50 years</w:t>
+      </w:r>
+      <w:r>
+        <w:rPr>
+          <w:rFonts w:ascii="Times New Roman" w:hAnsi="Times New Roman" w:cs="Times New Roman"/>
+          <w:sz w:val="24"/>
+        </w:rPr>
+        <w:t xml:space="preserve"> until now</w:t>
+      </w:r>
+      <w:r>
+        <w:rPr>
+          <w:rFonts w:ascii="Times New Roman" w:hAnsi="Times New Roman" w:cs="Times New Roman"/>
+          <w:sz w:val="24"/>
+        </w:rPr>
+        <w:t>:</w:t>
+      </w:r>
+      <w:r>
+        <w:rPr>
+          <w:rFonts w:ascii="Times New Roman" w:hAnsi="Times New Roman" w:cs="Times New Roman"/>
+          <w:sz w:val="24"/>
+        </w:rPr>
+        <w:t xml:space="preserve"> many progress has been made as</w:t>
+      </w:r>
+      <w:r>
+        <w:rPr>
+          <w:rFonts w:ascii="Times New Roman" w:hAnsi="Times New Roman" w:cs="Times New Roman"/>
+          <w:sz w:val="24"/>
+        </w:rPr>
+        <w:t xml:space="preserve"> more data </w:t>
+      </w:r>
+      <w:r>
+        <w:rPr>
+          <w:rFonts w:ascii="Times New Roman" w:hAnsi="Times New Roman" w:cs="Times New Roman"/>
+          <w:sz w:val="24"/>
+        </w:rPr>
+        <w:t xml:space="preserve">become </w:t>
+      </w:r>
+      <w:r>
+        <w:rPr>
+          <w:rFonts w:ascii="Times New Roman" w:hAnsi="Times New Roman" w:cs="Times New Roman"/>
+          <w:sz w:val="24"/>
+        </w:rPr>
+        <w:t>available</w:t>
+      </w:r>
+      <w:r>
+        <w:rPr>
+          <w:rFonts w:ascii="Times New Roman" w:hAnsi="Times New Roman" w:cs="Times New Roman"/>
+          <w:sz w:val="24"/>
+        </w:rPr>
+        <w:t xml:space="preserve"> with</w:t>
+      </w:r>
+      <w:r>
+        <w:rPr>
+          <w:rFonts w:ascii="Times New Roman" w:hAnsi="Times New Roman" w:cs="Times New Roman"/>
+          <w:sz w:val="24"/>
+        </w:rPr>
+        <w:t xml:space="preserve"> larger volume and faster frequency</w:t>
+      </w:r>
+      <w:r>
+        <w:rPr>
+          <w:rFonts w:ascii="Times New Roman" w:hAnsi="Times New Roman" w:cs="Times New Roman"/>
+          <w:sz w:val="24"/>
+        </w:rPr>
+        <w:t>. We can witness the progress in</w:t>
+      </w:r>
+      <w:r>
+        <w:rPr>
+          <w:rFonts w:ascii="Times New Roman" w:hAnsi="Times New Roman" w:cs="Times New Roman"/>
+          <w:sz w:val="24"/>
+        </w:rPr>
+        <w:t xml:space="preserve"> both greater </w:t>
+      </w:r>
+      <w:r>
+        <w:rPr>
+          <w:rFonts w:ascii="Times New Roman" w:hAnsi="Times New Roman" w:cs="Times New Roman"/>
+          <w:i/>
+          <w:iCs/>
+          <w:sz w:val="24"/>
+        </w:rPr>
+        <w:t>depth</w:t>
+      </w:r>
+      <w:r>
+        <w:rPr>
+          <w:rFonts w:ascii="Times New Roman" w:hAnsi="Times New Roman" w:cs="Times New Roman"/>
+          <w:sz w:val="24"/>
+        </w:rPr>
+        <w:t xml:space="preserve"> and </w:t>
+      </w:r>
+      <w:r>
+        <w:rPr>
+          <w:rFonts w:ascii="Times New Roman" w:hAnsi="Times New Roman" w:cs="Times New Roman"/>
+          <w:i/>
+          <w:iCs/>
+          <w:sz w:val="24"/>
+        </w:rPr>
+        <w:t>breadth</w:t>
+      </w:r>
+      <w:r>
+        <w:rPr>
+          <w:rFonts w:ascii="Times New Roman" w:hAnsi="Times New Roman" w:cs="Times New Roman"/>
+          <w:sz w:val="24"/>
+        </w:rPr>
+        <w:t xml:space="preserve">. </w:t>
+      </w:r>
+      <w:r>
+        <w:rPr>
+          <w:rFonts w:ascii="Times New Roman" w:hAnsi="Times New Roman" w:cs="Times New Roman"/>
+          <w:sz w:val="24"/>
+        </w:rPr>
+        <w:t xml:space="preserve"> </w:t>
+      </w:r>
+    </w:p>
+    <w:p>
+      <w:pPr>
+        <w:rPr>
+          <w:rFonts w:ascii="Times New Roman" w:hAnsi="Times New Roman" w:cs="Times New Roman"/>
+          <w:sz w:val="24"/>
+        </w:rPr>
+      </w:pPr>
+      <w:r>
+        <w:rPr>
+          <w:rFonts w:ascii="Times New Roman" w:hAnsi="Times New Roman" w:cs="Times New Roman"/>
+          <w:sz w:val="24"/>
+        </w:rPr>
+        <w:lastRenderedPageBreak/>
+        <w:tab/>
+        <w:t xml:space="preserve">First, STP can </w:t>
+      </w:r>
+      <w:r>
+        <w:rPr>
+          <w:rFonts w:ascii="Times New Roman" w:hAnsi="Times New Roman" w:cs="Times New Roman"/>
+          <w:sz w:val="24"/>
+        </w:rPr>
+        <w:t xml:space="preserve">achieve greater depth with data of larger volume; STP can </w:t>
+      </w:r>
+      <w:r>
+        <w:rPr>
+          <w:rFonts w:ascii="Times New Roman" w:hAnsi="Times New Roman" w:cs="Times New Roman"/>
+          <w:sz w:val="24"/>
+        </w:rPr>
+        <w:t xml:space="preserve">better </w:t>
+      </w:r>
+      <w:r>
+        <w:rPr>
+          <w:rFonts w:ascii="Times New Roman" w:hAnsi="Times New Roman" w:cs="Times New Roman"/>
+          <w:sz w:val="24"/>
+        </w:rPr>
+        <w:t>gauge</w:t>
+      </w:r>
+      <w:r>
+        <w:rPr>
+          <w:rFonts w:ascii="Times New Roman" w:hAnsi="Times New Roman" w:cs="Times New Roman"/>
+          <w:sz w:val="24"/>
+        </w:rPr>
+        <w:t xml:space="preserve"> accessibility with less error and more detail</w:t>
+      </w:r>
+      <w:r>
+        <w:rPr>
+          <w:rFonts w:ascii="Times New Roman" w:hAnsi="Times New Roman" w:cs="Times New Roman"/>
+          <w:sz w:val="24"/>
+        </w:rPr>
+        <w:t>s</w:t>
+      </w:r>
+      <w:r>
+        <w:rPr>
+          <w:rFonts w:ascii="Times New Roman" w:hAnsi="Times New Roman" w:cs="Times New Roman"/>
+          <w:sz w:val="24"/>
+        </w:rPr>
+        <w:t>.</w:t>
+      </w:r>
+      <w:r>
+        <w:rPr>
+          <w:rFonts w:ascii="Times New Roman" w:hAnsi="Times New Roman" w:cs="Times New Roman"/>
+          <w:sz w:val="24"/>
+        </w:rPr>
+        <w:t xml:space="preserve"> </w:t>
+      </w:r>
+      <w:r>
+        <w:rPr>
+          <w:rFonts w:ascii="Times New Roman" w:hAnsi="Times New Roman" w:cs="Times New Roman"/>
+          <w:sz w:val="24"/>
+        </w:rPr>
+        <w:fldChar w:fldCharType="begin" w:fldLock="1"/>
+      </w:r>
+      <w:r>
+        <w:rPr>
+          <w:rFonts w:ascii="Times New Roman" w:hAnsi="Times New Roman" w:cs="Times New Roman"/>
+          <w:sz w:val="24"/>
+        </w:rPr>
+        <w:instrText>ADDIN CSL_CITATION {"citationItems":[{"id":"ITEM-1","itemData":{"author":[{"dropping-particle":"","family":"Hägerstrand","given":"Torsten","non-dropping-particle":"","parse-names":false,"suffix":""}],"id":"ITEM-1","issued":{"date-parts":[["1970"]]},"title":"What about people in regional","type":"article-journal"},"uris":["http://www.mendeley.com/documents/?uuid=bb04ead4-0290-4185-91f2-72c0866398ef"]}],"mendeley":{"formattedCitation":"(Hägerstrand, 1970)","manualFormatting":"Hägerstrand (1970)","plainTextFormattedCitation":"(Hägerstrand, 1970)","previouslyFormattedCitation":"(Hägerstrand, 1970)"},"properties":{"noteIndex":0},"schema":"https://github.com/citation-style-language/schema/raw/master/csl-citation.json"}</w:instrText>
+      </w:r>
+      <w:r>
+        <w:rPr>
+          <w:rFonts w:ascii="Times New Roman" w:hAnsi="Times New Roman" w:cs="Times New Roman"/>
+          <w:sz w:val="24"/>
+        </w:rPr>
+        <w:fldChar w:fldCharType="separate"/>
+      </w:r>
+      <w:r>
+        <w:rPr>
+          <w:rFonts w:ascii="Times New Roman" w:hAnsi="Times New Roman" w:cs="Times New Roman"/>
+          <w:noProof/>
+          <w:sz w:val="24"/>
+        </w:rPr>
+        <w:t xml:space="preserve">Hägerstrand </w:t>
+      </w:r>
+      <w:r>
+        <w:rPr>
+          <w:rFonts w:ascii="Times New Roman" w:hAnsi="Times New Roman" w:cs="Times New Roman"/>
+          <w:noProof/>
+          <w:sz w:val="24"/>
+        </w:rPr>
+        <w:t>(</w:t>
+      </w:r>
+      <w:r>
+        <w:rPr>
+          <w:rFonts w:ascii="Times New Roman" w:hAnsi="Times New Roman" w:cs="Times New Roman"/>
+          <w:noProof/>
+          <w:sz w:val="24"/>
+        </w:rPr>
+        <w:t>1970)</w:t>
+      </w:r>
+      <w:r>
+        <w:rPr>
+          <w:rFonts w:ascii="Times New Roman" w:hAnsi="Times New Roman" w:cs="Times New Roman"/>
+          <w:sz w:val="24"/>
+        </w:rPr>
+        <w:fldChar w:fldCharType="end"/>
+      </w:r>
+      <w:r>
+        <w:rPr>
+          <w:rFonts w:ascii="Times New Roman" w:hAnsi="Times New Roman" w:cs="Times New Roman"/>
+          <w:sz w:val="24"/>
+        </w:rPr>
+        <w:t xml:space="preserve"> </w:t>
+      </w:r>
+      <w:r>
+        <w:rPr>
+          <w:rFonts w:ascii="Times New Roman" w:hAnsi="Times New Roman" w:cs="Times New Roman"/>
+          <w:sz w:val="24"/>
+        </w:rPr>
+        <w:t>first propos</w:t>
+      </w:r>
+      <w:r>
+        <w:rPr>
+          <w:rFonts w:ascii="Times New Roman" w:hAnsi="Times New Roman" w:cs="Times New Roman"/>
+          <w:sz w:val="24"/>
+        </w:rPr>
+        <w:t>es</w:t>
+      </w:r>
+      <w:r>
+        <w:rPr>
+          <w:rFonts w:ascii="Times New Roman" w:hAnsi="Times New Roman" w:cs="Times New Roman"/>
+          <w:sz w:val="24"/>
+        </w:rPr>
+        <w:t xml:space="preserve"> the </w:t>
+      </w:r>
+      <w:r>
+        <w:rPr>
+          <w:rFonts w:ascii="Times New Roman" w:hAnsi="Times New Roman" w:cs="Times New Roman"/>
+          <w:sz w:val="24"/>
+        </w:rPr>
+        <w:t xml:space="preserve">conceptual framework </w:t>
+      </w:r>
+      <w:r>
+        <w:rPr>
+          <w:rFonts w:ascii="Times New Roman" w:hAnsi="Times New Roman" w:cs="Times New Roman"/>
+          <w:sz w:val="24"/>
+        </w:rPr>
+        <w:t>of STP</w:t>
+      </w:r>
+      <w:r>
+        <w:rPr>
+          <w:rFonts w:ascii="Times New Roman" w:hAnsi="Times New Roman" w:cs="Times New Roman"/>
+          <w:sz w:val="24"/>
+        </w:rPr>
+        <w:t xml:space="preserve"> and </w:t>
+      </w:r>
+      <w:r>
+        <w:rPr>
+          <w:rFonts w:ascii="Times New Roman" w:hAnsi="Times New Roman" w:cs="Times New Roman"/>
+          <w:sz w:val="24"/>
+        </w:rPr>
+        <w:t xml:space="preserve">then </w:t>
+      </w:r>
+      <w:r>
+        <w:rPr>
+          <w:rFonts w:ascii="Times New Roman" w:hAnsi="Times New Roman" w:cs="Times New Roman"/>
+          <w:sz w:val="24"/>
+        </w:rPr>
+        <w:fldChar w:fldCharType="begin" w:fldLock="1"/>
+      </w:r>
+      <w:r>
+        <w:rPr>
+          <w:rFonts w:ascii="Times New Roman" w:hAnsi="Times New Roman" w:cs="Times New Roman"/>
+          <w:sz w:val="24"/>
+        </w:rPr>
+        <w:instrText>ADDIN CSL_CITATION {"citationItems":[{"id":"ITEM-1","itemData":{"author":[{"dropping-particle":"","family":"Lenntorp","given":"Bo","non-dropping-particle":"","parse-names":false,"suffix":""}],"container-title":"Lund Studies in Geography B,","id":"ITEM-1","issued":{"date-parts":[["1976"]]},"page":"150p","title":"Paths in space-time environments: a time-geographic sudy of movement possibilities of individuals","type":"article-journal","volume":"44"},"uris":["http://www.mendeley.com/documents/?uuid=59ecabb1-1c01-4e42-abba-c758ec2e443d"]}],"mendeley":{"formattedCitation":"(Lenntorp, 1976)","manualFormatting":"Lenntorp (1976)","plainTextFormattedCitation":"(Lenntorp, 1976)","previouslyFormattedCitation":"(Lenntorp, 1976)"},"properties":{"noteIndex":0},"schema":"https://github.com/citation-style-language/schema/raw/master/csl-citation.json"}</w:instrText>
+      </w:r>
+      <w:r>
+        <w:rPr>
+          <w:rFonts w:ascii="Times New Roman" w:hAnsi="Times New Roman" w:cs="Times New Roman"/>
+          <w:sz w:val="24"/>
+        </w:rPr>
+        <w:fldChar w:fldCharType="separate"/>
+      </w:r>
+      <w:r>
+        <w:rPr>
+          <w:rFonts w:ascii="Times New Roman" w:hAnsi="Times New Roman" w:cs="Times New Roman"/>
+          <w:noProof/>
+          <w:sz w:val="24"/>
+        </w:rPr>
+        <w:t>Lenntorp</w:t>
+      </w:r>
+      <w:r>
+        <w:rPr>
+          <w:rFonts w:ascii="Times New Roman" w:hAnsi="Times New Roman" w:cs="Times New Roman"/>
+          <w:noProof/>
+          <w:sz w:val="24"/>
+        </w:rPr>
+        <w:t xml:space="preserve"> (</w:t>
+      </w:r>
+      <w:r>
+        <w:rPr>
+          <w:rFonts w:ascii="Times New Roman" w:hAnsi="Times New Roman" w:cs="Times New Roman"/>
+          <w:noProof/>
+          <w:sz w:val="24"/>
+        </w:rPr>
+        <w:t>1976)</w:t>
+      </w:r>
+      <w:r>
+        <w:rPr>
+          <w:rFonts w:ascii="Times New Roman" w:hAnsi="Times New Roman" w:cs="Times New Roman"/>
+          <w:sz w:val="24"/>
+        </w:rPr>
+        <w:fldChar w:fldCharType="end"/>
+      </w:r>
+      <w:r>
+        <w:rPr>
+          <w:rFonts w:ascii="Times New Roman" w:hAnsi="Times New Roman" w:cs="Times New Roman"/>
+          <w:sz w:val="24"/>
+        </w:rPr>
+        <w:t xml:space="preserve"> provides the </w:t>
+      </w:r>
+      <w:r>
+        <w:rPr>
+          <w:rFonts w:ascii="Times New Roman" w:hAnsi="Times New Roman" w:cs="Times New Roman"/>
+          <w:sz w:val="24"/>
+        </w:rPr>
+        <w:t>very first operational definition of</w:t>
+      </w:r>
+      <w:r>
+        <w:rPr>
+          <w:rFonts w:ascii="Times New Roman" w:hAnsi="Times New Roman" w:cs="Times New Roman"/>
+          <w:sz w:val="24"/>
+        </w:rPr>
+        <w:t xml:space="preserve"> space-time physical accessibility measures</w:t>
+      </w:r>
+      <w:r>
+        <w:rPr>
+          <w:rFonts w:ascii="Times New Roman" w:hAnsi="Times New Roman" w:cs="Times New Roman"/>
+          <w:sz w:val="24"/>
+        </w:rPr>
+        <w:t xml:space="preserve">. With the </w:t>
+      </w:r>
+      <w:r>
+        <w:rPr>
+          <w:rFonts w:ascii="Times New Roman" w:hAnsi="Times New Roman" w:cs="Times New Roman"/>
+          <w:sz w:val="24"/>
+        </w:rPr>
+        <w:t xml:space="preserve">rising </w:t>
+      </w:r>
+      <w:r>
+        <w:rPr>
+          <w:rFonts w:ascii="Times New Roman" w:hAnsi="Times New Roman" w:cs="Times New Roman"/>
+          <w:sz w:val="24"/>
+        </w:rPr>
+        <w:t>popularity</w:t>
+      </w:r>
+      <w:r>
+        <w:rPr>
+          <w:rFonts w:ascii="Times New Roman" w:hAnsi="Times New Roman" w:cs="Times New Roman"/>
+          <w:sz w:val="24"/>
+        </w:rPr>
+        <w:t xml:space="preserve"> of geographic information system (GIS), </w:t>
+      </w:r>
+      <w:r>
+        <w:rPr>
+          <w:rFonts w:ascii="Times New Roman" w:hAnsi="Times New Roman" w:cs="Times New Roman"/>
+          <w:sz w:val="24"/>
+        </w:rPr>
+        <w:fldChar w:fldCharType="begin" w:fldLock="1"/>
+      </w:r>
+      <w:r>
+        <w:rPr>
+          <w:rFonts w:ascii="Times New Roman" w:hAnsi="Times New Roman" w:cs="Times New Roman"/>
+          <w:sz w:val="24"/>
+        </w:rPr>
+        <w:instrText>ADDIN CSL_CITATION {"citationItems":[{"id":"ITEM-1","itemData":{"ISSN":"0269-3798","author":[{"dropping-particle":"","family":"Miller","given":"Harvey J","non-dropping-particle":"","parse-names":false,"suffix":""}],"container-title":"International Journal of Geographical Information System","id":"ITEM-1","issue":"3","issued":{"date-parts":[["1991"]]},"page":"287-301","publisher":"Taylor &amp; Francis","title":"Modelling accessibility using space-time prism concepts within geographical information systems","type":"article-journal","volume":"5"},"uris":["http://www.mendeley.com/documents/?uuid=61d9d9f2-7793-45b7-89d5-e35aa05eef9d"]}],"mendeley":{"formattedCitation":"(H. J. Miller, 1991)","manualFormatting":"H. J. Miller (1991)","plainTextFormattedCitation":"(H. J. Miller, 1991)","previouslyFormattedCitation":"(H. J. Miller, 1991)"},"properties":{"noteIndex":0},"schema":"https://github.com/citation-style-language/schema/raw/master/csl-citation.json"}</w:instrText>
+      </w:r>
+      <w:r>
+        <w:rPr>
+          <w:rFonts w:ascii="Times New Roman" w:hAnsi="Times New Roman" w:cs="Times New Roman"/>
+          <w:sz w:val="24"/>
+        </w:rPr>
+        <w:fldChar w:fldCharType="separate"/>
+      </w:r>
+      <w:r>
+        <w:rPr>
+          <w:rFonts w:ascii="Times New Roman" w:hAnsi="Times New Roman" w:cs="Times New Roman"/>
+          <w:noProof/>
+          <w:sz w:val="24"/>
+        </w:rPr>
+        <w:t xml:space="preserve">H. J. Miller </w:t>
+      </w:r>
+      <w:r>
+        <w:rPr>
+          <w:rFonts w:ascii="Times New Roman" w:hAnsi="Times New Roman" w:cs="Times New Roman"/>
+          <w:noProof/>
+          <w:sz w:val="24"/>
+        </w:rPr>
+        <w:t>(</w:t>
+      </w:r>
+      <w:r>
+        <w:rPr>
+          <w:rFonts w:ascii="Times New Roman" w:hAnsi="Times New Roman" w:cs="Times New Roman"/>
+          <w:noProof/>
+          <w:sz w:val="24"/>
+        </w:rPr>
+        <w:t>1991)</w:t>
+      </w:r>
+      <w:r>
+        <w:rPr>
+          <w:rFonts w:ascii="Times New Roman" w:hAnsi="Times New Roman" w:cs="Times New Roman"/>
+          <w:sz w:val="24"/>
+        </w:rPr>
+        <w:fldChar w:fldCharType="end"/>
+      </w:r>
+      <w:r>
+        <w:rPr>
+          <w:rFonts w:ascii="Times New Roman" w:hAnsi="Times New Roman" w:cs="Times New Roman"/>
+          <w:sz w:val="24"/>
+        </w:rPr>
+        <w:t xml:space="preserve"> first introduce</w:t>
+      </w:r>
+      <w:r>
+        <w:rPr>
+          <w:rFonts w:ascii="Times New Roman" w:hAnsi="Times New Roman" w:cs="Times New Roman"/>
+          <w:sz w:val="24"/>
+        </w:rPr>
+        <w:t>s</w:t>
+      </w:r>
+      <w:r>
+        <w:rPr>
+          <w:rFonts w:ascii="Times New Roman" w:hAnsi="Times New Roman" w:cs="Times New Roman"/>
+          <w:sz w:val="24"/>
+        </w:rPr>
+        <w:t xml:space="preserve"> </w:t>
+      </w:r>
+      <w:r>
+        <w:rPr>
+          <w:rFonts w:ascii="Times New Roman" w:hAnsi="Times New Roman" w:cs="Times New Roman"/>
+          <w:sz w:val="24"/>
+        </w:rPr>
+        <w:t>a generic GIS-based procedure to derive space-time prism concepts</w:t>
+      </w:r>
+      <w:r>
+        <w:rPr>
+          <w:rFonts w:ascii="Times New Roman" w:hAnsi="Times New Roman" w:cs="Times New Roman"/>
+          <w:sz w:val="24"/>
+        </w:rPr>
+        <w:t xml:space="preserve">, </w:t>
+      </w:r>
+      <w:r>
+        <w:rPr>
+          <w:rFonts w:ascii="Times New Roman" w:hAnsi="Times New Roman" w:cs="Times New Roman"/>
+          <w:sz w:val="24"/>
+        </w:rPr>
+        <w:t xml:space="preserve">which demonstrates a practical way to apply STP theories to an actual scenario. </w:t>
+      </w:r>
+      <w:r>
+        <w:rPr>
+          <w:rFonts w:ascii="Times New Roman" w:hAnsi="Times New Roman" w:cs="Times New Roman"/>
+          <w:sz w:val="24"/>
+        </w:rPr>
+        <w:fldChar w:fldCharType="begin" w:fldLock="1"/>
+      </w:r>
+      <w:r>
+        <w:rPr>
+          <w:rFonts w:ascii="Times New Roman" w:hAnsi="Times New Roman" w:cs="Times New Roman"/>
+          <w:sz w:val="24"/>
+        </w:rPr>
+        <w:instrText>ADDIN CSL_CITATION {"citationItems":[{"id":"ITEM-1","itemData":{"ISSN":"0016-7363","author":[{"dropping-particle":"","family":"Miller","given":"Harvey J","non-dropping-particle":"","parse-names":false,"suffix":""}],"container-title":"Geographical analysis</w:instrText>
+      </w:r>
+      <w:r>
+        <w:rPr>
+          <w:rFonts w:ascii="Times New Roman" w:hAnsi="Times New Roman" w:cs="Times New Roman" w:hint="eastAsia"/>
+          <w:sz w:val="24"/>
+        </w:rPr>
+        <w:instrText>","id":"ITEM-1","issue":"1","issued":{"date-parts":[["1999"]]},"page":"187-212","publisher":"Wiley Online Library","title":"Measuring space</w:instrText>
+      </w:r>
+      <w:r>
+        <w:rPr>
+          <w:rFonts w:ascii="Times New Roman" w:hAnsi="Times New Roman" w:cs="Times New Roman" w:hint="eastAsia"/>
+          <w:sz w:val="24"/>
+        </w:rPr>
+        <w:instrText>‐</w:instrText>
+      </w:r>
+      <w:r>
+        <w:rPr>
+          <w:rFonts w:ascii="Times New Roman" w:hAnsi="Times New Roman" w:cs="Times New Roman" w:hint="eastAsia"/>
+          <w:sz w:val="24"/>
+        </w:rPr>
+        <w:instrText>time accessibility benefits within transportation networks: Basic theory and computational procedures","type":"arti</w:instrText>
+      </w:r>
+      <w:r>
+        <w:rPr>
+          <w:rFonts w:ascii="Times New Roman" w:hAnsi="Times New Roman" w:cs="Times New Roman"/>
+          <w:sz w:val="24"/>
+        </w:rPr>
+        <w:instrText>cle-journal","volume":"31"},"uris":["http://www.mendeley.com/documents/?uuid=031a2e2b-dd3d-47bb-ab47-96d9567db9bd"]}],"mendeley":{"formattedCitation":"(H. J. Miller, 1999)","manualFormatting":"H. J. Miller (1999)","plainTextFormattedCitation":"(H. J. Miller, 1999)","previouslyFormattedCitation":"(H. J. Miller, 1999)"},"properties":{"noteIndex":0},"schema":"https://github.com/citation-style-language/schema/raw/master/csl-citation.json"}</w:instrText>
+      </w:r>
+      <w:r>
+        <w:rPr>
+          <w:rFonts w:ascii="Times New Roman" w:hAnsi="Times New Roman" w:cs="Times New Roman"/>
+          <w:sz w:val="24"/>
+        </w:rPr>
+        <w:fldChar w:fldCharType="separate"/>
+      </w:r>
+      <w:r>
+        <w:rPr>
+          <w:rFonts w:ascii="Times New Roman" w:hAnsi="Times New Roman" w:cs="Times New Roman"/>
+          <w:noProof/>
+          <w:sz w:val="24"/>
+        </w:rPr>
+        <w:t xml:space="preserve">H. J. Miller </w:t>
+      </w:r>
+      <w:r>
+        <w:rPr>
+          <w:rFonts w:ascii="Times New Roman" w:hAnsi="Times New Roman" w:cs="Times New Roman"/>
+          <w:noProof/>
+          <w:sz w:val="24"/>
+        </w:rPr>
+        <w:t>(</w:t>
+      </w:r>
+      <w:r>
+        <w:rPr>
+          <w:rFonts w:ascii="Times New Roman" w:hAnsi="Times New Roman" w:cs="Times New Roman"/>
+          <w:noProof/>
+          <w:sz w:val="24"/>
+        </w:rPr>
+        <w:t>1999)</w:t>
+      </w:r>
+      <w:r>
+        <w:rPr>
+          <w:rFonts w:ascii="Times New Roman" w:hAnsi="Times New Roman" w:cs="Times New Roman"/>
+          <w:sz w:val="24"/>
+        </w:rPr>
+        <w:fldChar w:fldCharType="end"/>
+      </w:r>
+      <w:r>
+        <w:rPr>
+          <w:rFonts w:ascii="Times New Roman" w:hAnsi="Times New Roman" w:cs="Times New Roman"/>
+          <w:sz w:val="24"/>
+        </w:rPr>
+        <w:t xml:space="preserve"> </w:t>
+      </w:r>
+      <w:r>
+        <w:rPr>
+          <w:rFonts w:ascii="Times New Roman" w:hAnsi="Times New Roman" w:cs="Times New Roman"/>
+          <w:sz w:val="24"/>
+        </w:rPr>
+        <w:t xml:space="preserve">later </w:t>
+      </w:r>
+      <w:r>
+        <w:rPr>
+          <w:rFonts w:ascii="Times New Roman" w:hAnsi="Times New Roman" w:cs="Times New Roman"/>
+          <w:sz w:val="24"/>
+        </w:rPr>
+        <w:t>introduce</w:t>
+      </w:r>
+      <w:r>
+        <w:rPr>
+          <w:rFonts w:ascii="Times New Roman" w:hAnsi="Times New Roman" w:cs="Times New Roman"/>
+          <w:sz w:val="24"/>
+        </w:rPr>
+        <w:t>s</w:t>
+      </w:r>
+      <w:r>
+        <w:rPr>
+          <w:rFonts w:ascii="Times New Roman" w:hAnsi="Times New Roman" w:cs="Times New Roman"/>
+          <w:sz w:val="24"/>
+        </w:rPr>
+        <w:t xml:space="preserve"> basic theor</w:t>
+      </w:r>
+      <w:r>
+        <w:rPr>
+          <w:rFonts w:ascii="Times New Roman" w:hAnsi="Times New Roman" w:cs="Times New Roman"/>
+          <w:sz w:val="24"/>
+        </w:rPr>
+        <w:t>ies</w:t>
+      </w:r>
+      <w:r>
+        <w:rPr>
+          <w:rFonts w:ascii="Times New Roman" w:hAnsi="Times New Roman" w:cs="Times New Roman"/>
+          <w:sz w:val="24"/>
+        </w:rPr>
+        <w:t xml:space="preserve"> and computational procedures to apply STP within transportation network</w:t>
+      </w:r>
+      <w:r>
+        <w:rPr>
+          <w:rFonts w:ascii="Times New Roman" w:hAnsi="Times New Roman" w:cs="Times New Roman"/>
+          <w:sz w:val="24"/>
+        </w:rPr>
+        <w:t xml:space="preserve"> with GIS</w:t>
+      </w:r>
+      <w:r>
+        <w:rPr>
+          <w:rFonts w:ascii="Times New Roman" w:hAnsi="Times New Roman" w:cs="Times New Roman"/>
+          <w:sz w:val="24"/>
+        </w:rPr>
+        <w:t>.</w:t>
+      </w:r>
+      <w:r>
+        <w:rPr>
+          <w:rFonts w:ascii="Times New Roman" w:hAnsi="Times New Roman" w:cs="Times New Roman"/>
+          <w:sz w:val="24"/>
+        </w:rPr>
+        <w:t xml:space="preserve"> </w:t>
+      </w:r>
+      <w:r>
+        <w:rPr>
+          <w:rFonts w:ascii="Times New Roman" w:hAnsi="Times New Roman" w:cs="Times New Roman"/>
+          <w:sz w:val="24"/>
+        </w:rPr>
+        <w:t>H</w:t>
+      </w:r>
+      <w:r>
+        <w:rPr>
+          <w:rFonts w:ascii="Times New Roman" w:hAnsi="Times New Roman" w:cs="Times New Roman"/>
+          <w:sz w:val="24"/>
+        </w:rPr>
+        <w:t xml:space="preserve">owever, </w:t>
+      </w:r>
+      <w:r>
+        <w:rPr>
+          <w:rFonts w:ascii="Times New Roman" w:hAnsi="Times New Roman" w:cs="Times New Roman"/>
+          <w:sz w:val="24"/>
+        </w:rPr>
+        <w:t xml:space="preserve">both </w:t>
+      </w:r>
+      <w:r>
+        <w:rPr>
+          <w:rFonts w:ascii="Times New Roman" w:hAnsi="Times New Roman" w:cs="Times New Roman"/>
+          <w:sz w:val="24"/>
+        </w:rPr>
+        <w:t>paper</w:t>
+      </w:r>
+      <w:r>
+        <w:rPr>
+          <w:rFonts w:ascii="Times New Roman" w:hAnsi="Times New Roman" w:cs="Times New Roman"/>
+          <w:sz w:val="24"/>
+        </w:rPr>
+        <w:t>s</w:t>
+      </w:r>
+      <w:r>
+        <w:rPr>
+          <w:rFonts w:ascii="Times New Roman" w:hAnsi="Times New Roman" w:cs="Times New Roman"/>
+          <w:sz w:val="24"/>
+        </w:rPr>
+        <w:t xml:space="preserve"> </w:t>
+      </w:r>
+      <w:r>
+        <w:rPr>
+          <w:rFonts w:ascii="Times New Roman" w:hAnsi="Times New Roman" w:cs="Times New Roman"/>
+          <w:sz w:val="24"/>
+        </w:rPr>
+        <w:t xml:space="preserve">still </w:t>
+      </w:r>
+      <w:r>
+        <w:rPr>
+          <w:rFonts w:ascii="Times New Roman" w:hAnsi="Times New Roman" w:cs="Times New Roman"/>
+          <w:sz w:val="24"/>
+        </w:rPr>
+        <w:t>can</w:t>
+      </w:r>
+      <w:r>
+        <w:rPr>
+          <w:rFonts w:ascii="Times New Roman" w:hAnsi="Times New Roman" w:cs="Times New Roman"/>
+          <w:sz w:val="24"/>
+        </w:rPr>
+        <w:t>not</w:t>
+      </w:r>
+      <w:r>
+        <w:rPr>
+          <w:rFonts w:ascii="Times New Roman" w:hAnsi="Times New Roman" w:cs="Times New Roman"/>
+          <w:sz w:val="24"/>
+        </w:rPr>
+        <w:t xml:space="preserve"> apply the methods to an actual transportation</w:t>
+      </w:r>
+      <w:r>
+        <w:rPr>
+          <w:rFonts w:ascii="Times New Roman" w:hAnsi="Times New Roman" w:cs="Times New Roman"/>
+          <w:sz w:val="24"/>
+        </w:rPr>
+        <w:t xml:space="preserve"> scenario</w:t>
+      </w:r>
+      <w:r>
+        <w:rPr>
+          <w:rFonts w:ascii="Times New Roman" w:hAnsi="Times New Roman" w:cs="Times New Roman"/>
+          <w:sz w:val="24"/>
+        </w:rPr>
+        <w:t xml:space="preserve">. </w:t>
+      </w:r>
+      <w:r>
+        <w:rPr>
+          <w:rFonts w:ascii="Times New Roman" w:hAnsi="Times New Roman" w:cs="Times New Roman"/>
+          <w:sz w:val="24"/>
+        </w:rPr>
+        <w:fldChar w:fldCharType="begin" w:fldLock="1"/>
+      </w:r>
+      <w:r>
+        <w:rPr>
+          <w:rFonts w:ascii="Times New Roman" w:hAnsi="Times New Roman" w:cs="Times New Roman" w:hint="eastAsia"/>
+          <w:sz w:val="24"/>
+        </w:rPr>
+        <w:instrText>ADDIN CSL_CITATION {"citationItems":[{"id":"ITEM-1","itemData":{"ISSN":"0016-7363","author":[{"dropping-particle":"","family":"Kwan","given":"Mei</w:instrText>
+      </w:r>
+      <w:r>
+        <w:rPr>
+          <w:rFonts w:ascii="Times New Roman" w:hAnsi="Times New Roman" w:cs="Times New Roman" w:hint="eastAsia"/>
+          <w:sz w:val="24"/>
+        </w:rPr>
+        <w:instrText>‐</w:instrText>
+      </w:r>
+      <w:r>
+        <w:rPr>
+          <w:rFonts w:ascii="Times New Roman" w:hAnsi="Times New Roman" w:cs="Times New Roman" w:hint="eastAsia"/>
+          <w:sz w:val="24"/>
+        </w:rPr>
+        <w:instrText>Po","non-dropping-particle":"","parse-names":false,"suffix":""}],"container-title":"Geographical analysis","id":"ITEM-1","issue":"3","issued":{"date-parts":[["1998"]]},"page":"191-216","publisher":"Wiley Online Library","title":"Space</w:instrText>
+      </w:r>
+      <w:r>
+        <w:rPr>
+          <w:rFonts w:ascii="Times New Roman" w:hAnsi="Times New Roman" w:cs="Times New Roman" w:hint="eastAsia"/>
+          <w:sz w:val="24"/>
+        </w:rPr>
+        <w:instrText>‐</w:instrText>
+      </w:r>
+      <w:r>
+        <w:rPr>
+          <w:rFonts w:ascii="Times New Roman" w:hAnsi="Times New Roman" w:cs="Times New Roman" w:hint="eastAsia"/>
+          <w:sz w:val="24"/>
+        </w:rPr>
+        <w:instrText>time and integral measures of individual accessibility: a comparative analysis using a point</w:instrText>
+      </w:r>
+      <w:r>
+        <w:rPr>
+          <w:rFonts w:ascii="Times New Roman" w:hAnsi="Times New Roman" w:cs="Times New Roman" w:hint="eastAsia"/>
+          <w:sz w:val="24"/>
+        </w:rPr>
+        <w:instrText>‐</w:instrText>
+      </w:r>
+      <w:r>
+        <w:rPr>
+          <w:rFonts w:ascii="Times New Roman" w:hAnsi="Times New Roman" w:cs="Times New Roman" w:hint="eastAsia"/>
+          <w:sz w:val="24"/>
+        </w:rPr>
+        <w:instrText>based framework","type":"article-jou</w:instrText>
+      </w:r>
+      <w:r>
+        <w:rPr>
+          <w:rFonts w:ascii="Times New Roman" w:hAnsi="Times New Roman" w:cs="Times New Roman"/>
+          <w:sz w:val="24"/>
+        </w:rPr>
+        <w:instrText>rnal","volume":"30"},"uris":["http://www.mendeley.com/documents/?uuid=3b50acd1-dadc-4084-a5f4-d72c17148d1f"]}],"mendeley":{"formattedCitation":"(Kwan, 1998)","manualFormatting":"Kwan (1998)","plainTextFormattedCitation":"(Kwan, 1998)"},"properties":{"noteIndex":0},"schema":"https://github.com/citation-style-language/schema/raw/master/csl-citation.json"}</w:instrText>
+      </w:r>
+      <w:r>
+        <w:rPr>
+          <w:rFonts w:ascii="Times New Roman" w:hAnsi="Times New Roman" w:cs="Times New Roman"/>
+          <w:sz w:val="24"/>
+        </w:rPr>
+        <w:fldChar w:fldCharType="separate"/>
+      </w:r>
+      <w:r>
+        <w:rPr>
+          <w:rFonts w:ascii="Times New Roman" w:hAnsi="Times New Roman" w:cs="Times New Roman"/>
+          <w:noProof/>
+          <w:sz w:val="24"/>
+        </w:rPr>
+        <w:t xml:space="preserve">Kwan </w:t>
+      </w:r>
+      <w:r>
+        <w:rPr>
+          <w:rFonts w:ascii="Times New Roman" w:hAnsi="Times New Roman" w:cs="Times New Roman"/>
+          <w:noProof/>
+          <w:sz w:val="24"/>
+        </w:rPr>
+        <w:t>(</w:t>
+      </w:r>
+      <w:r>
+        <w:rPr>
+          <w:rFonts w:ascii="Times New Roman" w:hAnsi="Times New Roman" w:cs="Times New Roman"/>
+          <w:noProof/>
+          <w:sz w:val="24"/>
+        </w:rPr>
+        <w:t>1998)</w:t>
+      </w:r>
+      <w:r>
+        <w:rPr>
+          <w:rFonts w:ascii="Times New Roman" w:hAnsi="Times New Roman" w:cs="Times New Roman"/>
+          <w:sz w:val="24"/>
+        </w:rPr>
+        <w:fldChar w:fldCharType="end"/>
+      </w:r>
+      <w:r>
+        <w:rPr>
+          <w:rFonts w:ascii="Times New Roman" w:hAnsi="Times New Roman" w:cs="Times New Roman"/>
+          <w:sz w:val="24"/>
+        </w:rPr>
+        <w:t xml:space="preserve"> explores the concept of individual accessibility and applies the method </w:t>
+      </w:r>
+      <w:r>
+        <w:rPr>
+          <w:rFonts w:ascii="Times New Roman" w:hAnsi="Times New Roman" w:cs="Times New Roman" w:hint="eastAsia"/>
+          <w:sz w:val="24"/>
+        </w:rPr>
+        <w:t>in</w:t>
+      </w:r>
+      <w:r>
+        <w:rPr>
+          <w:rFonts w:ascii="Times New Roman" w:hAnsi="Times New Roman" w:cs="Times New Roman"/>
+          <w:sz w:val="24"/>
+        </w:rPr>
+        <w:t xml:space="preserve"> Franklin County, Ohio with a travel diary dataset manually collected by the author. </w:t>
+      </w:r>
+      <w:r>
+        <w:rPr>
+          <w:rFonts w:ascii="Times New Roman" w:hAnsi="Times New Roman" w:cs="Times New Roman"/>
+          <w:sz w:val="24"/>
+        </w:rPr>
+        <w:t>Classic time geography</w:t>
+      </w:r>
+      <w:r>
+        <w:rPr>
+          <w:rFonts w:ascii="Times New Roman" w:hAnsi="Times New Roman" w:cs="Times New Roman"/>
+          <w:sz w:val="24"/>
+        </w:rPr>
+        <w:t xml:space="preserve"> defines the foundation of the theory but </w:t>
+      </w:r>
+      <w:r>
+        <w:rPr>
+          <w:rFonts w:ascii="Times New Roman" w:hAnsi="Times New Roman" w:cs="Times New Roman"/>
+          <w:sz w:val="24"/>
+        </w:rPr>
+        <w:t xml:space="preserve">may not </w:t>
+      </w:r>
+      <w:r>
+        <w:rPr>
+          <w:rFonts w:ascii="Times New Roman" w:hAnsi="Times New Roman" w:cs="Times New Roman"/>
+          <w:sz w:val="24"/>
+        </w:rPr>
+        <w:t xml:space="preserve">provide </w:t>
+      </w:r>
+      <w:r>
+        <w:rPr>
+          <w:rFonts w:ascii="Times New Roman" w:hAnsi="Times New Roman" w:cs="Times New Roman"/>
+          <w:sz w:val="24"/>
+        </w:rPr>
+        <w:t>enough</w:t>
+      </w:r>
+      <w:r>
+        <w:rPr>
+          <w:rFonts w:ascii="Times New Roman" w:hAnsi="Times New Roman" w:cs="Times New Roman"/>
+          <w:sz w:val="24"/>
+        </w:rPr>
+        <w:t xml:space="preserve"> </w:t>
+      </w:r>
+      <w:r>
+        <w:rPr>
+          <w:rFonts w:ascii="Times New Roman" w:hAnsi="Times New Roman" w:cs="Times New Roman"/>
+          <w:sz w:val="24"/>
+        </w:rPr>
+        <w:t>analytical insights</w:t>
+      </w:r>
+      <w:r>
+        <w:rPr>
+          <w:rFonts w:ascii="Times New Roman" w:hAnsi="Times New Roman" w:cs="Times New Roman"/>
+          <w:sz w:val="24"/>
+        </w:rPr>
+        <w:t xml:space="preserve"> </w:t>
+      </w:r>
+      <w:r>
+        <w:rPr>
+          <w:rFonts w:ascii="Times New Roman" w:hAnsi="Times New Roman" w:cs="Times New Roman"/>
+          <w:sz w:val="24"/>
+        </w:rPr>
+        <w:fldChar w:fldCharType="begin" w:fldLock="1"/>
+      </w:r>
+      <w:r>
+        <w:rPr>
+          <w:rFonts w:ascii="Times New Roman" w:hAnsi="Times New Roman" w:cs="Times New Roman"/>
+          <w:sz w:val="24"/>
+        </w:rPr>
+        <w:instrText>ADDIN CSL_CITATION {"citationItems":[{"id":"ITEM-1","itemData":{"author":[{"dropping-particle":"","family":"Miller","given":"Harvey J","non-dropping-particle":"","parse-names":false,"suffix":""}],"container-title":"International encyclopedia of geography: People, the earth, environment and technology","id":"ITEM-1","issued":{"date-parts":[["2017"]]},"page":"1-19","publisher":"Wiley-Blackwell Hoboken, NJ","title":"Time geography and space-time prism","type":"article-journal"},"uris":["http://www.mendeley.com/documents/?uuid=4b7da257-dbb2-4aa9-8252-6c2b88cc8f2e"]}],"mendeley":{"formattedCitation":"(H. J. Miller, 2017)","plainTextFormattedCitation":"(H. J. Miller, 2017)","previouslyFormattedCitation":"(H. J. Miller, 2017)"},"properties":{"noteIndex":0},"schema":"https://github.com/citation-style-language/schema/raw/master/csl-citation.json"}</w:instrText>
+      </w:r>
+      <w:r>
+        <w:rPr>
+          <w:rFonts w:ascii="Times New Roman" w:hAnsi="Times New Roman" w:cs="Times New Roman"/>
+          <w:sz w:val="24"/>
+        </w:rPr>
+        <w:fldChar w:fldCharType="separate"/>
+      </w:r>
+      <w:r>
+        <w:rPr>
+          <w:rFonts w:ascii="Times New Roman" w:hAnsi="Times New Roman" w:cs="Times New Roman"/>
+          <w:noProof/>
+          <w:sz w:val="24"/>
+        </w:rPr>
+        <w:t>(H. J. Miller, 2017)</w:t>
+      </w:r>
+      <w:r>
+        <w:rPr>
+          <w:rFonts w:ascii="Times New Roman" w:hAnsi="Times New Roman" w:cs="Times New Roman"/>
+          <w:sz w:val="24"/>
+        </w:rPr>
+        <w:fldChar w:fldCharType="end"/>
+      </w:r>
+      <w:r>
+        <w:rPr>
+          <w:rFonts w:ascii="Times New Roman" w:hAnsi="Times New Roman" w:cs="Times New Roman"/>
+          <w:sz w:val="24"/>
+        </w:rPr>
+        <w:t xml:space="preserve">. </w:t>
+      </w:r>
+    </w:p>
+    <w:p>
+      <w:pPr>
+        <w:ind w:firstLine="720"/>
+        <w:rPr>
+          <w:rFonts w:ascii="Times New Roman" w:hAnsi="Times New Roman" w:cs="Times New Roman"/>
+          <w:sz w:val="24"/>
+        </w:rPr>
+      </w:pPr>
+      <w:r>
+        <w:rPr>
+          <w:rFonts w:ascii="Times New Roman" w:hAnsi="Times New Roman" w:cs="Times New Roman"/>
+          <w:sz w:val="24"/>
+        </w:rPr>
+        <w:t>More available data</w:t>
+      </w:r>
+      <w:r>
+        <w:rPr>
+          <w:rFonts w:ascii="Times New Roman" w:hAnsi="Times New Roman" w:cs="Times New Roman"/>
+          <w:sz w:val="24"/>
+        </w:rPr>
+        <w:t xml:space="preserve"> </w:t>
+      </w:r>
+      <w:r>
+        <w:rPr>
+          <w:rFonts w:ascii="Times New Roman" w:hAnsi="Times New Roman" w:cs="Times New Roman"/>
+          <w:sz w:val="24"/>
+        </w:rPr>
+        <w:t>motivated more analytical and empirical studies</w:t>
+      </w:r>
+      <w:r>
+        <w:rPr>
+          <w:rFonts w:ascii="Times New Roman" w:hAnsi="Times New Roman" w:cs="Times New Roman"/>
+          <w:sz w:val="24"/>
+        </w:rPr>
+        <w:t>,</w:t>
+      </w:r>
+      <w:r>
+        <w:rPr>
+          <w:rFonts w:ascii="Times New Roman" w:hAnsi="Times New Roman" w:cs="Times New Roman"/>
+          <w:sz w:val="24"/>
+        </w:rPr>
+        <w:t xml:space="preserve"> </w:t>
+      </w:r>
+      <w:r>
+        <w:rPr>
+          <w:rFonts w:ascii="Times New Roman" w:hAnsi="Times New Roman" w:cs="Times New Roman"/>
+          <w:sz w:val="24"/>
+        </w:rPr>
+        <w:t>such as Global Positioning System (GPS) and Automatic Vehicle Location (AVL)</w:t>
+      </w:r>
+      <w:r>
+        <w:rPr>
+          <w:rFonts w:ascii="Times New Roman" w:hAnsi="Times New Roman" w:cs="Times New Roman"/>
+          <w:sz w:val="24"/>
+        </w:rPr>
+        <w:t xml:space="preserve"> data</w:t>
+      </w:r>
+      <w:r>
+        <w:rPr>
+          <w:rFonts w:ascii="Times New Roman" w:hAnsi="Times New Roman" w:cs="Times New Roman"/>
+          <w:sz w:val="24"/>
+        </w:rPr>
+        <w:t xml:space="preserve">. </w:t>
+      </w:r>
+    </w:p>
+    <w:p>
+      <w:pPr>
+        <w:rPr>
+          <w:rFonts w:ascii="Times New Roman" w:hAnsi="Times New Roman" w:cs="Times New Roman"/>
+          <w:sz w:val="24"/>
+        </w:rPr>
+      </w:pPr>
+    </w:p>
+    <w:p>
+      <w:pPr>
+        <w:rPr>
+          <w:rFonts w:ascii="Times New Roman" w:hAnsi="Times New Roman" w:cs="Times New Roman"/>
+          <w:sz w:val="24"/>
+        </w:rPr>
+      </w:pPr>
+    </w:p>
+    <w:p>
+      <w:pPr>
+        <w:rPr>
+          <w:rFonts w:ascii="Times New Roman" w:hAnsi="Times New Roman" w:cs="Times New Roman"/>
+          <w:sz w:val="24"/>
+        </w:rPr>
+      </w:pPr>
+    </w:p>
+    <w:p>
+      <w:pPr>
+        <w:rPr>
+          <w:rFonts w:ascii="Times New Roman" w:hAnsi="Times New Roman" w:cs="Times New Roman"/>
+          <w:sz w:val="24"/>
+        </w:rPr>
+      </w:pPr>
+      <w:r>
+        <w:rPr>
+          <w:rFonts w:ascii="Times New Roman" w:hAnsi="Times New Roman" w:cs="Times New Roman"/>
+          <w:sz w:val="24"/>
+        </w:rPr>
+        <w:t>Second</w:t>
+      </w:r>
+      <w:r>
+        <w:rPr>
+          <w:rFonts w:ascii="Times New Roman" w:hAnsi="Times New Roman" w:cs="Times New Roman"/>
+          <w:sz w:val="24"/>
+        </w:rPr>
+        <w:t xml:space="preserve">, data with larger volume and faster frequency </w:t>
+      </w:r>
+      <w:r>
+        <w:rPr>
+          <w:rFonts w:ascii="Times New Roman" w:hAnsi="Times New Roman" w:cs="Times New Roman"/>
+          <w:sz w:val="24"/>
+        </w:rPr>
+        <w:t>lead to more STP variants which consider more factors</w:t>
+      </w:r>
+    </w:p>
+    <w:p>
+      <w:pPr>
+        <w:rPr>
+          <w:rFonts w:ascii="Times New Roman" w:hAnsi="Times New Roman" w:cs="Times New Roman"/>
+          <w:sz w:val="24"/>
+        </w:rPr>
+      </w:pPr>
+      <w:r>
+        <w:rPr>
+          <w:rFonts w:ascii="Times New Roman" w:hAnsi="Times New Roman" w:cs="Times New Roman"/>
+          <w:sz w:val="24"/>
+        </w:rPr>
+        <w:t xml:space="preserve">especially </w:t>
+      </w:r>
+      <w:r>
+        <w:rPr>
+          <w:rFonts w:ascii="Times New Roman" w:hAnsi="Times New Roman" w:cs="Times New Roman"/>
+          <w:sz w:val="24"/>
+        </w:rPr>
+        <w:t>with</w:t>
+      </w:r>
+      <w:r>
+        <w:rPr>
+          <w:rFonts w:ascii="Times New Roman" w:hAnsi="Times New Roman" w:cs="Times New Roman"/>
+          <w:sz w:val="24"/>
+        </w:rPr>
+        <w:t xml:space="preserve"> data </w:t>
+      </w:r>
+      <w:r>
+        <w:rPr>
+          <w:rFonts w:ascii="Times New Roman" w:hAnsi="Times New Roman" w:cs="Times New Roman"/>
+          <w:sz w:val="24"/>
+        </w:rPr>
+        <w:t xml:space="preserve">of </w:t>
+      </w:r>
+      <w:r>
+        <w:rPr>
+          <w:rFonts w:ascii="Times New Roman" w:hAnsi="Times New Roman" w:cs="Times New Roman"/>
+          <w:sz w:val="24"/>
+        </w:rPr>
+        <w:t xml:space="preserve">larger volume and faster frequency. </w:t>
+      </w:r>
+    </w:p>
+    <w:p>
+      <w:pPr>
+        <w:rPr>
+          <w:rFonts w:ascii="Times New Roman" w:hAnsi="Times New Roman" w:cs="Times New Roman"/>
+          <w:sz w:val="24"/>
+        </w:rPr>
+      </w:pPr>
+      <w:r>
+        <w:rPr>
+          <w:rFonts w:ascii="Times New Roman" w:hAnsi="Times New Roman" w:cs="Times New Roman"/>
+          <w:sz w:val="24"/>
+        </w:rPr>
         <w:t xml:space="preserve">STP </w:t>
       </w:r>
       <w:r>
@@ -1269,7 +2583,6 @@
           <w:rFonts w:ascii="Times New Roman" w:hAnsi="Times New Roman" w:cs="Times New Roman"/>
           <w:sz w:val="24"/>
         </w:rPr>
-        <w:lastRenderedPageBreak/>
         <w:t xml:space="preserve">How data help improve the fidelity of the transit accessibility with the improvement of the dataset. </w:t>
       </w:r>
     </w:p>
@@ -1621,6 +2934,7 @@
           <w:rFonts w:ascii="Times New Roman" w:hAnsi="Times New Roman" w:cs="Times New Roman"/>
           <w:sz w:val="24"/>
         </w:rPr>
+        <w:lastRenderedPageBreak/>
         <w:t xml:space="preserve">Among countless methods, space-time prism is </w:t>
       </w:r>
       <w:r>
@@ -1765,17 +3079,8 @@
           <w:rFonts w:ascii="Times New Roman" w:hAnsi="Times New Roman" w:cs="Times New Roman"/>
           <w:sz w:val="24"/>
         </w:rPr>
-        <w:t xml:space="preserve">Get </w:t>
-      </w:r>
-      <w:proofErr w:type="spellStart"/>
-      <w:r>
-        <w:rPr>
-          <w:rFonts w:ascii="Times New Roman" w:hAnsi="Times New Roman" w:cs="Times New Roman"/>
-          <w:sz w:val="24"/>
-        </w:rPr>
-        <w:t>sche</w:t>
-      </w:r>
-      <w:proofErr w:type="spellEnd"/>
+        <w:t>Get sche</w:t>
+      </w:r>
     </w:p>
     <w:p>
       <w:pPr>
@@ -2239,7 +3544,6 @@
           <w:rFonts w:ascii="Times New Roman" w:hAnsi="Times New Roman" w:cs="Times New Roman"/>
           <w:sz w:val="24"/>
         </w:rPr>
-        <w:lastRenderedPageBreak/>
         <w:fldChar w:fldCharType="begin" w:fldLock="1"/>
       </w:r>
       <w:r>
@@ -2667,21 +3971,12 @@
         </w:rPr>
         <w:t xml:space="preserve">data source and </w:t>
       </w:r>
-      <w:proofErr w:type="spellStart"/>
-      <w:r>
-        <w:rPr>
-          <w:rFonts w:ascii="Times New Roman" w:hAnsi="Times New Roman" w:cs="Times New Roman"/>
-          <w:sz w:val="24"/>
-        </w:rPr>
-        <w:t>geostatistic</w:t>
-      </w:r>
-      <w:proofErr w:type="spellEnd"/>
-      <w:r>
-        <w:rPr>
-          <w:rFonts w:ascii="Times New Roman" w:hAnsi="Times New Roman" w:cs="Times New Roman"/>
-          <w:sz w:val="24"/>
-        </w:rPr>
-        <w:t xml:space="preserve"> model</w:t>
+      <w:r>
+        <w:rPr>
+          <w:rFonts w:ascii="Times New Roman" w:hAnsi="Times New Roman" w:cs="Times New Roman"/>
+          <w:sz w:val="24"/>
+        </w:rPr>
+        <w:t>geostatistic model</w:t>
       </w:r>
       <w:r>
         <w:rPr>
@@ -3325,7 +4620,6 @@
           <w:rFonts w:ascii="Times New Roman" w:hAnsi="Times New Roman" w:cs="Times New Roman"/>
           <w:sz w:val="24"/>
         </w:rPr>
-        <w:lastRenderedPageBreak/>
         <w:t>We use GTFS real-time data</w:t>
       </w:r>
       <w:r>
@@ -3628,7 +4922,15 @@
           <w:rFonts w:ascii="Times New Roman" w:hAnsi="Times New Roman" w:cs="Times New Roman"/>
           <w:sz w:val="24"/>
         </w:rPr>
-        <w:t xml:space="preserve">, which is a common frequency for US transit systems </w:t>
+        <w:t xml:space="preserve">, which is a common frequency for US transit </w:t>
+      </w:r>
+      <w:r>
+        <w:rPr>
+          <w:rFonts w:ascii="Times New Roman" w:hAnsi="Times New Roman" w:cs="Times New Roman"/>
+          <w:sz w:val="24"/>
+        </w:rPr>
+        <w:lastRenderedPageBreak/>
+        <w:t xml:space="preserve">systems </w:t>
       </w:r>
       <w:r>
         <w:rPr>
@@ -3727,23 +5029,7 @@
           <w:rFonts w:ascii="Times New Roman" w:hAnsi="Times New Roman" w:cs="Times New Roman"/>
           <w:sz w:val="24"/>
         </w:rPr>
-        <w:t xml:space="preserve">; therefore, we use </w:t>
-      </w:r>
-      <w:proofErr w:type="spellStart"/>
-      <w:r>
-        <w:rPr>
-          <w:rFonts w:ascii="Times New Roman" w:hAnsi="Times New Roman" w:cs="Times New Roman"/>
-          <w:sz w:val="24"/>
-        </w:rPr>
-        <w:t>noSQL</w:t>
-      </w:r>
-      <w:proofErr w:type="spellEnd"/>
-      <w:r>
-        <w:rPr>
-          <w:rFonts w:ascii="Times New Roman" w:hAnsi="Times New Roman" w:cs="Times New Roman"/>
-          <w:sz w:val="24"/>
-        </w:rPr>
-        <w:t xml:space="preserve"> and MongoDB </w:t>
+        <w:t xml:space="preserve">; therefore, we use noSQL and MongoDB </w:t>
       </w:r>
       <w:r>
         <w:rPr>
@@ -4553,7 +5839,6 @@
           <w:rFonts w:ascii="Times New Roman" w:hAnsi="Times New Roman" w:cs="Times New Roman"/>
           <w:sz w:val="24"/>
         </w:rPr>
-        <w:lastRenderedPageBreak/>
         <w:t xml:space="preserve">We </w:t>
       </w:r>
       <w:r>
@@ -4944,6 +6229,7 @@
           <w:rFonts w:ascii="Times New Roman" w:hAnsi="Times New Roman" w:cs="Times New Roman"/>
           <w:sz w:val="24"/>
         </w:rPr>
+        <w:lastRenderedPageBreak/>
         <w:t xml:space="preserve">at the destination </w:t>
       </w:r>
       <w:r>
@@ -6562,7 +7848,6 @@
           <w:rFonts w:ascii="Times New Roman" w:hAnsi="Times New Roman" w:cs="Times New Roman"/>
           <w:sz w:val="24"/>
         </w:rPr>
-        <w:lastRenderedPageBreak/>
         <w:tab/>
       </w:r>
       <w:r>
@@ -6789,6 +8074,7 @@
           <w:bCs/>
           <w:sz w:val="24"/>
         </w:rPr>
+        <w:lastRenderedPageBreak/>
         <w:t>Posteriori real-time STP</w:t>
       </w:r>
       <w:r>
@@ -7678,7 +8964,6 @@
           <w:bCs/>
           <w:sz w:val="24"/>
         </w:rPr>
-        <w:lastRenderedPageBreak/>
         <w:t>Priori real-time STP</w:t>
       </w:r>
       <w:r>
@@ -8057,6 +9342,7 @@
           <w:rFonts w:ascii="Times New Roman" w:hAnsi="Times New Roman" w:cs="Times New Roman"/>
           <w:sz w:val="24"/>
         </w:rPr>
+        <w:lastRenderedPageBreak/>
         <w:tab/>
         <w:t xml:space="preserve">In practice, </w:t>
       </w:r>

</xml_diff>

<commit_message>
Some literature review: decided to abandon width + breath
</commit_message>
<xml_diff>
--- a/unrealized_accessibility.docx
+++ b/unrealized_accessibility.docx
@@ -870,7 +870,23 @@
           <w:rFonts w:ascii="Times New Roman" w:hAnsi="Times New Roman" w:cs="Times New Roman"/>
           <w:sz w:val="24"/>
         </w:rPr>
-        <w:t>s to social equity factors, such as different social, demographic, and economic factors. This paper fills in this blank by using geostatistics model to investigate the</w:t>
+        <w:t xml:space="preserve">s to social equity factors, such as different social, demographic, and economic factors. This paper fills in this blank by using </w:t>
+      </w:r>
+      <w:proofErr w:type="spellStart"/>
+      <w:r>
+        <w:rPr>
+          <w:rFonts w:ascii="Times New Roman" w:hAnsi="Times New Roman" w:cs="Times New Roman"/>
+          <w:sz w:val="24"/>
+        </w:rPr>
+        <w:t>geostatistics</w:t>
+      </w:r>
+      <w:proofErr w:type="spellEnd"/>
+      <w:r>
+        <w:rPr>
+          <w:rFonts w:ascii="Times New Roman" w:hAnsi="Times New Roman" w:cs="Times New Roman"/>
+          <w:sz w:val="24"/>
+        </w:rPr>
+        <w:t xml:space="preserve"> model to investigate the</w:t>
       </w:r>
       <w:r>
         <w:rPr>
@@ -1048,28 +1064,42 @@
           <w:rFonts w:ascii="Times New Roman" w:hAnsi="Times New Roman" w:cs="Times New Roman"/>
           <w:sz w:val="24"/>
         </w:rPr>
-        <w:t xml:space="preserve"> perspectives: 1) transit accessibility</w:t>
-      </w:r>
-      <w:r>
-        <w:rPr>
-          <w:rFonts w:ascii="Times New Roman" w:hAnsi="Times New Roman" w:cs="Times New Roman"/>
-          <w:sz w:val="24"/>
-        </w:rPr>
-        <w:t xml:space="preserve"> and</w:t>
-      </w:r>
-      <w:r>
-        <w:rPr>
-          <w:rFonts w:ascii="Times New Roman" w:hAnsi="Times New Roman" w:cs="Times New Roman"/>
-          <w:sz w:val="24"/>
-        </w:rPr>
-        <w:t xml:space="preserve"> space-time prisms, and </w:t>
-      </w:r>
-      <w:r>
-        <w:rPr>
-          <w:rFonts w:ascii="Times New Roman" w:hAnsi="Times New Roman" w:cs="Times New Roman"/>
-          <w:sz w:val="24"/>
-        </w:rPr>
-        <w:t>2</w:t>
+        <w:t xml:space="preserve"> perspectives: 1) </w:t>
+      </w:r>
+      <w:r>
+        <w:rPr>
+          <w:rFonts w:ascii="Times New Roman" w:hAnsi="Times New Roman" w:cs="Times New Roman"/>
+          <w:sz w:val="24"/>
+        </w:rPr>
+        <w:t>the evolution of space-time prism</w:t>
+      </w:r>
+      <w:r>
+        <w:rPr>
+          <w:rFonts w:ascii="Times New Roman" w:hAnsi="Times New Roman" w:cs="Times New Roman"/>
+          <w:sz w:val="24"/>
+        </w:rPr>
+        <w:t xml:space="preserve">, </w:t>
+      </w:r>
+      <w:r>
+        <w:rPr>
+          <w:rFonts w:ascii="Times New Roman" w:hAnsi="Times New Roman" w:cs="Times New Roman"/>
+          <w:sz w:val="24"/>
+        </w:rPr>
+        <w:t xml:space="preserve">2) transit accessibility, </w:t>
+      </w:r>
+      <w:r>
+        <w:rPr>
+          <w:rFonts w:ascii="Times New Roman" w:hAnsi="Times New Roman" w:cs="Times New Roman"/>
+          <w:sz w:val="24"/>
+        </w:rPr>
+        <w:t xml:space="preserve">and </w:t>
+      </w:r>
+      <w:r>
+        <w:rPr>
+          <w:rFonts w:ascii="Times New Roman" w:hAnsi="Times New Roman" w:cs="Times New Roman"/>
+          <w:sz w:val="24"/>
+        </w:rPr>
+        <w:t>3</w:t>
       </w:r>
       <w:r>
         <w:rPr>
@@ -1124,7 +1154,21 @@
           <w:rFonts w:ascii="Times New Roman" w:hAnsi="Times New Roman" w:cs="Times New Roman"/>
           <w:sz w:val="24"/>
         </w:rPr>
-        <w:t xml:space="preserve"> Space-time prism</w:t>
+        <w:t xml:space="preserve"> </w:t>
+      </w:r>
+      <w:r>
+        <w:rPr>
+          <w:rFonts w:ascii="Times New Roman" w:hAnsi="Times New Roman" w:cs="Times New Roman"/>
+          <w:sz w:val="24"/>
+        </w:rPr>
+        <w:t>s</w:t>
+      </w:r>
+      <w:r>
+        <w:rPr>
+          <w:rFonts w:ascii="Times New Roman" w:hAnsi="Times New Roman" w:cs="Times New Roman"/>
+          <w:sz w:val="24"/>
+        </w:rPr>
+        <w:t>pace-time prism</w:t>
       </w:r>
     </w:p>
     <w:p>
@@ -1266,14 +1310,7 @@
           <w:rFonts w:ascii="Times New Roman" w:hAnsi="Times New Roman" w:cs="Times New Roman"/>
           <w:sz w:val="24"/>
         </w:rPr>
-        <w:t xml:space="preserve">Despite the basic concepts of STP have been </w:t>
-      </w:r>
-      <w:r>
-        <w:rPr>
-          <w:rFonts w:ascii="Times New Roman" w:hAnsi="Times New Roman" w:cs="Times New Roman"/>
-          <w:sz w:val="24"/>
-        </w:rPr>
-        <w:t>given</w:t>
+        <w:t>We can witness</w:t>
       </w:r>
       <w:r>
         <w:rPr>
@@ -1287,7 +1324,143 @@
           <w:rFonts w:ascii="Times New Roman" w:hAnsi="Times New Roman" w:cs="Times New Roman"/>
           <w:sz w:val="24"/>
         </w:rPr>
-        <w:t>by</w:t>
+        <w:t>a</w:t>
+      </w:r>
+      <w:r>
+        <w:rPr>
+          <w:rFonts w:ascii="Times New Roman" w:hAnsi="Times New Roman" w:cs="Times New Roman"/>
+          <w:sz w:val="24"/>
+        </w:rPr>
+        <w:t>n obvious</w:t>
+      </w:r>
+      <w:r>
+        <w:rPr>
+          <w:rFonts w:ascii="Times New Roman" w:hAnsi="Times New Roman" w:cs="Times New Roman"/>
+          <w:sz w:val="24"/>
+        </w:rPr>
+        <w:t xml:space="preserve"> trend </w:t>
+      </w:r>
+      <w:r>
+        <w:rPr>
+          <w:rFonts w:ascii="Times New Roman" w:hAnsi="Times New Roman" w:cs="Times New Roman"/>
+          <w:sz w:val="24"/>
+        </w:rPr>
+        <w:t xml:space="preserve">of STP framework </w:t>
+      </w:r>
+      <w:r>
+        <w:rPr>
+          <w:rFonts w:ascii="Times New Roman" w:hAnsi="Times New Roman" w:cs="Times New Roman"/>
+          <w:sz w:val="24"/>
+        </w:rPr>
+        <w:t xml:space="preserve">progressing </w:t>
+      </w:r>
+      <w:r>
+        <w:rPr>
+          <w:rFonts w:ascii="Times New Roman" w:hAnsi="Times New Roman" w:cs="Times New Roman"/>
+          <w:sz w:val="24"/>
+        </w:rPr>
+        <w:t xml:space="preserve">with </w:t>
+      </w:r>
+      <w:r>
+        <w:rPr>
+          <w:rFonts w:ascii="Times New Roman" w:hAnsi="Times New Roman" w:cs="Times New Roman"/>
+          <w:sz w:val="24"/>
+        </w:rPr>
+        <w:t>increasing</w:t>
+      </w:r>
+      <w:r>
+        <w:rPr>
+          <w:rFonts w:ascii="Times New Roman" w:hAnsi="Times New Roman" w:cs="Times New Roman"/>
+          <w:sz w:val="24"/>
+        </w:rPr>
+        <w:t xml:space="preserve"> data volume</w:t>
+      </w:r>
+      <w:r>
+        <w:rPr>
+          <w:rFonts w:ascii="Times New Roman" w:hAnsi="Times New Roman" w:cs="Times New Roman"/>
+          <w:sz w:val="24"/>
+        </w:rPr>
+        <w:t xml:space="preserve"> and </w:t>
+      </w:r>
+      <w:r>
+        <w:rPr>
+          <w:rFonts w:ascii="Times New Roman" w:hAnsi="Times New Roman" w:cs="Times New Roman"/>
+          <w:sz w:val="24"/>
+        </w:rPr>
+        <w:t xml:space="preserve">data </w:t>
+      </w:r>
+      <w:r>
+        <w:rPr>
+          <w:rFonts w:ascii="Times New Roman" w:hAnsi="Times New Roman" w:cs="Times New Roman"/>
+          <w:sz w:val="24"/>
+        </w:rPr>
+        <w:t>standardization</w:t>
+      </w:r>
+      <w:r>
+        <w:rPr>
+          <w:rFonts w:ascii="Times New Roman" w:hAnsi="Times New Roman" w:cs="Times New Roman"/>
+          <w:sz w:val="24"/>
+        </w:rPr>
+        <w:t xml:space="preserve">, with which </w:t>
+      </w:r>
+      <w:r>
+        <w:rPr>
+          <w:rFonts w:ascii="Times New Roman" w:hAnsi="Times New Roman" w:cs="Times New Roman"/>
+          <w:sz w:val="24"/>
+        </w:rPr>
+        <w:t xml:space="preserve">STP can gauge accessibility with less error and more details. </w:t>
+      </w:r>
+      <w:r>
+        <w:rPr>
+          <w:rFonts w:ascii="Times New Roman" w:hAnsi="Times New Roman" w:cs="Times New Roman"/>
+          <w:sz w:val="24"/>
+        </w:rPr>
+        <w:fldChar w:fldCharType="begin" w:fldLock="1"/>
+      </w:r>
+      <w:r>
+        <w:rPr>
+          <w:rFonts w:ascii="Times New Roman" w:hAnsi="Times New Roman" w:cs="Times New Roman"/>
+          <w:sz w:val="24"/>
+        </w:rPr>
+        <w:instrText>ADDIN CSL_CITATION {"citationItems":[{"id":"ITEM-1","itemData":{"author":[{"dropping-particle":"","family":"Hägerstrand","given":"Torsten","non-dropping-particle":"","parse-names":false,"suffix":""}],"id":"ITEM-1","issued":{"date-parts":[["1970"]]},"title":"What about people in regional","type":"article-journal"},"uris":["http://www.mendeley.com/documents/?uuid=bb04ead4-0290-4185-91f2-72c0866398ef"]}],"mendeley":{"formattedCitation":"(Hägerstrand, 1970)","manualFormatting":"Hägerstrand (1970)","plainTextFormattedCitation":"(Hägerstrand, 1970)","previouslyFormattedCitation":"(Hägerstrand, 1970)"},"properties":{"noteIndex":0},"schema":"https://github.com/citation-style-language/schema/raw/master/csl-citation.json"}</w:instrText>
+      </w:r>
+      <w:r>
+        <w:rPr>
+          <w:rFonts w:ascii="Times New Roman" w:hAnsi="Times New Roman" w:cs="Times New Roman"/>
+          <w:sz w:val="24"/>
+        </w:rPr>
+        <w:fldChar w:fldCharType="separate"/>
+      </w:r>
+      <w:r>
+        <w:rPr>
+          <w:rFonts w:ascii="Times New Roman" w:hAnsi="Times New Roman" w:cs="Times New Roman"/>
+          <w:noProof/>
+          <w:sz w:val="24"/>
+        </w:rPr>
+        <w:t xml:space="preserve">Hägerstrand </w:t>
+      </w:r>
+      <w:r>
+        <w:rPr>
+          <w:rFonts w:ascii="Times New Roman" w:hAnsi="Times New Roman" w:cs="Times New Roman"/>
+          <w:noProof/>
+          <w:sz w:val="24"/>
+        </w:rPr>
+        <w:t>(</w:t>
+      </w:r>
+      <w:r>
+        <w:rPr>
+          <w:rFonts w:ascii="Times New Roman" w:hAnsi="Times New Roman" w:cs="Times New Roman"/>
+          <w:noProof/>
+          <w:sz w:val="24"/>
+        </w:rPr>
+        <w:t>1970)</w:t>
+      </w:r>
+      <w:r>
+        <w:rPr>
+          <w:rFonts w:ascii="Times New Roman" w:hAnsi="Times New Roman" w:cs="Times New Roman"/>
+          <w:sz w:val="24"/>
+        </w:rPr>
+        <w:fldChar w:fldCharType="end"/>
       </w:r>
       <w:r>
         <w:rPr>
@@ -1301,6 +1474,55 @@
           <w:rFonts w:ascii="Times New Roman" w:hAnsi="Times New Roman" w:cs="Times New Roman"/>
           <w:sz w:val="24"/>
         </w:rPr>
+        <w:t>first propos</w:t>
+      </w:r>
+      <w:r>
+        <w:rPr>
+          <w:rFonts w:ascii="Times New Roman" w:hAnsi="Times New Roman" w:cs="Times New Roman"/>
+          <w:sz w:val="24"/>
+        </w:rPr>
+        <w:t>es</w:t>
+      </w:r>
+      <w:r>
+        <w:rPr>
+          <w:rFonts w:ascii="Times New Roman" w:hAnsi="Times New Roman" w:cs="Times New Roman"/>
+          <w:sz w:val="24"/>
+        </w:rPr>
+        <w:t xml:space="preserve"> the </w:t>
+      </w:r>
+      <w:r>
+        <w:rPr>
+          <w:rFonts w:ascii="Times New Roman" w:hAnsi="Times New Roman" w:cs="Times New Roman"/>
+          <w:sz w:val="24"/>
+        </w:rPr>
+        <w:t xml:space="preserve">conceptual framework </w:t>
+      </w:r>
+      <w:r>
+        <w:rPr>
+          <w:rFonts w:ascii="Times New Roman" w:hAnsi="Times New Roman" w:cs="Times New Roman"/>
+          <w:sz w:val="24"/>
+        </w:rPr>
+        <w:t>of STP</w:t>
+      </w:r>
+      <w:r>
+        <w:rPr>
+          <w:rFonts w:ascii="Times New Roman" w:hAnsi="Times New Roman" w:cs="Times New Roman"/>
+          <w:sz w:val="24"/>
+        </w:rPr>
+        <w:t xml:space="preserve"> and </w:t>
+      </w:r>
+      <w:r>
+        <w:rPr>
+          <w:rFonts w:ascii="Times New Roman" w:hAnsi="Times New Roman" w:cs="Times New Roman"/>
+          <w:sz w:val="24"/>
+        </w:rPr>
+        <w:t xml:space="preserve">then </w:t>
+      </w:r>
+      <w:r>
+        <w:rPr>
+          <w:rFonts w:ascii="Times New Roman" w:hAnsi="Times New Roman" w:cs="Times New Roman"/>
+          <w:sz w:val="24"/>
+        </w:rPr>
         <w:fldChar w:fldCharType="begin" w:fldLock="1"/>
       </w:r>
       <w:r>
@@ -1308,7 +1530,7 @@
           <w:rFonts w:ascii="Times New Roman" w:hAnsi="Times New Roman" w:cs="Times New Roman"/>
           <w:sz w:val="24"/>
         </w:rPr>
-        <w:instrText>ADDIN CSL_CITATION {"citationItems":[{"id":"ITEM-1","itemData":{"author":[{"dropping-particle":"","family":"Hägerstrand","given":"Torsten","non-dropping-particle":"","parse-names":false,"suffix":""}],"id":"ITEM-1","issued":{"date-parts":[["1970"]]},"title":"What about people in regional","type":"article-journal"},"uris":["http://www.mendeley.com/documents/?uuid=bb04ead4-0290-4185-91f2-72c0866398ef"]}],"mendeley":{"formattedCitation":"(Hägerstrand, 1970)","manualFormatting":"Hägerstrand (1970)","plainTextFormattedCitation":"(Hägerstrand, 1970)","previouslyFormattedCitation":"(Hägerstrand, 1970)"},"properties":{"noteIndex":0},"schema":"https://github.com/citation-style-language/schema/raw/master/csl-citation.json"}</w:instrText>
+        <w:instrText>ADDIN CSL_CITATION {"citationItems":[{"id":"ITEM-1","itemData":{"author":[{"dropping-particle":"","family":"Lenntorp","given":"Bo","non-dropping-particle":"","parse-names":false,"suffix":""}],"container-title":"Lund Studies in Geography B,","id":"ITEM-1","issued":{"date-parts":[["1976"]]},"page":"150p","title":"Paths in space-time environments: a time-geographic sudy of movement possibilities of individuals","type":"article-journal","volume":"44"},"uris":["http://www.mendeley.com/documents/?uuid=59ecabb1-1c01-4e42-abba-c758ec2e443d"]}],"mendeley":{"formattedCitation":"(Lenntorp, 1976)","manualFormatting":"Lenntorp (1976)","plainTextFormattedCitation":"(Lenntorp, 1976)","previouslyFormattedCitation":"(Lenntorp, 1976)"},"properties":{"noteIndex":0},"schema":"https://github.com/citation-style-language/schema/raw/master/csl-citation.json"}</w:instrText>
       </w:r>
       <w:r>
         <w:rPr>
@@ -1323,7 +1545,7 @@
           <w:noProof/>
           <w:sz w:val="24"/>
         </w:rPr>
-        <w:t xml:space="preserve">Hägerstrand </w:t>
+        <w:t>Lenntorp</w:t>
       </w:r>
       <w:r>
         <w:rPr>
@@ -1331,6 +1553,101 @@
           <w:noProof/>
           <w:sz w:val="24"/>
         </w:rPr>
+        <w:t xml:space="preserve"> (</w:t>
+      </w:r>
+      <w:r>
+        <w:rPr>
+          <w:rFonts w:ascii="Times New Roman" w:hAnsi="Times New Roman" w:cs="Times New Roman"/>
+          <w:noProof/>
+          <w:sz w:val="24"/>
+        </w:rPr>
+        <w:t>1976)</w:t>
+      </w:r>
+      <w:r>
+        <w:rPr>
+          <w:rFonts w:ascii="Times New Roman" w:hAnsi="Times New Roman" w:cs="Times New Roman"/>
+          <w:sz w:val="24"/>
+        </w:rPr>
+        <w:fldChar w:fldCharType="end"/>
+      </w:r>
+      <w:r>
+        <w:rPr>
+          <w:rFonts w:ascii="Times New Roman" w:hAnsi="Times New Roman" w:cs="Times New Roman"/>
+          <w:sz w:val="24"/>
+        </w:rPr>
+        <w:t xml:space="preserve"> </w:t>
+      </w:r>
+      <w:r>
+        <w:rPr>
+          <w:rFonts w:ascii="Times New Roman" w:hAnsi="Times New Roman" w:cs="Times New Roman"/>
+          <w:sz w:val="24"/>
+        </w:rPr>
+        <w:lastRenderedPageBreak/>
+        <w:t xml:space="preserve">provides the </w:t>
+      </w:r>
+      <w:r>
+        <w:rPr>
+          <w:rFonts w:ascii="Times New Roman" w:hAnsi="Times New Roman" w:cs="Times New Roman"/>
+          <w:sz w:val="24"/>
+        </w:rPr>
+        <w:t>very first operational definition of</w:t>
+      </w:r>
+      <w:r>
+        <w:rPr>
+          <w:rFonts w:ascii="Times New Roman" w:hAnsi="Times New Roman" w:cs="Times New Roman"/>
+          <w:sz w:val="24"/>
+        </w:rPr>
+        <w:t xml:space="preserve"> space-time physical accessibility measures</w:t>
+      </w:r>
+      <w:r>
+        <w:rPr>
+          <w:rFonts w:ascii="Times New Roman" w:hAnsi="Times New Roman" w:cs="Times New Roman"/>
+          <w:sz w:val="24"/>
+        </w:rPr>
+        <w:t xml:space="preserve">. </w:t>
+      </w:r>
+      <w:r>
+        <w:rPr>
+          <w:rFonts w:ascii="Times New Roman" w:hAnsi="Times New Roman" w:cs="Times New Roman"/>
+          <w:sz w:val="24"/>
+        </w:rPr>
+        <w:t xml:space="preserve">With the rising popularity of geographic information system (GIS), </w:t>
+      </w:r>
+      <w:r>
+        <w:rPr>
+          <w:rFonts w:ascii="Times New Roman" w:hAnsi="Times New Roman" w:cs="Times New Roman"/>
+          <w:sz w:val="24"/>
+        </w:rPr>
+        <w:fldChar w:fldCharType="begin" w:fldLock="1"/>
+      </w:r>
+      <w:r>
+        <w:rPr>
+          <w:rFonts w:ascii="Times New Roman" w:hAnsi="Times New Roman" w:cs="Times New Roman"/>
+          <w:sz w:val="24"/>
+        </w:rPr>
+        <w:instrText>ADDIN CSL_CITATION {"citationItems":[{"id":"ITEM-1","itemData":{"ISSN":"0269-3798","author":[{"dropping-particle":"","family":"Miller","given":"Harvey J","non-dropping-particle":"","parse-names":false,"suffix":""}],"container-title":"International Journal of Geographical Information System","id":"ITEM-1","issue":"3","issued":{"date-parts":[["1991"]]},"page":"287-301","publisher":"Taylor &amp; Francis","title":"Modelling accessibility using space-time prism concepts within geographical information systems","type":"article-journal","volume":"5"},"uris":["http://www.mendeley.com/documents/?uuid=61d9d9f2-7793-45b7-89d5-e35aa05eef9d"]}],"mendeley":{"formattedCitation":"(H. J. Miller, 1991)","manualFormatting":"H. J. Miller (1991)","plainTextFormattedCitation":"(H. J. Miller, 1991)","previouslyFormattedCitation":"(H. J. Miller, 1991)"},"properties":{"noteIndex":0},"schema":"https://github.com/citation-style-language/schema/raw/master/csl-citation.json"}</w:instrText>
+      </w:r>
+      <w:r>
+        <w:rPr>
+          <w:rFonts w:ascii="Times New Roman" w:hAnsi="Times New Roman" w:cs="Times New Roman"/>
+          <w:sz w:val="24"/>
+        </w:rPr>
+        <w:fldChar w:fldCharType="separate"/>
+      </w:r>
+      <w:r>
+        <w:rPr>
+          <w:rFonts w:ascii="Times New Roman" w:hAnsi="Times New Roman" w:cs="Times New Roman"/>
+          <w:noProof/>
+          <w:sz w:val="24"/>
+        </w:rPr>
+        <w:t xml:space="preserve">H. J. Miller </w:t>
+      </w:r>
+      <w:r>
+        <w:rPr>
+          <w:rFonts w:ascii="Times New Roman" w:hAnsi="Times New Roman" w:cs="Times New Roman"/>
+          <w:noProof/>
+          <w:sz w:val="24"/>
+        </w:rPr>
         <w:t>(</w:t>
       </w:r>
       <w:r>
@@ -1339,7 +1656,7 @@
           <w:noProof/>
           <w:sz w:val="24"/>
         </w:rPr>
-        <w:t>1970)</w:t>
+        <w:t>1991)</w:t>
       </w:r>
       <w:r>
         <w:rPr>
@@ -1353,109 +1670,385 @@
           <w:rFonts w:ascii="Times New Roman" w:hAnsi="Times New Roman" w:cs="Times New Roman"/>
           <w:sz w:val="24"/>
         </w:rPr>
-        <w:t xml:space="preserve">, time geography is still a very active domain </w:t>
-      </w:r>
-      <w:r>
-        <w:rPr>
-          <w:rFonts w:ascii="Times New Roman" w:hAnsi="Times New Roman" w:cs="Times New Roman"/>
-          <w:sz w:val="24"/>
-        </w:rPr>
-        <w:t>for the past 50 years</w:t>
-      </w:r>
-      <w:r>
-        <w:rPr>
-          <w:rFonts w:ascii="Times New Roman" w:hAnsi="Times New Roman" w:cs="Times New Roman"/>
-          <w:sz w:val="24"/>
-        </w:rPr>
-        <w:t xml:space="preserve"> until now</w:t>
-      </w:r>
-      <w:r>
-        <w:rPr>
-          <w:rFonts w:ascii="Times New Roman" w:hAnsi="Times New Roman" w:cs="Times New Roman"/>
-          <w:sz w:val="24"/>
-        </w:rPr>
-        <w:t>:</w:t>
-      </w:r>
-      <w:r>
-        <w:rPr>
-          <w:rFonts w:ascii="Times New Roman" w:hAnsi="Times New Roman" w:cs="Times New Roman"/>
-          <w:sz w:val="24"/>
-        </w:rPr>
-        <w:t xml:space="preserve"> many progress has been made as</w:t>
-      </w:r>
-      <w:r>
-        <w:rPr>
-          <w:rFonts w:ascii="Times New Roman" w:hAnsi="Times New Roman" w:cs="Times New Roman"/>
-          <w:sz w:val="24"/>
-        </w:rPr>
-        <w:t xml:space="preserve"> more data </w:t>
-      </w:r>
-      <w:r>
-        <w:rPr>
-          <w:rFonts w:ascii="Times New Roman" w:hAnsi="Times New Roman" w:cs="Times New Roman"/>
-          <w:sz w:val="24"/>
-        </w:rPr>
-        <w:t xml:space="preserve">become </w:t>
-      </w:r>
-      <w:r>
-        <w:rPr>
-          <w:rFonts w:ascii="Times New Roman" w:hAnsi="Times New Roman" w:cs="Times New Roman"/>
-          <w:sz w:val="24"/>
-        </w:rPr>
-        <w:t>available</w:t>
-      </w:r>
-      <w:r>
-        <w:rPr>
-          <w:rFonts w:ascii="Times New Roman" w:hAnsi="Times New Roman" w:cs="Times New Roman"/>
-          <w:sz w:val="24"/>
-        </w:rPr>
-        <w:t xml:space="preserve"> with</w:t>
-      </w:r>
-      <w:r>
-        <w:rPr>
-          <w:rFonts w:ascii="Times New Roman" w:hAnsi="Times New Roman" w:cs="Times New Roman"/>
-          <w:sz w:val="24"/>
-        </w:rPr>
-        <w:t xml:space="preserve"> larger volume and faster frequency</w:t>
-      </w:r>
-      <w:r>
-        <w:rPr>
-          <w:rFonts w:ascii="Times New Roman" w:hAnsi="Times New Roman" w:cs="Times New Roman"/>
-          <w:sz w:val="24"/>
-        </w:rPr>
-        <w:t>. We can witness the progress in</w:t>
-      </w:r>
-      <w:r>
-        <w:rPr>
-          <w:rFonts w:ascii="Times New Roman" w:hAnsi="Times New Roman" w:cs="Times New Roman"/>
-          <w:sz w:val="24"/>
-        </w:rPr>
-        <w:t xml:space="preserve"> both greater </w:t>
-      </w:r>
-      <w:r>
-        <w:rPr>
-          <w:rFonts w:ascii="Times New Roman" w:hAnsi="Times New Roman" w:cs="Times New Roman"/>
-          <w:i/>
-          <w:iCs/>
-          <w:sz w:val="24"/>
-        </w:rPr>
-        <w:t>depth</w:t>
-      </w:r>
-      <w:r>
-        <w:rPr>
-          <w:rFonts w:ascii="Times New Roman" w:hAnsi="Times New Roman" w:cs="Times New Roman"/>
-          <w:sz w:val="24"/>
-        </w:rPr>
-        <w:t xml:space="preserve"> and </w:t>
-      </w:r>
-      <w:r>
-        <w:rPr>
-          <w:rFonts w:ascii="Times New Roman" w:hAnsi="Times New Roman" w:cs="Times New Roman"/>
-          <w:i/>
-          <w:iCs/>
-          <w:sz w:val="24"/>
-        </w:rPr>
-        <w:t>breadth</w:t>
+        <w:t xml:space="preserve"> first introduces a generic GIS-based procedure to derive space-time prism concepts. </w:t>
+      </w:r>
+      <w:r>
+        <w:rPr>
+          <w:rFonts w:ascii="Times New Roman" w:hAnsi="Times New Roman" w:cs="Times New Roman"/>
+          <w:sz w:val="24"/>
+        </w:rPr>
+        <w:fldChar w:fldCharType="begin" w:fldLock="1"/>
+      </w:r>
+      <w:r>
+        <w:rPr>
+          <w:rFonts w:ascii="Times New Roman" w:hAnsi="Times New Roman" w:cs="Times New Roman"/>
+          <w:sz w:val="24"/>
+        </w:rPr>
+        <w:instrText>ADDIN CSL_CITATION {"citationItems":[{"id":"ITEM-1","itemData":{"ISSN":"0016-7363","author":[{"dropping-particle":"","family":"Miller","given":"Harvey J","non-dropping-particle":"","parse-names":false,"suffix":""}],"container-title":"Geographical analysis</w:instrText>
+      </w:r>
+      <w:r>
+        <w:rPr>
+          <w:rFonts w:ascii="Times New Roman" w:hAnsi="Times New Roman" w:cs="Times New Roman" w:hint="eastAsia"/>
+          <w:sz w:val="24"/>
+        </w:rPr>
+        <w:instrText>","id":"ITEM-1","issue":"1","issued":{"date-parts":[["1999"]]},"page":"187-212","publisher":"Wiley Online Library","title":"Measuring space</w:instrText>
+      </w:r>
+      <w:r>
+        <w:rPr>
+          <w:rFonts w:ascii="Times New Roman" w:hAnsi="Times New Roman" w:cs="Times New Roman" w:hint="eastAsia"/>
+          <w:sz w:val="24"/>
+        </w:rPr>
+        <w:instrText>‐</w:instrText>
+      </w:r>
+      <w:r>
+        <w:rPr>
+          <w:rFonts w:ascii="Times New Roman" w:hAnsi="Times New Roman" w:cs="Times New Roman" w:hint="eastAsia"/>
+          <w:sz w:val="24"/>
+        </w:rPr>
+        <w:instrText>time accessibility benefits within transportation networks: Basic theory and computational procedures","type":"arti</w:instrText>
+      </w:r>
+      <w:r>
+        <w:rPr>
+          <w:rFonts w:ascii="Times New Roman" w:hAnsi="Times New Roman" w:cs="Times New Roman"/>
+          <w:sz w:val="24"/>
+        </w:rPr>
+        <w:instrText>cle-journal","volume":"31"},"uris":["http://www.mendeley.com/documents/?uuid=031a2e2b-dd3d-47bb-ab47-96d9567db9bd"]}],"mendeley":{"formattedCitation":"(H. J. Miller, 1999)","manualFormatting":"H. J. Miller (1999)","plainTextFormattedCitation":"(H. J. Miller, 1999)","previouslyFormattedCitation":"(H. J. Miller, 1999)"},"properties":{"noteIndex":0},"schema":"https://github.com/citation-style-language/schema/raw/master/csl-citation.json"}</w:instrText>
+      </w:r>
+      <w:r>
+        <w:rPr>
+          <w:rFonts w:ascii="Times New Roman" w:hAnsi="Times New Roman" w:cs="Times New Roman"/>
+          <w:sz w:val="24"/>
+        </w:rPr>
+        <w:fldChar w:fldCharType="separate"/>
+      </w:r>
+      <w:r>
+        <w:rPr>
+          <w:rFonts w:ascii="Times New Roman" w:hAnsi="Times New Roman" w:cs="Times New Roman"/>
+          <w:noProof/>
+          <w:sz w:val="24"/>
+        </w:rPr>
+        <w:t xml:space="preserve">H. J. Miller </w:t>
+      </w:r>
+      <w:r>
+        <w:rPr>
+          <w:rFonts w:ascii="Times New Roman" w:hAnsi="Times New Roman" w:cs="Times New Roman"/>
+          <w:noProof/>
+          <w:sz w:val="24"/>
+        </w:rPr>
+        <w:t>(</w:t>
+      </w:r>
+      <w:r>
+        <w:rPr>
+          <w:rFonts w:ascii="Times New Roman" w:hAnsi="Times New Roman" w:cs="Times New Roman"/>
+          <w:noProof/>
+          <w:sz w:val="24"/>
+        </w:rPr>
+        <w:t>1999)</w:t>
+      </w:r>
+      <w:r>
+        <w:rPr>
+          <w:rFonts w:ascii="Times New Roman" w:hAnsi="Times New Roman" w:cs="Times New Roman"/>
+          <w:sz w:val="24"/>
+        </w:rPr>
+        <w:fldChar w:fldCharType="end"/>
+      </w:r>
+      <w:r>
+        <w:rPr>
+          <w:rFonts w:ascii="Times New Roman" w:hAnsi="Times New Roman" w:cs="Times New Roman"/>
+          <w:sz w:val="24"/>
+        </w:rPr>
+        <w:t xml:space="preserve"> later introduces computational procedures to apply STP </w:t>
+      </w:r>
+      <w:r>
+        <w:rPr>
+          <w:rFonts w:ascii="Times New Roman" w:hAnsi="Times New Roman" w:cs="Times New Roman"/>
+          <w:sz w:val="24"/>
+        </w:rPr>
+        <w:t>to</w:t>
+      </w:r>
+      <w:r>
+        <w:rPr>
+          <w:rFonts w:ascii="Times New Roman" w:hAnsi="Times New Roman" w:cs="Times New Roman"/>
+          <w:sz w:val="24"/>
+        </w:rPr>
+        <w:t xml:space="preserve"> transportation network. </w:t>
+      </w:r>
+      <w:r>
+        <w:rPr>
+          <w:rFonts w:ascii="Times New Roman" w:hAnsi="Times New Roman" w:cs="Times New Roman"/>
+          <w:sz w:val="24"/>
+        </w:rPr>
+        <w:t xml:space="preserve">However, these classic time geography works </w:t>
+      </w:r>
+      <w:r>
+        <w:rPr>
+          <w:rFonts w:ascii="Times New Roman" w:hAnsi="Times New Roman" w:cs="Times New Roman"/>
+          <w:sz w:val="24"/>
+        </w:rPr>
+        <w:t xml:space="preserve">can be conceptually </w:t>
+      </w:r>
+      <w:r>
+        <w:rPr>
+          <w:rFonts w:ascii="Times New Roman" w:hAnsi="Times New Roman" w:cs="Times New Roman"/>
+          <w:sz w:val="24"/>
+        </w:rPr>
+        <w:t>abundant</w:t>
+      </w:r>
+      <w:r>
+        <w:rPr>
+          <w:rFonts w:ascii="Times New Roman" w:hAnsi="Times New Roman" w:cs="Times New Roman"/>
+          <w:sz w:val="24"/>
+        </w:rPr>
+        <w:t xml:space="preserve"> but may not provide enough analytical insights </w:t>
+      </w:r>
+      <w:r>
+        <w:rPr>
+          <w:rFonts w:ascii="Times New Roman" w:hAnsi="Times New Roman" w:cs="Times New Roman"/>
+          <w:sz w:val="24"/>
+        </w:rPr>
+        <w:fldChar w:fldCharType="begin" w:fldLock="1"/>
+      </w:r>
+      <w:r>
+        <w:rPr>
+          <w:rFonts w:ascii="Times New Roman" w:hAnsi="Times New Roman" w:cs="Times New Roman"/>
+          <w:sz w:val="24"/>
+        </w:rPr>
+        <w:instrText>ADDIN CSL_CITATION {"citationItems":[{"id":"ITEM-1","itemData":{"author":[{"dropping-particle":"","family":"Miller","given":"Harvey J","non-dropping-particle":"","parse-names":false,"suffix":""}],"container-title":"International encyclopedia of geography: People, the earth, environment and technology","id":"ITEM-1","issued":{"date-parts":[["2017"]]},"page":"1-19","publisher":"Wiley-Blackwell Hoboken, NJ","title":"Time geography and space-time prism","type":"article-journal"},"uris":["http://www.mendeley.com/documents/?uuid=4b7da257-dbb2-4aa9-8252-6c2b88cc8f2e"]}],"mendeley":{"formattedCitation":"(H. J. Miller, 2017)","plainTextFormattedCitation":"(H. J. Miller, 2017)","previouslyFormattedCitation":"(H. J. Miller, 2017)"},"properties":{"noteIndex":0},"schema":"https://github.com/citation-style-language/schema/raw/master/csl-citation.json"}</w:instrText>
+      </w:r>
+      <w:r>
+        <w:rPr>
+          <w:rFonts w:ascii="Times New Roman" w:hAnsi="Times New Roman" w:cs="Times New Roman"/>
+          <w:sz w:val="24"/>
+        </w:rPr>
+        <w:fldChar w:fldCharType="separate"/>
+      </w:r>
+      <w:r>
+        <w:rPr>
+          <w:rFonts w:ascii="Times New Roman" w:hAnsi="Times New Roman" w:cs="Times New Roman"/>
+          <w:noProof/>
+          <w:sz w:val="24"/>
+        </w:rPr>
+        <w:t>(H. J. Miller, 2017)</w:t>
+      </w:r>
+      <w:r>
+        <w:rPr>
+          <w:rFonts w:ascii="Times New Roman" w:hAnsi="Times New Roman" w:cs="Times New Roman"/>
+          <w:sz w:val="24"/>
+        </w:rPr>
+        <w:fldChar w:fldCharType="end"/>
+      </w:r>
+      <w:r>
+        <w:rPr>
+          <w:rFonts w:ascii="Times New Roman" w:hAnsi="Times New Roman" w:cs="Times New Roman"/>
+          <w:sz w:val="24"/>
+        </w:rPr>
+        <w:t>.</w:t>
+      </w:r>
+      <w:r>
+        <w:rPr>
+          <w:rFonts w:ascii="Times New Roman" w:hAnsi="Times New Roman" w:cs="Times New Roman"/>
+          <w:sz w:val="24"/>
+        </w:rPr>
+        <w:t xml:space="preserve"> </w:t>
+      </w:r>
+      <w:r>
+        <w:rPr>
+          <w:rFonts w:ascii="Times New Roman" w:hAnsi="Times New Roman" w:cs="Times New Roman"/>
+          <w:sz w:val="24"/>
+        </w:rPr>
+        <w:t xml:space="preserve">Despite the </w:t>
+      </w:r>
+      <w:r>
+        <w:rPr>
+          <w:rFonts w:ascii="Times New Roman" w:hAnsi="Times New Roman" w:cs="Times New Roman"/>
+          <w:sz w:val="24"/>
+        </w:rPr>
+        <w:t>late</w:t>
+      </w:r>
+      <w:r>
+        <w:rPr>
+          <w:rFonts w:ascii="Times New Roman" w:hAnsi="Times New Roman" w:cs="Times New Roman"/>
+          <w:sz w:val="24"/>
+        </w:rPr>
+        <w:t xml:space="preserve">r </w:t>
+      </w:r>
+      <w:r>
+        <w:rPr>
+          <w:rFonts w:ascii="Times New Roman" w:hAnsi="Times New Roman" w:cs="Times New Roman"/>
+          <w:sz w:val="24"/>
+        </w:rPr>
+        <w:t>measure</w:t>
+      </w:r>
+      <w:r>
+        <w:rPr>
+          <w:rFonts w:ascii="Times New Roman" w:hAnsi="Times New Roman" w:cs="Times New Roman"/>
+          <w:sz w:val="24"/>
+        </w:rPr>
+        <w:t>s</w:t>
+      </w:r>
+      <w:r>
+        <w:rPr>
+          <w:rFonts w:ascii="Times New Roman" w:hAnsi="Times New Roman" w:cs="Times New Roman"/>
+          <w:sz w:val="24"/>
+        </w:rPr>
+        <w:t xml:space="preserve"> becomes more </w:t>
+      </w:r>
+      <w:r>
+        <w:rPr>
+          <w:rFonts w:ascii="Times New Roman" w:hAnsi="Times New Roman" w:cs="Times New Roman"/>
+          <w:sz w:val="24"/>
+        </w:rPr>
+        <w:t>people-oriented</w:t>
+      </w:r>
+      <w:r>
+        <w:rPr>
+          <w:rFonts w:ascii="Times New Roman" w:hAnsi="Times New Roman" w:cs="Times New Roman"/>
+          <w:sz w:val="24"/>
+        </w:rPr>
+        <w:t xml:space="preserve"> and detailed</w:t>
+      </w:r>
+      <w:r>
+        <w:rPr>
+          <w:rFonts w:ascii="Times New Roman" w:hAnsi="Times New Roman" w:cs="Times New Roman"/>
+          <w:sz w:val="24"/>
+        </w:rPr>
+        <w:t>, the data collection</w:t>
+      </w:r>
+      <w:r>
+        <w:rPr>
+          <w:rFonts w:ascii="Times New Roman" w:hAnsi="Times New Roman" w:cs="Times New Roman"/>
+          <w:sz w:val="24"/>
+        </w:rPr>
+        <w:t xml:space="preserve"> process</w:t>
+      </w:r>
+      <w:r>
+        <w:rPr>
+          <w:rFonts w:ascii="Times New Roman" w:hAnsi="Times New Roman" w:cs="Times New Roman"/>
+          <w:sz w:val="24"/>
+        </w:rPr>
+        <w:t xml:space="preserve"> </w:t>
+      </w:r>
+      <w:r>
+        <w:rPr>
+          <w:rFonts w:ascii="Times New Roman" w:hAnsi="Times New Roman" w:cs="Times New Roman"/>
+          <w:sz w:val="24"/>
+        </w:rPr>
+        <w:t xml:space="preserve">is </w:t>
+      </w:r>
+      <w:r>
+        <w:rPr>
+          <w:rFonts w:ascii="Times New Roman" w:hAnsi="Times New Roman" w:cs="Times New Roman"/>
+          <w:sz w:val="24"/>
+        </w:rPr>
+        <w:t xml:space="preserve">still </w:t>
+      </w:r>
+      <w:r>
+        <w:rPr>
+          <w:rFonts w:ascii="Times New Roman" w:hAnsi="Times New Roman" w:cs="Times New Roman"/>
+          <w:sz w:val="24"/>
+        </w:rPr>
+        <w:t xml:space="preserve">inconvenient </w:t>
+      </w:r>
+      <w:r>
+        <w:rPr>
+          <w:rFonts w:ascii="Times New Roman" w:hAnsi="Times New Roman" w:cs="Times New Roman"/>
+          <w:sz w:val="24"/>
+        </w:rPr>
+        <w:t xml:space="preserve">and inconsistent. For example, </w:t>
+      </w:r>
+      <w:r>
+        <w:rPr>
+          <w:rFonts w:ascii="Times New Roman" w:hAnsi="Times New Roman" w:cs="Times New Roman"/>
+          <w:sz w:val="24"/>
+        </w:rPr>
+        <w:fldChar w:fldCharType="begin" w:fldLock="1"/>
+      </w:r>
+      <w:r>
+        <w:rPr>
+          <w:rFonts w:ascii="Times New Roman" w:hAnsi="Times New Roman" w:cs="Times New Roman" w:hint="eastAsia"/>
+          <w:sz w:val="24"/>
+        </w:rPr>
+        <w:instrText>ADDIN CSL_CITATION {"citationItems":[{"id":"ITEM-1","itemData":{"ISSN":"0033-0124","author":[{"dropping-particle":"","family":"Kwan","given":"Mei</w:instrText>
+      </w:r>
+      <w:r>
+        <w:rPr>
+          <w:rFonts w:ascii="Times New Roman" w:hAnsi="Times New Roman" w:cs="Times New Roman" w:hint="eastAsia"/>
+          <w:sz w:val="24"/>
+        </w:rPr>
+        <w:instrText>‐</w:instrText>
+      </w:r>
+      <w:r>
+        <w:rPr>
+          <w:rFonts w:ascii="Times New Roman" w:hAnsi="Times New Roman" w:cs="Times New Roman" w:hint="eastAsia"/>
+          <w:sz w:val="24"/>
+        </w:rPr>
+        <w:instrText>Po","non-dropping-particle":"","parse-names":false,"suffix":""}],"container-title":"The Professional Geograph</w:instrText>
+      </w:r>
+      <w:r>
+        <w:rPr>
+          <w:rFonts w:ascii="Times New Roman" w:hAnsi="Times New Roman" w:cs="Times New Roman"/>
+          <w:sz w:val="24"/>
+        </w:rPr>
+        <w:instrText>er","id":"ITEM-1","issue":"2","issued":{"date-parts":[["1999"]]},"page":"210-227","publisher":"Wiley Online Library","title":"Gender and individual access to urban opportunities: a study using space–time measures","type":"article-journal","volume":"51"},"uris":["http://www.mendeley.com/documents/?uuid=0a4dec39-fb68-43ac-af4b-ac393bfe6a33"]}],"mendeley":{"formattedCitation":"(M. Kwan, 1999)","manualFormatting":"Kwan (1999)","plainTextFormattedCitation":"(M. Kwan, 1999)","previouslyFormattedCitation":"(M. Kwan, 1999)"},"properties":{"noteIndex":0},"schema":"https://github.com/citation-style-language/schema/raw/master/csl-citation.json"}</w:instrText>
+      </w:r>
+      <w:r>
+        <w:rPr>
+          <w:rFonts w:ascii="Times New Roman" w:hAnsi="Times New Roman" w:cs="Times New Roman"/>
+          <w:sz w:val="24"/>
+        </w:rPr>
+        <w:fldChar w:fldCharType="separate"/>
+      </w:r>
+      <w:r>
+        <w:rPr>
+          <w:rFonts w:ascii="Times New Roman" w:hAnsi="Times New Roman" w:cs="Times New Roman"/>
+          <w:noProof/>
+          <w:sz w:val="24"/>
+        </w:rPr>
+        <w:t xml:space="preserve">Kwan </w:t>
+      </w:r>
+      <w:r>
+        <w:rPr>
+          <w:rFonts w:ascii="Times New Roman" w:hAnsi="Times New Roman" w:cs="Times New Roman"/>
+          <w:noProof/>
+          <w:sz w:val="24"/>
+        </w:rPr>
+        <w:t>(</w:t>
+      </w:r>
+      <w:r>
+        <w:rPr>
+          <w:rFonts w:ascii="Times New Roman" w:hAnsi="Times New Roman" w:cs="Times New Roman"/>
+          <w:noProof/>
+          <w:sz w:val="24"/>
+        </w:rPr>
+        <w:t>1999)</w:t>
+      </w:r>
+      <w:r>
+        <w:rPr>
+          <w:rFonts w:ascii="Times New Roman" w:hAnsi="Times New Roman" w:cs="Times New Roman"/>
+          <w:sz w:val="24"/>
+        </w:rPr>
+        <w:fldChar w:fldCharType="end"/>
+      </w:r>
+      <w:r>
+        <w:rPr>
+          <w:rFonts w:ascii="Times New Roman" w:hAnsi="Times New Roman" w:cs="Times New Roman"/>
+          <w:sz w:val="24"/>
+        </w:rPr>
+        <w:t xml:space="preserve"> explores individual accessibility and applies the method </w:t>
+      </w:r>
+      <w:r>
+        <w:rPr>
+          <w:rFonts w:ascii="Times New Roman" w:hAnsi="Times New Roman" w:cs="Times New Roman" w:hint="eastAsia"/>
+          <w:sz w:val="24"/>
+        </w:rPr>
+        <w:t>in</w:t>
+      </w:r>
+      <w:r>
+        <w:rPr>
+          <w:rFonts w:ascii="Times New Roman" w:hAnsi="Times New Roman" w:cs="Times New Roman"/>
+          <w:sz w:val="24"/>
+        </w:rPr>
+        <w:t xml:space="preserve"> Franklin County, Ohio with a travel diary dataset manually collected by the author</w:t>
       </w:r>
       <w:r>
         <w:rPr>
@@ -1463,72 +2056,36 @@
           <w:sz w:val="24"/>
         </w:rPr>
         <w:t xml:space="preserve">. </w:t>
-      </w:r>
-      <w:r>
-        <w:rPr>
-          <w:rFonts w:ascii="Times New Roman" w:hAnsi="Times New Roman" w:cs="Times New Roman"/>
-          <w:sz w:val="24"/>
-        </w:rPr>
-        <w:t xml:space="preserve"> </w:t>
       </w:r>
     </w:p>
     <w:p>
       <w:pPr>
-        <w:rPr>
-          <w:rFonts w:ascii="Times New Roman" w:hAnsi="Times New Roman" w:cs="Times New Roman"/>
-          <w:sz w:val="24"/>
-        </w:rPr>
-      </w:pPr>
-      <w:r>
-        <w:rPr>
-          <w:rFonts w:ascii="Times New Roman" w:hAnsi="Times New Roman" w:cs="Times New Roman"/>
-          <w:sz w:val="24"/>
-        </w:rPr>
-        <w:lastRenderedPageBreak/>
-        <w:tab/>
-        <w:t xml:space="preserve">First, STP can </w:t>
-      </w:r>
-      <w:r>
-        <w:rPr>
-          <w:rFonts w:ascii="Times New Roman" w:hAnsi="Times New Roman" w:cs="Times New Roman"/>
-          <w:sz w:val="24"/>
-        </w:rPr>
-        <w:t xml:space="preserve">achieve greater depth with data of larger volume; STP can </w:t>
-      </w:r>
-      <w:r>
-        <w:rPr>
-          <w:rFonts w:ascii="Times New Roman" w:hAnsi="Times New Roman" w:cs="Times New Roman"/>
-          <w:sz w:val="24"/>
-        </w:rPr>
-        <w:t xml:space="preserve">better </w:t>
-      </w:r>
-      <w:r>
-        <w:rPr>
-          <w:rFonts w:ascii="Times New Roman" w:hAnsi="Times New Roman" w:cs="Times New Roman"/>
-          <w:sz w:val="24"/>
-        </w:rPr>
-        <w:t>gauge</w:t>
-      </w:r>
-      <w:r>
-        <w:rPr>
-          <w:rFonts w:ascii="Times New Roman" w:hAnsi="Times New Roman" w:cs="Times New Roman"/>
-          <w:sz w:val="24"/>
-        </w:rPr>
-        <w:t xml:space="preserve"> accessibility with less error and more detail</w:t>
-      </w:r>
-      <w:r>
-        <w:rPr>
-          <w:rFonts w:ascii="Times New Roman" w:hAnsi="Times New Roman" w:cs="Times New Roman"/>
-          <w:sz w:val="24"/>
-        </w:rPr>
-        <w:t>s</w:t>
-      </w:r>
-      <w:r>
-        <w:rPr>
-          <w:rFonts w:ascii="Times New Roman" w:hAnsi="Times New Roman" w:cs="Times New Roman"/>
-          <w:sz w:val="24"/>
-        </w:rPr>
-        <w:t>.</w:t>
+        <w:ind w:firstLine="720"/>
+        <w:rPr>
+          <w:rFonts w:ascii="Times New Roman" w:hAnsi="Times New Roman" w:cs="Times New Roman"/>
+          <w:sz w:val="24"/>
+        </w:rPr>
+      </w:pPr>
+      <w:r>
+        <w:rPr>
+          <w:rFonts w:ascii="Times New Roman" w:hAnsi="Times New Roman" w:cs="Times New Roman"/>
+          <w:sz w:val="24"/>
+        </w:rPr>
+        <w:t xml:space="preserve">New data technologies motivate </w:t>
+      </w:r>
+      <w:r>
+        <w:rPr>
+          <w:rFonts w:ascii="Times New Roman" w:hAnsi="Times New Roman" w:cs="Times New Roman"/>
+          <w:sz w:val="24"/>
+        </w:rPr>
+        <w:t>more analytical and empirical studies</w:t>
+      </w:r>
+      <w:r>
+        <w:rPr>
+          <w:rFonts w:ascii="Times New Roman" w:hAnsi="Times New Roman" w:cs="Times New Roman"/>
+          <w:sz w:val="24"/>
+        </w:rPr>
+        <w:t>,</w:t>
       </w:r>
       <w:r>
         <w:rPr>
@@ -1542,6 +2099,20 @@
           <w:rFonts w:ascii="Times New Roman" w:hAnsi="Times New Roman" w:cs="Times New Roman"/>
           <w:sz w:val="24"/>
         </w:rPr>
+        <w:t>such as Global Positioning System (GPS)</w:t>
+      </w:r>
+      <w:r>
+        <w:rPr>
+          <w:rFonts w:ascii="Times New Roman" w:hAnsi="Times New Roman" w:cs="Times New Roman"/>
+          <w:sz w:val="24"/>
+        </w:rPr>
+        <w:t xml:space="preserve"> </w:t>
+      </w:r>
+      <w:r>
+        <w:rPr>
+          <w:rFonts w:ascii="Times New Roman" w:hAnsi="Times New Roman" w:cs="Times New Roman"/>
+          <w:sz w:val="24"/>
+        </w:rPr>
         <w:fldChar w:fldCharType="begin" w:fldLock="1"/>
       </w:r>
       <w:r>
@@ -1549,7 +2120,7 @@
           <w:rFonts w:ascii="Times New Roman" w:hAnsi="Times New Roman" w:cs="Times New Roman"/>
           <w:sz w:val="24"/>
         </w:rPr>
-        <w:instrText>ADDIN CSL_CITATION {"citationItems":[{"id":"ITEM-1","itemData":{"author":[{"dropping-particle":"","family":"Hägerstrand","given":"Torsten","non-dropping-particle":"","parse-names":false,"suffix":""}],"id":"ITEM-1","issued":{"date-parts":[["1970"]]},"title":"What about people in regional","type":"article-journal"},"uris":["http://www.mendeley.com/documents/?uuid=bb04ead4-0290-4185-91f2-72c0866398ef"]}],"mendeley":{"formattedCitation":"(Hägerstrand, 1970)","manualFormatting":"Hägerstrand (1970)","plainTextFormattedCitation":"(Hägerstrand, 1970)","previouslyFormattedCitation":"(Hägerstrand, 1970)"},"properties":{"noteIndex":0},"schema":"https://github.com/citation-style-language/schema/raw/master/csl-citation.json"}</w:instrText>
+        <w:instrText>ADDIN CSL_CITATION {"citationItems":[{"id":"ITEM-1","itemData":{"author":[{"dropping-particle":"","family":"Kwan","given":"Mei-Po","non-dropping-particle":"","parse-names":false,"suffix":""}],"id":"ITEM-1","issued":{"date-parts":[["2000"]]},"title":"Evaluating gender differences in individual accessibility: A study using trip data collected by the global positioning system","type":"report"},"uris":["http://www.mendeley.com/documents/?uuid=9e4d25d8-4768-4d20-893a-87dc6d1c0d9a"]}],"mendeley":{"formattedCitation":"(M.-P. Kwan, 2000)","plainTextFormattedCitation":"(M.-P. Kwan, 2000)","previouslyFormattedCitation":"(M.-P. Kwan, 2000)"},"properties":{"noteIndex":0},"schema":"https://github.com/citation-style-language/schema/raw/master/csl-citation.json"}</w:instrText>
       </w:r>
       <w:r>
         <w:rPr>
@@ -1564,7 +2135,56 @@
           <w:noProof/>
           <w:sz w:val="24"/>
         </w:rPr>
-        <w:t xml:space="preserve">Hägerstrand </w:t>
+        <w:t>(M.-P. Kwan, 2000)</w:t>
+      </w:r>
+      <w:r>
+        <w:rPr>
+          <w:rFonts w:ascii="Times New Roman" w:hAnsi="Times New Roman" w:cs="Times New Roman"/>
+          <w:sz w:val="24"/>
+        </w:rPr>
+        <w:fldChar w:fldCharType="end"/>
+      </w:r>
+      <w:r>
+        <w:rPr>
+          <w:rFonts w:ascii="Times New Roman" w:hAnsi="Times New Roman" w:cs="Times New Roman"/>
+          <w:sz w:val="24"/>
+        </w:rPr>
+        <w:t xml:space="preserve">, </w:t>
+      </w:r>
+      <w:r>
+        <w:rPr>
+          <w:rFonts w:ascii="Times New Roman" w:hAnsi="Times New Roman" w:cs="Times New Roman"/>
+          <w:sz w:val="24"/>
+        </w:rPr>
+        <w:t>Automatic Vehicle Location (AVL)</w:t>
+      </w:r>
+      <w:r>
+        <w:rPr>
+          <w:rFonts w:ascii="Times New Roman" w:hAnsi="Times New Roman" w:cs="Times New Roman"/>
+          <w:sz w:val="24"/>
+        </w:rPr>
+        <w:t xml:space="preserve"> </w:t>
+      </w:r>
+      <w:r>
+        <w:rPr>
+          <w:rFonts w:ascii="Times New Roman" w:hAnsi="Times New Roman" w:cs="Times New Roman"/>
+          <w:sz w:val="24"/>
+        </w:rPr>
+        <w:fldChar w:fldCharType="begin" w:fldLock="1"/>
+      </w:r>
+      <w:r>
+        <w:rPr>
+          <w:rFonts w:ascii="Times New Roman" w:hAnsi="Times New Roman" w:cs="Times New Roman"/>
+          <w:sz w:val="24"/>
+        </w:rPr>
+        <w:instrText>ADDIN CSL_CITATION {"citationItems":[{"id":"ITEM-1","itemData":{"ISSN":"0968-090X","author":[{"dropping-particle":"","family":"Tang","given":"Jinjin","non-dropping-particle":"","parse-names":false,"suffix":""},{"dropping-particle":"","family":"Song","given":"Ying","non-dropping-particle":"","parse-names":false,"suffix":""},{"dropping-particle":"","family":"Miller","given":"Harvey J","non-dropping-particle":"","parse-names":false,"suffix":""},{"dropping-particle":"","family":"Zhou","given":"Xuesong","non-dropping-particle":"","parse-names":false,"suffix":""}],"container-title":"Transportation Research Part C: Emerging Technologies","id":"ITEM-1","issued":{"date-parts":[["2016"]]},"page":"176-194","publisher":"Elsevier","title":"Estimating the most likely space–time paths, dwell times and path uncertainties from vehicle trajectory data: A time geographic method","type":"article-journal","volume":"66"},"uris":["http://www.mendeley.com/documents/?uuid=c0ea8b2f-b355-46ed-a38c-9455dea2dfd1"]}],"mendeley":{"formattedCitation":"(Tang, Song, Miller, &amp; Zhou, 2016)","plainTextFormattedCitation":"(Tang, Song, Miller, &amp; Zhou, 2016)"},"properties":{"noteIndex":0},"schema":"https://github.com/citation-style-language/schema/raw/master/csl-citation.json"}</w:instrText>
+      </w:r>
+      <w:r>
+        <w:rPr>
+          <w:rFonts w:ascii="Times New Roman" w:hAnsi="Times New Roman" w:cs="Times New Roman"/>
+          <w:sz w:val="24"/>
+        </w:rPr>
+        <w:fldChar w:fldCharType="separate"/>
       </w:r>
       <w:r>
         <w:rPr>
@@ -1572,15 +2192,7 @@
           <w:noProof/>
           <w:sz w:val="24"/>
         </w:rPr>
-        <w:t>(</w:t>
-      </w:r>
-      <w:r>
-        <w:rPr>
-          <w:rFonts w:ascii="Times New Roman" w:hAnsi="Times New Roman" w:cs="Times New Roman"/>
-          <w:noProof/>
-          <w:sz w:val="24"/>
-        </w:rPr>
-        <w:t>1970)</w:t>
+        <w:t>(Tang, Song, Miller, &amp; Zhou, 2016)</w:t>
       </w:r>
       <w:r>
         <w:rPr>
@@ -1594,478 +2206,14 @@
           <w:rFonts w:ascii="Times New Roman" w:hAnsi="Times New Roman" w:cs="Times New Roman"/>
           <w:sz w:val="24"/>
         </w:rPr>
-        <w:t xml:space="preserve"> </w:t>
-      </w:r>
-      <w:r>
-        <w:rPr>
-          <w:rFonts w:ascii="Times New Roman" w:hAnsi="Times New Roman" w:cs="Times New Roman"/>
-          <w:sz w:val="24"/>
-        </w:rPr>
-        <w:t>first propos</w:t>
-      </w:r>
-      <w:r>
-        <w:rPr>
-          <w:rFonts w:ascii="Times New Roman" w:hAnsi="Times New Roman" w:cs="Times New Roman"/>
-          <w:sz w:val="24"/>
-        </w:rPr>
-        <w:t>es</w:t>
-      </w:r>
-      <w:r>
-        <w:rPr>
-          <w:rFonts w:ascii="Times New Roman" w:hAnsi="Times New Roman" w:cs="Times New Roman"/>
-          <w:sz w:val="24"/>
-        </w:rPr>
-        <w:t xml:space="preserve"> the </w:t>
-      </w:r>
-      <w:r>
-        <w:rPr>
-          <w:rFonts w:ascii="Times New Roman" w:hAnsi="Times New Roman" w:cs="Times New Roman"/>
-          <w:sz w:val="24"/>
-        </w:rPr>
-        <w:t xml:space="preserve">conceptual framework </w:t>
-      </w:r>
-      <w:r>
-        <w:rPr>
-          <w:rFonts w:ascii="Times New Roman" w:hAnsi="Times New Roman" w:cs="Times New Roman"/>
-          <w:sz w:val="24"/>
-        </w:rPr>
-        <w:t>of STP</w:t>
-      </w:r>
-      <w:r>
-        <w:rPr>
-          <w:rFonts w:ascii="Times New Roman" w:hAnsi="Times New Roman" w:cs="Times New Roman"/>
-          <w:sz w:val="24"/>
-        </w:rPr>
-        <w:t xml:space="preserve"> and </w:t>
-      </w:r>
-      <w:r>
-        <w:rPr>
-          <w:rFonts w:ascii="Times New Roman" w:hAnsi="Times New Roman" w:cs="Times New Roman"/>
-          <w:sz w:val="24"/>
-        </w:rPr>
-        <w:t xml:space="preserve">then </w:t>
-      </w:r>
-      <w:r>
-        <w:rPr>
-          <w:rFonts w:ascii="Times New Roman" w:hAnsi="Times New Roman" w:cs="Times New Roman"/>
-          <w:sz w:val="24"/>
-        </w:rPr>
-        <w:fldChar w:fldCharType="begin" w:fldLock="1"/>
-      </w:r>
-      <w:r>
-        <w:rPr>
-          <w:rFonts w:ascii="Times New Roman" w:hAnsi="Times New Roman" w:cs="Times New Roman"/>
-          <w:sz w:val="24"/>
-        </w:rPr>
-        <w:instrText>ADDIN CSL_CITATION {"citationItems":[{"id":"ITEM-1","itemData":{"author":[{"dropping-particle":"","family":"Lenntorp","given":"Bo","non-dropping-particle":"","parse-names":false,"suffix":""}],"container-title":"Lund Studies in Geography B,","id":"ITEM-1","issued":{"date-parts":[["1976"]]},"page":"150p","title":"Paths in space-time environments: a time-geographic sudy of movement possibilities of individuals","type":"article-journal","volume":"44"},"uris":["http://www.mendeley.com/documents/?uuid=59ecabb1-1c01-4e42-abba-c758ec2e443d"]}],"mendeley":{"formattedCitation":"(Lenntorp, 1976)","manualFormatting":"Lenntorp (1976)","plainTextFormattedCitation":"(Lenntorp, 1976)","previouslyFormattedCitation":"(Lenntorp, 1976)"},"properties":{"noteIndex":0},"schema":"https://github.com/citation-style-language/schema/raw/master/csl-citation.json"}</w:instrText>
-      </w:r>
-      <w:r>
-        <w:rPr>
-          <w:rFonts w:ascii="Times New Roman" w:hAnsi="Times New Roman" w:cs="Times New Roman"/>
-          <w:sz w:val="24"/>
-        </w:rPr>
-        <w:fldChar w:fldCharType="separate"/>
-      </w:r>
-      <w:r>
-        <w:rPr>
-          <w:rFonts w:ascii="Times New Roman" w:hAnsi="Times New Roman" w:cs="Times New Roman"/>
-          <w:noProof/>
-          <w:sz w:val="24"/>
-        </w:rPr>
-        <w:t>Lenntorp</w:t>
-      </w:r>
-      <w:r>
-        <w:rPr>
-          <w:rFonts w:ascii="Times New Roman" w:hAnsi="Times New Roman" w:cs="Times New Roman"/>
-          <w:noProof/>
-          <w:sz w:val="24"/>
-        </w:rPr>
-        <w:t xml:space="preserve"> (</w:t>
-      </w:r>
-      <w:r>
-        <w:rPr>
-          <w:rFonts w:ascii="Times New Roman" w:hAnsi="Times New Roman" w:cs="Times New Roman"/>
-          <w:noProof/>
-          <w:sz w:val="24"/>
-        </w:rPr>
-        <w:t>1976)</w:t>
-      </w:r>
-      <w:r>
-        <w:rPr>
-          <w:rFonts w:ascii="Times New Roman" w:hAnsi="Times New Roman" w:cs="Times New Roman"/>
-          <w:sz w:val="24"/>
-        </w:rPr>
-        <w:fldChar w:fldCharType="end"/>
-      </w:r>
-      <w:r>
-        <w:rPr>
-          <w:rFonts w:ascii="Times New Roman" w:hAnsi="Times New Roman" w:cs="Times New Roman"/>
-          <w:sz w:val="24"/>
-        </w:rPr>
-        <w:t xml:space="preserve"> provides the </w:t>
-      </w:r>
-      <w:r>
-        <w:rPr>
-          <w:rFonts w:ascii="Times New Roman" w:hAnsi="Times New Roman" w:cs="Times New Roman"/>
-          <w:sz w:val="24"/>
-        </w:rPr>
-        <w:t>very first operational definition of</w:t>
-      </w:r>
-      <w:r>
-        <w:rPr>
-          <w:rFonts w:ascii="Times New Roman" w:hAnsi="Times New Roman" w:cs="Times New Roman"/>
-          <w:sz w:val="24"/>
-        </w:rPr>
-        <w:t xml:space="preserve"> space-time physical accessibility measures</w:t>
-      </w:r>
-      <w:r>
-        <w:rPr>
-          <w:rFonts w:ascii="Times New Roman" w:hAnsi="Times New Roman" w:cs="Times New Roman"/>
-          <w:sz w:val="24"/>
-        </w:rPr>
-        <w:t xml:space="preserve">. With the </w:t>
-      </w:r>
-      <w:r>
-        <w:rPr>
-          <w:rFonts w:ascii="Times New Roman" w:hAnsi="Times New Roman" w:cs="Times New Roman"/>
-          <w:sz w:val="24"/>
-        </w:rPr>
-        <w:t xml:space="preserve">rising </w:t>
-      </w:r>
-      <w:r>
-        <w:rPr>
-          <w:rFonts w:ascii="Times New Roman" w:hAnsi="Times New Roman" w:cs="Times New Roman"/>
-          <w:sz w:val="24"/>
-        </w:rPr>
-        <w:t>popularity</w:t>
-      </w:r>
-      <w:r>
-        <w:rPr>
-          <w:rFonts w:ascii="Times New Roman" w:hAnsi="Times New Roman" w:cs="Times New Roman"/>
-          <w:sz w:val="24"/>
-        </w:rPr>
-        <w:t xml:space="preserve"> of geographic information system (GIS), </w:t>
-      </w:r>
-      <w:r>
-        <w:rPr>
-          <w:rFonts w:ascii="Times New Roman" w:hAnsi="Times New Roman" w:cs="Times New Roman"/>
-          <w:sz w:val="24"/>
-        </w:rPr>
-        <w:fldChar w:fldCharType="begin" w:fldLock="1"/>
-      </w:r>
-      <w:r>
-        <w:rPr>
-          <w:rFonts w:ascii="Times New Roman" w:hAnsi="Times New Roman" w:cs="Times New Roman"/>
-          <w:sz w:val="24"/>
-        </w:rPr>
-        <w:instrText>ADDIN CSL_CITATION {"citationItems":[{"id":"ITEM-1","itemData":{"ISSN":"0269-3798","author":[{"dropping-particle":"","family":"Miller","given":"Harvey J","non-dropping-particle":"","parse-names":false,"suffix":""}],"container-title":"International Journal of Geographical Information System","id":"ITEM-1","issue":"3","issued":{"date-parts":[["1991"]]},"page":"287-301","publisher":"Taylor &amp; Francis","title":"Modelling accessibility using space-time prism concepts within geographical information systems","type":"article-journal","volume":"5"},"uris":["http://www.mendeley.com/documents/?uuid=61d9d9f2-7793-45b7-89d5-e35aa05eef9d"]}],"mendeley":{"formattedCitation":"(H. J. Miller, 1991)","manualFormatting":"H. J. Miller (1991)","plainTextFormattedCitation":"(H. J. Miller, 1991)","previouslyFormattedCitation":"(H. J. Miller, 1991)"},"properties":{"noteIndex":0},"schema":"https://github.com/citation-style-language/schema/raw/master/csl-citation.json"}</w:instrText>
-      </w:r>
-      <w:r>
-        <w:rPr>
-          <w:rFonts w:ascii="Times New Roman" w:hAnsi="Times New Roman" w:cs="Times New Roman"/>
-          <w:sz w:val="24"/>
-        </w:rPr>
-        <w:fldChar w:fldCharType="separate"/>
-      </w:r>
-      <w:r>
-        <w:rPr>
-          <w:rFonts w:ascii="Times New Roman" w:hAnsi="Times New Roman" w:cs="Times New Roman"/>
-          <w:noProof/>
-          <w:sz w:val="24"/>
-        </w:rPr>
-        <w:t xml:space="preserve">H. J. Miller </w:t>
-      </w:r>
-      <w:r>
-        <w:rPr>
-          <w:rFonts w:ascii="Times New Roman" w:hAnsi="Times New Roman" w:cs="Times New Roman"/>
-          <w:noProof/>
-          <w:sz w:val="24"/>
-        </w:rPr>
-        <w:t>(</w:t>
-      </w:r>
-      <w:r>
-        <w:rPr>
-          <w:rFonts w:ascii="Times New Roman" w:hAnsi="Times New Roman" w:cs="Times New Roman"/>
-          <w:noProof/>
-          <w:sz w:val="24"/>
-        </w:rPr>
-        <w:t>1991)</w:t>
-      </w:r>
-      <w:r>
-        <w:rPr>
-          <w:rFonts w:ascii="Times New Roman" w:hAnsi="Times New Roman" w:cs="Times New Roman"/>
-          <w:sz w:val="24"/>
-        </w:rPr>
-        <w:fldChar w:fldCharType="end"/>
-      </w:r>
-      <w:r>
-        <w:rPr>
-          <w:rFonts w:ascii="Times New Roman" w:hAnsi="Times New Roman" w:cs="Times New Roman"/>
-          <w:sz w:val="24"/>
-        </w:rPr>
-        <w:t xml:space="preserve"> first introduce</w:t>
-      </w:r>
-      <w:r>
-        <w:rPr>
-          <w:rFonts w:ascii="Times New Roman" w:hAnsi="Times New Roman" w:cs="Times New Roman"/>
-          <w:sz w:val="24"/>
-        </w:rPr>
-        <w:t>s</w:t>
-      </w:r>
-      <w:r>
-        <w:rPr>
-          <w:rFonts w:ascii="Times New Roman" w:hAnsi="Times New Roman" w:cs="Times New Roman"/>
-          <w:sz w:val="24"/>
-        </w:rPr>
-        <w:t xml:space="preserve"> </w:t>
-      </w:r>
-      <w:r>
-        <w:rPr>
-          <w:rFonts w:ascii="Times New Roman" w:hAnsi="Times New Roman" w:cs="Times New Roman"/>
-          <w:sz w:val="24"/>
-        </w:rPr>
-        <w:t>a generic GIS-based procedure to derive space-time prism concepts</w:t>
-      </w:r>
-      <w:r>
-        <w:rPr>
-          <w:rFonts w:ascii="Times New Roman" w:hAnsi="Times New Roman" w:cs="Times New Roman"/>
-          <w:sz w:val="24"/>
-        </w:rPr>
-        <w:t xml:space="preserve">, </w:t>
-      </w:r>
-      <w:r>
-        <w:rPr>
-          <w:rFonts w:ascii="Times New Roman" w:hAnsi="Times New Roman" w:cs="Times New Roman"/>
-          <w:sz w:val="24"/>
-        </w:rPr>
-        <w:t xml:space="preserve">which demonstrates a practical way to apply STP theories to an actual scenario. </w:t>
-      </w:r>
-      <w:r>
-        <w:rPr>
-          <w:rFonts w:ascii="Times New Roman" w:hAnsi="Times New Roman" w:cs="Times New Roman"/>
-          <w:sz w:val="24"/>
-        </w:rPr>
-        <w:fldChar w:fldCharType="begin" w:fldLock="1"/>
-      </w:r>
-      <w:r>
-        <w:rPr>
-          <w:rFonts w:ascii="Times New Roman" w:hAnsi="Times New Roman" w:cs="Times New Roman"/>
-          <w:sz w:val="24"/>
-        </w:rPr>
-        <w:instrText>ADDIN CSL_CITATION {"citationItems":[{"id":"ITEM-1","itemData":{"ISSN":"0016-7363","author":[{"dropping-particle":"","family":"Miller","given":"Harvey J","non-dropping-particle":"","parse-names":false,"suffix":""}],"container-title":"Geographical analysis</w:instrText>
-      </w:r>
-      <w:r>
-        <w:rPr>
-          <w:rFonts w:ascii="Times New Roman" w:hAnsi="Times New Roman" w:cs="Times New Roman" w:hint="eastAsia"/>
-          <w:sz w:val="24"/>
-        </w:rPr>
-        <w:instrText>","id":"ITEM-1","issue":"1","issued":{"date-parts":[["1999"]]},"page":"187-212","publisher":"Wiley Online Library","title":"Measuring space</w:instrText>
-      </w:r>
-      <w:r>
-        <w:rPr>
-          <w:rFonts w:ascii="Times New Roman" w:hAnsi="Times New Roman" w:cs="Times New Roman" w:hint="eastAsia"/>
-          <w:sz w:val="24"/>
-        </w:rPr>
-        <w:instrText>‐</w:instrText>
-      </w:r>
-      <w:r>
-        <w:rPr>
-          <w:rFonts w:ascii="Times New Roman" w:hAnsi="Times New Roman" w:cs="Times New Roman" w:hint="eastAsia"/>
-          <w:sz w:val="24"/>
-        </w:rPr>
-        <w:instrText>time accessibility benefits within transportation networks: Basic theory and computational procedures","type":"arti</w:instrText>
-      </w:r>
-      <w:r>
-        <w:rPr>
-          <w:rFonts w:ascii="Times New Roman" w:hAnsi="Times New Roman" w:cs="Times New Roman"/>
-          <w:sz w:val="24"/>
-        </w:rPr>
-        <w:instrText>cle-journal","volume":"31"},"uris":["http://www.mendeley.com/documents/?uuid=031a2e2b-dd3d-47bb-ab47-96d9567db9bd"]}],"mendeley":{"formattedCitation":"(H. J. Miller, 1999)","manualFormatting":"H. J. Miller (1999)","plainTextFormattedCitation":"(H. J. Miller, 1999)","previouslyFormattedCitation":"(H. J. Miller, 1999)"},"properties":{"noteIndex":0},"schema":"https://github.com/citation-style-language/schema/raw/master/csl-citation.json"}</w:instrText>
-      </w:r>
-      <w:r>
-        <w:rPr>
-          <w:rFonts w:ascii="Times New Roman" w:hAnsi="Times New Roman" w:cs="Times New Roman"/>
-          <w:sz w:val="24"/>
-        </w:rPr>
-        <w:fldChar w:fldCharType="separate"/>
-      </w:r>
-      <w:r>
-        <w:rPr>
-          <w:rFonts w:ascii="Times New Roman" w:hAnsi="Times New Roman" w:cs="Times New Roman"/>
-          <w:noProof/>
-          <w:sz w:val="24"/>
-        </w:rPr>
-        <w:t xml:space="preserve">H. J. Miller </w:t>
-      </w:r>
-      <w:r>
-        <w:rPr>
-          <w:rFonts w:ascii="Times New Roman" w:hAnsi="Times New Roman" w:cs="Times New Roman"/>
-          <w:noProof/>
-          <w:sz w:val="24"/>
-        </w:rPr>
-        <w:t>(</w:t>
-      </w:r>
-      <w:r>
-        <w:rPr>
-          <w:rFonts w:ascii="Times New Roman" w:hAnsi="Times New Roman" w:cs="Times New Roman"/>
-          <w:noProof/>
-          <w:sz w:val="24"/>
-        </w:rPr>
-        <w:t>1999)</w:t>
-      </w:r>
-      <w:r>
-        <w:rPr>
-          <w:rFonts w:ascii="Times New Roman" w:hAnsi="Times New Roman" w:cs="Times New Roman"/>
-          <w:sz w:val="24"/>
-        </w:rPr>
-        <w:fldChar w:fldCharType="end"/>
-      </w:r>
-      <w:r>
-        <w:rPr>
-          <w:rFonts w:ascii="Times New Roman" w:hAnsi="Times New Roman" w:cs="Times New Roman"/>
-          <w:sz w:val="24"/>
-        </w:rPr>
-        <w:t xml:space="preserve"> </w:t>
-      </w:r>
-      <w:r>
-        <w:rPr>
-          <w:rFonts w:ascii="Times New Roman" w:hAnsi="Times New Roman" w:cs="Times New Roman"/>
-          <w:sz w:val="24"/>
-        </w:rPr>
-        <w:t xml:space="preserve">later </w:t>
-      </w:r>
-      <w:r>
-        <w:rPr>
-          <w:rFonts w:ascii="Times New Roman" w:hAnsi="Times New Roman" w:cs="Times New Roman"/>
-          <w:sz w:val="24"/>
-        </w:rPr>
-        <w:t>introduce</w:t>
-      </w:r>
-      <w:r>
-        <w:rPr>
-          <w:rFonts w:ascii="Times New Roman" w:hAnsi="Times New Roman" w:cs="Times New Roman"/>
-          <w:sz w:val="24"/>
-        </w:rPr>
-        <w:t>s</w:t>
-      </w:r>
-      <w:r>
-        <w:rPr>
-          <w:rFonts w:ascii="Times New Roman" w:hAnsi="Times New Roman" w:cs="Times New Roman"/>
-          <w:sz w:val="24"/>
-        </w:rPr>
-        <w:t xml:space="preserve"> basic theor</w:t>
-      </w:r>
-      <w:r>
-        <w:rPr>
-          <w:rFonts w:ascii="Times New Roman" w:hAnsi="Times New Roman" w:cs="Times New Roman"/>
-          <w:sz w:val="24"/>
-        </w:rPr>
-        <w:t>ies</w:t>
-      </w:r>
-      <w:r>
-        <w:rPr>
-          <w:rFonts w:ascii="Times New Roman" w:hAnsi="Times New Roman" w:cs="Times New Roman"/>
-          <w:sz w:val="24"/>
-        </w:rPr>
-        <w:t xml:space="preserve"> and computational procedures to apply STP within transportation network</w:t>
-      </w:r>
-      <w:r>
-        <w:rPr>
-          <w:rFonts w:ascii="Times New Roman" w:hAnsi="Times New Roman" w:cs="Times New Roman"/>
-          <w:sz w:val="24"/>
-        </w:rPr>
-        <w:t xml:space="preserve"> with GIS</w:t>
-      </w:r>
-      <w:r>
-        <w:rPr>
-          <w:rFonts w:ascii="Times New Roman" w:hAnsi="Times New Roman" w:cs="Times New Roman"/>
-          <w:sz w:val="24"/>
-        </w:rPr>
-        <w:t>.</w:t>
-      </w:r>
-      <w:r>
-        <w:rPr>
-          <w:rFonts w:ascii="Times New Roman" w:hAnsi="Times New Roman" w:cs="Times New Roman"/>
-          <w:sz w:val="24"/>
-        </w:rPr>
-        <w:t xml:space="preserve"> </w:t>
-      </w:r>
-      <w:r>
-        <w:rPr>
-          <w:rFonts w:ascii="Times New Roman" w:hAnsi="Times New Roman" w:cs="Times New Roman"/>
-          <w:sz w:val="24"/>
-        </w:rPr>
-        <w:t>H</w:t>
-      </w:r>
-      <w:r>
-        <w:rPr>
-          <w:rFonts w:ascii="Times New Roman" w:hAnsi="Times New Roman" w:cs="Times New Roman"/>
-          <w:sz w:val="24"/>
-        </w:rPr>
-        <w:t xml:space="preserve">owever, </w:t>
-      </w:r>
-      <w:r>
-        <w:rPr>
-          <w:rFonts w:ascii="Times New Roman" w:hAnsi="Times New Roman" w:cs="Times New Roman"/>
-          <w:sz w:val="24"/>
-        </w:rPr>
-        <w:t xml:space="preserve">both </w:t>
-      </w:r>
-      <w:r>
-        <w:rPr>
-          <w:rFonts w:ascii="Times New Roman" w:hAnsi="Times New Roman" w:cs="Times New Roman"/>
-          <w:sz w:val="24"/>
-        </w:rPr>
-        <w:t>paper</w:t>
-      </w:r>
-      <w:r>
-        <w:rPr>
-          <w:rFonts w:ascii="Times New Roman" w:hAnsi="Times New Roman" w:cs="Times New Roman"/>
-          <w:sz w:val="24"/>
-        </w:rPr>
-        <w:t>s</w:t>
-      </w:r>
-      <w:r>
-        <w:rPr>
-          <w:rFonts w:ascii="Times New Roman" w:hAnsi="Times New Roman" w:cs="Times New Roman"/>
-          <w:sz w:val="24"/>
-        </w:rPr>
-        <w:t xml:space="preserve"> </w:t>
-      </w:r>
-      <w:r>
-        <w:rPr>
-          <w:rFonts w:ascii="Times New Roman" w:hAnsi="Times New Roman" w:cs="Times New Roman"/>
-          <w:sz w:val="24"/>
-        </w:rPr>
-        <w:t xml:space="preserve">still </w:t>
-      </w:r>
-      <w:r>
-        <w:rPr>
-          <w:rFonts w:ascii="Times New Roman" w:hAnsi="Times New Roman" w:cs="Times New Roman"/>
-          <w:sz w:val="24"/>
-        </w:rPr>
-        <w:t>can</w:t>
-      </w:r>
-      <w:r>
-        <w:rPr>
-          <w:rFonts w:ascii="Times New Roman" w:hAnsi="Times New Roman" w:cs="Times New Roman"/>
-          <w:sz w:val="24"/>
-        </w:rPr>
-        <w:t>not</w:t>
-      </w:r>
-      <w:r>
-        <w:rPr>
-          <w:rFonts w:ascii="Times New Roman" w:hAnsi="Times New Roman" w:cs="Times New Roman"/>
-          <w:sz w:val="24"/>
-        </w:rPr>
-        <w:t xml:space="preserve"> apply the methods to an actual transportation</w:t>
-      </w:r>
-      <w:r>
-        <w:rPr>
-          <w:rFonts w:ascii="Times New Roman" w:hAnsi="Times New Roman" w:cs="Times New Roman"/>
-          <w:sz w:val="24"/>
-        </w:rPr>
-        <w:t xml:space="preserve"> scenario</w:t>
+        <w:t xml:space="preserve">, and Google </w:t>
+      </w:r>
+      <w:r>
+        <w:rPr>
+          <w:rFonts w:ascii="Times New Roman" w:hAnsi="Times New Roman" w:cs="Times New Roman"/>
+          <w:sz w:val="24"/>
+        </w:rPr>
+        <w:t>????</w:t>
       </w:r>
       <w:r>
         <w:rPr>
@@ -2079,290 +2227,26 @@
           <w:rFonts w:ascii="Times New Roman" w:hAnsi="Times New Roman" w:cs="Times New Roman"/>
           <w:sz w:val="24"/>
         </w:rPr>
-        <w:fldChar w:fldCharType="begin" w:fldLock="1"/>
-      </w:r>
-      <w:r>
-        <w:rPr>
-          <w:rFonts w:ascii="Times New Roman" w:hAnsi="Times New Roman" w:cs="Times New Roman" w:hint="eastAsia"/>
-          <w:sz w:val="24"/>
-        </w:rPr>
-        <w:instrText>ADDIN CSL_CITATION {"citationItems":[{"id":"ITEM-1","itemData":{"ISSN":"0016-7363","author":[{"dropping-particle":"","family":"Kwan","given":"Mei</w:instrText>
-      </w:r>
-      <w:r>
-        <w:rPr>
-          <w:rFonts w:ascii="Times New Roman" w:hAnsi="Times New Roman" w:cs="Times New Roman" w:hint="eastAsia"/>
-          <w:sz w:val="24"/>
-        </w:rPr>
-        <w:instrText>‐</w:instrText>
-      </w:r>
-      <w:r>
-        <w:rPr>
-          <w:rFonts w:ascii="Times New Roman" w:hAnsi="Times New Roman" w:cs="Times New Roman" w:hint="eastAsia"/>
-          <w:sz w:val="24"/>
-        </w:rPr>
-        <w:instrText>Po","non-dropping-particle":"","parse-names":false,"suffix":""}],"container-title":"Geographical analysis","id":"ITEM-1","issue":"3","issued":{"date-parts":[["1998"]]},"page":"191-216","publisher":"Wiley Online Library","title":"Space</w:instrText>
-      </w:r>
-      <w:r>
-        <w:rPr>
-          <w:rFonts w:ascii="Times New Roman" w:hAnsi="Times New Roman" w:cs="Times New Roman" w:hint="eastAsia"/>
-          <w:sz w:val="24"/>
-        </w:rPr>
-        <w:instrText>‐</w:instrText>
-      </w:r>
-      <w:r>
-        <w:rPr>
-          <w:rFonts w:ascii="Times New Roman" w:hAnsi="Times New Roman" w:cs="Times New Roman" w:hint="eastAsia"/>
-          <w:sz w:val="24"/>
-        </w:rPr>
-        <w:instrText>time and integral measures of individual accessibility: a comparative analysis using a point</w:instrText>
-      </w:r>
-      <w:r>
-        <w:rPr>
-          <w:rFonts w:ascii="Times New Roman" w:hAnsi="Times New Roman" w:cs="Times New Roman" w:hint="eastAsia"/>
-          <w:sz w:val="24"/>
-        </w:rPr>
-        <w:instrText>‐</w:instrText>
-      </w:r>
-      <w:r>
-        <w:rPr>
-          <w:rFonts w:ascii="Times New Roman" w:hAnsi="Times New Roman" w:cs="Times New Roman" w:hint="eastAsia"/>
-          <w:sz w:val="24"/>
-        </w:rPr>
-        <w:instrText>based framework","type":"article-jou</w:instrText>
-      </w:r>
-      <w:r>
-        <w:rPr>
-          <w:rFonts w:ascii="Times New Roman" w:hAnsi="Times New Roman" w:cs="Times New Roman"/>
-          <w:sz w:val="24"/>
-        </w:rPr>
-        <w:instrText>rnal","volume":"30"},"uris":["http://www.mendeley.com/documents/?uuid=3b50acd1-dadc-4084-a5f4-d72c17148d1f"]}],"mendeley":{"formattedCitation":"(Kwan, 1998)","manualFormatting":"Kwan (1998)","plainTextFormattedCitation":"(Kwan, 1998)"},"properties":{"noteIndex":0},"schema":"https://github.com/citation-style-language/schema/raw/master/csl-citation.json"}</w:instrText>
-      </w:r>
-      <w:r>
-        <w:rPr>
-          <w:rFonts w:ascii="Times New Roman" w:hAnsi="Times New Roman" w:cs="Times New Roman"/>
-          <w:sz w:val="24"/>
-        </w:rPr>
-        <w:fldChar w:fldCharType="separate"/>
-      </w:r>
-      <w:r>
-        <w:rPr>
-          <w:rFonts w:ascii="Times New Roman" w:hAnsi="Times New Roman" w:cs="Times New Roman"/>
-          <w:noProof/>
-          <w:sz w:val="24"/>
-        </w:rPr>
-        <w:t xml:space="preserve">Kwan </w:t>
-      </w:r>
-      <w:r>
-        <w:rPr>
-          <w:rFonts w:ascii="Times New Roman" w:hAnsi="Times New Roman" w:cs="Times New Roman"/>
-          <w:noProof/>
-          <w:sz w:val="24"/>
-        </w:rPr>
-        <w:t>(</w:t>
-      </w:r>
-      <w:r>
-        <w:rPr>
-          <w:rFonts w:ascii="Times New Roman" w:hAnsi="Times New Roman" w:cs="Times New Roman"/>
-          <w:noProof/>
-          <w:sz w:val="24"/>
-        </w:rPr>
-        <w:t>1998)</w:t>
-      </w:r>
-      <w:r>
-        <w:rPr>
-          <w:rFonts w:ascii="Times New Roman" w:hAnsi="Times New Roman" w:cs="Times New Roman"/>
-          <w:sz w:val="24"/>
-        </w:rPr>
-        <w:fldChar w:fldCharType="end"/>
-      </w:r>
-      <w:r>
-        <w:rPr>
-          <w:rFonts w:ascii="Times New Roman" w:hAnsi="Times New Roman" w:cs="Times New Roman"/>
-          <w:sz w:val="24"/>
-        </w:rPr>
-        <w:t xml:space="preserve"> explores the concept of individual accessibility and applies the method </w:t>
-      </w:r>
-      <w:r>
-        <w:rPr>
-          <w:rFonts w:ascii="Times New Roman" w:hAnsi="Times New Roman" w:cs="Times New Roman" w:hint="eastAsia"/>
-          <w:sz w:val="24"/>
-        </w:rPr>
-        <w:t>in</w:t>
-      </w:r>
-      <w:r>
-        <w:rPr>
-          <w:rFonts w:ascii="Times New Roman" w:hAnsi="Times New Roman" w:cs="Times New Roman"/>
-          <w:sz w:val="24"/>
-        </w:rPr>
-        <w:t xml:space="preserve"> Franklin County, Ohio with a travel diary dataset manually collected by the author. </w:t>
-      </w:r>
-      <w:r>
-        <w:rPr>
-          <w:rFonts w:ascii="Times New Roman" w:hAnsi="Times New Roman" w:cs="Times New Roman"/>
-          <w:sz w:val="24"/>
-        </w:rPr>
-        <w:t>Classic time geography</w:t>
-      </w:r>
-      <w:r>
-        <w:rPr>
-          <w:rFonts w:ascii="Times New Roman" w:hAnsi="Times New Roman" w:cs="Times New Roman"/>
-          <w:sz w:val="24"/>
-        </w:rPr>
-        <w:t xml:space="preserve"> defines the foundation of the theory but </w:t>
-      </w:r>
-      <w:r>
-        <w:rPr>
-          <w:rFonts w:ascii="Times New Roman" w:hAnsi="Times New Roman" w:cs="Times New Roman"/>
-          <w:sz w:val="24"/>
-        </w:rPr>
-        <w:t xml:space="preserve">may not </w:t>
-      </w:r>
-      <w:r>
-        <w:rPr>
-          <w:rFonts w:ascii="Times New Roman" w:hAnsi="Times New Roman" w:cs="Times New Roman"/>
-          <w:sz w:val="24"/>
-        </w:rPr>
-        <w:t xml:space="preserve">provide </w:t>
-      </w:r>
-      <w:r>
-        <w:rPr>
-          <w:rFonts w:ascii="Times New Roman" w:hAnsi="Times New Roman" w:cs="Times New Roman"/>
-          <w:sz w:val="24"/>
-        </w:rPr>
-        <w:t>enough</w:t>
-      </w:r>
-      <w:r>
-        <w:rPr>
-          <w:rFonts w:ascii="Times New Roman" w:hAnsi="Times New Roman" w:cs="Times New Roman"/>
-          <w:sz w:val="24"/>
-        </w:rPr>
-        <w:t xml:space="preserve"> </w:t>
-      </w:r>
-      <w:r>
-        <w:rPr>
-          <w:rFonts w:ascii="Times New Roman" w:hAnsi="Times New Roman" w:cs="Times New Roman"/>
-          <w:sz w:val="24"/>
-        </w:rPr>
-        <w:t>analytical insights</w:t>
-      </w:r>
-      <w:r>
-        <w:rPr>
-          <w:rFonts w:ascii="Times New Roman" w:hAnsi="Times New Roman" w:cs="Times New Roman"/>
-          <w:sz w:val="24"/>
-        </w:rPr>
-        <w:t xml:space="preserve"> </w:t>
-      </w:r>
-      <w:r>
-        <w:rPr>
-          <w:rFonts w:ascii="Times New Roman" w:hAnsi="Times New Roman" w:cs="Times New Roman"/>
-          <w:sz w:val="24"/>
-        </w:rPr>
-        <w:fldChar w:fldCharType="begin" w:fldLock="1"/>
-      </w:r>
-      <w:r>
-        <w:rPr>
-          <w:rFonts w:ascii="Times New Roman" w:hAnsi="Times New Roman" w:cs="Times New Roman"/>
-          <w:sz w:val="24"/>
-        </w:rPr>
-        <w:instrText>ADDIN CSL_CITATION {"citationItems":[{"id":"ITEM-1","itemData":{"author":[{"dropping-particle":"","family":"Miller","given":"Harvey J","non-dropping-particle":"","parse-names":false,"suffix":""}],"container-title":"International encyclopedia of geography: People, the earth, environment and technology","id":"ITEM-1","issued":{"date-parts":[["2017"]]},"page":"1-19","publisher":"Wiley-Blackwell Hoboken, NJ","title":"Time geography and space-time prism","type":"article-journal"},"uris":["http://www.mendeley.com/documents/?uuid=4b7da257-dbb2-4aa9-8252-6c2b88cc8f2e"]}],"mendeley":{"formattedCitation":"(H. J. Miller, 2017)","plainTextFormattedCitation":"(H. J. Miller, 2017)","previouslyFormattedCitation":"(H. J. Miller, 2017)"},"properties":{"noteIndex":0},"schema":"https://github.com/citation-style-language/schema/raw/master/csl-citation.json"}</w:instrText>
-      </w:r>
-      <w:r>
-        <w:rPr>
-          <w:rFonts w:ascii="Times New Roman" w:hAnsi="Times New Roman" w:cs="Times New Roman"/>
-          <w:sz w:val="24"/>
-        </w:rPr>
-        <w:fldChar w:fldCharType="separate"/>
-      </w:r>
-      <w:r>
-        <w:rPr>
-          <w:rFonts w:ascii="Times New Roman" w:hAnsi="Times New Roman" w:cs="Times New Roman"/>
-          <w:noProof/>
-          <w:sz w:val="24"/>
-        </w:rPr>
-        <w:t>(H. J. Miller, 2017)</w:t>
-      </w:r>
-      <w:r>
-        <w:rPr>
-          <w:rFonts w:ascii="Times New Roman" w:hAnsi="Times New Roman" w:cs="Times New Roman"/>
-          <w:sz w:val="24"/>
-        </w:rPr>
-        <w:fldChar w:fldCharType="end"/>
-      </w:r>
-      <w:r>
-        <w:rPr>
-          <w:rFonts w:ascii="Times New Roman" w:hAnsi="Times New Roman" w:cs="Times New Roman"/>
-          <w:sz w:val="24"/>
-        </w:rPr>
-        <w:t xml:space="preserve">. </w:t>
+        <w:t>This is a further step towards more detailed measure</w:t>
+      </w:r>
+      <w:r>
+        <w:rPr>
+          <w:rFonts w:ascii="Times New Roman" w:hAnsi="Times New Roman" w:cs="Times New Roman"/>
+          <w:sz w:val="24"/>
+        </w:rPr>
+        <w:t>ment</w:t>
+      </w:r>
+      <w:r>
+        <w:rPr>
+          <w:rFonts w:ascii="Times New Roman" w:hAnsi="Times New Roman" w:cs="Times New Roman"/>
+          <w:sz w:val="24"/>
+        </w:rPr>
+        <w:t xml:space="preserve"> of accessibility; however, the data are still largely inaccessible for the public and tedious to collect. </w:t>
       </w:r>
     </w:p>
     <w:p>
       <w:pPr>
         <w:ind w:firstLine="720"/>
-        <w:rPr>
-          <w:rFonts w:ascii="Times New Roman" w:hAnsi="Times New Roman" w:cs="Times New Roman"/>
-          <w:sz w:val="24"/>
-        </w:rPr>
-      </w:pPr>
-      <w:r>
-        <w:rPr>
-          <w:rFonts w:ascii="Times New Roman" w:hAnsi="Times New Roman" w:cs="Times New Roman"/>
-          <w:sz w:val="24"/>
-        </w:rPr>
-        <w:t>More available data</w:t>
-      </w:r>
-      <w:r>
-        <w:rPr>
-          <w:rFonts w:ascii="Times New Roman" w:hAnsi="Times New Roman" w:cs="Times New Roman"/>
-          <w:sz w:val="24"/>
-        </w:rPr>
-        <w:t xml:space="preserve"> </w:t>
-      </w:r>
-      <w:r>
-        <w:rPr>
-          <w:rFonts w:ascii="Times New Roman" w:hAnsi="Times New Roman" w:cs="Times New Roman"/>
-          <w:sz w:val="24"/>
-        </w:rPr>
-        <w:t>motivated more analytical and empirical studies</w:t>
-      </w:r>
-      <w:r>
-        <w:rPr>
-          <w:rFonts w:ascii="Times New Roman" w:hAnsi="Times New Roman" w:cs="Times New Roman"/>
-          <w:sz w:val="24"/>
-        </w:rPr>
-        <w:t>,</w:t>
-      </w:r>
-      <w:r>
-        <w:rPr>
-          <w:rFonts w:ascii="Times New Roman" w:hAnsi="Times New Roman" w:cs="Times New Roman"/>
-          <w:sz w:val="24"/>
-        </w:rPr>
-        <w:t xml:space="preserve"> </w:t>
-      </w:r>
-      <w:r>
-        <w:rPr>
-          <w:rFonts w:ascii="Times New Roman" w:hAnsi="Times New Roman" w:cs="Times New Roman"/>
-          <w:sz w:val="24"/>
-        </w:rPr>
-        <w:t>such as Global Positioning System (GPS) and Automatic Vehicle Location (AVL)</w:t>
-      </w:r>
-      <w:r>
-        <w:rPr>
-          <w:rFonts w:ascii="Times New Roman" w:hAnsi="Times New Roman" w:cs="Times New Roman"/>
-          <w:sz w:val="24"/>
-        </w:rPr>
-        <w:t xml:space="preserve"> data</w:t>
-      </w:r>
-      <w:r>
-        <w:rPr>
-          <w:rFonts w:ascii="Times New Roman" w:hAnsi="Times New Roman" w:cs="Times New Roman"/>
-          <w:sz w:val="24"/>
-        </w:rPr>
-        <w:t xml:space="preserve">. </w:t>
-      </w:r>
-    </w:p>
-    <w:p>
-      <w:pPr>
         <w:rPr>
           <w:rFonts w:ascii="Times New Roman" w:hAnsi="Times New Roman" w:cs="Times New Roman"/>
           <w:sz w:val="24"/>
@@ -3079,8 +2963,17 @@
           <w:rFonts w:ascii="Times New Roman" w:hAnsi="Times New Roman" w:cs="Times New Roman"/>
           <w:sz w:val="24"/>
         </w:rPr>
-        <w:t>Get sche</w:t>
-      </w:r>
+        <w:t xml:space="preserve">Get </w:t>
+      </w:r>
+      <w:proofErr w:type="spellStart"/>
+      <w:r>
+        <w:rPr>
+          <w:rFonts w:ascii="Times New Roman" w:hAnsi="Times New Roman" w:cs="Times New Roman"/>
+          <w:sz w:val="24"/>
+        </w:rPr>
+        <w:t>sche</w:t>
+      </w:r>
+      <w:proofErr w:type="spellEnd"/>
     </w:p>
     <w:p>
       <w:pPr>
@@ -3971,12 +3864,21 @@
         </w:rPr>
         <w:t xml:space="preserve">data source and </w:t>
       </w:r>
-      <w:r>
-        <w:rPr>
-          <w:rFonts w:ascii="Times New Roman" w:hAnsi="Times New Roman" w:cs="Times New Roman"/>
-          <w:sz w:val="24"/>
-        </w:rPr>
-        <w:t>geostatistic model</w:t>
+      <w:proofErr w:type="spellStart"/>
+      <w:r>
+        <w:rPr>
+          <w:rFonts w:ascii="Times New Roman" w:hAnsi="Times New Roman" w:cs="Times New Roman"/>
+          <w:sz w:val="24"/>
+        </w:rPr>
+        <w:t>geostatistic</w:t>
+      </w:r>
+      <w:proofErr w:type="spellEnd"/>
+      <w:r>
+        <w:rPr>
+          <w:rFonts w:ascii="Times New Roman" w:hAnsi="Times New Roman" w:cs="Times New Roman"/>
+          <w:sz w:val="24"/>
+        </w:rPr>
+        <w:t xml:space="preserve"> model</w:t>
       </w:r>
       <w:r>
         <w:rPr>
@@ -5029,7 +4931,23 @@
           <w:rFonts w:ascii="Times New Roman" w:hAnsi="Times New Roman" w:cs="Times New Roman"/>
           <w:sz w:val="24"/>
         </w:rPr>
-        <w:t xml:space="preserve">; therefore, we use noSQL and MongoDB </w:t>
+        <w:t xml:space="preserve">; therefore, we use </w:t>
+      </w:r>
+      <w:proofErr w:type="spellStart"/>
+      <w:r>
+        <w:rPr>
+          <w:rFonts w:ascii="Times New Roman" w:hAnsi="Times New Roman" w:cs="Times New Roman"/>
+          <w:sz w:val="24"/>
+        </w:rPr>
+        <w:t>noSQL</w:t>
+      </w:r>
+      <w:proofErr w:type="spellEnd"/>
+      <w:r>
+        <w:rPr>
+          <w:rFonts w:ascii="Times New Roman" w:hAnsi="Times New Roman" w:cs="Times New Roman"/>
+          <w:sz w:val="24"/>
+        </w:rPr>
+        <w:t xml:space="preserve"> and MongoDB </w:t>
       </w:r>
       <w:r>
         <w:rPr>

</xml_diff>

<commit_message>
Update some literature review
</commit_message>
<xml_diff>
--- a/unrealized_accessibility.docx
+++ b/unrealized_accessibility.docx
@@ -870,23 +870,7 @@
           <w:rFonts w:ascii="Times New Roman" w:hAnsi="Times New Roman" w:cs="Times New Roman"/>
           <w:sz w:val="24"/>
         </w:rPr>
-        <w:t xml:space="preserve">s to social equity factors, such as different social, demographic, and economic factors. This paper fills in this blank by using </w:t>
-      </w:r>
-      <w:proofErr w:type="spellStart"/>
-      <w:r>
-        <w:rPr>
-          <w:rFonts w:ascii="Times New Roman" w:hAnsi="Times New Roman" w:cs="Times New Roman"/>
-          <w:sz w:val="24"/>
-        </w:rPr>
-        <w:t>geostatistics</w:t>
-      </w:r>
-      <w:proofErr w:type="spellEnd"/>
-      <w:r>
-        <w:rPr>
-          <w:rFonts w:ascii="Times New Roman" w:hAnsi="Times New Roman" w:cs="Times New Roman"/>
-          <w:sz w:val="24"/>
-        </w:rPr>
-        <w:t xml:space="preserve"> model to investigate the</w:t>
+        <w:t>s to social equity factors, such as different social, demographic, and economic factors. This paper fills in this blank by using geostatistics model to investigate the</w:t>
       </w:r>
       <w:r>
         <w:rPr>
@@ -1757,21 +1741,7 @@
           <w:rFonts w:ascii="Times New Roman" w:hAnsi="Times New Roman" w:cs="Times New Roman"/>
           <w:sz w:val="24"/>
         </w:rPr>
-        <w:t xml:space="preserve"> later introduces computational procedures to apply STP </w:t>
-      </w:r>
-      <w:r>
-        <w:rPr>
-          <w:rFonts w:ascii="Times New Roman" w:hAnsi="Times New Roman" w:cs="Times New Roman"/>
-          <w:sz w:val="24"/>
-        </w:rPr>
-        <w:t>to</w:t>
-      </w:r>
-      <w:r>
-        <w:rPr>
-          <w:rFonts w:ascii="Times New Roman" w:hAnsi="Times New Roman" w:cs="Times New Roman"/>
-          <w:sz w:val="24"/>
-        </w:rPr>
-        <w:t xml:space="preserve"> transportation network. </w:t>
+        <w:t xml:space="preserve"> later introduces computational procedures to apply STP to transportation network. </w:t>
       </w:r>
       <w:r>
         <w:rPr>
@@ -1850,212 +1820,6 @@
           <w:sz w:val="24"/>
         </w:rPr>
         <w:t xml:space="preserve"> </w:t>
-      </w:r>
-      <w:r>
-        <w:rPr>
-          <w:rFonts w:ascii="Times New Roman" w:hAnsi="Times New Roman" w:cs="Times New Roman"/>
-          <w:sz w:val="24"/>
-        </w:rPr>
-        <w:t xml:space="preserve">Despite the </w:t>
-      </w:r>
-      <w:r>
-        <w:rPr>
-          <w:rFonts w:ascii="Times New Roman" w:hAnsi="Times New Roman" w:cs="Times New Roman"/>
-          <w:sz w:val="24"/>
-        </w:rPr>
-        <w:t>late</w:t>
-      </w:r>
-      <w:r>
-        <w:rPr>
-          <w:rFonts w:ascii="Times New Roman" w:hAnsi="Times New Roman" w:cs="Times New Roman"/>
-          <w:sz w:val="24"/>
-        </w:rPr>
-        <w:t xml:space="preserve">r </w:t>
-      </w:r>
-      <w:r>
-        <w:rPr>
-          <w:rFonts w:ascii="Times New Roman" w:hAnsi="Times New Roman" w:cs="Times New Roman"/>
-          <w:sz w:val="24"/>
-        </w:rPr>
-        <w:t>measure</w:t>
-      </w:r>
-      <w:r>
-        <w:rPr>
-          <w:rFonts w:ascii="Times New Roman" w:hAnsi="Times New Roman" w:cs="Times New Roman"/>
-          <w:sz w:val="24"/>
-        </w:rPr>
-        <w:t>s</w:t>
-      </w:r>
-      <w:r>
-        <w:rPr>
-          <w:rFonts w:ascii="Times New Roman" w:hAnsi="Times New Roman" w:cs="Times New Roman"/>
-          <w:sz w:val="24"/>
-        </w:rPr>
-        <w:t xml:space="preserve"> becomes more </w:t>
-      </w:r>
-      <w:r>
-        <w:rPr>
-          <w:rFonts w:ascii="Times New Roman" w:hAnsi="Times New Roman" w:cs="Times New Roman"/>
-          <w:sz w:val="24"/>
-        </w:rPr>
-        <w:t>people-oriented</w:t>
-      </w:r>
-      <w:r>
-        <w:rPr>
-          <w:rFonts w:ascii="Times New Roman" w:hAnsi="Times New Roman" w:cs="Times New Roman"/>
-          <w:sz w:val="24"/>
-        </w:rPr>
-        <w:t xml:space="preserve"> and detailed</w:t>
-      </w:r>
-      <w:r>
-        <w:rPr>
-          <w:rFonts w:ascii="Times New Roman" w:hAnsi="Times New Roman" w:cs="Times New Roman"/>
-          <w:sz w:val="24"/>
-        </w:rPr>
-        <w:t>, the data collection</w:t>
-      </w:r>
-      <w:r>
-        <w:rPr>
-          <w:rFonts w:ascii="Times New Roman" w:hAnsi="Times New Roman" w:cs="Times New Roman"/>
-          <w:sz w:val="24"/>
-        </w:rPr>
-        <w:t xml:space="preserve"> process</w:t>
-      </w:r>
-      <w:r>
-        <w:rPr>
-          <w:rFonts w:ascii="Times New Roman" w:hAnsi="Times New Roman" w:cs="Times New Roman"/>
-          <w:sz w:val="24"/>
-        </w:rPr>
-        <w:t xml:space="preserve"> </w:t>
-      </w:r>
-      <w:r>
-        <w:rPr>
-          <w:rFonts w:ascii="Times New Roman" w:hAnsi="Times New Roman" w:cs="Times New Roman"/>
-          <w:sz w:val="24"/>
-        </w:rPr>
-        <w:t xml:space="preserve">is </w:t>
-      </w:r>
-      <w:r>
-        <w:rPr>
-          <w:rFonts w:ascii="Times New Roman" w:hAnsi="Times New Roman" w:cs="Times New Roman"/>
-          <w:sz w:val="24"/>
-        </w:rPr>
-        <w:t xml:space="preserve">still </w:t>
-      </w:r>
-      <w:r>
-        <w:rPr>
-          <w:rFonts w:ascii="Times New Roman" w:hAnsi="Times New Roman" w:cs="Times New Roman"/>
-          <w:sz w:val="24"/>
-        </w:rPr>
-        <w:t xml:space="preserve">inconvenient </w:t>
-      </w:r>
-      <w:r>
-        <w:rPr>
-          <w:rFonts w:ascii="Times New Roman" w:hAnsi="Times New Roman" w:cs="Times New Roman"/>
-          <w:sz w:val="24"/>
-        </w:rPr>
-        <w:t xml:space="preserve">and inconsistent. For example, </w:t>
-      </w:r>
-      <w:r>
-        <w:rPr>
-          <w:rFonts w:ascii="Times New Roman" w:hAnsi="Times New Roman" w:cs="Times New Roman"/>
-          <w:sz w:val="24"/>
-        </w:rPr>
-        <w:fldChar w:fldCharType="begin" w:fldLock="1"/>
-      </w:r>
-      <w:r>
-        <w:rPr>
-          <w:rFonts w:ascii="Times New Roman" w:hAnsi="Times New Roman" w:cs="Times New Roman" w:hint="eastAsia"/>
-          <w:sz w:val="24"/>
-        </w:rPr>
-        <w:instrText>ADDIN CSL_CITATION {"citationItems":[{"id":"ITEM-1","itemData":{"ISSN":"0033-0124","author":[{"dropping-particle":"","family":"Kwan","given":"Mei</w:instrText>
-      </w:r>
-      <w:r>
-        <w:rPr>
-          <w:rFonts w:ascii="Times New Roman" w:hAnsi="Times New Roman" w:cs="Times New Roman" w:hint="eastAsia"/>
-          <w:sz w:val="24"/>
-        </w:rPr>
-        <w:instrText>‐</w:instrText>
-      </w:r>
-      <w:r>
-        <w:rPr>
-          <w:rFonts w:ascii="Times New Roman" w:hAnsi="Times New Roman" w:cs="Times New Roman" w:hint="eastAsia"/>
-          <w:sz w:val="24"/>
-        </w:rPr>
-        <w:instrText>Po","non-dropping-particle":"","parse-names":false,"suffix":""}],"container-title":"The Professional Geograph</w:instrText>
-      </w:r>
-      <w:r>
-        <w:rPr>
-          <w:rFonts w:ascii="Times New Roman" w:hAnsi="Times New Roman" w:cs="Times New Roman"/>
-          <w:sz w:val="24"/>
-        </w:rPr>
-        <w:instrText>er","id":"ITEM-1","issue":"2","issued":{"date-parts":[["1999"]]},"page":"210-227","publisher":"Wiley Online Library","title":"Gender and individual access to urban opportunities: a study using space–time measures","type":"article-journal","volume":"51"},"uris":["http://www.mendeley.com/documents/?uuid=0a4dec39-fb68-43ac-af4b-ac393bfe6a33"]}],"mendeley":{"formattedCitation":"(M. Kwan, 1999)","manualFormatting":"Kwan (1999)","plainTextFormattedCitation":"(M. Kwan, 1999)","previouslyFormattedCitation":"(M. Kwan, 1999)"},"properties":{"noteIndex":0},"schema":"https://github.com/citation-style-language/schema/raw/master/csl-citation.json"}</w:instrText>
-      </w:r>
-      <w:r>
-        <w:rPr>
-          <w:rFonts w:ascii="Times New Roman" w:hAnsi="Times New Roman" w:cs="Times New Roman"/>
-          <w:sz w:val="24"/>
-        </w:rPr>
-        <w:fldChar w:fldCharType="separate"/>
-      </w:r>
-      <w:r>
-        <w:rPr>
-          <w:rFonts w:ascii="Times New Roman" w:hAnsi="Times New Roman" w:cs="Times New Roman"/>
-          <w:noProof/>
-          <w:sz w:val="24"/>
-        </w:rPr>
-        <w:t xml:space="preserve">Kwan </w:t>
-      </w:r>
-      <w:r>
-        <w:rPr>
-          <w:rFonts w:ascii="Times New Roman" w:hAnsi="Times New Roman" w:cs="Times New Roman"/>
-          <w:noProof/>
-          <w:sz w:val="24"/>
-        </w:rPr>
-        <w:t>(</w:t>
-      </w:r>
-      <w:r>
-        <w:rPr>
-          <w:rFonts w:ascii="Times New Roman" w:hAnsi="Times New Roman" w:cs="Times New Roman"/>
-          <w:noProof/>
-          <w:sz w:val="24"/>
-        </w:rPr>
-        <w:t>1999)</w:t>
-      </w:r>
-      <w:r>
-        <w:rPr>
-          <w:rFonts w:ascii="Times New Roman" w:hAnsi="Times New Roman" w:cs="Times New Roman"/>
-          <w:sz w:val="24"/>
-        </w:rPr>
-        <w:fldChar w:fldCharType="end"/>
-      </w:r>
-      <w:r>
-        <w:rPr>
-          <w:rFonts w:ascii="Times New Roman" w:hAnsi="Times New Roman" w:cs="Times New Roman"/>
-          <w:sz w:val="24"/>
-        </w:rPr>
-        <w:t xml:space="preserve"> explores individual accessibility and applies the method </w:t>
-      </w:r>
-      <w:r>
-        <w:rPr>
-          <w:rFonts w:ascii="Times New Roman" w:hAnsi="Times New Roman" w:cs="Times New Roman" w:hint="eastAsia"/>
-          <w:sz w:val="24"/>
-        </w:rPr>
-        <w:t>in</w:t>
-      </w:r>
-      <w:r>
-        <w:rPr>
-          <w:rFonts w:ascii="Times New Roman" w:hAnsi="Times New Roman" w:cs="Times New Roman"/>
-          <w:sz w:val="24"/>
-        </w:rPr>
-        <w:t xml:space="preserve"> Franklin County, Ohio with a travel diary dataset manually collected by the author</w:t>
-      </w:r>
-      <w:r>
-        <w:rPr>
-          <w:rFonts w:ascii="Times New Roman" w:hAnsi="Times New Roman" w:cs="Times New Roman"/>
-          <w:sz w:val="24"/>
-        </w:rPr>
-        <w:t xml:space="preserve">. </w:t>
       </w:r>
     </w:p>
     <w:p>
@@ -2071,6 +1835,212 @@
           <w:rFonts w:ascii="Times New Roman" w:hAnsi="Times New Roman" w:cs="Times New Roman"/>
           <w:sz w:val="24"/>
         </w:rPr>
+        <w:t xml:space="preserve">Despite </w:t>
+      </w:r>
+      <w:r>
+        <w:rPr>
+          <w:rFonts w:ascii="Times New Roman" w:hAnsi="Times New Roman" w:cs="Times New Roman" w:hint="eastAsia"/>
+          <w:sz w:val="24"/>
+        </w:rPr>
+        <w:t>later</w:t>
+      </w:r>
+      <w:r>
+        <w:rPr>
+          <w:rFonts w:ascii="Times New Roman" w:hAnsi="Times New Roman" w:cs="Times New Roman"/>
+          <w:sz w:val="24"/>
+        </w:rPr>
+        <w:t xml:space="preserve"> </w:t>
+      </w:r>
+      <w:r>
+        <w:rPr>
+          <w:rFonts w:ascii="Times New Roman" w:hAnsi="Times New Roman" w:cs="Times New Roman"/>
+          <w:sz w:val="24"/>
+        </w:rPr>
+        <w:t>measure</w:t>
+      </w:r>
+      <w:r>
+        <w:rPr>
+          <w:rFonts w:ascii="Times New Roman" w:hAnsi="Times New Roman" w:cs="Times New Roman"/>
+          <w:sz w:val="24"/>
+        </w:rPr>
+        <w:t>s</w:t>
+      </w:r>
+      <w:r>
+        <w:rPr>
+          <w:rFonts w:ascii="Times New Roman" w:hAnsi="Times New Roman" w:cs="Times New Roman"/>
+          <w:sz w:val="24"/>
+        </w:rPr>
+        <w:t xml:space="preserve"> become more </w:t>
+      </w:r>
+      <w:r>
+        <w:rPr>
+          <w:rFonts w:ascii="Times New Roman" w:hAnsi="Times New Roman" w:cs="Times New Roman"/>
+          <w:sz w:val="24"/>
+        </w:rPr>
+        <w:t>people-oriented</w:t>
+      </w:r>
+      <w:r>
+        <w:rPr>
+          <w:rFonts w:ascii="Times New Roman" w:hAnsi="Times New Roman" w:cs="Times New Roman"/>
+          <w:sz w:val="24"/>
+        </w:rPr>
+        <w:t xml:space="preserve"> and detailed</w:t>
+      </w:r>
+      <w:r>
+        <w:rPr>
+          <w:rFonts w:ascii="Times New Roman" w:hAnsi="Times New Roman" w:cs="Times New Roman"/>
+          <w:sz w:val="24"/>
+        </w:rPr>
+        <w:t>, the data collection</w:t>
+      </w:r>
+      <w:r>
+        <w:rPr>
+          <w:rFonts w:ascii="Times New Roman" w:hAnsi="Times New Roman" w:cs="Times New Roman"/>
+          <w:sz w:val="24"/>
+        </w:rPr>
+        <w:t xml:space="preserve"> process</w:t>
+      </w:r>
+      <w:r>
+        <w:rPr>
+          <w:rFonts w:ascii="Times New Roman" w:hAnsi="Times New Roman" w:cs="Times New Roman"/>
+          <w:sz w:val="24"/>
+        </w:rPr>
+        <w:t xml:space="preserve"> </w:t>
+      </w:r>
+      <w:r>
+        <w:rPr>
+          <w:rFonts w:ascii="Times New Roman" w:hAnsi="Times New Roman" w:cs="Times New Roman"/>
+          <w:sz w:val="24"/>
+        </w:rPr>
+        <w:t xml:space="preserve">is </w:t>
+      </w:r>
+      <w:r>
+        <w:rPr>
+          <w:rFonts w:ascii="Times New Roman" w:hAnsi="Times New Roman" w:cs="Times New Roman"/>
+          <w:sz w:val="24"/>
+        </w:rPr>
+        <w:t xml:space="preserve">still </w:t>
+      </w:r>
+      <w:r>
+        <w:rPr>
+          <w:rFonts w:ascii="Times New Roman" w:hAnsi="Times New Roman" w:cs="Times New Roman"/>
+          <w:sz w:val="24"/>
+        </w:rPr>
+        <w:t xml:space="preserve">inconvenient </w:t>
+      </w:r>
+      <w:r>
+        <w:rPr>
+          <w:rFonts w:ascii="Times New Roman" w:hAnsi="Times New Roman" w:cs="Times New Roman"/>
+          <w:sz w:val="24"/>
+        </w:rPr>
+        <w:t xml:space="preserve">and inconsistent. For example, </w:t>
+      </w:r>
+      <w:r>
+        <w:rPr>
+          <w:rFonts w:ascii="Times New Roman" w:hAnsi="Times New Roman" w:cs="Times New Roman"/>
+          <w:sz w:val="24"/>
+        </w:rPr>
+        <w:fldChar w:fldCharType="begin" w:fldLock="1"/>
+      </w:r>
+      <w:r>
+        <w:rPr>
+          <w:rFonts w:ascii="Times New Roman" w:hAnsi="Times New Roman" w:cs="Times New Roman" w:hint="eastAsia"/>
+          <w:sz w:val="24"/>
+        </w:rPr>
+        <w:instrText>ADDIN CSL_CITATION {"citationItems":[{"id":"ITEM-1","itemData":{"ISSN":"0033-0124","author":[{"dropping-particle":"","family":"Kwan","given":"Mei</w:instrText>
+      </w:r>
+      <w:r>
+        <w:rPr>
+          <w:rFonts w:ascii="Times New Roman" w:hAnsi="Times New Roman" w:cs="Times New Roman" w:hint="eastAsia"/>
+          <w:sz w:val="24"/>
+        </w:rPr>
+        <w:instrText>‐</w:instrText>
+      </w:r>
+      <w:r>
+        <w:rPr>
+          <w:rFonts w:ascii="Times New Roman" w:hAnsi="Times New Roman" w:cs="Times New Roman" w:hint="eastAsia"/>
+          <w:sz w:val="24"/>
+        </w:rPr>
+        <w:instrText>Po","non-dropping-particle":"","parse-names":false,"suffix":""}],"container-title":"The Professional Geograph</w:instrText>
+      </w:r>
+      <w:r>
+        <w:rPr>
+          <w:rFonts w:ascii="Times New Roman" w:hAnsi="Times New Roman" w:cs="Times New Roman"/>
+          <w:sz w:val="24"/>
+        </w:rPr>
+        <w:instrText>er","id":"ITEM-1","issue":"2","issued":{"date-parts":[["1999"]]},"page":"210-227","publisher":"Wiley Online Library","title":"Gender and individual access to urban opportunities: a study using space–time measures","type":"article-journal","volume":"51"},"uris":["http://www.mendeley.com/documents/?uuid=0a4dec39-fb68-43ac-af4b-ac393bfe6a33"]}],"mendeley":{"formattedCitation":"(M. Kwan, 1999)","manualFormatting":"Kwan (1999)","plainTextFormattedCitation":"(M. Kwan, 1999)","previouslyFormattedCitation":"(M. Kwan, 1999)"},"properties":{"noteIndex":0},"schema":"https://github.com/citation-style-language/schema/raw/master/csl-citation.json"}</w:instrText>
+      </w:r>
+      <w:r>
+        <w:rPr>
+          <w:rFonts w:ascii="Times New Roman" w:hAnsi="Times New Roman" w:cs="Times New Roman"/>
+          <w:sz w:val="24"/>
+        </w:rPr>
+        <w:fldChar w:fldCharType="separate"/>
+      </w:r>
+      <w:r>
+        <w:rPr>
+          <w:rFonts w:ascii="Times New Roman" w:hAnsi="Times New Roman" w:cs="Times New Roman"/>
+          <w:noProof/>
+          <w:sz w:val="24"/>
+        </w:rPr>
+        <w:t xml:space="preserve">Kwan </w:t>
+      </w:r>
+      <w:r>
+        <w:rPr>
+          <w:rFonts w:ascii="Times New Roman" w:hAnsi="Times New Roman" w:cs="Times New Roman"/>
+          <w:noProof/>
+          <w:sz w:val="24"/>
+        </w:rPr>
+        <w:t>(</w:t>
+      </w:r>
+      <w:r>
+        <w:rPr>
+          <w:rFonts w:ascii="Times New Roman" w:hAnsi="Times New Roman" w:cs="Times New Roman"/>
+          <w:noProof/>
+          <w:sz w:val="24"/>
+        </w:rPr>
+        <w:t>1999)</w:t>
+      </w:r>
+      <w:r>
+        <w:rPr>
+          <w:rFonts w:ascii="Times New Roman" w:hAnsi="Times New Roman" w:cs="Times New Roman"/>
+          <w:sz w:val="24"/>
+        </w:rPr>
+        <w:fldChar w:fldCharType="end"/>
+      </w:r>
+      <w:r>
+        <w:rPr>
+          <w:rFonts w:ascii="Times New Roman" w:hAnsi="Times New Roman" w:cs="Times New Roman"/>
+          <w:sz w:val="24"/>
+        </w:rPr>
+        <w:t xml:space="preserve"> explores individual accessibility and applies the method </w:t>
+      </w:r>
+      <w:r>
+        <w:rPr>
+          <w:rFonts w:ascii="Times New Roman" w:hAnsi="Times New Roman" w:cs="Times New Roman" w:hint="eastAsia"/>
+          <w:sz w:val="24"/>
+        </w:rPr>
+        <w:t>in</w:t>
+      </w:r>
+      <w:r>
+        <w:rPr>
+          <w:rFonts w:ascii="Times New Roman" w:hAnsi="Times New Roman" w:cs="Times New Roman"/>
+          <w:sz w:val="24"/>
+        </w:rPr>
+        <w:t xml:space="preserve"> Franklin County, Ohio with a travel diary dataset manually collected by the author</w:t>
+      </w:r>
+      <w:r>
+        <w:rPr>
+          <w:rFonts w:ascii="Times New Roman" w:hAnsi="Times New Roman" w:cs="Times New Roman"/>
+          <w:sz w:val="24"/>
+        </w:rPr>
+        <w:t xml:space="preserve">. </w:t>
+      </w:r>
+      <w:r>
+        <w:rPr>
+          <w:rFonts w:ascii="Times New Roman" w:hAnsi="Times New Roman" w:cs="Times New Roman"/>
+          <w:sz w:val="24"/>
+        </w:rPr>
         <w:t xml:space="preserve">New data technologies motivate </w:t>
       </w:r>
       <w:r>
@@ -2149,7 +2119,14 @@
           <w:rFonts w:ascii="Times New Roman" w:hAnsi="Times New Roman" w:cs="Times New Roman"/>
           <w:sz w:val="24"/>
         </w:rPr>
-        <w:t xml:space="preserve">, </w:t>
+        <w:t xml:space="preserve"> and</w:t>
+      </w:r>
+      <w:r>
+        <w:rPr>
+          <w:rFonts w:ascii="Times New Roman" w:hAnsi="Times New Roman" w:cs="Times New Roman"/>
+          <w:sz w:val="24"/>
+        </w:rPr>
+        <w:t xml:space="preserve"> </w:t>
       </w:r>
       <w:r>
         <w:rPr>
@@ -2177,7 +2154,7 @@
           <w:rFonts w:ascii="Times New Roman" w:hAnsi="Times New Roman" w:cs="Times New Roman"/>
           <w:sz w:val="24"/>
         </w:rPr>
-        <w:instrText>ADDIN CSL_CITATION {"citationItems":[{"id":"ITEM-1","itemData":{"ISSN":"0968-090X","author":[{"dropping-particle":"","family":"Tang","given":"Jinjin","non-dropping-particle":"","parse-names":false,"suffix":""},{"dropping-particle":"","family":"Song","given":"Ying","non-dropping-particle":"","parse-names":false,"suffix":""},{"dropping-particle":"","family":"Miller","given":"Harvey J","non-dropping-particle":"","parse-names":false,"suffix":""},{"dropping-particle":"","family":"Zhou","given":"Xuesong","non-dropping-particle":"","parse-names":false,"suffix":""}],"container-title":"Transportation Research Part C: Emerging Technologies","id":"ITEM-1","issued":{"date-parts":[["2016"]]},"page":"176-194","publisher":"Elsevier","title":"Estimating the most likely space–time paths, dwell times and path uncertainties from vehicle trajectory data: A time geographic method","type":"article-journal","volume":"66"},"uris":["http://www.mendeley.com/documents/?uuid=c0ea8b2f-b355-46ed-a38c-9455dea2dfd1"]}],"mendeley":{"formattedCitation":"(Tang, Song, Miller, &amp; Zhou, 2016)","plainTextFormattedCitation":"(Tang, Song, Miller, &amp; Zhou, 2016)"},"properties":{"noteIndex":0},"schema":"https://github.com/citation-style-language/schema/raw/master/csl-citation.json"}</w:instrText>
+        <w:instrText>ADDIN CSL_CITATION {"citationItems":[{"id":"ITEM-1","itemData":{"ISSN":"0968-090X","author":[{"dropping-particle":"","family":"Tang","given":"Jinjin","non-dropping-particle":"","parse-names":false,"suffix":""},{"dropping-particle":"","family":"Song","given":"Ying","non-dropping-particle":"","parse-names":false,"suffix":""},{"dropping-particle":"","family":"Miller","given":"Harvey J","non-dropping-particle":"","parse-names":false,"suffix":""},{"dropping-particle":"","family":"Zhou","given":"Xuesong","non-dropping-particle":"","parse-names":false,"suffix":""}],"container-title":"Transportation Research Part C: Emerging Technologies","id":"ITEM-1","issued":{"date-parts":[["2016"]]},"page":"176-194","publisher":"Elsevier","title":"Estimating the most likely space–time paths, dwell times and path uncertainties from vehicle trajectory data: A time geographic method","type":"article-journal","volume":"66"},"uris":["http://www.mendeley.com/documents/?uuid=c0ea8b2f-b355-46ed-a38c-9455dea2dfd1"]}],"mendeley":{"formattedCitation":"(Tang, Song, Miller, &amp; Zhou, 2016)","plainTextFormattedCitation":"(Tang, Song, Miller, &amp; Zhou, 2016)","previouslyFormattedCitation":"(Tang, Song, Miller, &amp; Zhou, 2016)"},"properties":{"noteIndex":0},"schema":"https://github.com/citation-style-language/schema/raw/master/csl-citation.json"}</w:instrText>
       </w:r>
       <w:r>
         <w:rPr>
@@ -2206,20 +2183,6 @@
           <w:rFonts w:ascii="Times New Roman" w:hAnsi="Times New Roman" w:cs="Times New Roman"/>
           <w:sz w:val="24"/>
         </w:rPr>
-        <w:t xml:space="preserve">, and Google </w:t>
-      </w:r>
-      <w:r>
-        <w:rPr>
-          <w:rFonts w:ascii="Times New Roman" w:hAnsi="Times New Roman" w:cs="Times New Roman"/>
-          <w:sz w:val="24"/>
-        </w:rPr>
-        <w:t>????</w:t>
-      </w:r>
-      <w:r>
-        <w:rPr>
-          <w:rFonts w:ascii="Times New Roman" w:hAnsi="Times New Roman" w:cs="Times New Roman"/>
-          <w:sz w:val="24"/>
-        </w:rPr>
         <w:t xml:space="preserve">. </w:t>
       </w:r>
       <w:r>
@@ -2227,7 +2190,21 @@
           <w:rFonts w:ascii="Times New Roman" w:hAnsi="Times New Roman" w:cs="Times New Roman"/>
           <w:sz w:val="24"/>
         </w:rPr>
-        <w:t>This is a further step towards more detailed measure</w:t>
+        <w:t xml:space="preserve">This is a further step towards more </w:t>
+      </w:r>
+      <w:r>
+        <w:rPr>
+          <w:rFonts w:ascii="Times New Roman" w:hAnsi="Times New Roman" w:cs="Times New Roman"/>
+          <w:sz w:val="24"/>
+        </w:rPr>
+        <w:t>comprehensive</w:t>
+      </w:r>
+      <w:r>
+        <w:rPr>
+          <w:rFonts w:ascii="Times New Roman" w:hAnsi="Times New Roman" w:cs="Times New Roman"/>
+          <w:sz w:val="24"/>
+        </w:rPr>
+        <w:t xml:space="preserve"> measure</w:t>
       </w:r>
       <w:r>
         <w:rPr>
@@ -2252,143 +2229,430 @@
           <w:sz w:val="24"/>
         </w:rPr>
       </w:pPr>
-    </w:p>
-    <w:p>
-      <w:pPr>
-        <w:rPr>
-          <w:rFonts w:ascii="Times New Roman" w:hAnsi="Times New Roman" w:cs="Times New Roman"/>
-          <w:sz w:val="24"/>
-        </w:rPr>
-      </w:pPr>
-    </w:p>
-    <w:p>
-      <w:pPr>
-        <w:rPr>
-          <w:rFonts w:ascii="Times New Roman" w:hAnsi="Times New Roman" w:cs="Times New Roman"/>
-          <w:sz w:val="24"/>
-        </w:rPr>
-      </w:pPr>
-    </w:p>
-    <w:p>
-      <w:pPr>
-        <w:rPr>
-          <w:rFonts w:ascii="Times New Roman" w:hAnsi="Times New Roman" w:cs="Times New Roman"/>
-          <w:sz w:val="24"/>
-        </w:rPr>
-      </w:pPr>
-      <w:r>
-        <w:rPr>
-          <w:rFonts w:ascii="Times New Roman" w:hAnsi="Times New Roman" w:cs="Times New Roman"/>
-          <w:sz w:val="24"/>
-        </w:rPr>
-        <w:t>Second</w:t>
-      </w:r>
-      <w:r>
-        <w:rPr>
-          <w:rFonts w:ascii="Times New Roman" w:hAnsi="Times New Roman" w:cs="Times New Roman"/>
-          <w:sz w:val="24"/>
-        </w:rPr>
-        <w:t xml:space="preserve">, data with larger volume and faster frequency </w:t>
-      </w:r>
-      <w:r>
-        <w:rPr>
-          <w:rFonts w:ascii="Times New Roman" w:hAnsi="Times New Roman" w:cs="Times New Roman"/>
-          <w:sz w:val="24"/>
-        </w:rPr>
-        <w:t>lead to more STP variants which consider more factors</w:t>
-      </w:r>
-    </w:p>
-    <w:p>
-      <w:pPr>
-        <w:rPr>
-          <w:rFonts w:ascii="Times New Roman" w:hAnsi="Times New Roman" w:cs="Times New Roman"/>
-          <w:sz w:val="24"/>
-        </w:rPr>
-      </w:pPr>
-      <w:r>
-        <w:rPr>
-          <w:rFonts w:ascii="Times New Roman" w:hAnsi="Times New Roman" w:cs="Times New Roman"/>
-          <w:sz w:val="24"/>
-        </w:rPr>
-        <w:t xml:space="preserve">especially </w:t>
-      </w:r>
-      <w:r>
-        <w:rPr>
-          <w:rFonts w:ascii="Times New Roman" w:hAnsi="Times New Roman" w:cs="Times New Roman"/>
-          <w:sz w:val="24"/>
-        </w:rPr>
-        <w:t>with</w:t>
-      </w:r>
-      <w:r>
-        <w:rPr>
-          <w:rFonts w:ascii="Times New Roman" w:hAnsi="Times New Roman" w:cs="Times New Roman"/>
-          <w:sz w:val="24"/>
-        </w:rPr>
-        <w:t xml:space="preserve"> data </w:t>
-      </w:r>
-      <w:r>
-        <w:rPr>
-          <w:rFonts w:ascii="Times New Roman" w:hAnsi="Times New Roman" w:cs="Times New Roman"/>
-          <w:sz w:val="24"/>
-        </w:rPr>
-        <w:t xml:space="preserve">of </w:t>
-      </w:r>
-      <w:r>
-        <w:rPr>
-          <w:rFonts w:ascii="Times New Roman" w:hAnsi="Times New Roman" w:cs="Times New Roman"/>
-          <w:sz w:val="24"/>
-        </w:rPr>
-        <w:t xml:space="preserve">larger volume and faster frequency. </w:t>
-      </w:r>
-    </w:p>
-    <w:p>
-      <w:pPr>
-        <w:rPr>
-          <w:rFonts w:ascii="Times New Roman" w:hAnsi="Times New Roman" w:cs="Times New Roman"/>
-          <w:sz w:val="24"/>
-        </w:rPr>
-      </w:pPr>
-      <w:r>
-        <w:rPr>
-          <w:rFonts w:ascii="Times New Roman" w:hAnsi="Times New Roman" w:cs="Times New Roman"/>
-          <w:sz w:val="24"/>
-        </w:rPr>
-        <w:t xml:space="preserve">STP </w:t>
-      </w:r>
-      <w:r>
-        <w:rPr>
-          <w:rFonts w:ascii="Times New Roman" w:hAnsi="Times New Roman" w:cs="Times New Roman"/>
-          <w:sz w:val="24"/>
-        </w:rPr>
-        <w:t>evolves</w:t>
-      </w:r>
-      <w:r>
-        <w:rPr>
-          <w:rFonts w:ascii="Times New Roman" w:hAnsi="Times New Roman" w:cs="Times New Roman"/>
-          <w:sz w:val="24"/>
-        </w:rPr>
-        <w:t xml:space="preserve"> as data volume</w:t>
-      </w:r>
-      <w:r>
-        <w:rPr>
-          <w:rFonts w:ascii="Times New Roman" w:hAnsi="Times New Roman" w:cs="Times New Roman"/>
-          <w:sz w:val="24"/>
-        </w:rPr>
-        <w:t>/computation</w:t>
-      </w:r>
-      <w:r>
-        <w:rPr>
-          <w:rFonts w:ascii="Times New Roman" w:hAnsi="Times New Roman" w:cs="Times New Roman"/>
-          <w:sz w:val="24"/>
-        </w:rPr>
-        <w:t xml:space="preserve"> increases.</w:t>
-      </w:r>
-      <w:r>
-        <w:rPr>
-          <w:rFonts w:ascii="Times New Roman" w:hAnsi="Times New Roman" w:cs="Times New Roman"/>
-          <w:sz w:val="24"/>
-        </w:rPr>
-        <w:t xml:space="preserve"> Start from Miller (1991) to dynamic network, to more</w:t>
+      <w:r>
+        <w:rPr>
+          <w:rFonts w:ascii="Times New Roman" w:hAnsi="Times New Roman" w:cs="Times New Roman"/>
+          <w:sz w:val="24"/>
+        </w:rPr>
+        <w:t>The rise of standard data format</w:t>
+      </w:r>
+      <w:r>
+        <w:rPr>
+          <w:rFonts w:ascii="Times New Roman" w:hAnsi="Times New Roman" w:cs="Times New Roman"/>
+          <w:sz w:val="24"/>
+        </w:rPr>
+        <w:t xml:space="preserve"> General Transit Feed Specification</w:t>
+      </w:r>
+      <w:r>
+        <w:rPr>
+          <w:rFonts w:ascii="Times New Roman" w:hAnsi="Times New Roman" w:cs="Times New Roman"/>
+          <w:sz w:val="24"/>
+        </w:rPr>
+        <w:t xml:space="preserve"> (GTFS)</w:t>
+      </w:r>
+      <w:r>
+        <w:rPr>
+          <w:rFonts w:ascii="Times New Roman" w:hAnsi="Times New Roman" w:cs="Times New Roman"/>
+          <w:sz w:val="24"/>
+        </w:rPr>
+        <w:t xml:space="preserve"> marks </w:t>
+      </w:r>
+      <w:r>
+        <w:rPr>
+          <w:rFonts w:ascii="Times New Roman" w:hAnsi="Times New Roman" w:cs="Times New Roman"/>
+          <w:sz w:val="24"/>
+        </w:rPr>
+        <w:t>another</w:t>
+      </w:r>
+      <w:r>
+        <w:rPr>
+          <w:rFonts w:ascii="Times New Roman" w:hAnsi="Times New Roman" w:cs="Times New Roman"/>
+          <w:sz w:val="24"/>
+        </w:rPr>
+        <w:t xml:space="preserve"> </w:t>
+      </w:r>
+      <w:r>
+        <w:rPr>
+          <w:rFonts w:ascii="Times New Roman" w:hAnsi="Times New Roman" w:cs="Times New Roman"/>
+          <w:sz w:val="24"/>
+        </w:rPr>
+        <w:t>boom of accessibility studies</w:t>
+      </w:r>
+      <w:r>
+        <w:rPr>
+          <w:rFonts w:ascii="Times New Roman" w:hAnsi="Times New Roman" w:cs="Times New Roman"/>
+          <w:sz w:val="24"/>
+        </w:rPr>
+        <w:t xml:space="preserve"> </w:t>
+      </w:r>
+      <w:r>
+        <w:rPr>
+          <w:rFonts w:ascii="Times New Roman" w:hAnsi="Times New Roman" w:cs="Times New Roman"/>
+          <w:sz w:val="24"/>
+        </w:rPr>
+        <w:fldChar w:fldCharType="begin" w:fldLock="1"/>
+      </w:r>
+      <w:r>
+        <w:rPr>
+          <w:rFonts w:ascii="Times New Roman" w:hAnsi="Times New Roman" w:cs="Times New Roman"/>
+          <w:sz w:val="24"/>
+        </w:rPr>
+        <w:instrText>ADDIN CSL_CITATION {"citationItems":[{"id":"ITEM-1","itemData":{"author":[{"dropping-particle":"","family":"Wessel","given":"Nate","non-dropping-particle":"","parse-names":false,"suffix":""},{"dropping-particle":"","family":"Farber","given":"Steven","non-dropping-particle":"","parse-names":false,"suffix":""}],"container-title":"Journal of Transport and Land Use","id":"ITEM-1","issue":"1","issued":{"date-parts":[["2019"]]},"page":"475-500","publisher":"JSTOR","title":"On the accuracy of schedule-based GTFS for measuring accessibility","type":"article-journal","volume":"12"},"uris":["http://www.mendeley.com/documents/?uuid=7b5af126-3f70-48c4-91ba-bd89fb0a6e4e"]}],"mendeley":{"formattedCitation":"(Wessel &amp; Farber, 2019)","plainTextFormattedCitation":"(Wessel &amp; Farber, 2019)","previouslyFormattedCitation":"(Wessel &amp; Farber, 2019)"},"properties":{"noteIndex":0},"schema":"https://github.com/citation-style-language/schema/raw/master/csl-citation.json"}</w:instrText>
+      </w:r>
+      <w:r>
+        <w:rPr>
+          <w:rFonts w:ascii="Times New Roman" w:hAnsi="Times New Roman" w:cs="Times New Roman"/>
+          <w:sz w:val="24"/>
+        </w:rPr>
+        <w:fldChar w:fldCharType="separate"/>
+      </w:r>
+      <w:r>
+        <w:rPr>
+          <w:rFonts w:ascii="Times New Roman" w:hAnsi="Times New Roman" w:cs="Times New Roman"/>
+          <w:noProof/>
+          <w:sz w:val="24"/>
+        </w:rPr>
+        <w:t>(Wessel &amp; Farber, 2019)</w:t>
+      </w:r>
+      <w:r>
+        <w:rPr>
+          <w:rFonts w:ascii="Times New Roman" w:hAnsi="Times New Roman" w:cs="Times New Roman"/>
+          <w:sz w:val="24"/>
+        </w:rPr>
+        <w:fldChar w:fldCharType="end"/>
+      </w:r>
+      <w:r>
+        <w:rPr>
+          <w:rFonts w:ascii="Times New Roman" w:hAnsi="Times New Roman" w:cs="Times New Roman"/>
+          <w:sz w:val="24"/>
+        </w:rPr>
+        <w:t>.</w:t>
+      </w:r>
+      <w:r>
+        <w:rPr>
+          <w:rFonts w:ascii="Times New Roman" w:hAnsi="Times New Roman" w:cs="Times New Roman"/>
+          <w:sz w:val="24"/>
+        </w:rPr>
+        <w:t xml:space="preserve"> GTFS data have a well-defined structure </w:t>
+      </w:r>
+      <w:r>
+        <w:rPr>
+          <w:rFonts w:ascii="Times New Roman" w:hAnsi="Times New Roman" w:cs="Times New Roman"/>
+          <w:sz w:val="24"/>
+        </w:rPr>
+        <w:t xml:space="preserve">for scheduled data </w:t>
+      </w:r>
+      <w:r>
+        <w:rPr>
+          <w:rFonts w:ascii="Times New Roman" w:hAnsi="Times New Roman" w:cs="Times New Roman"/>
+          <w:sz w:val="24"/>
+        </w:rPr>
+        <w:t xml:space="preserve">and </w:t>
+      </w:r>
+      <w:r>
+        <w:rPr>
+          <w:rFonts w:ascii="Times New Roman" w:hAnsi="Times New Roman" w:cs="Times New Roman"/>
+          <w:sz w:val="24"/>
+        </w:rPr>
+        <w:t xml:space="preserve">are </w:t>
+      </w:r>
+      <w:r>
+        <w:rPr>
+          <w:rFonts w:ascii="Times New Roman" w:hAnsi="Times New Roman" w:cs="Times New Roman"/>
+          <w:sz w:val="24"/>
+        </w:rPr>
+        <w:t xml:space="preserve">often released publicly by transit authorities </w:t>
+      </w:r>
+      <w:r>
+        <w:rPr>
+          <w:rFonts w:ascii="Times New Roman" w:hAnsi="Times New Roman" w:cs="Times New Roman"/>
+          <w:sz w:val="24"/>
+        </w:rPr>
+        <w:fldChar w:fldCharType="begin" w:fldLock="1"/>
+      </w:r>
+      <w:r>
+        <w:rPr>
+          <w:rFonts w:ascii="Times New Roman" w:hAnsi="Times New Roman" w:cs="Times New Roman"/>
+          <w:sz w:val="24"/>
+        </w:rPr>
+        <w:instrText>ADDIN CSL_CITATION {"citationItems":[{"id":"ITEM-1","itemData":{"abstract":"The General Transit Feed Specification, or GTFS, has become the most popular world-wide data format to describe fixed-route transit services. Many transit agencies have created and published GTFS data with the primary purpose being integration with Google Maps. However, GTFS data can power many other different types of transit and multimodal software applications, including multimodal trip planning, timetable creation, mobile apps, visualization, accessibility, analysis tools for planning, real-time information, and interactive voice response (IVR). This paper provides an overview of the many opportunities available for transit and intermodal agencies to leverage open GTFS data and provide many new types of information services to the public or their internal operations with little to no cost to the agency. For transit agencies without open data, this paper will inform decisions on prioritizing and justifying investments in open data initiatives. For agencies that already provide open access to GTFS data, this paper will assist the agency in maximizing their investment in GTFS data by providing resources on how to access many new types of applications. Departments of Transportation, Metropolitan Planning Organizations, and other intermodal agencies will also benefit from this paper by learning the state of the art in transit information dissemination, which can power new state-of-the-art intermodal applications. This paper also provides a summary of industry best-practices that an agency can follow when deciding to create and share an open GTFS data feed to maximize exposure to new applications","author":[{"dropping-particle":"","family":"Barbeau","given":"Sean J","non-dropping-particle":"","parse-names":false,"suffix":""},{"dropping-particle":"","family":"Antrim","given":"Aaron","non-dropping-particle":"","parse-names":false,"suffix":""}],"container-title":"ITS America 2013","id":"ITEM-1","issued":{"date-parts":[["2013"]]},"publisher":"Intelligent Transportation Society of America","publisher-place":"Nashville, Tennessee","title":"The Many Uses of GTFS Data – Opening the Door to Transit and Multimodal Applications","type":"paper-conference"},"uris":["http://www.mendeley.com/documents/?uuid=057eb915-ed49-40cc-b972-866146507c0e"]}],"mendeley":{"formattedCitation":"(Barbeau &amp; Antrim, 2013)","plainTextFormattedCitation":"(Barbeau &amp; Antrim, 2013)","previouslyFormattedCitation":"(Barbeau &amp; Antrim, 2013)"},"properties":{"noteIndex":0},"schema":"https://github.com/citation-style-language/schema/raw/master/csl-citation.json"}</w:instrText>
+      </w:r>
+      <w:r>
+        <w:rPr>
+          <w:rFonts w:ascii="Times New Roman" w:hAnsi="Times New Roman" w:cs="Times New Roman"/>
+          <w:sz w:val="24"/>
+        </w:rPr>
+        <w:fldChar w:fldCharType="separate"/>
+      </w:r>
+      <w:r>
+        <w:rPr>
+          <w:rFonts w:ascii="Times New Roman" w:hAnsi="Times New Roman" w:cs="Times New Roman"/>
+          <w:noProof/>
+          <w:sz w:val="24"/>
+        </w:rPr>
+        <w:t>(Barbeau &amp; Antrim, 2013)</w:t>
+      </w:r>
+      <w:r>
+        <w:rPr>
+          <w:rFonts w:ascii="Times New Roman" w:hAnsi="Times New Roman" w:cs="Times New Roman"/>
+          <w:sz w:val="24"/>
+        </w:rPr>
+        <w:fldChar w:fldCharType="end"/>
+      </w:r>
+      <w:r>
+        <w:rPr>
+          <w:rFonts w:ascii="Times New Roman" w:hAnsi="Times New Roman" w:cs="Times New Roman"/>
+          <w:sz w:val="24"/>
+        </w:rPr>
+        <w:t>.</w:t>
+      </w:r>
+      <w:r>
+        <w:rPr>
+          <w:rFonts w:ascii="Times New Roman" w:hAnsi="Times New Roman" w:cs="Times New Roman"/>
+          <w:sz w:val="24"/>
+        </w:rPr>
+        <w:t xml:space="preserve"> Therefore, </w:t>
+      </w:r>
+      <w:r>
+        <w:rPr>
+          <w:rFonts w:ascii="Times New Roman" w:hAnsi="Times New Roman" w:cs="Times New Roman"/>
+          <w:sz w:val="24"/>
+        </w:rPr>
+        <w:t>many</w:t>
+      </w:r>
+      <w:r>
+        <w:rPr>
+          <w:rFonts w:ascii="Times New Roman" w:hAnsi="Times New Roman" w:cs="Times New Roman"/>
+          <w:sz w:val="24"/>
+        </w:rPr>
+        <w:t xml:space="preserve"> recent</w:t>
+      </w:r>
+      <w:r>
+        <w:rPr>
+          <w:rFonts w:ascii="Times New Roman" w:hAnsi="Times New Roman" w:cs="Times New Roman"/>
+          <w:sz w:val="24"/>
+        </w:rPr>
+        <w:t xml:space="preserve"> studies use GTFS to derive STP </w:t>
+      </w:r>
+      <w:r>
+        <w:rPr>
+          <w:rFonts w:ascii="Times New Roman" w:hAnsi="Times New Roman" w:cs="Times New Roman"/>
+          <w:sz w:val="24"/>
+        </w:rPr>
+        <w:t xml:space="preserve">in a larger scale </w:t>
+      </w:r>
+      <w:r>
+        <w:rPr>
+          <w:rFonts w:ascii="Times New Roman" w:hAnsi="Times New Roman" w:cs="Times New Roman"/>
+          <w:sz w:val="24"/>
+        </w:rPr>
+        <w:fldChar w:fldCharType="begin" w:fldLock="1"/>
+      </w:r>
+      <w:r>
+        <w:rPr>
+          <w:rFonts w:ascii="Times New Roman" w:hAnsi="Times New Roman" w:cs="Times New Roman"/>
+          <w:sz w:val="24"/>
+        </w:rPr>
+        <w:instrText>ADDIN CSL_CITATION {"citationItems":[{"id":"ITEM-1","itemData":{"DOI":"10.1016/j.apgeog.2018.02.012","ISSN":"01436228","abstract":"The absence of effective access to opportunities and services is a key contributor to poor socio-economic and health outcomes in underserved neighborhoods in many cities. The city of Columbus, Ohio, USA is attempting to enhance residents' accessibility by providing new public transit services. These new services include a major Transit System Redesign (TSR) of the conventional bus network and the introduction of a new bus rapid transit, named CMAX. Using a high-resolution space-time accessibility measure, we analyze whether these new public transit services will change residents' accessibility to job and healthcare in an underserved neighborhood of Columbus. Also, we assess whether enhancing the CMAX service to reduce delays (e.g., reserved lane, off-board payment system) will improve accessibility. The high-resolution space-time accessibility measure in this study uses published public transit schedules via the General Transit Feed Specification (GTFS). We use multiple departure times during a day to account for the temporal fluctuations of accessibility based on the transit schedule changes. We also consider the operating hours of job opportunities and healthcare services. Results suggest that the TSR yields ambiguous benefits for accessibility to jobs and healthcare. However, the new CMAX service and its potential upgrades lead to a substantial increase in both job and healthcare accessibility. The results can be used for city officials and urban planners to evaluate the effectiveness of public transit innovations in improving accessibility.","author":[{"dropping-particle":"","family":"Lee","given":"Jinhyung","non-dropping-particle":"","parse-names":false,"suffix":""},{"dropping-particle":"","family":"Miller","given":"Harvey J.","non-dropping-particle":"","parse-names":false,"suffix":""}],"container-title":"Applied Geography","id":"ITEM-1","issued":{"date-parts":[["2018"]]},"page":"47-63","publisher":"Elsevier","title":"Measuring the impacts of new public transit services on space-time accessibility: An analysis of transit system redesign and new bus rapid transit in Columbus, Ohio, USA","type":"article-journal","volume":"93"},"uris":["http://www.mendeley.com/documents/?uuid=f0e6b8f5-cc98-41bd-ae63-6d42cb4666ed"]},{"id":"ITEM-2","itemData":{"ISSN":"0361-1981","author":[{"dropping-particle":"","family":"Tasic","given":"Ivana","non-dropping-particle":"","parse-names":false,"suffix":""},{"dropping-particle":"","family":"Zhou","given":"Xuesong","non-dropping-particle":"","parse-names":false,"suffix":""},{"dropping-particle":"","family":"Zlatkovic","given":"Milan","non-dropping-particle":"","parse-names":false,"suffix":""}],"container-title":"Transportation Research Record","id":"ITEM-2","issue":"1","issued":{"date-parts":[["2014"]]},"page":"130-138","publisher":"SAGE Publications Sage CA: Los Angeles, CA","title":"Use of spatiotemporal constraints to quantify transit accessibility: Case study of potential transit-oriented development in West Valley City, Utah","type":"article-journal","volume":"2417"},"uris":["http://www.mendeley.com/documents/?uuid=053c1b21-d6cd-4ced-a653-089915f47e45"]}],"mendeley":{"formattedCitation":"(Lee &amp; Miller, 2018; Tasic, Zhou, &amp; Zlatkovic, 2014)","plainTextFormattedCitation":"(Lee &amp; Miller, 2018; Tasic, Zhou, &amp; Zlatkovic, 2014)","previouslyFormattedCitation":"(Lee &amp; Miller, 2018; Tasic, Zhou, &amp; Zlatkovic, 2014)"},"properties":{"noteIndex":0},"schema":"https://github.com/citation-style-language/schema/raw/master/csl-citation.json"}</w:instrText>
+      </w:r>
+      <w:r>
+        <w:rPr>
+          <w:rFonts w:ascii="Times New Roman" w:hAnsi="Times New Roman" w:cs="Times New Roman"/>
+          <w:sz w:val="24"/>
+        </w:rPr>
+        <w:fldChar w:fldCharType="separate"/>
+      </w:r>
+      <w:r>
+        <w:rPr>
+          <w:rFonts w:ascii="Times New Roman" w:hAnsi="Times New Roman" w:cs="Times New Roman"/>
+          <w:noProof/>
+          <w:sz w:val="24"/>
+        </w:rPr>
+        <w:t>(Lee &amp; Miller, 2018; Tasic, Zhou, &amp; Zlatkovic, 2014)</w:t>
+      </w:r>
+      <w:r>
+        <w:rPr>
+          <w:rFonts w:ascii="Times New Roman" w:hAnsi="Times New Roman" w:cs="Times New Roman"/>
+          <w:sz w:val="24"/>
+        </w:rPr>
+        <w:fldChar w:fldCharType="end"/>
+      </w:r>
+      <w:r>
+        <w:rPr>
+          <w:rFonts w:ascii="Times New Roman" w:hAnsi="Times New Roman" w:cs="Times New Roman"/>
+          <w:sz w:val="24"/>
+        </w:rPr>
+        <w:t xml:space="preserve">. </w:t>
+      </w:r>
+      <w:r>
+        <w:rPr>
+          <w:rFonts w:ascii="Times New Roman" w:hAnsi="Times New Roman" w:cs="Times New Roman"/>
+          <w:sz w:val="24"/>
+        </w:rPr>
+        <w:t>More abundant data also motivate more conceptual innovation</w:t>
+      </w:r>
+      <w:r>
+        <w:rPr>
+          <w:rFonts w:ascii="Times New Roman" w:hAnsi="Times New Roman" w:cs="Times New Roman"/>
+          <w:sz w:val="24"/>
+        </w:rPr>
+        <w:t>s</w:t>
+      </w:r>
+      <w:r>
+        <w:rPr>
+          <w:rFonts w:ascii="Times New Roman" w:hAnsi="Times New Roman" w:cs="Times New Roman"/>
+          <w:sz w:val="24"/>
+        </w:rPr>
+        <w:t>, such as better STP</w:t>
+      </w:r>
+      <w:r>
+        <w:rPr>
+          <w:rFonts w:ascii="Times New Roman" w:hAnsi="Times New Roman" w:cs="Times New Roman"/>
+          <w:sz w:val="24"/>
+        </w:rPr>
+        <w:t>-based</w:t>
+      </w:r>
+      <w:r>
+        <w:rPr>
+          <w:rFonts w:ascii="Times New Roman" w:hAnsi="Times New Roman" w:cs="Times New Roman"/>
+          <w:sz w:val="24"/>
+        </w:rPr>
+        <w:t xml:space="preserve"> </w:t>
+      </w:r>
+      <w:r>
+        <w:rPr>
+          <w:rFonts w:ascii="Times New Roman" w:hAnsi="Times New Roman" w:cs="Times New Roman"/>
+          <w:sz w:val="24"/>
+        </w:rPr>
+        <w:t xml:space="preserve">accessibility </w:t>
+      </w:r>
+      <w:r>
+        <w:rPr>
+          <w:rFonts w:ascii="Times New Roman" w:hAnsi="Times New Roman" w:cs="Times New Roman"/>
+          <w:sz w:val="24"/>
+        </w:rPr>
+        <w:t>measurement</w:t>
+      </w:r>
+      <w:r>
+        <w:rPr>
+          <w:rFonts w:ascii="Times New Roman" w:hAnsi="Times New Roman" w:cs="Times New Roman"/>
+          <w:sz w:val="24"/>
+        </w:rPr>
+        <w:t>s</w:t>
+      </w:r>
+      <w:r>
+        <w:rPr>
+          <w:rFonts w:ascii="Times New Roman" w:hAnsi="Times New Roman" w:cs="Times New Roman"/>
+          <w:sz w:val="24"/>
+        </w:rPr>
+        <w:t xml:space="preserve"> </w:t>
+      </w:r>
+      <w:r>
+        <w:rPr>
+          <w:rFonts w:ascii="Times New Roman" w:hAnsi="Times New Roman" w:cs="Times New Roman"/>
+          <w:sz w:val="24"/>
+        </w:rPr>
+        <w:fldChar w:fldCharType="begin" w:fldLock="1"/>
+      </w:r>
+      <w:r>
+        <w:rPr>
+          <w:rFonts w:ascii="Times New Roman" w:hAnsi="Times New Roman" w:cs="Times New Roman"/>
+          <w:sz w:val="24"/>
+        </w:rPr>
+        <w:instrText>ADDIN CSL_CITATION {"citationItems":[{"id":"ITEM-1","itemData":{"ISSN":"0966-6923","author":[{"dropping-particle":"","family":"Lee","given":"Jinhyung","non-dropping-particle":"","parse-names":false,"suffix":""},{"dropping-particle":"","family":"Miller","given":"Harvey J","non-dropping-particle":"","parse-names":false,"suffix":""}],"container-title":"Journal of transport geography","id":"ITEM-1","issued":{"date-parts":[["2020"]]},"page":"102747","publisher":"Elsevier","title":"Robust accessibility: Measuring accessibility based on travelers' heterogeneous strategies for managing travel time uncertainty","type":"article-journal","volume":"86"},"uris":["http://www.mendeley.com/documents/?uuid=c2230afa-ce0b-483b-a55f-4f72a49c8ac6"]}],"mendeley":{"formattedCitation":"(Lee &amp; Miller, 2020)","plainTextFormattedCitation":"(Lee &amp; Miller, 2020)","previouslyFormattedCitation":"(Lee &amp; Miller, 2020)"},"properties":{"noteIndex":0},"schema":"https://github.com/citation-style-language/schema/raw/master/csl-citation.json"}</w:instrText>
+      </w:r>
+      <w:r>
+        <w:rPr>
+          <w:rFonts w:ascii="Times New Roman" w:hAnsi="Times New Roman" w:cs="Times New Roman"/>
+          <w:sz w:val="24"/>
+        </w:rPr>
+        <w:fldChar w:fldCharType="separate"/>
+      </w:r>
+      <w:r>
+        <w:rPr>
+          <w:rFonts w:ascii="Times New Roman" w:hAnsi="Times New Roman" w:cs="Times New Roman"/>
+          <w:noProof/>
+          <w:sz w:val="24"/>
+        </w:rPr>
+        <w:t>(Lee &amp; Miller, 2020)</w:t>
+      </w:r>
+      <w:r>
+        <w:rPr>
+          <w:rFonts w:ascii="Times New Roman" w:hAnsi="Times New Roman" w:cs="Times New Roman"/>
+          <w:sz w:val="24"/>
+        </w:rPr>
+        <w:fldChar w:fldCharType="end"/>
+      </w:r>
+      <w:r>
+        <w:rPr>
+          <w:rFonts w:ascii="Times New Roman" w:hAnsi="Times New Roman" w:cs="Times New Roman"/>
+          <w:sz w:val="24"/>
+        </w:rPr>
+        <w:t xml:space="preserve"> and new </w:t>
+      </w:r>
+      <w:r>
+        <w:rPr>
+          <w:rFonts w:ascii="Times New Roman" w:hAnsi="Times New Roman" w:cs="Times New Roman"/>
+          <w:sz w:val="24"/>
+        </w:rPr>
+        <w:t>STP variants</w:t>
+      </w:r>
+      <w:r>
+        <w:rPr>
+          <w:rFonts w:ascii="Times New Roman" w:hAnsi="Times New Roman" w:cs="Times New Roman"/>
+          <w:sz w:val="24"/>
+        </w:rPr>
+        <w:t xml:space="preserve"> </w:t>
+      </w:r>
+      <w:r>
+        <w:rPr>
+          <w:rFonts w:ascii="Times New Roman" w:hAnsi="Times New Roman" w:cs="Times New Roman"/>
+          <w:sz w:val="24"/>
+        </w:rPr>
+        <w:fldChar w:fldCharType="begin" w:fldLock="1"/>
+      </w:r>
+      <w:r>
+        <w:rPr>
+          <w:rFonts w:ascii="Times New Roman" w:hAnsi="Times New Roman" w:cs="Times New Roman"/>
+          <w:sz w:val="24"/>
+        </w:rPr>
+        <w:instrText>ADDIN CSL_CITATION {"citationItems":[{"id":"ITEM-1","itemData":{"ISSN":"1361-9209","author":[{"dropping-particle":"","family":"Lee","given":"Jinhyung","non-dropping-particle":"","parse-names":false,"suffix":""},{"dropping-particle":"","family":"Miller","given":"Harvey J","non-dropping-particle":"","parse-names":false,"suffix":""}],"container-title":"Transportation Research Part D: Transport and Environment","id":"ITEM-1","issued":{"date-parts":[["2019"]]},"page":"250-264","publisher":"Elsevier","title":"Analyzing collective accessibility using average space-time prisms","type":"article-journal","volume":"69"},"uris":["http://www.mendeley.com/documents/?uuid=1e576579-f551-40df-96dd-1da3f21eb11f"]}],"mendeley":{"formattedCitation":"(Lee &amp; Miller, 2019)","plainTextFormattedCitation":"(Lee &amp; Miller, 2019)","previouslyFormattedCitation":"(Lee &amp; Miller, 2019)"},"properties":{"noteIndex":0},"schema":"https://github.com/citation-style-language/schema/raw/master/csl-citation.json"}</w:instrText>
+      </w:r>
+      <w:r>
+        <w:rPr>
+          <w:rFonts w:ascii="Times New Roman" w:hAnsi="Times New Roman" w:cs="Times New Roman"/>
+          <w:sz w:val="24"/>
+        </w:rPr>
+        <w:fldChar w:fldCharType="separate"/>
+      </w:r>
+      <w:r>
+        <w:rPr>
+          <w:rFonts w:ascii="Times New Roman" w:hAnsi="Times New Roman" w:cs="Times New Roman"/>
+          <w:noProof/>
+          <w:sz w:val="24"/>
+        </w:rPr>
+        <w:t>(Lee &amp; Miller, 2019)</w:t>
+      </w:r>
+      <w:r>
+        <w:rPr>
+          <w:rFonts w:ascii="Times New Roman" w:hAnsi="Times New Roman" w:cs="Times New Roman"/>
+          <w:sz w:val="24"/>
+        </w:rPr>
+        <w:fldChar w:fldCharType="end"/>
+      </w:r>
+      <w:r>
+        <w:rPr>
+          <w:rFonts w:ascii="Times New Roman" w:hAnsi="Times New Roman" w:cs="Times New Roman"/>
+          <w:sz w:val="24"/>
+        </w:rPr>
+        <w:t>.</w:t>
+      </w:r>
+      <w:r>
+        <w:rPr>
+          <w:rFonts w:ascii="Times New Roman" w:hAnsi="Times New Roman" w:cs="Times New Roman"/>
+          <w:sz w:val="24"/>
+        </w:rPr>
+        <w:t xml:space="preserve"> </w:t>
       </w:r>
     </w:p>
     <w:p>
@@ -2477,6 +2741,13 @@
           <w:sz w:val="24"/>
         </w:rPr>
       </w:pPr>
+      <w:r>
+        <w:rPr>
+          <w:rFonts w:ascii="Times New Roman" w:hAnsi="Times New Roman" w:cs="Times New Roman"/>
+          <w:sz w:val="24"/>
+        </w:rPr>
+        <w:t>???</w:t>
+      </w:r>
     </w:p>
     <w:p>
       <w:pPr>
@@ -2485,328 +2756,344 @@
           <w:sz w:val="24"/>
         </w:rPr>
       </w:pPr>
-      <w:r>
-        <w:rPr>
-          <w:rFonts w:ascii="Times New Roman" w:hAnsi="Times New Roman" w:cs="Times New Roman"/>
-          <w:sz w:val="24"/>
-        </w:rPr>
-        <w:t xml:space="preserve">Accessibility, the potential to reach </w:t>
-      </w:r>
-      <w:r>
-        <w:rPr>
-          <w:rFonts w:ascii="Times New Roman" w:hAnsi="Times New Roman" w:cs="Times New Roman"/>
-          <w:sz w:val="24"/>
-        </w:rPr>
-        <w:t xml:space="preserve">or interact places, </w:t>
-      </w:r>
-      <w:r>
-        <w:rPr>
-          <w:rFonts w:ascii="Times New Roman" w:hAnsi="Times New Roman" w:cs="Times New Roman"/>
-          <w:sz w:val="24"/>
-        </w:rPr>
-        <w:t xml:space="preserve">is the primary role of a transportation system </w:t>
-      </w:r>
-      <w:r>
-        <w:rPr>
-          <w:rFonts w:ascii="Times New Roman" w:hAnsi="Times New Roman" w:cs="Times New Roman"/>
-          <w:sz w:val="24"/>
-        </w:rPr>
-        <w:fldChar w:fldCharType="begin" w:fldLock="1"/>
-      </w:r>
-      <w:r>
-        <w:rPr>
-          <w:rFonts w:ascii="Times New Roman" w:hAnsi="Times New Roman" w:cs="Times New Roman"/>
-          <w:sz w:val="24"/>
-        </w:rPr>
-        <w:instrText>ADDIN CSL_CITATION {"citationItems":[{"id":"ITEM-1","itemData":{"DOI":"10.1080/01441647.2018.1492778","ISBN":"0144-1647","ISSN":"14645327","abstract":"The primary role of a transportation system is to provide people and businesses with access to other people and businesses so that they can physically engage in spatially and temporally dis- tributed activities of all kinds (social, economic, etc.), and so that they can physically exchange information, goods and services. Given this fundamental relationship between transportation and accessibility, it is surprising that accessibility remains a rather illusive concept in transpor- tation planning and modelling, with a number of issues still existing concerning its definition, measurement and, most importantly, usage in practical applications","author":[{"dropping-particle":"","family":"Miller","given":"Eric J.","non-dropping-particle":"","parse-names":false,"suffix":""}],"container-title":"Transport Reviews","id":"ITEM-1","issue":"5","issued":{"date-parts":[["2018"]]},"page":"551-555","publisher":"Taylor &amp; Francis","title":"Accessibility: measurement and application in transportation planning","type":"article","volume":"38"},"uris":["http://www.mendeley.com/documents/?uuid=6c2d2c7c-1efb-48c1-85f7-c3d419915900"]}],"mendeley":{"formattedCitation":"(E. J. Miller, 2018)","plainTextFormattedCitation":"(E. J. Miller, 2018)","previouslyFormattedCitation":"(E. J. Miller, 2018)"},"properties":{"noteIndex":0},"schema":"https://github.com/citation-style-language/schema/raw/master/csl-citation.json"}</w:instrText>
-      </w:r>
-      <w:r>
-        <w:rPr>
-          <w:rFonts w:ascii="Times New Roman" w:hAnsi="Times New Roman" w:cs="Times New Roman"/>
-          <w:sz w:val="24"/>
-        </w:rPr>
-        <w:fldChar w:fldCharType="separate"/>
-      </w:r>
-      <w:r>
-        <w:rPr>
-          <w:rFonts w:ascii="Times New Roman" w:hAnsi="Times New Roman" w:cs="Times New Roman"/>
-          <w:noProof/>
-          <w:sz w:val="24"/>
-        </w:rPr>
-        <w:t>(E. J. Miller, 2018)</w:t>
-      </w:r>
-      <w:r>
-        <w:rPr>
-          <w:rFonts w:ascii="Times New Roman" w:hAnsi="Times New Roman" w:cs="Times New Roman"/>
-          <w:sz w:val="24"/>
-        </w:rPr>
-        <w:fldChar w:fldCharType="end"/>
-      </w:r>
-      <w:r>
-        <w:rPr>
-          <w:rFonts w:ascii="Times New Roman" w:hAnsi="Times New Roman" w:cs="Times New Roman"/>
-          <w:sz w:val="24"/>
-        </w:rPr>
-        <w:t xml:space="preserve">. </w:t>
-      </w:r>
-      <w:r>
-        <w:rPr>
-          <w:rFonts w:ascii="Times New Roman" w:hAnsi="Times New Roman" w:cs="Times New Roman"/>
-          <w:sz w:val="24"/>
-        </w:rPr>
-        <w:t>M</w:t>
-      </w:r>
-      <w:r>
-        <w:rPr>
-          <w:rFonts w:ascii="Times New Roman" w:hAnsi="Times New Roman" w:cs="Times New Roman"/>
-          <w:sz w:val="24"/>
-        </w:rPr>
-        <w:t xml:space="preserve">any transportation systems, especially </w:t>
-      </w:r>
-      <w:r>
-        <w:rPr>
-          <w:rFonts w:ascii="Times New Roman" w:hAnsi="Times New Roman" w:cs="Times New Roman"/>
-          <w:sz w:val="24"/>
-        </w:rPr>
-        <w:t xml:space="preserve">public </w:t>
-      </w:r>
-      <w:r>
-        <w:rPr>
-          <w:rFonts w:ascii="Times New Roman" w:hAnsi="Times New Roman" w:cs="Times New Roman"/>
-          <w:sz w:val="24"/>
-        </w:rPr>
-        <w:t xml:space="preserve">transit systems, consider accessibility as </w:t>
-      </w:r>
-      <w:r>
-        <w:rPr>
-          <w:rFonts w:ascii="Times New Roman" w:hAnsi="Times New Roman" w:cs="Times New Roman"/>
-          <w:sz w:val="24"/>
-        </w:rPr>
-        <w:t xml:space="preserve">a major output of spatial development </w:t>
-      </w:r>
-      <w:r>
-        <w:rPr>
-          <w:rFonts w:ascii="Times New Roman" w:hAnsi="Times New Roman" w:cs="Times New Roman"/>
-          <w:sz w:val="24"/>
-        </w:rPr>
-        <w:fldChar w:fldCharType="begin" w:fldLock="1"/>
-      </w:r>
-      <w:r>
-        <w:rPr>
-          <w:rFonts w:ascii="Times New Roman" w:hAnsi="Times New Roman" w:cs="Times New Roman"/>
-          <w:sz w:val="24"/>
-        </w:rPr>
-        <w:instrText>ADDIN CSL_CITATION {"citationItems":[{"id":"ITEM-1","itemData":{"ISSN":"0966-6923","author":[{"dropping-particle":"","family":"Páez","given":"Antonio","non-dropping-particle":"","parse-names":false,"suffix":""},{"dropping-particle":"","family":"Scott","given":"Darren M","non-dropping-particle":"","parse-names":false,"suffix":""},{"dropping-particle":"","family":"Morency","given":"Catherine","non-dropping-particle":"","parse-names":false,"suffix":""}],"container-title":"Journal of Transport Geography","id":"ITEM-1","issued":{"date-parts":[["2012"]]},"page":"141-153","publisher":"Elsevier","title":"Measuring accessibility: positive and normative implementations of various accessibility indicators","type":"article-journal","volume":"25"},"uris":["http://www.mendeley.com/documents/?uuid=8b368cf7-cf86-4382-86d1-39e8051360b9"]}],"mendeley":{"formattedCitation":"(Páez, Scott, &amp; Morency, 2012)","plainTextFormattedCitation":"(Páez, Scott, &amp; Morency, 2012)","previouslyFormattedCitation":"(Páez, Scott, &amp; Morency, 2012)"},"properties":{"noteIndex":0},"schema":"https://github.com/citation-style-language/schema/raw/master/csl-citation.json"}</w:instrText>
-      </w:r>
-      <w:r>
-        <w:rPr>
-          <w:rFonts w:ascii="Times New Roman" w:hAnsi="Times New Roman" w:cs="Times New Roman"/>
-          <w:sz w:val="24"/>
-        </w:rPr>
-        <w:fldChar w:fldCharType="separate"/>
-      </w:r>
-      <w:r>
-        <w:rPr>
-          <w:rFonts w:ascii="Times New Roman" w:hAnsi="Times New Roman" w:cs="Times New Roman"/>
-          <w:noProof/>
-          <w:sz w:val="24"/>
-        </w:rPr>
-        <w:t>(Páez, Scott, &amp; Morency, 2012)</w:t>
-      </w:r>
-      <w:r>
-        <w:rPr>
-          <w:rFonts w:ascii="Times New Roman" w:hAnsi="Times New Roman" w:cs="Times New Roman"/>
-          <w:sz w:val="24"/>
-        </w:rPr>
-        <w:fldChar w:fldCharType="end"/>
-      </w:r>
-      <w:r>
-        <w:rPr>
-          <w:rFonts w:ascii="Times New Roman" w:hAnsi="Times New Roman" w:cs="Times New Roman"/>
-          <w:sz w:val="24"/>
-        </w:rPr>
-        <w:t xml:space="preserve"> </w:t>
-      </w:r>
-      <w:r>
-        <w:rPr>
-          <w:rFonts w:ascii="Times New Roman" w:hAnsi="Times New Roman" w:cs="Times New Roman"/>
-          <w:sz w:val="24"/>
-        </w:rPr>
-        <w:t xml:space="preserve">and </w:t>
-      </w:r>
-      <w:r>
-        <w:rPr>
-          <w:rFonts w:ascii="Times New Roman" w:hAnsi="Times New Roman" w:cs="Times New Roman"/>
-          <w:sz w:val="24"/>
-        </w:rPr>
-        <w:t>a</w:t>
-      </w:r>
-      <w:r>
-        <w:rPr>
-          <w:rFonts w:ascii="Times New Roman" w:hAnsi="Times New Roman" w:cs="Times New Roman"/>
-          <w:sz w:val="24"/>
-        </w:rPr>
-        <w:t xml:space="preserve"> new</w:t>
-      </w:r>
-      <w:r>
-        <w:rPr>
-          <w:rFonts w:ascii="Times New Roman" w:hAnsi="Times New Roman" w:cs="Times New Roman"/>
-          <w:sz w:val="24"/>
-        </w:rPr>
-        <w:t xml:space="preserve"> paradigm</w:t>
-      </w:r>
-      <w:r>
-        <w:rPr>
-          <w:rFonts w:ascii="Times New Roman" w:hAnsi="Times New Roman" w:cs="Times New Roman"/>
-          <w:sz w:val="24"/>
-        </w:rPr>
-        <w:t xml:space="preserve"> </w:t>
-      </w:r>
-      <w:r>
-        <w:rPr>
-          <w:rFonts w:ascii="Times New Roman" w:hAnsi="Times New Roman" w:cs="Times New Roman"/>
-          <w:sz w:val="24"/>
-        </w:rPr>
-        <w:t xml:space="preserve">for transportation planning </w:t>
-      </w:r>
-      <w:r>
-        <w:rPr>
-          <w:rFonts w:ascii="Times New Roman" w:hAnsi="Times New Roman" w:cs="Times New Roman"/>
-          <w:sz w:val="24"/>
-        </w:rPr>
-        <w:fldChar w:fldCharType="begin" w:fldLock="1"/>
-      </w:r>
-      <w:r>
-        <w:rPr>
-          <w:rFonts w:ascii="Times New Roman" w:hAnsi="Times New Roman" w:cs="Times New Roman"/>
-          <w:sz w:val="24"/>
-        </w:rPr>
-        <w:instrText>ADDIN CSL_CITATION {"citationItems":[{"id":"ITEM-1","itemData":{"ISBN":"1781000115","author":[{"dropping-particle":"","family":"Geurs","given":"Karst T","non-dropping-particle":"","parse-names":false,"suffix":""},{"dropping-particle":"","family":"Krizek","given":"Kevin J","non-dropping-particle":"","parse-names":false,"suffix":""},{"dropping-particle":"","family":"Reggiani","given":"Aura","non-dropping-particle":"","parse-names":false,"suffix":""}],"id":"ITEM-1","issued":{"date-parts":[["2012"]]},"publisher":"Edward Elgar Publishing","title":"Accessibility analysis and transport planning: challenges for Europe and North America","type":"book"},"uris":["http://www.mendeley.com/documents/?uuid=e2fca665-3d5c-4bc0-982e-c45a3e75e567"]}],"mendeley":{"formattedCitation":"(Geurs, Krizek, &amp; Reggiani, 2012)","plainTextFormattedCitation":"(Geurs, Krizek, &amp; Reggiani, 2012)","previouslyFormattedCitation":"(Geurs, Krizek, &amp; Reggiani, 2012)"},"properties":{"noteIndex":0},"schema":"https://github.com/citation-style-language/schema/raw/master/csl-citation.json"}</w:instrText>
-      </w:r>
-      <w:r>
-        <w:rPr>
-          <w:rFonts w:ascii="Times New Roman" w:hAnsi="Times New Roman" w:cs="Times New Roman"/>
-          <w:sz w:val="24"/>
-        </w:rPr>
-        <w:fldChar w:fldCharType="separate"/>
-      </w:r>
-      <w:r>
-        <w:rPr>
-          <w:rFonts w:ascii="Times New Roman" w:hAnsi="Times New Roman" w:cs="Times New Roman"/>
-          <w:noProof/>
-          <w:sz w:val="24"/>
-        </w:rPr>
-        <w:t>(Geurs, Krizek, &amp; Reggiani, 2012)</w:t>
-      </w:r>
-      <w:r>
-        <w:rPr>
-          <w:rFonts w:ascii="Times New Roman" w:hAnsi="Times New Roman" w:cs="Times New Roman"/>
-          <w:sz w:val="24"/>
-        </w:rPr>
-        <w:fldChar w:fldCharType="end"/>
-      </w:r>
-      <w:r>
-        <w:rPr>
-          <w:rFonts w:ascii="Times New Roman" w:hAnsi="Times New Roman" w:cs="Times New Roman"/>
-          <w:sz w:val="24"/>
-        </w:rPr>
-        <w:t>.</w:t>
-      </w:r>
-      <w:r>
-        <w:rPr>
-          <w:rFonts w:ascii="Times New Roman" w:hAnsi="Times New Roman" w:cs="Times New Roman"/>
-          <w:sz w:val="24"/>
-        </w:rPr>
-        <w:t xml:space="preserve"> As more transit authorities begin to regard accessibility as a primary indicator for their performance and service adjustment, </w:t>
-      </w:r>
-      <w:r>
-        <w:rPr>
-          <w:rFonts w:ascii="Times New Roman" w:hAnsi="Times New Roman" w:cs="Times New Roman"/>
-          <w:sz w:val="24"/>
-        </w:rPr>
-        <w:t xml:space="preserve">measuring </w:t>
-      </w:r>
-      <w:r>
-        <w:rPr>
-          <w:rFonts w:ascii="Times New Roman" w:hAnsi="Times New Roman" w:cs="Times New Roman"/>
-          <w:sz w:val="24"/>
-        </w:rPr>
-        <w:t>accessibility becomes more important.</w:t>
-      </w:r>
-      <w:r>
-        <w:rPr>
-          <w:rFonts w:ascii="Times New Roman" w:hAnsi="Times New Roman" w:cs="Times New Roman"/>
-          <w:sz w:val="24"/>
-        </w:rPr>
-        <w:t xml:space="preserve"> However, </w:t>
-      </w:r>
-      <w:r>
-        <w:rPr>
-          <w:rFonts w:ascii="Times New Roman" w:hAnsi="Times New Roman" w:cs="Times New Roman"/>
-          <w:sz w:val="24"/>
-        </w:rPr>
-        <w:t xml:space="preserve">there is no an universal definition of </w:t>
-      </w:r>
-      <w:r>
-        <w:rPr>
-          <w:rFonts w:ascii="Times New Roman" w:hAnsi="Times New Roman" w:cs="Times New Roman"/>
-          <w:sz w:val="24"/>
-        </w:rPr>
-        <w:t>accessibility</w:t>
-      </w:r>
-      <w:r>
-        <w:rPr>
-          <w:rFonts w:ascii="Times New Roman" w:hAnsi="Times New Roman" w:cs="Times New Roman"/>
-          <w:sz w:val="24"/>
-        </w:rPr>
-        <w:t xml:space="preserve"> </w:t>
-      </w:r>
-      <w:r>
-        <w:rPr>
-          <w:rFonts w:ascii="Times New Roman" w:hAnsi="Times New Roman" w:cs="Times New Roman"/>
-          <w:sz w:val="24"/>
-        </w:rPr>
-        <w:fldChar w:fldCharType="begin" w:fldLock="1"/>
-      </w:r>
-      <w:r>
-        <w:rPr>
-          <w:rFonts w:ascii="Times New Roman" w:hAnsi="Times New Roman" w:cs="Times New Roman"/>
-          <w:sz w:val="24"/>
-        </w:rPr>
-        <w:instrText>ADDIN CSL_CITATION {"citationItems":[{"id":"ITEM-1","itemData":{"DOI":"10.1080/01441647.2018.1492778","ISBN":"0144-1647","ISSN":"14645327","abstract":"The primary role of a transportation system is to provide people and businesses with access to other people and businesses so that they can physically engage in spatially and temporally dis- tributed activities of all kinds (social, economic, etc.), and so that they can physically exchange information, goods and services. Given this fundamental relationship between transportation and accessibility, it is surprising that accessibility remains a rather illusive concept in transpor- tation planning and modelling, with a number of issues still existing concerning its definition, measurement and, most importantly, usage in practical applications","author":[{"dropping-particle":"","family":"Miller","given":"Eric J.","non-dropping-particle":"","parse-names":false,"suffix":""}],"container-title":"Transport Reviews","id":"ITEM-1","issue":"5","issued":{"date-parts":[["2018"]]},"page":"551-555","publisher":"Taylor &amp; Francis","title":"Accessibility: measurement and application in transportation planning","type":"article","volume":"38"},"uris":["http://www.mendeley.com/documents/?uuid=6c2d2c7c-1efb-48c1-85f7-c3d419915900"]}],"mendeley":{"formattedCitation":"(E. J. Miller, 2018)","plainTextFormattedCitation":"(E. J. Miller, 2018)","previouslyFormattedCitation":"(E. J. Miller, 2018)"},"properties":{"noteIndex":0},"schema":"https://github.com/citation-style-language/schema/raw/master/csl-citation.json"}</w:instrText>
-      </w:r>
-      <w:r>
-        <w:rPr>
-          <w:rFonts w:ascii="Times New Roman" w:hAnsi="Times New Roman" w:cs="Times New Roman"/>
-          <w:sz w:val="24"/>
-        </w:rPr>
-        <w:fldChar w:fldCharType="separate"/>
-      </w:r>
-      <w:r>
-        <w:rPr>
-          <w:rFonts w:ascii="Times New Roman" w:hAnsi="Times New Roman" w:cs="Times New Roman"/>
-          <w:noProof/>
-          <w:sz w:val="24"/>
-        </w:rPr>
-        <w:t>(E. J. Miller, 2018)</w:t>
-      </w:r>
-      <w:r>
-        <w:rPr>
-          <w:rFonts w:ascii="Times New Roman" w:hAnsi="Times New Roman" w:cs="Times New Roman"/>
-          <w:sz w:val="24"/>
-        </w:rPr>
-        <w:fldChar w:fldCharType="end"/>
-      </w:r>
-      <w:r>
-        <w:rPr>
-          <w:rFonts w:ascii="Times New Roman" w:hAnsi="Times New Roman" w:cs="Times New Roman"/>
-          <w:sz w:val="24"/>
-        </w:rPr>
-        <w:t>.</w:t>
-      </w:r>
     </w:p>
     <w:p>
       <w:pPr>
+        <w:rPr>
+          <w:rFonts w:ascii="Times New Roman" w:hAnsi="Times New Roman" w:cs="Times New Roman"/>
+          <w:sz w:val="24"/>
+        </w:rPr>
+      </w:pPr>
+    </w:p>
+    <w:p>
+      <w:pPr>
+        <w:rPr>
+          <w:rFonts w:ascii="Times New Roman" w:hAnsi="Times New Roman" w:cs="Times New Roman"/>
+          <w:sz w:val="24"/>
+        </w:rPr>
+      </w:pPr>
+      <w:r>
+        <w:rPr>
+          <w:rFonts w:ascii="Times New Roman" w:hAnsi="Times New Roman" w:cs="Times New Roman"/>
+          <w:sz w:val="24"/>
+        </w:rPr>
+        <w:t xml:space="preserve">Accessibility, the potential to reach </w:t>
+      </w:r>
+      <w:r>
+        <w:rPr>
+          <w:rFonts w:ascii="Times New Roman" w:hAnsi="Times New Roman" w:cs="Times New Roman"/>
+          <w:sz w:val="24"/>
+        </w:rPr>
+        <w:t xml:space="preserve">or interact places, </w:t>
+      </w:r>
+      <w:r>
+        <w:rPr>
+          <w:rFonts w:ascii="Times New Roman" w:hAnsi="Times New Roman" w:cs="Times New Roman"/>
+          <w:sz w:val="24"/>
+        </w:rPr>
+        <w:t xml:space="preserve">is the primary role of a transportation system </w:t>
+      </w:r>
+      <w:r>
+        <w:rPr>
+          <w:rFonts w:ascii="Times New Roman" w:hAnsi="Times New Roman" w:cs="Times New Roman"/>
+          <w:sz w:val="24"/>
+        </w:rPr>
+        <w:fldChar w:fldCharType="begin" w:fldLock="1"/>
+      </w:r>
+      <w:r>
+        <w:rPr>
+          <w:rFonts w:ascii="Times New Roman" w:hAnsi="Times New Roman" w:cs="Times New Roman"/>
+          <w:sz w:val="24"/>
+        </w:rPr>
+        <w:instrText>ADDIN CSL_CITATION {"citationItems":[{"id":"ITEM-1","itemData":{"DOI":"10.1080/01441647.2018.1492778","ISBN":"0144-1647","ISSN":"14645327","abstract":"The primary role of a transportation system is to provide people and businesses with access to other people and businesses so that they can physically engage in spatially and temporally dis- tributed activities of all kinds (social, economic, etc.), and so that they can physically exchange information, goods and services. Given this fundamental relationship between transportation and accessibility, it is surprising that accessibility remains a rather illusive concept in transpor- tation planning and modelling, with a number of issues still existing concerning its definition, measurement and, most importantly, usage in practical applications","author":[{"dropping-particle":"","family":"Miller","given":"Eric J.","non-dropping-particle":"","parse-names":false,"suffix":""}],"container-title":"Transport Reviews","id":"ITEM-1","issue":"5","issued":{"date-parts":[["2018"]]},"page":"551-555","publisher":"Taylor &amp; Francis","title":"Accessibility: measurement and application in transportation planning","type":"article","volume":"38"},"uris":["http://www.mendeley.com/documents/?uuid=6c2d2c7c-1efb-48c1-85f7-c3d419915900"]}],"mendeley":{"formattedCitation":"(E. J. Miller, 2018)","plainTextFormattedCitation":"(E. J. Miller, 2018)","previouslyFormattedCitation":"(E. J. Miller, 2018)"},"properties":{"noteIndex":0},"schema":"https://github.com/citation-style-language/schema/raw/master/csl-citation.json"}</w:instrText>
+      </w:r>
+      <w:r>
+        <w:rPr>
+          <w:rFonts w:ascii="Times New Roman" w:hAnsi="Times New Roman" w:cs="Times New Roman"/>
+          <w:sz w:val="24"/>
+        </w:rPr>
+        <w:fldChar w:fldCharType="separate"/>
+      </w:r>
+      <w:r>
+        <w:rPr>
+          <w:rFonts w:ascii="Times New Roman" w:hAnsi="Times New Roman" w:cs="Times New Roman"/>
+          <w:noProof/>
+          <w:sz w:val="24"/>
+        </w:rPr>
+        <w:t>(E. J. Miller, 2018)</w:t>
+      </w:r>
+      <w:r>
+        <w:rPr>
+          <w:rFonts w:ascii="Times New Roman" w:hAnsi="Times New Roman" w:cs="Times New Roman"/>
+          <w:sz w:val="24"/>
+        </w:rPr>
+        <w:fldChar w:fldCharType="end"/>
+      </w:r>
+      <w:r>
+        <w:rPr>
+          <w:rFonts w:ascii="Times New Roman" w:hAnsi="Times New Roman" w:cs="Times New Roman"/>
+          <w:sz w:val="24"/>
+        </w:rPr>
+        <w:t xml:space="preserve">. </w:t>
+      </w:r>
+      <w:r>
+        <w:rPr>
+          <w:rFonts w:ascii="Times New Roman" w:hAnsi="Times New Roman" w:cs="Times New Roman"/>
+          <w:sz w:val="24"/>
+        </w:rPr>
+        <w:t>M</w:t>
+      </w:r>
+      <w:r>
+        <w:rPr>
+          <w:rFonts w:ascii="Times New Roman" w:hAnsi="Times New Roman" w:cs="Times New Roman"/>
+          <w:sz w:val="24"/>
+        </w:rPr>
+        <w:t xml:space="preserve">any transportation systems, especially </w:t>
+      </w:r>
+      <w:r>
+        <w:rPr>
+          <w:rFonts w:ascii="Times New Roman" w:hAnsi="Times New Roman" w:cs="Times New Roman"/>
+          <w:sz w:val="24"/>
+        </w:rPr>
+        <w:t xml:space="preserve">public </w:t>
+      </w:r>
+      <w:r>
+        <w:rPr>
+          <w:rFonts w:ascii="Times New Roman" w:hAnsi="Times New Roman" w:cs="Times New Roman"/>
+          <w:sz w:val="24"/>
+        </w:rPr>
+        <w:t xml:space="preserve">transit systems, consider accessibility as </w:t>
+      </w:r>
+      <w:r>
+        <w:rPr>
+          <w:rFonts w:ascii="Times New Roman" w:hAnsi="Times New Roman" w:cs="Times New Roman"/>
+          <w:sz w:val="24"/>
+        </w:rPr>
+        <w:t xml:space="preserve">a major output of spatial development </w:t>
+      </w:r>
+      <w:r>
+        <w:rPr>
+          <w:rFonts w:ascii="Times New Roman" w:hAnsi="Times New Roman" w:cs="Times New Roman"/>
+          <w:sz w:val="24"/>
+        </w:rPr>
+        <w:fldChar w:fldCharType="begin" w:fldLock="1"/>
+      </w:r>
+      <w:r>
+        <w:rPr>
+          <w:rFonts w:ascii="Times New Roman" w:hAnsi="Times New Roman" w:cs="Times New Roman"/>
+          <w:sz w:val="24"/>
+        </w:rPr>
+        <w:instrText>ADDIN CSL_CITATION {"citationItems":[{"id":"ITEM-1","itemData":{"ISSN":"0966-6923","author":[{"dropping-particle":"","family":"Páez","given":"Antonio","non-dropping-particle":"","parse-names":false,"suffix":""},{"dropping-particle":"","family":"Scott","given":"Darren M","non-dropping-particle":"","parse-names":false,"suffix":""},{"dropping-particle":"","family":"Morency","given":"Catherine","non-dropping-particle":"","parse-names":false,"suffix":""}],"container-title":"Journal of Transport Geography","id":"ITEM-1","issued":{"date-parts":[["2012"]]},"page":"141-153","publisher":"Elsevier","title":"Measuring accessibility: positive and normative implementations of various accessibility indicators","type":"article-journal","volume":"25"},"uris":["http://www.mendeley.com/documents/?uuid=8b368cf7-cf86-4382-86d1-39e8051360b9"]}],"mendeley":{"formattedCitation":"(Páez, Scott, &amp; Morency, 2012)","plainTextFormattedCitation":"(Páez, Scott, &amp; Morency, 2012)","previouslyFormattedCitation":"(Páez, Scott, &amp; Morency, 2012)"},"properties":{"noteIndex":0},"schema":"https://github.com/citation-style-language/schema/raw/master/csl-citation.json"}</w:instrText>
+      </w:r>
+      <w:r>
+        <w:rPr>
+          <w:rFonts w:ascii="Times New Roman" w:hAnsi="Times New Roman" w:cs="Times New Roman"/>
+          <w:sz w:val="24"/>
+        </w:rPr>
+        <w:fldChar w:fldCharType="separate"/>
+      </w:r>
+      <w:r>
+        <w:rPr>
+          <w:rFonts w:ascii="Times New Roman" w:hAnsi="Times New Roman" w:cs="Times New Roman"/>
+          <w:noProof/>
+          <w:sz w:val="24"/>
+        </w:rPr>
+        <w:t>(Páez, Scott, &amp; Morency, 2012)</w:t>
+      </w:r>
+      <w:r>
+        <w:rPr>
+          <w:rFonts w:ascii="Times New Roman" w:hAnsi="Times New Roman" w:cs="Times New Roman"/>
+          <w:sz w:val="24"/>
+        </w:rPr>
+        <w:fldChar w:fldCharType="end"/>
+      </w:r>
+      <w:r>
+        <w:rPr>
+          <w:rFonts w:ascii="Times New Roman" w:hAnsi="Times New Roman" w:cs="Times New Roman"/>
+          <w:sz w:val="24"/>
+        </w:rPr>
+        <w:t xml:space="preserve"> </w:t>
+      </w:r>
+      <w:r>
+        <w:rPr>
+          <w:rFonts w:ascii="Times New Roman" w:hAnsi="Times New Roman" w:cs="Times New Roman"/>
+          <w:sz w:val="24"/>
+        </w:rPr>
+        <w:t xml:space="preserve">and </w:t>
+      </w:r>
+      <w:r>
+        <w:rPr>
+          <w:rFonts w:ascii="Times New Roman" w:hAnsi="Times New Roman" w:cs="Times New Roman"/>
+          <w:sz w:val="24"/>
+        </w:rPr>
+        <w:t>a</w:t>
+      </w:r>
+      <w:r>
+        <w:rPr>
+          <w:rFonts w:ascii="Times New Roman" w:hAnsi="Times New Roman" w:cs="Times New Roman"/>
+          <w:sz w:val="24"/>
+        </w:rPr>
+        <w:t xml:space="preserve"> new</w:t>
+      </w:r>
+      <w:r>
+        <w:rPr>
+          <w:rFonts w:ascii="Times New Roman" w:hAnsi="Times New Roman" w:cs="Times New Roman"/>
+          <w:sz w:val="24"/>
+        </w:rPr>
+        <w:t xml:space="preserve"> paradigm</w:t>
+      </w:r>
+      <w:r>
+        <w:rPr>
+          <w:rFonts w:ascii="Times New Roman" w:hAnsi="Times New Roman" w:cs="Times New Roman"/>
+          <w:sz w:val="24"/>
+        </w:rPr>
+        <w:t xml:space="preserve"> </w:t>
+      </w:r>
+      <w:r>
+        <w:rPr>
+          <w:rFonts w:ascii="Times New Roman" w:hAnsi="Times New Roman" w:cs="Times New Roman"/>
+          <w:sz w:val="24"/>
+        </w:rPr>
+        <w:t xml:space="preserve">for transportation planning </w:t>
+      </w:r>
+      <w:r>
+        <w:rPr>
+          <w:rFonts w:ascii="Times New Roman" w:hAnsi="Times New Roman" w:cs="Times New Roman"/>
+          <w:sz w:val="24"/>
+        </w:rPr>
+        <w:fldChar w:fldCharType="begin" w:fldLock="1"/>
+      </w:r>
+      <w:r>
+        <w:rPr>
+          <w:rFonts w:ascii="Times New Roman" w:hAnsi="Times New Roman" w:cs="Times New Roman"/>
+          <w:sz w:val="24"/>
+        </w:rPr>
+        <w:instrText>ADDIN CSL_CITATION {"citationItems":[{"id":"ITEM-1","itemData":{"ISBN":"1781000115","author":[{"dropping-particle":"","family":"Geurs","given":"Karst T","non-dropping-particle":"","parse-names":false,"suffix":""},{"dropping-particle":"","family":"Krizek","given":"Kevin J","non-dropping-particle":"","parse-names":false,"suffix":""},{"dropping-particle":"","family":"Reggiani","given":"Aura","non-dropping-particle":"","parse-names":false,"suffix":""}],"id":"ITEM-1","issued":{"date-parts":[["2012"]]},"publisher":"Edward Elgar Publishing","title":"Accessibility analysis and transport planning: challenges for Europe and North America","type":"book"},"uris":["http://www.mendeley.com/documents/?uuid=e2fca665-3d5c-4bc0-982e-c45a3e75e567"]}],"mendeley":{"formattedCitation":"(Geurs, Krizek, &amp; Reggiani, 2012)","plainTextFormattedCitation":"(Geurs, Krizek, &amp; Reggiani, 2012)","previouslyFormattedCitation":"(Geurs, Krizek, &amp; Reggiani, 2012)"},"properties":{"noteIndex":0},"schema":"https://github.com/citation-style-language/schema/raw/master/csl-citation.json"}</w:instrText>
+      </w:r>
+      <w:r>
+        <w:rPr>
+          <w:rFonts w:ascii="Times New Roman" w:hAnsi="Times New Roman" w:cs="Times New Roman"/>
+          <w:sz w:val="24"/>
+        </w:rPr>
+        <w:fldChar w:fldCharType="separate"/>
+      </w:r>
+      <w:r>
+        <w:rPr>
+          <w:rFonts w:ascii="Times New Roman" w:hAnsi="Times New Roman" w:cs="Times New Roman"/>
+          <w:noProof/>
+          <w:sz w:val="24"/>
+        </w:rPr>
+        <w:t>(Geurs, Krizek, &amp; Reggiani, 2012)</w:t>
+      </w:r>
+      <w:r>
+        <w:rPr>
+          <w:rFonts w:ascii="Times New Roman" w:hAnsi="Times New Roman" w:cs="Times New Roman"/>
+          <w:sz w:val="24"/>
+        </w:rPr>
+        <w:fldChar w:fldCharType="end"/>
+      </w:r>
+      <w:r>
+        <w:rPr>
+          <w:rFonts w:ascii="Times New Roman" w:hAnsi="Times New Roman" w:cs="Times New Roman"/>
+          <w:sz w:val="24"/>
+        </w:rPr>
+        <w:t>.</w:t>
+      </w:r>
+      <w:r>
+        <w:rPr>
+          <w:rFonts w:ascii="Times New Roman" w:hAnsi="Times New Roman" w:cs="Times New Roman"/>
+          <w:sz w:val="24"/>
+        </w:rPr>
+        <w:t xml:space="preserve"> As more transit authorities begin to regard accessibility as a primary indicator for their performance and service adjustment, </w:t>
+      </w:r>
+      <w:r>
+        <w:rPr>
+          <w:rFonts w:ascii="Times New Roman" w:hAnsi="Times New Roman" w:cs="Times New Roman"/>
+          <w:sz w:val="24"/>
+        </w:rPr>
+        <w:t xml:space="preserve">measuring </w:t>
+      </w:r>
+      <w:r>
+        <w:rPr>
+          <w:rFonts w:ascii="Times New Roman" w:hAnsi="Times New Roman" w:cs="Times New Roman"/>
+          <w:sz w:val="24"/>
+        </w:rPr>
+        <w:t>accessibility becomes more important.</w:t>
+      </w:r>
+      <w:r>
+        <w:rPr>
+          <w:rFonts w:ascii="Times New Roman" w:hAnsi="Times New Roman" w:cs="Times New Roman"/>
+          <w:sz w:val="24"/>
+        </w:rPr>
+        <w:t xml:space="preserve"> However, </w:t>
+      </w:r>
+      <w:r>
+        <w:rPr>
+          <w:rFonts w:ascii="Times New Roman" w:hAnsi="Times New Roman" w:cs="Times New Roman"/>
+          <w:sz w:val="24"/>
+        </w:rPr>
+        <w:t xml:space="preserve">there is no an universal definition of </w:t>
+      </w:r>
+      <w:r>
+        <w:rPr>
+          <w:rFonts w:ascii="Times New Roman" w:hAnsi="Times New Roman" w:cs="Times New Roman"/>
+          <w:sz w:val="24"/>
+        </w:rPr>
+        <w:t>accessibility</w:t>
+      </w:r>
+      <w:r>
+        <w:rPr>
+          <w:rFonts w:ascii="Times New Roman" w:hAnsi="Times New Roman" w:cs="Times New Roman"/>
+          <w:sz w:val="24"/>
+        </w:rPr>
+        <w:t xml:space="preserve"> </w:t>
+      </w:r>
+      <w:r>
+        <w:rPr>
+          <w:rFonts w:ascii="Times New Roman" w:hAnsi="Times New Roman" w:cs="Times New Roman"/>
+          <w:sz w:val="24"/>
+        </w:rPr>
+        <w:fldChar w:fldCharType="begin" w:fldLock="1"/>
+      </w:r>
+      <w:r>
+        <w:rPr>
+          <w:rFonts w:ascii="Times New Roman" w:hAnsi="Times New Roman" w:cs="Times New Roman"/>
+          <w:sz w:val="24"/>
+        </w:rPr>
+        <w:instrText>ADDIN CSL_CITATION {"citationItems":[{"id":"ITEM-1","itemData":{"DOI":"10.1080/01441647.2018.1492778","ISBN":"0144-1647","ISSN":"14645327","abstract":"The primary role of a transportation system is to provide people and businesses with access to other people and businesses so that they can physically engage in spatially and temporally dis- tributed activities of all kinds (social, economic, etc.), and so that they can physically exchange information, goods and services. Given this fundamental relationship between transportation and accessibility, it is surprising that accessibility remains a rather illusive concept in transpor- tation planning and modelling, with a number of issues still existing concerning its definition, measurement and, most importantly, usage in practical applications","author":[{"dropping-particle":"","family":"Miller","given":"Eric J.","non-dropping-particle":"","parse-names":false,"suffix":""}],"container-title":"Transport Reviews","id":"ITEM-1","issue":"5","issued":{"date-parts":[["2018"]]},"page":"551-555","publisher":"Taylor &amp; Francis","title":"Accessibility: measurement and application in transportation planning","type":"article","volume":"38"},"uris":["http://www.mendeley.com/documents/?uuid=6c2d2c7c-1efb-48c1-85f7-c3d419915900"]}],"mendeley":{"formattedCitation":"(E. J. Miller, 2018)","plainTextFormattedCitation":"(E. J. Miller, 2018)","previouslyFormattedCitation":"(E. J. Miller, 2018)"},"properties":{"noteIndex":0},"schema":"https://github.com/citation-style-language/schema/raw/master/csl-citation.json"}</w:instrText>
+      </w:r>
+      <w:r>
+        <w:rPr>
+          <w:rFonts w:ascii="Times New Roman" w:hAnsi="Times New Roman" w:cs="Times New Roman"/>
+          <w:sz w:val="24"/>
+        </w:rPr>
+        <w:fldChar w:fldCharType="separate"/>
+      </w:r>
+      <w:r>
+        <w:rPr>
+          <w:rFonts w:ascii="Times New Roman" w:hAnsi="Times New Roman" w:cs="Times New Roman"/>
+          <w:noProof/>
+          <w:sz w:val="24"/>
+        </w:rPr>
+        <w:t>(E. J. Miller, 2018)</w:t>
+      </w:r>
+      <w:r>
+        <w:rPr>
+          <w:rFonts w:ascii="Times New Roman" w:hAnsi="Times New Roman" w:cs="Times New Roman"/>
+          <w:sz w:val="24"/>
+        </w:rPr>
+        <w:fldChar w:fldCharType="end"/>
+      </w:r>
+      <w:r>
+        <w:rPr>
+          <w:rFonts w:ascii="Times New Roman" w:hAnsi="Times New Roman" w:cs="Times New Roman"/>
+          <w:sz w:val="24"/>
+        </w:rPr>
+        <w:t>.</w:t>
+      </w:r>
+    </w:p>
+    <w:p>
+      <w:pPr>
         <w:ind w:firstLine="720"/>
         <w:rPr>
           <w:rFonts w:ascii="Times New Roman" w:hAnsi="Times New Roman" w:cs="Times New Roman"/>
@@ -2958,22 +3245,6 @@
           <w:sz w:val="24"/>
         </w:rPr>
       </w:pPr>
-      <w:r>
-        <w:rPr>
-          <w:rFonts w:ascii="Times New Roman" w:hAnsi="Times New Roman" w:cs="Times New Roman"/>
-          <w:sz w:val="24"/>
-        </w:rPr>
-        <w:t xml:space="preserve">Get </w:t>
-      </w:r>
-      <w:proofErr w:type="spellStart"/>
-      <w:r>
-        <w:rPr>
-          <w:rFonts w:ascii="Times New Roman" w:hAnsi="Times New Roman" w:cs="Times New Roman"/>
-          <w:sz w:val="24"/>
-        </w:rPr>
-        <w:t>sche</w:t>
-      </w:r>
-      <w:proofErr w:type="spellEnd"/>
     </w:p>
     <w:p>
       <w:pPr>
@@ -3007,7 +3278,14 @@
           <w:rFonts w:ascii="Times New Roman" w:hAnsi="Times New Roman" w:cs="Times New Roman"/>
           <w:sz w:val="24"/>
         </w:rPr>
-        <w:t>Unreliability of accessibility measure</w:t>
+        <w:t xml:space="preserve">Unreliability </w:t>
+      </w:r>
+      <w:r>
+        <w:rPr>
+          <w:rFonts w:ascii="Times New Roman" w:hAnsi="Times New Roman" w:cs="Times New Roman"/>
+          <w:sz w:val="24"/>
+        </w:rPr>
+        <w:t>of accessibility measure</w:t>
       </w:r>
       <w:r>
         <w:rPr>
@@ -3029,63 +3307,21 @@
           <w:rFonts w:ascii="Times New Roman" w:hAnsi="Times New Roman" w:cs="Times New Roman"/>
           <w:sz w:val="24"/>
         </w:rPr>
-        <w:t>Unr</w:t>
-      </w:r>
-      <w:r>
-        <w:rPr>
-          <w:rFonts w:ascii="Times New Roman" w:hAnsi="Times New Roman" w:cs="Times New Roman"/>
-          <w:sz w:val="24"/>
-        </w:rPr>
-        <w:t xml:space="preserve">eliability </w:t>
-      </w:r>
-      <w:r>
-        <w:rPr>
-          <w:rFonts w:ascii="Times New Roman" w:hAnsi="Times New Roman" w:cs="Times New Roman"/>
-          <w:sz w:val="24"/>
-        </w:rPr>
-        <w:t xml:space="preserve">of accessibility </w:t>
-      </w:r>
-      <w:r>
-        <w:rPr>
-          <w:rFonts w:ascii="Times New Roman" w:hAnsi="Times New Roman" w:cs="Times New Roman"/>
-          <w:sz w:val="24"/>
-        </w:rPr>
-        <w:t xml:space="preserve">can have very different definitions. </w:t>
-      </w:r>
-      <w:r>
-        <w:rPr>
-          <w:rFonts w:ascii="Times New Roman" w:hAnsi="Times New Roman" w:cs="Times New Roman"/>
-          <w:sz w:val="24"/>
-        </w:rPr>
-        <w:t>In this paper, w</w:t>
-      </w:r>
-      <w:r>
-        <w:rPr>
-          <w:rFonts w:ascii="Times New Roman" w:hAnsi="Times New Roman" w:cs="Times New Roman"/>
-          <w:sz w:val="24"/>
-        </w:rPr>
-        <w:t xml:space="preserve">e define unreliability as </w:t>
-      </w:r>
-      <w:r>
-        <w:rPr>
-          <w:rFonts w:ascii="Times New Roman" w:hAnsi="Times New Roman" w:cs="Times New Roman"/>
-          <w:sz w:val="24"/>
-        </w:rPr>
-        <w:t xml:space="preserve">the </w:t>
-      </w:r>
-      <w:r>
-        <w:rPr>
-          <w:rFonts w:ascii="Times New Roman" w:hAnsi="Times New Roman" w:cs="Times New Roman"/>
-          <w:sz w:val="24"/>
-        </w:rPr>
-        <w:t xml:space="preserve">accessibility measure’s </w:t>
-      </w:r>
-      <w:r>
-        <w:rPr>
-          <w:rFonts w:ascii="Times New Roman" w:hAnsi="Times New Roman" w:cs="Times New Roman"/>
-          <w:sz w:val="24"/>
-        </w:rPr>
-        <w:t xml:space="preserve">deviation from the actual experience accessibility. Reliability can also be decomposed into two major factors: uncertainty and accuracy. </w:t>
+        <w:t xml:space="preserve">Unreliability </w:t>
+      </w:r>
+      <w:r>
+        <w:rPr>
+          <w:rFonts w:ascii="Times New Roman" w:hAnsi="Times New Roman" w:cs="Times New Roman"/>
+          <w:sz w:val="24"/>
+        </w:rPr>
+        <w:t>can be defined as an accessibility measure’s deviation from a standard benchmark, which usually represents the actual or experienced accessibility. I</w:t>
+      </w:r>
+      <w:r>
+        <w:rPr>
+          <w:rFonts w:ascii="Times New Roman" w:hAnsi="Times New Roman" w:cs="Times New Roman"/>
+          <w:sz w:val="24"/>
+        </w:rPr>
+        <w:t xml:space="preserve">t can be summarized into two main factors: uncertainty and accuracy. </w:t>
       </w:r>
     </w:p>
     <w:p>
@@ -3115,7 +3351,14 @@
           <w:rFonts w:ascii="Times New Roman" w:hAnsi="Times New Roman" w:cs="Times New Roman"/>
           <w:sz w:val="24"/>
         </w:rPr>
-        <w:t xml:space="preserve"> variation of arrival, departure, and travel time. P</w:t>
+        <w:t xml:space="preserve"> </w:t>
+      </w:r>
+      <w:r>
+        <w:rPr>
+          <w:rFonts w:ascii="Times New Roman" w:hAnsi="Times New Roman" w:cs="Times New Roman"/>
+          <w:sz w:val="24"/>
+        </w:rPr>
+        <w:t>variation of arrival, departure, and travel time. P</w:t>
       </w:r>
       <w:r>
         <w:rPr>
@@ -3136,14 +3379,14 @@
           <w:rFonts w:ascii="Times New Roman" w:hAnsi="Times New Roman" w:cs="Times New Roman"/>
           <w:sz w:val="24"/>
         </w:rPr>
-        <w:t xml:space="preserve"> due to </w:t>
-      </w:r>
-      <w:r>
-        <w:rPr>
-          <w:rFonts w:ascii="Times New Roman" w:hAnsi="Times New Roman" w:cs="Times New Roman"/>
-          <w:sz w:val="24"/>
-        </w:rPr>
-        <w:t xml:space="preserve">different </w:t>
+        <w:t xml:space="preserve"> </w:t>
+      </w:r>
+      <w:r>
+        <w:rPr>
+          <w:rFonts w:ascii="Times New Roman" w:hAnsi="Times New Roman" w:cs="Times New Roman"/>
+          <w:sz w:val="24"/>
+        </w:rPr>
+        <w:t xml:space="preserve">and can have very different </w:t>
       </w:r>
       <w:r>
         <w:rPr>
@@ -3279,7 +3522,219 @@
           <w:rFonts w:ascii="Times New Roman" w:hAnsi="Times New Roman" w:cs="Times New Roman"/>
           <w:sz w:val="24"/>
         </w:rPr>
-        <w:t xml:space="preserve"> For transit accessibility, </w:t>
+        <w:t xml:space="preserve"> </w:t>
+      </w:r>
+      <w:r>
+        <w:rPr>
+          <w:rFonts w:ascii="Times New Roman" w:hAnsi="Times New Roman" w:cs="Times New Roman"/>
+          <w:sz w:val="24"/>
+        </w:rPr>
+        <w:t>Similar to the development of STP, more studies are dedicated to discussing the unreliability of accessibility measures with better dataset</w:t>
+      </w:r>
+      <w:r>
+        <w:rPr>
+          <w:rFonts w:ascii="Times New Roman" w:hAnsi="Times New Roman" w:cs="Times New Roman"/>
+          <w:sz w:val="24"/>
+        </w:rPr>
+        <w:t>s</w:t>
+      </w:r>
+      <w:r>
+        <w:rPr>
+          <w:rFonts w:ascii="Times New Roman" w:hAnsi="Times New Roman" w:cs="Times New Roman"/>
+          <w:sz w:val="24"/>
+        </w:rPr>
+        <w:t>.</w:t>
+      </w:r>
+      <w:r>
+        <w:rPr>
+          <w:rFonts w:ascii="Times New Roman" w:hAnsi="Times New Roman" w:cs="Times New Roman"/>
+          <w:sz w:val="24"/>
+        </w:rPr>
+        <w:t xml:space="preserve"> For example,</w:t>
+      </w:r>
+      <w:r>
+        <w:rPr>
+          <w:rFonts w:ascii="Times New Roman" w:hAnsi="Times New Roman" w:cs="Times New Roman"/>
+          <w:sz w:val="24"/>
+        </w:rPr>
+        <w:t xml:space="preserve"> </w:t>
+      </w:r>
+      <w:r>
+        <w:rPr>
+          <w:rFonts w:ascii="Times New Roman" w:hAnsi="Times New Roman" w:cs="Times New Roman"/>
+          <w:sz w:val="24"/>
+        </w:rPr>
+        <w:fldChar w:fldCharType="begin" w:fldLock="1"/>
+      </w:r>
+      <w:r>
+        <w:rPr>
+          <w:rFonts w:ascii="Times New Roman" w:hAnsi="Times New Roman" w:cs="Times New Roman"/>
+          <w:sz w:val="24"/>
+        </w:rPr>
+        <w:instrText>ADDIN CSL_CITATION {"citationItems":[{"id":"ITEM-1","itemData":{"ISSN":"1572-9435","author":[{"dropping-particle":"","family":"Kim","given":"Hyun","non-dropping-particle":"","parse-names":false,"suffix":""},{"dropping-particle":"","family":"Song","given":"Yena","non-dropping-particle":"","parse-names":false,"suffix":""}],"container-title":"Transportation","id":"ITEM-1","issue":"4","issued":{"date-parts":[["2018"]]},"page":"1075-1100","publisher":"Springer","title":"An integrated measure of accessibility and reliability of mass transit systems","type":"article-journal","volume":"45"},"uris":["http://www.mendeley.com/documents/?uuid=c8a276c7-bf81-4901-aea7-01c84015c75c"]}],"mendeley":{"formattedCitation":"(Kim &amp; Song, 2018)","manualFormatting":"Kim &amp; Song (2018)","plainTextFormattedCitation":"(Kim &amp; Song, 2018)","previouslyFormattedCitation":"(Kim &amp; Song, 2018)"},"properties":{"noteIndex":0},"schema":"https://github.com/citation-style-language/schema/raw/master/csl-citation.json"}</w:instrText>
+      </w:r>
+      <w:r>
+        <w:rPr>
+          <w:rFonts w:ascii="Times New Roman" w:hAnsi="Times New Roman" w:cs="Times New Roman"/>
+          <w:sz w:val="24"/>
+        </w:rPr>
+        <w:fldChar w:fldCharType="separate"/>
+      </w:r>
+      <w:r>
+        <w:rPr>
+          <w:rFonts w:ascii="Times New Roman" w:hAnsi="Times New Roman" w:cs="Times New Roman"/>
+          <w:noProof/>
+          <w:sz w:val="24"/>
+        </w:rPr>
+        <w:t xml:space="preserve">Kim &amp; Song </w:t>
+      </w:r>
+      <w:r>
+        <w:rPr>
+          <w:rFonts w:ascii="Times New Roman" w:hAnsi="Times New Roman" w:cs="Times New Roman"/>
+          <w:noProof/>
+          <w:sz w:val="24"/>
+        </w:rPr>
+        <w:t>(</w:t>
+      </w:r>
+      <w:r>
+        <w:rPr>
+          <w:rFonts w:ascii="Times New Roman" w:hAnsi="Times New Roman" w:cs="Times New Roman"/>
+          <w:noProof/>
+          <w:sz w:val="24"/>
+        </w:rPr>
+        <w:t>2018)</w:t>
+      </w:r>
+      <w:r>
+        <w:rPr>
+          <w:rFonts w:ascii="Times New Roman" w:hAnsi="Times New Roman" w:cs="Times New Roman"/>
+          <w:sz w:val="24"/>
+        </w:rPr>
+        <w:fldChar w:fldCharType="end"/>
+      </w:r>
+      <w:r>
+        <w:rPr>
+          <w:rFonts w:ascii="Times New Roman" w:hAnsi="Times New Roman" w:cs="Times New Roman"/>
+          <w:sz w:val="24"/>
+        </w:rPr>
+        <w:t xml:space="preserve"> discuss an integrated measure of accessibility and reliability for transit systems. </w:t>
+      </w:r>
+      <w:r>
+        <w:rPr>
+          <w:rFonts w:ascii="Times New Roman" w:hAnsi="Times New Roman" w:cs="Times New Roman"/>
+          <w:sz w:val="24"/>
+        </w:rPr>
+        <w:fldChar w:fldCharType="begin" w:fldLock="1"/>
+      </w:r>
+      <w:r>
+        <w:rPr>
+          <w:rFonts w:ascii="Times New Roman" w:hAnsi="Times New Roman" w:cs="Times New Roman"/>
+          <w:sz w:val="24"/>
+        </w:rPr>
+        <w:instrText>ADDIN CSL_CITATION {"citationItems":[{"id":"ITEM-1","itemData":{"ISSN":"1365-8816","author":[{"dropping-particle":"","family":"Zhang","given":"Tong","non-dropping-particle":"","parse-names":false,"suffix":""},{"dropping-particle":"","family":"Dong","given":"Shaoxuan","non-dropping-particle":"","parse-names":false,"suffix":""},{"dropping-particle":"","family":"Zeng","given":"Zhe","non-dropping-particle":"","parse-names":false,"suffix":""},{"dropping-particle":"","family":"Li","given":"Jing","non-dropping-particle":"","parse-names":false,"suffix":""}],"container-title":"International Journal of Geographical Information Science","id":"ITEM-1","issue":"8","issued":{"date-parts":[["2018"]]},"page":"1649-1676","publisher":"Taylor &amp; Francis","title":"Quantifying multi-modal public transit accessibility for large metropolitan areas: a time-dependent reliability modeling approach","type":"article-journal","volume":"32"},"uris":["http://www.mendeley.com/documents/?uuid=6e890f18-9d12-424a-b963-50dcf53c4f73"]}],"mendeley":{"formattedCitation":"(Zhang, Dong, Zeng, &amp; Li, 2018)","manualFormatting":"Zhang, Dong, Zeng, &amp; Li (2018)","plainTextFormattedCitation":"(Zhang, Dong, Zeng, &amp; Li, 2018)","previouslyFormattedCitation":"(Zhang, Dong, Zeng, &amp; Li, 2018)"},"properties":{"noteIndex":0},"schema":"https://github.com/citation-style-language/schema/raw/master/csl-citation.json"}</w:instrText>
+      </w:r>
+      <w:r>
+        <w:rPr>
+          <w:rFonts w:ascii="Times New Roman" w:hAnsi="Times New Roman" w:cs="Times New Roman"/>
+          <w:sz w:val="24"/>
+        </w:rPr>
+        <w:fldChar w:fldCharType="separate"/>
+      </w:r>
+      <w:r>
+        <w:rPr>
+          <w:rFonts w:ascii="Times New Roman" w:hAnsi="Times New Roman" w:cs="Times New Roman"/>
+          <w:noProof/>
+          <w:sz w:val="24"/>
+        </w:rPr>
+        <w:t xml:space="preserve">Zhang, Dong, Zeng, &amp; Li </w:t>
+      </w:r>
+      <w:r>
+        <w:rPr>
+          <w:rFonts w:ascii="Times New Roman" w:hAnsi="Times New Roman" w:cs="Times New Roman"/>
+          <w:noProof/>
+          <w:sz w:val="24"/>
+        </w:rPr>
+        <w:t>(</w:t>
+      </w:r>
+      <w:r>
+        <w:rPr>
+          <w:rFonts w:ascii="Times New Roman" w:hAnsi="Times New Roman" w:cs="Times New Roman"/>
+          <w:noProof/>
+          <w:sz w:val="24"/>
+        </w:rPr>
+        <w:t>2018)</w:t>
+      </w:r>
+      <w:r>
+        <w:rPr>
+          <w:rFonts w:ascii="Times New Roman" w:hAnsi="Times New Roman" w:cs="Times New Roman"/>
+          <w:sz w:val="24"/>
+        </w:rPr>
+        <w:fldChar w:fldCharType="end"/>
+      </w:r>
+      <w:r>
+        <w:rPr>
+          <w:rFonts w:ascii="Times New Roman" w:hAnsi="Times New Roman" w:cs="Times New Roman"/>
+          <w:sz w:val="24"/>
+        </w:rPr>
+        <w:t xml:space="preserve"> introduce a time-dependent reliability modelling approach based on GPS trajectories to address traditional measures’ overestimation problem. </w:t>
+      </w:r>
+      <w:r>
+        <w:rPr>
+          <w:rFonts w:ascii="Times New Roman" w:hAnsi="Times New Roman" w:cs="Times New Roman"/>
+          <w:sz w:val="24"/>
+        </w:rPr>
+        <w:fldChar w:fldCharType="begin" w:fldLock="1"/>
+      </w:r>
+      <w:r>
+        <w:rPr>
+          <w:rFonts w:ascii="Times New Roman" w:hAnsi="Times New Roman" w:cs="Times New Roman"/>
+          <w:sz w:val="24"/>
+        </w:rPr>
+        <w:instrText>ADDIN CSL_CITATION {"citationItems":[{"id":"ITEM-1","itemData":{"author":[{"dropping-particle":"","family":"Sahebgharani","given":"Alireza","non-dropping-particle":"","parse-names":false,"suffix":""},{"dropping-particle":"","family":"Mohammadi","given":"Mahmoud","non-dropping-particle":"","parse-names":false,"suffix":""},{"dropping-particle":"","family":"Haghshenas","given":"Hossein","non-dropping-particle":"","parse-names":false,"suffix":""}],"container-title":"Computation","id":"ITEM-1","issue":"3","issued":{"date-parts":[["2019"]]},"page":"51","publisher":"Multidisciplinary Digital Publishing Institute","title":"Computing Spatiotemporal Accessibility to Urban Opportunities: A Reliable Space-Time Prism Approach in Uncertain Urban Networks","type":"article-journal","volume":"7"},"uris":["http://www.mendeley.com/documents/?uuid=80d73848-db19-40bc-8373-081a4a502d06"]}],"mendeley":{"formattedCitation":"(Sahebgharani, Mohammadi, &amp; Haghshenas, 2019)","manualFormatting":"Sahebgharani, Mohammadi, &amp; Haghshenas (2019)","plainTextFormattedCitation":"(Sahebgharani, Mohammadi, &amp; Haghshenas, 2019)"},"properties":{"noteIndex":0},"schema":"https://github.com/citation-style-language/schema/raw/master/csl-citation.json"}</w:instrText>
+      </w:r>
+      <w:r>
+        <w:rPr>
+          <w:rFonts w:ascii="Times New Roman" w:hAnsi="Times New Roman" w:cs="Times New Roman"/>
+          <w:sz w:val="24"/>
+        </w:rPr>
+        <w:fldChar w:fldCharType="separate"/>
+      </w:r>
+      <w:r>
+        <w:rPr>
+          <w:rFonts w:ascii="Times New Roman" w:hAnsi="Times New Roman" w:cs="Times New Roman"/>
+          <w:noProof/>
+          <w:sz w:val="24"/>
+        </w:rPr>
+        <w:t xml:space="preserve">Sahebgharani, Mohammadi, &amp; Haghshenas </w:t>
+      </w:r>
+      <w:r>
+        <w:rPr>
+          <w:rFonts w:ascii="Times New Roman" w:hAnsi="Times New Roman" w:cs="Times New Roman"/>
+          <w:noProof/>
+          <w:sz w:val="24"/>
+        </w:rPr>
+        <w:t>(</w:t>
+      </w:r>
+      <w:r>
+        <w:rPr>
+          <w:rFonts w:ascii="Times New Roman" w:hAnsi="Times New Roman" w:cs="Times New Roman"/>
+          <w:noProof/>
+          <w:sz w:val="24"/>
+        </w:rPr>
+        <w:t>2019)</w:t>
+      </w:r>
+      <w:r>
+        <w:rPr>
+          <w:rFonts w:ascii="Times New Roman" w:hAnsi="Times New Roman" w:cs="Times New Roman"/>
+          <w:sz w:val="24"/>
+        </w:rPr>
+        <w:fldChar w:fldCharType="end"/>
+      </w:r>
+      <w:r>
+        <w:rPr>
+          <w:rFonts w:ascii="Times New Roman" w:hAnsi="Times New Roman" w:cs="Times New Roman"/>
+          <w:sz w:val="24"/>
+        </w:rPr>
+        <w:t xml:space="preserve"> introduce a reliable STP model in uncertain urban networks.</w:t>
       </w:r>
     </w:p>
     <w:p>
@@ -3290,68 +3745,31 @@
           <w:sz w:val="24"/>
         </w:rPr>
       </w:pPr>
+      <w:r>
+        <w:rPr>
+          <w:rFonts w:ascii="Times New Roman" w:hAnsi="Times New Roman" w:cs="Times New Roman"/>
+          <w:sz w:val="24"/>
+        </w:rPr>
+        <w:t>Accuracy refers to the systematic deviation of an accessibility measure</w:t>
+      </w:r>
     </w:p>
     <w:p>
       <w:pPr>
-        <w:ind w:firstLine="720"/>
-        <w:rPr>
-          <w:rFonts w:ascii="Times New Roman" w:hAnsi="Times New Roman" w:cs="Times New Roman"/>
-          <w:sz w:val="24"/>
-        </w:rPr>
-      </w:pPr>
-      <w:r>
-        <w:rPr>
-          <w:rFonts w:ascii="Times New Roman" w:hAnsi="Times New Roman" w:cs="Times New Roman"/>
-          <w:sz w:val="24"/>
-        </w:rPr>
-        <w:t xml:space="preserve">Therefore, </w:t>
-      </w:r>
-      <w:r>
-        <w:rPr>
-          <w:rFonts w:ascii="Times New Roman" w:hAnsi="Times New Roman" w:cs="Times New Roman"/>
-          <w:sz w:val="24"/>
-        </w:rPr>
-        <w:t xml:space="preserve">the </w:t>
-      </w:r>
-      <w:r>
-        <w:rPr>
-          <w:rFonts w:ascii="Times New Roman" w:hAnsi="Times New Roman" w:cs="Times New Roman"/>
-          <w:sz w:val="24"/>
-        </w:rPr>
-        <w:t xml:space="preserve">actual accessibility </w:t>
-      </w:r>
-      <w:r>
-        <w:rPr>
-          <w:rFonts w:ascii="Times New Roman" w:hAnsi="Times New Roman" w:cs="Times New Roman"/>
-          <w:sz w:val="24"/>
-        </w:rPr>
-        <w:t xml:space="preserve">experienced by a passenger </w:t>
-      </w:r>
-      <w:r>
-        <w:rPr>
-          <w:rFonts w:ascii="Times New Roman" w:hAnsi="Times New Roman" w:cs="Times New Roman"/>
-          <w:sz w:val="24"/>
-        </w:rPr>
-        <w:t xml:space="preserve">cannot be properly </w:t>
-      </w:r>
-      <w:r>
-        <w:rPr>
-          <w:rFonts w:ascii="Times New Roman" w:hAnsi="Times New Roman" w:cs="Times New Roman"/>
-          <w:sz w:val="24"/>
-        </w:rPr>
-        <w:t xml:space="preserve">represented </w:t>
-      </w:r>
-      <w:r>
-        <w:rPr>
-          <w:rFonts w:ascii="Times New Roman" w:hAnsi="Times New Roman" w:cs="Times New Roman"/>
-          <w:sz w:val="24"/>
-        </w:rPr>
-        <w:t xml:space="preserve">by a static dataset. </w:t>
+        <w:rPr>
+          <w:rFonts w:ascii="Times New Roman" w:hAnsi="Times New Roman" w:cs="Times New Roman"/>
+          <w:sz w:val="24"/>
+        </w:rPr>
+      </w:pPr>
+      <w:r>
+        <w:rPr>
+          <w:rFonts w:ascii="Times New Roman" w:hAnsi="Times New Roman" w:cs="Times New Roman"/>
+          <w:sz w:val="24"/>
+        </w:rPr>
+        <w:t xml:space="preserve">Accuracy of accessibility can be defined as an accessibility measure’s deviation from a benchmark, which is usually the actual or experienced accessibility. Note that accuracy </w:t>
       </w:r>
     </w:p>
     <w:p>
       <w:pPr>
-        <w:ind w:firstLine="720"/>
         <w:rPr>
           <w:rFonts w:ascii="Times New Roman" w:hAnsi="Times New Roman" w:cs="Times New Roman"/>
           <w:sz w:val="24"/>
@@ -3366,59 +3784,68 @@
           <w:sz w:val="24"/>
         </w:rPr>
       </w:pPr>
-      <w:r>
-        <w:rPr>
-          <w:rFonts w:ascii="Times New Roman" w:hAnsi="Times New Roman" w:cs="Times New Roman"/>
-          <w:sz w:val="24"/>
-        </w:rPr>
-        <w:t xml:space="preserve">However, due to the lack of </w:t>
-      </w:r>
-      <w:r>
-        <w:rPr>
-          <w:rFonts w:ascii="Times New Roman" w:hAnsi="Times New Roman" w:cs="Times New Roman"/>
-          <w:sz w:val="24"/>
-        </w:rPr>
-        <w:t xml:space="preserve">accessible </w:t>
-      </w:r>
-      <w:r>
-        <w:rPr>
-          <w:rFonts w:ascii="Times New Roman" w:hAnsi="Times New Roman" w:cs="Times New Roman"/>
-          <w:sz w:val="24"/>
-        </w:rPr>
-        <w:t xml:space="preserve">real-time data source, most traditional accessibility measures were </w:t>
-      </w:r>
-      <w:r>
-        <w:rPr>
-          <w:rFonts w:ascii="Times New Roman" w:hAnsi="Times New Roman" w:cs="Times New Roman"/>
-          <w:sz w:val="24"/>
-        </w:rPr>
-        <w:t xml:space="preserve">still </w:t>
-      </w:r>
-      <w:r>
-        <w:rPr>
-          <w:rFonts w:ascii="Times New Roman" w:hAnsi="Times New Roman" w:cs="Times New Roman"/>
-          <w:sz w:val="24"/>
-        </w:rPr>
-        <w:t>calculated based on transit schedule.</w:t>
-      </w:r>
     </w:p>
     <w:p>
       <w:pPr>
-        <w:rPr>
-          <w:rFonts w:ascii="Times New Roman" w:hAnsi="Times New Roman" w:cs="Times New Roman"/>
-          <w:sz w:val="24"/>
-        </w:rPr>
-      </w:pPr>
-      <w:r>
-        <w:rPr>
-          <w:rFonts w:ascii="Times New Roman" w:hAnsi="Times New Roman" w:cs="Times New Roman"/>
-          <w:sz w:val="24"/>
-        </w:rPr>
-        <w:tab/>
+        <w:ind w:firstLine="720"/>
+        <w:rPr>
+          <w:rFonts w:ascii="Times New Roman" w:hAnsi="Times New Roman" w:cs="Times New Roman"/>
+          <w:sz w:val="24"/>
+        </w:rPr>
+      </w:pPr>
+      <w:r>
+        <w:rPr>
+          <w:rFonts w:ascii="Times New Roman" w:hAnsi="Times New Roman" w:cs="Times New Roman"/>
+          <w:sz w:val="24"/>
+        </w:rPr>
+        <w:t xml:space="preserve">Therefore, </w:t>
+      </w:r>
+      <w:r>
+        <w:rPr>
+          <w:rFonts w:ascii="Times New Roman" w:hAnsi="Times New Roman" w:cs="Times New Roman"/>
+          <w:sz w:val="24"/>
+        </w:rPr>
+        <w:t xml:space="preserve">the </w:t>
+      </w:r>
+      <w:r>
+        <w:rPr>
+          <w:rFonts w:ascii="Times New Roman" w:hAnsi="Times New Roman" w:cs="Times New Roman"/>
+          <w:sz w:val="24"/>
+        </w:rPr>
+        <w:t xml:space="preserve">actual accessibility </w:t>
+      </w:r>
+      <w:r>
+        <w:rPr>
+          <w:rFonts w:ascii="Times New Roman" w:hAnsi="Times New Roman" w:cs="Times New Roman"/>
+          <w:sz w:val="24"/>
+        </w:rPr>
+        <w:t xml:space="preserve">experienced by a passenger </w:t>
+      </w:r>
+      <w:r>
+        <w:rPr>
+          <w:rFonts w:ascii="Times New Roman" w:hAnsi="Times New Roman" w:cs="Times New Roman"/>
+          <w:sz w:val="24"/>
+        </w:rPr>
+        <w:t xml:space="preserve">cannot be properly </w:t>
+      </w:r>
+      <w:r>
+        <w:rPr>
+          <w:rFonts w:ascii="Times New Roman" w:hAnsi="Times New Roman" w:cs="Times New Roman"/>
+          <w:sz w:val="24"/>
+        </w:rPr>
+        <w:t xml:space="preserve">represented </w:t>
+      </w:r>
+      <w:r>
+        <w:rPr>
+          <w:rFonts w:ascii="Times New Roman" w:hAnsi="Times New Roman" w:cs="Times New Roman"/>
+          <w:sz w:val="24"/>
+        </w:rPr>
+        <w:t xml:space="preserve">by a static dataset. </w:t>
       </w:r>
     </w:p>
     <w:p>
       <w:pPr>
+        <w:ind w:firstLine="720"/>
         <w:rPr>
           <w:rFonts w:ascii="Times New Roman" w:hAnsi="Times New Roman" w:cs="Times New Roman"/>
           <w:sz w:val="24"/>
@@ -3427,198 +3854,46 @@
     </w:p>
     <w:p>
       <w:pPr>
-        <w:rPr>
-          <w:rFonts w:ascii="Times New Roman" w:hAnsi="Times New Roman" w:cs="Times New Roman"/>
-          <w:sz w:val="24"/>
-        </w:rPr>
-      </w:pPr>
-      <w:r>
-        <w:rPr>
-          <w:rFonts w:ascii="Times New Roman" w:hAnsi="Times New Roman" w:cs="Times New Roman"/>
-          <w:sz w:val="24"/>
-        </w:rPr>
-        <w:fldChar w:fldCharType="begin" w:fldLock="1"/>
-      </w:r>
-      <w:r>
-        <w:rPr>
-          <w:rFonts w:ascii="Times New Roman" w:hAnsi="Times New Roman" w:cs="Times New Roman"/>
-          <w:sz w:val="24"/>
-        </w:rPr>
-        <w:instrText>ADDIN CSL_CITATION {"citationItems":[{"id":"ITEM-1","itemData":{"ISSN":"0966-6923","author":[{"dropping-particle":"","family":"Wessel","given":"Nate","non-dropping-particle":"","parse-names":false,"suffix":""},{"dropping-particle":"","family":"Allen","given":"Jeff","non-dropping-particle":"","parse-names":false,"suffix":""},{"dropping-particle":"","family":"Farber","given":"Steven","non-dropping-particle":"","parse-names":false,"suffix":""}],"container-title":"Journal of Transport Geography","id":"ITEM-1","issued":{"date-parts":[["2017"]]},"page":"92-97","publisher":"Elsevier","title":"Constructing a routable retrospective transit timetable from a real-time vehicle location feed and GTFS","type":"article-journal","volume":"62"},"uris":["http://www.mendeley.com/documents/?uuid=0a497704-17c2-47a3-b102-c7564d936527"]}],"mendeley":{"formattedCitation":"(Wessel et al., 2017)","manualFormatting":"Wessel et al. (2017)","plainTextFormattedCitation":"(Wessel et al., 2017)","previouslyFormattedCitation":"(Wessel et al., 2017)"},"properties":{"noteIndex":0},"schema":"https://github.com/citation-style-language/schema/raw/master/csl-citation.json"}</w:instrText>
-      </w:r>
-      <w:r>
-        <w:rPr>
-          <w:rFonts w:ascii="Times New Roman" w:hAnsi="Times New Roman" w:cs="Times New Roman"/>
-          <w:sz w:val="24"/>
-        </w:rPr>
-        <w:fldChar w:fldCharType="separate"/>
-      </w:r>
-      <w:r>
-        <w:rPr>
-          <w:rFonts w:ascii="Times New Roman" w:hAnsi="Times New Roman" w:cs="Times New Roman"/>
-          <w:noProof/>
-          <w:sz w:val="24"/>
-        </w:rPr>
-        <w:t xml:space="preserve">Wessel et al. </w:t>
-      </w:r>
-      <w:r>
-        <w:rPr>
-          <w:rFonts w:ascii="Times New Roman" w:hAnsi="Times New Roman" w:cs="Times New Roman"/>
-          <w:noProof/>
-          <w:sz w:val="24"/>
-        </w:rPr>
-        <w:t>(</w:t>
-      </w:r>
-      <w:r>
-        <w:rPr>
-          <w:rFonts w:ascii="Times New Roman" w:hAnsi="Times New Roman" w:cs="Times New Roman"/>
-          <w:noProof/>
-          <w:sz w:val="24"/>
-        </w:rPr>
-        <w:t>2017)</w:t>
-      </w:r>
-      <w:r>
-        <w:rPr>
-          <w:rFonts w:ascii="Times New Roman" w:hAnsi="Times New Roman" w:cs="Times New Roman"/>
-          <w:sz w:val="24"/>
-        </w:rPr>
-        <w:fldChar w:fldCharType="end"/>
-      </w:r>
-      <w:r>
-        <w:rPr>
-          <w:rFonts w:ascii="Times New Roman" w:hAnsi="Times New Roman" w:cs="Times New Roman"/>
-          <w:sz w:val="24"/>
-        </w:rPr>
-        <w:t xml:space="preserve"> constructed a retrospective transit timetable from real-time automatic vehicle location data to better capture the dynamic nature of transit system.</w:t>
-      </w:r>
-      <w:r>
-        <w:rPr>
-          <w:rFonts w:ascii="Times New Roman" w:hAnsi="Times New Roman" w:cs="Times New Roman"/>
-          <w:sz w:val="24"/>
-        </w:rPr>
-        <w:t xml:space="preserve"> The paper also provided a case study in Toronto Transit system and pointed out that </w:t>
-      </w:r>
-      <w:r>
-        <w:rPr>
-          <w:rFonts w:ascii="Times New Roman" w:hAnsi="Times New Roman" w:cs="Times New Roman"/>
-          <w:sz w:val="24"/>
-        </w:rPr>
-        <w:t xml:space="preserve">real-time based accessibility does have significant deviation from the scheduled, and </w:t>
-      </w:r>
-      <w:r>
-        <w:rPr>
-          <w:rFonts w:ascii="Times New Roman" w:hAnsi="Times New Roman" w:cs="Times New Roman"/>
-          <w:sz w:val="24"/>
-        </w:rPr>
-        <w:t xml:space="preserve">the pattern of the </w:t>
-      </w:r>
-      <w:r>
-        <w:rPr>
-          <w:rFonts w:ascii="Times New Roman" w:hAnsi="Times New Roman" w:cs="Times New Roman"/>
-          <w:sz w:val="24"/>
-        </w:rPr>
-        <w:t xml:space="preserve">deviation </w:t>
-      </w:r>
-      <w:r>
-        <w:rPr>
-          <w:rFonts w:ascii="Times New Roman" w:hAnsi="Times New Roman" w:cs="Times New Roman"/>
-          <w:sz w:val="24"/>
-        </w:rPr>
-        <w:t>does not seem random.</w:t>
-      </w:r>
-      <w:r>
-        <w:rPr>
-          <w:rFonts w:ascii="Times New Roman" w:hAnsi="Times New Roman" w:cs="Times New Roman"/>
-          <w:sz w:val="24"/>
-        </w:rPr>
-        <w:t xml:space="preserve"> </w:t>
-      </w:r>
-      <w:r>
-        <w:rPr>
-          <w:rFonts w:ascii="Times New Roman" w:hAnsi="Times New Roman" w:cs="Times New Roman"/>
-          <w:sz w:val="24"/>
-        </w:rPr>
-        <w:fldChar w:fldCharType="begin" w:fldLock="1"/>
-      </w:r>
-      <w:r>
-        <w:rPr>
-          <w:rFonts w:ascii="Times New Roman" w:hAnsi="Times New Roman" w:cs="Times New Roman"/>
-          <w:sz w:val="24"/>
-        </w:rPr>
-        <w:instrText>ADDIN CSL_CITATION {"citationItems":[{"id":"ITEM-1","itemData":{"author":[{"dropping-particle":"","family":"Wessel","given":"Nate","non-dropping-particle":"","parse-names":false,"suffix":""},{"dropping-particle":"","family":"Farber","given":"Steven","non-dropping-particle":"","parse-names":false,"suffix":""}],"container-title":"Journal of Transport and Land Use","id":"ITEM-1","issue":"1","issued":{"date-parts":[["2019"]]},"page":"475-500","publisher":"JSTOR","title":"On the accuracy of schedule-based GTFS for measuring accessibility","type":"article-journal","volume":"12"},"uris":["http://www.mendeley.com/documents/?uuid=7b5af126-3f70-48c4-91ba-bd89fb0a6e4e"]}],"mendeley":{"formattedCitation":"(Wessel &amp; Farber, 2019)","manualFormatting":"Wessel &amp; Farber (2019)","plainTextFormattedCitation":"(Wessel &amp; Farber, 2019)","previouslyFormattedCitation":"(Wessel &amp; Farber, 2019)"},"properties":{"noteIndex":0},"schema":"https://github.com/citation-style-language/schema/raw/master/csl-citation.json"}</w:instrText>
-      </w:r>
-      <w:r>
-        <w:rPr>
-          <w:rFonts w:ascii="Times New Roman" w:hAnsi="Times New Roman" w:cs="Times New Roman"/>
-          <w:sz w:val="24"/>
-        </w:rPr>
-        <w:fldChar w:fldCharType="separate"/>
-      </w:r>
-      <w:r>
-        <w:rPr>
-          <w:rFonts w:ascii="Times New Roman" w:hAnsi="Times New Roman" w:cs="Times New Roman"/>
-          <w:noProof/>
-          <w:sz w:val="24"/>
-        </w:rPr>
-        <w:t xml:space="preserve">Wessel &amp; Farber </w:t>
-      </w:r>
-      <w:r>
-        <w:rPr>
-          <w:rFonts w:ascii="Times New Roman" w:hAnsi="Times New Roman" w:cs="Times New Roman"/>
-          <w:noProof/>
-          <w:sz w:val="24"/>
-        </w:rPr>
-        <w:t>(</w:t>
-      </w:r>
-      <w:r>
-        <w:rPr>
-          <w:rFonts w:ascii="Times New Roman" w:hAnsi="Times New Roman" w:cs="Times New Roman"/>
-          <w:noProof/>
-          <w:sz w:val="24"/>
-        </w:rPr>
-        <w:t>2019)</w:t>
-      </w:r>
-      <w:r>
-        <w:rPr>
-          <w:rFonts w:ascii="Times New Roman" w:hAnsi="Times New Roman" w:cs="Times New Roman"/>
-          <w:sz w:val="24"/>
-        </w:rPr>
-        <w:fldChar w:fldCharType="end"/>
-      </w:r>
-      <w:r>
-        <w:rPr>
-          <w:rFonts w:ascii="Times New Roman" w:hAnsi="Times New Roman" w:cs="Times New Roman"/>
-          <w:sz w:val="24"/>
-        </w:rPr>
-        <w:t xml:space="preserve"> moreover applied the same method to </w:t>
-      </w:r>
-      <w:r>
-        <w:rPr>
-          <w:rFonts w:ascii="Times New Roman" w:hAnsi="Times New Roman" w:cs="Times New Roman"/>
-          <w:sz w:val="24"/>
-        </w:rPr>
-        <w:t>four North American transit systems</w:t>
-      </w:r>
-      <w:r>
-        <w:rPr>
-          <w:rFonts w:ascii="Times New Roman" w:hAnsi="Times New Roman" w:cs="Times New Roman"/>
-          <w:sz w:val="24"/>
-        </w:rPr>
-        <w:t>. The paper concluded that scheduled-based accessibility measures overestimate on average by 5 to 15 percent or more, and it may not be sufficient to use schedule data alone to access transit accessibility</w:t>
-      </w:r>
-      <w:r>
-        <w:rPr>
-          <w:rFonts w:ascii="Times New Roman" w:hAnsi="Times New Roman" w:cs="Times New Roman"/>
-          <w:sz w:val="24"/>
-        </w:rPr>
-        <w:t xml:space="preserve"> for most transit systems</w:t>
-      </w:r>
-      <w:r>
-        <w:rPr>
-          <w:rFonts w:ascii="Times New Roman" w:hAnsi="Times New Roman" w:cs="Times New Roman"/>
-          <w:sz w:val="24"/>
-        </w:rPr>
-        <w:t>.</w:t>
+        <w:ind w:firstLine="720"/>
+        <w:rPr>
+          <w:rFonts w:ascii="Times New Roman" w:hAnsi="Times New Roman" w:cs="Times New Roman"/>
+          <w:sz w:val="24"/>
+        </w:rPr>
+      </w:pPr>
+      <w:r>
+        <w:rPr>
+          <w:rFonts w:ascii="Times New Roman" w:hAnsi="Times New Roman" w:cs="Times New Roman"/>
+          <w:sz w:val="24"/>
+        </w:rPr>
+        <w:t xml:space="preserve">However, due to the lack of </w:t>
+      </w:r>
+      <w:r>
+        <w:rPr>
+          <w:rFonts w:ascii="Times New Roman" w:hAnsi="Times New Roman" w:cs="Times New Roman"/>
+          <w:sz w:val="24"/>
+        </w:rPr>
+        <w:t xml:space="preserve">accessible </w:t>
+      </w:r>
+      <w:r>
+        <w:rPr>
+          <w:rFonts w:ascii="Times New Roman" w:hAnsi="Times New Roman" w:cs="Times New Roman"/>
+          <w:sz w:val="24"/>
+        </w:rPr>
+        <w:t xml:space="preserve">real-time data source, most traditional accessibility measures were </w:t>
+      </w:r>
+      <w:r>
+        <w:rPr>
+          <w:rFonts w:ascii="Times New Roman" w:hAnsi="Times New Roman" w:cs="Times New Roman"/>
+          <w:sz w:val="24"/>
+        </w:rPr>
+        <w:t xml:space="preserve">still </w:t>
+      </w:r>
+      <w:r>
+        <w:rPr>
+          <w:rFonts w:ascii="Times New Roman" w:hAnsi="Times New Roman" w:cs="Times New Roman"/>
+          <w:sz w:val="24"/>
+        </w:rPr>
+        <w:t>calculated based on transit schedule.</w:t>
       </w:r>
     </w:p>
     <w:p>
@@ -3635,11 +3910,28 @@
         </w:rPr>
         <w:tab/>
       </w:r>
-      <w:r>
-        <w:rPr>
-          <w:rFonts w:ascii="Times New Roman" w:hAnsi="Times New Roman" w:cs="Times New Roman"/>
-          <w:sz w:val="24"/>
-        </w:rPr>
+    </w:p>
+    <w:p>
+      <w:pPr>
+        <w:rPr>
+          <w:rFonts w:ascii="Times New Roman" w:hAnsi="Times New Roman" w:cs="Times New Roman"/>
+          <w:sz w:val="24"/>
+        </w:rPr>
+      </w:pPr>
+    </w:p>
+    <w:p>
+      <w:pPr>
+        <w:rPr>
+          <w:rFonts w:ascii="Times New Roman" w:hAnsi="Times New Roman" w:cs="Times New Roman"/>
+          <w:sz w:val="24"/>
+        </w:rPr>
+      </w:pPr>
+      <w:r>
+        <w:rPr>
+          <w:rFonts w:ascii="Times New Roman" w:hAnsi="Times New Roman" w:cs="Times New Roman"/>
+          <w:sz w:val="24"/>
+        </w:rPr>
+        <w:lastRenderedPageBreak/>
         <w:fldChar w:fldCharType="begin" w:fldLock="1"/>
       </w:r>
       <w:r>
@@ -3647,7 +3939,7 @@
           <w:rFonts w:ascii="Times New Roman" w:hAnsi="Times New Roman" w:cs="Times New Roman"/>
           <w:sz w:val="24"/>
         </w:rPr>
-        <w:instrText>ADDIN CSL_CITATION {"citationItems":[{"id":"ITEM-1","itemData":{"ISSN":"1365-8816","author":[{"dropping-particle":"","family":"Zhang","given":"Tong","non-dropping-particle":"","parse-names":false,"suffix":""},{"dropping-particle":"","family":"Dong","given":"Shaoxuan","non-dropping-particle":"","parse-names":false,"suffix":""},{"dropping-particle":"","family":"Zeng","given":"Zhe","non-dropping-particle":"","parse-names":false,"suffix":""},{"dropping-particle":"","family":"Li","given":"Jing","non-dropping-particle":"","parse-names":false,"suffix":""}],"container-title":"International Journal of Geographical Information Science","id":"ITEM-1","issue":"8","issued":{"date-parts":[["2018"]]},"page":"1649-1676","publisher":"Taylor &amp; Francis","title":"Quantifying multi-modal public transit accessibility for large metropolitan areas: a time-dependent reliability modeling approach","type":"article-journal","volume":"32"},"uris":["http://www.mendeley.com/documents/?uuid=6e890f18-9d12-424a-b963-50dcf53c4f73"]}],"mendeley":{"formattedCitation":"(Zhang, Dong, Zeng, &amp; Li, 2018)","manualFormatting":"Zhang, Dong, Zeng, &amp; Li (2018)","plainTextFormattedCitation":"(Zhang, Dong, Zeng, &amp; Li, 2018)","previouslyFormattedCitation":"(Zhang, Dong, Zeng, &amp; Li, 2018)"},"properties":{"noteIndex":0},"schema":"https://github.com/citation-style-language/schema/raw/master/csl-citation.json"}</w:instrText>
+        <w:instrText>ADDIN CSL_CITATION {"citationItems":[{"id":"ITEM-1","itemData":{"ISSN":"0966-6923","author":[{"dropping-particle":"","family":"Wessel","given":"Nate","non-dropping-particle":"","parse-names":false,"suffix":""},{"dropping-particle":"","family":"Allen","given":"Jeff","non-dropping-particle":"","parse-names":false,"suffix":""},{"dropping-particle":"","family":"Farber","given":"Steven","non-dropping-particle":"","parse-names":false,"suffix":""}],"container-title":"Journal of Transport Geography","id":"ITEM-1","issued":{"date-parts":[["2017"]]},"page":"92-97","publisher":"Elsevier","title":"Constructing a routable retrospective transit timetable from a real-time vehicle location feed and GTFS","type":"article-journal","volume":"62"},"uris":["http://www.mendeley.com/documents/?uuid=0a497704-17c2-47a3-b102-c7564d936527"]}],"mendeley":{"formattedCitation":"(Wessel et al., 2017)","manualFormatting":"Wessel et al. (2017)","plainTextFormattedCitation":"(Wessel et al., 2017)","previouslyFormattedCitation":"(Wessel et al., 2017)"},"properties":{"noteIndex":0},"schema":"https://github.com/citation-style-language/schema/raw/master/csl-citation.json"}</w:instrText>
       </w:r>
       <w:r>
         <w:rPr>
@@ -3662,7 +3954,7 @@
           <w:noProof/>
           <w:sz w:val="24"/>
         </w:rPr>
-        <w:t xml:space="preserve">Zhang, Dong, Zeng, &amp; Li </w:t>
+        <w:t xml:space="preserve">Wessel et al. </w:t>
       </w:r>
       <w:r>
         <w:rPr>
@@ -3678,7 +3970,7 @@
           <w:noProof/>
           <w:sz w:val="24"/>
         </w:rPr>
-        <w:t>2018)</w:t>
+        <w:t>2017)</w:t>
       </w:r>
       <w:r>
         <w:rPr>
@@ -3692,77 +3984,158 @@
           <w:rFonts w:ascii="Times New Roman" w:hAnsi="Times New Roman" w:cs="Times New Roman"/>
           <w:sz w:val="24"/>
         </w:rPr>
-        <w:t xml:space="preserve"> introduced a time-dependent reliability modelling approach </w:t>
-      </w:r>
-      <w:r>
-        <w:rPr>
-          <w:rFonts w:ascii="Times New Roman" w:hAnsi="Times New Roman" w:cs="Times New Roman"/>
-          <w:sz w:val="24"/>
-        </w:rPr>
-        <w:t xml:space="preserve">based on GPS trajectories </w:t>
-      </w:r>
-      <w:r>
-        <w:rPr>
-          <w:rFonts w:ascii="Times New Roman" w:hAnsi="Times New Roman" w:cs="Times New Roman"/>
-          <w:sz w:val="24"/>
-        </w:rPr>
-        <w:t xml:space="preserve">to address </w:t>
-      </w:r>
-      <w:r>
-        <w:rPr>
-          <w:rFonts w:ascii="Times New Roman" w:hAnsi="Times New Roman" w:cs="Times New Roman"/>
-          <w:sz w:val="24"/>
-        </w:rPr>
-        <w:t xml:space="preserve">traditional measures’ </w:t>
-      </w:r>
-      <w:r>
-        <w:rPr>
-          <w:rFonts w:ascii="Times New Roman" w:hAnsi="Times New Roman" w:cs="Times New Roman"/>
-          <w:sz w:val="24"/>
-        </w:rPr>
-        <w:t xml:space="preserve">overestimation </w:t>
-      </w:r>
-      <w:r>
-        <w:rPr>
-          <w:rFonts w:ascii="Times New Roman" w:hAnsi="Times New Roman" w:cs="Times New Roman"/>
-          <w:sz w:val="24"/>
-        </w:rPr>
-        <w:t>problem</w:t>
-      </w:r>
-      <w:r>
-        <w:rPr>
-          <w:rFonts w:ascii="Times New Roman" w:hAnsi="Times New Roman" w:cs="Times New Roman"/>
-          <w:sz w:val="24"/>
-        </w:rPr>
-        <w:t>. The method account</w:t>
-      </w:r>
-      <w:r>
-        <w:rPr>
-          <w:rFonts w:ascii="Times New Roman" w:hAnsi="Times New Roman" w:cs="Times New Roman"/>
-          <w:sz w:val="24"/>
-        </w:rPr>
-        <w:t>s</w:t>
-      </w:r>
-      <w:r>
-        <w:rPr>
-          <w:rFonts w:ascii="Times New Roman" w:hAnsi="Times New Roman" w:cs="Times New Roman"/>
-          <w:sz w:val="24"/>
-        </w:rPr>
-        <w:t xml:space="preserve"> for realistic variation of travel time and service reliability and </w:t>
-      </w:r>
-      <w:r>
-        <w:rPr>
-          <w:rFonts w:ascii="Times New Roman" w:hAnsi="Times New Roman" w:cs="Times New Roman"/>
-          <w:sz w:val="24"/>
-        </w:rPr>
-        <w:t xml:space="preserve">can </w:t>
-      </w:r>
-      <w:r>
-        <w:rPr>
-          <w:rFonts w:ascii="Times New Roman" w:hAnsi="Times New Roman" w:cs="Times New Roman"/>
-          <w:sz w:val="24"/>
-        </w:rPr>
-        <w:t xml:space="preserve">better quantify the heterogeneity of transit accessibility over space and time. </w:t>
+        <w:t xml:space="preserve"> constructed a retrospective transit timetable from real-time automatic vehicle location data to better capture the dynamic nature of transit system.</w:t>
+      </w:r>
+      <w:r>
+        <w:rPr>
+          <w:rFonts w:ascii="Times New Roman" w:hAnsi="Times New Roman" w:cs="Times New Roman"/>
+          <w:sz w:val="24"/>
+        </w:rPr>
+        <w:t xml:space="preserve"> The paper also provided a case study in Toronto Transit system and pointed out that </w:t>
+      </w:r>
+      <w:r>
+        <w:rPr>
+          <w:rFonts w:ascii="Times New Roman" w:hAnsi="Times New Roman" w:cs="Times New Roman"/>
+          <w:sz w:val="24"/>
+        </w:rPr>
+        <w:t xml:space="preserve">real-time based accessibility does have significant deviation from the scheduled, and </w:t>
+      </w:r>
+      <w:r>
+        <w:rPr>
+          <w:rFonts w:ascii="Times New Roman" w:hAnsi="Times New Roman" w:cs="Times New Roman"/>
+          <w:sz w:val="24"/>
+        </w:rPr>
+        <w:t xml:space="preserve">the pattern of the </w:t>
+      </w:r>
+      <w:r>
+        <w:rPr>
+          <w:rFonts w:ascii="Times New Roman" w:hAnsi="Times New Roman" w:cs="Times New Roman"/>
+          <w:sz w:val="24"/>
+        </w:rPr>
+        <w:t xml:space="preserve">deviation </w:t>
+      </w:r>
+      <w:r>
+        <w:rPr>
+          <w:rFonts w:ascii="Times New Roman" w:hAnsi="Times New Roman" w:cs="Times New Roman"/>
+          <w:sz w:val="24"/>
+        </w:rPr>
+        <w:t>does not seem random.</w:t>
+      </w:r>
+      <w:r>
+        <w:rPr>
+          <w:rFonts w:ascii="Times New Roman" w:hAnsi="Times New Roman" w:cs="Times New Roman"/>
+          <w:sz w:val="24"/>
+        </w:rPr>
+        <w:t xml:space="preserve"> </w:t>
+      </w:r>
+      <w:r>
+        <w:rPr>
+          <w:rFonts w:ascii="Times New Roman" w:hAnsi="Times New Roman" w:cs="Times New Roman"/>
+          <w:sz w:val="24"/>
+        </w:rPr>
+        <w:fldChar w:fldCharType="begin" w:fldLock="1"/>
+      </w:r>
+      <w:r>
+        <w:rPr>
+          <w:rFonts w:ascii="Times New Roman" w:hAnsi="Times New Roman" w:cs="Times New Roman"/>
+          <w:sz w:val="24"/>
+        </w:rPr>
+        <w:instrText>ADDIN CSL_CITATION {"citationItems":[{"id":"ITEM-1","itemData":{"author":[{"dropping-particle":"","family":"Wessel","given":"Nate","non-dropping-particle":"","parse-names":false,"suffix":""},{"dropping-particle":"","family":"Farber","given":"Steven","non-dropping-particle":"","parse-names":false,"suffix":""}],"container-title":"Journal of Transport and Land Use","id":"ITEM-1","issue":"1","issued":{"date-parts":[["2019"]]},"page":"475-500","publisher":"JSTOR","title":"On the accuracy of schedule-based GTFS for measuring accessibility","type":"article-journal","volume":"12"},"uris":["http://www.mendeley.com/documents/?uuid=7b5af126-3f70-48c4-91ba-bd89fb0a6e4e"]}],"mendeley":{"formattedCitation":"(Wessel &amp; Farber, 2019)","manualFormatting":"Wessel &amp; Farber (2019)","plainTextFormattedCitation":"(Wessel &amp; Farber, 2019)","previouslyFormattedCitation":"(Wessel &amp; Farber, 2019)"},"properties":{"noteIndex":0},"schema":"https://github.com/citation-style-language/schema/raw/master/csl-citation.json"}</w:instrText>
+      </w:r>
+      <w:r>
+        <w:rPr>
+          <w:rFonts w:ascii="Times New Roman" w:hAnsi="Times New Roman" w:cs="Times New Roman"/>
+          <w:sz w:val="24"/>
+        </w:rPr>
+        <w:fldChar w:fldCharType="separate"/>
+      </w:r>
+      <w:r>
+        <w:rPr>
+          <w:rFonts w:ascii="Times New Roman" w:hAnsi="Times New Roman" w:cs="Times New Roman"/>
+          <w:noProof/>
+          <w:sz w:val="24"/>
+        </w:rPr>
+        <w:t xml:space="preserve">Wessel &amp; Farber </w:t>
+      </w:r>
+      <w:r>
+        <w:rPr>
+          <w:rFonts w:ascii="Times New Roman" w:hAnsi="Times New Roman" w:cs="Times New Roman"/>
+          <w:noProof/>
+          <w:sz w:val="24"/>
+        </w:rPr>
+        <w:t>(</w:t>
+      </w:r>
+      <w:r>
+        <w:rPr>
+          <w:rFonts w:ascii="Times New Roman" w:hAnsi="Times New Roman" w:cs="Times New Roman"/>
+          <w:noProof/>
+          <w:sz w:val="24"/>
+        </w:rPr>
+        <w:t>2019)</w:t>
+      </w:r>
+      <w:r>
+        <w:rPr>
+          <w:rFonts w:ascii="Times New Roman" w:hAnsi="Times New Roman" w:cs="Times New Roman"/>
+          <w:sz w:val="24"/>
+        </w:rPr>
+        <w:fldChar w:fldCharType="end"/>
+      </w:r>
+      <w:r>
+        <w:rPr>
+          <w:rFonts w:ascii="Times New Roman" w:hAnsi="Times New Roman" w:cs="Times New Roman"/>
+          <w:sz w:val="24"/>
+        </w:rPr>
+        <w:t xml:space="preserve"> moreover applied the same method to </w:t>
+      </w:r>
+      <w:r>
+        <w:rPr>
+          <w:rFonts w:ascii="Times New Roman" w:hAnsi="Times New Roman" w:cs="Times New Roman"/>
+          <w:sz w:val="24"/>
+        </w:rPr>
+        <w:t>four North American transit systems</w:t>
+      </w:r>
+      <w:r>
+        <w:rPr>
+          <w:rFonts w:ascii="Times New Roman" w:hAnsi="Times New Roman" w:cs="Times New Roman"/>
+          <w:sz w:val="24"/>
+        </w:rPr>
+        <w:t>. The paper concluded that scheduled-based accessibility measures overestimate on average by 5 to 15 percent or more, and it may not be sufficient to use schedule data alone to access transit accessibility</w:t>
+      </w:r>
+      <w:r>
+        <w:rPr>
+          <w:rFonts w:ascii="Times New Roman" w:hAnsi="Times New Roman" w:cs="Times New Roman"/>
+          <w:sz w:val="24"/>
+        </w:rPr>
+        <w:t xml:space="preserve"> for most transit systems</w:t>
+      </w:r>
+      <w:r>
+        <w:rPr>
+          <w:rFonts w:ascii="Times New Roman" w:hAnsi="Times New Roman" w:cs="Times New Roman"/>
+          <w:sz w:val="24"/>
+        </w:rPr>
+        <w:t>.</w:t>
+      </w:r>
+    </w:p>
+    <w:p>
+      <w:pPr>
+        <w:rPr>
+          <w:rFonts w:ascii="Times New Roman" w:hAnsi="Times New Roman" w:cs="Times New Roman"/>
+          <w:sz w:val="24"/>
+        </w:rPr>
+      </w:pPr>
+      <w:r>
+        <w:rPr>
+          <w:rFonts w:ascii="Times New Roman" w:hAnsi="Times New Roman" w:cs="Times New Roman"/>
+          <w:sz w:val="24"/>
+        </w:rPr>
+        <w:tab/>
+      </w:r>
+      <w:r>
+        <w:rPr>
+          <w:rFonts w:ascii="Times New Roman" w:hAnsi="Times New Roman" w:cs="Times New Roman"/>
+          <w:sz w:val="24"/>
+        </w:rPr>
+        <w:t xml:space="preserve"> </w:t>
       </w:r>
     </w:p>
     <w:p>
@@ -3864,21 +4237,12 @@
         </w:rPr>
         <w:t xml:space="preserve">data source and </w:t>
       </w:r>
-      <w:proofErr w:type="spellStart"/>
-      <w:r>
-        <w:rPr>
-          <w:rFonts w:ascii="Times New Roman" w:hAnsi="Times New Roman" w:cs="Times New Roman"/>
-          <w:sz w:val="24"/>
-        </w:rPr>
-        <w:t>geostatistic</w:t>
-      </w:r>
-      <w:proofErr w:type="spellEnd"/>
-      <w:r>
-        <w:rPr>
-          <w:rFonts w:ascii="Times New Roman" w:hAnsi="Times New Roman" w:cs="Times New Roman"/>
-          <w:sz w:val="24"/>
-        </w:rPr>
-        <w:t xml:space="preserve"> model</w:t>
+      <w:r>
+        <w:rPr>
+          <w:rFonts w:ascii="Times New Roman" w:hAnsi="Times New Roman" w:cs="Times New Roman"/>
+          <w:sz w:val="24"/>
+        </w:rPr>
+        <w:t>geostatistic model</w:t>
       </w:r>
       <w:r>
         <w:rPr>
@@ -4600,6 +4964,7 @@
           <w:rFonts w:ascii="Times New Roman" w:hAnsi="Times New Roman" w:cs="Times New Roman"/>
           <w:sz w:val="24"/>
         </w:rPr>
+        <w:lastRenderedPageBreak/>
         <w:t xml:space="preserve">datasets: </w:t>
       </w:r>
       <w:r>
@@ -4824,15 +5189,7 @@
           <w:rFonts w:ascii="Times New Roman" w:hAnsi="Times New Roman" w:cs="Times New Roman"/>
           <w:sz w:val="24"/>
         </w:rPr>
-        <w:t xml:space="preserve">, which is a common frequency for US transit </w:t>
-      </w:r>
-      <w:r>
-        <w:rPr>
-          <w:rFonts w:ascii="Times New Roman" w:hAnsi="Times New Roman" w:cs="Times New Roman"/>
-          <w:sz w:val="24"/>
-        </w:rPr>
-        <w:lastRenderedPageBreak/>
-        <w:t xml:space="preserve">systems </w:t>
+        <w:t xml:space="preserve">, which is a common frequency for US transit systems </w:t>
       </w:r>
       <w:r>
         <w:rPr>
@@ -4931,23 +5288,7 @@
           <w:rFonts w:ascii="Times New Roman" w:hAnsi="Times New Roman" w:cs="Times New Roman"/>
           <w:sz w:val="24"/>
         </w:rPr>
-        <w:t xml:space="preserve">; therefore, we use </w:t>
-      </w:r>
-      <w:proofErr w:type="spellStart"/>
-      <w:r>
-        <w:rPr>
-          <w:rFonts w:ascii="Times New Roman" w:hAnsi="Times New Roman" w:cs="Times New Roman"/>
-          <w:sz w:val="24"/>
-        </w:rPr>
-        <w:t>noSQL</w:t>
-      </w:r>
-      <w:proofErr w:type="spellEnd"/>
-      <w:r>
-        <w:rPr>
-          <w:rFonts w:ascii="Times New Roman" w:hAnsi="Times New Roman" w:cs="Times New Roman"/>
-          <w:sz w:val="24"/>
-        </w:rPr>
-        <w:t xml:space="preserve"> and MongoDB </w:t>
+        <w:t xml:space="preserve">; therefore, we use noSQL and MongoDB </w:t>
       </w:r>
       <w:r>
         <w:rPr>
@@ -5821,7 +6162,15 @@
           <w:rFonts w:ascii="Times New Roman" w:hAnsi="Times New Roman" w:cs="Times New Roman"/>
           <w:sz w:val="24"/>
         </w:rPr>
-        <w:t xml:space="preserve">. It uses a greedy heuristic search strategy to find the shortest path from the origin node to every other nodes </w:t>
+        <w:t xml:space="preserve">. It uses a greedy heuristic search strategy to find the shortest path from the origin node to </w:t>
+      </w:r>
+      <w:r>
+        <w:rPr>
+          <w:rFonts w:ascii="Times New Roman" w:hAnsi="Times New Roman" w:cs="Times New Roman"/>
+          <w:sz w:val="24"/>
+        </w:rPr>
+        <w:lastRenderedPageBreak/>
+        <w:t xml:space="preserve">every other nodes </w:t>
       </w:r>
       <w:r>
         <w:rPr>
@@ -6147,7 +6496,6 @@
           <w:rFonts w:ascii="Times New Roman" w:hAnsi="Times New Roman" w:cs="Times New Roman"/>
           <w:sz w:val="24"/>
         </w:rPr>
-        <w:lastRenderedPageBreak/>
         <w:t xml:space="preserve">at the destination </w:t>
       </w:r>
       <w:r>
@@ -7794,7 +8142,15 @@
           <w:rFonts w:ascii="Times New Roman" w:hAnsi="Times New Roman" w:cs="Times New Roman"/>
           <w:sz w:val="24"/>
         </w:rPr>
-        <w:t xml:space="preserve"> trip planning strategy </w:t>
+        <w:t xml:space="preserve"> trip </w:t>
+      </w:r>
+      <w:r>
+        <w:rPr>
+          <w:rFonts w:ascii="Times New Roman" w:hAnsi="Times New Roman" w:cs="Times New Roman"/>
+          <w:sz w:val="24"/>
+        </w:rPr>
+        <w:lastRenderedPageBreak/>
+        <w:t xml:space="preserve">planning strategy </w:t>
       </w:r>
       <w:r>
         <w:rPr>
@@ -7992,7 +8348,6 @@
           <w:bCs/>
           <w:sz w:val="24"/>
         </w:rPr>
-        <w:lastRenderedPageBreak/>
         <w:t>Posteriori real-time STP</w:t>
       </w:r>
       <w:r>
@@ -8993,7 +9348,15 @@
           <w:rFonts w:ascii="Times New Roman" w:hAnsi="Times New Roman" w:cs="Times New Roman"/>
           <w:sz w:val="24"/>
         </w:rPr>
-        <w:t>the event to make the decision</w:t>
+        <w:t xml:space="preserve">the event to make </w:t>
+      </w:r>
+      <w:r>
+        <w:rPr>
+          <w:rFonts w:ascii="Times New Roman" w:hAnsi="Times New Roman" w:cs="Times New Roman"/>
+          <w:sz w:val="24"/>
+        </w:rPr>
+        <w:lastRenderedPageBreak/>
+        <w:t>the decision</w:t>
       </w:r>
       <w:r>
         <w:rPr>
@@ -9260,7 +9623,6 @@
           <w:rFonts w:ascii="Times New Roman" w:hAnsi="Times New Roman" w:cs="Times New Roman"/>
           <w:sz w:val="24"/>
         </w:rPr>
-        <w:lastRenderedPageBreak/>
         <w:tab/>
         <w:t xml:space="preserve">In practice, </w:t>
       </w:r>
@@ -9460,14 +9822,23 @@
         <w:rPr>
           <w:rFonts w:ascii="Times New Roman" w:hAnsi="Times New Roman" w:cs="Times New Roman"/>
           <w:sz w:val="24"/>
-        </w:rPr>
-      </w:pPr>
-      <w:r>
-        <w:rPr>
-          <w:rFonts w:ascii="Times New Roman" w:hAnsi="Times New Roman" w:cs="Times New Roman"/>
-          <w:sz w:val="24"/>
-        </w:rPr>
-        <w:t xml:space="preserve"> Unrealized accessibility</w:t>
+          <w:highlight w:val="yellow"/>
+        </w:rPr>
+      </w:pPr>
+      <w:r>
+        <w:rPr>
+          <w:rFonts w:ascii="Times New Roman" w:hAnsi="Times New Roman" w:cs="Times New Roman"/>
+          <w:sz w:val="24"/>
+        </w:rPr>
+        <w:t xml:space="preserve"> </w:t>
+      </w:r>
+      <w:r>
+        <w:rPr>
+          <w:rFonts w:ascii="Times New Roman" w:hAnsi="Times New Roman" w:cs="Times New Roman"/>
+          <w:sz w:val="24"/>
+          <w:highlight w:val="yellow"/>
+        </w:rPr>
+        <w:t>Unrealized accessibility</w:t>
       </w:r>
     </w:p>
     <w:p>
@@ -10673,7 +11044,177 @@
           <w:rFonts w:ascii="Times New Roman" w:hAnsi="Times New Roman" w:cs="Times New Roman"/>
           <w:sz w:val="24"/>
         </w:rPr>
-        <w:t>Analysis</w:t>
+        <w:t>Analysi</w:t>
+      </w:r>
+      <w:r>
+        <w:rPr>
+          <w:rFonts w:ascii="Times New Roman" w:hAnsi="Times New Roman" w:cs="Times New Roman"/>
+          <w:sz w:val="24"/>
+        </w:rPr>
+        <w:t>s</w:t>
+      </w:r>
+    </w:p>
+    <w:p>
+      <w:pPr>
+        <w:rPr>
+          <w:rFonts w:ascii="Times New Roman" w:hAnsi="Times New Roman" w:cs="Times New Roman"/>
+          <w:sz w:val="24"/>
+        </w:rPr>
+      </w:pPr>
+    </w:p>
+    <w:p>
+      <w:pPr>
+        <w:pStyle w:val="ListParagraph"/>
+        <w:numPr>
+          <w:ilvl w:val="1"/>
+          <w:numId w:val="1"/>
+        </w:numPr>
+        <w:rPr>
+          <w:rFonts w:ascii="Times New Roman" w:hAnsi="Times New Roman" w:cs="Times New Roman"/>
+          <w:sz w:val="24"/>
+        </w:rPr>
+      </w:pPr>
+      <w:r>
+        <w:rPr>
+          <w:rFonts w:ascii="Times New Roman" w:hAnsi="Times New Roman" w:cs="Times New Roman"/>
+          <w:sz w:val="24"/>
+        </w:rPr>
+        <w:t xml:space="preserve"> </w:t>
+      </w:r>
+      <w:r>
+        <w:rPr>
+          <w:rFonts w:ascii="Times New Roman" w:hAnsi="Times New Roman" w:cs="Times New Roman"/>
+          <w:sz w:val="24"/>
+        </w:rPr>
+        <w:t>Spatial pattern of unrealized accessibility</w:t>
+      </w:r>
+    </w:p>
+    <w:p>
+      <w:pPr>
+        <w:rPr>
+          <w:rFonts w:ascii="Times New Roman" w:hAnsi="Times New Roman" w:cs="Times New Roman"/>
+          <w:sz w:val="24"/>
+        </w:rPr>
+      </w:pPr>
+      <w:r>
+        <w:rPr>
+          <w:rFonts w:ascii="Times New Roman" w:hAnsi="Times New Roman" w:cs="Times New Roman"/>
+          <w:sz w:val="24"/>
+        </w:rPr>
+        <w:t xml:space="preserve">We introduce two types of unrealized accessibility - posteriori and priori unrealized accessibility. </w:t>
+      </w:r>
+      <w:r>
+        <w:rPr>
+          <w:rFonts w:ascii="Times New Roman" w:hAnsi="Times New Roman" w:cs="Times New Roman"/>
+          <w:sz w:val="24"/>
+        </w:rPr>
+        <w:t>W</w:t>
+      </w:r>
+      <w:r>
+        <w:rPr>
+          <w:rFonts w:ascii="Times New Roman" w:hAnsi="Times New Roman" w:cs="Times New Roman"/>
+          <w:sz w:val="24"/>
+        </w:rPr>
+        <w:t xml:space="preserve">e present the spatial patterns of </w:t>
+      </w:r>
+      <w:r>
+        <w:rPr>
+          <w:rFonts w:ascii="Times New Roman" w:hAnsi="Times New Roman" w:cs="Times New Roman"/>
+          <w:sz w:val="24"/>
+        </w:rPr>
+        <w:t xml:space="preserve">both measures </w:t>
+      </w:r>
+      <w:r>
+        <w:rPr>
+          <w:rFonts w:ascii="Times New Roman" w:hAnsi="Times New Roman" w:cs="Times New Roman"/>
+          <w:sz w:val="24"/>
+        </w:rPr>
+        <w:t>in this section</w:t>
+      </w:r>
+      <w:r>
+        <w:rPr>
+          <w:rFonts w:ascii="Times New Roman" w:hAnsi="Times New Roman" w:cs="Times New Roman"/>
+          <w:sz w:val="24"/>
+        </w:rPr>
+        <w:t xml:space="preserve">. </w:t>
+      </w:r>
+    </w:p>
+    <w:p>
+      <w:pPr>
+        <w:rPr>
+          <w:rFonts w:ascii="Times New Roman" w:hAnsi="Times New Roman" w:cs="Times New Roman"/>
+          <w:sz w:val="24"/>
+        </w:rPr>
+      </w:pPr>
+    </w:p>
+    <w:p>
+      <w:pPr>
+        <w:pStyle w:val="ListParagraph"/>
+        <w:numPr>
+          <w:ilvl w:val="1"/>
+          <w:numId w:val="1"/>
+        </w:numPr>
+        <w:rPr>
+          <w:rFonts w:ascii="Times New Roman" w:hAnsi="Times New Roman" w:cs="Times New Roman"/>
+          <w:sz w:val="24"/>
+        </w:rPr>
+      </w:pPr>
+      <w:r>
+        <w:rPr>
+          <w:rFonts w:ascii="Times New Roman" w:hAnsi="Times New Roman" w:cs="Times New Roman"/>
+          <w:sz w:val="24"/>
+        </w:rPr>
+        <w:t xml:space="preserve"> Temporal</w:t>
+      </w:r>
+      <w:r>
+        <w:rPr>
+          <w:rFonts w:ascii="Times New Roman" w:hAnsi="Times New Roman" w:cs="Times New Roman"/>
+          <w:sz w:val="24"/>
+        </w:rPr>
+        <w:t xml:space="preserve"> pattern of unrealized accessibility</w:t>
+      </w:r>
+    </w:p>
+    <w:p>
+      <w:pPr>
+        <w:rPr>
+          <w:rFonts w:ascii="Times New Roman" w:hAnsi="Times New Roman" w:cs="Times New Roman"/>
+          <w:sz w:val="24"/>
+        </w:rPr>
+      </w:pPr>
+    </w:p>
+    <w:p>
+      <w:pPr>
+        <w:pStyle w:val="ListParagraph"/>
+        <w:numPr>
+          <w:ilvl w:val="1"/>
+          <w:numId w:val="1"/>
+        </w:numPr>
+        <w:rPr>
+          <w:rFonts w:ascii="Times New Roman" w:hAnsi="Times New Roman" w:cs="Times New Roman"/>
+          <w:sz w:val="24"/>
+        </w:rPr>
+      </w:pPr>
+      <w:r>
+        <w:rPr>
+          <w:rFonts w:ascii="Times New Roman" w:hAnsi="Times New Roman" w:cs="Times New Roman"/>
+          <w:sz w:val="24"/>
+        </w:rPr>
+        <w:t xml:space="preserve"> </w:t>
+      </w:r>
+    </w:p>
+    <w:p>
+      <w:pPr>
+        <w:rPr>
+          <w:rFonts w:ascii="Times New Roman" w:hAnsi="Times New Roman" w:cs="Times New Roman"/>
+          <w:sz w:val="24"/>
+        </w:rPr>
+      </w:pPr>
+      <w:r>
+        <w:rPr>
+          <w:rFonts w:ascii="Times New Roman" w:hAnsi="Times New Roman" w:cs="Times New Roman"/>
+          <w:sz w:val="24"/>
+        </w:rPr>
+        <w:tab/>
       </w:r>
     </w:p>
     <w:sectPr>
@@ -10994,6 +11535,92 @@
     </w:lvl>
   </w:abstractNum>
   <w:abstractNum w:abstractNumId="2" w15:restartNumberingAfterBreak="0">
+    <w:nsid w:val="718C4A08"/>
+    <w:multiLevelType w:val="hybridMultilevel"/>
+    <w:tmpl w:val="ABCA0FB6"/>
+    <w:lvl w:ilvl="0" w:tplc="0409000F">
+      <w:start w:val="1"/>
+      <w:numFmt w:val="decimal"/>
+      <w:lvlText w:val="%1."/>
+      <w:lvlJc w:val="left"/>
+      <w:pPr>
+        <w:ind w:left="360" w:hanging="360"/>
+      </w:pPr>
+    </w:lvl>
+    <w:lvl w:ilvl="1" w:tplc="04090019" w:tentative="1">
+      <w:start w:val="1"/>
+      <w:numFmt w:val="lowerLetter"/>
+      <w:lvlText w:val="%2."/>
+      <w:lvlJc w:val="left"/>
+      <w:pPr>
+        <w:ind w:left="1080" w:hanging="360"/>
+      </w:pPr>
+    </w:lvl>
+    <w:lvl w:ilvl="2" w:tplc="0409001B" w:tentative="1">
+      <w:start w:val="1"/>
+      <w:numFmt w:val="lowerRoman"/>
+      <w:lvlText w:val="%3."/>
+      <w:lvlJc w:val="right"/>
+      <w:pPr>
+        <w:ind w:left="1800" w:hanging="180"/>
+      </w:pPr>
+    </w:lvl>
+    <w:lvl w:ilvl="3" w:tplc="0409000F" w:tentative="1">
+      <w:start w:val="1"/>
+      <w:numFmt w:val="decimal"/>
+      <w:lvlText w:val="%4."/>
+      <w:lvlJc w:val="left"/>
+      <w:pPr>
+        <w:ind w:left="2520" w:hanging="360"/>
+      </w:pPr>
+    </w:lvl>
+    <w:lvl w:ilvl="4" w:tplc="04090019" w:tentative="1">
+      <w:start w:val="1"/>
+      <w:numFmt w:val="lowerLetter"/>
+      <w:lvlText w:val="%5."/>
+      <w:lvlJc w:val="left"/>
+      <w:pPr>
+        <w:ind w:left="3240" w:hanging="360"/>
+      </w:pPr>
+    </w:lvl>
+    <w:lvl w:ilvl="5" w:tplc="0409001B" w:tentative="1">
+      <w:start w:val="1"/>
+      <w:numFmt w:val="lowerRoman"/>
+      <w:lvlText w:val="%6."/>
+      <w:lvlJc w:val="right"/>
+      <w:pPr>
+        <w:ind w:left="3960" w:hanging="180"/>
+      </w:pPr>
+    </w:lvl>
+    <w:lvl w:ilvl="6" w:tplc="0409000F" w:tentative="1">
+      <w:start w:val="1"/>
+      <w:numFmt w:val="decimal"/>
+      <w:lvlText w:val="%7."/>
+      <w:lvlJc w:val="left"/>
+      <w:pPr>
+        <w:ind w:left="4680" w:hanging="360"/>
+      </w:pPr>
+    </w:lvl>
+    <w:lvl w:ilvl="7" w:tplc="04090019" w:tentative="1">
+      <w:start w:val="1"/>
+      <w:numFmt w:val="lowerLetter"/>
+      <w:lvlText w:val="%8."/>
+      <w:lvlJc w:val="left"/>
+      <w:pPr>
+        <w:ind w:left="5400" w:hanging="360"/>
+      </w:pPr>
+    </w:lvl>
+    <w:lvl w:ilvl="8" w:tplc="0409001B" w:tentative="1">
+      <w:start w:val="1"/>
+      <w:numFmt w:val="lowerRoman"/>
+      <w:lvlText w:val="%9."/>
+      <w:lvlJc w:val="right"/>
+      <w:pPr>
+        <w:ind w:left="6120" w:hanging="180"/>
+      </w:pPr>
+    </w:lvl>
+  </w:abstractNum>
+  <w:abstractNum w:abstractNumId="3" w15:restartNumberingAfterBreak="0">
     <w:nsid w:val="748F5933"/>
     <w:multiLevelType w:val="multilevel"/>
     <w:tmpl w:val="01FC5CE2"/>
@@ -11114,7 +11741,7 @@
       </w:rPr>
     </w:lvl>
   </w:abstractNum>
-  <w:abstractNum w:abstractNumId="3" w15:restartNumberingAfterBreak="0">
+  <w:abstractNum w:abstractNumId="4" w15:restartNumberingAfterBreak="0">
     <w:nsid w:val="7B3617FC"/>
     <w:multiLevelType w:val="hybridMultilevel"/>
     <w:tmpl w:val="B2F03472"/>
@@ -11201,7 +11828,7 @@
     </w:lvl>
   </w:abstractNum>
   <w:num w:numId="1">
-    <w:abstractNumId w:val="2"/>
+    <w:abstractNumId w:val="3"/>
   </w:num>
   <w:num w:numId="2">
     <w:abstractNumId w:val="0"/>
@@ -11210,7 +11837,10 @@
     <w:abstractNumId w:val="1"/>
   </w:num>
   <w:num w:numId="4">
-    <w:abstractNumId w:val="3"/>
+    <w:abstractNumId w:val="4"/>
+  </w:num>
+  <w:num w:numId="5">
+    <w:abstractNumId w:val="2"/>
   </w:num>
 </w:numbering>
 </file>

</xml_diff>

<commit_message>
Some literature review part II
</commit_message>
<xml_diff>
--- a/unrealized_accessibility.docx
+++ b/unrealized_accessibility.docx
@@ -870,7 +870,23 @@
           <w:rFonts w:ascii="Times New Roman" w:hAnsi="Times New Roman" w:cs="Times New Roman"/>
           <w:sz w:val="24"/>
         </w:rPr>
-        <w:t>s to social equity factors, such as different social, demographic, and economic factors. This paper fills in this blank by using geostatistics model to investigate the</w:t>
+        <w:t xml:space="preserve">s to social equity factors, such as different social, demographic, and economic factors. This paper fills in this blank by using </w:t>
+      </w:r>
+      <w:proofErr w:type="spellStart"/>
+      <w:r>
+        <w:rPr>
+          <w:rFonts w:ascii="Times New Roman" w:hAnsi="Times New Roman" w:cs="Times New Roman"/>
+          <w:sz w:val="24"/>
+        </w:rPr>
+        <w:t>geostatistics</w:t>
+      </w:r>
+      <w:proofErr w:type="spellEnd"/>
+      <w:r>
+        <w:rPr>
+          <w:rFonts w:ascii="Times New Roman" w:hAnsi="Times New Roman" w:cs="Times New Roman"/>
+          <w:sz w:val="24"/>
+        </w:rPr>
+        <w:t xml:space="preserve"> model to investigate the</w:t>
       </w:r>
       <w:r>
         <w:rPr>
@@ -1821,6 +1837,212 @@
         </w:rPr>
         <w:t xml:space="preserve"> </w:t>
       </w:r>
+      <w:r>
+        <w:rPr>
+          <w:rFonts w:ascii="Times New Roman" w:hAnsi="Times New Roman" w:cs="Times New Roman"/>
+          <w:sz w:val="24"/>
+        </w:rPr>
+        <w:t xml:space="preserve">Despite </w:t>
+      </w:r>
+      <w:r>
+        <w:rPr>
+          <w:rFonts w:ascii="Times New Roman" w:hAnsi="Times New Roman" w:cs="Times New Roman" w:hint="eastAsia"/>
+          <w:sz w:val="24"/>
+        </w:rPr>
+        <w:t>later</w:t>
+      </w:r>
+      <w:r>
+        <w:rPr>
+          <w:rFonts w:ascii="Times New Roman" w:hAnsi="Times New Roman" w:cs="Times New Roman"/>
+          <w:sz w:val="24"/>
+        </w:rPr>
+        <w:t xml:space="preserve"> </w:t>
+      </w:r>
+      <w:r>
+        <w:rPr>
+          <w:rFonts w:ascii="Times New Roman" w:hAnsi="Times New Roman" w:cs="Times New Roman"/>
+          <w:sz w:val="24"/>
+        </w:rPr>
+        <w:t>measure</w:t>
+      </w:r>
+      <w:r>
+        <w:rPr>
+          <w:rFonts w:ascii="Times New Roman" w:hAnsi="Times New Roman" w:cs="Times New Roman"/>
+          <w:sz w:val="24"/>
+        </w:rPr>
+        <w:t>s</w:t>
+      </w:r>
+      <w:r>
+        <w:rPr>
+          <w:rFonts w:ascii="Times New Roman" w:hAnsi="Times New Roman" w:cs="Times New Roman"/>
+          <w:sz w:val="24"/>
+        </w:rPr>
+        <w:t xml:space="preserve"> become more </w:t>
+      </w:r>
+      <w:r>
+        <w:rPr>
+          <w:rFonts w:ascii="Times New Roman" w:hAnsi="Times New Roman" w:cs="Times New Roman"/>
+          <w:sz w:val="24"/>
+        </w:rPr>
+        <w:t>people-oriented</w:t>
+      </w:r>
+      <w:r>
+        <w:rPr>
+          <w:rFonts w:ascii="Times New Roman" w:hAnsi="Times New Roman" w:cs="Times New Roman"/>
+          <w:sz w:val="24"/>
+        </w:rPr>
+        <w:t xml:space="preserve"> and detailed</w:t>
+      </w:r>
+      <w:r>
+        <w:rPr>
+          <w:rFonts w:ascii="Times New Roman" w:hAnsi="Times New Roman" w:cs="Times New Roman"/>
+          <w:sz w:val="24"/>
+        </w:rPr>
+        <w:t>, the data collection</w:t>
+      </w:r>
+      <w:r>
+        <w:rPr>
+          <w:rFonts w:ascii="Times New Roman" w:hAnsi="Times New Roman" w:cs="Times New Roman"/>
+          <w:sz w:val="24"/>
+        </w:rPr>
+        <w:t xml:space="preserve"> process</w:t>
+      </w:r>
+      <w:r>
+        <w:rPr>
+          <w:rFonts w:ascii="Times New Roman" w:hAnsi="Times New Roman" w:cs="Times New Roman"/>
+          <w:sz w:val="24"/>
+        </w:rPr>
+        <w:t xml:space="preserve"> </w:t>
+      </w:r>
+      <w:r>
+        <w:rPr>
+          <w:rFonts w:ascii="Times New Roman" w:hAnsi="Times New Roman" w:cs="Times New Roman"/>
+          <w:sz w:val="24"/>
+        </w:rPr>
+        <w:t xml:space="preserve">is </w:t>
+      </w:r>
+      <w:r>
+        <w:rPr>
+          <w:rFonts w:ascii="Times New Roman" w:hAnsi="Times New Roman" w:cs="Times New Roman"/>
+          <w:sz w:val="24"/>
+        </w:rPr>
+        <w:t xml:space="preserve">still </w:t>
+      </w:r>
+      <w:r>
+        <w:rPr>
+          <w:rFonts w:ascii="Times New Roman" w:hAnsi="Times New Roman" w:cs="Times New Roman"/>
+          <w:sz w:val="24"/>
+        </w:rPr>
+        <w:t xml:space="preserve">inconvenient </w:t>
+      </w:r>
+      <w:r>
+        <w:rPr>
+          <w:rFonts w:ascii="Times New Roman" w:hAnsi="Times New Roman" w:cs="Times New Roman"/>
+          <w:sz w:val="24"/>
+        </w:rPr>
+        <w:t xml:space="preserve">and inconsistent. For example, </w:t>
+      </w:r>
+      <w:r>
+        <w:rPr>
+          <w:rFonts w:ascii="Times New Roman" w:hAnsi="Times New Roman" w:cs="Times New Roman"/>
+          <w:sz w:val="24"/>
+        </w:rPr>
+        <w:fldChar w:fldCharType="begin" w:fldLock="1"/>
+      </w:r>
+      <w:r>
+        <w:rPr>
+          <w:rFonts w:ascii="Times New Roman" w:hAnsi="Times New Roman" w:cs="Times New Roman" w:hint="eastAsia"/>
+          <w:sz w:val="24"/>
+        </w:rPr>
+        <w:instrText>ADDIN CSL_CITATION {"citationItems":[{"id":"ITEM-1","itemData":{"ISSN":"0033-0124","author":[{"dropping-particle":"","family":"Kwan","given":"Mei</w:instrText>
+      </w:r>
+      <w:r>
+        <w:rPr>
+          <w:rFonts w:ascii="Times New Roman" w:hAnsi="Times New Roman" w:cs="Times New Roman" w:hint="eastAsia"/>
+          <w:sz w:val="24"/>
+        </w:rPr>
+        <w:instrText>‐</w:instrText>
+      </w:r>
+      <w:r>
+        <w:rPr>
+          <w:rFonts w:ascii="Times New Roman" w:hAnsi="Times New Roman" w:cs="Times New Roman" w:hint="eastAsia"/>
+          <w:sz w:val="24"/>
+        </w:rPr>
+        <w:instrText>Po","non-dropping-particle":"","parse-names":false,"suffix":""}],"container-title":"The Professional Geograph</w:instrText>
+      </w:r>
+      <w:r>
+        <w:rPr>
+          <w:rFonts w:ascii="Times New Roman" w:hAnsi="Times New Roman" w:cs="Times New Roman"/>
+          <w:sz w:val="24"/>
+        </w:rPr>
+        <w:instrText>er","id":"ITEM-1","issue":"2","issued":{"date-parts":[["1999"]]},"page":"210-227","publisher":"Wiley Online Library","title":"Gender and individual access to urban opportunities: a study using space–time measures","type":"article-journal","volume":"51"},"uris":["http://www.mendeley.com/documents/?uuid=0a4dec39-fb68-43ac-af4b-ac393bfe6a33"]}],"mendeley":{"formattedCitation":"(M. Kwan, 1999)","manualFormatting":"Kwan (1999)","plainTextFormattedCitation":"(M. Kwan, 1999)","previouslyFormattedCitation":"(M. Kwan, 1999)"},"properties":{"noteIndex":0},"schema":"https://github.com/citation-style-language/schema/raw/master/csl-citation.json"}</w:instrText>
+      </w:r>
+      <w:r>
+        <w:rPr>
+          <w:rFonts w:ascii="Times New Roman" w:hAnsi="Times New Roman" w:cs="Times New Roman"/>
+          <w:sz w:val="24"/>
+        </w:rPr>
+        <w:fldChar w:fldCharType="separate"/>
+      </w:r>
+      <w:r>
+        <w:rPr>
+          <w:rFonts w:ascii="Times New Roman" w:hAnsi="Times New Roman" w:cs="Times New Roman"/>
+          <w:noProof/>
+          <w:sz w:val="24"/>
+        </w:rPr>
+        <w:t xml:space="preserve">Kwan </w:t>
+      </w:r>
+      <w:r>
+        <w:rPr>
+          <w:rFonts w:ascii="Times New Roman" w:hAnsi="Times New Roman" w:cs="Times New Roman"/>
+          <w:noProof/>
+          <w:sz w:val="24"/>
+        </w:rPr>
+        <w:t>(</w:t>
+      </w:r>
+      <w:r>
+        <w:rPr>
+          <w:rFonts w:ascii="Times New Roman" w:hAnsi="Times New Roman" w:cs="Times New Roman"/>
+          <w:noProof/>
+          <w:sz w:val="24"/>
+        </w:rPr>
+        <w:t>1999)</w:t>
+      </w:r>
+      <w:r>
+        <w:rPr>
+          <w:rFonts w:ascii="Times New Roman" w:hAnsi="Times New Roman" w:cs="Times New Roman"/>
+          <w:sz w:val="24"/>
+        </w:rPr>
+        <w:fldChar w:fldCharType="end"/>
+      </w:r>
+      <w:r>
+        <w:rPr>
+          <w:rFonts w:ascii="Times New Roman" w:hAnsi="Times New Roman" w:cs="Times New Roman"/>
+          <w:sz w:val="24"/>
+        </w:rPr>
+        <w:t xml:space="preserve"> explores individual accessibility and applies the method </w:t>
+      </w:r>
+      <w:r>
+        <w:rPr>
+          <w:rFonts w:ascii="Times New Roman" w:hAnsi="Times New Roman" w:cs="Times New Roman" w:hint="eastAsia"/>
+          <w:sz w:val="24"/>
+        </w:rPr>
+        <w:t>in</w:t>
+      </w:r>
+      <w:r>
+        <w:rPr>
+          <w:rFonts w:ascii="Times New Roman" w:hAnsi="Times New Roman" w:cs="Times New Roman"/>
+          <w:sz w:val="24"/>
+        </w:rPr>
+        <w:t xml:space="preserve"> Franklin County, Ohio with a travel diary dataset manually collected by the author</w:t>
+      </w:r>
+      <w:r>
+        <w:rPr>
+          <w:rFonts w:ascii="Times New Roman" w:hAnsi="Times New Roman" w:cs="Times New Roman"/>
+          <w:sz w:val="24"/>
+        </w:rPr>
+        <w:t xml:space="preserve">. </w:t>
+      </w:r>
     </w:p>
     <w:p>
       <w:pPr>
@@ -1835,14 +2057,21 @@
           <w:rFonts w:ascii="Times New Roman" w:hAnsi="Times New Roman" w:cs="Times New Roman"/>
           <w:sz w:val="24"/>
         </w:rPr>
-        <w:t xml:space="preserve">Despite </w:t>
-      </w:r>
-      <w:r>
-        <w:rPr>
-          <w:rFonts w:ascii="Times New Roman" w:hAnsi="Times New Roman" w:cs="Times New Roman" w:hint="eastAsia"/>
-          <w:sz w:val="24"/>
-        </w:rPr>
-        <w:t>later</w:t>
+        <w:t xml:space="preserve">New data technologies motivate </w:t>
+      </w:r>
+      <w:r>
+        <w:rPr>
+          <w:rFonts w:ascii="Times New Roman" w:hAnsi="Times New Roman" w:cs="Times New Roman"/>
+          <w:sz w:val="24"/>
+        </w:rPr>
+        <w:t>more analytical and empirical studies</w:t>
+      </w:r>
+      <w:r>
+        <w:rPr>
+          <w:rFonts w:ascii="Times New Roman" w:hAnsi="Times New Roman" w:cs="Times New Roman"/>
+          <w:sz w:val="24"/>
+        </w:rPr>
+        <w:t>,</w:t>
       </w:r>
       <w:r>
         <w:rPr>
@@ -1856,7 +2085,191 @@
           <w:rFonts w:ascii="Times New Roman" w:hAnsi="Times New Roman" w:cs="Times New Roman"/>
           <w:sz w:val="24"/>
         </w:rPr>
-        <w:t>measure</w:t>
+        <w:t>such as Global Positioning System (GPS)</w:t>
+      </w:r>
+      <w:r>
+        <w:rPr>
+          <w:rFonts w:ascii="Times New Roman" w:hAnsi="Times New Roman" w:cs="Times New Roman"/>
+          <w:sz w:val="24"/>
+        </w:rPr>
+        <w:t xml:space="preserve"> </w:t>
+      </w:r>
+      <w:r>
+        <w:rPr>
+          <w:rFonts w:ascii="Times New Roman" w:hAnsi="Times New Roman" w:cs="Times New Roman"/>
+          <w:sz w:val="24"/>
+        </w:rPr>
+        <w:fldChar w:fldCharType="begin" w:fldLock="1"/>
+      </w:r>
+      <w:r>
+        <w:rPr>
+          <w:rFonts w:ascii="Times New Roman" w:hAnsi="Times New Roman" w:cs="Times New Roman"/>
+          <w:sz w:val="24"/>
+        </w:rPr>
+        <w:instrText>ADDIN CSL_CITATION {"citationItems":[{"id":"ITEM-1","itemData":{"author":[{"dropping-particle":"","family":"Kwan","given":"Mei-Po","non-dropping-particle":"","parse-names":false,"suffix":""}],"id":"ITEM-1","issued":{"date-parts":[["2000"]]},"title":"Evaluating gender differences in individual accessibility: A study using trip data collected by the global positioning system","type":"report"},"uris":["http://www.mendeley.com/documents/?uuid=9e4d25d8-4768-4d20-893a-87dc6d1c0d9a"]}],"mendeley":{"formattedCitation":"(M.-P. Kwan, 2000)","plainTextFormattedCitation":"(M.-P. Kwan, 2000)","previouslyFormattedCitation":"(M.-P. Kwan, 2000)"},"properties":{"noteIndex":0},"schema":"https://github.com/citation-style-language/schema/raw/master/csl-citation.json"}</w:instrText>
+      </w:r>
+      <w:r>
+        <w:rPr>
+          <w:rFonts w:ascii="Times New Roman" w:hAnsi="Times New Roman" w:cs="Times New Roman"/>
+          <w:sz w:val="24"/>
+        </w:rPr>
+        <w:fldChar w:fldCharType="separate"/>
+      </w:r>
+      <w:r>
+        <w:rPr>
+          <w:rFonts w:ascii="Times New Roman" w:hAnsi="Times New Roman" w:cs="Times New Roman"/>
+          <w:noProof/>
+          <w:sz w:val="24"/>
+        </w:rPr>
+        <w:t>(M.-P. Kwan, 2000)</w:t>
+      </w:r>
+      <w:r>
+        <w:rPr>
+          <w:rFonts w:ascii="Times New Roman" w:hAnsi="Times New Roman" w:cs="Times New Roman"/>
+          <w:sz w:val="24"/>
+        </w:rPr>
+        <w:fldChar w:fldCharType="end"/>
+      </w:r>
+      <w:r>
+        <w:rPr>
+          <w:rFonts w:ascii="Times New Roman" w:hAnsi="Times New Roman" w:cs="Times New Roman"/>
+          <w:sz w:val="24"/>
+        </w:rPr>
+        <w:t xml:space="preserve"> and</w:t>
+      </w:r>
+      <w:r>
+        <w:rPr>
+          <w:rFonts w:ascii="Times New Roman" w:hAnsi="Times New Roman" w:cs="Times New Roman"/>
+          <w:sz w:val="24"/>
+        </w:rPr>
+        <w:t xml:space="preserve"> </w:t>
+      </w:r>
+      <w:r>
+        <w:rPr>
+          <w:rFonts w:ascii="Times New Roman" w:hAnsi="Times New Roman" w:cs="Times New Roman"/>
+          <w:sz w:val="24"/>
+        </w:rPr>
+        <w:t>Automatic Vehicle Location (AVL)</w:t>
+      </w:r>
+      <w:r>
+        <w:rPr>
+          <w:rFonts w:ascii="Times New Roman" w:hAnsi="Times New Roman" w:cs="Times New Roman"/>
+          <w:sz w:val="24"/>
+        </w:rPr>
+        <w:t xml:space="preserve"> </w:t>
+      </w:r>
+      <w:r>
+        <w:rPr>
+          <w:rFonts w:ascii="Times New Roman" w:hAnsi="Times New Roman" w:cs="Times New Roman"/>
+          <w:sz w:val="24"/>
+        </w:rPr>
+        <w:fldChar w:fldCharType="begin" w:fldLock="1"/>
+      </w:r>
+      <w:r>
+        <w:rPr>
+          <w:rFonts w:ascii="Times New Roman" w:hAnsi="Times New Roman" w:cs="Times New Roman"/>
+          <w:sz w:val="24"/>
+        </w:rPr>
+        <w:instrText>ADDIN CSL_CITATION {"citationItems":[{"id":"ITEM-1","itemData":{"ISSN":"0968-090X","author":[{"dropping-particle":"","family":"Tang","given":"Jinjin","non-dropping-particle":"","parse-names":false,"suffix":""},{"dropping-particle":"","family":"Song","given":"Ying","non-dropping-particle":"","parse-names":false,"suffix":""},{"dropping-particle":"","family":"Miller","given":"Harvey J","non-dropping-particle":"","parse-names":false,"suffix":""},{"dropping-particle":"","family":"Zhou","given":"Xuesong","non-dropping-particle":"","parse-names":false,"suffix":""}],"container-title":"Transportation Research Part C: Emerging Technologies","id":"ITEM-1","issued":{"date-parts":[["2016"]]},"page":"176-194","publisher":"Elsevier","title":"Estimating the most likely space–time paths, dwell times and path uncertainties from vehicle trajectory data: A time geographic method","type":"article-journal","volume":"66"},"uris":["http://www.mendeley.com/documents/?uuid=c0ea8b2f-b355-46ed-a38c-9455dea2dfd1"]}],"mendeley":{"formattedCitation":"(Tang, Song, Miller, &amp; Zhou, 2016)","plainTextFormattedCitation":"(Tang, Song, Miller, &amp; Zhou, 2016)","previouslyFormattedCitation":"(Tang, Song, Miller, &amp; Zhou, 2016)"},"properties":{"noteIndex":0},"schema":"https://github.com/citation-style-language/schema/raw/master/csl-citation.json"}</w:instrText>
+      </w:r>
+      <w:r>
+        <w:rPr>
+          <w:rFonts w:ascii="Times New Roman" w:hAnsi="Times New Roman" w:cs="Times New Roman"/>
+          <w:sz w:val="24"/>
+        </w:rPr>
+        <w:fldChar w:fldCharType="separate"/>
+      </w:r>
+      <w:r>
+        <w:rPr>
+          <w:rFonts w:ascii="Times New Roman" w:hAnsi="Times New Roman" w:cs="Times New Roman"/>
+          <w:noProof/>
+          <w:sz w:val="24"/>
+        </w:rPr>
+        <w:t>(Tang, Song, Miller, &amp; Zhou, 2016)</w:t>
+      </w:r>
+      <w:r>
+        <w:rPr>
+          <w:rFonts w:ascii="Times New Roman" w:hAnsi="Times New Roman" w:cs="Times New Roman"/>
+          <w:sz w:val="24"/>
+        </w:rPr>
+        <w:fldChar w:fldCharType="end"/>
+      </w:r>
+      <w:r>
+        <w:rPr>
+          <w:rFonts w:ascii="Times New Roman" w:hAnsi="Times New Roman" w:cs="Times New Roman"/>
+          <w:sz w:val="24"/>
+        </w:rPr>
+        <w:t xml:space="preserve">. </w:t>
+      </w:r>
+      <w:r>
+        <w:rPr>
+          <w:rFonts w:ascii="Times New Roman" w:hAnsi="Times New Roman" w:cs="Times New Roman"/>
+          <w:sz w:val="24"/>
+        </w:rPr>
+        <w:t xml:space="preserve">This is a further step towards more </w:t>
+      </w:r>
+      <w:r>
+        <w:rPr>
+          <w:rFonts w:ascii="Times New Roman" w:hAnsi="Times New Roman" w:cs="Times New Roman"/>
+          <w:sz w:val="24"/>
+        </w:rPr>
+        <w:t>comprehensive</w:t>
+      </w:r>
+      <w:r>
+        <w:rPr>
+          <w:rFonts w:ascii="Times New Roman" w:hAnsi="Times New Roman" w:cs="Times New Roman"/>
+          <w:sz w:val="24"/>
+        </w:rPr>
+        <w:t xml:space="preserve"> measure</w:t>
+      </w:r>
+      <w:r>
+        <w:rPr>
+          <w:rFonts w:ascii="Times New Roman" w:hAnsi="Times New Roman" w:cs="Times New Roman"/>
+          <w:sz w:val="24"/>
+        </w:rPr>
+        <w:t>ment</w:t>
+      </w:r>
+      <w:r>
+        <w:rPr>
+          <w:rFonts w:ascii="Times New Roman" w:hAnsi="Times New Roman" w:cs="Times New Roman"/>
+          <w:sz w:val="24"/>
+        </w:rPr>
+        <w:t xml:space="preserve"> of accessibility</w:t>
+      </w:r>
+      <w:r>
+        <w:rPr>
+          <w:rFonts w:ascii="Times New Roman" w:hAnsi="Times New Roman" w:cs="Times New Roman"/>
+          <w:sz w:val="24"/>
+        </w:rPr>
+        <w:t xml:space="preserve"> with STP</w:t>
+      </w:r>
+      <w:r>
+        <w:rPr>
+          <w:rFonts w:ascii="Times New Roman" w:hAnsi="Times New Roman" w:cs="Times New Roman"/>
+          <w:sz w:val="24"/>
+        </w:rPr>
+        <w:t>.</w:t>
+      </w:r>
+      <w:r>
+        <w:rPr>
+          <w:rFonts w:ascii="Times New Roman" w:hAnsi="Times New Roman" w:cs="Times New Roman"/>
+          <w:sz w:val="24"/>
+        </w:rPr>
+        <w:t xml:space="preserve"> </w:t>
+      </w:r>
+      <w:r>
+        <w:rPr>
+          <w:rFonts w:ascii="Times New Roman" w:hAnsi="Times New Roman" w:cs="Times New Roman"/>
+          <w:sz w:val="24"/>
+        </w:rPr>
+        <w:t>More abundant data also motivate more conceptual innovations</w:t>
+      </w:r>
+      <w:r>
+        <w:rPr>
+          <w:rFonts w:ascii="Times New Roman" w:hAnsi="Times New Roman" w:cs="Times New Roman"/>
+          <w:sz w:val="24"/>
+        </w:rPr>
+        <w:t xml:space="preserve"> and more diverse and detailed interpretation</w:t>
       </w:r>
       <w:r>
         <w:rPr>
@@ -1870,35 +2283,87 @@
           <w:rFonts w:ascii="Times New Roman" w:hAnsi="Times New Roman" w:cs="Times New Roman"/>
           <w:sz w:val="24"/>
         </w:rPr>
-        <w:t xml:space="preserve"> become more </w:t>
-      </w:r>
-      <w:r>
-        <w:rPr>
-          <w:rFonts w:ascii="Times New Roman" w:hAnsi="Times New Roman" w:cs="Times New Roman"/>
-          <w:sz w:val="24"/>
-        </w:rPr>
-        <w:t>people-oriented</w:t>
-      </w:r>
-      <w:r>
-        <w:rPr>
-          <w:rFonts w:ascii="Times New Roman" w:hAnsi="Times New Roman" w:cs="Times New Roman"/>
-          <w:sz w:val="24"/>
-        </w:rPr>
-        <w:t xml:space="preserve"> and detailed</w:t>
-      </w:r>
-      <w:r>
-        <w:rPr>
-          <w:rFonts w:ascii="Times New Roman" w:hAnsi="Times New Roman" w:cs="Times New Roman"/>
-          <w:sz w:val="24"/>
-        </w:rPr>
-        <w:t>, the data collection</w:t>
-      </w:r>
-      <w:r>
-        <w:rPr>
-          <w:rFonts w:ascii="Times New Roman" w:hAnsi="Times New Roman" w:cs="Times New Roman"/>
-          <w:sz w:val="24"/>
-        </w:rPr>
-        <w:t xml:space="preserve"> process</w:t>
+        <w:t xml:space="preserve"> of human mobility</w:t>
+      </w:r>
+      <w:r>
+        <w:rPr>
+          <w:rFonts w:ascii="Times New Roman" w:hAnsi="Times New Roman" w:cs="Times New Roman"/>
+          <w:sz w:val="24"/>
+        </w:rPr>
+        <w:t xml:space="preserve"> pattern</w:t>
+      </w:r>
+      <w:r>
+        <w:rPr>
+          <w:rFonts w:ascii="Times New Roman" w:hAnsi="Times New Roman" w:cs="Times New Roman"/>
+          <w:sz w:val="24"/>
+        </w:rPr>
+        <w:t xml:space="preserve">. For example, </w:t>
+      </w:r>
+      <w:r>
+        <w:rPr>
+          <w:rFonts w:ascii="Times New Roman" w:hAnsi="Times New Roman" w:cs="Times New Roman"/>
+          <w:sz w:val="24"/>
+        </w:rPr>
+        <w:fldChar w:fldCharType="begin" w:fldLock="1"/>
+      </w:r>
+      <w:r>
+        <w:rPr>
+          <w:rFonts w:ascii="Times New Roman" w:hAnsi="Times New Roman" w:cs="Times New Roman"/>
+          <w:sz w:val="24"/>
+        </w:rPr>
+        <w:instrText>ADDIN CSL_CITATION {"citationItems":[{"id":"ITEM-1","itemData":{"ISSN":"1361-9209","author":[{"dropping-particle":"","family":"Lee","given":"Jinhyung","non-dropping-particle":"","parse-names":false,"suffix":""},{"dropping-particle":"","family":"Miller","given":"Harvey J","non-dropping-particle":"","parse-names":false,"suffix":""}],"container-title":"Transportation Research Part D: Transport and Environment","id":"ITEM-1","issued":{"date-parts":[["2019"]]},"page":"250-264","publisher":"Elsevier","title":"Analyzing collective accessibility using average space-time prisms","type":"article-journal","volume":"69"},"uris":["http://www.mendeley.com/documents/?uuid=1e576579-f551-40df-96dd-1da3f21eb11f"]}],"mendeley":{"formattedCitation":"(Lee &amp; Miller, 2019)","manualFormatting":"Lee &amp; Miller (2019)","plainTextFormattedCitation":"(Lee &amp; Miller, 2019)","previouslyFormattedCitation":"(Lee &amp; Miller, 2019)"},"properties":{"noteIndex":0},"schema":"https://github.com/citation-style-language/schema/raw/master/csl-citation.json"}</w:instrText>
+      </w:r>
+      <w:r>
+        <w:rPr>
+          <w:rFonts w:ascii="Times New Roman" w:hAnsi="Times New Roman" w:cs="Times New Roman"/>
+          <w:sz w:val="24"/>
+        </w:rPr>
+        <w:fldChar w:fldCharType="separate"/>
+      </w:r>
+      <w:r>
+        <w:rPr>
+          <w:rFonts w:ascii="Times New Roman" w:hAnsi="Times New Roman" w:cs="Times New Roman"/>
+          <w:noProof/>
+          <w:sz w:val="24"/>
+        </w:rPr>
+        <w:t xml:space="preserve">Lee &amp; Miller </w:t>
+      </w:r>
+      <w:r>
+        <w:rPr>
+          <w:rFonts w:ascii="Times New Roman" w:hAnsi="Times New Roman" w:cs="Times New Roman"/>
+          <w:noProof/>
+          <w:sz w:val="24"/>
+        </w:rPr>
+        <w:t>(</w:t>
+      </w:r>
+      <w:r>
+        <w:rPr>
+          <w:rFonts w:ascii="Times New Roman" w:hAnsi="Times New Roman" w:cs="Times New Roman"/>
+          <w:noProof/>
+          <w:sz w:val="24"/>
+        </w:rPr>
+        <w:t>2019)</w:t>
+      </w:r>
+      <w:r>
+        <w:rPr>
+          <w:rFonts w:ascii="Times New Roman" w:hAnsi="Times New Roman" w:cs="Times New Roman"/>
+          <w:sz w:val="24"/>
+        </w:rPr>
+        <w:fldChar w:fldCharType="end"/>
+      </w:r>
+      <w:r>
+        <w:rPr>
+          <w:rFonts w:ascii="Times New Roman" w:hAnsi="Times New Roman" w:cs="Times New Roman"/>
+          <w:sz w:val="24"/>
+        </w:rPr>
+        <w:t xml:space="preserve"> introduce a</w:t>
+      </w:r>
+      <w:r>
+        <w:rPr>
+          <w:rFonts w:ascii="Times New Roman" w:hAnsi="Times New Roman" w:cs="Times New Roman"/>
+          <w:sz w:val="24"/>
+        </w:rPr>
+        <w:t>n</w:t>
       </w:r>
       <w:r>
         <w:rPr>
@@ -1912,28 +2377,21 @@
           <w:rFonts w:ascii="Times New Roman" w:hAnsi="Times New Roman" w:cs="Times New Roman"/>
           <w:sz w:val="24"/>
         </w:rPr>
-        <w:t xml:space="preserve">is </w:t>
-      </w:r>
-      <w:r>
-        <w:rPr>
-          <w:rFonts w:ascii="Times New Roman" w:hAnsi="Times New Roman" w:cs="Times New Roman"/>
-          <w:sz w:val="24"/>
-        </w:rPr>
-        <w:t xml:space="preserve">still </w:t>
-      </w:r>
-      <w:r>
-        <w:rPr>
-          <w:rFonts w:ascii="Times New Roman" w:hAnsi="Times New Roman" w:cs="Times New Roman"/>
-          <w:sz w:val="24"/>
-        </w:rPr>
-        <w:t xml:space="preserve">inconvenient </w:t>
-      </w:r>
-      <w:r>
-        <w:rPr>
-          <w:rFonts w:ascii="Times New Roman" w:hAnsi="Times New Roman" w:cs="Times New Roman"/>
-          <w:sz w:val="24"/>
-        </w:rPr>
-        <w:t xml:space="preserve">and inconsistent. For example, </w:t>
+        <w:t>analytical time geographic method</w:t>
+      </w:r>
+      <w:r>
+        <w:rPr>
+          <w:rFonts w:ascii="Times New Roman" w:hAnsi="Times New Roman" w:cs="Times New Roman"/>
+          <w:sz w:val="24"/>
+        </w:rPr>
+        <w:t xml:space="preserve"> to </w:t>
+      </w:r>
+      <w:r>
+        <w:rPr>
+          <w:rFonts w:ascii="Times New Roman" w:hAnsi="Times New Roman" w:cs="Times New Roman"/>
+          <w:sz w:val="24"/>
+        </w:rPr>
+        <w:t xml:space="preserve">calculate a collective-level representative STP. </w:t>
       </w:r>
       <w:r>
         <w:rPr>
@@ -1944,31 +2402,10 @@
       </w:r>
       <w:r>
         <w:rPr>
-          <w:rFonts w:ascii="Times New Roman" w:hAnsi="Times New Roman" w:cs="Times New Roman" w:hint="eastAsia"/>
-          <w:sz w:val="24"/>
-        </w:rPr>
-        <w:instrText>ADDIN CSL_CITATION {"citationItems":[{"id":"ITEM-1","itemData":{"ISSN":"0033-0124","author":[{"dropping-particle":"","family":"Kwan","given":"Mei</w:instrText>
-      </w:r>
-      <w:r>
-        <w:rPr>
-          <w:rFonts w:ascii="Times New Roman" w:hAnsi="Times New Roman" w:cs="Times New Roman" w:hint="eastAsia"/>
-          <w:sz w:val="24"/>
-        </w:rPr>
-        <w:instrText>‐</w:instrText>
-      </w:r>
-      <w:r>
-        <w:rPr>
-          <w:rFonts w:ascii="Times New Roman" w:hAnsi="Times New Roman" w:cs="Times New Roman" w:hint="eastAsia"/>
-          <w:sz w:val="24"/>
-        </w:rPr>
-        <w:instrText>Po","non-dropping-particle":"","parse-names":false,"suffix":""}],"container-title":"The Professional Geograph</w:instrText>
-      </w:r>
-      <w:r>
-        <w:rPr>
-          <w:rFonts w:ascii="Times New Roman" w:hAnsi="Times New Roman" w:cs="Times New Roman"/>
-          <w:sz w:val="24"/>
-        </w:rPr>
-        <w:instrText>er","id":"ITEM-1","issue":"2","issued":{"date-parts":[["1999"]]},"page":"210-227","publisher":"Wiley Online Library","title":"Gender and individual access to urban opportunities: a study using space–time measures","type":"article-journal","volume":"51"},"uris":["http://www.mendeley.com/documents/?uuid=0a4dec39-fb68-43ac-af4b-ac393bfe6a33"]}],"mendeley":{"formattedCitation":"(M. Kwan, 1999)","manualFormatting":"Kwan (1999)","plainTextFormattedCitation":"(M. Kwan, 1999)","previouslyFormattedCitation":"(M. Kwan, 1999)"},"properties":{"noteIndex":0},"schema":"https://github.com/citation-style-language/schema/raw/master/csl-citation.json"}</w:instrText>
+          <w:rFonts w:ascii="Times New Roman" w:hAnsi="Times New Roman" w:cs="Times New Roman"/>
+          <w:sz w:val="24"/>
+        </w:rPr>
+        <w:instrText>ADDIN CSL_CITATION {"citationItems":[{"id":"ITEM-1","itemData":{"ISSN":"0966-6923","author":[{"dropping-particle":"","family":"Lee","given":"Jinhyung","non-dropping-particle":"","parse-names":false,"suffix":""},{"dropping-particle":"","family":"Miller","given":"Harvey J","non-dropping-particle":"","parse-names":false,"suffix":""}],"container-title":"Journal of transport geography","id":"ITEM-1","issued":{"date-parts":[["2020"]]},"page":"102747","publisher":"Elsevier","title":"Robust accessibility: Measuring accessibility based on travelers' heterogeneous strategies for managing travel time uncertainty","type":"article-journal","volume":"86"},"uris":["http://www.mendeley.com/documents/?uuid=c2230afa-ce0b-483b-a55f-4f72a49c8ac6"]}],"mendeley":{"formattedCitation":"(Lee &amp; Miller, 2020)","manualFormatting":"Lee &amp; Miller (2020)","plainTextFormattedCitation":"(Lee &amp; Miller, 2020)","previouslyFormattedCitation":"(Lee &amp; Miller, 2020)"},"properties":{"noteIndex":0},"schema":"https://github.com/citation-style-language/schema/raw/master/csl-citation.json"}</w:instrText>
       </w:r>
       <w:r>
         <w:rPr>
@@ -1983,7 +2420,7 @@
           <w:noProof/>
           <w:sz w:val="24"/>
         </w:rPr>
-        <w:t xml:space="preserve">Kwan </w:t>
+        <w:t xml:space="preserve">Lee &amp; Miller </w:t>
       </w:r>
       <w:r>
         <w:rPr>
@@ -1999,7 +2436,7 @@
           <w:noProof/>
           <w:sz w:val="24"/>
         </w:rPr>
-        <w:t>1999)</w:t>
+        <w:t>2020)</w:t>
       </w:r>
       <w:r>
         <w:rPr>
@@ -2013,55 +2450,6 @@
           <w:rFonts w:ascii="Times New Roman" w:hAnsi="Times New Roman" w:cs="Times New Roman"/>
           <w:sz w:val="24"/>
         </w:rPr>
-        <w:t xml:space="preserve"> explores individual accessibility and applies the method </w:t>
-      </w:r>
-      <w:r>
-        <w:rPr>
-          <w:rFonts w:ascii="Times New Roman" w:hAnsi="Times New Roman" w:cs="Times New Roman" w:hint="eastAsia"/>
-          <w:sz w:val="24"/>
-        </w:rPr>
-        <w:t>in</w:t>
-      </w:r>
-      <w:r>
-        <w:rPr>
-          <w:rFonts w:ascii="Times New Roman" w:hAnsi="Times New Roman" w:cs="Times New Roman"/>
-          <w:sz w:val="24"/>
-        </w:rPr>
-        <w:t xml:space="preserve"> Franklin County, Ohio with a travel diary dataset manually collected by the author</w:t>
-      </w:r>
-      <w:r>
-        <w:rPr>
-          <w:rFonts w:ascii="Times New Roman" w:hAnsi="Times New Roman" w:cs="Times New Roman"/>
-          <w:sz w:val="24"/>
-        </w:rPr>
-        <w:t xml:space="preserve">. </w:t>
-      </w:r>
-      <w:r>
-        <w:rPr>
-          <w:rFonts w:ascii="Times New Roman" w:hAnsi="Times New Roman" w:cs="Times New Roman"/>
-          <w:sz w:val="24"/>
-        </w:rPr>
-        <w:t xml:space="preserve">New data technologies motivate </w:t>
-      </w:r>
-      <w:r>
-        <w:rPr>
-          <w:rFonts w:ascii="Times New Roman" w:hAnsi="Times New Roman" w:cs="Times New Roman"/>
-          <w:sz w:val="24"/>
-        </w:rPr>
-        <w:t>more analytical and empirical studies</w:t>
-      </w:r>
-      <w:r>
-        <w:rPr>
-          <w:rFonts w:ascii="Times New Roman" w:hAnsi="Times New Roman" w:cs="Times New Roman"/>
-          <w:sz w:val="24"/>
-        </w:rPr>
-        <w:t>,</w:t>
-      </w:r>
-      <w:r>
-        <w:rPr>
-          <w:rFonts w:ascii="Times New Roman" w:hAnsi="Times New Roman" w:cs="Times New Roman"/>
-          <w:sz w:val="24"/>
-        </w:rPr>
         <w:t xml:space="preserve"> </w:t>
       </w:r>
       <w:r>
@@ -2069,583 +2457,28 @@
           <w:rFonts w:ascii="Times New Roman" w:hAnsi="Times New Roman" w:cs="Times New Roman"/>
           <w:sz w:val="24"/>
         </w:rPr>
-        <w:t>such as Global Positioning System (GPS)</w:t>
-      </w:r>
-      <w:r>
-        <w:rPr>
-          <w:rFonts w:ascii="Times New Roman" w:hAnsi="Times New Roman" w:cs="Times New Roman"/>
-          <w:sz w:val="24"/>
-        </w:rPr>
-        <w:t xml:space="preserve"> </w:t>
-      </w:r>
-      <w:r>
-        <w:rPr>
-          <w:rFonts w:ascii="Times New Roman" w:hAnsi="Times New Roman" w:cs="Times New Roman"/>
-          <w:sz w:val="24"/>
-        </w:rPr>
-        <w:fldChar w:fldCharType="begin" w:fldLock="1"/>
-      </w:r>
-      <w:r>
-        <w:rPr>
-          <w:rFonts w:ascii="Times New Roman" w:hAnsi="Times New Roman" w:cs="Times New Roman"/>
-          <w:sz w:val="24"/>
-        </w:rPr>
-        <w:instrText>ADDIN CSL_CITATION {"citationItems":[{"id":"ITEM-1","itemData":{"author":[{"dropping-particle":"","family":"Kwan","given":"Mei-Po","non-dropping-particle":"","parse-names":false,"suffix":""}],"id":"ITEM-1","issued":{"date-parts":[["2000"]]},"title":"Evaluating gender differences in individual accessibility: A study using trip data collected by the global positioning system","type":"report"},"uris":["http://www.mendeley.com/documents/?uuid=9e4d25d8-4768-4d20-893a-87dc6d1c0d9a"]}],"mendeley":{"formattedCitation":"(M.-P. Kwan, 2000)","plainTextFormattedCitation":"(M.-P. Kwan, 2000)","previouslyFormattedCitation":"(M.-P. Kwan, 2000)"},"properties":{"noteIndex":0},"schema":"https://github.com/citation-style-language/schema/raw/master/csl-citation.json"}</w:instrText>
-      </w:r>
-      <w:r>
-        <w:rPr>
-          <w:rFonts w:ascii="Times New Roman" w:hAnsi="Times New Roman" w:cs="Times New Roman"/>
-          <w:sz w:val="24"/>
-        </w:rPr>
-        <w:fldChar w:fldCharType="separate"/>
-      </w:r>
-      <w:r>
-        <w:rPr>
-          <w:rFonts w:ascii="Times New Roman" w:hAnsi="Times New Roman" w:cs="Times New Roman"/>
-          <w:noProof/>
-          <w:sz w:val="24"/>
-        </w:rPr>
-        <w:t>(M.-P. Kwan, 2000)</w:t>
-      </w:r>
-      <w:r>
-        <w:rPr>
-          <w:rFonts w:ascii="Times New Roman" w:hAnsi="Times New Roman" w:cs="Times New Roman"/>
-          <w:sz w:val="24"/>
-        </w:rPr>
-        <w:fldChar w:fldCharType="end"/>
-      </w:r>
-      <w:r>
-        <w:rPr>
-          <w:rFonts w:ascii="Times New Roman" w:hAnsi="Times New Roman" w:cs="Times New Roman"/>
-          <w:sz w:val="24"/>
-        </w:rPr>
-        <w:t xml:space="preserve"> and</w:t>
-      </w:r>
-      <w:r>
-        <w:rPr>
-          <w:rFonts w:ascii="Times New Roman" w:hAnsi="Times New Roman" w:cs="Times New Roman"/>
-          <w:sz w:val="24"/>
-        </w:rPr>
-        <w:t xml:space="preserve"> </w:t>
-      </w:r>
-      <w:r>
-        <w:rPr>
-          <w:rFonts w:ascii="Times New Roman" w:hAnsi="Times New Roman" w:cs="Times New Roman"/>
-          <w:sz w:val="24"/>
-        </w:rPr>
-        <w:t>Automatic Vehicle Location (AVL)</w:t>
-      </w:r>
-      <w:r>
-        <w:rPr>
-          <w:rFonts w:ascii="Times New Roman" w:hAnsi="Times New Roman" w:cs="Times New Roman"/>
-          <w:sz w:val="24"/>
-        </w:rPr>
-        <w:t xml:space="preserve"> </w:t>
-      </w:r>
-      <w:r>
-        <w:rPr>
-          <w:rFonts w:ascii="Times New Roman" w:hAnsi="Times New Roman" w:cs="Times New Roman"/>
-          <w:sz w:val="24"/>
-        </w:rPr>
-        <w:fldChar w:fldCharType="begin" w:fldLock="1"/>
-      </w:r>
-      <w:r>
-        <w:rPr>
-          <w:rFonts w:ascii="Times New Roman" w:hAnsi="Times New Roman" w:cs="Times New Roman"/>
-          <w:sz w:val="24"/>
-        </w:rPr>
-        <w:instrText>ADDIN CSL_CITATION {"citationItems":[{"id":"ITEM-1","itemData":{"ISSN":"0968-090X","author":[{"dropping-particle":"","family":"Tang","given":"Jinjin","non-dropping-particle":"","parse-names":false,"suffix":""},{"dropping-particle":"","family":"Song","given":"Ying","non-dropping-particle":"","parse-names":false,"suffix":""},{"dropping-particle":"","family":"Miller","given":"Harvey J","non-dropping-particle":"","parse-names":false,"suffix":""},{"dropping-particle":"","family":"Zhou","given":"Xuesong","non-dropping-particle":"","parse-names":false,"suffix":""}],"container-title":"Transportation Research Part C: Emerging Technologies","id":"ITEM-1","issued":{"date-parts":[["2016"]]},"page":"176-194","publisher":"Elsevier","title":"Estimating the most likely space–time paths, dwell times and path uncertainties from vehicle trajectory data: A time geographic method","type":"article-journal","volume":"66"},"uris":["http://www.mendeley.com/documents/?uuid=c0ea8b2f-b355-46ed-a38c-9455dea2dfd1"]}],"mendeley":{"formattedCitation":"(Tang, Song, Miller, &amp; Zhou, 2016)","plainTextFormattedCitation":"(Tang, Song, Miller, &amp; Zhou, 2016)","previouslyFormattedCitation":"(Tang, Song, Miller, &amp; Zhou, 2016)"},"properties":{"noteIndex":0},"schema":"https://github.com/citation-style-language/schema/raw/master/csl-citation.json"}</w:instrText>
-      </w:r>
-      <w:r>
-        <w:rPr>
-          <w:rFonts w:ascii="Times New Roman" w:hAnsi="Times New Roman" w:cs="Times New Roman"/>
-          <w:sz w:val="24"/>
-        </w:rPr>
-        <w:fldChar w:fldCharType="separate"/>
-      </w:r>
-      <w:r>
-        <w:rPr>
-          <w:rFonts w:ascii="Times New Roman" w:hAnsi="Times New Roman" w:cs="Times New Roman"/>
-          <w:noProof/>
-          <w:sz w:val="24"/>
-        </w:rPr>
-        <w:t>(Tang, Song, Miller, &amp; Zhou, 2016)</w:t>
-      </w:r>
-      <w:r>
-        <w:rPr>
-          <w:rFonts w:ascii="Times New Roman" w:hAnsi="Times New Roman" w:cs="Times New Roman"/>
-          <w:sz w:val="24"/>
-        </w:rPr>
-        <w:fldChar w:fldCharType="end"/>
-      </w:r>
-      <w:r>
-        <w:rPr>
-          <w:rFonts w:ascii="Times New Roman" w:hAnsi="Times New Roman" w:cs="Times New Roman"/>
-          <w:sz w:val="24"/>
-        </w:rPr>
-        <w:t xml:space="preserve">. </w:t>
-      </w:r>
-      <w:r>
-        <w:rPr>
-          <w:rFonts w:ascii="Times New Roman" w:hAnsi="Times New Roman" w:cs="Times New Roman"/>
-          <w:sz w:val="24"/>
-        </w:rPr>
-        <w:t xml:space="preserve">This is a further step towards more </w:t>
-      </w:r>
-      <w:r>
-        <w:rPr>
-          <w:rFonts w:ascii="Times New Roman" w:hAnsi="Times New Roman" w:cs="Times New Roman"/>
-          <w:sz w:val="24"/>
-        </w:rPr>
-        <w:t>comprehensive</w:t>
-      </w:r>
-      <w:r>
-        <w:rPr>
-          <w:rFonts w:ascii="Times New Roman" w:hAnsi="Times New Roman" w:cs="Times New Roman"/>
-          <w:sz w:val="24"/>
-        </w:rPr>
-        <w:t xml:space="preserve"> measure</w:t>
-      </w:r>
-      <w:r>
-        <w:rPr>
-          <w:rFonts w:ascii="Times New Roman" w:hAnsi="Times New Roman" w:cs="Times New Roman"/>
-          <w:sz w:val="24"/>
-        </w:rPr>
-        <w:t>ment</w:t>
-      </w:r>
-      <w:r>
-        <w:rPr>
-          <w:rFonts w:ascii="Times New Roman" w:hAnsi="Times New Roman" w:cs="Times New Roman"/>
-          <w:sz w:val="24"/>
-        </w:rPr>
-        <w:t xml:space="preserve"> of accessibility; however, the data are still largely inaccessible for the public and tedious to collect. </w:t>
-      </w:r>
-    </w:p>
-    <w:p>
-      <w:pPr>
-        <w:ind w:firstLine="720"/>
-        <w:rPr>
-          <w:rFonts w:ascii="Times New Roman" w:hAnsi="Times New Roman" w:cs="Times New Roman"/>
-          <w:sz w:val="24"/>
-        </w:rPr>
-      </w:pPr>
-      <w:r>
-        <w:rPr>
-          <w:rFonts w:ascii="Times New Roman" w:hAnsi="Times New Roman" w:cs="Times New Roman"/>
-          <w:sz w:val="24"/>
-        </w:rPr>
-        <w:t>The rise of standard data format</w:t>
-      </w:r>
-      <w:r>
-        <w:rPr>
-          <w:rFonts w:ascii="Times New Roman" w:hAnsi="Times New Roman" w:cs="Times New Roman"/>
-          <w:sz w:val="24"/>
-        </w:rPr>
-        <w:t xml:space="preserve"> General Transit Feed Specification</w:t>
-      </w:r>
-      <w:r>
-        <w:rPr>
-          <w:rFonts w:ascii="Times New Roman" w:hAnsi="Times New Roman" w:cs="Times New Roman"/>
-          <w:sz w:val="24"/>
-        </w:rPr>
-        <w:t xml:space="preserve"> (GTFS)</w:t>
-      </w:r>
-      <w:r>
-        <w:rPr>
-          <w:rFonts w:ascii="Times New Roman" w:hAnsi="Times New Roman" w:cs="Times New Roman"/>
-          <w:sz w:val="24"/>
-        </w:rPr>
-        <w:t xml:space="preserve"> marks </w:t>
-      </w:r>
-      <w:r>
-        <w:rPr>
-          <w:rFonts w:ascii="Times New Roman" w:hAnsi="Times New Roman" w:cs="Times New Roman"/>
-          <w:sz w:val="24"/>
-        </w:rPr>
-        <w:t>another</w:t>
-      </w:r>
-      <w:r>
-        <w:rPr>
-          <w:rFonts w:ascii="Times New Roman" w:hAnsi="Times New Roman" w:cs="Times New Roman"/>
-          <w:sz w:val="24"/>
-        </w:rPr>
-        <w:t xml:space="preserve"> </w:t>
-      </w:r>
-      <w:r>
-        <w:rPr>
-          <w:rFonts w:ascii="Times New Roman" w:hAnsi="Times New Roman" w:cs="Times New Roman"/>
-          <w:sz w:val="24"/>
-        </w:rPr>
-        <w:t>boom of accessibility studies</w:t>
-      </w:r>
-      <w:r>
-        <w:rPr>
-          <w:rFonts w:ascii="Times New Roman" w:hAnsi="Times New Roman" w:cs="Times New Roman"/>
-          <w:sz w:val="24"/>
-        </w:rPr>
-        <w:t xml:space="preserve"> </w:t>
-      </w:r>
-      <w:r>
-        <w:rPr>
-          <w:rFonts w:ascii="Times New Roman" w:hAnsi="Times New Roman" w:cs="Times New Roman"/>
-          <w:sz w:val="24"/>
-        </w:rPr>
-        <w:fldChar w:fldCharType="begin" w:fldLock="1"/>
-      </w:r>
-      <w:r>
-        <w:rPr>
-          <w:rFonts w:ascii="Times New Roman" w:hAnsi="Times New Roman" w:cs="Times New Roman"/>
-          <w:sz w:val="24"/>
-        </w:rPr>
-        <w:instrText>ADDIN CSL_CITATION {"citationItems":[{"id":"ITEM-1","itemData":{"author":[{"dropping-particle":"","family":"Wessel","given":"Nate","non-dropping-particle":"","parse-names":false,"suffix":""},{"dropping-particle":"","family":"Farber","given":"Steven","non-dropping-particle":"","parse-names":false,"suffix":""}],"container-title":"Journal of Transport and Land Use","id":"ITEM-1","issue":"1","issued":{"date-parts":[["2019"]]},"page":"475-500","publisher":"JSTOR","title":"On the accuracy of schedule-based GTFS for measuring accessibility","type":"article-journal","volume":"12"},"uris":["http://www.mendeley.com/documents/?uuid=7b5af126-3f70-48c4-91ba-bd89fb0a6e4e"]}],"mendeley":{"formattedCitation":"(Wessel &amp; Farber, 2019)","plainTextFormattedCitation":"(Wessel &amp; Farber, 2019)","previouslyFormattedCitation":"(Wessel &amp; Farber, 2019)"},"properties":{"noteIndex":0},"schema":"https://github.com/citation-style-language/schema/raw/master/csl-citation.json"}</w:instrText>
-      </w:r>
-      <w:r>
-        <w:rPr>
-          <w:rFonts w:ascii="Times New Roman" w:hAnsi="Times New Roman" w:cs="Times New Roman"/>
-          <w:sz w:val="24"/>
-        </w:rPr>
-        <w:fldChar w:fldCharType="separate"/>
-      </w:r>
-      <w:r>
-        <w:rPr>
-          <w:rFonts w:ascii="Times New Roman" w:hAnsi="Times New Roman" w:cs="Times New Roman"/>
-          <w:noProof/>
-          <w:sz w:val="24"/>
-        </w:rPr>
-        <w:t>(Wessel &amp; Farber, 2019)</w:t>
-      </w:r>
-      <w:r>
-        <w:rPr>
-          <w:rFonts w:ascii="Times New Roman" w:hAnsi="Times New Roman" w:cs="Times New Roman"/>
-          <w:sz w:val="24"/>
-        </w:rPr>
-        <w:fldChar w:fldCharType="end"/>
-      </w:r>
-      <w:r>
-        <w:rPr>
-          <w:rFonts w:ascii="Times New Roman" w:hAnsi="Times New Roman" w:cs="Times New Roman"/>
-          <w:sz w:val="24"/>
-        </w:rPr>
-        <w:t>.</w:t>
-      </w:r>
-      <w:r>
-        <w:rPr>
-          <w:rFonts w:ascii="Times New Roman" w:hAnsi="Times New Roman" w:cs="Times New Roman"/>
-          <w:sz w:val="24"/>
-        </w:rPr>
-        <w:t xml:space="preserve"> GTFS data have a well-defined structure </w:t>
-      </w:r>
-      <w:r>
-        <w:rPr>
-          <w:rFonts w:ascii="Times New Roman" w:hAnsi="Times New Roman" w:cs="Times New Roman"/>
-          <w:sz w:val="24"/>
-        </w:rPr>
-        <w:t xml:space="preserve">for scheduled data </w:t>
-      </w:r>
-      <w:r>
-        <w:rPr>
-          <w:rFonts w:ascii="Times New Roman" w:hAnsi="Times New Roman" w:cs="Times New Roman"/>
-          <w:sz w:val="24"/>
-        </w:rPr>
-        <w:t xml:space="preserve">and </w:t>
-      </w:r>
-      <w:r>
-        <w:rPr>
-          <w:rFonts w:ascii="Times New Roman" w:hAnsi="Times New Roman" w:cs="Times New Roman"/>
-          <w:sz w:val="24"/>
-        </w:rPr>
-        <w:t xml:space="preserve">are </w:t>
-      </w:r>
-      <w:r>
-        <w:rPr>
-          <w:rFonts w:ascii="Times New Roman" w:hAnsi="Times New Roman" w:cs="Times New Roman"/>
-          <w:sz w:val="24"/>
-        </w:rPr>
-        <w:t xml:space="preserve">often released publicly by transit authorities </w:t>
-      </w:r>
-      <w:r>
-        <w:rPr>
-          <w:rFonts w:ascii="Times New Roman" w:hAnsi="Times New Roman" w:cs="Times New Roman"/>
-          <w:sz w:val="24"/>
-        </w:rPr>
-        <w:fldChar w:fldCharType="begin" w:fldLock="1"/>
-      </w:r>
-      <w:r>
-        <w:rPr>
-          <w:rFonts w:ascii="Times New Roman" w:hAnsi="Times New Roman" w:cs="Times New Roman"/>
-          <w:sz w:val="24"/>
-        </w:rPr>
-        <w:instrText>ADDIN CSL_CITATION {"citationItems":[{"id":"ITEM-1","itemData":{"abstract":"The General Transit Feed Specification, or GTFS, has become the most popular world-wide data format to describe fixed-route transit services. Many transit agencies have created and published GTFS data with the primary purpose being integration with Google Maps. However, GTFS data can power many other different types of transit and multimodal software applications, including multimodal trip planning, timetable creation, mobile apps, visualization, accessibility, analysis tools for planning, real-time information, and interactive voice response (IVR). This paper provides an overview of the many opportunities available for transit and intermodal agencies to leverage open GTFS data and provide many new types of information services to the public or their internal operations with little to no cost to the agency. For transit agencies without open data, this paper will inform decisions on prioritizing and justifying investments in open data initiatives. For agencies that already provide open access to GTFS data, this paper will assist the agency in maximizing their investment in GTFS data by providing resources on how to access many new types of applications. Departments of Transportation, Metropolitan Planning Organizations, and other intermodal agencies will also benefit from this paper by learning the state of the art in transit information dissemination, which can power new state-of-the-art intermodal applications. This paper also provides a summary of industry best-practices that an agency can follow when deciding to create and share an open GTFS data feed to maximize exposure to new applications","author":[{"dropping-particle":"","family":"Barbeau","given":"Sean J","non-dropping-particle":"","parse-names":false,"suffix":""},{"dropping-particle":"","family":"Antrim","given":"Aaron","non-dropping-particle":"","parse-names":false,"suffix":""}],"container-title":"ITS America 2013","id":"ITEM-1","issued":{"date-parts":[["2013"]]},"publisher":"Intelligent Transportation Society of America","publisher-place":"Nashville, Tennessee","title":"The Many Uses of GTFS Data – Opening the Door to Transit and Multimodal Applications","type":"paper-conference"},"uris":["http://www.mendeley.com/documents/?uuid=057eb915-ed49-40cc-b972-866146507c0e"]}],"mendeley":{"formattedCitation":"(Barbeau &amp; Antrim, 2013)","plainTextFormattedCitation":"(Barbeau &amp; Antrim, 2013)","previouslyFormattedCitation":"(Barbeau &amp; Antrim, 2013)"},"properties":{"noteIndex":0},"schema":"https://github.com/citation-style-language/schema/raw/master/csl-citation.json"}</w:instrText>
-      </w:r>
-      <w:r>
-        <w:rPr>
-          <w:rFonts w:ascii="Times New Roman" w:hAnsi="Times New Roman" w:cs="Times New Roman"/>
-          <w:sz w:val="24"/>
-        </w:rPr>
-        <w:fldChar w:fldCharType="separate"/>
-      </w:r>
-      <w:r>
-        <w:rPr>
-          <w:rFonts w:ascii="Times New Roman" w:hAnsi="Times New Roman" w:cs="Times New Roman"/>
-          <w:noProof/>
-          <w:sz w:val="24"/>
-        </w:rPr>
-        <w:t>(Barbeau &amp; Antrim, 2013)</w:t>
-      </w:r>
-      <w:r>
-        <w:rPr>
-          <w:rFonts w:ascii="Times New Roman" w:hAnsi="Times New Roman" w:cs="Times New Roman"/>
-          <w:sz w:val="24"/>
-        </w:rPr>
-        <w:fldChar w:fldCharType="end"/>
-      </w:r>
-      <w:r>
-        <w:rPr>
-          <w:rFonts w:ascii="Times New Roman" w:hAnsi="Times New Roman" w:cs="Times New Roman"/>
-          <w:sz w:val="24"/>
-        </w:rPr>
-        <w:t>.</w:t>
-      </w:r>
-      <w:r>
-        <w:rPr>
-          <w:rFonts w:ascii="Times New Roman" w:hAnsi="Times New Roman" w:cs="Times New Roman"/>
-          <w:sz w:val="24"/>
-        </w:rPr>
-        <w:t xml:space="preserve"> Therefore, </w:t>
-      </w:r>
-      <w:r>
-        <w:rPr>
-          <w:rFonts w:ascii="Times New Roman" w:hAnsi="Times New Roman" w:cs="Times New Roman"/>
-          <w:sz w:val="24"/>
-        </w:rPr>
-        <w:t>many</w:t>
-      </w:r>
-      <w:r>
-        <w:rPr>
-          <w:rFonts w:ascii="Times New Roman" w:hAnsi="Times New Roman" w:cs="Times New Roman"/>
-          <w:sz w:val="24"/>
-        </w:rPr>
-        <w:t xml:space="preserve"> recent</w:t>
-      </w:r>
-      <w:r>
-        <w:rPr>
-          <w:rFonts w:ascii="Times New Roman" w:hAnsi="Times New Roman" w:cs="Times New Roman"/>
-          <w:sz w:val="24"/>
-        </w:rPr>
-        <w:t xml:space="preserve"> studies use GTFS to derive STP </w:t>
-      </w:r>
-      <w:r>
-        <w:rPr>
-          <w:rFonts w:ascii="Times New Roman" w:hAnsi="Times New Roman" w:cs="Times New Roman"/>
-          <w:sz w:val="24"/>
-        </w:rPr>
-        <w:t xml:space="preserve">in a larger scale </w:t>
-      </w:r>
-      <w:r>
-        <w:rPr>
-          <w:rFonts w:ascii="Times New Roman" w:hAnsi="Times New Roman" w:cs="Times New Roman"/>
-          <w:sz w:val="24"/>
-        </w:rPr>
-        <w:fldChar w:fldCharType="begin" w:fldLock="1"/>
-      </w:r>
-      <w:r>
-        <w:rPr>
-          <w:rFonts w:ascii="Times New Roman" w:hAnsi="Times New Roman" w:cs="Times New Roman"/>
-          <w:sz w:val="24"/>
-        </w:rPr>
-        <w:instrText>ADDIN CSL_CITATION {"citationItems":[{"id":"ITEM-1","itemData":{"DOI":"10.1016/j.apgeog.2018.02.012","ISSN":"01436228","abstract":"The absence of effective access to opportunities and services is a key contributor to poor socio-economic and health outcomes in underserved neighborhoods in many cities. The city of Columbus, Ohio, USA is attempting to enhance residents' accessibility by providing new public transit services. These new services include a major Transit System Redesign (TSR) of the conventional bus network and the introduction of a new bus rapid transit, named CMAX. Using a high-resolution space-time accessibility measure, we analyze whether these new public transit services will change residents' accessibility to job and healthcare in an underserved neighborhood of Columbus. Also, we assess whether enhancing the CMAX service to reduce delays (e.g., reserved lane, off-board payment system) will improve accessibility. The high-resolution space-time accessibility measure in this study uses published public transit schedules via the General Transit Feed Specification (GTFS). We use multiple departure times during a day to account for the temporal fluctuations of accessibility based on the transit schedule changes. We also consider the operating hours of job opportunities and healthcare services. Results suggest that the TSR yields ambiguous benefits for accessibility to jobs and healthcare. However, the new CMAX service and its potential upgrades lead to a substantial increase in both job and healthcare accessibility. The results can be used for city officials and urban planners to evaluate the effectiveness of public transit innovations in improving accessibility.","author":[{"dropping-particle":"","family":"Lee","given":"Jinhyung","non-dropping-particle":"","parse-names":false,"suffix":""},{"dropping-particle":"","family":"Miller","given":"Harvey J.","non-dropping-particle":"","parse-names":false,"suffix":""}],"container-title":"Applied Geography","id":"ITEM-1","issued":{"date-parts":[["2018"]]},"page":"47-63","publisher":"Elsevier","title":"Measuring the impacts of new public transit services on space-time accessibility: An analysis of transit system redesign and new bus rapid transit in Columbus, Ohio, USA","type":"article-journal","volume":"93"},"uris":["http://www.mendeley.com/documents/?uuid=f0e6b8f5-cc98-41bd-ae63-6d42cb4666ed"]},{"id":"ITEM-2","itemData":{"ISSN":"0361-1981","author":[{"dropping-particle":"","family":"Tasic","given":"Ivana","non-dropping-particle":"","parse-names":false,"suffix":""},{"dropping-particle":"","family":"Zhou","given":"Xuesong","non-dropping-particle":"","parse-names":false,"suffix":""},{"dropping-particle":"","family":"Zlatkovic","given":"Milan","non-dropping-particle":"","parse-names":false,"suffix":""}],"container-title":"Transportation Research Record","id":"ITEM-2","issue":"1","issued":{"date-parts":[["2014"]]},"page":"130-138","publisher":"SAGE Publications Sage CA: Los Angeles, CA","title":"Use of spatiotemporal constraints to quantify transit accessibility: Case study of potential transit-oriented development in West Valley City, Utah","type":"article-journal","volume":"2417"},"uris":["http://www.mendeley.com/documents/?uuid=053c1b21-d6cd-4ced-a653-089915f47e45"]}],"mendeley":{"formattedCitation":"(Lee &amp; Miller, 2018; Tasic, Zhou, &amp; Zlatkovic, 2014)","plainTextFormattedCitation":"(Lee &amp; Miller, 2018; Tasic, Zhou, &amp; Zlatkovic, 2014)","previouslyFormattedCitation":"(Lee &amp; Miller, 2018; Tasic, Zhou, &amp; Zlatkovic, 2014)"},"properties":{"noteIndex":0},"schema":"https://github.com/citation-style-language/schema/raw/master/csl-citation.json"}</w:instrText>
-      </w:r>
-      <w:r>
-        <w:rPr>
-          <w:rFonts w:ascii="Times New Roman" w:hAnsi="Times New Roman" w:cs="Times New Roman"/>
-          <w:sz w:val="24"/>
-        </w:rPr>
-        <w:fldChar w:fldCharType="separate"/>
-      </w:r>
-      <w:r>
-        <w:rPr>
-          <w:rFonts w:ascii="Times New Roman" w:hAnsi="Times New Roman" w:cs="Times New Roman"/>
-          <w:noProof/>
-          <w:sz w:val="24"/>
-        </w:rPr>
-        <w:t>(Lee &amp; Miller, 2018; Tasic, Zhou, &amp; Zlatkovic, 2014)</w:t>
-      </w:r>
-      <w:r>
-        <w:rPr>
-          <w:rFonts w:ascii="Times New Roman" w:hAnsi="Times New Roman" w:cs="Times New Roman"/>
-          <w:sz w:val="24"/>
-        </w:rPr>
-        <w:fldChar w:fldCharType="end"/>
-      </w:r>
-      <w:r>
-        <w:rPr>
-          <w:rFonts w:ascii="Times New Roman" w:hAnsi="Times New Roman" w:cs="Times New Roman"/>
-          <w:sz w:val="24"/>
-        </w:rPr>
-        <w:t xml:space="preserve">. </w:t>
-      </w:r>
-      <w:r>
-        <w:rPr>
-          <w:rFonts w:ascii="Times New Roman" w:hAnsi="Times New Roman" w:cs="Times New Roman"/>
-          <w:sz w:val="24"/>
-        </w:rPr>
-        <w:t>More abundant data also motivate more conceptual innovation</w:t>
-      </w:r>
-      <w:r>
-        <w:rPr>
-          <w:rFonts w:ascii="Times New Roman" w:hAnsi="Times New Roman" w:cs="Times New Roman"/>
-          <w:sz w:val="24"/>
-        </w:rPr>
-        <w:t>s</w:t>
-      </w:r>
-      <w:r>
-        <w:rPr>
-          <w:rFonts w:ascii="Times New Roman" w:hAnsi="Times New Roman" w:cs="Times New Roman"/>
-          <w:sz w:val="24"/>
-        </w:rPr>
-        <w:t>, such as better STP</w:t>
-      </w:r>
-      <w:r>
-        <w:rPr>
-          <w:rFonts w:ascii="Times New Roman" w:hAnsi="Times New Roman" w:cs="Times New Roman"/>
-          <w:sz w:val="24"/>
-        </w:rPr>
-        <w:t>-based</w:t>
-      </w:r>
-      <w:r>
-        <w:rPr>
-          <w:rFonts w:ascii="Times New Roman" w:hAnsi="Times New Roman" w:cs="Times New Roman"/>
-          <w:sz w:val="24"/>
-        </w:rPr>
-        <w:t xml:space="preserve"> </w:t>
-      </w:r>
-      <w:r>
-        <w:rPr>
-          <w:rFonts w:ascii="Times New Roman" w:hAnsi="Times New Roman" w:cs="Times New Roman"/>
-          <w:sz w:val="24"/>
-        </w:rPr>
-        <w:t xml:space="preserve">accessibility </w:t>
-      </w:r>
-      <w:r>
-        <w:rPr>
-          <w:rFonts w:ascii="Times New Roman" w:hAnsi="Times New Roman" w:cs="Times New Roman"/>
-          <w:sz w:val="24"/>
-        </w:rPr>
-        <w:t>measurement</w:t>
-      </w:r>
-      <w:r>
-        <w:rPr>
-          <w:rFonts w:ascii="Times New Roman" w:hAnsi="Times New Roman" w:cs="Times New Roman"/>
-          <w:sz w:val="24"/>
-        </w:rPr>
-        <w:t>s</w:t>
-      </w:r>
-      <w:r>
-        <w:rPr>
-          <w:rFonts w:ascii="Times New Roman" w:hAnsi="Times New Roman" w:cs="Times New Roman"/>
-          <w:sz w:val="24"/>
-        </w:rPr>
-        <w:t xml:space="preserve"> </w:t>
-      </w:r>
-      <w:r>
-        <w:rPr>
-          <w:rFonts w:ascii="Times New Roman" w:hAnsi="Times New Roman" w:cs="Times New Roman"/>
-          <w:sz w:val="24"/>
-        </w:rPr>
-        <w:fldChar w:fldCharType="begin" w:fldLock="1"/>
-      </w:r>
-      <w:r>
-        <w:rPr>
-          <w:rFonts w:ascii="Times New Roman" w:hAnsi="Times New Roman" w:cs="Times New Roman"/>
-          <w:sz w:val="24"/>
-        </w:rPr>
-        <w:instrText>ADDIN CSL_CITATION {"citationItems":[{"id":"ITEM-1","itemData":{"ISSN":"0966-6923","author":[{"dropping-particle":"","family":"Lee","given":"Jinhyung","non-dropping-particle":"","parse-names":false,"suffix":""},{"dropping-particle":"","family":"Miller","given":"Harvey J","non-dropping-particle":"","parse-names":false,"suffix":""}],"container-title":"Journal of transport geography","id":"ITEM-1","issued":{"date-parts":[["2020"]]},"page":"102747","publisher":"Elsevier","title":"Robust accessibility: Measuring accessibility based on travelers' heterogeneous strategies for managing travel time uncertainty","type":"article-journal","volume":"86"},"uris":["http://www.mendeley.com/documents/?uuid=c2230afa-ce0b-483b-a55f-4f72a49c8ac6"]}],"mendeley":{"formattedCitation":"(Lee &amp; Miller, 2020)","plainTextFormattedCitation":"(Lee &amp; Miller, 2020)","previouslyFormattedCitation":"(Lee &amp; Miller, 2020)"},"properties":{"noteIndex":0},"schema":"https://github.com/citation-style-language/schema/raw/master/csl-citation.json"}</w:instrText>
-      </w:r>
-      <w:r>
-        <w:rPr>
-          <w:rFonts w:ascii="Times New Roman" w:hAnsi="Times New Roman" w:cs="Times New Roman"/>
-          <w:sz w:val="24"/>
-        </w:rPr>
-        <w:fldChar w:fldCharType="separate"/>
-      </w:r>
-      <w:r>
-        <w:rPr>
-          <w:rFonts w:ascii="Times New Roman" w:hAnsi="Times New Roman" w:cs="Times New Roman"/>
-          <w:noProof/>
-          <w:sz w:val="24"/>
-        </w:rPr>
-        <w:t>(Lee &amp; Miller, 2020)</w:t>
-      </w:r>
-      <w:r>
-        <w:rPr>
-          <w:rFonts w:ascii="Times New Roman" w:hAnsi="Times New Roman" w:cs="Times New Roman"/>
-          <w:sz w:val="24"/>
-        </w:rPr>
-        <w:fldChar w:fldCharType="end"/>
-      </w:r>
-      <w:r>
-        <w:rPr>
-          <w:rFonts w:ascii="Times New Roman" w:hAnsi="Times New Roman" w:cs="Times New Roman"/>
-          <w:sz w:val="24"/>
-        </w:rPr>
-        <w:t xml:space="preserve"> and new </w:t>
-      </w:r>
-      <w:r>
-        <w:rPr>
-          <w:rFonts w:ascii="Times New Roman" w:hAnsi="Times New Roman" w:cs="Times New Roman"/>
-          <w:sz w:val="24"/>
-        </w:rPr>
-        <w:t>STP variants</w:t>
-      </w:r>
-      <w:r>
-        <w:rPr>
-          <w:rFonts w:ascii="Times New Roman" w:hAnsi="Times New Roman" w:cs="Times New Roman"/>
-          <w:sz w:val="24"/>
-        </w:rPr>
-        <w:t xml:space="preserve"> </w:t>
-      </w:r>
-      <w:r>
-        <w:rPr>
-          <w:rFonts w:ascii="Times New Roman" w:hAnsi="Times New Roman" w:cs="Times New Roman"/>
-          <w:sz w:val="24"/>
-        </w:rPr>
-        <w:fldChar w:fldCharType="begin" w:fldLock="1"/>
-      </w:r>
-      <w:r>
-        <w:rPr>
-          <w:rFonts w:ascii="Times New Roman" w:hAnsi="Times New Roman" w:cs="Times New Roman"/>
-          <w:sz w:val="24"/>
-        </w:rPr>
-        <w:instrText>ADDIN CSL_CITATION {"citationItems":[{"id":"ITEM-1","itemData":{"ISSN":"1361-9209","author":[{"dropping-particle":"","family":"Lee","given":"Jinhyung","non-dropping-particle":"","parse-names":false,"suffix":""},{"dropping-particle":"","family":"Miller","given":"Harvey J","non-dropping-particle":"","parse-names":false,"suffix":""}],"container-title":"Transportation Research Part D: Transport and Environment","id":"ITEM-1","issued":{"date-parts":[["2019"]]},"page":"250-264","publisher":"Elsevier","title":"Analyzing collective accessibility using average space-time prisms","type":"article-journal","volume":"69"},"uris":["http://www.mendeley.com/documents/?uuid=1e576579-f551-40df-96dd-1da3f21eb11f"]}],"mendeley":{"formattedCitation":"(Lee &amp; Miller, 2019)","plainTextFormattedCitation":"(Lee &amp; Miller, 2019)","previouslyFormattedCitation":"(Lee &amp; Miller, 2019)"},"properties":{"noteIndex":0},"schema":"https://github.com/citation-style-language/schema/raw/master/csl-citation.json"}</w:instrText>
-      </w:r>
-      <w:r>
-        <w:rPr>
-          <w:rFonts w:ascii="Times New Roman" w:hAnsi="Times New Roman" w:cs="Times New Roman"/>
-          <w:sz w:val="24"/>
-        </w:rPr>
-        <w:fldChar w:fldCharType="separate"/>
-      </w:r>
-      <w:r>
-        <w:rPr>
-          <w:rFonts w:ascii="Times New Roman" w:hAnsi="Times New Roman" w:cs="Times New Roman"/>
-          <w:noProof/>
-          <w:sz w:val="24"/>
-        </w:rPr>
-        <w:t>(Lee &amp; Miller, 2019)</w:t>
-      </w:r>
-      <w:r>
-        <w:rPr>
-          <w:rFonts w:ascii="Times New Roman" w:hAnsi="Times New Roman" w:cs="Times New Roman"/>
-          <w:sz w:val="24"/>
-        </w:rPr>
-        <w:fldChar w:fldCharType="end"/>
-      </w:r>
-      <w:r>
-        <w:rPr>
-          <w:rFonts w:ascii="Times New Roman" w:hAnsi="Times New Roman" w:cs="Times New Roman"/>
-          <w:sz w:val="24"/>
-        </w:rPr>
-        <w:t>.</w:t>
+        <w:t xml:space="preserve">also </w:t>
+      </w:r>
+      <w:r>
+        <w:rPr>
+          <w:rFonts w:ascii="Times New Roman" w:hAnsi="Times New Roman" w:cs="Times New Roman"/>
+          <w:sz w:val="24"/>
+        </w:rPr>
+        <w:t xml:space="preserve">introduce a robust STP </w:t>
+      </w:r>
+      <w:r>
+        <w:rPr>
+          <w:rFonts w:ascii="Times New Roman" w:hAnsi="Times New Roman" w:cs="Times New Roman"/>
+          <w:sz w:val="24"/>
+        </w:rPr>
+        <w:t>to incorporate travel time uncertainty in</w:t>
+      </w:r>
+      <w:r>
+        <w:rPr>
+          <w:rFonts w:ascii="Times New Roman" w:hAnsi="Times New Roman" w:cs="Times New Roman"/>
+          <w:sz w:val="24"/>
+        </w:rPr>
+        <w:t xml:space="preserve"> accessibility measurement.</w:t>
       </w:r>
       <w:r>
         <w:rPr>
@@ -2680,13 +2513,6 @@
           <w:rFonts w:ascii="Times New Roman" w:hAnsi="Times New Roman" w:cs="Times New Roman"/>
           <w:sz w:val="24"/>
         </w:rPr>
-        <w:t xml:space="preserve"> </w:t>
-      </w:r>
-      <w:r>
-        <w:rPr>
-          <w:rFonts w:ascii="Times New Roman" w:hAnsi="Times New Roman" w:cs="Times New Roman"/>
-          <w:sz w:val="24"/>
-        </w:rPr>
         <w:t xml:space="preserve">The evolution of </w:t>
       </w:r>
       <w:r>
@@ -2716,22 +2542,139 @@
           <w:rFonts w:ascii="Times New Roman" w:hAnsi="Times New Roman" w:cs="Times New Roman"/>
           <w:sz w:val="24"/>
         </w:rPr>
-        <w:t>David O’Sullivan</w:t>
+        <w:t>The development of transit accessibility also follows a similar pattern as STP</w:t>
+      </w:r>
+      <w:r>
+        <w:rPr>
+          <w:rFonts w:ascii="Times New Roman" w:hAnsi="Times New Roman" w:cs="Times New Roman"/>
+          <w:sz w:val="24"/>
+        </w:rPr>
+        <w:t xml:space="preserve">. </w:t>
+      </w:r>
+      <w:r>
+        <w:rPr>
+          <w:rFonts w:ascii="Times New Roman" w:hAnsi="Times New Roman" w:cs="Times New Roman"/>
+          <w:sz w:val="24"/>
+        </w:rPr>
+        <w:fldChar w:fldCharType="begin" w:fldLock="1"/>
+      </w:r>
+      <w:r>
+        <w:rPr>
+          <w:rFonts w:ascii="Times New Roman" w:hAnsi="Times New Roman" w:cs="Times New Roman"/>
+          <w:sz w:val="24"/>
+        </w:rPr>
+        <w:instrText>ADDIN CSL_CITATION {"citationItems":[{"id":"ITEM-1","itemData":{"ISSN":"1556-8318","author":[{"dropping-particle":"","family":"Malekzadeh","given":"Ali","non-dropping-particle":"","parse-names":false,"suffix":""},{"dropping-particle":"","family":"Chung","given":"Edward","non-dropping-particle":"","parse-names":false,"suffix":""}],"container-title":"International journal of sustainable transportation","id":"ITEM-1","issue":"10","issued":{"date-parts":[["2020"]]},"page":"733-748","publisher":"Taylor &amp; Francis","title":"A review of transit accessibility models: Challenges in developing transit accessibility models","type":"article-journal","volume":"14"},"uris":["http://www.mendeley.com/documents/?uuid=20a2a91d-e0e1-437e-8343-5fe957c5cf14"]}],"mendeley":{"formattedCitation":"(Malekzadeh &amp; Chung, 2020)","manualFormatting":"Malekzadeh &amp; Chung (2020)","plainTextFormattedCitation":"(Malekzadeh &amp; Chung, 2020)"},"properties":{"noteIndex":0},"schema":"https://github.com/citation-style-language/schema/raw/master/csl-citation.json"}</w:instrText>
+      </w:r>
+      <w:r>
+        <w:rPr>
+          <w:rFonts w:ascii="Times New Roman" w:hAnsi="Times New Roman" w:cs="Times New Roman"/>
+          <w:sz w:val="24"/>
+        </w:rPr>
+        <w:fldChar w:fldCharType="separate"/>
+      </w:r>
+      <w:r>
+        <w:rPr>
+          <w:rFonts w:ascii="Times New Roman" w:hAnsi="Times New Roman" w:cs="Times New Roman"/>
+          <w:noProof/>
+          <w:sz w:val="24"/>
+        </w:rPr>
+        <w:t xml:space="preserve">Malekzadeh &amp; Chung </w:t>
+      </w:r>
+      <w:r>
+        <w:rPr>
+          <w:rFonts w:ascii="Times New Roman" w:hAnsi="Times New Roman" w:cs="Times New Roman"/>
+          <w:noProof/>
+          <w:sz w:val="24"/>
+        </w:rPr>
+        <w:t>(</w:t>
+      </w:r>
+      <w:r>
+        <w:rPr>
+          <w:rFonts w:ascii="Times New Roman" w:hAnsi="Times New Roman" w:cs="Times New Roman"/>
+          <w:noProof/>
+          <w:sz w:val="24"/>
+        </w:rPr>
+        <w:t>2020)</w:t>
+      </w:r>
+      <w:r>
+        <w:rPr>
+          <w:rFonts w:ascii="Times New Roman" w:hAnsi="Times New Roman" w:cs="Times New Roman"/>
+          <w:sz w:val="24"/>
+        </w:rPr>
+        <w:fldChar w:fldCharType="end"/>
+      </w:r>
+      <w:r>
+        <w:rPr>
+          <w:rFonts w:ascii="Times New Roman" w:hAnsi="Times New Roman" w:cs="Times New Roman"/>
+          <w:sz w:val="24"/>
+        </w:rPr>
+        <w:t xml:space="preserve"> conclude there are two major trends for transit accessibility studies: 1) towards capturing travelers’ behavior and their stochasticity; 2) towards developing more disaggregated transit accessibility measurements.</w:t>
+      </w:r>
+      <w:r>
+        <w:rPr>
+          <w:rFonts w:ascii="Times New Roman" w:hAnsi="Times New Roman" w:cs="Times New Roman"/>
+          <w:sz w:val="24"/>
+        </w:rPr>
+        <w:t xml:space="preserve"> Both trends are highly relevant to the progress of data.</w:t>
       </w:r>
     </w:p>
     <w:p>
       <w:pPr>
-        <w:rPr>
-          <w:rFonts w:ascii="Times New Roman" w:hAnsi="Times New Roman" w:cs="Times New Roman"/>
-          <w:sz w:val="24"/>
-        </w:rPr>
-      </w:pPr>
-      <w:r>
-        <w:rPr>
-          <w:rFonts w:ascii="Times New Roman" w:hAnsi="Times New Roman" w:cs="Times New Roman"/>
-          <w:sz w:val="24"/>
-        </w:rPr>
-        <w:t xml:space="preserve">How data help improve the fidelity of the transit accessibility with the improvement of the dataset. </w:t>
+        <w:ind w:firstLine="720"/>
+        <w:rPr>
+          <w:rFonts w:ascii="Times New Roman" w:hAnsi="Times New Roman" w:cs="Times New Roman"/>
+          <w:sz w:val="24"/>
+        </w:rPr>
+      </w:pPr>
+      <w:r>
+        <w:rPr>
+          <w:rFonts w:ascii="Times New Roman" w:hAnsi="Times New Roman" w:cs="Times New Roman"/>
+          <w:sz w:val="24"/>
+        </w:rPr>
+        <w:t xml:space="preserve">Due to its multimodal and nonlinear nature, early transit accessibility models usually adopt simple assumption based on travel time estimations, which significantly reduces their computation load </w:t>
+      </w:r>
+      <w:r>
+        <w:rPr>
+          <w:rFonts w:ascii="Times New Roman" w:hAnsi="Times New Roman" w:cs="Times New Roman"/>
+          <w:sz w:val="24"/>
+        </w:rPr>
+        <w:fldChar w:fldCharType="begin" w:fldLock="1"/>
+      </w:r>
+      <w:r>
+        <w:rPr>
+          <w:rFonts w:ascii="Times New Roman" w:hAnsi="Times New Roman" w:cs="Times New Roman"/>
+          <w:sz w:val="24"/>
+        </w:rPr>
+        <w:instrText>ADDIN CSL_CITATION {"citationItems":[{"id":"ITEM-1","itemData":{"ISSN":"1556-8318","author":[{"dropping-particle":"","family":"Malekzadeh","given":"Ali","non-dropping-particle":"","parse-names":false,"suffix":""},{"dropping-particle":"","family":"Chung","given":"Edward","non-dropping-particle":"","parse-names":false,"suffix":""}],"container-title":"International journal of sustainable transportation","id":"ITEM-1","issue":"10","issued":{"date-parts":[["2020"]]},"page":"733-748","publisher":"Taylor &amp; Francis","title":"A review of transit accessibility models: Challenges in developing transit accessibility models","type":"article-journal","volume":"14"},"uris":["http://www.mendeley.com/documents/?uuid=20a2a91d-e0e1-437e-8343-5fe957c5cf14"]}],"mendeley":{"formattedCitation":"(Malekzadeh &amp; Chung, 2020)","plainTextFormattedCitation":"(Malekzadeh &amp; Chung, 2020)","previouslyFormattedCitation":"(Malekzadeh &amp; Chung, 2020)"},"properties":{"noteIndex":0},"schema":"https://github.com/citation-style-language/schema/raw/master/csl-citation.json"}</w:instrText>
+      </w:r>
+      <w:r>
+        <w:rPr>
+          <w:rFonts w:ascii="Times New Roman" w:hAnsi="Times New Roman" w:cs="Times New Roman"/>
+          <w:sz w:val="24"/>
+        </w:rPr>
+        <w:fldChar w:fldCharType="separate"/>
+      </w:r>
+      <w:r>
+        <w:rPr>
+          <w:rFonts w:ascii="Times New Roman" w:hAnsi="Times New Roman" w:cs="Times New Roman"/>
+          <w:noProof/>
+          <w:sz w:val="24"/>
+        </w:rPr>
+        <w:t>(Malekzadeh &amp; Chung, 2020)</w:t>
+      </w:r>
+      <w:r>
+        <w:rPr>
+          <w:rFonts w:ascii="Times New Roman" w:hAnsi="Times New Roman" w:cs="Times New Roman"/>
+          <w:sz w:val="24"/>
+        </w:rPr>
+        <w:fldChar w:fldCharType="end"/>
+      </w:r>
+      <w:r>
+        <w:rPr>
+          <w:rFonts w:ascii="Times New Roman" w:hAnsi="Times New Roman" w:cs="Times New Roman"/>
+          <w:sz w:val="24"/>
+        </w:rPr>
+        <w:t xml:space="preserve">. </w:t>
       </w:r>
     </w:p>
     <w:p>
@@ -2746,7 +2689,7 @@
           <w:rFonts w:ascii="Times New Roman" w:hAnsi="Times New Roman" w:cs="Times New Roman"/>
           <w:sz w:val="24"/>
         </w:rPr>
-        <w:t>???</w:t>
+        <w:t>David O’Sullivan</w:t>
       </w:r>
     </w:p>
     <w:p>
@@ -2756,6 +2699,13 @@
           <w:sz w:val="24"/>
         </w:rPr>
       </w:pPr>
+      <w:r>
+        <w:rPr>
+          <w:rFonts w:ascii="Times New Roman" w:hAnsi="Times New Roman" w:cs="Times New Roman"/>
+          <w:sz w:val="24"/>
+        </w:rPr>
+        <w:t xml:space="preserve">How data help improve the fidelity of the transit accessibility with the improvement of the dataset. </w:t>
+      </w:r>
     </w:p>
     <w:p>
       <w:pPr>
@@ -2764,333 +2714,22 @@
           <w:sz w:val="24"/>
         </w:rPr>
       </w:pPr>
+      <w:r>
+        <w:rPr>
+          <w:rFonts w:ascii="Times New Roman" w:hAnsi="Times New Roman" w:cs="Times New Roman"/>
+          <w:sz w:val="24"/>
+        </w:rPr>
+        <w:t>???</w:t>
+      </w:r>
     </w:p>
     <w:p>
       <w:pPr>
-        <w:rPr>
-          <w:rFonts w:ascii="Times New Roman" w:hAnsi="Times New Roman" w:cs="Times New Roman"/>
-          <w:sz w:val="24"/>
-        </w:rPr>
-      </w:pPr>
-      <w:r>
-        <w:rPr>
-          <w:rFonts w:ascii="Times New Roman" w:hAnsi="Times New Roman" w:cs="Times New Roman"/>
-          <w:sz w:val="24"/>
-        </w:rPr>
-        <w:t xml:space="preserve">Accessibility, the potential to reach </w:t>
-      </w:r>
-      <w:r>
-        <w:rPr>
-          <w:rFonts w:ascii="Times New Roman" w:hAnsi="Times New Roman" w:cs="Times New Roman"/>
-          <w:sz w:val="24"/>
-        </w:rPr>
-        <w:t xml:space="preserve">or interact places, </w:t>
-      </w:r>
-      <w:r>
-        <w:rPr>
-          <w:rFonts w:ascii="Times New Roman" w:hAnsi="Times New Roman" w:cs="Times New Roman"/>
-          <w:sz w:val="24"/>
-        </w:rPr>
-        <w:t xml:space="preserve">is the primary role of a transportation system </w:t>
-      </w:r>
-      <w:r>
-        <w:rPr>
-          <w:rFonts w:ascii="Times New Roman" w:hAnsi="Times New Roman" w:cs="Times New Roman"/>
-          <w:sz w:val="24"/>
-        </w:rPr>
-        <w:fldChar w:fldCharType="begin" w:fldLock="1"/>
-      </w:r>
-      <w:r>
-        <w:rPr>
-          <w:rFonts w:ascii="Times New Roman" w:hAnsi="Times New Roman" w:cs="Times New Roman"/>
-          <w:sz w:val="24"/>
-        </w:rPr>
-        <w:instrText>ADDIN CSL_CITATION {"citationItems":[{"id":"ITEM-1","itemData":{"DOI":"10.1080/01441647.2018.1492778","ISBN":"0144-1647","ISSN":"14645327","abstract":"The primary role of a transportation system is to provide people and businesses with access to other people and businesses so that they can physically engage in spatially and temporally dis- tributed activities of all kinds (social, economic, etc.), and so that they can physically exchange information, goods and services. Given this fundamental relationship between transportation and accessibility, it is surprising that accessibility remains a rather illusive concept in transpor- tation planning and modelling, with a number of issues still existing concerning its definition, measurement and, most importantly, usage in practical applications","author":[{"dropping-particle":"","family":"Miller","given":"Eric J.","non-dropping-particle":"","parse-names":false,"suffix":""}],"container-title":"Transport Reviews","id":"ITEM-1","issue":"5","issued":{"date-parts":[["2018"]]},"page":"551-555","publisher":"Taylor &amp; Francis","title":"Accessibility: measurement and application in transportation planning","type":"article","volume":"38"},"uris":["http://www.mendeley.com/documents/?uuid=6c2d2c7c-1efb-48c1-85f7-c3d419915900"]}],"mendeley":{"formattedCitation":"(E. J. Miller, 2018)","plainTextFormattedCitation":"(E. J. Miller, 2018)","previouslyFormattedCitation":"(E. J. Miller, 2018)"},"properties":{"noteIndex":0},"schema":"https://github.com/citation-style-language/schema/raw/master/csl-citation.json"}</w:instrText>
-      </w:r>
-      <w:r>
-        <w:rPr>
-          <w:rFonts w:ascii="Times New Roman" w:hAnsi="Times New Roman" w:cs="Times New Roman"/>
-          <w:sz w:val="24"/>
-        </w:rPr>
-        <w:fldChar w:fldCharType="separate"/>
-      </w:r>
-      <w:r>
-        <w:rPr>
-          <w:rFonts w:ascii="Times New Roman" w:hAnsi="Times New Roman" w:cs="Times New Roman"/>
-          <w:noProof/>
-          <w:sz w:val="24"/>
-        </w:rPr>
-        <w:t>(E. J. Miller, 2018)</w:t>
-      </w:r>
-      <w:r>
-        <w:rPr>
-          <w:rFonts w:ascii="Times New Roman" w:hAnsi="Times New Roman" w:cs="Times New Roman"/>
-          <w:sz w:val="24"/>
-        </w:rPr>
-        <w:fldChar w:fldCharType="end"/>
-      </w:r>
-      <w:r>
-        <w:rPr>
-          <w:rFonts w:ascii="Times New Roman" w:hAnsi="Times New Roman" w:cs="Times New Roman"/>
-          <w:sz w:val="24"/>
-        </w:rPr>
-        <w:t xml:space="preserve">. </w:t>
-      </w:r>
-      <w:r>
-        <w:rPr>
-          <w:rFonts w:ascii="Times New Roman" w:hAnsi="Times New Roman" w:cs="Times New Roman"/>
-          <w:sz w:val="24"/>
-        </w:rPr>
-        <w:t>M</w:t>
-      </w:r>
-      <w:r>
-        <w:rPr>
-          <w:rFonts w:ascii="Times New Roman" w:hAnsi="Times New Roman" w:cs="Times New Roman"/>
-          <w:sz w:val="24"/>
-        </w:rPr>
-        <w:t xml:space="preserve">any transportation systems, especially </w:t>
-      </w:r>
-      <w:r>
-        <w:rPr>
-          <w:rFonts w:ascii="Times New Roman" w:hAnsi="Times New Roman" w:cs="Times New Roman"/>
-          <w:sz w:val="24"/>
-        </w:rPr>
-        <w:t xml:space="preserve">public </w:t>
-      </w:r>
-      <w:r>
-        <w:rPr>
-          <w:rFonts w:ascii="Times New Roman" w:hAnsi="Times New Roman" w:cs="Times New Roman"/>
-          <w:sz w:val="24"/>
-        </w:rPr>
-        <w:t xml:space="preserve">transit systems, consider accessibility as </w:t>
-      </w:r>
-      <w:r>
-        <w:rPr>
-          <w:rFonts w:ascii="Times New Roman" w:hAnsi="Times New Roman" w:cs="Times New Roman"/>
-          <w:sz w:val="24"/>
-        </w:rPr>
-        <w:t xml:space="preserve">a major output of spatial development </w:t>
-      </w:r>
-      <w:r>
-        <w:rPr>
-          <w:rFonts w:ascii="Times New Roman" w:hAnsi="Times New Roman" w:cs="Times New Roman"/>
-          <w:sz w:val="24"/>
-        </w:rPr>
-        <w:fldChar w:fldCharType="begin" w:fldLock="1"/>
-      </w:r>
-      <w:r>
-        <w:rPr>
-          <w:rFonts w:ascii="Times New Roman" w:hAnsi="Times New Roman" w:cs="Times New Roman"/>
-          <w:sz w:val="24"/>
-        </w:rPr>
-        <w:instrText>ADDIN CSL_CITATION {"citationItems":[{"id":"ITEM-1","itemData":{"ISSN":"0966-6923","author":[{"dropping-particle":"","family":"Páez","given":"Antonio","non-dropping-particle":"","parse-names":false,"suffix":""},{"dropping-particle":"","family":"Scott","given":"Darren M","non-dropping-particle":"","parse-names":false,"suffix":""},{"dropping-particle":"","family":"Morency","given":"Catherine","non-dropping-particle":"","parse-names":false,"suffix":""}],"container-title":"Journal of Transport Geography","id":"ITEM-1","issued":{"date-parts":[["2012"]]},"page":"141-153","publisher":"Elsevier","title":"Measuring accessibility: positive and normative implementations of various accessibility indicators","type":"article-journal","volume":"25"},"uris":["http://www.mendeley.com/documents/?uuid=8b368cf7-cf86-4382-86d1-39e8051360b9"]}],"mendeley":{"formattedCitation":"(Páez, Scott, &amp; Morency, 2012)","plainTextFormattedCitation":"(Páez, Scott, &amp; Morency, 2012)","previouslyFormattedCitation":"(Páez, Scott, &amp; Morency, 2012)"},"properties":{"noteIndex":0},"schema":"https://github.com/citation-style-language/schema/raw/master/csl-citation.json"}</w:instrText>
-      </w:r>
-      <w:r>
-        <w:rPr>
-          <w:rFonts w:ascii="Times New Roman" w:hAnsi="Times New Roman" w:cs="Times New Roman"/>
-          <w:sz w:val="24"/>
-        </w:rPr>
-        <w:fldChar w:fldCharType="separate"/>
-      </w:r>
-      <w:r>
-        <w:rPr>
-          <w:rFonts w:ascii="Times New Roman" w:hAnsi="Times New Roman" w:cs="Times New Roman"/>
-          <w:noProof/>
-          <w:sz w:val="24"/>
-        </w:rPr>
-        <w:t>(Páez, Scott, &amp; Morency, 2012)</w:t>
-      </w:r>
-      <w:r>
-        <w:rPr>
-          <w:rFonts w:ascii="Times New Roman" w:hAnsi="Times New Roman" w:cs="Times New Roman"/>
-          <w:sz w:val="24"/>
-        </w:rPr>
-        <w:fldChar w:fldCharType="end"/>
-      </w:r>
-      <w:r>
-        <w:rPr>
-          <w:rFonts w:ascii="Times New Roman" w:hAnsi="Times New Roman" w:cs="Times New Roman"/>
-          <w:sz w:val="24"/>
-        </w:rPr>
-        <w:t xml:space="preserve"> </w:t>
-      </w:r>
-      <w:r>
-        <w:rPr>
-          <w:rFonts w:ascii="Times New Roman" w:hAnsi="Times New Roman" w:cs="Times New Roman"/>
-          <w:sz w:val="24"/>
-        </w:rPr>
-        <w:t xml:space="preserve">and </w:t>
-      </w:r>
-      <w:r>
-        <w:rPr>
-          <w:rFonts w:ascii="Times New Roman" w:hAnsi="Times New Roman" w:cs="Times New Roman"/>
-          <w:sz w:val="24"/>
-        </w:rPr>
-        <w:t>a</w:t>
-      </w:r>
-      <w:r>
-        <w:rPr>
-          <w:rFonts w:ascii="Times New Roman" w:hAnsi="Times New Roman" w:cs="Times New Roman"/>
-          <w:sz w:val="24"/>
-        </w:rPr>
-        <w:t xml:space="preserve"> new</w:t>
-      </w:r>
-      <w:r>
-        <w:rPr>
-          <w:rFonts w:ascii="Times New Roman" w:hAnsi="Times New Roman" w:cs="Times New Roman"/>
-          <w:sz w:val="24"/>
-        </w:rPr>
-        <w:t xml:space="preserve"> paradigm</w:t>
-      </w:r>
-      <w:r>
-        <w:rPr>
-          <w:rFonts w:ascii="Times New Roman" w:hAnsi="Times New Roman" w:cs="Times New Roman"/>
-          <w:sz w:val="24"/>
-        </w:rPr>
-        <w:t xml:space="preserve"> </w:t>
-      </w:r>
-      <w:r>
-        <w:rPr>
-          <w:rFonts w:ascii="Times New Roman" w:hAnsi="Times New Roman" w:cs="Times New Roman"/>
-          <w:sz w:val="24"/>
-        </w:rPr>
-        <w:t xml:space="preserve">for transportation planning </w:t>
-      </w:r>
-      <w:r>
-        <w:rPr>
-          <w:rFonts w:ascii="Times New Roman" w:hAnsi="Times New Roman" w:cs="Times New Roman"/>
-          <w:sz w:val="24"/>
-        </w:rPr>
-        <w:fldChar w:fldCharType="begin" w:fldLock="1"/>
-      </w:r>
-      <w:r>
-        <w:rPr>
-          <w:rFonts w:ascii="Times New Roman" w:hAnsi="Times New Roman" w:cs="Times New Roman"/>
-          <w:sz w:val="24"/>
-        </w:rPr>
-        <w:instrText>ADDIN CSL_CITATION {"citationItems":[{"id":"ITEM-1","itemData":{"ISBN":"1781000115","author":[{"dropping-particle":"","family":"Geurs","given":"Karst T","non-dropping-particle":"","parse-names":false,"suffix":""},{"dropping-particle":"","family":"Krizek","given":"Kevin J","non-dropping-particle":"","parse-names":false,"suffix":""},{"dropping-particle":"","family":"Reggiani","given":"Aura","non-dropping-particle":"","parse-names":false,"suffix":""}],"id":"ITEM-1","issued":{"date-parts":[["2012"]]},"publisher":"Edward Elgar Publishing","title":"Accessibility analysis and transport planning: challenges for Europe and North America","type":"book"},"uris":["http://www.mendeley.com/documents/?uuid=e2fca665-3d5c-4bc0-982e-c45a3e75e567"]}],"mendeley":{"formattedCitation":"(Geurs, Krizek, &amp; Reggiani, 2012)","plainTextFormattedCitation":"(Geurs, Krizek, &amp; Reggiani, 2012)","previouslyFormattedCitation":"(Geurs, Krizek, &amp; Reggiani, 2012)"},"properties":{"noteIndex":0},"schema":"https://github.com/citation-style-language/schema/raw/master/csl-citation.json"}</w:instrText>
-      </w:r>
-      <w:r>
-        <w:rPr>
-          <w:rFonts w:ascii="Times New Roman" w:hAnsi="Times New Roman" w:cs="Times New Roman"/>
-          <w:sz w:val="24"/>
-        </w:rPr>
-        <w:fldChar w:fldCharType="separate"/>
-      </w:r>
-      <w:r>
-        <w:rPr>
-          <w:rFonts w:ascii="Times New Roman" w:hAnsi="Times New Roman" w:cs="Times New Roman"/>
-          <w:noProof/>
-          <w:sz w:val="24"/>
-        </w:rPr>
-        <w:t>(Geurs, Krizek, &amp; Reggiani, 2012)</w:t>
-      </w:r>
-      <w:r>
-        <w:rPr>
-          <w:rFonts w:ascii="Times New Roman" w:hAnsi="Times New Roman" w:cs="Times New Roman"/>
-          <w:sz w:val="24"/>
-        </w:rPr>
-        <w:fldChar w:fldCharType="end"/>
-      </w:r>
-      <w:r>
-        <w:rPr>
-          <w:rFonts w:ascii="Times New Roman" w:hAnsi="Times New Roman" w:cs="Times New Roman"/>
-          <w:sz w:val="24"/>
-        </w:rPr>
-        <w:t>.</w:t>
-      </w:r>
-      <w:r>
-        <w:rPr>
-          <w:rFonts w:ascii="Times New Roman" w:hAnsi="Times New Roman" w:cs="Times New Roman"/>
-          <w:sz w:val="24"/>
-        </w:rPr>
-        <w:t xml:space="preserve"> As more transit authorities begin to regard accessibility as a primary indicator for their performance and service adjustment, </w:t>
-      </w:r>
-      <w:r>
-        <w:rPr>
-          <w:rFonts w:ascii="Times New Roman" w:hAnsi="Times New Roman" w:cs="Times New Roman"/>
-          <w:sz w:val="24"/>
-        </w:rPr>
-        <w:t xml:space="preserve">measuring </w:t>
-      </w:r>
-      <w:r>
-        <w:rPr>
-          <w:rFonts w:ascii="Times New Roman" w:hAnsi="Times New Roman" w:cs="Times New Roman"/>
-          <w:sz w:val="24"/>
-        </w:rPr>
-        <w:t>accessibility becomes more important.</w:t>
-      </w:r>
-      <w:r>
-        <w:rPr>
-          <w:rFonts w:ascii="Times New Roman" w:hAnsi="Times New Roman" w:cs="Times New Roman"/>
-          <w:sz w:val="24"/>
-        </w:rPr>
-        <w:t xml:space="preserve"> However, </w:t>
-      </w:r>
-      <w:r>
-        <w:rPr>
-          <w:rFonts w:ascii="Times New Roman" w:hAnsi="Times New Roman" w:cs="Times New Roman"/>
-          <w:sz w:val="24"/>
-        </w:rPr>
-        <w:t xml:space="preserve">there is no an universal definition of </w:t>
-      </w:r>
-      <w:r>
-        <w:rPr>
-          <w:rFonts w:ascii="Times New Roman" w:hAnsi="Times New Roman" w:cs="Times New Roman"/>
-          <w:sz w:val="24"/>
-        </w:rPr>
-        <w:t>accessibility</w:t>
-      </w:r>
-      <w:r>
-        <w:rPr>
-          <w:rFonts w:ascii="Times New Roman" w:hAnsi="Times New Roman" w:cs="Times New Roman"/>
-          <w:sz w:val="24"/>
-        </w:rPr>
-        <w:t xml:space="preserve"> </w:t>
-      </w:r>
-      <w:r>
-        <w:rPr>
-          <w:rFonts w:ascii="Times New Roman" w:hAnsi="Times New Roman" w:cs="Times New Roman"/>
-          <w:sz w:val="24"/>
-        </w:rPr>
-        <w:fldChar w:fldCharType="begin" w:fldLock="1"/>
-      </w:r>
-      <w:r>
-        <w:rPr>
-          <w:rFonts w:ascii="Times New Roman" w:hAnsi="Times New Roman" w:cs="Times New Roman"/>
-          <w:sz w:val="24"/>
-        </w:rPr>
-        <w:instrText>ADDIN CSL_CITATION {"citationItems":[{"id":"ITEM-1","itemData":{"DOI":"10.1080/01441647.2018.1492778","ISBN":"0144-1647","ISSN":"14645327","abstract":"The primary role of a transportation system is to provide people and businesses with access to other people and businesses so that they can physically engage in spatially and temporally dis- tributed activities of all kinds (social, economic, etc.), and so that they can physically exchange information, goods and services. Given this fundamental relationship between transportation and accessibility, it is surprising that accessibility remains a rather illusive concept in transpor- tation planning and modelling, with a number of issues still existing concerning its definition, measurement and, most importantly, usage in practical applications","author":[{"dropping-particle":"","family":"Miller","given":"Eric J.","non-dropping-particle":"","parse-names":false,"suffix":""}],"container-title":"Transport Reviews","id":"ITEM-1","issue":"5","issued":{"date-parts":[["2018"]]},"page":"551-555","publisher":"Taylor &amp; Francis","title":"Accessibility: measurement and application in transportation planning","type":"article","volume":"38"},"uris":["http://www.mendeley.com/documents/?uuid=6c2d2c7c-1efb-48c1-85f7-c3d419915900"]}],"mendeley":{"formattedCitation":"(E. J. Miller, 2018)","plainTextFormattedCitation":"(E. J. Miller, 2018)","previouslyFormattedCitation":"(E. J. Miller, 2018)"},"properties":{"noteIndex":0},"schema":"https://github.com/citation-style-language/schema/raw/master/csl-citation.json"}</w:instrText>
-      </w:r>
-      <w:r>
-        <w:rPr>
-          <w:rFonts w:ascii="Times New Roman" w:hAnsi="Times New Roman" w:cs="Times New Roman"/>
-          <w:sz w:val="24"/>
-        </w:rPr>
-        <w:fldChar w:fldCharType="separate"/>
-      </w:r>
-      <w:r>
-        <w:rPr>
-          <w:rFonts w:ascii="Times New Roman" w:hAnsi="Times New Roman" w:cs="Times New Roman"/>
-          <w:noProof/>
-          <w:sz w:val="24"/>
-        </w:rPr>
-        <w:t>(E. J. Miller, 2018)</w:t>
-      </w:r>
-      <w:r>
-        <w:rPr>
-          <w:rFonts w:ascii="Times New Roman" w:hAnsi="Times New Roman" w:cs="Times New Roman"/>
-          <w:sz w:val="24"/>
-        </w:rPr>
-        <w:fldChar w:fldCharType="end"/>
-      </w:r>
-      <w:r>
-        <w:rPr>
-          <w:rFonts w:ascii="Times New Roman" w:hAnsi="Times New Roman" w:cs="Times New Roman"/>
-          <w:sz w:val="24"/>
-        </w:rPr>
-        <w:t>.</w:t>
-      </w:r>
+        <w:ind w:firstLine="720"/>
+        <w:rPr>
+          <w:rFonts w:ascii="Times New Roman" w:hAnsi="Times New Roman" w:cs="Times New Roman"/>
+          <w:sz w:val="24"/>
+        </w:rPr>
+      </w:pPr>
     </w:p>
     <w:p>
       <w:pPr>
@@ -3105,7 +2744,502 @@
           <w:rFonts w:ascii="Times New Roman" w:hAnsi="Times New Roman" w:cs="Times New Roman"/>
           <w:sz w:val="24"/>
         </w:rPr>
-        <w:lastRenderedPageBreak/>
+        <w:t xml:space="preserve">The rise of standard data format General Transit Feed Specification (GTFS) marks another boom of accessibility studies </w:t>
+      </w:r>
+      <w:r>
+        <w:rPr>
+          <w:rFonts w:ascii="Times New Roman" w:hAnsi="Times New Roman" w:cs="Times New Roman"/>
+          <w:sz w:val="24"/>
+        </w:rPr>
+        <w:fldChar w:fldCharType="begin" w:fldLock="1"/>
+      </w:r>
+      <w:r>
+        <w:rPr>
+          <w:rFonts w:ascii="Times New Roman" w:hAnsi="Times New Roman" w:cs="Times New Roman"/>
+          <w:sz w:val="24"/>
+        </w:rPr>
+        <w:instrText>ADDIN CSL_CITATION {"citationItems":[{"id":"ITEM-1","itemData":{"author":[{"dropping-particle":"","family":"Wessel","given":"Nate","non-dropping-particle":"","parse-names":false,"suffix":""},{"dropping-particle":"","family":"Farber","given":"Steven","non-dropping-particle":"","parse-names":false,"suffix":""}],"container-title":"Journal of Transport and Land Use","id":"ITEM-1","issue":"1","issued":{"date-parts":[["2019"]]},"page":"475-500","publisher":"JSTOR","title":"On the accuracy of schedule-based GTFS for measuring accessibility","type":"article-journal","volume":"12"},"uris":["http://www.mendeley.com/documents/?uuid=7b5af126-3f70-48c4-91ba-bd89fb0a6e4e"]}],"mendeley":{"formattedCitation":"(Wessel &amp; Farber, 2019)","plainTextFormattedCitation":"(Wessel &amp; Farber, 2019)","previouslyFormattedCitation":"(Wessel &amp; Farber, 2019)"},"properties":{"noteIndex":0},"schema":"https://github.com/citation-style-language/schema/raw/master/csl-citation.json"}</w:instrText>
+      </w:r>
+      <w:r>
+        <w:rPr>
+          <w:rFonts w:ascii="Times New Roman" w:hAnsi="Times New Roman" w:cs="Times New Roman"/>
+          <w:sz w:val="24"/>
+        </w:rPr>
+        <w:fldChar w:fldCharType="separate"/>
+      </w:r>
+      <w:r>
+        <w:rPr>
+          <w:rFonts w:ascii="Times New Roman" w:hAnsi="Times New Roman" w:cs="Times New Roman"/>
+          <w:noProof/>
+          <w:sz w:val="24"/>
+        </w:rPr>
+        <w:t>(Wessel &amp; Farber, 2019)</w:t>
+      </w:r>
+      <w:r>
+        <w:rPr>
+          <w:rFonts w:ascii="Times New Roman" w:hAnsi="Times New Roman" w:cs="Times New Roman"/>
+          <w:sz w:val="24"/>
+        </w:rPr>
+        <w:fldChar w:fldCharType="end"/>
+      </w:r>
+      <w:r>
+        <w:rPr>
+          <w:rFonts w:ascii="Times New Roman" w:hAnsi="Times New Roman" w:cs="Times New Roman"/>
+          <w:sz w:val="24"/>
+        </w:rPr>
+        <w:t xml:space="preserve">. GTFS data have a well-defined structure for scheduled data and are often released publicly by transit authorities </w:t>
+      </w:r>
+      <w:r>
+        <w:rPr>
+          <w:rFonts w:ascii="Times New Roman" w:hAnsi="Times New Roman" w:cs="Times New Roman"/>
+          <w:sz w:val="24"/>
+        </w:rPr>
+        <w:fldChar w:fldCharType="begin" w:fldLock="1"/>
+      </w:r>
+      <w:r>
+        <w:rPr>
+          <w:rFonts w:ascii="Times New Roman" w:hAnsi="Times New Roman" w:cs="Times New Roman"/>
+          <w:sz w:val="24"/>
+        </w:rPr>
+        <w:instrText>ADDIN CSL_CITATION {"citationItems":[{"id":"ITEM-1","itemData":{"abstract":"The General Transit Feed Specification, or GTFS, has become the most popular world-wide data format to describe fixed-route transit services. Many transit agencies have created and published GTFS data with the primary purpose being integration with Google Maps. However, GTFS data can power many other different types of transit and multimodal software applications, including multimodal trip planning, timetable creation, mobile apps, visualization, accessibility, analysis tools for planning, real-time information, and interactive voice response (IVR). This paper provides an overview of the many opportunities available for transit and intermodal agencies to leverage open GTFS data and provide many new types of information services to the public or their internal operations with little to no cost to the agency. For transit agencies without open data, this paper will inform decisions on prioritizing and justifying investments in open data initiatives. For agencies that already provide open access to GTFS data, this paper will assist the agency in maximizing their investment in GTFS data by providing resources on how to access many new types of applications. Departments of Transportation, Metropolitan Planning Organizations, and other intermodal agencies will also benefit from this paper by learning the state of the art in transit information dissemination, which can power new state-of-the-art intermodal applications. This paper also provides a summary of industry best-practices that an agency can follow when deciding to create and share an open GTFS data feed to maximize exposure to new applications","author":[{"dropping-particle":"","family":"Barbeau","given":"Sean J","non-dropping-particle":"","parse-names":false,"suffix":""},{"dropping-particle":"","family":"Antrim","given":"Aaron","non-dropping-particle":"","parse-names":false,"suffix":""}],"container-title":"ITS America 2013","id":"ITEM-1","issued":{"date-parts":[["2013"]]},"publisher":"Intelligent Transportation Society of America","publisher-place":"Nashville, Tennessee","title":"The Many Uses of GTFS Data – Opening the Door to Transit and Multimodal Applications","type":"paper-conference"},"uris":["http://www.mendeley.com/documents/?uuid=057eb915-ed49-40cc-b972-866146507c0e"]}],"mendeley":{"formattedCitation":"(Barbeau &amp; Antrim, 2013)","plainTextFormattedCitation":"(Barbeau &amp; Antrim, 2013)","previouslyFormattedCitation":"(Barbeau &amp; Antrim, 2013)"},"properties":{"noteIndex":0},"schema":"https://github.com/citation-style-language/schema/raw/master/csl-citation.json"}</w:instrText>
+      </w:r>
+      <w:r>
+        <w:rPr>
+          <w:rFonts w:ascii="Times New Roman" w:hAnsi="Times New Roman" w:cs="Times New Roman"/>
+          <w:sz w:val="24"/>
+        </w:rPr>
+        <w:fldChar w:fldCharType="separate"/>
+      </w:r>
+      <w:r>
+        <w:rPr>
+          <w:rFonts w:ascii="Times New Roman" w:hAnsi="Times New Roman" w:cs="Times New Roman"/>
+          <w:noProof/>
+          <w:sz w:val="24"/>
+        </w:rPr>
+        <w:t>(Barbeau &amp; Antrim, 2013)</w:t>
+      </w:r>
+      <w:r>
+        <w:rPr>
+          <w:rFonts w:ascii="Times New Roman" w:hAnsi="Times New Roman" w:cs="Times New Roman"/>
+          <w:sz w:val="24"/>
+        </w:rPr>
+        <w:fldChar w:fldCharType="end"/>
+      </w:r>
+      <w:r>
+        <w:rPr>
+          <w:rFonts w:ascii="Times New Roman" w:hAnsi="Times New Roman" w:cs="Times New Roman"/>
+          <w:sz w:val="24"/>
+        </w:rPr>
+        <w:t xml:space="preserve">. Therefore, many recent studies use GTFS to derive STP in a larger scale </w:t>
+      </w:r>
+      <w:r>
+        <w:rPr>
+          <w:rFonts w:ascii="Times New Roman" w:hAnsi="Times New Roman" w:cs="Times New Roman"/>
+          <w:sz w:val="24"/>
+        </w:rPr>
+        <w:fldChar w:fldCharType="begin" w:fldLock="1"/>
+      </w:r>
+      <w:r>
+        <w:rPr>
+          <w:rFonts w:ascii="Times New Roman" w:hAnsi="Times New Roman" w:cs="Times New Roman"/>
+          <w:sz w:val="24"/>
+        </w:rPr>
+        <w:instrText>ADDIN CSL_CITATION {"citationItems":[{"id":"ITEM-1","itemData":{"DOI":"10.1016/j.apgeog.2018.02.012","ISSN":"01436228","abstract":"The absence of effective access to opportunities and services is a key contributor to poor socio-economic and health outcomes in underserved neighborhoods in many cities. The city of Columbus, Ohio, USA is attempting to enhance residents' accessibility by providing new public transit services. These new services include a major Transit System Redesign (TSR) of the conventional bus network and the introduction of a new bus rapid transit, named CMAX. Using a high-resolution space-time accessibility measure, we analyze whether these new public transit services will change residents' accessibility to job and healthcare in an underserved neighborhood of Columbus. Also, we assess whether enhancing the CMAX service to reduce delays (e.g., reserved lane, off-board payment system) will improve accessibility. The high-resolution space-time accessibility measure in this study uses published public transit schedules via the General Transit Feed Specification (GTFS). We use multiple departure times during a day to account for the temporal fluctuations of accessibility based on the transit schedule changes. We also consider the operating hours of job opportunities and healthcare services. Results suggest that the TSR yields ambiguous benefits for accessibility to jobs and healthcare. However, the new CMAX service and its potential upgrades lead to a substantial increase in both job and healthcare accessibility. The results can be used for city officials and urban planners to evaluate the effectiveness of public transit innovations in improving accessibility.","author":[{"dropping-particle":"","family":"Lee","given":"Jinhyung","non-dropping-particle":"","parse-names":false,"suffix":""},{"dropping-particle":"","family":"Miller","given":"Harvey J.","non-dropping-particle":"","parse-names":false,"suffix":""}],"container-title":"Applied Geography","id":"ITEM-1","issued":{"date-parts":[["2018"]]},"page":"47-63","publisher":"Elsevier","title":"Measuring the impacts of new public transit services on space-time accessibility: An analysis of transit system redesign and new bus rapid transit in Columbus, Ohio, USA","type":"article-journal","volume":"93"},"uris":["http://www.mendeley.com/documents/?uuid=f0e6b8f5-cc98-41bd-ae63-6d42cb4666ed"]},{"id":"ITEM-2","itemData":{"ISSN":"0361-1981","author":[{"dropping-particle":"","family":"Tasic","given":"Ivana","non-dropping-particle":"","parse-names":false,"suffix":""},{"dropping-particle":"","family":"Zhou","given":"Xuesong","non-dropping-particle":"","parse-names":false,"suffix":""},{"dropping-particle":"","family":"Zlatkovic","given":"Milan","non-dropping-particle":"","parse-names":false,"suffix":""}],"container-title":"Transportation Research Record","id":"ITEM-2","issue":"1","issued":{"date-parts":[["2014"]]},"page":"130-138","publisher":"SAGE Publications Sage CA: Los Angeles, CA","title":"Use of spatiotemporal constraints to quantify transit accessibility: Case study of potential transit-oriented development in West Valley City, Utah","type":"article-journal","volume":"2417"},"uris":["http://www.mendeley.com/documents/?uuid=053c1b21-d6cd-4ced-a653-089915f47e45"]}],"mendeley":{"formattedCitation":"(Lee &amp; Miller, 2018; Tasic, Zhou, &amp; Zlatkovic, 2014)","plainTextFormattedCitation":"(Lee &amp; Miller, 2018; Tasic, Zhou, &amp; Zlatkovic, 2014)","previouslyFormattedCitation":"(Lee &amp; Miller, 2018; Tasic, Zhou, &amp; Zlatkovic, 2014)"},"properties":{"noteIndex":0},"schema":"https://github.com/citation-style-language/schema/raw/master/csl-citation.json"}</w:instrText>
+      </w:r>
+      <w:r>
+        <w:rPr>
+          <w:rFonts w:ascii="Times New Roman" w:hAnsi="Times New Roman" w:cs="Times New Roman"/>
+          <w:sz w:val="24"/>
+        </w:rPr>
+        <w:fldChar w:fldCharType="separate"/>
+      </w:r>
+      <w:r>
+        <w:rPr>
+          <w:rFonts w:ascii="Times New Roman" w:hAnsi="Times New Roman" w:cs="Times New Roman"/>
+          <w:noProof/>
+          <w:sz w:val="24"/>
+        </w:rPr>
+        <w:t>(Lee &amp; Miller, 2018; Tasic, Zhou, &amp; Zlatkovic, 2014)</w:t>
+      </w:r>
+      <w:r>
+        <w:rPr>
+          <w:rFonts w:ascii="Times New Roman" w:hAnsi="Times New Roman" w:cs="Times New Roman"/>
+          <w:sz w:val="24"/>
+        </w:rPr>
+        <w:fldChar w:fldCharType="end"/>
+      </w:r>
+      <w:r>
+        <w:rPr>
+          <w:rFonts w:ascii="Times New Roman" w:hAnsi="Times New Roman" w:cs="Times New Roman"/>
+          <w:sz w:val="24"/>
+        </w:rPr>
+        <w:t xml:space="preserve">. </w:t>
+      </w:r>
+    </w:p>
+    <w:p>
+      <w:pPr>
+        <w:rPr>
+          <w:rFonts w:ascii="Times New Roman" w:hAnsi="Times New Roman" w:cs="Times New Roman"/>
+          <w:sz w:val="24"/>
+        </w:rPr>
+      </w:pPr>
+    </w:p>
+    <w:p>
+      <w:pPr>
+        <w:rPr>
+          <w:rFonts w:ascii="Times New Roman" w:hAnsi="Times New Roman" w:cs="Times New Roman"/>
+          <w:sz w:val="24"/>
+        </w:rPr>
+      </w:pPr>
+    </w:p>
+    <w:p>
+      <w:pPr>
+        <w:rPr>
+          <w:rFonts w:ascii="Times New Roman" w:hAnsi="Times New Roman" w:cs="Times New Roman"/>
+          <w:sz w:val="24"/>
+        </w:rPr>
+      </w:pPr>
+    </w:p>
+    <w:p>
+      <w:pPr>
+        <w:rPr>
+          <w:rFonts w:ascii="Times New Roman" w:hAnsi="Times New Roman" w:cs="Times New Roman"/>
+          <w:sz w:val="24"/>
+        </w:rPr>
+      </w:pPr>
+      <w:r>
+        <w:rPr>
+          <w:rFonts w:ascii="Times New Roman" w:hAnsi="Times New Roman" w:cs="Times New Roman"/>
+          <w:sz w:val="24"/>
+        </w:rPr>
+        <w:t xml:space="preserve">Accessibility, the potential to reach </w:t>
+      </w:r>
+      <w:r>
+        <w:rPr>
+          <w:rFonts w:ascii="Times New Roman" w:hAnsi="Times New Roman" w:cs="Times New Roman"/>
+          <w:sz w:val="24"/>
+        </w:rPr>
+        <w:t xml:space="preserve">or interact places, </w:t>
+      </w:r>
+      <w:r>
+        <w:rPr>
+          <w:rFonts w:ascii="Times New Roman" w:hAnsi="Times New Roman" w:cs="Times New Roman"/>
+          <w:sz w:val="24"/>
+        </w:rPr>
+        <w:t xml:space="preserve">is the primary role of a transportation system </w:t>
+      </w:r>
+      <w:r>
+        <w:rPr>
+          <w:rFonts w:ascii="Times New Roman" w:hAnsi="Times New Roman" w:cs="Times New Roman"/>
+          <w:sz w:val="24"/>
+        </w:rPr>
+        <w:fldChar w:fldCharType="begin" w:fldLock="1"/>
+      </w:r>
+      <w:r>
+        <w:rPr>
+          <w:rFonts w:ascii="Times New Roman" w:hAnsi="Times New Roman" w:cs="Times New Roman"/>
+          <w:sz w:val="24"/>
+        </w:rPr>
+        <w:instrText>ADDIN CSL_CITATION {"citationItems":[{"id":"ITEM-1","itemData":{"DOI":"10.1080/01441647.2018.1492778","ISBN":"0144-1647","ISSN":"14645327","abstract":"The primary role of a transportation system is to provide people and businesses with access to other people and businesses so that they can physically engage in spatially and temporally dis- tributed activities of all kinds (social, economic, etc.), and so that they can physically exchange information, goods and services. Given this fundamental relationship between transportation and accessibility, it is surprising that accessibility remains a rather illusive concept in transpor- tation planning and modelling, with a number of issues still existing concerning its definition, measurement and, most importantly, usage in practical applications","author":[{"dropping-particle":"","family":"Miller","given":"Eric J.","non-dropping-particle":"","parse-names":false,"suffix":""}],"container-title":"Transport Reviews","id":"ITEM-1","issue":"5","issued":{"date-parts":[["2018"]]},"page":"551-555","publisher":"Taylor &amp; Francis","title":"Accessibility: measurement and application in transportation planning","type":"article","volume":"38"},"uris":["http://www.mendeley.com/documents/?uuid=6c2d2c7c-1efb-48c1-85f7-c3d419915900"]}],"mendeley":{"formattedCitation":"(E. J. Miller, 2018)","plainTextFormattedCitation":"(E. J. Miller, 2018)","previouslyFormattedCitation":"(E. J. Miller, 2018)"},"properties":{"noteIndex":0},"schema":"https://github.com/citation-style-language/schema/raw/master/csl-citation.json"}</w:instrText>
+      </w:r>
+      <w:r>
+        <w:rPr>
+          <w:rFonts w:ascii="Times New Roman" w:hAnsi="Times New Roman" w:cs="Times New Roman"/>
+          <w:sz w:val="24"/>
+        </w:rPr>
+        <w:fldChar w:fldCharType="separate"/>
+      </w:r>
+      <w:r>
+        <w:rPr>
+          <w:rFonts w:ascii="Times New Roman" w:hAnsi="Times New Roman" w:cs="Times New Roman"/>
+          <w:noProof/>
+          <w:sz w:val="24"/>
+        </w:rPr>
+        <w:t>(E. J. Miller, 2018)</w:t>
+      </w:r>
+      <w:r>
+        <w:rPr>
+          <w:rFonts w:ascii="Times New Roman" w:hAnsi="Times New Roman" w:cs="Times New Roman"/>
+          <w:sz w:val="24"/>
+        </w:rPr>
+        <w:fldChar w:fldCharType="end"/>
+      </w:r>
+      <w:r>
+        <w:rPr>
+          <w:rFonts w:ascii="Times New Roman" w:hAnsi="Times New Roman" w:cs="Times New Roman"/>
+          <w:sz w:val="24"/>
+        </w:rPr>
+        <w:t xml:space="preserve">. </w:t>
+      </w:r>
+      <w:r>
+        <w:rPr>
+          <w:rFonts w:ascii="Times New Roman" w:hAnsi="Times New Roman" w:cs="Times New Roman"/>
+          <w:sz w:val="24"/>
+        </w:rPr>
+        <w:t>M</w:t>
+      </w:r>
+      <w:r>
+        <w:rPr>
+          <w:rFonts w:ascii="Times New Roman" w:hAnsi="Times New Roman" w:cs="Times New Roman"/>
+          <w:sz w:val="24"/>
+        </w:rPr>
+        <w:t xml:space="preserve">any transportation systems, especially </w:t>
+      </w:r>
+      <w:r>
+        <w:rPr>
+          <w:rFonts w:ascii="Times New Roman" w:hAnsi="Times New Roman" w:cs="Times New Roman"/>
+          <w:sz w:val="24"/>
+        </w:rPr>
+        <w:t xml:space="preserve">public </w:t>
+      </w:r>
+      <w:r>
+        <w:rPr>
+          <w:rFonts w:ascii="Times New Roman" w:hAnsi="Times New Roman" w:cs="Times New Roman"/>
+          <w:sz w:val="24"/>
+        </w:rPr>
+        <w:t xml:space="preserve">transit systems, consider accessibility as </w:t>
+      </w:r>
+      <w:r>
+        <w:rPr>
+          <w:rFonts w:ascii="Times New Roman" w:hAnsi="Times New Roman" w:cs="Times New Roman"/>
+          <w:sz w:val="24"/>
+        </w:rPr>
+        <w:t xml:space="preserve">a major output of spatial development </w:t>
+      </w:r>
+      <w:r>
+        <w:rPr>
+          <w:rFonts w:ascii="Times New Roman" w:hAnsi="Times New Roman" w:cs="Times New Roman"/>
+          <w:sz w:val="24"/>
+        </w:rPr>
+        <w:fldChar w:fldCharType="begin" w:fldLock="1"/>
+      </w:r>
+      <w:r>
+        <w:rPr>
+          <w:rFonts w:ascii="Times New Roman" w:hAnsi="Times New Roman" w:cs="Times New Roman"/>
+          <w:sz w:val="24"/>
+        </w:rPr>
+        <w:instrText>ADDIN CSL_CITATION {"citationItems":[{"id":"ITEM-1","itemData":{"ISSN":"0966-6923","author":[{"dropping-particle":"","family":"Páez","given":"Antonio","non-dropping-particle":"","parse-names":false,"suffix":""},{"dropping-particle":"","family":"Scott","given":"Darren M","non-dropping-particle":"","parse-names":false,"suffix":""},{"dropping-particle":"","family":"Morency","given":"Catherine","non-dropping-particle":"","parse-names":false,"suffix":""}],"container-title":"Journal of Transport Geography","id":"ITEM-1","issued":{"date-parts":[["2012"]]},"page":"141-153","publisher":"Elsevier","title":"Measuring accessibility: positive and normative implementations of various accessibility indicators","type":"article-journal","volume":"25"},"uris":["http://www.mendeley.com/documents/?uuid=8b368cf7-cf86-4382-86d1-39e8051360b9"]}],"mendeley":{"formattedCitation":"(Páez, Scott, &amp; Morency, 2012)","plainTextFormattedCitation":"(Páez, Scott, &amp; Morency, 2012)","previouslyFormattedCitation":"(Páez, Scott, &amp; Morency, 2012)"},"properties":{"noteIndex":0},"schema":"https://github.com/citation-style-language/schema/raw/master/csl-citation.json"}</w:instrText>
+      </w:r>
+      <w:r>
+        <w:rPr>
+          <w:rFonts w:ascii="Times New Roman" w:hAnsi="Times New Roman" w:cs="Times New Roman"/>
+          <w:sz w:val="24"/>
+        </w:rPr>
+        <w:fldChar w:fldCharType="separate"/>
+      </w:r>
+      <w:r>
+        <w:rPr>
+          <w:rFonts w:ascii="Times New Roman" w:hAnsi="Times New Roman" w:cs="Times New Roman"/>
+          <w:noProof/>
+          <w:sz w:val="24"/>
+        </w:rPr>
+        <w:t>(Páez, Scott, &amp; Morency, 2012)</w:t>
+      </w:r>
+      <w:r>
+        <w:rPr>
+          <w:rFonts w:ascii="Times New Roman" w:hAnsi="Times New Roman" w:cs="Times New Roman"/>
+          <w:sz w:val="24"/>
+        </w:rPr>
+        <w:fldChar w:fldCharType="end"/>
+      </w:r>
+      <w:r>
+        <w:rPr>
+          <w:rFonts w:ascii="Times New Roman" w:hAnsi="Times New Roman" w:cs="Times New Roman"/>
+          <w:sz w:val="24"/>
+        </w:rPr>
+        <w:t xml:space="preserve"> </w:t>
+      </w:r>
+      <w:r>
+        <w:rPr>
+          <w:rFonts w:ascii="Times New Roman" w:hAnsi="Times New Roman" w:cs="Times New Roman"/>
+          <w:sz w:val="24"/>
+        </w:rPr>
+        <w:t xml:space="preserve">and </w:t>
+      </w:r>
+      <w:r>
+        <w:rPr>
+          <w:rFonts w:ascii="Times New Roman" w:hAnsi="Times New Roman" w:cs="Times New Roman"/>
+          <w:sz w:val="24"/>
+        </w:rPr>
+        <w:t>a</w:t>
+      </w:r>
+      <w:r>
+        <w:rPr>
+          <w:rFonts w:ascii="Times New Roman" w:hAnsi="Times New Roman" w:cs="Times New Roman"/>
+          <w:sz w:val="24"/>
+        </w:rPr>
+        <w:t xml:space="preserve"> new</w:t>
+      </w:r>
+      <w:r>
+        <w:rPr>
+          <w:rFonts w:ascii="Times New Roman" w:hAnsi="Times New Roman" w:cs="Times New Roman"/>
+          <w:sz w:val="24"/>
+        </w:rPr>
+        <w:t xml:space="preserve"> paradigm</w:t>
+      </w:r>
+      <w:r>
+        <w:rPr>
+          <w:rFonts w:ascii="Times New Roman" w:hAnsi="Times New Roman" w:cs="Times New Roman"/>
+          <w:sz w:val="24"/>
+        </w:rPr>
+        <w:t xml:space="preserve"> </w:t>
+      </w:r>
+      <w:r>
+        <w:rPr>
+          <w:rFonts w:ascii="Times New Roman" w:hAnsi="Times New Roman" w:cs="Times New Roman"/>
+          <w:sz w:val="24"/>
+        </w:rPr>
+        <w:t xml:space="preserve">for transportation planning </w:t>
+      </w:r>
+      <w:r>
+        <w:rPr>
+          <w:rFonts w:ascii="Times New Roman" w:hAnsi="Times New Roman" w:cs="Times New Roman"/>
+          <w:sz w:val="24"/>
+        </w:rPr>
+        <w:fldChar w:fldCharType="begin" w:fldLock="1"/>
+      </w:r>
+      <w:r>
+        <w:rPr>
+          <w:rFonts w:ascii="Times New Roman" w:hAnsi="Times New Roman" w:cs="Times New Roman"/>
+          <w:sz w:val="24"/>
+        </w:rPr>
+        <w:instrText>ADDIN CSL_CITATION {"citationItems":[{"id":"ITEM-1","itemData":{"ISBN":"1781000115","author":[{"dropping-particle":"","family":"Geurs","given":"Karst T","non-dropping-particle":"","parse-names":false,"suffix":""},{"dropping-particle":"","family":"Krizek","given":"Kevin J","non-dropping-particle":"","parse-names":false,"suffix":""},{"dropping-particle":"","family":"Reggiani","given":"Aura","non-dropping-particle":"","parse-names":false,"suffix":""}],"id":"ITEM-1","issued":{"date-parts":[["2012"]]},"publisher":"Edward Elgar Publishing","title":"Accessibility analysis and transport planning: challenges for Europe and North America","type":"book"},"uris":["http://www.mendeley.com/documents/?uuid=e2fca665-3d5c-4bc0-982e-c45a3e75e567"]}],"mendeley":{"formattedCitation":"(Geurs, Krizek, &amp; Reggiani, 2012)","plainTextFormattedCitation":"(Geurs, Krizek, &amp; Reggiani, 2012)","previouslyFormattedCitation":"(Geurs, Krizek, &amp; Reggiani, 2012)"},"properties":{"noteIndex":0},"schema":"https://github.com/citation-style-language/schema/raw/master/csl-citation.json"}</w:instrText>
+      </w:r>
+      <w:r>
+        <w:rPr>
+          <w:rFonts w:ascii="Times New Roman" w:hAnsi="Times New Roman" w:cs="Times New Roman"/>
+          <w:sz w:val="24"/>
+        </w:rPr>
+        <w:fldChar w:fldCharType="separate"/>
+      </w:r>
+      <w:r>
+        <w:rPr>
+          <w:rFonts w:ascii="Times New Roman" w:hAnsi="Times New Roman" w:cs="Times New Roman"/>
+          <w:noProof/>
+          <w:sz w:val="24"/>
+        </w:rPr>
+        <w:t>(Geurs, Krizek, &amp; Reggiani, 2012)</w:t>
+      </w:r>
+      <w:r>
+        <w:rPr>
+          <w:rFonts w:ascii="Times New Roman" w:hAnsi="Times New Roman" w:cs="Times New Roman"/>
+          <w:sz w:val="24"/>
+        </w:rPr>
+        <w:fldChar w:fldCharType="end"/>
+      </w:r>
+      <w:r>
+        <w:rPr>
+          <w:rFonts w:ascii="Times New Roman" w:hAnsi="Times New Roman" w:cs="Times New Roman"/>
+          <w:sz w:val="24"/>
+        </w:rPr>
+        <w:t>.</w:t>
+      </w:r>
+      <w:r>
+        <w:rPr>
+          <w:rFonts w:ascii="Times New Roman" w:hAnsi="Times New Roman" w:cs="Times New Roman"/>
+          <w:sz w:val="24"/>
+        </w:rPr>
+        <w:t xml:space="preserve"> As more transit authorities begin to regard accessibility as a primary indicator for their performance and service adjustment, </w:t>
+      </w:r>
+      <w:r>
+        <w:rPr>
+          <w:rFonts w:ascii="Times New Roman" w:hAnsi="Times New Roman" w:cs="Times New Roman"/>
+          <w:sz w:val="24"/>
+        </w:rPr>
+        <w:t xml:space="preserve">measuring </w:t>
+      </w:r>
+      <w:r>
+        <w:rPr>
+          <w:rFonts w:ascii="Times New Roman" w:hAnsi="Times New Roman" w:cs="Times New Roman"/>
+          <w:sz w:val="24"/>
+        </w:rPr>
+        <w:t>accessibility becomes more important.</w:t>
+      </w:r>
+      <w:r>
+        <w:rPr>
+          <w:rFonts w:ascii="Times New Roman" w:hAnsi="Times New Roman" w:cs="Times New Roman"/>
+          <w:sz w:val="24"/>
+        </w:rPr>
+        <w:t xml:space="preserve"> However, </w:t>
+      </w:r>
+      <w:r>
+        <w:rPr>
+          <w:rFonts w:ascii="Times New Roman" w:hAnsi="Times New Roman" w:cs="Times New Roman"/>
+          <w:sz w:val="24"/>
+        </w:rPr>
+        <w:t xml:space="preserve">there is no an universal definition of </w:t>
+      </w:r>
+      <w:r>
+        <w:rPr>
+          <w:rFonts w:ascii="Times New Roman" w:hAnsi="Times New Roman" w:cs="Times New Roman"/>
+          <w:sz w:val="24"/>
+        </w:rPr>
+        <w:t>accessibility</w:t>
+      </w:r>
+      <w:r>
+        <w:rPr>
+          <w:rFonts w:ascii="Times New Roman" w:hAnsi="Times New Roman" w:cs="Times New Roman"/>
+          <w:sz w:val="24"/>
+        </w:rPr>
+        <w:t xml:space="preserve"> </w:t>
+      </w:r>
+      <w:r>
+        <w:rPr>
+          <w:rFonts w:ascii="Times New Roman" w:hAnsi="Times New Roman" w:cs="Times New Roman"/>
+          <w:sz w:val="24"/>
+        </w:rPr>
+        <w:fldChar w:fldCharType="begin" w:fldLock="1"/>
+      </w:r>
+      <w:r>
+        <w:rPr>
+          <w:rFonts w:ascii="Times New Roman" w:hAnsi="Times New Roman" w:cs="Times New Roman"/>
+          <w:sz w:val="24"/>
+        </w:rPr>
+        <w:instrText>ADDIN CSL_CITATION {"citationItems":[{"id":"ITEM-1","itemData":{"DOI":"10.1080/01441647.2018.1492778","ISBN":"0144-1647","ISSN":"14645327","abstract":"The primary role of a transportation system is to provide people and businesses with access to other people and businesses so that they can physically engage in spatially and temporally dis- tributed activities of all kinds (social, economic, etc.), and so that they can physically exchange information, goods and services. Given this fundamental relationship between transportation and accessibility, it is surprising that accessibility remains a rather illusive concept in transpor- tation planning and modelling, with a number of issues still existing concerning its definition, measurement and, most importantly, usage in practical applications","author":[{"dropping-particle":"","family":"Miller","given":"Eric J.","non-dropping-particle":"","parse-names":false,"suffix":""}],"container-title":"Transport Reviews","id":"ITEM-1","issue":"5","issued":{"date-parts":[["2018"]]},"page":"551-555","publisher":"Taylor &amp; Francis","title":"Accessibility: measurement and application in transportation planning","type":"article","volume":"38"},"uris":["http://www.mendeley.com/documents/?uuid=6c2d2c7c-1efb-48c1-85f7-c3d419915900"]}],"mendeley":{"formattedCitation":"(E. J. Miller, 2018)","plainTextFormattedCitation":"(E. J. Miller, 2018)","previouslyFormattedCitation":"(E. J. Miller, 2018)"},"properties":{"noteIndex":0},"schema":"https://github.com/citation-style-language/schema/raw/master/csl-citation.json"}</w:instrText>
+      </w:r>
+      <w:r>
+        <w:rPr>
+          <w:rFonts w:ascii="Times New Roman" w:hAnsi="Times New Roman" w:cs="Times New Roman"/>
+          <w:sz w:val="24"/>
+        </w:rPr>
+        <w:fldChar w:fldCharType="separate"/>
+      </w:r>
+      <w:r>
+        <w:rPr>
+          <w:rFonts w:ascii="Times New Roman" w:hAnsi="Times New Roman" w:cs="Times New Roman"/>
+          <w:noProof/>
+          <w:sz w:val="24"/>
+        </w:rPr>
+        <w:t>(E. J. Miller, 2018)</w:t>
+      </w:r>
+      <w:r>
+        <w:rPr>
+          <w:rFonts w:ascii="Times New Roman" w:hAnsi="Times New Roman" w:cs="Times New Roman"/>
+          <w:sz w:val="24"/>
+        </w:rPr>
+        <w:fldChar w:fldCharType="end"/>
+      </w:r>
+      <w:r>
+        <w:rPr>
+          <w:rFonts w:ascii="Times New Roman" w:hAnsi="Times New Roman" w:cs="Times New Roman"/>
+          <w:sz w:val="24"/>
+        </w:rPr>
+        <w:t>.</w:t>
+      </w:r>
+    </w:p>
+    <w:p>
+      <w:pPr>
+        <w:ind w:firstLine="720"/>
+        <w:rPr>
+          <w:rFonts w:ascii="Times New Roman" w:hAnsi="Times New Roman" w:cs="Times New Roman"/>
+          <w:sz w:val="24"/>
+        </w:rPr>
+      </w:pPr>
+      <w:r>
+        <w:rPr>
+          <w:rFonts w:ascii="Times New Roman" w:hAnsi="Times New Roman" w:cs="Times New Roman"/>
+          <w:sz w:val="24"/>
+        </w:rPr>
         <w:t xml:space="preserve">Among countless methods, space-time prism is </w:t>
       </w:r>
       <w:r>
@@ -3358,7 +3492,21 @@
           <w:rFonts w:ascii="Times New Roman" w:hAnsi="Times New Roman" w:cs="Times New Roman"/>
           <w:sz w:val="24"/>
         </w:rPr>
-        <w:t>variation of arrival, departure, and travel time. P</w:t>
+        <w:t xml:space="preserve">variation of </w:t>
+      </w:r>
+      <w:r>
+        <w:rPr>
+          <w:rFonts w:ascii="Times New Roman" w:hAnsi="Times New Roman" w:cs="Times New Roman"/>
+          <w:sz w:val="24"/>
+        </w:rPr>
+        <w:t>on-time performance.</w:t>
+      </w:r>
+      <w:r>
+        <w:rPr>
+          <w:rFonts w:ascii="Times New Roman" w:hAnsi="Times New Roman" w:cs="Times New Roman"/>
+          <w:sz w:val="24"/>
+        </w:rPr>
+        <w:t xml:space="preserve"> P</w:t>
       </w:r>
       <w:r>
         <w:rPr>
@@ -3386,14 +3534,7 @@
           <w:rFonts w:ascii="Times New Roman" w:hAnsi="Times New Roman" w:cs="Times New Roman"/>
           <w:sz w:val="24"/>
         </w:rPr>
-        <w:t xml:space="preserve">and can have very different </w:t>
-      </w:r>
-      <w:r>
-        <w:rPr>
-          <w:rFonts w:ascii="Times New Roman" w:hAnsi="Times New Roman" w:cs="Times New Roman"/>
-          <w:sz w:val="24"/>
-        </w:rPr>
-        <w:t>on-time performance – i.e.</w:t>
+        <w:t>– i.e.</w:t>
       </w:r>
       <w:r>
         <w:rPr>
@@ -3689,7 +3830,7 @@
           <w:rFonts w:ascii="Times New Roman" w:hAnsi="Times New Roman" w:cs="Times New Roman"/>
           <w:sz w:val="24"/>
         </w:rPr>
-        <w:instrText>ADDIN CSL_CITATION {"citationItems":[{"id":"ITEM-1","itemData":{"author":[{"dropping-particle":"","family":"Sahebgharani","given":"Alireza","non-dropping-particle":"","parse-names":false,"suffix":""},{"dropping-particle":"","family":"Mohammadi","given":"Mahmoud","non-dropping-particle":"","parse-names":false,"suffix":""},{"dropping-particle":"","family":"Haghshenas","given":"Hossein","non-dropping-particle":"","parse-names":false,"suffix":""}],"container-title":"Computation","id":"ITEM-1","issue":"3","issued":{"date-parts":[["2019"]]},"page":"51","publisher":"Multidisciplinary Digital Publishing Institute","title":"Computing Spatiotemporal Accessibility to Urban Opportunities: A Reliable Space-Time Prism Approach in Uncertain Urban Networks","type":"article-journal","volume":"7"},"uris":["http://www.mendeley.com/documents/?uuid=80d73848-db19-40bc-8373-081a4a502d06"]}],"mendeley":{"formattedCitation":"(Sahebgharani, Mohammadi, &amp; Haghshenas, 2019)","manualFormatting":"Sahebgharani, Mohammadi, &amp; Haghshenas (2019)","plainTextFormattedCitation":"(Sahebgharani, Mohammadi, &amp; Haghshenas, 2019)"},"properties":{"noteIndex":0},"schema":"https://github.com/citation-style-language/schema/raw/master/csl-citation.json"}</w:instrText>
+        <w:instrText>ADDIN CSL_CITATION {"citationItems":[{"id":"ITEM-1","itemData":{"author":[{"dropping-particle":"","family":"Sahebgharani","given":"Alireza","non-dropping-particle":"","parse-names":false,"suffix":""},{"dropping-particle":"","family":"Mohammadi","given":"Mahmoud","non-dropping-particle":"","parse-names":false,"suffix":""},{"dropping-particle":"","family":"Haghshenas","given":"Hossein","non-dropping-particle":"","parse-names":false,"suffix":""}],"container-title":"Computation","id":"ITEM-1","issue":"3","issued":{"date-parts":[["2019"]]},"page":"51","publisher":"Multidisciplinary Digital Publishing Institute","title":"Computing Spatiotemporal Accessibility to Urban Opportunities: A Reliable Space-Time Prism Approach in Uncertain Urban Networks","type":"article-journal","volume":"7"},"uris":["http://www.mendeley.com/documents/?uuid=80d73848-db19-40bc-8373-081a4a502d06"]}],"mendeley":{"formattedCitation":"(Sahebgharani, Mohammadi, &amp; Haghshenas, 2019)","manualFormatting":"Sahebgharani, Mohammadi, &amp; Haghshenas (2019)","plainTextFormattedCitation":"(Sahebgharani, Mohammadi, &amp; Haghshenas, 2019)","previouslyFormattedCitation":"(Sahebgharani, Mohammadi, &amp; Haghshenas, 2019)"},"properties":{"noteIndex":0},"schema":"https://github.com/citation-style-language/schema/raw/master/csl-citation.json"}</w:instrText>
       </w:r>
       <w:r>
         <w:rPr>
@@ -3750,7 +3891,28 @@
           <w:rFonts w:ascii="Times New Roman" w:hAnsi="Times New Roman" w:cs="Times New Roman"/>
           <w:sz w:val="24"/>
         </w:rPr>
-        <w:t>Accuracy refers to the systematic deviation of an accessibility measure</w:t>
+        <w:t>Accuracy refers to the systematic deviation of</w:t>
+      </w:r>
+      <w:r>
+        <w:rPr>
+          <w:rFonts w:ascii="Times New Roman" w:hAnsi="Times New Roman" w:cs="Times New Roman"/>
+          <w:sz w:val="24"/>
+        </w:rPr>
+        <w:t xml:space="preserve"> </w:t>
+      </w:r>
+      <w:r>
+        <w:rPr>
+          <w:rFonts w:ascii="Times New Roman" w:hAnsi="Times New Roman" w:cs="Times New Roman"/>
+          <w:sz w:val="24"/>
+        </w:rPr>
+        <w:t>an accessibility measure</w:t>
+      </w:r>
+      <w:r>
+        <w:rPr>
+          <w:rFonts w:ascii="Times New Roman" w:hAnsi="Times New Roman" w:cs="Times New Roman"/>
+          <w:sz w:val="24"/>
+        </w:rPr>
+        <w:t xml:space="preserve"> from the standard benchmark. </w:t>
       </w:r>
     </w:p>
     <w:p>
@@ -3798,6 +3960,7 @@
           <w:rFonts w:ascii="Times New Roman" w:hAnsi="Times New Roman" w:cs="Times New Roman"/>
           <w:sz w:val="24"/>
         </w:rPr>
+        <w:lastRenderedPageBreak/>
         <w:t xml:space="preserve">Therefore, </w:t>
       </w:r>
       <w:r>
@@ -3931,7 +4094,6 @@
           <w:rFonts w:ascii="Times New Roman" w:hAnsi="Times New Roman" w:cs="Times New Roman"/>
           <w:sz w:val="24"/>
         </w:rPr>
-        <w:lastRenderedPageBreak/>
         <w:fldChar w:fldCharType="begin" w:fldLock="1"/>
       </w:r>
       <w:r>
@@ -4237,12 +4399,21 @@
         </w:rPr>
         <w:t xml:space="preserve">data source and </w:t>
       </w:r>
-      <w:r>
-        <w:rPr>
-          <w:rFonts w:ascii="Times New Roman" w:hAnsi="Times New Roman" w:cs="Times New Roman"/>
-          <w:sz w:val="24"/>
-        </w:rPr>
-        <w:t>geostatistic model</w:t>
+      <w:proofErr w:type="spellStart"/>
+      <w:r>
+        <w:rPr>
+          <w:rFonts w:ascii="Times New Roman" w:hAnsi="Times New Roman" w:cs="Times New Roman"/>
+          <w:sz w:val="24"/>
+        </w:rPr>
+        <w:t>geostatistic</w:t>
+      </w:r>
+      <w:proofErr w:type="spellEnd"/>
+      <w:r>
+        <w:rPr>
+          <w:rFonts w:ascii="Times New Roman" w:hAnsi="Times New Roman" w:cs="Times New Roman"/>
+          <w:sz w:val="24"/>
+        </w:rPr>
+        <w:t xml:space="preserve"> model</w:t>
       </w:r>
       <w:r>
         <w:rPr>
@@ -4727,6 +4898,7 @@
           <w:rFonts w:ascii="Times New Roman" w:hAnsi="Times New Roman" w:cs="Times New Roman"/>
           <w:sz w:val="24"/>
         </w:rPr>
+        <w:lastRenderedPageBreak/>
         <w:t xml:space="preserve">We collect both GTFS static and real-time trip update data from the official application programming interface (API) of the Central Ohio Transit Authority (COTA) from February 2018 to July 2020 </w:t>
       </w:r>
       <w:r>
@@ -4964,7 +5136,6 @@
           <w:rFonts w:ascii="Times New Roman" w:hAnsi="Times New Roman" w:cs="Times New Roman"/>
           <w:sz w:val="24"/>
         </w:rPr>
-        <w:lastRenderedPageBreak/>
         <w:t xml:space="preserve">datasets: </w:t>
       </w:r>
       <w:r>
@@ -5288,7 +5459,23 @@
           <w:rFonts w:ascii="Times New Roman" w:hAnsi="Times New Roman" w:cs="Times New Roman"/>
           <w:sz w:val="24"/>
         </w:rPr>
-        <w:t xml:space="preserve">; therefore, we use noSQL and MongoDB </w:t>
+        <w:t xml:space="preserve">; therefore, we use </w:t>
+      </w:r>
+      <w:proofErr w:type="spellStart"/>
+      <w:r>
+        <w:rPr>
+          <w:rFonts w:ascii="Times New Roman" w:hAnsi="Times New Roman" w:cs="Times New Roman"/>
+          <w:sz w:val="24"/>
+        </w:rPr>
+        <w:t>noSQL</w:t>
+      </w:r>
+      <w:proofErr w:type="spellEnd"/>
+      <w:r>
+        <w:rPr>
+          <w:rFonts w:ascii="Times New Roman" w:hAnsi="Times New Roman" w:cs="Times New Roman"/>
+          <w:sz w:val="24"/>
+        </w:rPr>
+        <w:t xml:space="preserve"> and MongoDB </w:t>
       </w:r>
       <w:r>
         <w:rPr>
@@ -5898,6 +6085,7 @@
           <w:rFonts w:ascii="Times New Roman" w:hAnsi="Times New Roman" w:cs="Times New Roman"/>
           <w:sz w:val="24"/>
         </w:rPr>
+        <w:lastRenderedPageBreak/>
         <w:tab/>
       </w:r>
       <w:r>
@@ -6162,15 +6350,7 @@
           <w:rFonts w:ascii="Times New Roman" w:hAnsi="Times New Roman" w:cs="Times New Roman"/>
           <w:sz w:val="24"/>
         </w:rPr>
-        <w:t xml:space="preserve">. It uses a greedy heuristic search strategy to find the shortest path from the origin node to </w:t>
-      </w:r>
-      <w:r>
-        <w:rPr>
-          <w:rFonts w:ascii="Times New Roman" w:hAnsi="Times New Roman" w:cs="Times New Roman"/>
-          <w:sz w:val="24"/>
-        </w:rPr>
-        <w:lastRenderedPageBreak/>
-        <w:t xml:space="preserve">every other nodes </w:t>
+        <w:t xml:space="preserve">. It uses a greedy heuristic search strategy to find the shortest path from the origin node to every other nodes </w:t>
       </w:r>
       <w:r>
         <w:rPr>
@@ -6631,7 +6811,23 @@
           <w:rFonts w:ascii="Times New Roman" w:hAnsi="Times New Roman" w:cs="Times New Roman"/>
           <w:sz w:val="24"/>
         </w:rPr>
-        <w:t xml:space="preserve">there are very few passing occurrence in the COTA system, and </w:t>
+        <w:t xml:space="preserve">there are very few passing </w:t>
+      </w:r>
+      <w:proofErr w:type="gramStart"/>
+      <w:r>
+        <w:rPr>
+          <w:rFonts w:ascii="Times New Roman" w:hAnsi="Times New Roman" w:cs="Times New Roman"/>
+          <w:sz w:val="24"/>
+        </w:rPr>
+        <w:t>occurrence</w:t>
+      </w:r>
+      <w:proofErr w:type="gramEnd"/>
+      <w:r>
+        <w:rPr>
+          <w:rFonts w:ascii="Times New Roman" w:hAnsi="Times New Roman" w:cs="Times New Roman"/>
+          <w:sz w:val="24"/>
+        </w:rPr>
+        <w:t xml:space="preserve"> in the COTA system, and </w:t>
       </w:r>
       <w:r>
         <w:rPr>
@@ -8142,15 +8338,7 @@
           <w:rFonts w:ascii="Times New Roman" w:hAnsi="Times New Roman" w:cs="Times New Roman"/>
           <w:sz w:val="24"/>
         </w:rPr>
-        <w:t xml:space="preserve"> trip </w:t>
-      </w:r>
-      <w:r>
-        <w:rPr>
-          <w:rFonts w:ascii="Times New Roman" w:hAnsi="Times New Roman" w:cs="Times New Roman"/>
-          <w:sz w:val="24"/>
-        </w:rPr>
-        <w:lastRenderedPageBreak/>
-        <w:t xml:space="preserve">planning strategy </w:t>
+        <w:t xml:space="preserve"> trip planning strategy </w:t>
       </w:r>
       <w:r>
         <w:rPr>
@@ -9012,6 +9200,7 @@
           <w:rFonts w:ascii="Times New Roman" w:hAnsi="Times New Roman" w:cs="Times New Roman"/>
           <w:sz w:val="24"/>
         </w:rPr>
+        <w:lastRenderedPageBreak/>
         <w:t>We can deconstruct the scheduled and posteriori real-time accessibility from a perspective of decision-makin</w:t>
       </w:r>
       <w:r>
@@ -9348,15 +9537,7 @@
           <w:rFonts w:ascii="Times New Roman" w:hAnsi="Times New Roman" w:cs="Times New Roman"/>
           <w:sz w:val="24"/>
         </w:rPr>
-        <w:t xml:space="preserve">the event to make </w:t>
-      </w:r>
-      <w:r>
-        <w:rPr>
-          <w:rFonts w:ascii="Times New Roman" w:hAnsi="Times New Roman" w:cs="Times New Roman"/>
-          <w:sz w:val="24"/>
-        </w:rPr>
-        <w:lastRenderedPageBreak/>
-        <w:t>the decision</w:t>
+        <w:t>the event to make the decision</w:t>
       </w:r>
       <w:r>
         <w:rPr>

</xml_diff>

<commit_message>
Almost all of the literature review
</commit_message>
<xml_diff>
--- a/unrealized_accessibility.docx
+++ b/unrealized_accessibility.docx
@@ -870,23 +870,7 @@
           <w:rFonts w:ascii="Times New Roman" w:hAnsi="Times New Roman" w:cs="Times New Roman"/>
           <w:sz w:val="24"/>
         </w:rPr>
-        <w:t xml:space="preserve">s to social equity factors, such as different social, demographic, and economic factors. This paper fills in this blank by using </w:t>
-      </w:r>
-      <w:proofErr w:type="spellStart"/>
-      <w:r>
-        <w:rPr>
-          <w:rFonts w:ascii="Times New Roman" w:hAnsi="Times New Roman" w:cs="Times New Roman"/>
-          <w:sz w:val="24"/>
-        </w:rPr>
-        <w:t>geostatistics</w:t>
-      </w:r>
-      <w:proofErr w:type="spellEnd"/>
-      <w:r>
-        <w:rPr>
-          <w:rFonts w:ascii="Times New Roman" w:hAnsi="Times New Roman" w:cs="Times New Roman"/>
-          <w:sz w:val="24"/>
-        </w:rPr>
-        <w:t xml:space="preserve"> model to investigate the</w:t>
+        <w:t>s to social equity factors, such as different social, demographic, and economic factors. This paper fills in this blank by using geostatistics model to investigate the</w:t>
       </w:r>
       <w:r>
         <w:rPr>
@@ -1085,7 +1069,35 @@
           <w:rFonts w:ascii="Times New Roman" w:hAnsi="Times New Roman" w:cs="Times New Roman"/>
           <w:sz w:val="24"/>
         </w:rPr>
-        <w:t xml:space="preserve">2) transit accessibility, </w:t>
+        <w:t xml:space="preserve">2) </w:t>
+      </w:r>
+      <w:r>
+        <w:rPr>
+          <w:rFonts w:ascii="Times New Roman" w:hAnsi="Times New Roman" w:cs="Times New Roman"/>
+          <w:sz w:val="24"/>
+        </w:rPr>
+        <w:t xml:space="preserve">the development of </w:t>
+      </w:r>
+      <w:r>
+        <w:rPr>
+          <w:rFonts w:ascii="Times New Roman" w:hAnsi="Times New Roman" w:cs="Times New Roman"/>
+          <w:sz w:val="24"/>
+        </w:rPr>
+        <w:t>transit accessibility</w:t>
+      </w:r>
+      <w:r>
+        <w:rPr>
+          <w:rFonts w:ascii="Times New Roman" w:hAnsi="Times New Roman" w:cs="Times New Roman"/>
+          <w:sz w:val="24"/>
+        </w:rPr>
+        <w:t xml:space="preserve"> measurements</w:t>
+      </w:r>
+      <w:r>
+        <w:rPr>
+          <w:rFonts w:ascii="Times New Roman" w:hAnsi="Times New Roman" w:cs="Times New Roman"/>
+          <w:sz w:val="24"/>
+        </w:rPr>
+        <w:t xml:space="preserve">, </w:t>
       </w:r>
       <w:r>
         <w:rPr>
@@ -1106,7 +1118,21 @@
           <w:rFonts w:ascii="Times New Roman" w:hAnsi="Times New Roman" w:cs="Times New Roman"/>
           <w:sz w:val="24"/>
         </w:rPr>
-        <w:t>) unreliability of traditional accessibility</w:t>
+        <w:t xml:space="preserve">) unreliability of </w:t>
+      </w:r>
+      <w:r>
+        <w:rPr>
+          <w:rFonts w:ascii="Times New Roman" w:hAnsi="Times New Roman" w:cs="Times New Roman"/>
+          <w:sz w:val="24"/>
+        </w:rPr>
+        <w:t>schedule-based</w:t>
+      </w:r>
+      <w:r>
+        <w:rPr>
+          <w:rFonts w:ascii="Times New Roman" w:hAnsi="Times New Roman" w:cs="Times New Roman"/>
+          <w:sz w:val="24"/>
+        </w:rPr>
+        <w:t xml:space="preserve"> accessibility</w:t>
       </w:r>
       <w:r>
         <w:rPr>
@@ -1267,7 +1293,7 @@
           <w:rFonts w:ascii="Times New Roman" w:hAnsi="Times New Roman" w:cs="Times New Roman"/>
           <w:sz w:val="24"/>
         </w:rPr>
-        <w:instrText>ADDIN CSL_CITATION {"citationItems":[{"id":"ITEM-1","itemData":{"ISSN":"0269-3798","author":[{"dropping-particle":"","family":"Miller","given":"Harvey J","non-dropping-particle":"","parse-names":false,"suffix":""}],"container-title":"International Journal of Geographical Information System","id":"ITEM-1","issue":"3","issued":{"date-parts":[["1991"]]},"page":"287-301","publisher":"Taylor &amp; Francis","title":"Modelling accessibility using space-time prism concepts within geographical information systems","type":"article-journal","volume":"5"},"uris":["http://www.mendeley.com/documents/?uuid=61d9d9f2-7793-45b7-89d5-e35aa05eef9d"]},{"id":"ITEM-2","itemData":{"author":[{"dropping-particle":"","family":"Wu","given":"Yi-Hwa","non-dropping-particle":"","parse-names":false,"suffix":""},{"dropping-particle":"","family":"Miller","given":"Harvey J","non-dropping-particle":"","parse-names":false,"suffix":""}],"container-title":"Journal of Transportation and Statistics","id":"ITEM-2","issue":"2/3","issued":{"date-parts":[["2001"]]},"page":"1-14","title":"Computational tools for measuring space-time accessibility within dynamic flow transportation networks","type":"article-journal","volume":"4"},"uris":["http://www.mendeley.com/documents/?uuid=643a9999-2f3b-430a-a590-35ed0ab8afb0"]}],"mendeley":{"formattedCitation":"(H. J. Miller, 1991; Wu &amp; Miller, 2001)","plainTextFormattedCitation":"(H. J. Miller, 1991; Wu &amp; Miller, 2001)","previouslyFormattedCitation":"(H. J. Miller, 1991; Wu &amp; Miller, 2001)"},"properties":{"noteIndex":0},"schema":"https://github.com/citation-style-language/schema/raw/master/csl-citation.json"}</w:instrText>
+        <w:instrText>ADDIN CSL_CITATION {"citationItems":[{"id":"ITEM-1","itemData":{"ISSN":"0269-3798","author":[{"dropping-particle":"","family":"Miller","given":"Harvey J","non-dropping-particle":"","parse-names":false,"suffix":""}],"container-title":"International Journal of Geographical Information System","id":"ITEM-1","issue":"3","issued":{"date-parts":[["1991"]]},"page":"287-301","publisher":"Taylor &amp; Francis","title":"Modelling accessibility using space-time prism concepts within geographical information systems","type":"article-journal","volume":"5"},"uris":["http://www.mendeley.com/documents/?uuid=61d9d9f2-7793-45b7-89d5-e35aa05eef9d"]},{"id":"ITEM-2","itemData":{"author":[{"dropping-particle":"","family":"Wu","given":"Yi-Hwa","non-dropping-particle":"","parse-names":false,"suffix":""},{"dropping-particle":"","family":"Miller","given":"Harvey J","non-dropping-particle":"","parse-names":false,"suffix":""}],"container-title":"Journal of Transportation and Statistics","id":"ITEM-2","issue":"2/3","issued":{"date-parts":[["2001"]]},"page":"1-14","title":"Computational tools for measuring space-time accessibility within dynamic flow transportation networks","type":"article-journal","volume":"4"},"uris":["http://www.mendeley.com/documents/?uuid=643a9999-2f3b-430a-a590-35ed0ab8afb0"]}],"mendeley":{"formattedCitation":"(Miller, 1991; Wu &amp; Miller, 2001)","plainTextFormattedCitation":"(Miller, 1991; Wu &amp; Miller, 2001)","previouslyFormattedCitation":"(Miller, 1991; Wu &amp; Miller, 2001)"},"properties":{"noteIndex":0},"schema":"https://github.com/citation-style-language/schema/raw/master/csl-citation.json"}</w:instrText>
       </w:r>
       <w:r>
         <w:rPr>
@@ -1282,7 +1308,7 @@
           <w:noProof/>
           <w:sz w:val="24"/>
         </w:rPr>
-        <w:t>(H. J. Miller, 1991; Wu &amp; Miller, 2001)</w:t>
+        <w:t>(Miller, 1991; Wu &amp; Miller, 2001)</w:t>
       </w:r>
       <w:r>
         <w:rPr>
@@ -1625,7 +1651,7 @@
           <w:rFonts w:ascii="Times New Roman" w:hAnsi="Times New Roman" w:cs="Times New Roman"/>
           <w:sz w:val="24"/>
         </w:rPr>
-        <w:instrText>ADDIN CSL_CITATION {"citationItems":[{"id":"ITEM-1","itemData":{"ISSN":"0269-3798","author":[{"dropping-particle":"","family":"Miller","given":"Harvey J","non-dropping-particle":"","parse-names":false,"suffix":""}],"container-title":"International Journal of Geographical Information System","id":"ITEM-1","issue":"3","issued":{"date-parts":[["1991"]]},"page":"287-301","publisher":"Taylor &amp; Francis","title":"Modelling accessibility using space-time prism concepts within geographical information systems","type":"article-journal","volume":"5"},"uris":["http://www.mendeley.com/documents/?uuid=61d9d9f2-7793-45b7-89d5-e35aa05eef9d"]}],"mendeley":{"formattedCitation":"(H. J. Miller, 1991)","manualFormatting":"H. J. Miller (1991)","plainTextFormattedCitation":"(H. J. Miller, 1991)","previouslyFormattedCitation":"(H. J. Miller, 1991)"},"properties":{"noteIndex":0},"schema":"https://github.com/citation-style-language/schema/raw/master/csl-citation.json"}</w:instrText>
+        <w:instrText>ADDIN CSL_CITATION {"citationItems":[{"id":"ITEM-1","itemData":{"ISSN":"0269-3798","author":[{"dropping-particle":"","family":"Miller","given":"Harvey J","non-dropping-particle":"","parse-names":false,"suffix":""}],"container-title":"International Journal of Geographical Information System","id":"ITEM-1","issue":"3","issued":{"date-parts":[["1991"]]},"page":"287-301","publisher":"Taylor &amp; Francis","title":"Modelling accessibility using space-time prism concepts within geographical information systems","type":"article-journal","volume":"5"},"uris":["http://www.mendeley.com/documents/?uuid=61d9d9f2-7793-45b7-89d5-e35aa05eef9d"]}],"mendeley":{"formattedCitation":"(Miller, 1991)","manualFormatting":"H. J. Miller (1991)","plainTextFormattedCitation":"(Miller, 1991)","previouslyFormattedCitation":"(Miller, 1991)"},"properties":{"noteIndex":0},"schema":"https://github.com/citation-style-language/schema/raw/master/csl-citation.json"}</w:instrText>
       </w:r>
       <w:r>
         <w:rPr>
@@ -1712,7 +1738,7 @@
           <w:rFonts w:ascii="Times New Roman" w:hAnsi="Times New Roman" w:cs="Times New Roman"/>
           <w:sz w:val="24"/>
         </w:rPr>
-        <w:instrText>cle-journal","volume":"31"},"uris":["http://www.mendeley.com/documents/?uuid=031a2e2b-dd3d-47bb-ab47-96d9567db9bd"]}],"mendeley":{"formattedCitation":"(H. J. Miller, 1999)","manualFormatting":"H. J. Miller (1999)","plainTextFormattedCitation":"(H. J. Miller, 1999)","previouslyFormattedCitation":"(H. J. Miller, 1999)"},"properties":{"noteIndex":0},"schema":"https://github.com/citation-style-language/schema/raw/master/csl-citation.json"}</w:instrText>
+        <w:instrText>cle-journal","volume":"31"},"uris":["http://www.mendeley.com/documents/?uuid=031a2e2b-dd3d-47bb-ab47-96d9567db9bd"]}],"mendeley":{"formattedCitation":"(Miller, 1999)","manualFormatting":"H. J. Miller (1999)","plainTextFormattedCitation":"(Miller, 1999)","previouslyFormattedCitation":"(Miller, 1999)"},"properties":{"noteIndex":0},"schema":"https://github.com/citation-style-language/schema/raw/master/csl-citation.json"}</w:instrText>
       </w:r>
       <w:r>
         <w:rPr>
@@ -1799,7 +1825,7 @@
           <w:rFonts w:ascii="Times New Roman" w:hAnsi="Times New Roman" w:cs="Times New Roman"/>
           <w:sz w:val="24"/>
         </w:rPr>
-        <w:instrText>ADDIN CSL_CITATION {"citationItems":[{"id":"ITEM-1","itemData":{"author":[{"dropping-particle":"","family":"Miller","given":"Harvey J","non-dropping-particle":"","parse-names":false,"suffix":""}],"container-title":"International encyclopedia of geography: People, the earth, environment and technology","id":"ITEM-1","issued":{"date-parts":[["2017"]]},"page":"1-19","publisher":"Wiley-Blackwell Hoboken, NJ","title":"Time geography and space-time prism","type":"article-journal"},"uris":["http://www.mendeley.com/documents/?uuid=4b7da257-dbb2-4aa9-8252-6c2b88cc8f2e"]}],"mendeley":{"formattedCitation":"(H. J. Miller, 2017)","plainTextFormattedCitation":"(H. J. Miller, 2017)","previouslyFormattedCitation":"(H. J. Miller, 2017)"},"properties":{"noteIndex":0},"schema":"https://github.com/citation-style-language/schema/raw/master/csl-citation.json"}</w:instrText>
+        <w:instrText>ADDIN CSL_CITATION {"citationItems":[{"id":"ITEM-1","itemData":{"author":[{"dropping-particle":"","family":"Miller","given":"Harvey J","non-dropping-particle":"","parse-names":false,"suffix":""}],"container-title":"International encyclopedia of geography: People, the earth, environment and technology","id":"ITEM-1","issued":{"date-parts":[["2017"]]},"page":"1-19","publisher":"Wiley-Blackwell Hoboken, NJ","title":"Time geography and space-time prism","type":"article-journal"},"uris":["http://www.mendeley.com/documents/?uuid=4b7da257-dbb2-4aa9-8252-6c2b88cc8f2e"]}],"mendeley":{"formattedCitation":"(Miller, 2017)","plainTextFormattedCitation":"(Miller, 2017)","previouslyFormattedCitation":"(Miller, 2017)"},"properties":{"noteIndex":0},"schema":"https://github.com/citation-style-language/schema/raw/master/csl-citation.json"}</w:instrText>
       </w:r>
       <w:r>
         <w:rPr>
@@ -1814,7 +1840,7 @@
           <w:noProof/>
           <w:sz w:val="24"/>
         </w:rPr>
-        <w:t>(H. J. Miller, 2017)</w:t>
+        <w:t>(Miller, 2017)</w:t>
       </w:r>
       <w:r>
         <w:rPr>
@@ -2542,7 +2568,14 @@
           <w:rFonts w:ascii="Times New Roman" w:hAnsi="Times New Roman" w:cs="Times New Roman"/>
           <w:sz w:val="24"/>
         </w:rPr>
-        <w:t>The development of transit accessibility also follows a similar pattern as STP</w:t>
+        <w:t xml:space="preserve">Better datasets also motivate the innovations of transit accessibility </w:t>
+      </w:r>
+      <w:r>
+        <w:rPr>
+          <w:rFonts w:ascii="Times New Roman" w:hAnsi="Times New Roman" w:cs="Times New Roman"/>
+          <w:sz w:val="24"/>
+        </w:rPr>
+        <w:t>measurements</w:t>
       </w:r>
       <w:r>
         <w:rPr>
@@ -2563,7 +2596,7 @@
           <w:rFonts w:ascii="Times New Roman" w:hAnsi="Times New Roman" w:cs="Times New Roman"/>
           <w:sz w:val="24"/>
         </w:rPr>
-        <w:instrText>ADDIN CSL_CITATION {"citationItems":[{"id":"ITEM-1","itemData":{"ISSN":"1556-8318","author":[{"dropping-particle":"","family":"Malekzadeh","given":"Ali","non-dropping-particle":"","parse-names":false,"suffix":""},{"dropping-particle":"","family":"Chung","given":"Edward","non-dropping-particle":"","parse-names":false,"suffix":""}],"container-title":"International journal of sustainable transportation","id":"ITEM-1","issue":"10","issued":{"date-parts":[["2020"]]},"page":"733-748","publisher":"Taylor &amp; Francis","title":"A review of transit accessibility models: Challenges in developing transit accessibility models","type":"article-journal","volume":"14"},"uris":["http://www.mendeley.com/documents/?uuid=20a2a91d-e0e1-437e-8343-5fe957c5cf14"]}],"mendeley":{"formattedCitation":"(Malekzadeh &amp; Chung, 2020)","manualFormatting":"Malekzadeh &amp; Chung (2020)","plainTextFormattedCitation":"(Malekzadeh &amp; Chung, 2020)"},"properties":{"noteIndex":0},"schema":"https://github.com/citation-style-language/schema/raw/master/csl-citation.json"}</w:instrText>
+        <w:instrText>ADDIN CSL_CITATION {"citationItems":[{"id":"ITEM-1","itemData":{"ISSN":"1556-8318","author":[{"dropping-particle":"","family":"Malekzadeh","given":"Ali","non-dropping-particle":"","parse-names":false,"suffix":""},{"dropping-particle":"","family":"Chung","given":"Edward","non-dropping-particle":"","parse-names":false,"suffix":""}],"container-title":"International journal of sustainable transportation","id":"ITEM-1","issue":"10","issued":{"date-parts":[["2020"]]},"page":"733-748","publisher":"Taylor &amp; Francis","title":"A review of transit accessibility models: Challenges in developing transit accessibility models","type":"article-journal","volume":"14"},"uris":["http://www.mendeley.com/documents/?uuid=20a2a91d-e0e1-437e-8343-5fe957c5cf14"]}],"mendeley":{"formattedCitation":"(Malekzadeh &amp; Chung, 2020)","manualFormatting":"Malekzadeh &amp; Chung (2020)","plainTextFormattedCitation":"(Malekzadeh &amp; Chung, 2020)","previouslyFormattedCitation":"(Malekzadeh &amp; Chung, 2020)"},"properties":{"noteIndex":0},"schema":"https://github.com/citation-style-language/schema/raw/master/csl-citation.json"}</w:instrText>
       </w:r>
       <w:r>
         <w:rPr>
@@ -2615,17 +2648,37 @@
           <w:rFonts w:ascii="Times New Roman" w:hAnsi="Times New Roman" w:cs="Times New Roman"/>
           <w:sz w:val="24"/>
         </w:rPr>
-        <w:t xml:space="preserve"> Both trends are highly relevant to the progress of data.</w:t>
+        <w:t xml:space="preserve"> </w:t>
+      </w:r>
+      <w:r>
+        <w:rPr>
+          <w:rFonts w:ascii="Times New Roman" w:hAnsi="Times New Roman" w:cs="Times New Roman"/>
+          <w:sz w:val="24"/>
+        </w:rPr>
+        <w:t xml:space="preserve">Both trends exemplify </w:t>
+      </w:r>
+      <w:r>
+        <w:rPr>
+          <w:rFonts w:ascii="Times New Roman" w:hAnsi="Times New Roman" w:cs="Times New Roman"/>
+          <w:sz w:val="24"/>
+        </w:rPr>
+        <w:t>how larger, more detailed, and more accessible datasets impact the formulation of transit accessibility models.</w:t>
       </w:r>
     </w:p>
     <w:p>
       <w:pPr>
-        <w:ind w:firstLine="720"/>
-        <w:rPr>
-          <w:rFonts w:ascii="Times New Roman" w:hAnsi="Times New Roman" w:cs="Times New Roman"/>
-          <w:sz w:val="24"/>
-        </w:rPr>
-      </w:pPr>
+        <w:rPr>
+          <w:rFonts w:ascii="Times New Roman" w:hAnsi="Times New Roman" w:cs="Times New Roman"/>
+          <w:sz w:val="24"/>
+        </w:rPr>
+      </w:pPr>
+      <w:r>
+        <w:rPr>
+          <w:rFonts w:ascii="Times New Roman" w:hAnsi="Times New Roman" w:cs="Times New Roman"/>
+          <w:sz w:val="24"/>
+        </w:rPr>
+        <w:tab/>
+      </w:r>
       <w:r>
         <w:rPr>
           <w:rFonts w:ascii="Times New Roman" w:hAnsi="Times New Roman" w:cs="Times New Roman"/>
@@ -2675,6 +2728,275 @@
           <w:sz w:val="24"/>
         </w:rPr>
         <w:t xml:space="preserve">. </w:t>
+      </w:r>
+      <w:r>
+        <w:rPr>
+          <w:rFonts w:ascii="Times New Roman" w:hAnsi="Times New Roman" w:cs="Times New Roman"/>
+          <w:sz w:val="24"/>
+        </w:rPr>
+        <w:t xml:space="preserve">For example, </w:t>
+      </w:r>
+      <w:r>
+        <w:rPr>
+          <w:rFonts w:ascii="Times New Roman" w:hAnsi="Times New Roman" w:cs="Times New Roman"/>
+          <w:sz w:val="24"/>
+        </w:rPr>
+        <w:t xml:space="preserve">some </w:t>
+      </w:r>
+      <w:r>
+        <w:rPr>
+          <w:rFonts w:ascii="Times New Roman" w:hAnsi="Times New Roman" w:cs="Times New Roman"/>
+          <w:sz w:val="24"/>
+        </w:rPr>
+        <w:t xml:space="preserve">early </w:t>
+      </w:r>
+      <w:r>
+        <w:rPr>
+          <w:rFonts w:ascii="Times New Roman" w:hAnsi="Times New Roman" w:cs="Times New Roman"/>
+          <w:sz w:val="24"/>
+        </w:rPr>
+        <w:t xml:space="preserve">system accessibility models </w:t>
+      </w:r>
+      <w:r>
+        <w:rPr>
+          <w:rFonts w:ascii="Times New Roman" w:hAnsi="Times New Roman" w:cs="Times New Roman"/>
+          <w:sz w:val="24"/>
+        </w:rPr>
+        <w:t xml:space="preserve">only </w:t>
+      </w:r>
+      <w:r>
+        <w:rPr>
+          <w:rFonts w:ascii="Times New Roman" w:hAnsi="Times New Roman" w:cs="Times New Roman"/>
+          <w:sz w:val="24"/>
+        </w:rPr>
+        <w:t xml:space="preserve">consider the proximity to transit stops </w:t>
+      </w:r>
+      <w:r>
+        <w:rPr>
+          <w:rFonts w:ascii="Times New Roman" w:hAnsi="Times New Roman" w:cs="Times New Roman"/>
+          <w:sz w:val="24"/>
+        </w:rPr>
+        <w:fldChar w:fldCharType="begin" w:fldLock="1"/>
+      </w:r>
+      <w:r>
+        <w:rPr>
+          <w:rFonts w:ascii="Times New Roman" w:hAnsi="Times New Roman" w:cs="Times New Roman"/>
+          <w:sz w:val="24"/>
+        </w:rPr>
+        <w:instrText>ADDIN CSL_CITATION {"citationItems":[{"id":"ITEM-1","itemData":{"ISSN":"0361-1981","author":[{"dropping-particle":"","family":"Hsiao","given":"Shirley","non-dropping-particle":"","parse-names":false,"suffix":""},{"dropping-particle":"","family":"Lu","given":"Jian","non-dropping-particle":"","parse-names":false,"suffix":""},{"dropping-particle":"","family":"Sterling","given":"James","non-dropping-particle":"","parse-names":false,"suffix":""},{"dropping-particle":"","family":"Weatherford","given":"Matthew","non-dropping-particle":"","parse-names":false,"suffix":""}],"container-title":"Transportation Research Record","id":"ITEM-1","issue":"1","issued":{"date-parts":[["1997"]]},"page":"50-59","publisher":"SAGE Publications Sage CA: Los Angeles, CA","title":"Use of geographic information system for analysis of transit pedestrian access","type":"article-journal","volume":"1604"},"uris":["http://www.mendeley.com/documents/?uuid=b5c97aa2-ed3b-497c-ae8c-fb270273199b"]},{"id":"ITEM-2","itemData":{"ISSN":"0361-1981","author":[{"dropping-particle":"","family":"Zhao","given":"Fang","non-dropping-particle":"","parse-names":false,"suffix":""},{"dropping-particle":"","family":"Chow","given":"Lee-Fang","non-dropping-particle":"","parse-names":false,"suffix":""},{"dropping-particle":"","family":"Li","given":"Min-Tang","non-dropping-particle":"","parse-names":false,"suffix":""},{"dropping-particle":"","family":"Ubaka","given":"Ike","non-dropping-particle":"","parse-names":false,"suffix":""},{"dropping-particle":"","family":"Gan","given":"Albert","non-dropping-particle":"","parse-names":false,"suffix":""}],"container-title":"Transportation Research Record","id":"ITEM-2","issue":"1","issued":{"date-parts":[["2003"]]},"page":"34-41","publisher":"SAGE Publications Sage CA: Los Angeles, CA","title":"Forecasting transit walk accessibility: Regression model alternative to buffer method","type":"article-journal","volume":"1835"},"uris":["http://www.mendeley.com/documents/?uuid=009ec77f-45e0-4624-8267-b5696b245f66"]}],"mendeley":{"formattedCitation":"(Hsiao, Lu, Sterling, &amp; Weatherford, 1997; Zhao, Chow, Li, Ubaka, &amp; Gan, 2003)","plainTextFormattedCitation":"(Hsiao, Lu, Sterling, &amp; Weatherford, 1997; Zhao, Chow, Li, Ubaka, &amp; Gan, 2003)","previouslyFormattedCitation":"(Hsiao, Lu, Sterling, &amp; Weatherford, 1997; Zhao, Chow, Li, Ubaka, &amp; Gan, 2003)"},"properties":{"noteIndex":0},"schema":"https://github.com/citation-style-language/schema/raw/master/csl-citation.json"}</w:instrText>
+      </w:r>
+      <w:r>
+        <w:rPr>
+          <w:rFonts w:ascii="Times New Roman" w:hAnsi="Times New Roman" w:cs="Times New Roman"/>
+          <w:sz w:val="24"/>
+        </w:rPr>
+        <w:fldChar w:fldCharType="separate"/>
+      </w:r>
+      <w:r>
+        <w:rPr>
+          <w:rFonts w:ascii="Times New Roman" w:hAnsi="Times New Roman" w:cs="Times New Roman"/>
+          <w:noProof/>
+          <w:sz w:val="24"/>
+        </w:rPr>
+        <w:t>(Hsiao, Lu, Sterling, &amp; Weatherford, 1997; Zhao, Chow, Li, Ubaka, &amp; Gan, 2003)</w:t>
+      </w:r>
+      <w:r>
+        <w:rPr>
+          <w:rFonts w:ascii="Times New Roman" w:hAnsi="Times New Roman" w:cs="Times New Roman"/>
+          <w:sz w:val="24"/>
+        </w:rPr>
+        <w:fldChar w:fldCharType="end"/>
+      </w:r>
+      <w:r>
+        <w:rPr>
+          <w:rFonts w:ascii="Times New Roman" w:hAnsi="Times New Roman" w:cs="Times New Roman"/>
+          <w:sz w:val="24"/>
+        </w:rPr>
+        <w:t>, which is a major simplification</w:t>
+      </w:r>
+      <w:r>
+        <w:rPr>
+          <w:rFonts w:ascii="Times New Roman" w:hAnsi="Times New Roman" w:cs="Times New Roman"/>
+          <w:sz w:val="24"/>
+        </w:rPr>
+        <w:t>.</w:t>
+      </w:r>
+      <w:r>
+        <w:rPr>
+          <w:rFonts w:ascii="Times New Roman" w:hAnsi="Times New Roman" w:cs="Times New Roman"/>
+          <w:sz w:val="24"/>
+        </w:rPr>
+        <w:t xml:space="preserve"> </w:t>
+      </w:r>
+      <w:r>
+        <w:rPr>
+          <w:rFonts w:ascii="Times New Roman" w:hAnsi="Times New Roman" w:cs="Times New Roman"/>
+          <w:sz w:val="24"/>
+        </w:rPr>
+        <w:t>As transit-related datasets become more detailed and accessible,</w:t>
+      </w:r>
+      <w:r>
+        <w:rPr>
+          <w:rFonts w:ascii="Times New Roman" w:hAnsi="Times New Roman" w:cs="Times New Roman"/>
+          <w:sz w:val="24"/>
+        </w:rPr>
+        <w:t xml:space="preserve"> models</w:t>
+      </w:r>
+      <w:r>
+        <w:rPr>
+          <w:rFonts w:ascii="Times New Roman" w:hAnsi="Times New Roman" w:cs="Times New Roman"/>
+          <w:sz w:val="24"/>
+        </w:rPr>
+        <w:t xml:space="preserve"> can </w:t>
+      </w:r>
+      <w:r>
+        <w:rPr>
+          <w:rFonts w:ascii="Times New Roman" w:hAnsi="Times New Roman" w:cs="Times New Roman"/>
+          <w:sz w:val="24"/>
+        </w:rPr>
+        <w:t xml:space="preserve">better </w:t>
+      </w:r>
+      <w:r>
+        <w:rPr>
+          <w:rFonts w:ascii="Times New Roman" w:hAnsi="Times New Roman" w:cs="Times New Roman"/>
+          <w:sz w:val="24"/>
+        </w:rPr>
+        <w:t xml:space="preserve">capture the travelers’ behavior and their </w:t>
+      </w:r>
+      <w:r>
+        <w:rPr>
+          <w:rFonts w:ascii="Times New Roman" w:hAnsi="Times New Roman" w:cs="Times New Roman"/>
+          <w:sz w:val="24"/>
+        </w:rPr>
+        <w:t>stochasticity</w:t>
+      </w:r>
+      <w:r>
+        <w:rPr>
+          <w:rFonts w:ascii="Times New Roman" w:hAnsi="Times New Roman" w:cs="Times New Roman"/>
+          <w:sz w:val="24"/>
+        </w:rPr>
+        <w:t xml:space="preserve">, such as system-facilitated models </w:t>
+      </w:r>
+      <w:r>
+        <w:rPr>
+          <w:rFonts w:ascii="Times New Roman" w:hAnsi="Times New Roman" w:cs="Times New Roman"/>
+          <w:sz w:val="24"/>
+        </w:rPr>
+        <w:fldChar w:fldCharType="begin" w:fldLock="1"/>
+      </w:r>
+      <w:r>
+        <w:rPr>
+          <w:rFonts w:ascii="Times New Roman" w:hAnsi="Times New Roman" w:cs="Times New Roman"/>
+          <w:sz w:val="24"/>
+        </w:rPr>
+        <w:instrText>ADDIN CSL_CITATION {"citationItems":[{"id":"ITEM-1","itemData":{"ISSN":"0143-6228","author":[{"dropping-particle":"","family":"Tribby","given":"Calvin P","non-dropping-particle":"","parse-names":false,"suffix":""},{"dropping-particle":"","family":"Zandbergen","given":"Paul A","non-dropping-particle":"","parse-names":false,"suffix":""}],"container-title":"Applied Geography","id":"ITEM-1","issued":{"date-parts":[["2012"]]},"page":"345-355","publisher":"Elsevier","title":"High-resolution spatio-temporal modeling of public transit accessibility","type":"article-journal","volume":"34"},"uris":["http://www.mendeley.com/documents/?uuid=516d42d5-b2df-4af2-b774-89606db71f1d"]}],"mendeley":{"formattedCitation":"(Tribby &amp; Zandbergen, 2012)","plainTextFormattedCitation":"(Tribby &amp; Zandbergen, 2012)","previouslyFormattedCitation":"(Tribby &amp; Zandbergen, 2012)"},"properties":{"noteIndex":0},"schema":"https://github.com/citation-style-language/schema/raw/master/csl-citation.json"}</w:instrText>
+      </w:r>
+      <w:r>
+        <w:rPr>
+          <w:rFonts w:ascii="Times New Roman" w:hAnsi="Times New Roman" w:cs="Times New Roman"/>
+          <w:sz w:val="24"/>
+        </w:rPr>
+        <w:fldChar w:fldCharType="separate"/>
+      </w:r>
+      <w:r>
+        <w:rPr>
+          <w:rFonts w:ascii="Times New Roman" w:hAnsi="Times New Roman" w:cs="Times New Roman"/>
+          <w:noProof/>
+          <w:sz w:val="24"/>
+        </w:rPr>
+        <w:t>(Tribby &amp; Zandbergen, 2012)</w:t>
+      </w:r>
+      <w:r>
+        <w:rPr>
+          <w:rFonts w:ascii="Times New Roman" w:hAnsi="Times New Roman" w:cs="Times New Roman"/>
+          <w:sz w:val="24"/>
+        </w:rPr>
+        <w:fldChar w:fldCharType="end"/>
+      </w:r>
+      <w:r>
+        <w:rPr>
+          <w:rFonts w:ascii="Times New Roman" w:hAnsi="Times New Roman" w:cs="Times New Roman"/>
+          <w:sz w:val="24"/>
+        </w:rPr>
+        <w:t xml:space="preserve"> </w:t>
+      </w:r>
+      <w:r>
+        <w:rPr>
+          <w:rFonts w:ascii="Times New Roman" w:hAnsi="Times New Roman" w:cs="Times New Roman"/>
+          <w:sz w:val="24"/>
+        </w:rPr>
+        <w:t>and access-to-destination models</w:t>
+      </w:r>
+      <w:r>
+        <w:rPr>
+          <w:rFonts w:ascii="Times New Roman" w:hAnsi="Times New Roman" w:cs="Times New Roman"/>
+          <w:sz w:val="24"/>
+        </w:rPr>
+        <w:t xml:space="preserve"> </w:t>
+      </w:r>
+      <w:r>
+        <w:rPr>
+          <w:rFonts w:ascii="Times New Roman" w:hAnsi="Times New Roman" w:cs="Times New Roman"/>
+          <w:sz w:val="24"/>
+        </w:rPr>
+        <w:fldChar w:fldCharType="begin" w:fldLock="1"/>
+      </w:r>
+      <w:r>
+        <w:rPr>
+          <w:rFonts w:ascii="Times New Roman" w:hAnsi="Times New Roman" w:cs="Times New Roman"/>
+          <w:sz w:val="24"/>
+        </w:rPr>
+        <w:instrText>ADDIN CSL_CITATION {"citationItems":[{"id":"ITEM-1","itemData":{"ISSN":"0965-8564","author":[{"dropping-particle":"","family":"Farber","given":"Steven","non-dropping-particle":"","parse-names":false,"suffix":""},{"dropping-particle":"","family":"Bartholomew","given":"Keith","non-dropping-particle":"","parse-names":false,"suffix":""},{"dropping-particle":"","family":"Li","given":"Xiao","non-dropping-particle":"","parse-names":false,"suffix":""},{"dropping-particle":"","family":"Páez","given":"Antonio","non-dropping-particle":"","parse-names":false,"suffix":""},{"dropping-particle":"","family":"Habib","given":"Khandker M Nurul","non-dropping-particle":"","parse-names":false,"suffix":""}],"container-title":"Transportation Research Part A: Policy and Practice","id":"ITEM-1","issued":{"date-parts":[["2014"]]},"page":"291-303","publisher":"Elsevier","title":"Assessing social equity in distance based transit fares using a model of travel behavior","type":"article-journal","volume":"67"},"uris":["http://www.mendeley.com/documents/?uuid=776863e3-9fde-41b1-b972-53c10e592811"]},{"id":"ITEM-2","itemData":{"ISSN":"0965-8564","author":[{"dropping-particle":"","family":"Owen","given":"Andrew","non-dropping-particle":"","parse-names":false,"suffix":""},{"dropping-particle":"","family":"Levinson","given":"David M","non-dropping-particle":"","parse-names":false,"suffix":""}],"container-title":"Transportation research part A: policy and practice","id":"ITEM-2","issued":{"date-parts":[["2015"]]},"page":"110-122","publisher":"Elsevier","title":"Modeling the commute mode share of transit using continuous accessibility to jobs","type":"article-journal","volume":"74"},"uris":["http://www.mendeley.com/documents/?uuid=f06b73c2-e116-4f7d-93e8-54a9dd78bf21"]}],"mendeley":{"formattedCitation":"(Farber, Bartholomew, Li, Páez, &amp; Habib, 2014; Owen &amp; Levinson, 2015)","plainTextFormattedCitation":"(Farber, Bartholomew, Li, Páez, &amp; Habib, 2014; Owen &amp; Levinson, 2015)","previouslyFormattedCitation":"(Farber, Bartholomew, Li, Páez, &amp; Habib, 2014; Owen &amp; Levinson, 2015)"},"properties":{"noteIndex":0},"schema":"https://github.com/citation-style-language/schema/raw/master/csl-citation.json"}</w:instrText>
+      </w:r>
+      <w:r>
+        <w:rPr>
+          <w:rFonts w:ascii="Times New Roman" w:hAnsi="Times New Roman" w:cs="Times New Roman"/>
+          <w:sz w:val="24"/>
+        </w:rPr>
+        <w:fldChar w:fldCharType="separate"/>
+      </w:r>
+      <w:r>
+        <w:rPr>
+          <w:rFonts w:ascii="Times New Roman" w:hAnsi="Times New Roman" w:cs="Times New Roman"/>
+          <w:noProof/>
+          <w:sz w:val="24"/>
+        </w:rPr>
+        <w:t>(Farber, Bartholomew, Li, Páez, &amp; Habib, 2014; Owen &amp; Levinson, 2015)</w:t>
+      </w:r>
+      <w:r>
+        <w:rPr>
+          <w:rFonts w:ascii="Times New Roman" w:hAnsi="Times New Roman" w:cs="Times New Roman"/>
+          <w:sz w:val="24"/>
+        </w:rPr>
+        <w:fldChar w:fldCharType="end"/>
+      </w:r>
+      <w:r>
+        <w:rPr>
+          <w:rFonts w:ascii="Times New Roman" w:hAnsi="Times New Roman" w:cs="Times New Roman"/>
+          <w:sz w:val="24"/>
+        </w:rPr>
+        <w:t xml:space="preserve">. </w:t>
+      </w:r>
+      <w:r>
+        <w:rPr>
+          <w:rFonts w:ascii="Times New Roman" w:hAnsi="Times New Roman" w:cs="Times New Roman"/>
+          <w:sz w:val="24"/>
+        </w:rPr>
+        <w:t xml:space="preserve">More detailed models </w:t>
+      </w:r>
+      <w:r>
+        <w:rPr>
+          <w:rFonts w:ascii="Times New Roman" w:hAnsi="Times New Roman" w:cs="Times New Roman"/>
+          <w:sz w:val="24"/>
+        </w:rPr>
+        <w:t xml:space="preserve">can </w:t>
+      </w:r>
+      <w:r>
+        <w:rPr>
+          <w:rFonts w:ascii="Times New Roman" w:hAnsi="Times New Roman" w:cs="Times New Roman"/>
+          <w:sz w:val="24"/>
+        </w:rPr>
+        <w:t xml:space="preserve">provide a better understanding of users’ actual travel experience from users’ perspective. </w:t>
       </w:r>
     </w:p>
     <w:p>
@@ -2689,62 +3011,50 @@
           <w:rFonts w:ascii="Times New Roman" w:hAnsi="Times New Roman" w:cs="Times New Roman"/>
           <w:sz w:val="24"/>
         </w:rPr>
-        <w:t>David O’Sullivan</w:t>
-      </w:r>
-    </w:p>
-    <w:p>
-      <w:pPr>
-        <w:rPr>
-          <w:rFonts w:ascii="Times New Roman" w:hAnsi="Times New Roman" w:cs="Times New Roman"/>
-          <w:sz w:val="24"/>
-        </w:rPr>
-      </w:pPr>
-      <w:r>
-        <w:rPr>
-          <w:rFonts w:ascii="Times New Roman" w:hAnsi="Times New Roman" w:cs="Times New Roman"/>
-          <w:sz w:val="24"/>
-        </w:rPr>
-        <w:t xml:space="preserve">How data help improve the fidelity of the transit accessibility with the improvement of the dataset. </w:t>
-      </w:r>
-    </w:p>
-    <w:p>
-      <w:pPr>
-        <w:rPr>
-          <w:rFonts w:ascii="Times New Roman" w:hAnsi="Times New Roman" w:cs="Times New Roman"/>
-          <w:sz w:val="24"/>
-        </w:rPr>
-      </w:pPr>
-      <w:r>
-        <w:rPr>
-          <w:rFonts w:ascii="Times New Roman" w:hAnsi="Times New Roman" w:cs="Times New Roman"/>
-          <w:sz w:val="24"/>
-        </w:rPr>
-        <w:t>???</w:t>
-      </w:r>
-    </w:p>
-    <w:p>
-      <w:pPr>
-        <w:ind w:firstLine="720"/>
-        <w:rPr>
-          <w:rFonts w:ascii="Times New Roman" w:hAnsi="Times New Roman" w:cs="Times New Roman"/>
-          <w:sz w:val="24"/>
-        </w:rPr>
-      </w:pPr>
-    </w:p>
-    <w:p>
-      <w:pPr>
-        <w:ind w:firstLine="720"/>
-        <w:rPr>
-          <w:rFonts w:ascii="Times New Roman" w:hAnsi="Times New Roman" w:cs="Times New Roman"/>
-          <w:sz w:val="24"/>
-        </w:rPr>
-      </w:pPr>
-      <w:r>
-        <w:rPr>
-          <w:rFonts w:ascii="Times New Roman" w:hAnsi="Times New Roman" w:cs="Times New Roman"/>
-          <w:sz w:val="24"/>
-        </w:rPr>
-        <w:t xml:space="preserve">The rise of standard data format General Transit Feed Specification (GTFS) marks another boom of accessibility studies </w:t>
+        <w:tab/>
+        <w:t>Another trend of transit accessibility is more disaggregated transit accessibility measurements.</w:t>
+      </w:r>
+      <w:r>
+        <w:rPr>
+          <w:rFonts w:ascii="Times New Roman" w:hAnsi="Times New Roman" w:cs="Times New Roman"/>
+          <w:sz w:val="24"/>
+        </w:rPr>
+        <w:t xml:space="preserve"> Larger and detailed datasets, higher computational ability, and better visualization methods</w:t>
+      </w:r>
+      <w:r>
+        <w:rPr>
+          <w:rFonts w:ascii="Times New Roman" w:hAnsi="Times New Roman" w:cs="Times New Roman"/>
+          <w:sz w:val="24"/>
+        </w:rPr>
+        <w:t xml:space="preserve"> </w:t>
+      </w:r>
+      <w:r>
+        <w:rPr>
+          <w:rFonts w:ascii="Times New Roman" w:hAnsi="Times New Roman" w:cs="Times New Roman"/>
+          <w:sz w:val="24"/>
+        </w:rPr>
+        <w:t xml:space="preserve">help to improve the fidelity of transit accessibility. </w:t>
+      </w:r>
+      <w:r>
+        <w:rPr>
+          <w:rFonts w:ascii="Times New Roman" w:hAnsi="Times New Roman" w:cs="Times New Roman"/>
+          <w:sz w:val="24"/>
+        </w:rPr>
+        <w:t xml:space="preserve">The rise of standard data format General Transit Feed Specification (GTFS) </w:t>
+      </w:r>
+      <w:r>
+        <w:rPr>
+          <w:rFonts w:ascii="Times New Roman" w:hAnsi="Times New Roman" w:cs="Times New Roman"/>
+          <w:sz w:val="24"/>
+        </w:rPr>
+        <w:t xml:space="preserve">also </w:t>
+      </w:r>
+      <w:r>
+        <w:rPr>
+          <w:rFonts w:ascii="Times New Roman" w:hAnsi="Times New Roman" w:cs="Times New Roman"/>
+          <w:sz w:val="24"/>
+        </w:rPr>
+        <w:t xml:space="preserve">marks another boom of accessibility studies </w:t>
       </w:r>
       <w:r>
         <w:rPr>
@@ -2830,7 +3140,36 @@
           <w:rFonts w:ascii="Times New Roman" w:hAnsi="Times New Roman" w:cs="Times New Roman"/>
           <w:sz w:val="24"/>
         </w:rPr>
-        <w:t xml:space="preserve">. Therefore, many recent studies use GTFS to derive STP in a larger scale </w:t>
+        <w:t xml:space="preserve">. Therefore, many </w:t>
+      </w:r>
+      <w:r>
+        <w:rPr>
+          <w:rFonts w:ascii="Times New Roman" w:hAnsi="Times New Roman" w:cs="Times New Roman"/>
+          <w:sz w:val="24"/>
+        </w:rPr>
+        <w:lastRenderedPageBreak/>
+        <w:t>recent studies use GTFS to derive STP in a larger scale</w:t>
+      </w:r>
+      <w:r>
+        <w:rPr>
+          <w:rFonts w:ascii="Times New Roman" w:hAnsi="Times New Roman" w:cs="Times New Roman"/>
+          <w:sz w:val="24"/>
+        </w:rPr>
+        <w:t xml:space="preserve"> </w:t>
+      </w:r>
+      <w:r>
+        <w:rPr>
+          <w:rFonts w:ascii="Times New Roman" w:hAnsi="Times New Roman" w:cs="Times New Roman"/>
+          <w:sz w:val="24"/>
+        </w:rPr>
+        <w:t>without compromising the fine details of transit systems</w:t>
+      </w:r>
+      <w:r>
+        <w:rPr>
+          <w:rFonts w:ascii="Times New Roman" w:hAnsi="Times New Roman" w:cs="Times New Roman"/>
+          <w:sz w:val="24"/>
+        </w:rPr>
+        <w:t xml:space="preserve"> </w:t>
       </w:r>
       <w:r>
         <w:rPr>
@@ -2875,510 +3214,6 @@
         </w:rPr>
         <w:t xml:space="preserve">. </w:t>
       </w:r>
-    </w:p>
-    <w:p>
-      <w:pPr>
-        <w:rPr>
-          <w:rFonts w:ascii="Times New Roman" w:hAnsi="Times New Roman" w:cs="Times New Roman"/>
-          <w:sz w:val="24"/>
-        </w:rPr>
-      </w:pPr>
-    </w:p>
-    <w:p>
-      <w:pPr>
-        <w:rPr>
-          <w:rFonts w:ascii="Times New Roman" w:hAnsi="Times New Roman" w:cs="Times New Roman"/>
-          <w:sz w:val="24"/>
-        </w:rPr>
-      </w:pPr>
-    </w:p>
-    <w:p>
-      <w:pPr>
-        <w:rPr>
-          <w:rFonts w:ascii="Times New Roman" w:hAnsi="Times New Roman" w:cs="Times New Roman"/>
-          <w:sz w:val="24"/>
-        </w:rPr>
-      </w:pPr>
-    </w:p>
-    <w:p>
-      <w:pPr>
-        <w:rPr>
-          <w:rFonts w:ascii="Times New Roman" w:hAnsi="Times New Roman" w:cs="Times New Roman"/>
-          <w:sz w:val="24"/>
-        </w:rPr>
-      </w:pPr>
-      <w:r>
-        <w:rPr>
-          <w:rFonts w:ascii="Times New Roman" w:hAnsi="Times New Roman" w:cs="Times New Roman"/>
-          <w:sz w:val="24"/>
-        </w:rPr>
-        <w:t xml:space="preserve">Accessibility, the potential to reach </w:t>
-      </w:r>
-      <w:r>
-        <w:rPr>
-          <w:rFonts w:ascii="Times New Roman" w:hAnsi="Times New Roman" w:cs="Times New Roman"/>
-          <w:sz w:val="24"/>
-        </w:rPr>
-        <w:t xml:space="preserve">or interact places, </w:t>
-      </w:r>
-      <w:r>
-        <w:rPr>
-          <w:rFonts w:ascii="Times New Roman" w:hAnsi="Times New Roman" w:cs="Times New Roman"/>
-          <w:sz w:val="24"/>
-        </w:rPr>
-        <w:t xml:space="preserve">is the primary role of a transportation system </w:t>
-      </w:r>
-      <w:r>
-        <w:rPr>
-          <w:rFonts w:ascii="Times New Roman" w:hAnsi="Times New Roman" w:cs="Times New Roman"/>
-          <w:sz w:val="24"/>
-        </w:rPr>
-        <w:fldChar w:fldCharType="begin" w:fldLock="1"/>
-      </w:r>
-      <w:r>
-        <w:rPr>
-          <w:rFonts w:ascii="Times New Roman" w:hAnsi="Times New Roman" w:cs="Times New Roman"/>
-          <w:sz w:val="24"/>
-        </w:rPr>
-        <w:instrText>ADDIN CSL_CITATION {"citationItems":[{"id":"ITEM-1","itemData":{"DOI":"10.1080/01441647.2018.1492778","ISBN":"0144-1647","ISSN":"14645327","abstract":"The primary role of a transportation system is to provide people and businesses with access to other people and businesses so that they can physically engage in spatially and temporally dis- tributed activities of all kinds (social, economic, etc.), and so that they can physically exchange information, goods and services. Given this fundamental relationship between transportation and accessibility, it is surprising that accessibility remains a rather illusive concept in transpor- tation planning and modelling, with a number of issues still existing concerning its definition, measurement and, most importantly, usage in practical applications","author":[{"dropping-particle":"","family":"Miller","given":"Eric J.","non-dropping-particle":"","parse-names":false,"suffix":""}],"container-title":"Transport Reviews","id":"ITEM-1","issue":"5","issued":{"date-parts":[["2018"]]},"page":"551-555","publisher":"Taylor &amp; Francis","title":"Accessibility: measurement and application in transportation planning","type":"article","volume":"38"},"uris":["http://www.mendeley.com/documents/?uuid=6c2d2c7c-1efb-48c1-85f7-c3d419915900"]}],"mendeley":{"formattedCitation":"(E. J. Miller, 2018)","plainTextFormattedCitation":"(E. J. Miller, 2018)","previouslyFormattedCitation":"(E. J. Miller, 2018)"},"properties":{"noteIndex":0},"schema":"https://github.com/citation-style-language/schema/raw/master/csl-citation.json"}</w:instrText>
-      </w:r>
-      <w:r>
-        <w:rPr>
-          <w:rFonts w:ascii="Times New Roman" w:hAnsi="Times New Roman" w:cs="Times New Roman"/>
-          <w:sz w:val="24"/>
-        </w:rPr>
-        <w:fldChar w:fldCharType="separate"/>
-      </w:r>
-      <w:r>
-        <w:rPr>
-          <w:rFonts w:ascii="Times New Roman" w:hAnsi="Times New Roman" w:cs="Times New Roman"/>
-          <w:noProof/>
-          <w:sz w:val="24"/>
-        </w:rPr>
-        <w:t>(E. J. Miller, 2018)</w:t>
-      </w:r>
-      <w:r>
-        <w:rPr>
-          <w:rFonts w:ascii="Times New Roman" w:hAnsi="Times New Roman" w:cs="Times New Roman"/>
-          <w:sz w:val="24"/>
-        </w:rPr>
-        <w:fldChar w:fldCharType="end"/>
-      </w:r>
-      <w:r>
-        <w:rPr>
-          <w:rFonts w:ascii="Times New Roman" w:hAnsi="Times New Roman" w:cs="Times New Roman"/>
-          <w:sz w:val="24"/>
-        </w:rPr>
-        <w:t xml:space="preserve">. </w:t>
-      </w:r>
-      <w:r>
-        <w:rPr>
-          <w:rFonts w:ascii="Times New Roman" w:hAnsi="Times New Roman" w:cs="Times New Roman"/>
-          <w:sz w:val="24"/>
-        </w:rPr>
-        <w:t>M</w:t>
-      </w:r>
-      <w:r>
-        <w:rPr>
-          <w:rFonts w:ascii="Times New Roman" w:hAnsi="Times New Roman" w:cs="Times New Roman"/>
-          <w:sz w:val="24"/>
-        </w:rPr>
-        <w:t xml:space="preserve">any transportation systems, especially </w:t>
-      </w:r>
-      <w:r>
-        <w:rPr>
-          <w:rFonts w:ascii="Times New Roman" w:hAnsi="Times New Roman" w:cs="Times New Roman"/>
-          <w:sz w:val="24"/>
-        </w:rPr>
-        <w:t xml:space="preserve">public </w:t>
-      </w:r>
-      <w:r>
-        <w:rPr>
-          <w:rFonts w:ascii="Times New Roman" w:hAnsi="Times New Roman" w:cs="Times New Roman"/>
-          <w:sz w:val="24"/>
-        </w:rPr>
-        <w:t xml:space="preserve">transit systems, consider accessibility as </w:t>
-      </w:r>
-      <w:r>
-        <w:rPr>
-          <w:rFonts w:ascii="Times New Roman" w:hAnsi="Times New Roman" w:cs="Times New Roman"/>
-          <w:sz w:val="24"/>
-        </w:rPr>
-        <w:t xml:space="preserve">a major output of spatial development </w:t>
-      </w:r>
-      <w:r>
-        <w:rPr>
-          <w:rFonts w:ascii="Times New Roman" w:hAnsi="Times New Roman" w:cs="Times New Roman"/>
-          <w:sz w:val="24"/>
-        </w:rPr>
-        <w:fldChar w:fldCharType="begin" w:fldLock="1"/>
-      </w:r>
-      <w:r>
-        <w:rPr>
-          <w:rFonts w:ascii="Times New Roman" w:hAnsi="Times New Roman" w:cs="Times New Roman"/>
-          <w:sz w:val="24"/>
-        </w:rPr>
-        <w:instrText>ADDIN CSL_CITATION {"citationItems":[{"id":"ITEM-1","itemData":{"ISSN":"0966-6923","author":[{"dropping-particle":"","family":"Páez","given":"Antonio","non-dropping-particle":"","parse-names":false,"suffix":""},{"dropping-particle":"","family":"Scott","given":"Darren M","non-dropping-particle":"","parse-names":false,"suffix":""},{"dropping-particle":"","family":"Morency","given":"Catherine","non-dropping-particle":"","parse-names":false,"suffix":""}],"container-title":"Journal of Transport Geography","id":"ITEM-1","issued":{"date-parts":[["2012"]]},"page":"141-153","publisher":"Elsevier","title":"Measuring accessibility: positive and normative implementations of various accessibility indicators","type":"article-journal","volume":"25"},"uris":["http://www.mendeley.com/documents/?uuid=8b368cf7-cf86-4382-86d1-39e8051360b9"]}],"mendeley":{"formattedCitation":"(Páez, Scott, &amp; Morency, 2012)","plainTextFormattedCitation":"(Páez, Scott, &amp; Morency, 2012)","previouslyFormattedCitation":"(Páez, Scott, &amp; Morency, 2012)"},"properties":{"noteIndex":0},"schema":"https://github.com/citation-style-language/schema/raw/master/csl-citation.json"}</w:instrText>
-      </w:r>
-      <w:r>
-        <w:rPr>
-          <w:rFonts w:ascii="Times New Roman" w:hAnsi="Times New Roman" w:cs="Times New Roman"/>
-          <w:sz w:val="24"/>
-        </w:rPr>
-        <w:fldChar w:fldCharType="separate"/>
-      </w:r>
-      <w:r>
-        <w:rPr>
-          <w:rFonts w:ascii="Times New Roman" w:hAnsi="Times New Roman" w:cs="Times New Roman"/>
-          <w:noProof/>
-          <w:sz w:val="24"/>
-        </w:rPr>
-        <w:t>(Páez, Scott, &amp; Morency, 2012)</w:t>
-      </w:r>
-      <w:r>
-        <w:rPr>
-          <w:rFonts w:ascii="Times New Roman" w:hAnsi="Times New Roman" w:cs="Times New Roman"/>
-          <w:sz w:val="24"/>
-        </w:rPr>
-        <w:fldChar w:fldCharType="end"/>
-      </w:r>
-      <w:r>
-        <w:rPr>
-          <w:rFonts w:ascii="Times New Roman" w:hAnsi="Times New Roman" w:cs="Times New Roman"/>
-          <w:sz w:val="24"/>
-        </w:rPr>
-        <w:t xml:space="preserve"> </w:t>
-      </w:r>
-      <w:r>
-        <w:rPr>
-          <w:rFonts w:ascii="Times New Roman" w:hAnsi="Times New Roman" w:cs="Times New Roman"/>
-          <w:sz w:val="24"/>
-        </w:rPr>
-        <w:t xml:space="preserve">and </w:t>
-      </w:r>
-      <w:r>
-        <w:rPr>
-          <w:rFonts w:ascii="Times New Roman" w:hAnsi="Times New Roman" w:cs="Times New Roman"/>
-          <w:sz w:val="24"/>
-        </w:rPr>
-        <w:t>a</w:t>
-      </w:r>
-      <w:r>
-        <w:rPr>
-          <w:rFonts w:ascii="Times New Roman" w:hAnsi="Times New Roman" w:cs="Times New Roman"/>
-          <w:sz w:val="24"/>
-        </w:rPr>
-        <w:t xml:space="preserve"> new</w:t>
-      </w:r>
-      <w:r>
-        <w:rPr>
-          <w:rFonts w:ascii="Times New Roman" w:hAnsi="Times New Roman" w:cs="Times New Roman"/>
-          <w:sz w:val="24"/>
-        </w:rPr>
-        <w:t xml:space="preserve"> paradigm</w:t>
-      </w:r>
-      <w:r>
-        <w:rPr>
-          <w:rFonts w:ascii="Times New Roman" w:hAnsi="Times New Roman" w:cs="Times New Roman"/>
-          <w:sz w:val="24"/>
-        </w:rPr>
-        <w:t xml:space="preserve"> </w:t>
-      </w:r>
-      <w:r>
-        <w:rPr>
-          <w:rFonts w:ascii="Times New Roman" w:hAnsi="Times New Roman" w:cs="Times New Roman"/>
-          <w:sz w:val="24"/>
-        </w:rPr>
-        <w:t xml:space="preserve">for transportation planning </w:t>
-      </w:r>
-      <w:r>
-        <w:rPr>
-          <w:rFonts w:ascii="Times New Roman" w:hAnsi="Times New Roman" w:cs="Times New Roman"/>
-          <w:sz w:val="24"/>
-        </w:rPr>
-        <w:fldChar w:fldCharType="begin" w:fldLock="1"/>
-      </w:r>
-      <w:r>
-        <w:rPr>
-          <w:rFonts w:ascii="Times New Roman" w:hAnsi="Times New Roman" w:cs="Times New Roman"/>
-          <w:sz w:val="24"/>
-        </w:rPr>
-        <w:instrText>ADDIN CSL_CITATION {"citationItems":[{"id":"ITEM-1","itemData":{"ISBN":"1781000115","author":[{"dropping-particle":"","family":"Geurs","given":"Karst T","non-dropping-particle":"","parse-names":false,"suffix":""},{"dropping-particle":"","family":"Krizek","given":"Kevin J","non-dropping-particle":"","parse-names":false,"suffix":""},{"dropping-particle":"","family":"Reggiani","given":"Aura","non-dropping-particle":"","parse-names":false,"suffix":""}],"id":"ITEM-1","issued":{"date-parts":[["2012"]]},"publisher":"Edward Elgar Publishing","title":"Accessibility analysis and transport planning: challenges for Europe and North America","type":"book"},"uris":["http://www.mendeley.com/documents/?uuid=e2fca665-3d5c-4bc0-982e-c45a3e75e567"]}],"mendeley":{"formattedCitation":"(Geurs, Krizek, &amp; Reggiani, 2012)","plainTextFormattedCitation":"(Geurs, Krizek, &amp; Reggiani, 2012)","previouslyFormattedCitation":"(Geurs, Krizek, &amp; Reggiani, 2012)"},"properties":{"noteIndex":0},"schema":"https://github.com/citation-style-language/schema/raw/master/csl-citation.json"}</w:instrText>
-      </w:r>
-      <w:r>
-        <w:rPr>
-          <w:rFonts w:ascii="Times New Roman" w:hAnsi="Times New Roman" w:cs="Times New Roman"/>
-          <w:sz w:val="24"/>
-        </w:rPr>
-        <w:fldChar w:fldCharType="separate"/>
-      </w:r>
-      <w:r>
-        <w:rPr>
-          <w:rFonts w:ascii="Times New Roman" w:hAnsi="Times New Roman" w:cs="Times New Roman"/>
-          <w:noProof/>
-          <w:sz w:val="24"/>
-        </w:rPr>
-        <w:t>(Geurs, Krizek, &amp; Reggiani, 2012)</w:t>
-      </w:r>
-      <w:r>
-        <w:rPr>
-          <w:rFonts w:ascii="Times New Roman" w:hAnsi="Times New Roman" w:cs="Times New Roman"/>
-          <w:sz w:val="24"/>
-        </w:rPr>
-        <w:fldChar w:fldCharType="end"/>
-      </w:r>
-      <w:r>
-        <w:rPr>
-          <w:rFonts w:ascii="Times New Roman" w:hAnsi="Times New Roman" w:cs="Times New Roman"/>
-          <w:sz w:val="24"/>
-        </w:rPr>
-        <w:t>.</w:t>
-      </w:r>
-      <w:r>
-        <w:rPr>
-          <w:rFonts w:ascii="Times New Roman" w:hAnsi="Times New Roman" w:cs="Times New Roman"/>
-          <w:sz w:val="24"/>
-        </w:rPr>
-        <w:t xml:space="preserve"> As more transit authorities begin to regard accessibility as a primary indicator for their performance and service adjustment, </w:t>
-      </w:r>
-      <w:r>
-        <w:rPr>
-          <w:rFonts w:ascii="Times New Roman" w:hAnsi="Times New Roman" w:cs="Times New Roman"/>
-          <w:sz w:val="24"/>
-        </w:rPr>
-        <w:t xml:space="preserve">measuring </w:t>
-      </w:r>
-      <w:r>
-        <w:rPr>
-          <w:rFonts w:ascii="Times New Roman" w:hAnsi="Times New Roman" w:cs="Times New Roman"/>
-          <w:sz w:val="24"/>
-        </w:rPr>
-        <w:t>accessibility becomes more important.</w:t>
-      </w:r>
-      <w:r>
-        <w:rPr>
-          <w:rFonts w:ascii="Times New Roman" w:hAnsi="Times New Roman" w:cs="Times New Roman"/>
-          <w:sz w:val="24"/>
-        </w:rPr>
-        <w:t xml:space="preserve"> However, </w:t>
-      </w:r>
-      <w:r>
-        <w:rPr>
-          <w:rFonts w:ascii="Times New Roman" w:hAnsi="Times New Roman" w:cs="Times New Roman"/>
-          <w:sz w:val="24"/>
-        </w:rPr>
-        <w:t xml:space="preserve">there is no an universal definition of </w:t>
-      </w:r>
-      <w:r>
-        <w:rPr>
-          <w:rFonts w:ascii="Times New Roman" w:hAnsi="Times New Roman" w:cs="Times New Roman"/>
-          <w:sz w:val="24"/>
-        </w:rPr>
-        <w:t>accessibility</w:t>
-      </w:r>
-      <w:r>
-        <w:rPr>
-          <w:rFonts w:ascii="Times New Roman" w:hAnsi="Times New Roman" w:cs="Times New Roman"/>
-          <w:sz w:val="24"/>
-        </w:rPr>
-        <w:t xml:space="preserve"> </w:t>
-      </w:r>
-      <w:r>
-        <w:rPr>
-          <w:rFonts w:ascii="Times New Roman" w:hAnsi="Times New Roman" w:cs="Times New Roman"/>
-          <w:sz w:val="24"/>
-        </w:rPr>
-        <w:fldChar w:fldCharType="begin" w:fldLock="1"/>
-      </w:r>
-      <w:r>
-        <w:rPr>
-          <w:rFonts w:ascii="Times New Roman" w:hAnsi="Times New Roman" w:cs="Times New Roman"/>
-          <w:sz w:val="24"/>
-        </w:rPr>
-        <w:instrText>ADDIN CSL_CITATION {"citationItems":[{"id":"ITEM-1","itemData":{"DOI":"10.1080/01441647.2018.1492778","ISBN":"0144-1647","ISSN":"14645327","abstract":"The primary role of a transportation system is to provide people and businesses with access to other people and businesses so that they can physically engage in spatially and temporally dis- tributed activities of all kinds (social, economic, etc.), and so that they can physically exchange information, goods and services. Given this fundamental relationship between transportation and accessibility, it is surprising that accessibility remains a rather illusive concept in transpor- tation planning and modelling, with a number of issues still existing concerning its definition, measurement and, most importantly, usage in practical applications","author":[{"dropping-particle":"","family":"Miller","given":"Eric J.","non-dropping-particle":"","parse-names":false,"suffix":""}],"container-title":"Transport Reviews","id":"ITEM-1","issue":"5","issued":{"date-parts":[["2018"]]},"page":"551-555","publisher":"Taylor &amp; Francis","title":"Accessibility: measurement and application in transportation planning","type":"article","volume":"38"},"uris":["http://www.mendeley.com/documents/?uuid=6c2d2c7c-1efb-48c1-85f7-c3d419915900"]}],"mendeley":{"formattedCitation":"(E. J. Miller, 2018)","plainTextFormattedCitation":"(E. J. Miller, 2018)","previouslyFormattedCitation":"(E. J. Miller, 2018)"},"properties":{"noteIndex":0},"schema":"https://github.com/citation-style-language/schema/raw/master/csl-citation.json"}</w:instrText>
-      </w:r>
-      <w:r>
-        <w:rPr>
-          <w:rFonts w:ascii="Times New Roman" w:hAnsi="Times New Roman" w:cs="Times New Roman"/>
-          <w:sz w:val="24"/>
-        </w:rPr>
-        <w:fldChar w:fldCharType="separate"/>
-      </w:r>
-      <w:r>
-        <w:rPr>
-          <w:rFonts w:ascii="Times New Roman" w:hAnsi="Times New Roman" w:cs="Times New Roman"/>
-          <w:noProof/>
-          <w:sz w:val="24"/>
-        </w:rPr>
-        <w:t>(E. J. Miller, 2018)</w:t>
-      </w:r>
-      <w:r>
-        <w:rPr>
-          <w:rFonts w:ascii="Times New Roman" w:hAnsi="Times New Roman" w:cs="Times New Roman"/>
-          <w:sz w:val="24"/>
-        </w:rPr>
-        <w:fldChar w:fldCharType="end"/>
-      </w:r>
-      <w:r>
-        <w:rPr>
-          <w:rFonts w:ascii="Times New Roman" w:hAnsi="Times New Roman" w:cs="Times New Roman"/>
-          <w:sz w:val="24"/>
-        </w:rPr>
-        <w:t>.</w:t>
-      </w:r>
-    </w:p>
-    <w:p>
-      <w:pPr>
-        <w:ind w:firstLine="720"/>
-        <w:rPr>
-          <w:rFonts w:ascii="Times New Roman" w:hAnsi="Times New Roman" w:cs="Times New Roman"/>
-          <w:sz w:val="24"/>
-        </w:rPr>
-      </w:pPr>
-      <w:r>
-        <w:rPr>
-          <w:rFonts w:ascii="Times New Roman" w:hAnsi="Times New Roman" w:cs="Times New Roman"/>
-          <w:sz w:val="24"/>
-        </w:rPr>
-        <w:t xml:space="preserve">Among countless methods, space-time prism is </w:t>
-      </w:r>
-      <w:r>
-        <w:rPr>
-          <w:rFonts w:ascii="Times New Roman" w:hAnsi="Times New Roman" w:cs="Times New Roman"/>
-          <w:sz w:val="24"/>
-        </w:rPr>
-        <w:t xml:space="preserve">a well-established time geography method to measure accessibility in </w:t>
-      </w:r>
-      <w:r>
-        <w:rPr>
-          <w:rFonts w:ascii="Times New Roman" w:hAnsi="Times New Roman" w:cs="Times New Roman"/>
-          <w:sz w:val="24"/>
-        </w:rPr>
-        <w:t xml:space="preserve">public transit </w:t>
-      </w:r>
-      <w:r>
-        <w:rPr>
-          <w:rFonts w:ascii="Times New Roman" w:hAnsi="Times New Roman" w:cs="Times New Roman"/>
-          <w:sz w:val="24"/>
-        </w:rPr>
-        <w:t>system</w:t>
-      </w:r>
-      <w:r>
-        <w:rPr>
-          <w:rFonts w:ascii="Times New Roman" w:hAnsi="Times New Roman" w:cs="Times New Roman"/>
-          <w:sz w:val="24"/>
-        </w:rPr>
-        <w:t>s</w:t>
-      </w:r>
-      <w:r>
-        <w:rPr>
-          <w:rFonts w:ascii="Times New Roman" w:hAnsi="Times New Roman" w:cs="Times New Roman"/>
-          <w:sz w:val="24"/>
-        </w:rPr>
-        <w:t xml:space="preserve"> </w:t>
-      </w:r>
-      <w:r>
-        <w:rPr>
-          <w:rFonts w:ascii="Times New Roman" w:hAnsi="Times New Roman" w:cs="Times New Roman"/>
-          <w:sz w:val="24"/>
-        </w:rPr>
-        <w:fldChar w:fldCharType="begin" w:fldLock="1"/>
-      </w:r>
-      <w:r>
-        <w:rPr>
-          <w:rFonts w:ascii="Times New Roman" w:hAnsi="Times New Roman" w:cs="Times New Roman"/>
-          <w:sz w:val="24"/>
-        </w:rPr>
-        <w:instrText>ADDIN CSL_CITATION {"citationItems":[{"id":"ITEM-1","itemData":{"ISSN":"0269-3798","author":[{"dropping-particle":"","family":"Miller","given":"Harvey J","non-dropping-particle":"","parse-names":false,"suffix":""}],"container-title":"International Journal of Geographical Information System","id":"ITEM-1","issue":"3","issued":{"date-parts":[["1991"]]},"page":"287-301","publisher":"Taylor &amp; Francis","title":"Modelling accessibility using space-time prism concepts within geographical information systems","type":"article-journal","volume":"5"},"uris":["http://www.mendeley.com/documents/?uuid=61d9d9f2-7793-45b7-89d5-e35aa05eef9d"]},{"id":"ITEM-2","itemData":{"author":[{"dropping-particle":"","family":"Wu","given":"Yi-Hwa","non-dropping-particle":"","parse-names":false,"suffix":""},{"dropping-particle":"","family":"Miller","given":"Harvey J","non-dropping-particle":"","parse-names":false,"suffix":""}],"container-title":"Journal of Transportation and Statistics","id":"ITEM-2","issue":"2/3","issued":{"date-parts":[["2001"]]},"page":"1-14","title":"Computational tools for measuring space-time accessibility within dynamic flow transportation networks","type":"article-journal","volume":"4"},"uris":["http://www.mendeley.com/documents/?uuid=643a9999-2f3b-430a-a590-35ed0ab8afb0"]}],"mendeley":{"formattedCitation":"(H. J. Miller, 1991; Wu &amp; Miller, 2001)","plainTextFormattedCitation":"(H. J. Miller, 1991; Wu &amp; Miller, 2001)","previouslyFormattedCitation":"(H. J. Miller, 1991; Wu &amp; Miller, 2001)"},"properties":{"noteIndex":0},"schema":"https://github.com/citation-style-language/schema/raw/master/csl-citation.json"}</w:instrText>
-      </w:r>
-      <w:r>
-        <w:rPr>
-          <w:rFonts w:ascii="Times New Roman" w:hAnsi="Times New Roman" w:cs="Times New Roman"/>
-          <w:sz w:val="24"/>
-        </w:rPr>
-        <w:fldChar w:fldCharType="separate"/>
-      </w:r>
-      <w:r>
-        <w:rPr>
-          <w:rFonts w:ascii="Times New Roman" w:hAnsi="Times New Roman" w:cs="Times New Roman"/>
-          <w:noProof/>
-          <w:sz w:val="24"/>
-        </w:rPr>
-        <w:t>(H. J. Miller, 1991; Wu &amp; Miller, 2001)</w:t>
-      </w:r>
-      <w:r>
-        <w:rPr>
-          <w:rFonts w:ascii="Times New Roman" w:hAnsi="Times New Roman" w:cs="Times New Roman"/>
-          <w:sz w:val="24"/>
-        </w:rPr>
-        <w:fldChar w:fldCharType="end"/>
-      </w:r>
-      <w:r>
-        <w:rPr>
-          <w:rFonts w:ascii="Times New Roman" w:hAnsi="Times New Roman" w:cs="Times New Roman"/>
-          <w:sz w:val="24"/>
-        </w:rPr>
-        <w:t>.</w:t>
-      </w:r>
-      <w:r>
-        <w:rPr>
-          <w:rFonts w:ascii="Times New Roman" w:hAnsi="Times New Roman" w:cs="Times New Roman"/>
-          <w:sz w:val="24"/>
-        </w:rPr>
-        <w:t xml:space="preserve"> </w:t>
-      </w:r>
-      <w:r>
-        <w:rPr>
-          <w:rFonts w:ascii="Times New Roman" w:hAnsi="Times New Roman" w:cs="Times New Roman"/>
-          <w:sz w:val="24"/>
-        </w:rPr>
-        <w:t xml:space="preserve"> </w:t>
-      </w:r>
-      <w:r>
-        <w:rPr>
-          <w:rFonts w:ascii="Times New Roman" w:hAnsi="Times New Roman" w:cs="Times New Roman"/>
-          <w:sz w:val="24"/>
-        </w:rPr>
-        <w:t>[TBD]</w:t>
-      </w:r>
-    </w:p>
-    <w:p>
-      <w:pPr>
-        <w:rPr>
-          <w:rFonts w:ascii="Times New Roman" w:hAnsi="Times New Roman" w:cs="Times New Roman"/>
-          <w:sz w:val="24"/>
-        </w:rPr>
-      </w:pPr>
-      <w:r>
-        <w:rPr>
-          <w:rFonts w:ascii="Times New Roman" w:hAnsi="Times New Roman" w:cs="Times New Roman"/>
-          <w:sz w:val="24"/>
-        </w:rPr>
-        <w:t>An extensive body of literature discusses space-time prism as a powerful tool to measure an individual’s accessibility in a transportation system</w:t>
-      </w:r>
-      <w:r>
-        <w:rPr>
-          <w:rFonts w:ascii="Times New Roman" w:hAnsi="Times New Roman" w:cs="Times New Roman"/>
-          <w:sz w:val="24"/>
-        </w:rPr>
-        <w:t>.</w:t>
-      </w:r>
-      <w:r>
-        <w:rPr>
-          <w:rFonts w:ascii="Times New Roman" w:hAnsi="Times New Roman" w:cs="Times New Roman"/>
-          <w:sz w:val="24"/>
-        </w:rPr>
-        <w:t xml:space="preserve"> </w:t>
-      </w:r>
-    </w:p>
-    <w:p>
-      <w:pPr>
-        <w:ind w:firstLine="720"/>
-        <w:rPr>
-          <w:rFonts w:ascii="Times New Roman" w:hAnsi="Times New Roman" w:cs="Times New Roman"/>
-          <w:sz w:val="24"/>
-        </w:rPr>
-      </w:pPr>
     </w:p>
     <w:p>
       <w:pPr>
@@ -3419,7 +3254,21 @@
           <w:rFonts w:ascii="Times New Roman" w:hAnsi="Times New Roman" w:cs="Times New Roman"/>
           <w:sz w:val="24"/>
         </w:rPr>
-        <w:t>of accessibility measure</w:t>
+        <w:t xml:space="preserve">of </w:t>
+      </w:r>
+      <w:r>
+        <w:rPr>
+          <w:rFonts w:ascii="Times New Roman" w:hAnsi="Times New Roman" w:cs="Times New Roman"/>
+          <w:sz w:val="24"/>
+        </w:rPr>
+        <w:t xml:space="preserve">schedule-based </w:t>
+      </w:r>
+      <w:r>
+        <w:rPr>
+          <w:rFonts w:ascii="Times New Roman" w:hAnsi="Times New Roman" w:cs="Times New Roman"/>
+          <w:sz w:val="24"/>
+        </w:rPr>
+        <w:t>accessibility measure</w:t>
       </w:r>
       <w:r>
         <w:rPr>
@@ -3441,6 +3290,41 @@
           <w:rFonts w:ascii="Times New Roman" w:hAnsi="Times New Roman" w:cs="Times New Roman"/>
           <w:sz w:val="24"/>
         </w:rPr>
+        <w:t xml:space="preserve">As recent studies focus more on capturing users’ </w:t>
+      </w:r>
+      <w:r>
+        <w:rPr>
+          <w:rFonts w:ascii="Times New Roman" w:hAnsi="Times New Roman" w:cs="Times New Roman"/>
+          <w:sz w:val="24"/>
+        </w:rPr>
+        <w:t>stochasticity</w:t>
+      </w:r>
+      <w:r>
+        <w:rPr>
+          <w:rFonts w:ascii="Times New Roman" w:hAnsi="Times New Roman" w:cs="Times New Roman"/>
+          <w:sz w:val="24"/>
+        </w:rPr>
+        <w:t>, unreliability becomes the center of the discussion</w:t>
+      </w:r>
+      <w:r>
+        <w:rPr>
+          <w:rFonts w:ascii="Times New Roman" w:hAnsi="Times New Roman" w:cs="Times New Roman"/>
+          <w:sz w:val="24"/>
+        </w:rPr>
+        <w:t>: how well can the accessibility measurement capture the actual experience of a user in the system?</w:t>
+      </w:r>
+      <w:r>
+        <w:rPr>
+          <w:rFonts w:ascii="Times New Roman" w:hAnsi="Times New Roman" w:cs="Times New Roman"/>
+          <w:sz w:val="24"/>
+        </w:rPr>
+        <w:t xml:space="preserve"> </w:t>
+      </w:r>
+      <w:r>
+        <w:rPr>
+          <w:rFonts w:ascii="Times New Roman" w:hAnsi="Times New Roman" w:cs="Times New Roman"/>
+          <w:sz w:val="24"/>
+        </w:rPr>
         <w:t xml:space="preserve">Unreliability </w:t>
       </w:r>
       <w:r>
@@ -3448,14 +3332,85 @@
           <w:rFonts w:ascii="Times New Roman" w:hAnsi="Times New Roman" w:cs="Times New Roman"/>
           <w:sz w:val="24"/>
         </w:rPr>
-        <w:t>can be defined as an accessibility measure’s deviation from a standard benchmark, which usually represents the actual or experienced accessibility. I</w:t>
-      </w:r>
-      <w:r>
-        <w:rPr>
-          <w:rFonts w:ascii="Times New Roman" w:hAnsi="Times New Roman" w:cs="Times New Roman"/>
-          <w:sz w:val="24"/>
-        </w:rPr>
-        <w:t xml:space="preserve">t can be summarized into two main factors: uncertainty and accuracy. </w:t>
+        <w:t>can be defined as an accessibility measure</w:t>
+      </w:r>
+      <w:r>
+        <w:rPr>
+          <w:rFonts w:ascii="Times New Roman" w:hAnsi="Times New Roman" w:cs="Times New Roman"/>
+          <w:sz w:val="24"/>
+        </w:rPr>
+        <w:t>ment</w:t>
+      </w:r>
+      <w:r>
+        <w:rPr>
+          <w:rFonts w:ascii="Times New Roman" w:hAnsi="Times New Roman" w:cs="Times New Roman"/>
+          <w:sz w:val="24"/>
+        </w:rPr>
+        <w:t xml:space="preserve">’s deviation from a standard benchmark, which usually represents the actual or experienced accessibility. </w:t>
+      </w:r>
+      <w:r>
+        <w:rPr>
+          <w:rFonts w:ascii="Times New Roman" w:hAnsi="Times New Roman" w:cs="Times New Roman"/>
+          <w:sz w:val="24"/>
+        </w:rPr>
+        <w:t xml:space="preserve">Due to the lack of accessible real-time data source, most traditional accessibility measures are calculated based on transit schedule </w:t>
+      </w:r>
+      <w:r>
+        <w:rPr>
+          <w:rFonts w:ascii="Times New Roman" w:hAnsi="Times New Roman" w:cs="Times New Roman"/>
+          <w:sz w:val="24"/>
+        </w:rPr>
+        <w:fldChar w:fldCharType="begin" w:fldLock="1"/>
+      </w:r>
+      <w:r>
+        <w:rPr>
+          <w:rFonts w:ascii="Times New Roman" w:hAnsi="Times New Roman" w:cs="Times New Roman"/>
+          <w:sz w:val="24"/>
+        </w:rPr>
+        <w:instrText>ADDIN CSL_CITATION {"citationItems":[{"id":"ITEM-1","itemData":{"author":[{"dropping-particle":"","family":"Wessel","given":"Nate","non-dropping-particle":"","parse-names":false,"suffix":""},{"dropping-particle":"","family":"Farber","given":"Steven","non-dropping-particle":"","parse-names":false,"suffix":""}],"container-title":"Journal of Transport and Land Use","id":"ITEM-1","issue":"1","issued":{"date-parts":[["2019"]]},"page":"475-500","publisher":"JSTOR","title":"On the accuracy of schedule-based GTFS for measuring accessibility","type":"article-journal","volume":"12"},"uris":["http://www.mendeley.com/documents/?uuid=7b5af126-3f70-48c4-91ba-bd89fb0a6e4e"]}],"mendeley":{"formattedCitation":"(Wessel &amp; Farber, 2019)","plainTextFormattedCitation":"(Wessel &amp; Farber, 2019)","previouslyFormattedCitation":"(Wessel &amp; Farber, 2019)"},"properties":{"noteIndex":0},"schema":"https://github.com/citation-style-language/schema/raw/master/csl-citation.json"}</w:instrText>
+      </w:r>
+      <w:r>
+        <w:rPr>
+          <w:rFonts w:ascii="Times New Roman" w:hAnsi="Times New Roman" w:cs="Times New Roman"/>
+          <w:sz w:val="24"/>
+        </w:rPr>
+        <w:fldChar w:fldCharType="separate"/>
+      </w:r>
+      <w:r>
+        <w:rPr>
+          <w:rFonts w:ascii="Times New Roman" w:hAnsi="Times New Roman" w:cs="Times New Roman"/>
+          <w:noProof/>
+          <w:sz w:val="24"/>
+        </w:rPr>
+        <w:t>(Wessel &amp; Farber, 2019)</w:t>
+      </w:r>
+      <w:r>
+        <w:rPr>
+          <w:rFonts w:ascii="Times New Roman" w:hAnsi="Times New Roman" w:cs="Times New Roman"/>
+          <w:sz w:val="24"/>
+        </w:rPr>
+        <w:fldChar w:fldCharType="end"/>
+      </w:r>
+      <w:r>
+        <w:rPr>
+          <w:rFonts w:ascii="Times New Roman" w:hAnsi="Times New Roman" w:cs="Times New Roman"/>
+          <w:sz w:val="24"/>
+        </w:rPr>
+        <w:t xml:space="preserve">; therefore, many </w:t>
+      </w:r>
+      <w:r>
+        <w:rPr>
+          <w:rFonts w:ascii="Times New Roman" w:hAnsi="Times New Roman" w:cs="Times New Roman"/>
+          <w:sz w:val="24"/>
+        </w:rPr>
+        <w:t>schedule</w:t>
+      </w:r>
+      <w:r>
+        <w:rPr>
+          <w:rFonts w:ascii="Times New Roman" w:hAnsi="Times New Roman" w:cs="Times New Roman"/>
+          <w:sz w:val="24"/>
+        </w:rPr>
+        <w:t>-based accessibility measures may have very large unreliability.</w:t>
       </w:r>
     </w:p>
     <w:p>
@@ -3471,7 +3426,69 @@
           <w:rFonts w:ascii="Times New Roman" w:hAnsi="Times New Roman" w:cs="Times New Roman"/>
           <w:sz w:val="24"/>
         </w:rPr>
-        <w:t xml:space="preserve">Uncertainty </w:t>
+        <w:t xml:space="preserve">Unreliability </w:t>
+      </w:r>
+      <w:r>
+        <w:rPr>
+          <w:rFonts w:ascii="Times New Roman" w:hAnsi="Times New Roman" w:cs="Times New Roman"/>
+          <w:sz w:val="24"/>
+        </w:rPr>
+        <w:t xml:space="preserve">can be summarized into two main factors: </w:t>
+      </w:r>
+      <w:r>
+        <w:rPr>
+          <w:rFonts w:ascii="Times New Roman" w:hAnsi="Times New Roman" w:cs="Times New Roman"/>
+          <w:i/>
+          <w:iCs/>
+          <w:sz w:val="24"/>
+        </w:rPr>
+        <w:t>uncertainty</w:t>
+      </w:r>
+      <w:r>
+        <w:rPr>
+          <w:rFonts w:ascii="Times New Roman" w:hAnsi="Times New Roman" w:cs="Times New Roman"/>
+          <w:sz w:val="24"/>
+        </w:rPr>
+        <w:t xml:space="preserve"> and </w:t>
+      </w:r>
+      <w:r>
+        <w:rPr>
+          <w:rFonts w:ascii="Times New Roman" w:hAnsi="Times New Roman" w:cs="Times New Roman"/>
+          <w:i/>
+          <w:iCs/>
+          <w:sz w:val="24"/>
+        </w:rPr>
+        <w:t>accuracy</w:t>
+      </w:r>
+      <w:r>
+        <w:rPr>
+          <w:rFonts w:ascii="Times New Roman" w:hAnsi="Times New Roman" w:cs="Times New Roman"/>
+          <w:sz w:val="24"/>
+        </w:rPr>
+        <w:t>.</w:t>
+      </w:r>
+      <w:r>
+        <w:rPr>
+          <w:rFonts w:ascii="Times New Roman" w:hAnsi="Times New Roman" w:cs="Times New Roman"/>
+          <w:sz w:val="24"/>
+        </w:rPr>
+        <w:t xml:space="preserve"> </w:t>
+      </w:r>
+      <w:r>
+        <w:rPr>
+          <w:rFonts w:ascii="Times New Roman" w:hAnsi="Times New Roman" w:cs="Times New Roman"/>
+          <w:i/>
+          <w:iCs/>
+          <w:sz w:val="24"/>
+        </w:rPr>
+        <w:t>Uncertainty</w:t>
+      </w:r>
+      <w:r>
+        <w:rPr>
+          <w:rFonts w:ascii="Times New Roman" w:hAnsi="Times New Roman" w:cs="Times New Roman"/>
+          <w:sz w:val="24"/>
+        </w:rPr>
+        <w:t xml:space="preserve"> </w:t>
       </w:r>
       <w:r>
         <w:rPr>
@@ -3492,6 +3509,20 @@
           <w:rFonts w:ascii="Times New Roman" w:hAnsi="Times New Roman" w:cs="Times New Roman"/>
           <w:sz w:val="24"/>
         </w:rPr>
+        <w:t>stochastic</w:t>
+      </w:r>
+      <w:r>
+        <w:rPr>
+          <w:rFonts w:ascii="Times New Roman" w:hAnsi="Times New Roman" w:cs="Times New Roman"/>
+          <w:sz w:val="24"/>
+        </w:rPr>
+        <w:t xml:space="preserve"> </w:t>
+      </w:r>
+      <w:r>
+        <w:rPr>
+          <w:rFonts w:ascii="Times New Roman" w:hAnsi="Times New Roman" w:cs="Times New Roman"/>
+          <w:sz w:val="24"/>
+        </w:rPr>
         <w:t xml:space="preserve">variation of </w:t>
       </w:r>
       <w:r>
@@ -3499,7 +3530,56 @@
           <w:rFonts w:ascii="Times New Roman" w:hAnsi="Times New Roman" w:cs="Times New Roman"/>
           <w:sz w:val="24"/>
         </w:rPr>
-        <w:t>on-time performance.</w:t>
+        <w:t>the accessibility measure</w:t>
+      </w:r>
+      <w:r>
+        <w:rPr>
+          <w:rFonts w:ascii="Times New Roman" w:hAnsi="Times New Roman" w:cs="Times New Roman"/>
+          <w:sz w:val="24"/>
+        </w:rPr>
+        <w:t>,</w:t>
+      </w:r>
+      <w:r>
+        <w:rPr>
+          <w:rFonts w:ascii="Times New Roman" w:hAnsi="Times New Roman" w:cs="Times New Roman"/>
+          <w:sz w:val="24"/>
+        </w:rPr>
+        <w:t xml:space="preserve"> due to </w:t>
+      </w:r>
+      <w:r>
+        <w:rPr>
+          <w:rFonts w:ascii="Times New Roman" w:hAnsi="Times New Roman" w:cs="Times New Roman"/>
+          <w:sz w:val="24"/>
+        </w:rPr>
+        <w:t>on-time performance</w:t>
+      </w:r>
+      <w:r>
+        <w:rPr>
+          <w:rFonts w:ascii="Times New Roman" w:hAnsi="Times New Roman" w:cs="Times New Roman"/>
+          <w:sz w:val="24"/>
+        </w:rPr>
+        <w:t xml:space="preserve"> </w:t>
+      </w:r>
+      <w:r>
+        <w:rPr>
+          <w:rFonts w:ascii="Times New Roman" w:hAnsi="Times New Roman" w:cs="Times New Roman"/>
+          <w:sz w:val="24"/>
+        </w:rPr>
+        <w:t xml:space="preserve">and </w:t>
+      </w:r>
+      <w:r>
+        <w:rPr>
+          <w:rFonts w:ascii="Times New Roman" w:hAnsi="Times New Roman" w:cs="Times New Roman"/>
+          <w:sz w:val="24"/>
+        </w:rPr>
+        <w:t>measuring error</w:t>
+      </w:r>
+      <w:r>
+        <w:rPr>
+          <w:rFonts w:ascii="Times New Roman" w:hAnsi="Times New Roman" w:cs="Times New Roman"/>
+          <w:sz w:val="24"/>
+        </w:rPr>
+        <w:t>.</w:t>
       </w:r>
       <w:r>
         <w:rPr>
@@ -3757,7 +3837,21 @@
           <w:rFonts w:ascii="Times New Roman" w:hAnsi="Times New Roman" w:cs="Times New Roman"/>
           <w:sz w:val="24"/>
         </w:rPr>
-        <w:t xml:space="preserve"> discuss an integrated measure of accessibility and reliability for transit systems. </w:t>
+        <w:t xml:space="preserve"> discuss an integrated measure of accessibility and reliability for transit systems</w:t>
+      </w:r>
+      <w:r>
+        <w:rPr>
+          <w:rFonts w:ascii="Times New Roman" w:hAnsi="Times New Roman" w:cs="Times New Roman"/>
+          <w:sz w:val="24"/>
+        </w:rPr>
+        <w:t>;</w:t>
+      </w:r>
+      <w:r>
+        <w:rPr>
+          <w:rFonts w:ascii="Times New Roman" w:hAnsi="Times New Roman" w:cs="Times New Roman"/>
+          <w:sz w:val="24"/>
+        </w:rPr>
+        <w:t xml:space="preserve"> </w:t>
       </w:r>
       <w:r>
         <w:rPr>
@@ -3817,65 +3911,6 @@
           <w:sz w:val="24"/>
         </w:rPr>
         <w:t xml:space="preserve"> introduce a time-dependent reliability modelling approach based on GPS trajectories to address traditional measures’ overestimation problem. </w:t>
-      </w:r>
-      <w:r>
-        <w:rPr>
-          <w:rFonts w:ascii="Times New Roman" w:hAnsi="Times New Roman" w:cs="Times New Roman"/>
-          <w:sz w:val="24"/>
-        </w:rPr>
-        <w:fldChar w:fldCharType="begin" w:fldLock="1"/>
-      </w:r>
-      <w:r>
-        <w:rPr>
-          <w:rFonts w:ascii="Times New Roman" w:hAnsi="Times New Roman" w:cs="Times New Roman"/>
-          <w:sz w:val="24"/>
-        </w:rPr>
-        <w:instrText>ADDIN CSL_CITATION {"citationItems":[{"id":"ITEM-1","itemData":{"author":[{"dropping-particle":"","family":"Sahebgharani","given":"Alireza","non-dropping-particle":"","parse-names":false,"suffix":""},{"dropping-particle":"","family":"Mohammadi","given":"Mahmoud","non-dropping-particle":"","parse-names":false,"suffix":""},{"dropping-particle":"","family":"Haghshenas","given":"Hossein","non-dropping-particle":"","parse-names":false,"suffix":""}],"container-title":"Computation","id":"ITEM-1","issue":"3","issued":{"date-parts":[["2019"]]},"page":"51","publisher":"Multidisciplinary Digital Publishing Institute","title":"Computing Spatiotemporal Accessibility to Urban Opportunities: A Reliable Space-Time Prism Approach in Uncertain Urban Networks","type":"article-journal","volume":"7"},"uris":["http://www.mendeley.com/documents/?uuid=80d73848-db19-40bc-8373-081a4a502d06"]}],"mendeley":{"formattedCitation":"(Sahebgharani, Mohammadi, &amp; Haghshenas, 2019)","manualFormatting":"Sahebgharani, Mohammadi, &amp; Haghshenas (2019)","plainTextFormattedCitation":"(Sahebgharani, Mohammadi, &amp; Haghshenas, 2019)","previouslyFormattedCitation":"(Sahebgharani, Mohammadi, &amp; Haghshenas, 2019)"},"properties":{"noteIndex":0},"schema":"https://github.com/citation-style-language/schema/raw/master/csl-citation.json"}</w:instrText>
-      </w:r>
-      <w:r>
-        <w:rPr>
-          <w:rFonts w:ascii="Times New Roman" w:hAnsi="Times New Roman" w:cs="Times New Roman"/>
-          <w:sz w:val="24"/>
-        </w:rPr>
-        <w:fldChar w:fldCharType="separate"/>
-      </w:r>
-      <w:r>
-        <w:rPr>
-          <w:rFonts w:ascii="Times New Roman" w:hAnsi="Times New Roman" w:cs="Times New Roman"/>
-          <w:noProof/>
-          <w:sz w:val="24"/>
-        </w:rPr>
-        <w:t xml:space="preserve">Sahebgharani, Mohammadi, &amp; Haghshenas </w:t>
-      </w:r>
-      <w:r>
-        <w:rPr>
-          <w:rFonts w:ascii="Times New Roman" w:hAnsi="Times New Roman" w:cs="Times New Roman"/>
-          <w:noProof/>
-          <w:sz w:val="24"/>
-        </w:rPr>
-        <w:t>(</w:t>
-      </w:r>
-      <w:r>
-        <w:rPr>
-          <w:rFonts w:ascii="Times New Roman" w:hAnsi="Times New Roman" w:cs="Times New Roman"/>
-          <w:noProof/>
-          <w:sz w:val="24"/>
-        </w:rPr>
-        <w:t>2019)</w:t>
-      </w:r>
-      <w:r>
-        <w:rPr>
-          <w:rFonts w:ascii="Times New Roman" w:hAnsi="Times New Roman" w:cs="Times New Roman"/>
-          <w:sz w:val="24"/>
-        </w:rPr>
-        <w:fldChar w:fldCharType="end"/>
-      </w:r>
-      <w:r>
-        <w:rPr>
-          <w:rFonts w:ascii="Times New Roman" w:hAnsi="Times New Roman" w:cs="Times New Roman"/>
-          <w:sz w:val="24"/>
-        </w:rPr>
-        <w:t xml:space="preserve"> introduce a reliable STP model in uncertain urban networks.</w:t>
       </w:r>
     </w:p>
     <w:p>
@@ -3891,7 +3926,58 @@
           <w:rFonts w:ascii="Times New Roman" w:hAnsi="Times New Roman" w:cs="Times New Roman"/>
           <w:sz w:val="24"/>
         </w:rPr>
-        <w:t>Accuracy refers to the systematic deviation of</w:t>
+        <w:t xml:space="preserve">Another factor </w:t>
+      </w:r>
+      <w:r>
+        <w:rPr>
+          <w:rFonts w:ascii="Times New Roman" w:hAnsi="Times New Roman" w:cs="Times New Roman"/>
+          <w:sz w:val="24"/>
+        </w:rPr>
+        <w:t>that can contribute to a</w:t>
+      </w:r>
+      <w:r>
+        <w:rPr>
+          <w:rFonts w:ascii="Times New Roman" w:hAnsi="Times New Roman" w:cs="Times New Roman"/>
+          <w:sz w:val="24"/>
+        </w:rPr>
+        <w:t xml:space="preserve"> schedule-based</w:t>
+      </w:r>
+      <w:r>
+        <w:rPr>
+          <w:rFonts w:ascii="Times New Roman" w:hAnsi="Times New Roman" w:cs="Times New Roman"/>
+          <w:sz w:val="24"/>
+        </w:rPr>
+        <w:t xml:space="preserve"> accessibility measure’s unreliability </w:t>
+      </w:r>
+      <w:r>
+        <w:rPr>
+          <w:rFonts w:ascii="Times New Roman" w:hAnsi="Times New Roman" w:cs="Times New Roman"/>
+          <w:sz w:val="24"/>
+        </w:rPr>
+        <w:t xml:space="preserve">is </w:t>
+      </w:r>
+      <w:r>
+        <w:rPr>
+          <w:rFonts w:ascii="Times New Roman" w:hAnsi="Times New Roman" w:cs="Times New Roman"/>
+          <w:i/>
+          <w:iCs/>
+          <w:sz w:val="24"/>
+        </w:rPr>
+        <w:t>accuracy</w:t>
+      </w:r>
+      <w:r>
+        <w:rPr>
+          <w:rFonts w:ascii="Times New Roman" w:hAnsi="Times New Roman" w:cs="Times New Roman"/>
+          <w:sz w:val="24"/>
+        </w:rPr>
+        <w:t xml:space="preserve">. </w:t>
+      </w:r>
+      <w:r>
+        <w:rPr>
+          <w:rFonts w:ascii="Times New Roman" w:hAnsi="Times New Roman" w:cs="Times New Roman"/>
+          <w:sz w:val="24"/>
+        </w:rPr>
+        <w:t>It</w:t>
       </w:r>
       <w:r>
         <w:rPr>
@@ -3905,33 +3991,195 @@
           <w:rFonts w:ascii="Times New Roman" w:hAnsi="Times New Roman" w:cs="Times New Roman"/>
           <w:sz w:val="24"/>
         </w:rPr>
-        <w:t>an accessibility measure</w:t>
-      </w:r>
-      <w:r>
-        <w:rPr>
-          <w:rFonts w:ascii="Times New Roman" w:hAnsi="Times New Roman" w:cs="Times New Roman"/>
-          <w:sz w:val="24"/>
-        </w:rPr>
-        <w:t xml:space="preserve"> from the standard benchmark. </w:t>
+        <w:t xml:space="preserve">can be defined as </w:t>
+      </w:r>
+      <w:r>
+        <w:rPr>
+          <w:rFonts w:ascii="Times New Roman" w:hAnsi="Times New Roman" w:cs="Times New Roman"/>
+          <w:sz w:val="24"/>
+        </w:rPr>
+        <w:t>the systematic deviation of an accessibility measure from the standard benchmark</w:t>
+      </w:r>
+      <w:r>
+        <w:rPr>
+          <w:rFonts w:ascii="Times New Roman" w:hAnsi="Times New Roman" w:cs="Times New Roman"/>
+          <w:sz w:val="24"/>
+        </w:rPr>
+        <w:t xml:space="preserve">. Some papers discuss the </w:t>
+      </w:r>
+      <w:r>
+        <w:rPr>
+          <w:rFonts w:ascii="Times New Roman" w:hAnsi="Times New Roman" w:cs="Times New Roman"/>
+          <w:sz w:val="24"/>
+        </w:rPr>
+        <w:t>topic with empirical evidence</w:t>
+      </w:r>
+      <w:r>
+        <w:rPr>
+          <w:rFonts w:ascii="Times New Roman" w:hAnsi="Times New Roman" w:cs="Times New Roman"/>
+          <w:sz w:val="24"/>
+        </w:rPr>
+        <w:t xml:space="preserve">: </w:t>
+      </w:r>
+      <w:r>
+        <w:rPr>
+          <w:rFonts w:ascii="Times New Roman" w:hAnsi="Times New Roman" w:cs="Times New Roman"/>
+          <w:sz w:val="24"/>
+        </w:rPr>
+        <w:fldChar w:fldCharType="begin" w:fldLock="1"/>
+      </w:r>
+      <w:r>
+        <w:rPr>
+          <w:rFonts w:ascii="Times New Roman" w:hAnsi="Times New Roman" w:cs="Times New Roman"/>
+          <w:sz w:val="24"/>
+        </w:rPr>
+        <w:instrText>ADDIN CSL_CITATION {"citationItems":[{"id":"ITEM-1","itemData":{"ISSN":"0966-6923","author":[{"dropping-particle":"","family":"Wessel","given":"Nate","non-dropping-particle":"","parse-names":false,"suffix":""},{"dropping-particle":"","family":"Allen","given":"Jeff","non-dropping-particle":"","parse-names":false,"suffix":""},{"dropping-particle":"","family":"Farber","given":"Steven","non-dropping-particle":"","parse-names":false,"suffix":""}],"container-title":"Journal of Transport Geography","id":"ITEM-1","issued":{"date-parts":[["2017"]]},"page":"92-97","publisher":"Elsevier","title":"Constructing a routable retrospective transit timetable from a real-time vehicle location feed and GTFS","type":"article-journal","volume":"62"},"uris":["http://www.mendeley.com/documents/?uuid=0a497704-17c2-47a3-b102-c7564d936527"]}],"mendeley":{"formattedCitation":"(Wessel et al., 2017)","manualFormatting":"Wessel et al. (2017)","plainTextFormattedCitation":"(Wessel et al., 2017)","previouslyFormattedCitation":"(Wessel et al., 2017)"},"properties":{"noteIndex":0},"schema":"https://github.com/citation-style-language/schema/raw/master/csl-citation.json"}</w:instrText>
+      </w:r>
+      <w:r>
+        <w:rPr>
+          <w:rFonts w:ascii="Times New Roman" w:hAnsi="Times New Roman" w:cs="Times New Roman"/>
+          <w:sz w:val="24"/>
+        </w:rPr>
+        <w:fldChar w:fldCharType="separate"/>
+      </w:r>
+      <w:r>
+        <w:rPr>
+          <w:rFonts w:ascii="Times New Roman" w:hAnsi="Times New Roman" w:cs="Times New Roman"/>
+          <w:noProof/>
+          <w:sz w:val="24"/>
+        </w:rPr>
+        <w:t xml:space="preserve">Wessel et al. </w:t>
+      </w:r>
+      <w:r>
+        <w:rPr>
+          <w:rFonts w:ascii="Times New Roman" w:hAnsi="Times New Roman" w:cs="Times New Roman"/>
+          <w:noProof/>
+          <w:sz w:val="24"/>
+        </w:rPr>
+        <w:t>(</w:t>
+      </w:r>
+      <w:r>
+        <w:rPr>
+          <w:rFonts w:ascii="Times New Roman" w:hAnsi="Times New Roman" w:cs="Times New Roman"/>
+          <w:noProof/>
+          <w:sz w:val="24"/>
+        </w:rPr>
+        <w:t>2017)</w:t>
+      </w:r>
+      <w:r>
+        <w:rPr>
+          <w:rFonts w:ascii="Times New Roman" w:hAnsi="Times New Roman" w:cs="Times New Roman"/>
+          <w:sz w:val="24"/>
+        </w:rPr>
+        <w:fldChar w:fldCharType="end"/>
+      </w:r>
+      <w:r>
+        <w:rPr>
+          <w:rFonts w:ascii="Times New Roman" w:hAnsi="Times New Roman" w:cs="Times New Roman"/>
+          <w:sz w:val="24"/>
+        </w:rPr>
+        <w:t xml:space="preserve"> constructed a retrospective transit timetable from real-time automatic vehicle location data to better capture the dynamic nature of transit system. The paper also provided a case study in Toronto Transit system and pointed out that real-time based accessibility does have significant deviation from the scheduled, and the pattern of the deviation does not seem random. </w:t>
+      </w:r>
+      <w:r>
+        <w:rPr>
+          <w:rFonts w:ascii="Times New Roman" w:hAnsi="Times New Roman" w:cs="Times New Roman"/>
+          <w:sz w:val="24"/>
+        </w:rPr>
+        <w:fldChar w:fldCharType="begin" w:fldLock="1"/>
+      </w:r>
+      <w:r>
+        <w:rPr>
+          <w:rFonts w:ascii="Times New Roman" w:hAnsi="Times New Roman" w:cs="Times New Roman"/>
+          <w:sz w:val="24"/>
+        </w:rPr>
+        <w:instrText>ADDIN CSL_CITATION {"citationItems":[{"id":"ITEM-1","itemData":{"author":[{"dropping-particle":"","family":"Wessel","given":"Nate","non-dropping-particle":"","parse-names":false,"suffix":""},{"dropping-particle":"","family":"Farber","given":"Steven","non-dropping-particle":"","parse-names":false,"suffix":""}],"container-title":"Journal of Transport and Land Use","id":"ITEM-1","issue":"1","issued":{"date-parts":[["2019"]]},"page":"475-500","publisher":"JSTOR","title":"On the accuracy of schedule-based GTFS for measuring accessibility","type":"article-journal","volume":"12"},"uris":["http://www.mendeley.com/documents/?uuid=7b5af126-3f70-48c4-91ba-bd89fb0a6e4e"]}],"mendeley":{"formattedCitation":"(Wessel &amp; Farber, 2019)","manualFormatting":"Wessel &amp; Farber (2019)","plainTextFormattedCitation":"(Wessel &amp; Farber, 2019)"},"properties":{"noteIndex":0},"schema":"https://github.com/citation-style-language/schema/raw/master/csl-citation.json"}</w:instrText>
+      </w:r>
+      <w:r>
+        <w:rPr>
+          <w:rFonts w:ascii="Times New Roman" w:hAnsi="Times New Roman" w:cs="Times New Roman"/>
+          <w:sz w:val="24"/>
+        </w:rPr>
+        <w:fldChar w:fldCharType="separate"/>
+      </w:r>
+      <w:r>
+        <w:rPr>
+          <w:rFonts w:ascii="Times New Roman" w:hAnsi="Times New Roman" w:cs="Times New Roman"/>
+          <w:noProof/>
+          <w:sz w:val="24"/>
+        </w:rPr>
+        <w:t xml:space="preserve">Wessel &amp; Farber </w:t>
+      </w:r>
+      <w:r>
+        <w:rPr>
+          <w:rFonts w:ascii="Times New Roman" w:hAnsi="Times New Roman" w:cs="Times New Roman"/>
+          <w:noProof/>
+          <w:sz w:val="24"/>
+        </w:rPr>
+        <w:t>(</w:t>
+      </w:r>
+      <w:r>
+        <w:rPr>
+          <w:rFonts w:ascii="Times New Roman" w:hAnsi="Times New Roman" w:cs="Times New Roman"/>
+          <w:noProof/>
+          <w:sz w:val="24"/>
+        </w:rPr>
+        <w:t>2019)</w:t>
+      </w:r>
+      <w:r>
+        <w:rPr>
+          <w:rFonts w:ascii="Times New Roman" w:hAnsi="Times New Roman" w:cs="Times New Roman"/>
+          <w:sz w:val="24"/>
+        </w:rPr>
+        <w:fldChar w:fldCharType="end"/>
+      </w:r>
+      <w:r>
+        <w:rPr>
+          <w:rFonts w:ascii="Times New Roman" w:hAnsi="Times New Roman" w:cs="Times New Roman"/>
+          <w:sz w:val="24"/>
+        </w:rPr>
+        <w:t xml:space="preserve"> moreover explore the accuracy of schedule-based </w:t>
+      </w:r>
+      <w:r>
+        <w:rPr>
+          <w:rFonts w:ascii="Times New Roman" w:hAnsi="Times New Roman" w:cs="Times New Roman"/>
+          <w:sz w:val="24"/>
+        </w:rPr>
+        <w:t xml:space="preserve">accessibility </w:t>
+      </w:r>
+      <w:r>
+        <w:rPr>
+          <w:rFonts w:ascii="Times New Roman" w:hAnsi="Times New Roman" w:cs="Times New Roman"/>
+          <w:sz w:val="24"/>
+        </w:rPr>
+        <w:t xml:space="preserve">in Jacksonville, Massachusetts Bay, and San Francisco. </w:t>
+      </w:r>
+      <w:r>
+        <w:rPr>
+          <w:rFonts w:ascii="Times New Roman" w:hAnsi="Times New Roman" w:cs="Times New Roman"/>
+          <w:sz w:val="24"/>
+        </w:rPr>
+        <w:t>The paper concluded that scheduled-based accessibility measures overestimate on average by 5 to 15 percent or more, and it may not be sufficient to use schedule data alone to access transit accessibility for most transit systems.</w:t>
       </w:r>
     </w:p>
     <w:p>
       <w:pPr>
-        <w:rPr>
-          <w:rFonts w:ascii="Times New Roman" w:hAnsi="Times New Roman" w:cs="Times New Roman"/>
-          <w:sz w:val="24"/>
-        </w:rPr>
-      </w:pPr>
-      <w:r>
-        <w:rPr>
-          <w:rFonts w:ascii="Times New Roman" w:hAnsi="Times New Roman" w:cs="Times New Roman"/>
-          <w:sz w:val="24"/>
-        </w:rPr>
-        <w:t xml:space="preserve">Accuracy of accessibility can be defined as an accessibility measure’s deviation from a benchmark, which is usually the actual or experienced accessibility. Note that accuracy </w:t>
+        <w:ind w:firstLine="720"/>
+        <w:rPr>
+          <w:rFonts w:ascii="Times New Roman" w:hAnsi="Times New Roman" w:cs="Times New Roman"/>
+          <w:sz w:val="24"/>
+        </w:rPr>
+      </w:pPr>
+      <w:r>
+        <w:rPr>
+          <w:rFonts w:ascii="Times New Roman" w:hAnsi="Times New Roman" w:cs="Times New Roman"/>
+          <w:sz w:val="24"/>
+        </w:rPr>
+        <w:t xml:space="preserve">Both factors can contribute to </w:t>
       </w:r>
     </w:p>
     <w:p>
       <w:pPr>
+        <w:ind w:firstLine="720"/>
         <w:rPr>
           <w:rFonts w:ascii="Times New Roman" w:hAnsi="Times New Roman" w:cs="Times New Roman"/>
           <w:sz w:val="24"/>
@@ -3940,358 +4188,11 @@
     </w:p>
     <w:p>
       <w:pPr>
-        <w:ind w:firstLine="720"/>
-        <w:rPr>
-          <w:rFonts w:ascii="Times New Roman" w:hAnsi="Times New Roman" w:cs="Times New Roman"/>
-          <w:sz w:val="24"/>
-        </w:rPr>
-      </w:pPr>
-    </w:p>
-    <w:p>
-      <w:pPr>
-        <w:ind w:firstLine="720"/>
-        <w:rPr>
-          <w:rFonts w:ascii="Times New Roman" w:hAnsi="Times New Roman" w:cs="Times New Roman"/>
-          <w:sz w:val="24"/>
-        </w:rPr>
-      </w:pPr>
-      <w:r>
-        <w:rPr>
-          <w:rFonts w:ascii="Times New Roman" w:hAnsi="Times New Roman" w:cs="Times New Roman"/>
-          <w:sz w:val="24"/>
-        </w:rPr>
-        <w:lastRenderedPageBreak/>
-        <w:t xml:space="preserve">Therefore, </w:t>
-      </w:r>
-      <w:r>
-        <w:rPr>
-          <w:rFonts w:ascii="Times New Roman" w:hAnsi="Times New Roman" w:cs="Times New Roman"/>
-          <w:sz w:val="24"/>
-        </w:rPr>
-        <w:t xml:space="preserve">the </w:t>
-      </w:r>
-      <w:r>
-        <w:rPr>
-          <w:rFonts w:ascii="Times New Roman" w:hAnsi="Times New Roman" w:cs="Times New Roman"/>
-          <w:sz w:val="24"/>
-        </w:rPr>
-        <w:t xml:space="preserve">actual accessibility </w:t>
-      </w:r>
-      <w:r>
-        <w:rPr>
-          <w:rFonts w:ascii="Times New Roman" w:hAnsi="Times New Roman" w:cs="Times New Roman"/>
-          <w:sz w:val="24"/>
-        </w:rPr>
-        <w:t xml:space="preserve">experienced by a passenger </w:t>
-      </w:r>
-      <w:r>
-        <w:rPr>
-          <w:rFonts w:ascii="Times New Roman" w:hAnsi="Times New Roman" w:cs="Times New Roman"/>
-          <w:sz w:val="24"/>
-        </w:rPr>
-        <w:t xml:space="preserve">cannot be properly </w:t>
-      </w:r>
-      <w:r>
-        <w:rPr>
-          <w:rFonts w:ascii="Times New Roman" w:hAnsi="Times New Roman" w:cs="Times New Roman"/>
-          <w:sz w:val="24"/>
-        </w:rPr>
-        <w:t xml:space="preserve">represented </w:t>
-      </w:r>
-      <w:r>
-        <w:rPr>
-          <w:rFonts w:ascii="Times New Roman" w:hAnsi="Times New Roman" w:cs="Times New Roman"/>
-          <w:sz w:val="24"/>
-        </w:rPr>
-        <w:t xml:space="preserve">by a static dataset. </w:t>
-      </w:r>
-    </w:p>
-    <w:p>
-      <w:pPr>
-        <w:ind w:firstLine="720"/>
-        <w:rPr>
-          <w:rFonts w:ascii="Times New Roman" w:hAnsi="Times New Roman" w:cs="Times New Roman"/>
-          <w:sz w:val="24"/>
-        </w:rPr>
-      </w:pPr>
-    </w:p>
-    <w:p>
-      <w:pPr>
-        <w:ind w:firstLine="720"/>
-        <w:rPr>
-          <w:rFonts w:ascii="Times New Roman" w:hAnsi="Times New Roman" w:cs="Times New Roman"/>
-          <w:sz w:val="24"/>
-        </w:rPr>
-      </w:pPr>
-      <w:r>
-        <w:rPr>
-          <w:rFonts w:ascii="Times New Roman" w:hAnsi="Times New Roman" w:cs="Times New Roman"/>
-          <w:sz w:val="24"/>
-        </w:rPr>
-        <w:t xml:space="preserve">However, due to the lack of </w:t>
-      </w:r>
-      <w:r>
-        <w:rPr>
-          <w:rFonts w:ascii="Times New Roman" w:hAnsi="Times New Roman" w:cs="Times New Roman"/>
-          <w:sz w:val="24"/>
-        </w:rPr>
-        <w:t xml:space="preserve">accessible </w:t>
-      </w:r>
-      <w:r>
-        <w:rPr>
-          <w:rFonts w:ascii="Times New Roman" w:hAnsi="Times New Roman" w:cs="Times New Roman"/>
-          <w:sz w:val="24"/>
-        </w:rPr>
-        <w:t xml:space="preserve">real-time data source, most traditional accessibility measures were </w:t>
-      </w:r>
-      <w:r>
-        <w:rPr>
-          <w:rFonts w:ascii="Times New Roman" w:hAnsi="Times New Roman" w:cs="Times New Roman"/>
-          <w:sz w:val="24"/>
-        </w:rPr>
-        <w:t xml:space="preserve">still </w:t>
-      </w:r>
-      <w:r>
-        <w:rPr>
-          <w:rFonts w:ascii="Times New Roman" w:hAnsi="Times New Roman" w:cs="Times New Roman"/>
-          <w:sz w:val="24"/>
-        </w:rPr>
-        <w:t>calculated based on transit schedule.</w:t>
-      </w:r>
-    </w:p>
-    <w:p>
-      <w:pPr>
-        <w:rPr>
-          <w:rFonts w:ascii="Times New Roman" w:hAnsi="Times New Roman" w:cs="Times New Roman"/>
-          <w:sz w:val="24"/>
-        </w:rPr>
-      </w:pPr>
-      <w:r>
-        <w:rPr>
-          <w:rFonts w:ascii="Times New Roman" w:hAnsi="Times New Roman" w:cs="Times New Roman"/>
-          <w:sz w:val="24"/>
-        </w:rPr>
-        <w:tab/>
-      </w:r>
-    </w:p>
-    <w:p>
-      <w:pPr>
-        <w:rPr>
-          <w:rFonts w:ascii="Times New Roman" w:hAnsi="Times New Roman" w:cs="Times New Roman"/>
-          <w:sz w:val="24"/>
-        </w:rPr>
-      </w:pPr>
-    </w:p>
-    <w:p>
-      <w:pPr>
-        <w:rPr>
-          <w:rFonts w:ascii="Times New Roman" w:hAnsi="Times New Roman" w:cs="Times New Roman"/>
-          <w:sz w:val="24"/>
-        </w:rPr>
-      </w:pPr>
-      <w:r>
-        <w:rPr>
-          <w:rFonts w:ascii="Times New Roman" w:hAnsi="Times New Roman" w:cs="Times New Roman"/>
-          <w:sz w:val="24"/>
-        </w:rPr>
-        <w:fldChar w:fldCharType="begin" w:fldLock="1"/>
-      </w:r>
-      <w:r>
-        <w:rPr>
-          <w:rFonts w:ascii="Times New Roman" w:hAnsi="Times New Roman" w:cs="Times New Roman"/>
-          <w:sz w:val="24"/>
-        </w:rPr>
-        <w:instrText>ADDIN CSL_CITATION {"citationItems":[{"id":"ITEM-1","itemData":{"ISSN":"0966-6923","author":[{"dropping-particle":"","family":"Wessel","given":"Nate","non-dropping-particle":"","parse-names":false,"suffix":""},{"dropping-particle":"","family":"Allen","given":"Jeff","non-dropping-particle":"","parse-names":false,"suffix":""},{"dropping-particle":"","family":"Farber","given":"Steven","non-dropping-particle":"","parse-names":false,"suffix":""}],"container-title":"Journal of Transport Geography","id":"ITEM-1","issued":{"date-parts":[["2017"]]},"page":"92-97","publisher":"Elsevier","title":"Constructing a routable retrospective transit timetable from a real-time vehicle location feed and GTFS","type":"article-journal","volume":"62"},"uris":["http://www.mendeley.com/documents/?uuid=0a497704-17c2-47a3-b102-c7564d936527"]}],"mendeley":{"formattedCitation":"(Wessel et al., 2017)","manualFormatting":"Wessel et al. (2017)","plainTextFormattedCitation":"(Wessel et al., 2017)","previouslyFormattedCitation":"(Wessel et al., 2017)"},"properties":{"noteIndex":0},"schema":"https://github.com/citation-style-language/schema/raw/master/csl-citation.json"}</w:instrText>
-      </w:r>
-      <w:r>
-        <w:rPr>
-          <w:rFonts w:ascii="Times New Roman" w:hAnsi="Times New Roman" w:cs="Times New Roman"/>
-          <w:sz w:val="24"/>
-        </w:rPr>
-        <w:fldChar w:fldCharType="separate"/>
-      </w:r>
-      <w:r>
-        <w:rPr>
-          <w:rFonts w:ascii="Times New Roman" w:hAnsi="Times New Roman" w:cs="Times New Roman"/>
-          <w:noProof/>
-          <w:sz w:val="24"/>
-        </w:rPr>
-        <w:t xml:space="preserve">Wessel et al. </w:t>
-      </w:r>
-      <w:r>
-        <w:rPr>
-          <w:rFonts w:ascii="Times New Roman" w:hAnsi="Times New Roman" w:cs="Times New Roman"/>
-          <w:noProof/>
-          <w:sz w:val="24"/>
-        </w:rPr>
-        <w:t>(</w:t>
-      </w:r>
-      <w:r>
-        <w:rPr>
-          <w:rFonts w:ascii="Times New Roman" w:hAnsi="Times New Roman" w:cs="Times New Roman"/>
-          <w:noProof/>
-          <w:sz w:val="24"/>
-        </w:rPr>
-        <w:t>2017)</w:t>
-      </w:r>
-      <w:r>
-        <w:rPr>
-          <w:rFonts w:ascii="Times New Roman" w:hAnsi="Times New Roman" w:cs="Times New Roman"/>
-          <w:sz w:val="24"/>
-        </w:rPr>
-        <w:fldChar w:fldCharType="end"/>
-      </w:r>
-      <w:r>
-        <w:rPr>
-          <w:rFonts w:ascii="Times New Roman" w:hAnsi="Times New Roman" w:cs="Times New Roman"/>
-          <w:sz w:val="24"/>
-        </w:rPr>
-        <w:t xml:space="preserve"> constructed a retrospective transit timetable from real-time automatic vehicle location data to better capture the dynamic nature of transit system.</w:t>
-      </w:r>
-      <w:r>
-        <w:rPr>
-          <w:rFonts w:ascii="Times New Roman" w:hAnsi="Times New Roman" w:cs="Times New Roman"/>
-          <w:sz w:val="24"/>
-        </w:rPr>
-        <w:t xml:space="preserve"> The paper also provided a case study in Toronto Transit system and pointed out that </w:t>
-      </w:r>
-      <w:r>
-        <w:rPr>
-          <w:rFonts w:ascii="Times New Roman" w:hAnsi="Times New Roman" w:cs="Times New Roman"/>
-          <w:sz w:val="24"/>
-        </w:rPr>
-        <w:t xml:space="preserve">real-time based accessibility does have significant deviation from the scheduled, and </w:t>
-      </w:r>
-      <w:r>
-        <w:rPr>
-          <w:rFonts w:ascii="Times New Roman" w:hAnsi="Times New Roman" w:cs="Times New Roman"/>
-          <w:sz w:val="24"/>
-        </w:rPr>
-        <w:t xml:space="preserve">the pattern of the </w:t>
-      </w:r>
-      <w:r>
-        <w:rPr>
-          <w:rFonts w:ascii="Times New Roman" w:hAnsi="Times New Roman" w:cs="Times New Roman"/>
-          <w:sz w:val="24"/>
-        </w:rPr>
-        <w:t xml:space="preserve">deviation </w:t>
-      </w:r>
-      <w:r>
-        <w:rPr>
-          <w:rFonts w:ascii="Times New Roman" w:hAnsi="Times New Roman" w:cs="Times New Roman"/>
-          <w:sz w:val="24"/>
-        </w:rPr>
-        <w:t>does not seem random.</w:t>
-      </w:r>
-      <w:r>
-        <w:rPr>
-          <w:rFonts w:ascii="Times New Roman" w:hAnsi="Times New Roman" w:cs="Times New Roman"/>
-          <w:sz w:val="24"/>
-        </w:rPr>
-        <w:t xml:space="preserve"> </w:t>
-      </w:r>
-      <w:r>
-        <w:rPr>
-          <w:rFonts w:ascii="Times New Roman" w:hAnsi="Times New Roman" w:cs="Times New Roman"/>
-          <w:sz w:val="24"/>
-        </w:rPr>
-        <w:fldChar w:fldCharType="begin" w:fldLock="1"/>
-      </w:r>
-      <w:r>
-        <w:rPr>
-          <w:rFonts w:ascii="Times New Roman" w:hAnsi="Times New Roman" w:cs="Times New Roman"/>
-          <w:sz w:val="24"/>
-        </w:rPr>
-        <w:instrText>ADDIN CSL_CITATION {"citationItems":[{"id":"ITEM-1","itemData":{"author":[{"dropping-particle":"","family":"Wessel","given":"Nate","non-dropping-particle":"","parse-names":false,"suffix":""},{"dropping-particle":"","family":"Farber","given":"Steven","non-dropping-particle":"","parse-names":false,"suffix":""}],"container-title":"Journal of Transport and Land Use","id":"ITEM-1","issue":"1","issued":{"date-parts":[["2019"]]},"page":"475-500","publisher":"JSTOR","title":"On the accuracy of schedule-based GTFS for measuring accessibility","type":"article-journal","volume":"12"},"uris":["http://www.mendeley.com/documents/?uuid=7b5af126-3f70-48c4-91ba-bd89fb0a6e4e"]}],"mendeley":{"formattedCitation":"(Wessel &amp; Farber, 2019)","manualFormatting":"Wessel &amp; Farber (2019)","plainTextFormattedCitation":"(Wessel &amp; Farber, 2019)","previouslyFormattedCitation":"(Wessel &amp; Farber, 2019)"},"properties":{"noteIndex":0},"schema":"https://github.com/citation-style-language/schema/raw/master/csl-citation.json"}</w:instrText>
-      </w:r>
-      <w:r>
-        <w:rPr>
-          <w:rFonts w:ascii="Times New Roman" w:hAnsi="Times New Roman" w:cs="Times New Roman"/>
-          <w:sz w:val="24"/>
-        </w:rPr>
-        <w:fldChar w:fldCharType="separate"/>
-      </w:r>
-      <w:r>
-        <w:rPr>
-          <w:rFonts w:ascii="Times New Roman" w:hAnsi="Times New Roman" w:cs="Times New Roman"/>
-          <w:noProof/>
-          <w:sz w:val="24"/>
-        </w:rPr>
-        <w:t xml:space="preserve">Wessel &amp; Farber </w:t>
-      </w:r>
-      <w:r>
-        <w:rPr>
-          <w:rFonts w:ascii="Times New Roman" w:hAnsi="Times New Roman" w:cs="Times New Roman"/>
-          <w:noProof/>
-          <w:sz w:val="24"/>
-        </w:rPr>
-        <w:t>(</w:t>
-      </w:r>
-      <w:r>
-        <w:rPr>
-          <w:rFonts w:ascii="Times New Roman" w:hAnsi="Times New Roman" w:cs="Times New Roman"/>
-          <w:noProof/>
-          <w:sz w:val="24"/>
-        </w:rPr>
-        <w:t>2019)</w:t>
-      </w:r>
-      <w:r>
-        <w:rPr>
-          <w:rFonts w:ascii="Times New Roman" w:hAnsi="Times New Roman" w:cs="Times New Roman"/>
-          <w:sz w:val="24"/>
-        </w:rPr>
-        <w:fldChar w:fldCharType="end"/>
-      </w:r>
-      <w:r>
-        <w:rPr>
-          <w:rFonts w:ascii="Times New Roman" w:hAnsi="Times New Roman" w:cs="Times New Roman"/>
-          <w:sz w:val="24"/>
-        </w:rPr>
-        <w:t xml:space="preserve"> moreover applied the same method to </w:t>
-      </w:r>
-      <w:r>
-        <w:rPr>
-          <w:rFonts w:ascii="Times New Roman" w:hAnsi="Times New Roman" w:cs="Times New Roman"/>
-          <w:sz w:val="24"/>
-        </w:rPr>
-        <w:t>four North American transit systems</w:t>
-      </w:r>
-      <w:r>
-        <w:rPr>
-          <w:rFonts w:ascii="Times New Roman" w:hAnsi="Times New Roman" w:cs="Times New Roman"/>
-          <w:sz w:val="24"/>
-        </w:rPr>
-        <w:t>. The paper concluded that scheduled-based accessibility measures overestimate on average by 5 to 15 percent or more, and it may not be sufficient to use schedule data alone to access transit accessibility</w:t>
-      </w:r>
-      <w:r>
-        <w:rPr>
-          <w:rFonts w:ascii="Times New Roman" w:hAnsi="Times New Roman" w:cs="Times New Roman"/>
-          <w:sz w:val="24"/>
-        </w:rPr>
-        <w:t xml:space="preserve"> for most transit systems</w:t>
-      </w:r>
-      <w:r>
-        <w:rPr>
-          <w:rFonts w:ascii="Times New Roman" w:hAnsi="Times New Roman" w:cs="Times New Roman"/>
-          <w:sz w:val="24"/>
-        </w:rPr>
-        <w:t>.</w:t>
-      </w:r>
-    </w:p>
-    <w:p>
-      <w:pPr>
-        <w:rPr>
-          <w:rFonts w:ascii="Times New Roman" w:hAnsi="Times New Roman" w:cs="Times New Roman"/>
-          <w:sz w:val="24"/>
-        </w:rPr>
-      </w:pPr>
-      <w:r>
-        <w:rPr>
-          <w:rFonts w:ascii="Times New Roman" w:hAnsi="Times New Roman" w:cs="Times New Roman"/>
-          <w:sz w:val="24"/>
-        </w:rPr>
-        <w:tab/>
-      </w:r>
+        <w:rPr>
+          <w:rFonts w:ascii="Times New Roman" w:hAnsi="Times New Roman" w:cs="Times New Roman"/>
+          <w:sz w:val="24"/>
+        </w:rPr>
+      </w:pPr>
       <w:r>
         <w:rPr>
           <w:rFonts w:ascii="Times New Roman" w:hAnsi="Times New Roman" w:cs="Times New Roman"/>
@@ -4333,6 +4234,7 @@
           <w:rFonts w:ascii="Times New Roman" w:hAnsi="Times New Roman" w:cs="Times New Roman"/>
           <w:sz w:val="24"/>
         </w:rPr>
+        <w:lastRenderedPageBreak/>
         <w:t>Method</w:t>
       </w:r>
     </w:p>
@@ -4399,21 +4301,12 @@
         </w:rPr>
         <w:t xml:space="preserve">data source and </w:t>
       </w:r>
-      <w:proofErr w:type="spellStart"/>
-      <w:r>
-        <w:rPr>
-          <w:rFonts w:ascii="Times New Roman" w:hAnsi="Times New Roman" w:cs="Times New Roman"/>
-          <w:sz w:val="24"/>
-        </w:rPr>
-        <w:t>geostatistic</w:t>
-      </w:r>
-      <w:proofErr w:type="spellEnd"/>
-      <w:r>
-        <w:rPr>
-          <w:rFonts w:ascii="Times New Roman" w:hAnsi="Times New Roman" w:cs="Times New Roman"/>
-          <w:sz w:val="24"/>
-        </w:rPr>
-        <w:t xml:space="preserve"> model</w:t>
+      <w:r>
+        <w:rPr>
+          <w:rFonts w:ascii="Times New Roman" w:hAnsi="Times New Roman" w:cs="Times New Roman"/>
+          <w:sz w:val="24"/>
+        </w:rPr>
+        <w:t>geostatistic model</w:t>
       </w:r>
       <w:r>
         <w:rPr>
@@ -4898,7 +4791,6 @@
           <w:rFonts w:ascii="Times New Roman" w:hAnsi="Times New Roman" w:cs="Times New Roman"/>
           <w:sz w:val="24"/>
         </w:rPr>
-        <w:lastRenderedPageBreak/>
         <w:t xml:space="preserve">We collect both GTFS static and real-time trip update data from the official application programming interface (API) of the Central Ohio Transit Authority (COTA) from February 2018 to July 2020 </w:t>
       </w:r>
       <w:r>
@@ -5424,7 +5316,15 @@
           <w:rFonts w:ascii="Times New Roman" w:hAnsi="Times New Roman" w:cs="Times New Roman"/>
           <w:sz w:val="24"/>
         </w:rPr>
-        <w:t>exceeds 1 terabyte. It is challenging to maintain such a huge dataset and conduct scientific calculation</w:t>
+        <w:t xml:space="preserve">exceeds 1 terabyte. It is challenging to maintain such a huge dataset and conduct </w:t>
+      </w:r>
+      <w:r>
+        <w:rPr>
+          <w:rFonts w:ascii="Times New Roman" w:hAnsi="Times New Roman" w:cs="Times New Roman"/>
+          <w:sz w:val="24"/>
+        </w:rPr>
+        <w:lastRenderedPageBreak/>
+        <w:t>scientific calculation</w:t>
       </w:r>
       <w:r>
         <w:rPr>
@@ -5459,23 +5359,7 @@
           <w:rFonts w:ascii="Times New Roman" w:hAnsi="Times New Roman" w:cs="Times New Roman"/>
           <w:sz w:val="24"/>
         </w:rPr>
-        <w:t xml:space="preserve">; therefore, we use </w:t>
-      </w:r>
-      <w:proofErr w:type="spellStart"/>
-      <w:r>
-        <w:rPr>
-          <w:rFonts w:ascii="Times New Roman" w:hAnsi="Times New Roman" w:cs="Times New Roman"/>
-          <w:sz w:val="24"/>
-        </w:rPr>
-        <w:t>noSQL</w:t>
-      </w:r>
-      <w:proofErr w:type="spellEnd"/>
-      <w:r>
-        <w:rPr>
-          <w:rFonts w:ascii="Times New Roman" w:hAnsi="Times New Roman" w:cs="Times New Roman"/>
-          <w:sz w:val="24"/>
-        </w:rPr>
-        <w:t xml:space="preserve"> and MongoDB </w:t>
+        <w:t xml:space="preserve">; therefore, we use noSQL and MongoDB </w:t>
       </w:r>
       <w:r>
         <w:rPr>
@@ -5666,7 +5550,7 @@
           <w:rFonts w:ascii="Times New Roman" w:hAnsi="Times New Roman" w:cs="Times New Roman"/>
           <w:sz w:val="24"/>
         </w:rPr>
-        <w:instrText>ADDIN CSL_CITATION {"citationItems":[{"id":"ITEM-1","itemData":{"ISSN":"0269-3798","author":[{"dropping-particle":"","family":"Miller","given":"Harvey J","non-dropping-particle":"","parse-names":false,"suffix":""}],"container-title":"International Journal of Geographical Information System","id":"ITEM-1","issue":"3","issued":{"date-parts":[["1991"]]},"page":"287-301","publisher":"Taylor &amp; Francis","title":"Modelling accessibility using space-time prism concepts within geographical information systems","type":"article-journal","volume":"5"},"uris":["http://www.mendeley.com/documents/?uuid=61d9d9f2-7793-45b7-89d5-e35aa05eef9d"]},{"id":"ITEM-2","itemData":{"author":[{"dropping-particle":"","family":"Wu","given":"Yi-Hwa","non-dropping-particle":"","parse-names":false,"suffix":""},{"dropping-particle":"","family":"Miller","given":"Harvey J","non-dropping-particle":"","parse-names":false,"suffix":""}],"container-title":"Journal of Transportation and Statistics","id":"ITEM-2","issue":"2/3","issued":{"date-parts":[["2001"]]},"page":"1-14","title":"Computational tools for measuring space-time accessibility within dynamic flow transportation networks","type":"article-journal","volume":"4"},"uris":["http://www.mendeley.com/documents/?uuid=643a9999-2f3b-430a-a590-35ed0ab8afb0"]}],"mendeley":{"formattedCitation":"(H. J. Miller, 1991; Wu &amp; Miller, 2001)","plainTextFormattedCitation":"(H. J. Miller, 1991; Wu &amp; Miller, 2001)","previouslyFormattedCitation":"(H. J. Miller, 1991; Wu &amp; Miller, 2001)"},"properties":{"noteIndex":0},"schema":"https://github.com/citation-style-language/schema/raw/master/csl-citation.json"}</w:instrText>
+        <w:instrText>ADDIN CSL_CITATION {"citationItems":[{"id":"ITEM-1","itemData":{"ISSN":"0269-3798","author":[{"dropping-particle":"","family":"Miller","given":"Harvey J","non-dropping-particle":"","parse-names":false,"suffix":""}],"container-title":"International Journal of Geographical Information System","id":"ITEM-1","issue":"3","issued":{"date-parts":[["1991"]]},"page":"287-301","publisher":"Taylor &amp; Francis","title":"Modelling accessibility using space-time prism concepts within geographical information systems","type":"article-journal","volume":"5"},"uris":["http://www.mendeley.com/documents/?uuid=61d9d9f2-7793-45b7-89d5-e35aa05eef9d"]},{"id":"ITEM-2","itemData":{"author":[{"dropping-particle":"","family":"Wu","given":"Yi-Hwa","non-dropping-particle":"","parse-names":false,"suffix":""},{"dropping-particle":"","family":"Miller","given":"Harvey J","non-dropping-particle":"","parse-names":false,"suffix":""}],"container-title":"Journal of Transportation and Statistics","id":"ITEM-2","issue":"2/3","issued":{"date-parts":[["2001"]]},"page":"1-14","title":"Computational tools for measuring space-time accessibility within dynamic flow transportation networks","type":"article-journal","volume":"4"},"uris":["http://www.mendeley.com/documents/?uuid=643a9999-2f3b-430a-a590-35ed0ab8afb0"]}],"mendeley":{"formattedCitation":"(Miller, 1991; Wu &amp; Miller, 2001)","plainTextFormattedCitation":"(Miller, 1991; Wu &amp; Miller, 2001)","previouslyFormattedCitation":"(Miller, 1991; Wu &amp; Miller, 2001)"},"properties":{"noteIndex":0},"schema":"https://github.com/citation-style-language/schema/raw/master/csl-citation.json"}</w:instrText>
       </w:r>
       <w:r>
         <w:rPr>
@@ -5681,7 +5565,7 @@
           <w:noProof/>
           <w:sz w:val="24"/>
         </w:rPr>
-        <w:t>(H. J. Miller, 1991; Wu &amp; Miller, 2001)</w:t>
+        <w:t>(Miller, 1991; Wu &amp; Miller, 2001)</w:t>
       </w:r>
       <w:r>
         <w:rPr>
@@ -6085,7 +5969,6 @@
           <w:rFonts w:ascii="Times New Roman" w:hAnsi="Times New Roman" w:cs="Times New Roman"/>
           <w:sz w:val="24"/>
         </w:rPr>
-        <w:lastRenderedPageBreak/>
         <w:tab/>
       </w:r>
       <w:r>
@@ -6727,6 +6610,7 @@
           <w:rFonts w:ascii="Times New Roman" w:hAnsi="Times New Roman" w:cs="Times New Roman"/>
           <w:sz w:val="24"/>
         </w:rPr>
+        <w:lastRenderedPageBreak/>
         <w:t>Therefore,</w:t>
       </w:r>
       <w:r>
@@ -6811,23 +6695,7 @@
           <w:rFonts w:ascii="Times New Roman" w:hAnsi="Times New Roman" w:cs="Times New Roman"/>
           <w:sz w:val="24"/>
         </w:rPr>
-        <w:t xml:space="preserve">there are very few passing </w:t>
-      </w:r>
-      <w:proofErr w:type="gramStart"/>
-      <w:r>
-        <w:rPr>
-          <w:rFonts w:ascii="Times New Roman" w:hAnsi="Times New Roman" w:cs="Times New Roman"/>
-          <w:sz w:val="24"/>
-        </w:rPr>
-        <w:t>occurrence</w:t>
-      </w:r>
-      <w:proofErr w:type="gramEnd"/>
-      <w:r>
-        <w:rPr>
-          <w:rFonts w:ascii="Times New Roman" w:hAnsi="Times New Roman" w:cs="Times New Roman"/>
-          <w:sz w:val="24"/>
-        </w:rPr>
-        <w:t xml:space="preserve"> in the COTA system, and </w:t>
+        <w:t xml:space="preserve">there are very few passing occurrence in the COTA system, and </w:t>
       </w:r>
       <w:r>
         <w:rPr>
@@ -8578,7 +8446,15 @@
           <w:rFonts w:ascii="Times New Roman" w:hAnsi="Times New Roman" w:cs="Times New Roman"/>
           <w:sz w:val="24"/>
         </w:rPr>
-        <w:t>by changing all the schedule</w:t>
+        <w:t xml:space="preserve">by changing all </w:t>
+      </w:r>
+      <w:r>
+        <w:rPr>
+          <w:rFonts w:ascii="Times New Roman" w:hAnsi="Times New Roman" w:cs="Times New Roman"/>
+          <w:sz w:val="24"/>
+        </w:rPr>
+        <w:lastRenderedPageBreak/>
+        <w:t>the schedule</w:t>
       </w:r>
       <w:r>
         <w:rPr>
@@ -9200,7 +9076,6 @@
           <w:rFonts w:ascii="Times New Roman" w:hAnsi="Times New Roman" w:cs="Times New Roman"/>
           <w:sz w:val="24"/>
         </w:rPr>
-        <w:lastRenderedPageBreak/>
         <w:t>We can deconstruct the scheduled and posteriori real-time accessibility from a perspective of decision-makin</w:t>
       </w:r>
       <w:r>
@@ -9854,7 +9729,15 @@
           <w:rFonts w:ascii="Times New Roman" w:hAnsi="Times New Roman" w:cs="Times New Roman"/>
           <w:sz w:val="24"/>
         </w:rPr>
-        <w:t>. Then, we revisit each trajectory and recalculate each synchronization between buses with actual arrival time.</w:t>
+        <w:t xml:space="preserve">. Then, we revisit each trajectory and recalculate each </w:t>
+      </w:r>
+      <w:r>
+        <w:rPr>
+          <w:rFonts w:ascii="Times New Roman" w:hAnsi="Times New Roman" w:cs="Times New Roman"/>
+          <w:sz w:val="24"/>
+        </w:rPr>
+        <w:lastRenderedPageBreak/>
+        <w:t>synchronization between buses with actual arrival time.</w:t>
       </w:r>
       <w:r>
         <w:rPr>
@@ -12432,7 +12315,7 @@
   <w:style w:type="paragraph" w:default="1" w:styleId="Normal">
     <w:name w:val="Normal"/>
     <w:qFormat/>
-    <w:rsid w:val="00103829"/>
+    <w:rsid w:val="0054376B"/>
   </w:style>
   <w:style w:type="character" w:default="1" w:styleId="DefaultParagraphFont">
     <w:name w:val="Default Paragraph Font"/>

</xml_diff>

<commit_message>
Finish literature review and incorporate Adam's comment
</commit_message>
<xml_diff>
--- a/unrealized_accessibility.docx
+++ b/unrealized_accessibility.docx
@@ -17,7 +17,7 @@
           <w:sz w:val="28"/>
           <w:szCs w:val="24"/>
         </w:rPr>
-        <w:t xml:space="preserve">Assessing Transit </w:t>
+        <w:t xml:space="preserve">Posteriori and Priori </w:t>
       </w:r>
       <w:r>
         <w:rPr>
@@ -25,7 +25,7 @@
           <w:sz w:val="28"/>
           <w:szCs w:val="24"/>
         </w:rPr>
-        <w:t xml:space="preserve">Unrealized </w:t>
+        <w:t>Accessibility</w:t>
       </w:r>
       <w:r>
         <w:rPr>
@@ -33,7 +33,15 @@
           <w:sz w:val="28"/>
           <w:szCs w:val="24"/>
         </w:rPr>
-        <w:t>Accessibility with Space-time Prisms</w:t>
+        <w:t>: Assessing Accessibility</w:t>
+      </w:r>
+      <w:r>
+        <w:rPr>
+          <w:rFonts w:ascii="Times New Roman" w:hAnsi="Times New Roman" w:cs="Times New Roman"/>
+          <w:sz w:val="28"/>
+          <w:szCs w:val="24"/>
+        </w:rPr>
+        <w:t xml:space="preserve"> with Space-time Prisms</w:t>
       </w:r>
     </w:p>
     <w:p>
@@ -355,7 +363,35 @@
           <w:rFonts w:ascii="Times New Roman" w:hAnsi="Times New Roman" w:cs="Times New Roman"/>
           <w:sz w:val="24"/>
         </w:rPr>
-        <w:t xml:space="preserve">access the transit system’s network information, including stops as nodes, trips as links, and scheduled travel time as travel cost. This has </w:t>
+        <w:t xml:space="preserve">access </w:t>
+      </w:r>
+      <w:r>
+        <w:rPr>
+          <w:rFonts w:ascii="Times New Roman" w:hAnsi="Times New Roman" w:cs="Times New Roman"/>
+          <w:sz w:val="24"/>
+        </w:rPr>
+        <w:t xml:space="preserve">a </w:t>
+      </w:r>
+      <w:r>
+        <w:rPr>
+          <w:rFonts w:ascii="Times New Roman" w:hAnsi="Times New Roman" w:cs="Times New Roman"/>
+          <w:sz w:val="24"/>
+        </w:rPr>
+        <w:t>transit system’s</w:t>
+      </w:r>
+      <w:r>
+        <w:rPr>
+          <w:rFonts w:ascii="Times New Roman" w:hAnsi="Times New Roman" w:cs="Times New Roman"/>
+          <w:sz w:val="24"/>
+        </w:rPr>
+        <w:t xml:space="preserve"> performance</w:t>
+      </w:r>
+      <w:r>
+        <w:rPr>
+          <w:rFonts w:ascii="Times New Roman" w:hAnsi="Times New Roman" w:cs="Times New Roman"/>
+          <w:sz w:val="24"/>
+        </w:rPr>
+        <w:t xml:space="preserve">. This has </w:t>
       </w:r>
       <w:r>
         <w:rPr>
@@ -391,7 +427,6 @@
           <w:rFonts w:ascii="Times New Roman" w:hAnsi="Times New Roman" w:cs="Times New Roman"/>
           <w:sz w:val="24"/>
         </w:rPr>
-        <w:lastRenderedPageBreak/>
         <w:tab/>
         <w:t xml:space="preserve"> </w:t>
       </w:r>
@@ -407,7 +442,7 @@
           <w:rFonts w:ascii="Times New Roman" w:hAnsi="Times New Roman" w:cs="Times New Roman"/>
           <w:sz w:val="24"/>
         </w:rPr>
-        <w:t>accessibility of transit system</w:t>
+        <w:t>transit system</w:t>
       </w:r>
       <w:r>
         <w:rPr>
@@ -421,27 +456,6 @@
           <w:rFonts w:ascii="Times New Roman" w:hAnsi="Times New Roman" w:cs="Times New Roman"/>
           <w:sz w:val="24"/>
         </w:rPr>
-        <w:t xml:space="preserve"> is highly dynamic and time-dependent due to traffic condition</w:t>
-      </w:r>
-      <w:r>
-        <w:rPr>
-          <w:rFonts w:ascii="Times New Roman" w:hAnsi="Times New Roman" w:cs="Times New Roman"/>
-          <w:sz w:val="24"/>
-        </w:rPr>
-        <w:t xml:space="preserve"> and delay</w:t>
-      </w:r>
-      <w:r>
-        <w:rPr>
-          <w:rFonts w:ascii="Times New Roman" w:hAnsi="Times New Roman" w:cs="Times New Roman"/>
-          <w:sz w:val="24"/>
-        </w:rPr>
-        <w:t xml:space="preserve"> that the actual performance can be very different from the schedule</w:t>
-      </w:r>
-      <w:r>
-        <w:rPr>
-          <w:rFonts w:ascii="Times New Roman" w:hAnsi="Times New Roman" w:cs="Times New Roman"/>
-          <w:sz w:val="24"/>
-        </w:rPr>
         <w:t xml:space="preserve"> </w:t>
       </w:r>
       <w:r>
@@ -449,6 +463,41 @@
           <w:rFonts w:ascii="Times New Roman" w:hAnsi="Times New Roman" w:cs="Times New Roman"/>
           <w:sz w:val="24"/>
         </w:rPr>
+        <w:t xml:space="preserve">are </w:t>
+      </w:r>
+      <w:r>
+        <w:rPr>
+          <w:rFonts w:ascii="Times New Roman" w:hAnsi="Times New Roman" w:cs="Times New Roman"/>
+          <w:sz w:val="24"/>
+        </w:rPr>
+        <w:t>highly dynamic and time-dependent</w:t>
+      </w:r>
+      <w:r>
+        <w:rPr>
+          <w:rFonts w:ascii="Times New Roman" w:hAnsi="Times New Roman" w:cs="Times New Roman"/>
+          <w:sz w:val="24"/>
+        </w:rPr>
+        <w:t xml:space="preserve"> due to variation of on-time performance, and </w:t>
+      </w:r>
+      <w:r>
+        <w:rPr>
+          <w:rFonts w:ascii="Times New Roman" w:hAnsi="Times New Roman" w:cs="Times New Roman"/>
+          <w:sz w:val="24"/>
+        </w:rPr>
+        <w:t>the actual performance can be very different from the schedule</w:t>
+      </w:r>
+      <w:r>
+        <w:rPr>
+          <w:rFonts w:ascii="Times New Roman" w:hAnsi="Times New Roman" w:cs="Times New Roman"/>
+          <w:sz w:val="24"/>
+        </w:rPr>
+        <w:t xml:space="preserve"> </w:t>
+      </w:r>
+      <w:r>
+        <w:rPr>
+          <w:rFonts w:ascii="Times New Roman" w:hAnsi="Times New Roman" w:cs="Times New Roman"/>
+          <w:sz w:val="24"/>
+        </w:rPr>
         <w:fldChar w:fldCharType="begin" w:fldLock="1"/>
       </w:r>
       <w:r>
@@ -471,7 +520,16 @@
           <w:noProof/>
           <w:sz w:val="24"/>
         </w:rPr>
-        <w:t>(Park, Mount, Liu, Xiao, &amp; Miller, 2020)</w:t>
+        <w:t xml:space="preserve">(Park, </w:t>
+      </w:r>
+      <w:r>
+        <w:rPr>
+          <w:rFonts w:ascii="Times New Roman" w:hAnsi="Times New Roman" w:cs="Times New Roman"/>
+          <w:noProof/>
+          <w:sz w:val="24"/>
+        </w:rPr>
+        <w:lastRenderedPageBreak/>
+        <w:t>Mount, Liu, Xiao, &amp; Miller, 2020)</w:t>
       </w:r>
       <w:r>
         <w:rPr>
@@ -513,7 +571,7 @@
           <w:rFonts w:ascii="Times New Roman" w:hAnsi="Times New Roman" w:cs="Times New Roman"/>
           <w:sz w:val="24"/>
         </w:rPr>
-        <w:instrText>ADDIN CSL_CITATION {"citationItems":[{"id":"ITEM-1","itemData":{"author":[{"dropping-particle":"","family":"Wessel","given":"Nate","non-dropping-particle":"","parse-names":false,"suffix":""},{"dropping-particle":"","family":"Farber","given":"Steven","non-dropping-particle":"","parse-names":false,"suffix":""}],"container-title":"Journal of Transport and Land Use","id":"ITEM-1","issue":"1","issued":{"date-parts":[["2019"]]},"page":"475-500","publisher":"JSTOR","title":"On the accuracy of schedule-based GTFS for measuring accessibility","type":"article-journal","volume":"12"},"uris":["http://www.mendeley.com/documents/?uuid=7b5af126-3f70-48c4-91ba-bd89fb0a6e4e"]},{"id":"ITEM-2","itemData":{"ISSN":"0966-6923","author":[{"dropping-particle":"","family":"Wessel","given":"Nate","non-dropping-particle":"","parse-names":false,"suffix":""},{"dropping-particle":"","family":"Allen","given":"Jeff","non-dropping-particle":"","parse-names":false,"suffix":""},{"dropping-particle":"","family":"Farber","given":"Steven","non-dropping-particle":"","parse-names":false,"suffix":""}],"container-title":"Journal of Transport Geography","id":"ITEM-2","issued":{"date-parts":[["2017"]]},"page":"92-97","publisher":"Elsevier","title":"Constructing a routable retrospective transit timetable from a real-time vehicle location feed and GTFS","type":"article-journal","volume":"62"},"uris":["http://www.mendeley.com/documents/?uuid=0a497704-17c2-47a3-b102-c7564d936527"]},{"id":"ITEM-3","itemData":{"ISSN":"0361-1981","author":[{"dropping-particle":"","family":"Bills","given":"Tierra S","non-dropping-particle":"","parse-names":false,"suffix":""},{"dropping-particle":"","family":"Carrel","given":"Andre L","non-dropping-particle":"","parse-names":false,"suffix":""}],"container-title":"Transportation Research Record","id":"ITEM-3","issued":{"date-parts":[["2021"]]},"page":"0361198120986567","publisher":"SAGE Publications Sage CA: Los Angeles, CA","title":"Transit Accessibility Measurement Considering Behavioral Adaptations to Reliability","type":"article-journal"},"uris":["http://www.mendeley.com/documents/?uuid=fb462d3f-3d69-4d39-afe4-325cb930dc5d"]}],"mendeley":{"formattedCitation":"(Bills &amp; Carrel, 2021; Wessel, Allen, &amp; Farber, 2017; Wessel &amp; Farber, 2019)","plainTextFormattedCitation":"(Bills &amp; Carrel, 2021; Wessel, Allen, &amp; Farber, 2017; Wessel &amp; Farber, 2019)","previouslyFormattedCitation":"(Bills &amp; Carrel, 2021; Wessel, Allen, &amp; Farber, 2017; Wessel &amp; Farber, 2019)"},"properties":{"noteIndex":0},"schema":"https://github.com/citation-style-language/schema/raw/master/csl-citation.json"}</w:instrText>
+        <w:instrText>ADDIN CSL_CITATION {"citationItems":[{"id":"ITEM-1","itemData":{"author":[{"dropping-particle":"","family":"Wessel","given":"Nate","non-dropping-particle":"","parse-names":false,"suffix":""},{"dropping-particle":"","family":"Farber","given":"Steven","non-dropping-particle":"","parse-names":false,"suffix":""}],"container-title":"Journal of Transport and Land Use","id":"ITEM-1","issue":"1","issued":{"date-parts":[["2019"]]},"page":"475-500","publisher":"JSTOR","title":"On the accuracy of schedule-based GTFS for measuring accessibility","type":"article-journal","volume":"12"},"uris":["http://www.mendeley.com/documents/?uuid=7b5af126-3f70-48c4-91ba-bd89fb0a6e4e"]},{"id":"ITEM-2","itemData":{"ISSN":"0966-6923","author":[{"dropping-particle":"","family":"Wessel","given":"Nate","non-dropping-particle":"","parse-names":false,"suffix":""},{"dropping-particle":"","family":"Allen","given":"Jeff","non-dropping-particle":"","parse-names":false,"suffix":""},{"dropping-particle":"","family":"Farber","given":"Steven","non-dropping-particle":"","parse-names":false,"suffix":""}],"container-title":"Journal of Transport Geography","id":"ITEM-2","issued":{"date-parts":[["2017"]]},"page":"92-97","publisher":"Elsevier","title":"Constructing a routable retrospective transit timetable from a real-time vehicle location feed and GTFS","type":"article-journal","volume":"62"},"uris":["http://www.mendeley.com/documents/?uuid=0a497704-17c2-47a3-b102-c7564d936527"]}],"mendeley":{"formattedCitation":"(Wessel, Allen, &amp; Farber, 2017; Wessel &amp; Farber, 2019)","plainTextFormattedCitation":"(Wessel, Allen, &amp; Farber, 2017; Wessel &amp; Farber, 2019)","previouslyFormattedCitation":"(Wessel, Allen, &amp; Farber, 2017; Wessel &amp; Farber, 2019)"},"properties":{"noteIndex":0},"schema":"https://github.com/citation-style-language/schema/raw/master/csl-citation.json"}</w:instrText>
       </w:r>
       <w:r>
         <w:rPr>
@@ -528,7 +586,7 @@
           <w:noProof/>
           <w:sz w:val="24"/>
         </w:rPr>
-        <w:t>(Bills &amp; Carrel, 2021; Wessel, Allen, &amp; Farber, 2017; Wessel &amp; Farber, 2019)</w:t>
+        <w:t>(Wessel, Allen, &amp; Farber, 2017; Wessel &amp; Farber, 2019)</w:t>
       </w:r>
       <w:r>
         <w:rPr>
@@ -672,7 +730,25 @@
           <w:iCs/>
           <w:sz w:val="24"/>
         </w:rPr>
-        <w:t>accessibility reliability</w:t>
+        <w:t xml:space="preserve">accessibility </w:t>
+      </w:r>
+      <w:r>
+        <w:rPr>
+          <w:rFonts w:ascii="Times New Roman" w:hAnsi="Times New Roman" w:cs="Times New Roman"/>
+          <w:i/>
+          <w:iCs/>
+          <w:sz w:val="24"/>
+        </w:rPr>
+        <w:t>un</w:t>
+      </w:r>
+      <w:r>
+        <w:rPr>
+          <w:rFonts w:ascii="Times New Roman" w:hAnsi="Times New Roman" w:cs="Times New Roman"/>
+          <w:i/>
+          <w:iCs/>
+          <w:sz w:val="24"/>
+        </w:rPr>
+        <w:t>reliability</w:t>
       </w:r>
       <w:r>
         <w:rPr>
@@ -693,7 +769,21 @@
           <w:rFonts w:ascii="Times New Roman" w:hAnsi="Times New Roman" w:cs="Times New Roman"/>
           <w:sz w:val="24"/>
         </w:rPr>
-        <w:t xml:space="preserve">retrospective </w:t>
+        <w:t>which is defined as</w:t>
+      </w:r>
+      <w:r>
+        <w:rPr>
+          <w:rFonts w:ascii="Times New Roman" w:hAnsi="Times New Roman" w:cs="Times New Roman"/>
+          <w:sz w:val="24"/>
+        </w:rPr>
+        <w:t xml:space="preserve"> </w:t>
+      </w:r>
+      <w:r>
+        <w:rPr>
+          <w:rFonts w:ascii="Times New Roman" w:hAnsi="Times New Roman" w:cs="Times New Roman"/>
+          <w:sz w:val="24"/>
+        </w:rPr>
+        <w:t xml:space="preserve">an </w:t>
       </w:r>
       <w:r>
         <w:rPr>
@@ -707,14 +797,49 @@
           <w:rFonts w:ascii="Times New Roman" w:hAnsi="Times New Roman" w:cs="Times New Roman"/>
           <w:sz w:val="24"/>
         </w:rPr>
-        <w:t xml:space="preserve">’s deviation from scheduled accessibility. </w:t>
-      </w:r>
-      <w:r>
-        <w:rPr>
-          <w:rFonts w:ascii="Times New Roman" w:hAnsi="Times New Roman" w:cs="Times New Roman"/>
-          <w:sz w:val="24"/>
-        </w:rPr>
-        <w:t xml:space="preserve">This measure represents the difference between the actual physical accessible space and the expected accessible space calculated from schedule data during the same </w:t>
+        <w:t xml:space="preserve"> measure</w:t>
+      </w:r>
+      <w:r>
+        <w:rPr>
+          <w:rFonts w:ascii="Times New Roman" w:hAnsi="Times New Roman" w:cs="Times New Roman"/>
+          <w:sz w:val="24"/>
+        </w:rPr>
+        <w:t xml:space="preserve">’s deviation from </w:t>
+      </w:r>
+      <w:r>
+        <w:rPr>
+          <w:rFonts w:ascii="Times New Roman" w:hAnsi="Times New Roman" w:cs="Times New Roman"/>
+          <w:sz w:val="24"/>
+        </w:rPr>
+        <w:t xml:space="preserve">standard </w:t>
+      </w:r>
+      <w:r>
+        <w:rPr>
+          <w:rFonts w:ascii="Times New Roman" w:hAnsi="Times New Roman" w:cs="Times New Roman"/>
+          <w:sz w:val="24"/>
+        </w:rPr>
+        <w:t>accessibility</w:t>
+      </w:r>
+      <w:r>
+        <w:rPr>
+          <w:rFonts w:ascii="Times New Roman" w:hAnsi="Times New Roman" w:cs="Times New Roman"/>
+          <w:sz w:val="24"/>
+        </w:rPr>
+        <w:t xml:space="preserve"> benchmark</w:t>
+      </w:r>
+      <w:r>
+        <w:rPr>
+          <w:rFonts w:ascii="Times New Roman" w:hAnsi="Times New Roman" w:cs="Times New Roman"/>
+          <w:sz w:val="24"/>
+        </w:rPr>
+        <w:t xml:space="preserve">. </w:t>
+      </w:r>
+      <w:r>
+        <w:rPr>
+          <w:rFonts w:ascii="Times New Roman" w:hAnsi="Times New Roman" w:cs="Times New Roman"/>
+          <w:sz w:val="24"/>
+        </w:rPr>
+        <w:t xml:space="preserve">This measure represents the difference between the actual physical accessible space and the expected accessible space during the same </w:t>
       </w:r>
       <w:r>
         <w:rPr>
@@ -777,7 +902,49 @@
           <w:rFonts w:ascii="Times New Roman" w:hAnsi="Times New Roman" w:cs="Times New Roman"/>
           <w:sz w:val="24"/>
         </w:rPr>
-        <w:t xml:space="preserve">, and finally derive the difference between the two STPs. The origin-level deviation measure has been reported to be non-uniform </w:t>
+        <w:t>, and finally derive the difference between the two STPs. The</w:t>
+      </w:r>
+      <w:r>
+        <w:rPr>
+          <w:rFonts w:ascii="Times New Roman" w:hAnsi="Times New Roman" w:cs="Times New Roman"/>
+          <w:sz w:val="24"/>
+        </w:rPr>
+        <w:t xml:space="preserve"> deviation of </w:t>
+      </w:r>
+      <w:r>
+        <w:rPr>
+          <w:rFonts w:ascii="Times New Roman" w:hAnsi="Times New Roman" w:cs="Times New Roman"/>
+          <w:sz w:val="24"/>
+        </w:rPr>
+        <w:t xml:space="preserve">schedule-based accessibility </w:t>
+      </w:r>
+      <w:r>
+        <w:rPr>
+          <w:rFonts w:ascii="Times New Roman" w:hAnsi="Times New Roman" w:cs="Times New Roman"/>
+          <w:sz w:val="24"/>
+        </w:rPr>
+        <w:t xml:space="preserve">has been reported to </w:t>
+      </w:r>
+      <w:r>
+        <w:rPr>
+          <w:rFonts w:ascii="Times New Roman" w:hAnsi="Times New Roman" w:cs="Times New Roman"/>
+          <w:sz w:val="24"/>
+        </w:rPr>
+        <w:t>have</w:t>
+      </w:r>
+      <w:r>
+        <w:rPr>
+          <w:rFonts w:ascii="Times New Roman" w:hAnsi="Times New Roman" w:cs="Times New Roman"/>
+          <w:sz w:val="24"/>
+        </w:rPr>
+        <w:t xml:space="preserve"> </w:t>
+      </w:r>
+      <w:r>
+        <w:rPr>
+          <w:rFonts w:ascii="Times New Roman" w:hAnsi="Times New Roman" w:cs="Times New Roman"/>
+          <w:sz w:val="24"/>
+        </w:rPr>
+        <w:t xml:space="preserve">heterogeneous </w:t>
       </w:r>
       <w:r>
         <w:rPr>
@@ -820,7 +987,49 @@
           <w:rFonts w:ascii="Times New Roman" w:hAnsi="Times New Roman" w:cs="Times New Roman"/>
           <w:sz w:val="24"/>
         </w:rPr>
-        <w:t xml:space="preserve"> and non-random </w:t>
+        <w:t xml:space="preserve"> and</w:t>
+      </w:r>
+      <w:r>
+        <w:rPr>
+          <w:rFonts w:ascii="Times New Roman" w:hAnsi="Times New Roman" w:cs="Times New Roman"/>
+          <w:sz w:val="24"/>
+        </w:rPr>
+        <w:t xml:space="preserve"> </w:t>
+      </w:r>
+      <w:r>
+        <w:rPr>
+          <w:rFonts w:ascii="Times New Roman" w:hAnsi="Times New Roman" w:cs="Times New Roman"/>
+          <w:sz w:val="24"/>
+        </w:rPr>
+        <w:t>non-</w:t>
+      </w:r>
+      <w:r>
+        <w:rPr>
+          <w:rFonts w:ascii="Times New Roman" w:hAnsi="Times New Roman" w:cs="Times New Roman"/>
+          <w:sz w:val="24"/>
+        </w:rPr>
+        <w:t>random</w:t>
+      </w:r>
+      <w:r>
+        <w:rPr>
+          <w:rFonts w:ascii="Times New Roman" w:hAnsi="Times New Roman" w:cs="Times New Roman"/>
+          <w:sz w:val="24"/>
+        </w:rPr>
+        <w:t xml:space="preserve"> spatial pattern</w:t>
+      </w:r>
+      <w:r>
+        <w:rPr>
+          <w:rFonts w:ascii="Times New Roman" w:hAnsi="Times New Roman" w:cs="Times New Roman"/>
+          <w:sz w:val="24"/>
+        </w:rPr>
+        <w:t>s</w:t>
+      </w:r>
+      <w:r>
+        <w:rPr>
+          <w:rFonts w:ascii="Times New Roman" w:hAnsi="Times New Roman" w:cs="Times New Roman"/>
+          <w:sz w:val="24"/>
+        </w:rPr>
+        <w:t xml:space="preserve"> </w:t>
       </w:r>
       <w:r>
         <w:rPr>
@@ -857,34 +1066,6 @@
           <w:sz w:val="24"/>
         </w:rPr>
         <w:fldChar w:fldCharType="end"/>
-      </w:r>
-      <w:r>
-        <w:rPr>
-          <w:rFonts w:ascii="Times New Roman" w:hAnsi="Times New Roman" w:cs="Times New Roman"/>
-          <w:sz w:val="24"/>
-        </w:rPr>
-        <w:t>; however, few studies examined its connection</w:t>
-      </w:r>
-      <w:r>
-        <w:rPr>
-          <w:rFonts w:ascii="Times New Roman" w:hAnsi="Times New Roman" w:cs="Times New Roman"/>
-          <w:sz w:val="24"/>
-        </w:rPr>
-        <w:t>s to social equity factors, such as different social, demographic, and economic factors. This paper fills in this blank by using geostatistics model to investigate the</w:t>
-      </w:r>
-      <w:r>
-        <w:rPr>
-          <w:rFonts w:ascii="Times New Roman" w:hAnsi="Times New Roman" w:cs="Times New Roman"/>
-          <w:sz w:val="24"/>
-        </w:rPr>
-        <w:t xml:space="preserve"> potential</w:t>
-      </w:r>
-      <w:r>
-        <w:rPr>
-          <w:rFonts w:ascii="Times New Roman" w:hAnsi="Times New Roman" w:cs="Times New Roman"/>
-          <w:sz w:val="24"/>
-        </w:rPr>
-        <w:t xml:space="preserve"> correlations. </w:t>
       </w:r>
     </w:p>
     <w:p>
@@ -1601,7 +1782,209 @@
           <w:rFonts w:ascii="Times New Roman" w:hAnsi="Times New Roman" w:cs="Times New Roman"/>
           <w:sz w:val="24"/>
         </w:rPr>
-        <w:t xml:space="preserve"> </w:t>
+        <w:t xml:space="preserve"> provides the </w:t>
+      </w:r>
+      <w:r>
+        <w:rPr>
+          <w:rFonts w:ascii="Times New Roman" w:hAnsi="Times New Roman" w:cs="Times New Roman"/>
+          <w:sz w:val="24"/>
+        </w:rPr>
+        <w:t>very first operational definition of</w:t>
+      </w:r>
+      <w:r>
+        <w:rPr>
+          <w:rFonts w:ascii="Times New Roman" w:hAnsi="Times New Roman" w:cs="Times New Roman"/>
+          <w:sz w:val="24"/>
+        </w:rPr>
+        <w:t xml:space="preserve"> space-time physical accessibility measures</w:t>
+      </w:r>
+      <w:r>
+        <w:rPr>
+          <w:rFonts w:ascii="Times New Roman" w:hAnsi="Times New Roman" w:cs="Times New Roman"/>
+          <w:sz w:val="24"/>
+        </w:rPr>
+        <w:t xml:space="preserve">. </w:t>
+      </w:r>
+      <w:r>
+        <w:rPr>
+          <w:rFonts w:ascii="Times New Roman" w:hAnsi="Times New Roman" w:cs="Times New Roman"/>
+          <w:sz w:val="24"/>
+        </w:rPr>
+        <w:t xml:space="preserve">With the rising popularity of geographic information system (GIS), </w:t>
+      </w:r>
+      <w:r>
+        <w:rPr>
+          <w:rFonts w:ascii="Times New Roman" w:hAnsi="Times New Roman" w:cs="Times New Roman"/>
+          <w:sz w:val="24"/>
+        </w:rPr>
+        <w:fldChar w:fldCharType="begin" w:fldLock="1"/>
+      </w:r>
+      <w:r>
+        <w:rPr>
+          <w:rFonts w:ascii="Times New Roman" w:hAnsi="Times New Roman" w:cs="Times New Roman"/>
+          <w:sz w:val="24"/>
+        </w:rPr>
+        <w:instrText>ADDIN CSL_CITATION {"citationItems":[{"id":"ITEM-1","itemData":{"ISSN":"0269-3798","author":[{"dropping-particle":"","family":"Miller","given":"Harvey J","non-dropping-particle":"","parse-names":false,"suffix":""}],"container-title":"International Journal of Geographical Information System","id":"ITEM-1","issue":"3","issued":{"date-parts":[["1991"]]},"page":"287-301","publisher":"Taylor &amp; Francis","title":"Modelling accessibility using space-time prism concepts within geographical information systems","type":"article-journal","volume":"5"},"uris":["http://www.mendeley.com/documents/?uuid=61d9d9f2-7793-45b7-89d5-e35aa05eef9d"]}],"mendeley":{"formattedCitation":"(Miller, 1991)","manualFormatting":"H. J. Miller (1991)","plainTextFormattedCitation":"(Miller, 1991)","previouslyFormattedCitation":"(Miller, 1991)"},"properties":{"noteIndex":0},"schema":"https://github.com/citation-style-language/schema/raw/master/csl-citation.json"}</w:instrText>
+      </w:r>
+      <w:r>
+        <w:rPr>
+          <w:rFonts w:ascii="Times New Roman" w:hAnsi="Times New Roman" w:cs="Times New Roman"/>
+          <w:sz w:val="24"/>
+        </w:rPr>
+        <w:fldChar w:fldCharType="separate"/>
+      </w:r>
+      <w:r>
+        <w:rPr>
+          <w:rFonts w:ascii="Times New Roman" w:hAnsi="Times New Roman" w:cs="Times New Roman"/>
+          <w:noProof/>
+          <w:sz w:val="24"/>
+        </w:rPr>
+        <w:t xml:space="preserve">H. J. Miller </w:t>
+      </w:r>
+      <w:r>
+        <w:rPr>
+          <w:rFonts w:ascii="Times New Roman" w:hAnsi="Times New Roman" w:cs="Times New Roman"/>
+          <w:noProof/>
+          <w:sz w:val="24"/>
+        </w:rPr>
+        <w:t>(</w:t>
+      </w:r>
+      <w:r>
+        <w:rPr>
+          <w:rFonts w:ascii="Times New Roman" w:hAnsi="Times New Roman" w:cs="Times New Roman"/>
+          <w:noProof/>
+          <w:sz w:val="24"/>
+        </w:rPr>
+        <w:t>1991)</w:t>
+      </w:r>
+      <w:r>
+        <w:rPr>
+          <w:rFonts w:ascii="Times New Roman" w:hAnsi="Times New Roman" w:cs="Times New Roman"/>
+          <w:sz w:val="24"/>
+        </w:rPr>
+        <w:fldChar w:fldCharType="end"/>
+      </w:r>
+      <w:r>
+        <w:rPr>
+          <w:rFonts w:ascii="Times New Roman" w:hAnsi="Times New Roman" w:cs="Times New Roman"/>
+          <w:sz w:val="24"/>
+        </w:rPr>
+        <w:t xml:space="preserve"> first introduces a generic GIS-based procedure to derive space-time prism concepts. </w:t>
+      </w:r>
+      <w:r>
+        <w:rPr>
+          <w:rFonts w:ascii="Times New Roman" w:hAnsi="Times New Roman" w:cs="Times New Roman"/>
+          <w:sz w:val="24"/>
+        </w:rPr>
+        <w:fldChar w:fldCharType="begin" w:fldLock="1"/>
+      </w:r>
+      <w:r>
+        <w:rPr>
+          <w:rFonts w:ascii="Times New Roman" w:hAnsi="Times New Roman" w:cs="Times New Roman"/>
+          <w:sz w:val="24"/>
+        </w:rPr>
+        <w:instrText>ADDIN CSL_CITATION {"citationItems":[{"id":"ITEM-1","itemData":{"ISSN":"0016-7363","author":[{"dropping-particle":"","family":"Miller","given":"Harvey J","non-dropping-particle":"","parse-names":false,"suffix":""}],"container-title":"Geographical analysis</w:instrText>
+      </w:r>
+      <w:r>
+        <w:rPr>
+          <w:rFonts w:ascii="Times New Roman" w:hAnsi="Times New Roman" w:cs="Times New Roman" w:hint="eastAsia"/>
+          <w:sz w:val="24"/>
+        </w:rPr>
+        <w:instrText>","id":"ITEM-1","issue":"1","issued":{"date-parts":[["1999"]]},"page":"187-212","publisher":"Wiley Online Library","title":"Measuring space</w:instrText>
+      </w:r>
+      <w:r>
+        <w:rPr>
+          <w:rFonts w:ascii="Times New Roman" w:hAnsi="Times New Roman" w:cs="Times New Roman" w:hint="eastAsia"/>
+          <w:sz w:val="24"/>
+        </w:rPr>
+        <w:instrText>‐</w:instrText>
+      </w:r>
+      <w:r>
+        <w:rPr>
+          <w:rFonts w:ascii="Times New Roman" w:hAnsi="Times New Roman" w:cs="Times New Roman" w:hint="eastAsia"/>
+          <w:sz w:val="24"/>
+        </w:rPr>
+        <w:instrText>time accessibility benefits within transportation networks: Basic theory and computational procedures","type":"arti</w:instrText>
+      </w:r>
+      <w:r>
+        <w:rPr>
+          <w:rFonts w:ascii="Times New Roman" w:hAnsi="Times New Roman" w:cs="Times New Roman"/>
+          <w:sz w:val="24"/>
+        </w:rPr>
+        <w:instrText>cle-journal","volume":"31"},"uris":["http://www.mendeley.com/documents/?uuid=031a2e2b-dd3d-47bb-ab47-96d9567db9bd"]}],"mendeley":{"formattedCitation":"(Miller, 1999)","manualFormatting":"H. J. Miller (1999)","plainTextFormattedCitation":"(Miller, 1999)","previouslyFormattedCitation":"(Miller, 1999)"},"properties":{"noteIndex":0},"schema":"https://github.com/citation-style-language/schema/raw/master/csl-citation.json"}</w:instrText>
+      </w:r>
+      <w:r>
+        <w:rPr>
+          <w:rFonts w:ascii="Times New Roman" w:hAnsi="Times New Roman" w:cs="Times New Roman"/>
+          <w:sz w:val="24"/>
+        </w:rPr>
+        <w:fldChar w:fldCharType="separate"/>
+      </w:r>
+      <w:r>
+        <w:rPr>
+          <w:rFonts w:ascii="Times New Roman" w:hAnsi="Times New Roman" w:cs="Times New Roman"/>
+          <w:noProof/>
+          <w:sz w:val="24"/>
+        </w:rPr>
+        <w:t xml:space="preserve">H. J. Miller </w:t>
+      </w:r>
+      <w:r>
+        <w:rPr>
+          <w:rFonts w:ascii="Times New Roman" w:hAnsi="Times New Roman" w:cs="Times New Roman"/>
+          <w:noProof/>
+          <w:sz w:val="24"/>
+        </w:rPr>
+        <w:t>(</w:t>
+      </w:r>
+      <w:r>
+        <w:rPr>
+          <w:rFonts w:ascii="Times New Roman" w:hAnsi="Times New Roman" w:cs="Times New Roman"/>
+          <w:noProof/>
+          <w:sz w:val="24"/>
+        </w:rPr>
+        <w:t>1999)</w:t>
+      </w:r>
+      <w:r>
+        <w:rPr>
+          <w:rFonts w:ascii="Times New Roman" w:hAnsi="Times New Roman" w:cs="Times New Roman"/>
+          <w:sz w:val="24"/>
+        </w:rPr>
+        <w:fldChar w:fldCharType="end"/>
+      </w:r>
+      <w:r>
+        <w:rPr>
+          <w:rFonts w:ascii="Times New Roman" w:hAnsi="Times New Roman" w:cs="Times New Roman"/>
+          <w:sz w:val="24"/>
+        </w:rPr>
+        <w:t xml:space="preserve"> later introduces computational procedures to apply STP to transportation network. </w:t>
+      </w:r>
+      <w:r>
+        <w:rPr>
+          <w:rFonts w:ascii="Times New Roman" w:hAnsi="Times New Roman" w:cs="Times New Roman"/>
+          <w:sz w:val="24"/>
+        </w:rPr>
+        <w:t xml:space="preserve">However, these classic time geography works </w:t>
+      </w:r>
+      <w:r>
+        <w:rPr>
+          <w:rFonts w:ascii="Times New Roman" w:hAnsi="Times New Roman" w:cs="Times New Roman"/>
+          <w:sz w:val="24"/>
+        </w:rPr>
+        <w:t xml:space="preserve">can be conceptually </w:t>
+      </w:r>
+      <w:r>
+        <w:rPr>
+          <w:rFonts w:ascii="Times New Roman" w:hAnsi="Times New Roman" w:cs="Times New Roman"/>
+          <w:sz w:val="24"/>
+        </w:rPr>
+        <w:t>abundant</w:t>
+      </w:r>
+      <w:r>
+        <w:rPr>
+          <w:rFonts w:ascii="Times New Roman" w:hAnsi="Times New Roman" w:cs="Times New Roman"/>
+          <w:sz w:val="24"/>
+        </w:rPr>
+        <w:t xml:space="preserve"> but may not provide enough </w:t>
       </w:r>
       <w:r>
         <w:rPr>
@@ -1609,209 +1992,7 @@
           <w:sz w:val="24"/>
         </w:rPr>
         <w:lastRenderedPageBreak/>
-        <w:t xml:space="preserve">provides the </w:t>
-      </w:r>
-      <w:r>
-        <w:rPr>
-          <w:rFonts w:ascii="Times New Roman" w:hAnsi="Times New Roman" w:cs="Times New Roman"/>
-          <w:sz w:val="24"/>
-        </w:rPr>
-        <w:t>very first operational definition of</w:t>
-      </w:r>
-      <w:r>
-        <w:rPr>
-          <w:rFonts w:ascii="Times New Roman" w:hAnsi="Times New Roman" w:cs="Times New Roman"/>
-          <w:sz w:val="24"/>
-        </w:rPr>
-        <w:t xml:space="preserve"> space-time physical accessibility measures</w:t>
-      </w:r>
-      <w:r>
-        <w:rPr>
-          <w:rFonts w:ascii="Times New Roman" w:hAnsi="Times New Roman" w:cs="Times New Roman"/>
-          <w:sz w:val="24"/>
-        </w:rPr>
-        <w:t xml:space="preserve">. </w:t>
-      </w:r>
-      <w:r>
-        <w:rPr>
-          <w:rFonts w:ascii="Times New Roman" w:hAnsi="Times New Roman" w:cs="Times New Roman"/>
-          <w:sz w:val="24"/>
-        </w:rPr>
-        <w:t xml:space="preserve">With the rising popularity of geographic information system (GIS), </w:t>
-      </w:r>
-      <w:r>
-        <w:rPr>
-          <w:rFonts w:ascii="Times New Roman" w:hAnsi="Times New Roman" w:cs="Times New Roman"/>
-          <w:sz w:val="24"/>
-        </w:rPr>
-        <w:fldChar w:fldCharType="begin" w:fldLock="1"/>
-      </w:r>
-      <w:r>
-        <w:rPr>
-          <w:rFonts w:ascii="Times New Roman" w:hAnsi="Times New Roman" w:cs="Times New Roman"/>
-          <w:sz w:val="24"/>
-        </w:rPr>
-        <w:instrText>ADDIN CSL_CITATION {"citationItems":[{"id":"ITEM-1","itemData":{"ISSN":"0269-3798","author":[{"dropping-particle":"","family":"Miller","given":"Harvey J","non-dropping-particle":"","parse-names":false,"suffix":""}],"container-title":"International Journal of Geographical Information System","id":"ITEM-1","issue":"3","issued":{"date-parts":[["1991"]]},"page":"287-301","publisher":"Taylor &amp; Francis","title":"Modelling accessibility using space-time prism concepts within geographical information systems","type":"article-journal","volume":"5"},"uris":["http://www.mendeley.com/documents/?uuid=61d9d9f2-7793-45b7-89d5-e35aa05eef9d"]}],"mendeley":{"formattedCitation":"(Miller, 1991)","manualFormatting":"H. J. Miller (1991)","plainTextFormattedCitation":"(Miller, 1991)","previouslyFormattedCitation":"(Miller, 1991)"},"properties":{"noteIndex":0},"schema":"https://github.com/citation-style-language/schema/raw/master/csl-citation.json"}</w:instrText>
-      </w:r>
-      <w:r>
-        <w:rPr>
-          <w:rFonts w:ascii="Times New Roman" w:hAnsi="Times New Roman" w:cs="Times New Roman"/>
-          <w:sz w:val="24"/>
-        </w:rPr>
-        <w:fldChar w:fldCharType="separate"/>
-      </w:r>
-      <w:r>
-        <w:rPr>
-          <w:rFonts w:ascii="Times New Roman" w:hAnsi="Times New Roman" w:cs="Times New Roman"/>
-          <w:noProof/>
-          <w:sz w:val="24"/>
-        </w:rPr>
-        <w:t xml:space="preserve">H. J. Miller </w:t>
-      </w:r>
-      <w:r>
-        <w:rPr>
-          <w:rFonts w:ascii="Times New Roman" w:hAnsi="Times New Roman" w:cs="Times New Roman"/>
-          <w:noProof/>
-          <w:sz w:val="24"/>
-        </w:rPr>
-        <w:t>(</w:t>
-      </w:r>
-      <w:r>
-        <w:rPr>
-          <w:rFonts w:ascii="Times New Roman" w:hAnsi="Times New Roman" w:cs="Times New Roman"/>
-          <w:noProof/>
-          <w:sz w:val="24"/>
-        </w:rPr>
-        <w:t>1991)</w:t>
-      </w:r>
-      <w:r>
-        <w:rPr>
-          <w:rFonts w:ascii="Times New Roman" w:hAnsi="Times New Roman" w:cs="Times New Roman"/>
-          <w:sz w:val="24"/>
-        </w:rPr>
-        <w:fldChar w:fldCharType="end"/>
-      </w:r>
-      <w:r>
-        <w:rPr>
-          <w:rFonts w:ascii="Times New Roman" w:hAnsi="Times New Roman" w:cs="Times New Roman"/>
-          <w:sz w:val="24"/>
-        </w:rPr>
-        <w:t xml:space="preserve"> first introduces a generic GIS-based procedure to derive space-time prism concepts. </w:t>
-      </w:r>
-      <w:r>
-        <w:rPr>
-          <w:rFonts w:ascii="Times New Roman" w:hAnsi="Times New Roman" w:cs="Times New Roman"/>
-          <w:sz w:val="24"/>
-        </w:rPr>
-        <w:fldChar w:fldCharType="begin" w:fldLock="1"/>
-      </w:r>
-      <w:r>
-        <w:rPr>
-          <w:rFonts w:ascii="Times New Roman" w:hAnsi="Times New Roman" w:cs="Times New Roman"/>
-          <w:sz w:val="24"/>
-        </w:rPr>
-        <w:instrText>ADDIN CSL_CITATION {"citationItems":[{"id":"ITEM-1","itemData":{"ISSN":"0016-7363","author":[{"dropping-particle":"","family":"Miller","given":"Harvey J","non-dropping-particle":"","parse-names":false,"suffix":""}],"container-title":"Geographical analysis</w:instrText>
-      </w:r>
-      <w:r>
-        <w:rPr>
-          <w:rFonts w:ascii="Times New Roman" w:hAnsi="Times New Roman" w:cs="Times New Roman" w:hint="eastAsia"/>
-          <w:sz w:val="24"/>
-        </w:rPr>
-        <w:instrText>","id":"ITEM-1","issue":"1","issued":{"date-parts":[["1999"]]},"page":"187-212","publisher":"Wiley Online Library","title":"Measuring space</w:instrText>
-      </w:r>
-      <w:r>
-        <w:rPr>
-          <w:rFonts w:ascii="Times New Roman" w:hAnsi="Times New Roman" w:cs="Times New Roman" w:hint="eastAsia"/>
-          <w:sz w:val="24"/>
-        </w:rPr>
-        <w:instrText>‐</w:instrText>
-      </w:r>
-      <w:r>
-        <w:rPr>
-          <w:rFonts w:ascii="Times New Roman" w:hAnsi="Times New Roman" w:cs="Times New Roman" w:hint="eastAsia"/>
-          <w:sz w:val="24"/>
-        </w:rPr>
-        <w:instrText>time accessibility benefits within transportation networks: Basic theory and computational procedures","type":"arti</w:instrText>
-      </w:r>
-      <w:r>
-        <w:rPr>
-          <w:rFonts w:ascii="Times New Roman" w:hAnsi="Times New Roman" w:cs="Times New Roman"/>
-          <w:sz w:val="24"/>
-        </w:rPr>
-        <w:instrText>cle-journal","volume":"31"},"uris":["http://www.mendeley.com/documents/?uuid=031a2e2b-dd3d-47bb-ab47-96d9567db9bd"]}],"mendeley":{"formattedCitation":"(Miller, 1999)","manualFormatting":"H. J. Miller (1999)","plainTextFormattedCitation":"(Miller, 1999)","previouslyFormattedCitation":"(Miller, 1999)"},"properties":{"noteIndex":0},"schema":"https://github.com/citation-style-language/schema/raw/master/csl-citation.json"}</w:instrText>
-      </w:r>
-      <w:r>
-        <w:rPr>
-          <w:rFonts w:ascii="Times New Roman" w:hAnsi="Times New Roman" w:cs="Times New Roman"/>
-          <w:sz w:val="24"/>
-        </w:rPr>
-        <w:fldChar w:fldCharType="separate"/>
-      </w:r>
-      <w:r>
-        <w:rPr>
-          <w:rFonts w:ascii="Times New Roman" w:hAnsi="Times New Roman" w:cs="Times New Roman"/>
-          <w:noProof/>
-          <w:sz w:val="24"/>
-        </w:rPr>
-        <w:t xml:space="preserve">H. J. Miller </w:t>
-      </w:r>
-      <w:r>
-        <w:rPr>
-          <w:rFonts w:ascii="Times New Roman" w:hAnsi="Times New Roman" w:cs="Times New Roman"/>
-          <w:noProof/>
-          <w:sz w:val="24"/>
-        </w:rPr>
-        <w:t>(</w:t>
-      </w:r>
-      <w:r>
-        <w:rPr>
-          <w:rFonts w:ascii="Times New Roman" w:hAnsi="Times New Roman" w:cs="Times New Roman"/>
-          <w:noProof/>
-          <w:sz w:val="24"/>
-        </w:rPr>
-        <w:t>1999)</w:t>
-      </w:r>
-      <w:r>
-        <w:rPr>
-          <w:rFonts w:ascii="Times New Roman" w:hAnsi="Times New Roman" w:cs="Times New Roman"/>
-          <w:sz w:val="24"/>
-        </w:rPr>
-        <w:fldChar w:fldCharType="end"/>
-      </w:r>
-      <w:r>
-        <w:rPr>
-          <w:rFonts w:ascii="Times New Roman" w:hAnsi="Times New Roman" w:cs="Times New Roman"/>
-          <w:sz w:val="24"/>
-        </w:rPr>
-        <w:t xml:space="preserve"> later introduces computational procedures to apply STP to transportation network. </w:t>
-      </w:r>
-      <w:r>
-        <w:rPr>
-          <w:rFonts w:ascii="Times New Roman" w:hAnsi="Times New Roman" w:cs="Times New Roman"/>
-          <w:sz w:val="24"/>
-        </w:rPr>
-        <w:t xml:space="preserve">However, these classic time geography works </w:t>
-      </w:r>
-      <w:r>
-        <w:rPr>
-          <w:rFonts w:ascii="Times New Roman" w:hAnsi="Times New Roman" w:cs="Times New Roman"/>
-          <w:sz w:val="24"/>
-        </w:rPr>
-        <w:t xml:space="preserve">can be conceptually </w:t>
-      </w:r>
-      <w:r>
-        <w:rPr>
-          <w:rFonts w:ascii="Times New Roman" w:hAnsi="Times New Roman" w:cs="Times New Roman"/>
-          <w:sz w:val="24"/>
-        </w:rPr>
-        <w:t>abundant</w:t>
-      </w:r>
-      <w:r>
-        <w:rPr>
-          <w:rFonts w:ascii="Times New Roman" w:hAnsi="Times New Roman" w:cs="Times New Roman"/>
-          <w:sz w:val="24"/>
-        </w:rPr>
-        <w:t xml:space="preserve"> but may not provide enough analytical insights </w:t>
+        <w:t xml:space="preserve">analytical insights </w:t>
       </w:r>
       <w:r>
         <w:rPr>
@@ -2833,21 +3014,7 @@
           <w:rFonts w:ascii="Times New Roman" w:hAnsi="Times New Roman" w:cs="Times New Roman"/>
           <w:sz w:val="24"/>
         </w:rPr>
-        <w:t>As transit-related datasets become more detailed and accessible,</w:t>
-      </w:r>
-      <w:r>
-        <w:rPr>
-          <w:rFonts w:ascii="Times New Roman" w:hAnsi="Times New Roman" w:cs="Times New Roman"/>
-          <w:sz w:val="24"/>
-        </w:rPr>
-        <w:t xml:space="preserve"> models</w:t>
-      </w:r>
-      <w:r>
-        <w:rPr>
-          <w:rFonts w:ascii="Times New Roman" w:hAnsi="Times New Roman" w:cs="Times New Roman"/>
-          <w:sz w:val="24"/>
-        </w:rPr>
-        <w:t xml:space="preserve"> can </w:t>
+        <w:t xml:space="preserve">As transit-related datasets become more detailed and accessible, models can </w:t>
       </w:r>
       <w:r>
         <w:rPr>
@@ -3140,15 +3307,7 @@
           <w:rFonts w:ascii="Times New Roman" w:hAnsi="Times New Roman" w:cs="Times New Roman"/>
           <w:sz w:val="24"/>
         </w:rPr>
-        <w:t xml:space="preserve">. Therefore, many </w:t>
-      </w:r>
-      <w:r>
-        <w:rPr>
-          <w:rFonts w:ascii="Times New Roman" w:hAnsi="Times New Roman" w:cs="Times New Roman"/>
-          <w:sz w:val="24"/>
-        </w:rPr>
-        <w:lastRenderedPageBreak/>
-        <w:t>recent studies use GTFS to derive STP in a larger scale</w:t>
+        <w:t>. Therefore, many recent studies use GTFS to derive STP in a larger scale</w:t>
       </w:r>
       <w:r>
         <w:rPr>
@@ -3290,21 +3449,8 @@
           <w:rFonts w:ascii="Times New Roman" w:hAnsi="Times New Roman" w:cs="Times New Roman"/>
           <w:sz w:val="24"/>
         </w:rPr>
-        <w:t xml:space="preserve">As recent studies focus more on capturing users’ </w:t>
-      </w:r>
-      <w:r>
-        <w:rPr>
-          <w:rFonts w:ascii="Times New Roman" w:hAnsi="Times New Roman" w:cs="Times New Roman"/>
-          <w:sz w:val="24"/>
-        </w:rPr>
-        <w:t>stochasticity</w:t>
-      </w:r>
-      <w:r>
-        <w:rPr>
-          <w:rFonts w:ascii="Times New Roman" w:hAnsi="Times New Roman" w:cs="Times New Roman"/>
-          <w:sz w:val="24"/>
-        </w:rPr>
-        <w:t>, unreliability becomes the center of the discussion</w:t>
+        <w:lastRenderedPageBreak/>
+        <w:t>As recent studies focus more on capturing users’ stochasticity, unreliability becomes the center of the discussion</w:t>
       </w:r>
       <w:r>
         <w:rPr>
@@ -3984,21 +4130,7 @@
           <w:rFonts w:ascii="Times New Roman" w:hAnsi="Times New Roman" w:cs="Times New Roman"/>
           <w:sz w:val="24"/>
         </w:rPr>
-        <w:t xml:space="preserve"> </w:t>
-      </w:r>
-      <w:r>
-        <w:rPr>
-          <w:rFonts w:ascii="Times New Roman" w:hAnsi="Times New Roman" w:cs="Times New Roman"/>
-          <w:sz w:val="24"/>
-        </w:rPr>
-        <w:t xml:space="preserve">can be defined as </w:t>
-      </w:r>
-      <w:r>
-        <w:rPr>
-          <w:rFonts w:ascii="Times New Roman" w:hAnsi="Times New Roman" w:cs="Times New Roman"/>
-          <w:sz w:val="24"/>
-        </w:rPr>
-        <w:t>the systematic deviation of an accessibility measure from the standard benchmark</w:t>
+        <w:t xml:space="preserve"> can be defined as the systematic deviation of an accessibility measure from the standard benchmark</w:t>
       </w:r>
       <w:r>
         <w:rPr>
@@ -4092,7 +4224,7 @@
           <w:rFonts w:ascii="Times New Roman" w:hAnsi="Times New Roman" w:cs="Times New Roman"/>
           <w:sz w:val="24"/>
         </w:rPr>
-        <w:instrText>ADDIN CSL_CITATION {"citationItems":[{"id":"ITEM-1","itemData":{"author":[{"dropping-particle":"","family":"Wessel","given":"Nate","non-dropping-particle":"","parse-names":false,"suffix":""},{"dropping-particle":"","family":"Farber","given":"Steven","non-dropping-particle":"","parse-names":false,"suffix":""}],"container-title":"Journal of Transport and Land Use","id":"ITEM-1","issue":"1","issued":{"date-parts":[["2019"]]},"page":"475-500","publisher":"JSTOR","title":"On the accuracy of schedule-based GTFS for measuring accessibility","type":"article-journal","volume":"12"},"uris":["http://www.mendeley.com/documents/?uuid=7b5af126-3f70-48c4-91ba-bd89fb0a6e4e"]}],"mendeley":{"formattedCitation":"(Wessel &amp; Farber, 2019)","manualFormatting":"Wessel &amp; Farber (2019)","plainTextFormattedCitation":"(Wessel &amp; Farber, 2019)"},"properties":{"noteIndex":0},"schema":"https://github.com/citation-style-language/schema/raw/master/csl-citation.json"}</w:instrText>
+        <w:instrText>ADDIN CSL_CITATION {"citationItems":[{"id":"ITEM-1","itemData":{"author":[{"dropping-particle":"","family":"Wessel","given":"Nate","non-dropping-particle":"","parse-names":false,"suffix":""},{"dropping-particle":"","family":"Farber","given":"Steven","non-dropping-particle":"","parse-names":false,"suffix":""}],"container-title":"Journal of Transport and Land Use","id":"ITEM-1","issue":"1","issued":{"date-parts":[["2019"]]},"page":"475-500","publisher":"JSTOR","title":"On the accuracy of schedule-based GTFS for measuring accessibility","type":"article-journal","volume":"12"},"uris":["http://www.mendeley.com/documents/?uuid=7b5af126-3f70-48c4-91ba-bd89fb0a6e4e"]}],"mendeley":{"formattedCitation":"(Wessel &amp; Farber, 2019)","manualFormatting":"Wessel &amp; Farber (2019)","plainTextFormattedCitation":"(Wessel &amp; Farber, 2019)","previouslyFormattedCitation":"(Wessel &amp; Farber, 2019)"},"properties":{"noteIndex":0},"schema":"https://github.com/citation-style-language/schema/raw/master/csl-citation.json"}</w:instrText>
       </w:r>
       <w:r>
         <w:rPr>
@@ -4151,14 +4283,35 @@
           <w:rFonts w:ascii="Times New Roman" w:hAnsi="Times New Roman" w:cs="Times New Roman"/>
           <w:sz w:val="24"/>
         </w:rPr>
-        <w:t xml:space="preserve">in Jacksonville, Massachusetts Bay, and San Francisco. </w:t>
-      </w:r>
-      <w:r>
-        <w:rPr>
-          <w:rFonts w:ascii="Times New Roman" w:hAnsi="Times New Roman" w:cs="Times New Roman"/>
-          <w:sz w:val="24"/>
-        </w:rPr>
-        <w:t>The paper concluded that scheduled-based accessibility measures overestimate on average by 5 to 15 percent or more, and it may not be sufficient to use schedule data alone to access transit accessibility for most transit systems.</w:t>
+        <w:t xml:space="preserve">in </w:t>
+      </w:r>
+      <w:r>
+        <w:rPr>
+          <w:rFonts w:ascii="Times New Roman" w:hAnsi="Times New Roman" w:cs="Times New Roman"/>
+          <w:sz w:val="24"/>
+        </w:rPr>
+        <w:t xml:space="preserve">Toronto, </w:t>
+      </w:r>
+      <w:r>
+        <w:rPr>
+          <w:rFonts w:ascii="Times New Roman" w:hAnsi="Times New Roman" w:cs="Times New Roman"/>
+          <w:sz w:val="24"/>
+        </w:rPr>
+        <w:t>Jacksonville, Massachusetts Bay, and San Francisco. The paper conclude</w:t>
+      </w:r>
+      <w:r>
+        <w:rPr>
+          <w:rFonts w:ascii="Times New Roman" w:hAnsi="Times New Roman" w:cs="Times New Roman"/>
+          <w:sz w:val="24"/>
+        </w:rPr>
+        <w:t>s</w:t>
+      </w:r>
+      <w:r>
+        <w:rPr>
+          <w:rFonts w:ascii="Times New Roman" w:hAnsi="Times New Roman" w:cs="Times New Roman"/>
+          <w:sz w:val="24"/>
+        </w:rPr>
+        <w:t xml:space="preserve"> that scheduled-based accessibility measures overestimate on average by 5 to 15 percent or more, and it may not be sufficient to use schedule data alone to access transit accessibility for most transit systems.</w:t>
       </w:r>
     </w:p>
     <w:p>
@@ -4174,7 +4327,91 @@
           <w:rFonts w:ascii="Times New Roman" w:hAnsi="Times New Roman" w:cs="Times New Roman"/>
           <w:sz w:val="24"/>
         </w:rPr>
-        <w:t xml:space="preserve">Both factors can contribute to </w:t>
+        <w:t xml:space="preserve">Traditional schedule-based accessibility measures </w:t>
+      </w:r>
+      <w:r>
+        <w:rPr>
+          <w:rFonts w:ascii="Times New Roman" w:hAnsi="Times New Roman" w:cs="Times New Roman"/>
+          <w:sz w:val="24"/>
+        </w:rPr>
+        <w:t>have both uncertainty and accuracy issues.</w:t>
+      </w:r>
+      <w:r>
+        <w:rPr>
+          <w:rFonts w:ascii="Times New Roman" w:hAnsi="Times New Roman" w:cs="Times New Roman"/>
+          <w:sz w:val="24"/>
+        </w:rPr>
+        <w:t xml:space="preserve"> </w:t>
+      </w:r>
+      <w:r>
+        <w:rPr>
+          <w:rFonts w:ascii="Times New Roman" w:hAnsi="Times New Roman" w:cs="Times New Roman"/>
+          <w:sz w:val="24"/>
+        </w:rPr>
+        <w:t xml:space="preserve">In the following sections, we </w:t>
+      </w:r>
+      <w:r>
+        <w:rPr>
+          <w:rFonts w:ascii="Times New Roman" w:hAnsi="Times New Roman" w:cs="Times New Roman"/>
+          <w:sz w:val="24"/>
+        </w:rPr>
+        <w:t xml:space="preserve">continue the discussion of </w:t>
+      </w:r>
+      <w:r>
+        <w:rPr>
+          <w:rFonts w:ascii="Times New Roman" w:hAnsi="Times New Roman" w:cs="Times New Roman"/>
+          <w:sz w:val="24"/>
+        </w:rPr>
+        <w:t xml:space="preserve">schedule-based </w:t>
+      </w:r>
+      <w:r>
+        <w:rPr>
+          <w:rFonts w:ascii="Times New Roman" w:hAnsi="Times New Roman" w:cs="Times New Roman"/>
+          <w:sz w:val="24"/>
+        </w:rPr>
+        <w:t>unreliability issue</w:t>
+      </w:r>
+      <w:r>
+        <w:rPr>
+          <w:rFonts w:ascii="Times New Roman" w:hAnsi="Times New Roman" w:cs="Times New Roman"/>
+          <w:sz w:val="24"/>
+        </w:rPr>
+        <w:t xml:space="preserve"> </w:t>
+      </w:r>
+      <w:r>
+        <w:rPr>
+          <w:rFonts w:ascii="Times New Roman" w:hAnsi="Times New Roman" w:cs="Times New Roman"/>
+          <w:sz w:val="24"/>
+        </w:rPr>
+        <w:t>from both perspectives</w:t>
+      </w:r>
+      <w:r>
+        <w:rPr>
+          <w:rFonts w:ascii="Times New Roman" w:hAnsi="Times New Roman" w:cs="Times New Roman"/>
+          <w:sz w:val="24"/>
+        </w:rPr>
+        <w:t xml:space="preserve">; we also expand the discussion to retrospective-based accessibility’s </w:t>
+      </w:r>
+      <w:r>
+        <w:rPr>
+          <w:rFonts w:ascii="Times New Roman" w:hAnsi="Times New Roman" w:cs="Times New Roman"/>
+          <w:sz w:val="24"/>
+        </w:rPr>
+        <w:t xml:space="preserve">unreliability </w:t>
+      </w:r>
+      <w:r>
+        <w:rPr>
+          <w:rFonts w:ascii="Times New Roman" w:hAnsi="Times New Roman" w:cs="Times New Roman"/>
+          <w:sz w:val="24"/>
+        </w:rPr>
+        <w:t>issue</w:t>
+      </w:r>
+      <w:r>
+        <w:rPr>
+          <w:rFonts w:ascii="Times New Roman" w:hAnsi="Times New Roman" w:cs="Times New Roman"/>
+          <w:sz w:val="24"/>
+        </w:rPr>
+        <w:t xml:space="preserve">. </w:t>
       </w:r>
     </w:p>
     <w:p>
@@ -4200,14 +4437,6 @@
         </w:rPr>
         <w:t xml:space="preserve"> </w:t>
       </w:r>
-    </w:p>
-    <w:p>
-      <w:pPr>
-        <w:rPr>
-          <w:rFonts w:ascii="Times New Roman" w:hAnsi="Times New Roman" w:cs="Times New Roman"/>
-          <w:sz w:val="24"/>
-        </w:rPr>
-      </w:pPr>
     </w:p>
     <w:p>
       <w:pPr>
@@ -4234,7 +4463,6 @@
           <w:rFonts w:ascii="Times New Roman" w:hAnsi="Times New Roman" w:cs="Times New Roman"/>
           <w:sz w:val="24"/>
         </w:rPr>
-        <w:lastRenderedPageBreak/>
         <w:t>Method</w:t>
       </w:r>
     </w:p>
@@ -4250,7 +4478,22 @@
           <w:rFonts w:ascii="Times New Roman" w:hAnsi="Times New Roman" w:cs="Times New Roman"/>
           <w:sz w:val="24"/>
         </w:rPr>
-        <w:t xml:space="preserve">We introduce the method to calculate the accessibility unreliability in this section. </w:t>
+        <w:lastRenderedPageBreak/>
+        <w:t xml:space="preserve">We introduce the </w:t>
+      </w:r>
+      <w:r>
+        <w:rPr>
+          <w:rFonts w:ascii="Times New Roman" w:hAnsi="Times New Roman" w:cs="Times New Roman"/>
+          <w:sz w:val="24"/>
+        </w:rPr>
+        <w:t xml:space="preserve">definition of accessibility and </w:t>
+      </w:r>
+      <w:r>
+        <w:rPr>
+          <w:rFonts w:ascii="Times New Roman" w:hAnsi="Times New Roman" w:cs="Times New Roman"/>
+          <w:sz w:val="24"/>
+        </w:rPr>
+        <w:t xml:space="preserve">unreliability in this section. </w:t>
       </w:r>
       <w:r>
         <w:rPr>
@@ -4292,35 +4535,7 @@
           <w:rFonts w:ascii="Times New Roman" w:hAnsi="Times New Roman" w:cs="Times New Roman"/>
           <w:sz w:val="24"/>
         </w:rPr>
-        <w:t xml:space="preserve"> time-dependent Dijkstra algorithm to calculate the two versions of space-time prisms. Last, we propose the </w:t>
-      </w:r>
-      <w:r>
-        <w:rPr>
-          <w:rFonts w:ascii="Times New Roman" w:hAnsi="Times New Roman" w:cs="Times New Roman"/>
-          <w:sz w:val="24"/>
-        </w:rPr>
-        <w:t xml:space="preserve">data source and </w:t>
-      </w:r>
-      <w:r>
-        <w:rPr>
-          <w:rFonts w:ascii="Times New Roman" w:hAnsi="Times New Roman" w:cs="Times New Roman"/>
-          <w:sz w:val="24"/>
-        </w:rPr>
-        <w:t>geostatistic model</w:t>
-      </w:r>
-      <w:r>
-        <w:rPr>
-          <w:rFonts w:ascii="Times New Roman" w:hAnsi="Times New Roman" w:cs="Times New Roman"/>
-          <w:sz w:val="24"/>
-        </w:rPr>
-        <w:t xml:space="preserve"> to investigate the connection between accessibility reliability and other social and demographic factors</w:t>
-      </w:r>
-      <w:r>
-        <w:rPr>
-          <w:rFonts w:ascii="Times New Roman" w:hAnsi="Times New Roman" w:cs="Times New Roman"/>
-          <w:sz w:val="24"/>
-        </w:rPr>
-        <w:t>.</w:t>
+        <w:t xml:space="preserve"> time-dependent Dijkstra algorithm to calculate the two versions of space-time prisms. </w:t>
       </w:r>
     </w:p>
     <w:p>
@@ -4474,7 +4689,7 @@
           <w:rFonts w:ascii="Times New Roman" w:hAnsi="Times New Roman" w:cs="Times New Roman"/>
           <w:sz w:val="24"/>
         </w:rPr>
-        <w:instrText>ADDIN CSL_CITATION {"citationItems":[{"id":"ITEM-1","itemData":{"URL":"https://developers.google.com/transit/gtfs/","abstract":"GTFS Static Overview","accessed":{"date-parts":[["2021","5","26"]]},"author":[{"dropping-particle":"","family":"Google Developers","given":"","non-dropping-particle":"","parse-names":false,"suffix":""}],"id":"ITEM-1","issued":{"date-parts":[["2020"]]},"title":"GTFS Static Overview | Static Transit | Google Developers","type":"webpage"},"uris":["http://www.mendeley.com/documents/?uuid=850ac14c-25d7-4766-85ba-214da18b97ce"]}],"mendeley":{"formattedCitation":"(Google Developers, 2020)","plainTextFormattedCitation":"(Google Developers, 2020)","previouslyFormattedCitation":"(Google Developers, 2020)"},"properties":{"noteIndex":0},"schema":"https://github.com/citation-style-language/schema/raw/master/csl-citation.json"}</w:instrText>
+        <w:instrText>ADDIN CSL_CITATION {"citationItems":[{"id":"ITEM-1","itemData":{"URL":"https://developers.google.com/transit/gtfs/","abstract":"GTFS Static Overview","accessed":{"date-parts":[["2021","5","26"]]},"author":[{"dropping-particle":"","family":"Google Developers","given":"","non-dropping-particle":"","parse-names":false,"suffix":""}],"id":"ITEM-1","issued":{"date-parts":[["2020"]]},"title":"GTFS Static Overview | Static Transit | Google Developers","type":"webpage"},"uris":["http://www.mendeley.com/documents/?uuid=850ac14c-25d7-4766-85ba-214da18b97ce"]}],"mendeley":{"formattedCitation":"(Google Developers, 2020a)","plainTextFormattedCitation":"(Google Developers, 2020a)","previouslyFormattedCitation":"(Google Developers, 2020a)"},"properties":{"noteIndex":0},"schema":"https://github.com/citation-style-language/schema/raw/master/csl-citation.json"}</w:instrText>
       </w:r>
       <w:r>
         <w:rPr>
@@ -4489,7 +4704,7 @@
           <w:noProof/>
           <w:sz w:val="24"/>
         </w:rPr>
-        <w:t>(Google Developers, 2020)</w:t>
+        <w:t>(Google Developers, 2020a)</w:t>
       </w:r>
       <w:r>
         <w:rPr>
@@ -4612,7 +4827,7 @@
           <w:rFonts w:ascii="Times New Roman" w:hAnsi="Times New Roman" w:cs="Times New Roman"/>
           <w:sz w:val="24"/>
         </w:rPr>
-        <w:instrText>ADDIN CSL_CITATION {"citationItems":[{"id":"ITEM-1","itemData":{"URL":"https://developers.google.com/transit/gtfs/","abstract":"GTFS Static Overview","accessed":{"date-parts":[["2021","5","26"]]},"author":[{"dropping-particle":"","family":"Google Developers","given":"","non-dropping-particle":"","parse-names":false,"suffix":""}],"id":"ITEM-1","issued":{"date-parts":[["2020"]]},"title":"GTFS Static Overview | Static Transit | Google Developers","type":"webpage"},"uris":["http://www.mendeley.com/documents/?uuid=850ac14c-25d7-4766-85ba-214da18b97ce"]}],"mendeley":{"formattedCitation":"(Google Developers, 2020)","plainTextFormattedCitation":"(Google Developers, 2020)","previouslyFormattedCitation":"(Google Developers, 2020)"},"properties":{"noteIndex":0},"schema":"https://github.com/citation-style-language/schema/raw/master/csl-citation.json"}</w:instrText>
+        <w:instrText>ADDIN CSL_CITATION {"citationItems":[{"id":"ITEM-1","itemData":{"URL":"https://developers.google.com/transit/gtfs/","abstract":"GTFS Static Overview","accessed":{"date-parts":[["2021","5","26"]]},"author":[{"dropping-particle":"","family":"Google Developers","given":"","non-dropping-particle":"","parse-names":false,"suffix":""}],"id":"ITEM-1","issued":{"date-parts":[["2020"]]},"title":"GTFS Static Overview | Static Transit | Google Developers","type":"webpage"},"uris":["http://www.mendeley.com/documents/?uuid=850ac14c-25d7-4766-85ba-214da18b97ce"]}],"mendeley":{"formattedCitation":"(Google Developers, 2020a)","plainTextFormattedCitation":"(Google Developers, 2020a)","previouslyFormattedCitation":"(Google Developers, 2020a)"},"properties":{"noteIndex":0},"schema":"https://github.com/citation-style-language/schema/raw/master/csl-citation.json"}</w:instrText>
       </w:r>
       <w:r>
         <w:rPr>
@@ -4627,7 +4842,7 @@
           <w:noProof/>
           <w:sz w:val="24"/>
         </w:rPr>
-        <w:t>(Google Developers, 2020)</w:t>
+        <w:t>(Google Developers, 2020a)</w:t>
       </w:r>
       <w:r>
         <w:rPr>
@@ -4676,7 +4891,7 @@
           <w:rFonts w:ascii="Times New Roman" w:hAnsi="Times New Roman" w:cs="Times New Roman"/>
           <w:sz w:val="24"/>
         </w:rPr>
-        <w:instrText>ADDIN CSL_CITATION {"citationItems":[{"id":"ITEM-1","itemData":{"URL":"https://developers.google.com/transit/gtfs/","abstract":"GTFS Static Overview","accessed":{"date-parts":[["2021","5","26"]]},"author":[{"dropping-particle":"","family":"Google Developers","given":"","non-dropping-particle":"","parse-names":false,"suffix":""}],"id":"ITEM-1","issued":{"date-parts":[["2020"]]},"title":"GTFS Static Overview | Static Transit | Google Developers","type":"webpage"},"uris":["http://www.mendeley.com/documents/?uuid=850ac14c-25d7-4766-85ba-214da18b97ce"]}],"mendeley":{"formattedCitation":"(Google Developers, 2020)","plainTextFormattedCitation":"(Google Developers, 2020)","previouslyFormattedCitation":"(Google Developers, 2020)"},"properties":{"noteIndex":0},"schema":"https://github.com/citation-style-language/schema/raw/master/csl-citation.json"}</w:instrText>
+        <w:instrText>ADDIN CSL_CITATION {"citationItems":[{"id":"ITEM-1","itemData":{"URL":"https://developers.google.com/transit/gtfs/","abstract":"GTFS Static Overview","accessed":{"date-parts":[["2021","5","26"]]},"author":[{"dropping-particle":"","family":"Google Developers","given":"","non-dropping-particle":"","parse-names":false,"suffix":""}],"id":"ITEM-1","issued":{"date-parts":[["2020"]]},"title":"GTFS Static Overview | Static Transit | Google Developers","type":"webpage"},"uris":["http://www.mendeley.com/documents/?uuid=850ac14c-25d7-4766-85ba-214da18b97ce"]}],"mendeley":{"formattedCitation":"(Google Developers, 2020a)","plainTextFormattedCitation":"(Google Developers, 2020a)","previouslyFormattedCitation":"(Google Developers, 2020a)"},"properties":{"noteIndex":0},"schema":"https://github.com/citation-style-language/schema/raw/master/csl-citation.json"}</w:instrText>
       </w:r>
       <w:r>
         <w:rPr>
@@ -4691,7 +4906,7 @@
           <w:noProof/>
           <w:sz w:val="24"/>
         </w:rPr>
-        <w:t>(Google Developers, 2020)</w:t>
+        <w:t>(Google Developers, 2020a)</w:t>
       </w:r>
       <w:r>
         <w:rPr>
@@ -5180,7 +5395,71 @@
           <w:rFonts w:ascii="Times New Roman" w:hAnsi="Times New Roman" w:cs="Times New Roman"/>
           <w:sz w:val="24"/>
         </w:rPr>
-        <w:t>each trip at each stop from trip update data for: 1) it is very convenient and has relatively high accuracy; 2) most trip planning apps, which are the source of transit information for many</w:t>
+        <w:t>each trip at each stop from trip update data for: 1) it has high</w:t>
+      </w:r>
+      <w:r>
+        <w:rPr>
+          <w:rFonts w:ascii="Times New Roman" w:hAnsi="Times New Roman" w:cs="Times New Roman"/>
+          <w:sz w:val="24"/>
+        </w:rPr>
+        <w:t>er temporal</w:t>
+      </w:r>
+      <w:r>
+        <w:rPr>
+          <w:rFonts w:ascii="Times New Roman" w:hAnsi="Times New Roman" w:cs="Times New Roman"/>
+          <w:sz w:val="24"/>
+        </w:rPr>
+        <w:t xml:space="preserve"> accuracy</w:t>
+      </w:r>
+      <w:r>
+        <w:rPr>
+          <w:rFonts w:ascii="Times New Roman" w:hAnsi="Times New Roman" w:cs="Times New Roman"/>
+          <w:sz w:val="24"/>
+        </w:rPr>
+        <w:t xml:space="preserve"> </w:t>
+      </w:r>
+      <w:r>
+        <w:rPr>
+          <w:rFonts w:ascii="Times New Roman" w:hAnsi="Times New Roman" w:cs="Times New Roman"/>
+          <w:sz w:val="24"/>
+        </w:rPr>
+        <w:fldChar w:fldCharType="begin" w:fldLock="1"/>
+      </w:r>
+      <w:r>
+        <w:rPr>
+          <w:rFonts w:ascii="Times New Roman" w:hAnsi="Times New Roman" w:cs="Times New Roman"/>
+          <w:sz w:val="24"/>
+        </w:rPr>
+        <w:instrText>ADDIN CSL_CITATION {"citationItems":[{"id":"ITEM-1","itemData":{"DOI":"10.1177/0042098020919323","ISSN":"0042-0980","abstract":"The emergence of urban Big Data creates new opportunities for a deeper understanding of transportation within cities, revealing patterns and dynamics that were previously hidden. Public transit agencies are collecting and publishing high-resolution schedule and real-time vehicle location data to help users schedule trips and navigate the system. We can use these data to generate new insights into public transit delays, a major source of user dissatisfaction. Leveraging open General Transit Feed Specification (GTFS) and administrative Automatic Passenger Counter (APC) data, we develop two measures to assess the risk of missing bus route transfers and the consequent time penalties due to delays. Risk of Missing Transfers (RoMT) measures the empirical probability of missed transfers, and Average Total Time Penalty (ATTP) shows overall time loss compared to the schedule. We apply these measures to data from the Central Ohio Transit Authority (COTA), a public transit agency serving the Columbus, Ohio, USA metropolitan area. We aggregate, visualise and analyse these measures at different spatial and temporal resolutions, revealing patterns that demonstrate the heterogeneous impacts of bus delays. We also simulate the impacts of dedicated bus lanes reducing missing risk and time penalties. Results demonstrate the effectiveness of measures based on high-resolution schedule and real-time vehicle location data to assess the impacts of delays and to guide planning and decision making that can improve on-time performance.","author":[{"dropping-particle":"","family":"Liu","given":"Luyu","non-dropping-particle":"","parse-names":false,"suffix":""},{"dropping-particle":"","family":"Miller","given":"Harvey J","non-dropping-particle":"","parse-names":false,"suffix":""}],"container-title":"Urban Studies","id":"ITEM-1","issued":{"date-parts":[["2020","6","17"]]},"note":"doi: 10.1177/0042098020919323","page":"0042098020919323","publisher":"SAGE Publications Ltd","title":"Measuring risk of missing transfers in public transit systems using high-resolution schedule and real-time bus location data","type":"article-journal"},"uris":["http://www.mendeley.com/documents/?uuid=f4329fcc-8605-421d-b976-c84d4bc82e13"]}],"mendeley":{"formattedCitation":"(Liu &amp; Miller, 2020b)","plainTextFormattedCitation":"(Liu &amp; Miller, 2020b)","previouslyFormattedCitation":"(Liu &amp; Miller, 2020b)"},"properties":{"noteIndex":0},"schema":"https://github.com/citation-style-language/schema/raw/master/csl-citation.json"}</w:instrText>
+      </w:r>
+      <w:r>
+        <w:rPr>
+          <w:rFonts w:ascii="Times New Roman" w:hAnsi="Times New Roman" w:cs="Times New Roman"/>
+          <w:sz w:val="24"/>
+        </w:rPr>
+        <w:fldChar w:fldCharType="separate"/>
+      </w:r>
+      <w:r>
+        <w:rPr>
+          <w:rFonts w:ascii="Times New Roman" w:hAnsi="Times New Roman" w:cs="Times New Roman"/>
+          <w:noProof/>
+          <w:sz w:val="24"/>
+        </w:rPr>
+        <w:t>(Liu &amp; Miller, 2020b)</w:t>
+      </w:r>
+      <w:r>
+        <w:rPr>
+          <w:rFonts w:ascii="Times New Roman" w:hAnsi="Times New Roman" w:cs="Times New Roman"/>
+          <w:sz w:val="24"/>
+        </w:rPr>
+        <w:fldChar w:fldCharType="end"/>
+      </w:r>
+      <w:r>
+        <w:rPr>
+          <w:rFonts w:ascii="Times New Roman" w:hAnsi="Times New Roman" w:cs="Times New Roman"/>
+          <w:sz w:val="24"/>
+        </w:rPr>
+        <w:t>; 2) most trip planning apps, which are the source of transit information for many</w:t>
       </w:r>
       <w:r>
         <w:rPr>
@@ -5194,7 +5473,85 @@
           <w:rFonts w:ascii="Times New Roman" w:hAnsi="Times New Roman" w:cs="Times New Roman"/>
           <w:sz w:val="24"/>
         </w:rPr>
-        <w:t>, are using trip update as the source for arrival time.</w:t>
+        <w:t xml:space="preserve">, are using </w:t>
+      </w:r>
+      <w:r>
+        <w:rPr>
+          <w:rFonts w:ascii="Times New Roman" w:hAnsi="Times New Roman" w:cs="Times New Roman"/>
+          <w:sz w:val="24"/>
+        </w:rPr>
+        <w:t>GTFS real-time</w:t>
+      </w:r>
+      <w:r>
+        <w:rPr>
+          <w:rFonts w:ascii="Times New Roman" w:hAnsi="Times New Roman" w:cs="Times New Roman"/>
+          <w:sz w:val="24"/>
+        </w:rPr>
+        <w:t xml:space="preserve"> as the source for </w:t>
+      </w:r>
+      <w:r>
+        <w:rPr>
+          <w:rFonts w:ascii="Times New Roman" w:hAnsi="Times New Roman" w:cs="Times New Roman"/>
+          <w:sz w:val="24"/>
+        </w:rPr>
+        <w:t xml:space="preserve">real-time </w:t>
+      </w:r>
+      <w:r>
+        <w:rPr>
+          <w:rFonts w:ascii="Times New Roman" w:hAnsi="Times New Roman" w:cs="Times New Roman"/>
+          <w:sz w:val="24"/>
+        </w:rPr>
+        <w:t>arrival time</w:t>
+      </w:r>
+      <w:r>
+        <w:rPr>
+          <w:rFonts w:ascii="Times New Roman" w:hAnsi="Times New Roman" w:cs="Times New Roman"/>
+          <w:sz w:val="24"/>
+        </w:rPr>
+        <w:t xml:space="preserve"> </w:t>
+      </w:r>
+      <w:r>
+        <w:rPr>
+          <w:rFonts w:ascii="Times New Roman" w:hAnsi="Times New Roman" w:cs="Times New Roman"/>
+          <w:sz w:val="24"/>
+        </w:rPr>
+        <w:fldChar w:fldCharType="begin" w:fldLock="1"/>
+      </w:r>
+      <w:r>
+        <w:rPr>
+          <w:rFonts w:ascii="Times New Roman" w:hAnsi="Times New Roman" w:cs="Times New Roman"/>
+          <w:sz w:val="24"/>
+        </w:rPr>
+        <w:instrText>ADDIN CSL_CITATION {"citationItems":[{"id":"ITEM-1","itemData":{"URL":"https://www.transitwiki.org/TransitWiki/index.php/GTFS-realtime","accessed":{"date-parts":[["2021","8","25"]]},"author":[{"dropping-particle":"","family":"Transit Wiki","given":"","non-dropping-particle":"","parse-names":false,"suffix":""}],"id":"ITEM-1","issued":{"date-parts":[["2021"]]},"title":"GTFS-realtime","type":"webpage"},"uris":["http://www.mendeley.com/documents/?uuid=18e461f8-a86f-487e-a8fc-660c62fea00d"]},{"id":"ITEM-2","itemData":{"URL":"https://developers.google.com/transit/gtfs-realtime/guides/trip-updates","accessed":{"date-parts":[["2021","8","25"]]},"author":[{"dropping-particle":"","family":"Google Developers","given":"","non-dropping-particle":"","parse-names":false,"suffix":""}],"id":"ITEM-2","issued":{"date-parts":[["2020"]]},"title":"Trip Updates","type":"webpage"},"uris":["http://www.mendeley.com/documents/?uuid=2077872e-d73c-4414-8c7c-1c487ad53482"]},{"id":"ITEM-3","itemData":{"author":[{"dropping-particle":"","family":"Helta","given":"Michael","non-dropping-particle":"","parse-names":false,"suffix":""}],"id":"ITEM-3","issued":{"date-parts":[["2018"]]},"publisher-place":"Baltimore","title":"Trippin' on MTA with Transit App - A discussion in real-time about real-time information","type":"report"},"uris":["http://www.mendeley.com/documents/?uuid=ea86614e-2356-421a-8537-7ad5353c6182"]}],"mendeley":{"formattedCitation":"(Google Developers, 2020b; Helta, 2018; Transit Wiki, 2021)","plainTextFormattedCitation":"(Google Developers, 2020b; Helta, 2018; Transit Wiki, 2021)","previouslyFormattedCitation":"(Google Developers, 2020b; Helta, 2018; Transit Wiki, 2021)"},"properties":{"noteIndex":0},"schema":"https://github.com/citation-style-language/schema/raw/master/csl-citation.json"}</w:instrText>
+      </w:r>
+      <w:r>
+        <w:rPr>
+          <w:rFonts w:ascii="Times New Roman" w:hAnsi="Times New Roman" w:cs="Times New Roman"/>
+          <w:sz w:val="24"/>
+        </w:rPr>
+        <w:fldChar w:fldCharType="separate"/>
+      </w:r>
+      <w:r>
+        <w:rPr>
+          <w:rFonts w:ascii="Times New Roman" w:hAnsi="Times New Roman" w:cs="Times New Roman"/>
+          <w:noProof/>
+          <w:sz w:val="24"/>
+        </w:rPr>
+        <w:t>(Google Developers, 2020b; Helta, 2018; Transit Wiki, 2021)</w:t>
+      </w:r>
+      <w:r>
+        <w:rPr>
+          <w:rFonts w:ascii="Times New Roman" w:hAnsi="Times New Roman" w:cs="Times New Roman"/>
+          <w:sz w:val="24"/>
+        </w:rPr>
+        <w:fldChar w:fldCharType="end"/>
+      </w:r>
+      <w:r>
+        <w:rPr>
+          <w:rFonts w:ascii="Times New Roman" w:hAnsi="Times New Roman" w:cs="Times New Roman"/>
+          <w:sz w:val="24"/>
+        </w:rPr>
+        <w:t>.</w:t>
       </w:r>
     </w:p>
     <w:p>
@@ -5316,15 +5673,7 @@
           <w:rFonts w:ascii="Times New Roman" w:hAnsi="Times New Roman" w:cs="Times New Roman"/>
           <w:sz w:val="24"/>
         </w:rPr>
-        <w:t xml:space="preserve">exceeds 1 terabyte. It is challenging to maintain such a huge dataset and conduct </w:t>
-      </w:r>
-      <w:r>
-        <w:rPr>
-          <w:rFonts w:ascii="Times New Roman" w:hAnsi="Times New Roman" w:cs="Times New Roman"/>
-          <w:sz w:val="24"/>
-        </w:rPr>
-        <w:lastRenderedPageBreak/>
-        <w:t>scientific calculation</w:t>
+        <w:t>exceeds 1 terabyte. It is challenging to maintain such a huge dataset and conduct scientific calculation</w:t>
       </w:r>
       <w:r>
         <w:rPr>
@@ -6610,64 +6959,71 @@
           <w:rFonts w:ascii="Times New Roman" w:hAnsi="Times New Roman" w:cs="Times New Roman"/>
           <w:sz w:val="24"/>
         </w:rPr>
+        <w:t>Therefore,</w:t>
+      </w:r>
+      <w:r>
+        <w:rPr>
+          <w:rFonts w:ascii="Times New Roman" w:hAnsi="Times New Roman" w:cs="Times New Roman"/>
+          <w:sz w:val="24"/>
+        </w:rPr>
+        <w:t xml:space="preserve"> </w:t>
+      </w:r>
+      <w:r>
+        <w:rPr>
+          <w:rFonts w:ascii="Times New Roman" w:hAnsi="Times New Roman" w:cs="Times New Roman"/>
+          <w:sz w:val="24"/>
+        </w:rPr>
+        <w:t>we test if COTA system satisfies the FIFO rule</w:t>
+      </w:r>
+      <w:r>
+        <w:rPr>
+          <w:rFonts w:ascii="Times New Roman" w:hAnsi="Times New Roman" w:cs="Times New Roman"/>
+          <w:sz w:val="24"/>
+        </w:rPr>
+        <w:t xml:space="preserve">. We calculate </w:t>
+      </w:r>
+      <w:r>
+        <w:rPr>
+          <w:rFonts w:ascii="Times New Roman" w:hAnsi="Times New Roman" w:cs="Times New Roman"/>
+          <w:sz w:val="24"/>
+        </w:rPr>
+        <w:t xml:space="preserve">whether each </w:t>
+      </w:r>
+      <w:r>
+        <w:rPr>
+          <w:rFonts w:ascii="Times New Roman" w:hAnsi="Times New Roman" w:cs="Times New Roman"/>
+          <w:sz w:val="24"/>
+        </w:rPr>
+        <w:t>bus</w:t>
+      </w:r>
+      <w:r>
+        <w:rPr>
+          <w:rFonts w:ascii="Times New Roman" w:hAnsi="Times New Roman" w:cs="Times New Roman"/>
+          <w:sz w:val="24"/>
+        </w:rPr>
+        <w:t xml:space="preserve"> in the transit system</w:t>
+      </w:r>
+      <w:r>
+        <w:rPr>
+          <w:rFonts w:ascii="Times New Roman" w:hAnsi="Times New Roman" w:cs="Times New Roman"/>
+          <w:sz w:val="24"/>
+        </w:rPr>
+        <w:t xml:space="preserve"> </w:t>
+      </w:r>
+      <w:r>
+        <w:rPr>
+          <w:rFonts w:ascii="Times New Roman" w:hAnsi="Times New Roman" w:cs="Times New Roman"/>
+          <w:sz w:val="24"/>
+        </w:rPr>
+        <w:t xml:space="preserve">can indeed pass the subsequent bus in the same route. The average ratio </w:t>
+      </w:r>
+      <w:r>
+        <w:rPr>
+          <w:rFonts w:ascii="Times New Roman" w:hAnsi="Times New Roman" w:cs="Times New Roman"/>
+          <w:sz w:val="24"/>
+        </w:rPr>
         <w:lastRenderedPageBreak/>
-        <w:t>Therefore,</w:t>
-      </w:r>
-      <w:r>
-        <w:rPr>
-          <w:rFonts w:ascii="Times New Roman" w:hAnsi="Times New Roman" w:cs="Times New Roman"/>
-          <w:sz w:val="24"/>
-        </w:rPr>
-        <w:t xml:space="preserve"> </w:t>
-      </w:r>
-      <w:r>
-        <w:rPr>
-          <w:rFonts w:ascii="Times New Roman" w:hAnsi="Times New Roman" w:cs="Times New Roman"/>
-          <w:sz w:val="24"/>
-        </w:rPr>
-        <w:t>we test if COTA system satisfies the FIFO rule</w:t>
-      </w:r>
-      <w:r>
-        <w:rPr>
-          <w:rFonts w:ascii="Times New Roman" w:hAnsi="Times New Roman" w:cs="Times New Roman"/>
-          <w:sz w:val="24"/>
-        </w:rPr>
-        <w:t xml:space="preserve">. We calculate </w:t>
-      </w:r>
-      <w:r>
-        <w:rPr>
-          <w:rFonts w:ascii="Times New Roman" w:hAnsi="Times New Roman" w:cs="Times New Roman"/>
-          <w:sz w:val="24"/>
-        </w:rPr>
-        <w:t xml:space="preserve">whether each </w:t>
-      </w:r>
-      <w:r>
-        <w:rPr>
-          <w:rFonts w:ascii="Times New Roman" w:hAnsi="Times New Roman" w:cs="Times New Roman"/>
-          <w:sz w:val="24"/>
-        </w:rPr>
-        <w:t>bus</w:t>
-      </w:r>
-      <w:r>
-        <w:rPr>
-          <w:rFonts w:ascii="Times New Roman" w:hAnsi="Times New Roman" w:cs="Times New Roman"/>
-          <w:sz w:val="24"/>
-        </w:rPr>
-        <w:t xml:space="preserve"> in the transit system</w:t>
-      </w:r>
-      <w:r>
-        <w:rPr>
-          <w:rFonts w:ascii="Times New Roman" w:hAnsi="Times New Roman" w:cs="Times New Roman"/>
-          <w:sz w:val="24"/>
-        </w:rPr>
-        <w:t xml:space="preserve"> </w:t>
-      </w:r>
-      <w:r>
-        <w:rPr>
-          <w:rFonts w:ascii="Times New Roman" w:hAnsi="Times New Roman" w:cs="Times New Roman"/>
-          <w:sz w:val="24"/>
-        </w:rPr>
-        <w:t>can indeed pass the subsequent bus in the same route. The average ratio of no-passing bus is [</w:t>
+        <w:t>of no-passing bus is [</w:t>
       </w:r>
       <w:r>
         <w:rPr>
@@ -6695,7 +7051,21 @@
           <w:rFonts w:ascii="Times New Roman" w:hAnsi="Times New Roman" w:cs="Times New Roman"/>
           <w:sz w:val="24"/>
         </w:rPr>
-        <w:t xml:space="preserve">there are very few passing occurrence in the COTA system, and </w:t>
+        <w:t xml:space="preserve">there are very few passing </w:t>
+      </w:r>
+      <w:r>
+        <w:rPr>
+          <w:rFonts w:ascii="Times New Roman" w:hAnsi="Times New Roman" w:cs="Times New Roman"/>
+          <w:sz w:val="24"/>
+        </w:rPr>
+        <w:t>occurrences</w:t>
+      </w:r>
+      <w:r>
+        <w:rPr>
+          <w:rFonts w:ascii="Times New Roman" w:hAnsi="Times New Roman" w:cs="Times New Roman"/>
+          <w:sz w:val="24"/>
+        </w:rPr>
+        <w:t xml:space="preserve"> in the COTA system, and </w:t>
       </w:r>
       <w:r>
         <w:rPr>
@@ -8446,7 +8816,85 @@
           <w:rFonts w:ascii="Times New Roman" w:hAnsi="Times New Roman" w:cs="Times New Roman"/>
           <w:sz w:val="24"/>
         </w:rPr>
-        <w:t xml:space="preserve">by changing all </w:t>
+        <w:t>by changing all the schedule</w:t>
+      </w:r>
+      <w:r>
+        <w:rPr>
+          <w:rFonts w:ascii="Times New Roman" w:hAnsi="Times New Roman" w:cs="Times New Roman"/>
+          <w:sz w:val="24"/>
+        </w:rPr>
+        <w:t>d</w:t>
+      </w:r>
+      <w:r>
+        <w:rPr>
+          <w:rFonts w:ascii="Times New Roman" w:hAnsi="Times New Roman" w:cs="Times New Roman"/>
+          <w:sz w:val="24"/>
+        </w:rPr>
+        <w:t xml:space="preserve"> arrival time to </w:t>
+      </w:r>
+      <w:r>
+        <w:rPr>
+          <w:rFonts w:ascii="Times New Roman" w:hAnsi="Times New Roman" w:cs="Times New Roman"/>
+          <w:sz w:val="24"/>
+        </w:rPr>
+        <w:t xml:space="preserve">corresponding </w:t>
+      </w:r>
+      <w:r>
+        <w:rPr>
+          <w:rFonts w:ascii="Times New Roman" w:hAnsi="Times New Roman" w:cs="Times New Roman"/>
+          <w:sz w:val="24"/>
+        </w:rPr>
+        <w:t>retrospective real-time arrival time</w:t>
+      </w:r>
+      <w:r>
+        <w:rPr>
+          <w:rFonts w:ascii="Times New Roman" w:hAnsi="Times New Roman" w:cs="Times New Roman"/>
+          <w:sz w:val="24"/>
+        </w:rPr>
+        <w:t xml:space="preserve"> </w:t>
+      </w:r>
+      <w:r>
+        <w:rPr>
+          <w:rFonts w:ascii="Times New Roman" w:hAnsi="Times New Roman" w:cs="Times New Roman"/>
+          <w:sz w:val="24"/>
+        </w:rPr>
+        <w:fldChar w:fldCharType="begin" w:fldLock="1"/>
+      </w:r>
+      <w:r>
+        <w:rPr>
+          <w:rFonts w:ascii="Times New Roman" w:hAnsi="Times New Roman" w:cs="Times New Roman"/>
+          <w:sz w:val="24"/>
+        </w:rPr>
+        <w:instrText>ADDIN CSL_CITATION {"citationItems":[{"id":"ITEM-1","itemData":{"ISSN":"0966-6923","author":[{"dropping-particle":"","family":"Wessel","given":"Nate","non-dropping-particle":"","parse-names":false,"suffix":""},{"dropping-particle":"","family":"Allen","given":"Jeff","non-dropping-particle":"","parse-names":false,"suffix":""},{"dropping-particle":"","family":"Farber","given":"Steven","non-dropping-particle":"","parse-names":false,"suffix":""}],"container-title":"Journal of Transport Geography","id":"ITEM-1","issued":{"date-parts":[["2017"]]},"page":"92-97","publisher":"Elsevier","title":"Constructing a routable retrospective transit timetable from a real-time vehicle location feed and GTFS","type":"article-journal","volume":"62"},"uris":["http://www.mendeley.com/documents/?uuid=0a497704-17c2-47a3-b102-c7564d936527"]},{"id":"ITEM-2","itemData":{"author":[{"dropping-particle":"","family":"Wessel","given":"Nate","non-dropping-particle":"","parse-names":false,"suffix":""},{"dropping-particle":"","family":"Farber","given":"Steven","non-dropping-particle":"","parse-names":false,"suffix":""}],"container-title":"Journal of Transport and Land Use","id":"ITEM-2","issue":"1","issued":{"date-parts":[["2019"]]},"page":"475-500","publisher":"JSTOR","title":"On the accuracy of schedule-based GTFS for measuring accessibility","type":"article-journal","volume":"12"},"uris":["http://www.mendeley.com/documents/?uuid=7b5af126-3f70-48c4-91ba-bd89fb0a6e4e"]}],"mendeley":{"formattedCitation":"(Wessel et al., 2017; Wessel &amp; Farber, 2019)","plainTextFormattedCitation":"(Wessel et al., 2017; Wessel &amp; Farber, 2019)","previouslyFormattedCitation":"(Wessel et al., 2017; Wessel &amp; Farber, 2019)"},"properties":{"noteIndex":0},"schema":"https://github.com/citation-style-language/schema/raw/master/csl-citation.json"}</w:instrText>
+      </w:r>
+      <w:r>
+        <w:rPr>
+          <w:rFonts w:ascii="Times New Roman" w:hAnsi="Times New Roman" w:cs="Times New Roman"/>
+          <w:sz w:val="24"/>
+        </w:rPr>
+        <w:fldChar w:fldCharType="separate"/>
+      </w:r>
+      <w:r>
+        <w:rPr>
+          <w:rFonts w:ascii="Times New Roman" w:hAnsi="Times New Roman" w:cs="Times New Roman"/>
+          <w:noProof/>
+          <w:sz w:val="24"/>
+        </w:rPr>
+        <w:t>(Wessel et al., 2017; Wessel &amp; Farber, 2019)</w:t>
+      </w:r>
+      <w:r>
+        <w:rPr>
+          <w:rFonts w:ascii="Times New Roman" w:hAnsi="Times New Roman" w:cs="Times New Roman"/>
+          <w:sz w:val="24"/>
+        </w:rPr>
+        <w:fldChar w:fldCharType="end"/>
+      </w:r>
+      <w:r>
+        <w:rPr>
+          <w:rFonts w:ascii="Times New Roman" w:hAnsi="Times New Roman" w:cs="Times New Roman"/>
+          <w:sz w:val="24"/>
+        </w:rPr>
+        <w:t xml:space="preserve">. It represents the actual physical accessibility that a passenger </w:t>
       </w:r>
       <w:r>
         <w:rPr>
@@ -8454,7 +8902,14 @@
           <w:sz w:val="24"/>
         </w:rPr>
         <w:lastRenderedPageBreak/>
-        <w:t>the schedule</w:t>
+        <w:t>could have</w:t>
+      </w:r>
+      <w:r>
+        <w:rPr>
+          <w:rFonts w:ascii="Times New Roman" w:hAnsi="Times New Roman" w:cs="Times New Roman"/>
+          <w:sz w:val="24"/>
+        </w:rPr>
+        <w:t xml:space="preserve"> achieve</w:t>
       </w:r>
       <w:r>
         <w:rPr>
@@ -8468,71 +8923,7 @@
           <w:rFonts w:ascii="Times New Roman" w:hAnsi="Times New Roman" w:cs="Times New Roman"/>
           <w:sz w:val="24"/>
         </w:rPr>
-        <w:t xml:space="preserve"> arrival time to </w:t>
-      </w:r>
-      <w:r>
-        <w:rPr>
-          <w:rFonts w:ascii="Times New Roman" w:hAnsi="Times New Roman" w:cs="Times New Roman"/>
-          <w:sz w:val="24"/>
-        </w:rPr>
-        <w:t xml:space="preserve">corresponding </w:t>
-      </w:r>
-      <w:r>
-        <w:rPr>
-          <w:rFonts w:ascii="Times New Roman" w:hAnsi="Times New Roman" w:cs="Times New Roman"/>
-          <w:sz w:val="24"/>
-        </w:rPr>
-        <w:t>retrospective real-time arrival time</w:t>
-      </w:r>
-      <w:r>
-        <w:rPr>
-          <w:rFonts w:ascii="Times New Roman" w:hAnsi="Times New Roman" w:cs="Times New Roman"/>
-          <w:sz w:val="24"/>
-        </w:rPr>
-        <w:t xml:space="preserve"> </w:t>
-      </w:r>
-      <w:r>
-        <w:rPr>
-          <w:rFonts w:ascii="Times New Roman" w:hAnsi="Times New Roman" w:cs="Times New Roman"/>
-          <w:sz w:val="24"/>
-        </w:rPr>
-        <w:fldChar w:fldCharType="begin" w:fldLock="1"/>
-      </w:r>
-      <w:r>
-        <w:rPr>
-          <w:rFonts w:ascii="Times New Roman" w:hAnsi="Times New Roman" w:cs="Times New Roman"/>
-          <w:sz w:val="24"/>
-        </w:rPr>
-        <w:instrText>ADDIN CSL_CITATION {"citationItems":[{"id":"ITEM-1","itemData":{"ISSN":"0966-6923","author":[{"dropping-particle":"","family":"Wessel","given":"Nate","non-dropping-particle":"","parse-names":false,"suffix":""},{"dropping-particle":"","family":"Allen","given":"Jeff","non-dropping-particle":"","parse-names":false,"suffix":""},{"dropping-particle":"","family":"Farber","given":"Steven","non-dropping-particle":"","parse-names":false,"suffix":""}],"container-title":"Journal of Transport Geography","id":"ITEM-1","issued":{"date-parts":[["2017"]]},"page":"92-97","publisher":"Elsevier","title":"Constructing a routable retrospective transit timetable from a real-time vehicle location feed and GTFS","type":"article-journal","volume":"62"},"uris":["http://www.mendeley.com/documents/?uuid=0a497704-17c2-47a3-b102-c7564d936527"]},{"id":"ITEM-2","itemData":{"author":[{"dropping-particle":"","family":"Wessel","given":"Nate","non-dropping-particle":"","parse-names":false,"suffix":""},{"dropping-particle":"","family":"Farber","given":"Steven","non-dropping-particle":"","parse-names":false,"suffix":""}],"container-title":"Journal of Transport and Land Use","id":"ITEM-2","issue":"1","issued":{"date-parts":[["2019"]]},"page":"475-500","publisher":"JSTOR","title":"On the accuracy of schedule-based GTFS for measuring accessibility","type":"article-journal","volume":"12"},"uris":["http://www.mendeley.com/documents/?uuid=7b5af126-3f70-48c4-91ba-bd89fb0a6e4e"]}],"mendeley":{"formattedCitation":"(Wessel et al., 2017; Wessel &amp; Farber, 2019)","plainTextFormattedCitation":"(Wessel et al., 2017; Wessel &amp; Farber, 2019)","previouslyFormattedCitation":"(Wessel et al., 2017; Wessel &amp; Farber, 2019)"},"properties":{"noteIndex":0},"schema":"https://github.com/citation-style-language/schema/raw/master/csl-citation.json"}</w:instrText>
-      </w:r>
-      <w:r>
-        <w:rPr>
-          <w:rFonts w:ascii="Times New Roman" w:hAnsi="Times New Roman" w:cs="Times New Roman"/>
-          <w:sz w:val="24"/>
-        </w:rPr>
-        <w:fldChar w:fldCharType="separate"/>
-      </w:r>
-      <w:r>
-        <w:rPr>
-          <w:rFonts w:ascii="Times New Roman" w:hAnsi="Times New Roman" w:cs="Times New Roman"/>
-          <w:noProof/>
-          <w:sz w:val="24"/>
-        </w:rPr>
-        <w:t>(Wessel et al., 2017; Wessel &amp; Farber, 2019)</w:t>
-      </w:r>
-      <w:r>
-        <w:rPr>
-          <w:rFonts w:ascii="Times New Roman" w:hAnsi="Times New Roman" w:cs="Times New Roman"/>
-          <w:sz w:val="24"/>
-        </w:rPr>
-        <w:fldChar w:fldCharType="end"/>
-      </w:r>
-      <w:r>
-        <w:rPr>
-          <w:rFonts w:ascii="Times New Roman" w:hAnsi="Times New Roman" w:cs="Times New Roman"/>
-          <w:sz w:val="24"/>
-        </w:rPr>
-        <w:t>. It represents the actual physical accessibility that a passenger can achieve in theory. However</w:t>
+        <w:t xml:space="preserve"> in theory. However</w:t>
       </w:r>
       <w:r>
         <w:rPr>
@@ -8560,7 +8951,7 @@
           <w:rFonts w:ascii="Times New Roman" w:hAnsi="Times New Roman" w:cs="Times New Roman"/>
           <w:sz w:val="24"/>
         </w:rPr>
-        <w:t xml:space="preserve"> not know the actual arrival time of each bus as a </w:t>
+        <w:t xml:space="preserve"> not know the actual arrival time of each bus as </w:t>
       </w:r>
       <w:r>
         <w:rPr>
@@ -8569,6 +8960,15 @@
           <w:iCs/>
           <w:sz w:val="24"/>
         </w:rPr>
+        <w:t xml:space="preserve">a </w:t>
+      </w:r>
+      <w:r>
+        <w:rPr>
+          <w:rFonts w:ascii="Times New Roman" w:hAnsi="Times New Roman" w:cs="Times New Roman"/>
+          <w:i/>
+          <w:iCs/>
+          <w:sz w:val="24"/>
+        </w:rPr>
         <w:t>priori</w:t>
       </w:r>
       <w:r>
@@ -8822,28 +9222,7 @@
           <w:rFonts w:ascii="Times New Roman" w:hAnsi="Times New Roman" w:cs="Times New Roman"/>
           <w:sz w:val="24"/>
         </w:rPr>
-        <w:t xml:space="preserve">may not </w:t>
-      </w:r>
-      <w:r>
-        <w:rPr>
-          <w:rFonts w:ascii="Times New Roman" w:hAnsi="Times New Roman" w:cs="Times New Roman"/>
-          <w:sz w:val="24"/>
-        </w:rPr>
-        <w:t xml:space="preserve">be </w:t>
-      </w:r>
-      <w:r>
-        <w:rPr>
-          <w:rFonts w:ascii="Times New Roman" w:hAnsi="Times New Roman" w:cs="Times New Roman"/>
-          <w:sz w:val="24"/>
-        </w:rPr>
-        <w:t>feasible</w:t>
-      </w:r>
-      <w:r>
-        <w:rPr>
-          <w:rFonts w:ascii="Times New Roman" w:hAnsi="Times New Roman" w:cs="Times New Roman"/>
-          <w:sz w:val="24"/>
-        </w:rPr>
-        <w:t xml:space="preserve"> for</w:t>
+        <w:t>cannot be realized by</w:t>
       </w:r>
       <w:r>
         <w:rPr>
@@ -8997,7 +9376,14 @@
           <w:rFonts w:ascii="Times New Roman" w:hAnsi="Times New Roman" w:cs="Times New Roman"/>
           <w:sz w:val="24"/>
         </w:rPr>
-        <w:t xml:space="preserve">e significant amount of time. This is a possible combination for a scientist reviewing a </w:t>
+        <w:t xml:space="preserve">e significant amount of time. This is a possible combination for a scientist </w:t>
+      </w:r>
+      <w:r>
+        <w:rPr>
+          <w:rFonts w:ascii="Times New Roman" w:hAnsi="Times New Roman" w:cs="Times New Roman"/>
+          <w:sz w:val="24"/>
+        </w:rPr>
+        <w:t xml:space="preserve">with the complete </w:t>
       </w:r>
       <w:r>
         <w:rPr>
@@ -9011,7 +9397,21 @@
           <w:rFonts w:ascii="Times New Roman" w:hAnsi="Times New Roman" w:cs="Times New Roman"/>
           <w:sz w:val="24"/>
         </w:rPr>
-        <w:t xml:space="preserve"> archive; however, a user </w:t>
+        <w:t xml:space="preserve"> archive</w:t>
+      </w:r>
+      <w:r>
+        <w:rPr>
+          <w:rFonts w:ascii="Times New Roman" w:hAnsi="Times New Roman" w:cs="Times New Roman"/>
+          <w:sz w:val="24"/>
+        </w:rPr>
+        <w:t xml:space="preserve"> to reconstruct a routable network</w:t>
+      </w:r>
+      <w:r>
+        <w:rPr>
+          <w:rFonts w:ascii="Times New Roman" w:hAnsi="Times New Roman" w:cs="Times New Roman"/>
+          <w:sz w:val="24"/>
+        </w:rPr>
+        <w:t xml:space="preserve">; however, a user </w:t>
       </w:r>
       <w:r>
         <w:rPr>
@@ -9039,7 +9439,7 @@
           <w:rFonts w:ascii="Times New Roman" w:hAnsi="Times New Roman" w:cs="Times New Roman"/>
           <w:sz w:val="24"/>
         </w:rPr>
-        <w:t xml:space="preserve">usually cannot </w:t>
+        <w:t xml:space="preserve">cannot </w:t>
       </w:r>
       <w:r>
         <w:rPr>
@@ -9054,6 +9454,13 @@
           <w:sz w:val="24"/>
         </w:rPr>
         <w:t xml:space="preserve">during </w:t>
+      </w:r>
+      <w:r>
+        <w:rPr>
+          <w:rFonts w:ascii="Times New Roman" w:hAnsi="Times New Roman" w:cs="Times New Roman"/>
+          <w:sz w:val="24"/>
+        </w:rPr>
+        <w:t xml:space="preserve">the </w:t>
       </w:r>
       <w:r>
         <w:rPr>
@@ -9076,7 +9483,21 @@
           <w:rFonts w:ascii="Times New Roman" w:hAnsi="Times New Roman" w:cs="Times New Roman"/>
           <w:sz w:val="24"/>
         </w:rPr>
-        <w:t>We can deconstruct the scheduled and posteriori real-time accessibility from a perspective of decision-makin</w:t>
+        <w:t xml:space="preserve">We can </w:t>
+      </w:r>
+      <w:r>
+        <w:rPr>
+          <w:rFonts w:ascii="Times New Roman" w:hAnsi="Times New Roman" w:cs="Times New Roman"/>
+          <w:sz w:val="24"/>
+        </w:rPr>
+        <w:t xml:space="preserve">moreover </w:t>
+      </w:r>
+      <w:r>
+        <w:rPr>
+          <w:rFonts w:ascii="Times New Roman" w:hAnsi="Times New Roman" w:cs="Times New Roman"/>
+          <w:sz w:val="24"/>
+        </w:rPr>
+        <w:t>deconstruct the scheduled and posteriori real-time accessibility from a perspective of decision-makin</w:t>
       </w:r>
       <w:r>
         <w:rPr>
@@ -9729,7 +10150,14 @@
           <w:rFonts w:ascii="Times New Roman" w:hAnsi="Times New Roman" w:cs="Times New Roman"/>
           <w:sz w:val="24"/>
         </w:rPr>
-        <w:t xml:space="preserve">. Then, we revisit each trajectory and recalculate each </w:t>
+        <w:t>. Then, we revisit each trajectory and recalculate each synchronization between buses with actual arrival time.</w:t>
+      </w:r>
+      <w:r>
+        <w:rPr>
+          <w:rFonts w:ascii="Times New Roman" w:hAnsi="Times New Roman" w:cs="Times New Roman"/>
+          <w:sz w:val="24"/>
+        </w:rPr>
+        <w:t xml:space="preserve"> For example, in the scheduled STP between two stops, the trajectory is {A, B, C}, where A, B, C represent subsequent stops. The </w:t>
       </w:r>
       <w:r>
         <w:rPr>
@@ -9737,14 +10165,7 @@
           <w:sz w:val="24"/>
         </w:rPr>
         <w:lastRenderedPageBreak/>
-        <w:t>synchronization between buses with actual arrival time.</w:t>
-      </w:r>
-      <w:r>
-        <w:rPr>
-          <w:rFonts w:ascii="Times New Roman" w:hAnsi="Times New Roman" w:cs="Times New Roman"/>
-          <w:sz w:val="24"/>
-        </w:rPr>
-        <w:t xml:space="preserve"> For example, in the scheduled STP between two stops, the trajectory is {A, B, C}, where A, B, C represent subsequent stops. The user is scheduled to take bus 1 from </w:t>
+        <w:t xml:space="preserve">user is scheduled to take bus 1 from </w:t>
       </w:r>
       <w:r>
         <w:rPr>
@@ -9801,21 +10222,70 @@
           <w:sz w:val="24"/>
         </w:rPr>
         <w:t xml:space="preserve"> </w:t>
+      </w:r>
+      <w:r>
+        <w:rPr>
+          <w:rFonts w:ascii="Times New Roman" w:hAnsi="Times New Roman" w:cs="Times New Roman"/>
+          <w:sz w:val="24"/>
+        </w:rPr>
+        <w:t>Note that the user will not follow alternative routes, since users plan their route fully based on the schedule.</w:t>
       </w:r>
     </w:p>
     <w:p>
       <w:pPr>
-        <w:rPr>
-          <w:rFonts w:ascii="Times New Roman" w:hAnsi="Times New Roman" w:cs="Times New Roman"/>
-          <w:sz w:val="24"/>
-        </w:rPr>
-      </w:pPr>
-      <w:r>
-        <w:rPr>
-          <w:rFonts w:ascii="Times New Roman" w:hAnsi="Times New Roman" w:cs="Times New Roman"/>
-          <w:sz w:val="24"/>
-        </w:rPr>
-        <w:tab/>
+        <w:ind w:firstLine="720"/>
+        <w:rPr>
+          <w:rFonts w:ascii="Times New Roman" w:hAnsi="Times New Roman" w:cs="Times New Roman" w:hint="eastAsia"/>
+          <w:sz w:val="24"/>
+        </w:rPr>
+      </w:pPr>
+      <w:r>
+        <w:rPr>
+          <w:rFonts w:ascii="Times New Roman" w:hAnsi="Times New Roman" w:cs="Times New Roman"/>
+          <w:sz w:val="24"/>
+        </w:rPr>
+        <w:t xml:space="preserve">There are several factors that contribute to the difference between </w:t>
+      </w:r>
+      <w:r>
+        <w:rPr>
+          <w:rFonts w:ascii="Times New Roman" w:hAnsi="Times New Roman" w:cs="Times New Roman"/>
+          <w:sz w:val="24"/>
+        </w:rPr>
+        <w:t xml:space="preserve">the </w:t>
+      </w:r>
+      <w:r>
+        <w:rPr>
+          <w:rFonts w:ascii="Times New Roman" w:hAnsi="Times New Roman" w:cs="Times New Roman"/>
+          <w:sz w:val="24"/>
+        </w:rPr>
+        <w:t>priori and posteriori real-time STP</w:t>
+      </w:r>
+      <w:r>
+        <w:rPr>
+          <w:rFonts w:ascii="Times New Roman" w:hAnsi="Times New Roman" w:cs="Times New Roman"/>
+          <w:sz w:val="24"/>
+        </w:rPr>
+        <w:t>s. First factor is the potential delayed or early time at the origin stop and transfer stops, which can result in massive delay time by chain reaction for longer trips that involves multiple transfers. Second factor is the fixed route, which usually is not the same as the optimal</w:t>
+      </w:r>
+      <w:r>
+        <w:rPr>
+          <w:rFonts w:ascii="Times New Roman" w:hAnsi="Times New Roman" w:cs="Times New Roman"/>
+          <w:sz w:val="24"/>
+        </w:rPr>
+        <w:t xml:space="preserve"> shortest</w:t>
+      </w:r>
+      <w:r>
+        <w:rPr>
+          <w:rFonts w:ascii="Times New Roman" w:hAnsi="Times New Roman" w:cs="Times New Roman"/>
+          <w:sz w:val="24"/>
+        </w:rPr>
+        <w:t xml:space="preserve"> route in the posteriori STPs. </w:t>
+      </w:r>
+      <w:r>
+        <w:rPr>
+          <w:rFonts w:ascii="Times New Roman" w:hAnsi="Times New Roman" w:cs="Times New Roman"/>
+          <w:sz w:val="24"/>
+        </w:rPr>
         <w:t>Priori real-time STP is a more conservative and realistic accessibility measure</w:t>
       </w:r>
       <w:r>
@@ -9837,7 +10307,14 @@
           <w:rFonts w:ascii="Times New Roman" w:hAnsi="Times New Roman" w:cs="Times New Roman"/>
           <w:sz w:val="24"/>
         </w:rPr>
-        <w:t xml:space="preserve">; it </w:t>
+        <w:t xml:space="preserve">; </w:t>
+      </w:r>
+      <w:r>
+        <w:rPr>
+          <w:rFonts w:ascii="Times New Roman" w:hAnsi="Times New Roman" w:cs="Times New Roman"/>
+          <w:sz w:val="24"/>
+        </w:rPr>
+        <w:t xml:space="preserve">it </w:t>
       </w:r>
       <w:r>
         <w:rPr>
@@ -11150,7 +11627,7 @@
           <w:rFonts w:ascii="Times New Roman" w:hAnsi="Times New Roman" w:cs="Times New Roman"/>
           <w:sz w:val="24"/>
         </w:rPr>
-        <w:t>Spatial pattern of unrealized accessibility</w:t>
+        <w:t>Spatial pattern</w:t>
       </w:r>
     </w:p>
     <w:p>
@@ -11235,7 +11712,7 @@
           <w:rFonts w:ascii="Times New Roman" w:hAnsi="Times New Roman" w:cs="Times New Roman"/>
           <w:sz w:val="24"/>
         </w:rPr>
-        <w:t xml:space="preserve"> pattern of unrealized accessibility</w:t>
+        <w:t xml:space="preserve"> pattern</w:t>
       </w:r>
     </w:p>
     <w:p>
@@ -11263,7 +11740,15 @@
           <w:rFonts w:ascii="Times New Roman" w:hAnsi="Times New Roman" w:cs="Times New Roman"/>
           <w:sz w:val="24"/>
         </w:rPr>
+        <w:lastRenderedPageBreak/>
         <w:t xml:space="preserve"> </w:t>
+      </w:r>
+      <w:r>
+        <w:rPr>
+          <w:rFonts w:ascii="Times New Roman" w:hAnsi="Times New Roman" w:cs="Times New Roman"/>
+          <w:sz w:val="24"/>
+        </w:rPr>
+        <w:t>Time budget</w:t>
       </w:r>
     </w:p>
     <w:p>
@@ -11273,12 +11758,2478 @@
           <w:sz w:val="24"/>
         </w:rPr>
       </w:pPr>
-      <w:r>
-        <w:rPr>
-          <w:rFonts w:ascii="Times New Roman" w:hAnsi="Times New Roman" w:cs="Times New Roman"/>
-          <w:sz w:val="24"/>
-        </w:rPr>
-        <w:tab/>
+    </w:p>
+    <w:p>
+      <w:pPr>
+        <w:rPr>
+          <w:rFonts w:ascii="Times New Roman" w:hAnsi="Times New Roman" w:cs="Times New Roman"/>
+          <w:sz w:val="24"/>
+        </w:rPr>
+      </w:pPr>
+    </w:p>
+    <w:p>
+      <w:pPr>
+        <w:rPr>
+          <w:rFonts w:ascii="Times New Roman" w:hAnsi="Times New Roman" w:cs="Times New Roman"/>
+          <w:sz w:val="24"/>
+        </w:rPr>
+      </w:pPr>
+      <w:r>
+        <w:rPr>
+          <w:rFonts w:ascii="Times New Roman" w:hAnsi="Times New Roman" w:cs="Times New Roman"/>
+          <w:sz w:val="24"/>
+        </w:rPr>
+        <w:t>References:</w:t>
+      </w:r>
+    </w:p>
+    <w:p>
+      <w:pPr>
+        <w:widowControl w:val="0"/>
+        <w:autoSpaceDE w:val="0"/>
+        <w:autoSpaceDN w:val="0"/>
+        <w:adjustRightInd w:val="0"/>
+        <w:spacing w:line="240" w:lineRule="auto"/>
+        <w:ind w:left="480" w:hanging="480"/>
+        <w:rPr>
+          <w:rFonts w:ascii="Times New Roman" w:hAnsi="Times New Roman" w:cs="Times New Roman"/>
+          <w:noProof/>
+          <w:sz w:val="24"/>
+          <w:szCs w:val="24"/>
+        </w:rPr>
+      </w:pPr>
+      <w:r>
+        <w:rPr>
+          <w:rFonts w:ascii="Times New Roman" w:hAnsi="Times New Roman" w:cs="Times New Roman"/>
+          <w:sz w:val="24"/>
+        </w:rPr>
+        <w:fldChar w:fldCharType="begin" w:fldLock="1"/>
+      </w:r>
+      <w:r>
+        <w:rPr>
+          <w:rFonts w:ascii="Times New Roman" w:hAnsi="Times New Roman" w:cs="Times New Roman"/>
+          <w:sz w:val="24"/>
+        </w:rPr>
+        <w:instrText xml:space="preserve">ADDIN Mendeley Bibliography CSL_BIBLIOGRAPHY </w:instrText>
+      </w:r>
+      <w:r>
+        <w:rPr>
+          <w:rFonts w:ascii="Times New Roman" w:hAnsi="Times New Roman" w:cs="Times New Roman"/>
+          <w:sz w:val="24"/>
+        </w:rPr>
+        <w:fldChar w:fldCharType="separate"/>
+      </w:r>
+      <w:r>
+        <w:rPr>
+          <w:rFonts w:ascii="Times New Roman" w:hAnsi="Times New Roman" w:cs="Times New Roman"/>
+          <w:noProof/>
+          <w:sz w:val="24"/>
+          <w:szCs w:val="24"/>
+        </w:rPr>
+        <w:t xml:space="preserve">Ahn, B.-H., &amp; Shin, J.-Y. (1991). Vehicle-routeing with time windows and time-varying congestion. </w:t>
+      </w:r>
+      <w:r>
+        <w:rPr>
+          <w:rFonts w:ascii="Times New Roman" w:hAnsi="Times New Roman" w:cs="Times New Roman"/>
+          <w:i/>
+          <w:iCs/>
+          <w:noProof/>
+          <w:sz w:val="24"/>
+          <w:szCs w:val="24"/>
+        </w:rPr>
+        <w:t>Journal of the Operational Research Society</w:t>
+      </w:r>
+      <w:r>
+        <w:rPr>
+          <w:rFonts w:ascii="Times New Roman" w:hAnsi="Times New Roman" w:cs="Times New Roman"/>
+          <w:noProof/>
+          <w:sz w:val="24"/>
+          <w:szCs w:val="24"/>
+        </w:rPr>
+        <w:t xml:space="preserve">, </w:t>
+      </w:r>
+      <w:r>
+        <w:rPr>
+          <w:rFonts w:ascii="Times New Roman" w:hAnsi="Times New Roman" w:cs="Times New Roman"/>
+          <w:i/>
+          <w:iCs/>
+          <w:noProof/>
+          <w:sz w:val="24"/>
+          <w:szCs w:val="24"/>
+        </w:rPr>
+        <w:t>42</w:t>
+      </w:r>
+      <w:r>
+        <w:rPr>
+          <w:rFonts w:ascii="Times New Roman" w:hAnsi="Times New Roman" w:cs="Times New Roman"/>
+          <w:noProof/>
+          <w:sz w:val="24"/>
+          <w:szCs w:val="24"/>
+        </w:rPr>
+        <w:t>(5), 393–400.</w:t>
+      </w:r>
+    </w:p>
+    <w:p>
+      <w:pPr>
+        <w:widowControl w:val="0"/>
+        <w:autoSpaceDE w:val="0"/>
+        <w:autoSpaceDN w:val="0"/>
+        <w:adjustRightInd w:val="0"/>
+        <w:spacing w:line="240" w:lineRule="auto"/>
+        <w:ind w:left="480" w:hanging="480"/>
+        <w:rPr>
+          <w:rFonts w:ascii="Times New Roman" w:hAnsi="Times New Roman" w:cs="Times New Roman"/>
+          <w:noProof/>
+          <w:sz w:val="24"/>
+          <w:szCs w:val="24"/>
+        </w:rPr>
+      </w:pPr>
+      <w:r>
+        <w:rPr>
+          <w:rFonts w:ascii="Times New Roman" w:hAnsi="Times New Roman" w:cs="Times New Roman"/>
+          <w:noProof/>
+          <w:sz w:val="24"/>
+          <w:szCs w:val="24"/>
+        </w:rPr>
+        <w:t xml:space="preserve">Banister, D. (2008). The sustainable mobility paradigm. </w:t>
+      </w:r>
+      <w:r>
+        <w:rPr>
+          <w:rFonts w:ascii="Times New Roman" w:hAnsi="Times New Roman" w:cs="Times New Roman"/>
+          <w:i/>
+          <w:iCs/>
+          <w:noProof/>
+          <w:sz w:val="24"/>
+          <w:szCs w:val="24"/>
+        </w:rPr>
+        <w:t>Transport Policy</w:t>
+      </w:r>
+      <w:r>
+        <w:rPr>
+          <w:rFonts w:ascii="Times New Roman" w:hAnsi="Times New Roman" w:cs="Times New Roman"/>
+          <w:noProof/>
+          <w:sz w:val="24"/>
+          <w:szCs w:val="24"/>
+        </w:rPr>
+        <w:t xml:space="preserve">, </w:t>
+      </w:r>
+      <w:r>
+        <w:rPr>
+          <w:rFonts w:ascii="Times New Roman" w:hAnsi="Times New Roman" w:cs="Times New Roman"/>
+          <w:i/>
+          <w:iCs/>
+          <w:noProof/>
+          <w:sz w:val="24"/>
+          <w:szCs w:val="24"/>
+        </w:rPr>
+        <w:t>15</w:t>
+      </w:r>
+      <w:r>
+        <w:rPr>
+          <w:rFonts w:ascii="Times New Roman" w:hAnsi="Times New Roman" w:cs="Times New Roman"/>
+          <w:noProof/>
+          <w:sz w:val="24"/>
+          <w:szCs w:val="24"/>
+        </w:rPr>
+        <w:t>(2), 73–80.</w:t>
+      </w:r>
+    </w:p>
+    <w:p>
+      <w:pPr>
+        <w:widowControl w:val="0"/>
+        <w:autoSpaceDE w:val="0"/>
+        <w:autoSpaceDN w:val="0"/>
+        <w:adjustRightInd w:val="0"/>
+        <w:spacing w:line="240" w:lineRule="auto"/>
+        <w:ind w:left="480" w:hanging="480"/>
+        <w:rPr>
+          <w:rFonts w:ascii="Times New Roman" w:hAnsi="Times New Roman" w:cs="Times New Roman"/>
+          <w:noProof/>
+          <w:sz w:val="24"/>
+          <w:szCs w:val="24"/>
+        </w:rPr>
+      </w:pPr>
+      <w:r>
+        <w:rPr>
+          <w:rFonts w:ascii="Times New Roman" w:hAnsi="Times New Roman" w:cs="Times New Roman"/>
+          <w:noProof/>
+          <w:sz w:val="24"/>
+          <w:szCs w:val="24"/>
+        </w:rPr>
+        <w:t xml:space="preserve">Barbeau, S. J., &amp; Antrim, A. (2013). The Many Uses of GTFS Data – Opening the Door to Transit and Multimodal Applications. In </w:t>
+      </w:r>
+      <w:r>
+        <w:rPr>
+          <w:rFonts w:ascii="Times New Roman" w:hAnsi="Times New Roman" w:cs="Times New Roman"/>
+          <w:i/>
+          <w:iCs/>
+          <w:noProof/>
+          <w:sz w:val="24"/>
+          <w:szCs w:val="24"/>
+        </w:rPr>
+        <w:t>ITS America 2013</w:t>
+      </w:r>
+      <w:r>
+        <w:rPr>
+          <w:rFonts w:ascii="Times New Roman" w:hAnsi="Times New Roman" w:cs="Times New Roman"/>
+          <w:noProof/>
+          <w:sz w:val="24"/>
+          <w:szCs w:val="24"/>
+        </w:rPr>
+        <w:t>. Nashville, Tennessee: Intelligent Transportation Society of America. Retrieved from http://prezi.com/-69luw8sfabp/the-many-uses-of-gtfs-data-its-america-april-2013/</w:t>
+      </w:r>
+    </w:p>
+    <w:p>
+      <w:pPr>
+        <w:widowControl w:val="0"/>
+        <w:autoSpaceDE w:val="0"/>
+        <w:autoSpaceDN w:val="0"/>
+        <w:adjustRightInd w:val="0"/>
+        <w:spacing w:line="240" w:lineRule="auto"/>
+        <w:ind w:left="480" w:hanging="480"/>
+        <w:rPr>
+          <w:rFonts w:ascii="Times New Roman" w:hAnsi="Times New Roman" w:cs="Times New Roman"/>
+          <w:noProof/>
+          <w:sz w:val="24"/>
+          <w:szCs w:val="24"/>
+        </w:rPr>
+      </w:pPr>
+      <w:r>
+        <w:rPr>
+          <w:rFonts w:ascii="Times New Roman" w:hAnsi="Times New Roman" w:cs="Times New Roman"/>
+          <w:noProof/>
+          <w:sz w:val="24"/>
+          <w:szCs w:val="24"/>
+        </w:rPr>
+        <w:t>Central Ohio Transit Authority. (2021). Data. Retrieved June 27, 2021, from https://www.cota.com/data/</w:t>
+      </w:r>
+    </w:p>
+    <w:p>
+      <w:pPr>
+        <w:widowControl w:val="0"/>
+        <w:autoSpaceDE w:val="0"/>
+        <w:autoSpaceDN w:val="0"/>
+        <w:adjustRightInd w:val="0"/>
+        <w:spacing w:line="240" w:lineRule="auto"/>
+        <w:ind w:left="480" w:hanging="480"/>
+        <w:rPr>
+          <w:rFonts w:ascii="Times New Roman" w:hAnsi="Times New Roman" w:cs="Times New Roman"/>
+          <w:noProof/>
+          <w:sz w:val="24"/>
+          <w:szCs w:val="24"/>
+        </w:rPr>
+      </w:pPr>
+      <w:r>
+        <w:rPr>
+          <w:rFonts w:ascii="Times New Roman" w:hAnsi="Times New Roman" w:cs="Times New Roman"/>
+          <w:noProof/>
+          <w:sz w:val="24"/>
+          <w:szCs w:val="24"/>
+        </w:rPr>
+        <w:t xml:space="preserve">Farber, S., Bartholomew, K., Li, X., Páez, A., &amp; Habib, K. M. N. (2014). Assessing social equity in distance based transit fares using a model of travel behavior. </w:t>
+      </w:r>
+      <w:r>
+        <w:rPr>
+          <w:rFonts w:ascii="Times New Roman" w:hAnsi="Times New Roman" w:cs="Times New Roman"/>
+          <w:i/>
+          <w:iCs/>
+          <w:noProof/>
+          <w:sz w:val="24"/>
+          <w:szCs w:val="24"/>
+        </w:rPr>
+        <w:t>Transportation Research Part A: Policy and Practice</w:t>
+      </w:r>
+      <w:r>
+        <w:rPr>
+          <w:rFonts w:ascii="Times New Roman" w:hAnsi="Times New Roman" w:cs="Times New Roman"/>
+          <w:noProof/>
+          <w:sz w:val="24"/>
+          <w:szCs w:val="24"/>
+        </w:rPr>
+        <w:t xml:space="preserve">, </w:t>
+      </w:r>
+      <w:r>
+        <w:rPr>
+          <w:rFonts w:ascii="Times New Roman" w:hAnsi="Times New Roman" w:cs="Times New Roman"/>
+          <w:i/>
+          <w:iCs/>
+          <w:noProof/>
+          <w:sz w:val="24"/>
+          <w:szCs w:val="24"/>
+        </w:rPr>
+        <w:t>67</w:t>
+      </w:r>
+      <w:r>
+        <w:rPr>
+          <w:rFonts w:ascii="Times New Roman" w:hAnsi="Times New Roman" w:cs="Times New Roman"/>
+          <w:noProof/>
+          <w:sz w:val="24"/>
+          <w:szCs w:val="24"/>
+        </w:rPr>
+        <w:t>, 291–303.</w:t>
+      </w:r>
+    </w:p>
+    <w:p>
+      <w:pPr>
+        <w:widowControl w:val="0"/>
+        <w:autoSpaceDE w:val="0"/>
+        <w:autoSpaceDN w:val="0"/>
+        <w:adjustRightInd w:val="0"/>
+        <w:spacing w:line="240" w:lineRule="auto"/>
+        <w:ind w:left="480" w:hanging="480"/>
+        <w:rPr>
+          <w:rFonts w:ascii="Times New Roman" w:hAnsi="Times New Roman" w:cs="Times New Roman"/>
+          <w:noProof/>
+          <w:sz w:val="24"/>
+          <w:szCs w:val="24"/>
+        </w:rPr>
+      </w:pPr>
+      <w:r>
+        <w:rPr>
+          <w:rFonts w:ascii="Times New Roman" w:hAnsi="Times New Roman" w:cs="Times New Roman"/>
+          <w:noProof/>
+          <w:sz w:val="24"/>
+          <w:szCs w:val="24"/>
+        </w:rPr>
+        <w:t xml:space="preserve">Gendreau, M., Ghiani, G., &amp; Guerriero, E. (2015). Time-dependent routing problems: A review. </w:t>
+      </w:r>
+      <w:r>
+        <w:rPr>
+          <w:rFonts w:ascii="Times New Roman" w:hAnsi="Times New Roman" w:cs="Times New Roman"/>
+          <w:i/>
+          <w:iCs/>
+          <w:noProof/>
+          <w:sz w:val="24"/>
+          <w:szCs w:val="24"/>
+        </w:rPr>
+        <w:t>Computers &amp; Operations Research</w:t>
+      </w:r>
+      <w:r>
+        <w:rPr>
+          <w:rFonts w:ascii="Times New Roman" w:hAnsi="Times New Roman" w:cs="Times New Roman"/>
+          <w:noProof/>
+          <w:sz w:val="24"/>
+          <w:szCs w:val="24"/>
+        </w:rPr>
+        <w:t xml:space="preserve">, </w:t>
+      </w:r>
+      <w:r>
+        <w:rPr>
+          <w:rFonts w:ascii="Times New Roman" w:hAnsi="Times New Roman" w:cs="Times New Roman"/>
+          <w:i/>
+          <w:iCs/>
+          <w:noProof/>
+          <w:sz w:val="24"/>
+          <w:szCs w:val="24"/>
+        </w:rPr>
+        <w:t>64</w:t>
+      </w:r>
+      <w:r>
+        <w:rPr>
+          <w:rFonts w:ascii="Times New Roman" w:hAnsi="Times New Roman" w:cs="Times New Roman"/>
+          <w:noProof/>
+          <w:sz w:val="24"/>
+          <w:szCs w:val="24"/>
+        </w:rPr>
+        <w:t>, 189–197.</w:t>
+      </w:r>
+    </w:p>
+    <w:p>
+      <w:pPr>
+        <w:widowControl w:val="0"/>
+        <w:autoSpaceDE w:val="0"/>
+        <w:autoSpaceDN w:val="0"/>
+        <w:adjustRightInd w:val="0"/>
+        <w:spacing w:line="240" w:lineRule="auto"/>
+        <w:ind w:left="480" w:hanging="480"/>
+        <w:rPr>
+          <w:rFonts w:ascii="Times New Roman" w:hAnsi="Times New Roman" w:cs="Times New Roman"/>
+          <w:noProof/>
+          <w:sz w:val="24"/>
+          <w:szCs w:val="24"/>
+        </w:rPr>
+      </w:pPr>
+      <w:r>
+        <w:rPr>
+          <w:rFonts w:ascii="Times New Roman" w:hAnsi="Times New Roman" w:cs="Times New Roman"/>
+          <w:noProof/>
+          <w:sz w:val="24"/>
+          <w:szCs w:val="24"/>
+        </w:rPr>
+        <w:t xml:space="preserve">Golden, B. (1976). Shortest-path algorithms: A comparison. </w:t>
+      </w:r>
+      <w:r>
+        <w:rPr>
+          <w:rFonts w:ascii="Times New Roman" w:hAnsi="Times New Roman" w:cs="Times New Roman"/>
+          <w:i/>
+          <w:iCs/>
+          <w:noProof/>
+          <w:sz w:val="24"/>
+          <w:szCs w:val="24"/>
+        </w:rPr>
+        <w:t>Operations Research</w:t>
+      </w:r>
+      <w:r>
+        <w:rPr>
+          <w:rFonts w:ascii="Times New Roman" w:hAnsi="Times New Roman" w:cs="Times New Roman"/>
+          <w:noProof/>
+          <w:sz w:val="24"/>
+          <w:szCs w:val="24"/>
+        </w:rPr>
+        <w:t xml:space="preserve">, </w:t>
+      </w:r>
+      <w:r>
+        <w:rPr>
+          <w:rFonts w:ascii="Times New Roman" w:hAnsi="Times New Roman" w:cs="Times New Roman"/>
+          <w:i/>
+          <w:iCs/>
+          <w:noProof/>
+          <w:sz w:val="24"/>
+          <w:szCs w:val="24"/>
+        </w:rPr>
+        <w:t>24</w:t>
+      </w:r>
+      <w:r>
+        <w:rPr>
+          <w:rFonts w:ascii="Times New Roman" w:hAnsi="Times New Roman" w:cs="Times New Roman"/>
+          <w:noProof/>
+          <w:sz w:val="24"/>
+          <w:szCs w:val="24"/>
+        </w:rPr>
+        <w:t>(6), 1164–1168.</w:t>
+      </w:r>
+    </w:p>
+    <w:p>
+      <w:pPr>
+        <w:widowControl w:val="0"/>
+        <w:autoSpaceDE w:val="0"/>
+        <w:autoSpaceDN w:val="0"/>
+        <w:adjustRightInd w:val="0"/>
+        <w:spacing w:line="240" w:lineRule="auto"/>
+        <w:ind w:left="480" w:hanging="480"/>
+        <w:rPr>
+          <w:rFonts w:ascii="Times New Roman" w:hAnsi="Times New Roman" w:cs="Times New Roman"/>
+          <w:noProof/>
+          <w:sz w:val="24"/>
+          <w:szCs w:val="24"/>
+        </w:rPr>
+      </w:pPr>
+      <w:r>
+        <w:rPr>
+          <w:rFonts w:ascii="Times New Roman" w:hAnsi="Times New Roman" w:cs="Times New Roman"/>
+          <w:noProof/>
+          <w:sz w:val="24"/>
+          <w:szCs w:val="24"/>
+        </w:rPr>
+        <w:t>Google. (2021). GTFS Realtime Overview. Retrieved June 27, 2021, from https://developers.google.com/transit/gtfs-realtime</w:t>
+      </w:r>
+    </w:p>
+    <w:p>
+      <w:pPr>
+        <w:widowControl w:val="0"/>
+        <w:autoSpaceDE w:val="0"/>
+        <w:autoSpaceDN w:val="0"/>
+        <w:adjustRightInd w:val="0"/>
+        <w:spacing w:line="240" w:lineRule="auto"/>
+        <w:ind w:left="480" w:hanging="480"/>
+        <w:rPr>
+          <w:rFonts w:ascii="Times New Roman" w:hAnsi="Times New Roman" w:cs="Times New Roman"/>
+          <w:noProof/>
+          <w:sz w:val="24"/>
+          <w:szCs w:val="24"/>
+        </w:rPr>
+      </w:pPr>
+      <w:r>
+        <w:rPr>
+          <w:rFonts w:ascii="Times New Roman" w:hAnsi="Times New Roman" w:cs="Times New Roman"/>
+          <w:noProof/>
+          <w:sz w:val="24"/>
+          <w:szCs w:val="24"/>
+        </w:rPr>
+        <w:t>Google Developers. (2020a). GTFS Static Overview | Static Transit | Google Developers. Retrieved May 26, 2021, from https://developers.google.com/transit/gtfs/</w:t>
+      </w:r>
+    </w:p>
+    <w:p>
+      <w:pPr>
+        <w:widowControl w:val="0"/>
+        <w:autoSpaceDE w:val="0"/>
+        <w:autoSpaceDN w:val="0"/>
+        <w:adjustRightInd w:val="0"/>
+        <w:spacing w:line="240" w:lineRule="auto"/>
+        <w:ind w:left="480" w:hanging="480"/>
+        <w:rPr>
+          <w:rFonts w:ascii="Times New Roman" w:hAnsi="Times New Roman" w:cs="Times New Roman"/>
+          <w:noProof/>
+          <w:sz w:val="24"/>
+          <w:szCs w:val="24"/>
+        </w:rPr>
+      </w:pPr>
+      <w:r>
+        <w:rPr>
+          <w:rFonts w:ascii="Times New Roman" w:hAnsi="Times New Roman" w:cs="Times New Roman"/>
+          <w:noProof/>
+          <w:sz w:val="24"/>
+          <w:szCs w:val="24"/>
+        </w:rPr>
+        <w:t>Google Developers. (2020b). Trip Updates. Retrieved August 25, 2021, from https://developers.google.com/transit/gtfs-realtime/guides/trip-updates</w:t>
+      </w:r>
+    </w:p>
+    <w:p>
+      <w:pPr>
+        <w:widowControl w:val="0"/>
+        <w:autoSpaceDE w:val="0"/>
+        <w:autoSpaceDN w:val="0"/>
+        <w:adjustRightInd w:val="0"/>
+        <w:spacing w:line="240" w:lineRule="auto"/>
+        <w:ind w:left="480" w:hanging="480"/>
+        <w:rPr>
+          <w:rFonts w:ascii="Times New Roman" w:hAnsi="Times New Roman" w:cs="Times New Roman"/>
+          <w:noProof/>
+          <w:sz w:val="24"/>
+          <w:szCs w:val="24"/>
+        </w:rPr>
+      </w:pPr>
+      <w:r>
+        <w:rPr>
+          <w:rFonts w:ascii="Times New Roman" w:hAnsi="Times New Roman" w:cs="Times New Roman"/>
+          <w:noProof/>
+          <w:sz w:val="24"/>
+          <w:szCs w:val="24"/>
+        </w:rPr>
+        <w:t>Hägerstrand, T. (1970). What about people in regional.</w:t>
+      </w:r>
+    </w:p>
+    <w:p>
+      <w:pPr>
+        <w:widowControl w:val="0"/>
+        <w:autoSpaceDE w:val="0"/>
+        <w:autoSpaceDN w:val="0"/>
+        <w:adjustRightInd w:val="0"/>
+        <w:spacing w:line="240" w:lineRule="auto"/>
+        <w:ind w:left="480" w:hanging="480"/>
+        <w:rPr>
+          <w:rFonts w:ascii="Times New Roman" w:hAnsi="Times New Roman" w:cs="Times New Roman"/>
+          <w:noProof/>
+          <w:sz w:val="24"/>
+          <w:szCs w:val="24"/>
+        </w:rPr>
+      </w:pPr>
+      <w:r>
+        <w:rPr>
+          <w:rFonts w:ascii="Times New Roman" w:hAnsi="Times New Roman" w:cs="Times New Roman"/>
+          <w:noProof/>
+          <w:sz w:val="24"/>
+          <w:szCs w:val="24"/>
+        </w:rPr>
+        <w:t xml:space="preserve">Hall, R. W. (1983). Travel outcome and performance: the effect of uncertainty on accessibility. </w:t>
+      </w:r>
+      <w:r>
+        <w:rPr>
+          <w:rFonts w:ascii="Times New Roman" w:hAnsi="Times New Roman" w:cs="Times New Roman"/>
+          <w:i/>
+          <w:iCs/>
+          <w:noProof/>
+          <w:sz w:val="24"/>
+          <w:szCs w:val="24"/>
+        </w:rPr>
+        <w:t>Transportation Research Part B: Methodological</w:t>
+      </w:r>
+      <w:r>
+        <w:rPr>
+          <w:rFonts w:ascii="Times New Roman" w:hAnsi="Times New Roman" w:cs="Times New Roman"/>
+          <w:noProof/>
+          <w:sz w:val="24"/>
+          <w:szCs w:val="24"/>
+        </w:rPr>
+        <w:t xml:space="preserve">, </w:t>
+      </w:r>
+      <w:r>
+        <w:rPr>
+          <w:rFonts w:ascii="Times New Roman" w:hAnsi="Times New Roman" w:cs="Times New Roman"/>
+          <w:i/>
+          <w:iCs/>
+          <w:noProof/>
+          <w:sz w:val="24"/>
+          <w:szCs w:val="24"/>
+        </w:rPr>
+        <w:t>17</w:t>
+      </w:r>
+      <w:r>
+        <w:rPr>
+          <w:rFonts w:ascii="Times New Roman" w:hAnsi="Times New Roman" w:cs="Times New Roman"/>
+          <w:noProof/>
+          <w:sz w:val="24"/>
+          <w:szCs w:val="24"/>
+        </w:rPr>
+        <w:t>(4), 275–290.</w:t>
+      </w:r>
+    </w:p>
+    <w:p>
+      <w:pPr>
+        <w:widowControl w:val="0"/>
+        <w:autoSpaceDE w:val="0"/>
+        <w:autoSpaceDN w:val="0"/>
+        <w:adjustRightInd w:val="0"/>
+        <w:spacing w:line="240" w:lineRule="auto"/>
+        <w:ind w:left="480" w:hanging="480"/>
+        <w:rPr>
+          <w:rFonts w:ascii="Times New Roman" w:hAnsi="Times New Roman" w:cs="Times New Roman"/>
+          <w:noProof/>
+          <w:sz w:val="24"/>
+          <w:szCs w:val="24"/>
+        </w:rPr>
+      </w:pPr>
+      <w:r>
+        <w:rPr>
+          <w:rFonts w:ascii="Times New Roman" w:hAnsi="Times New Roman" w:cs="Times New Roman"/>
+          <w:noProof/>
+          <w:sz w:val="24"/>
+          <w:szCs w:val="24"/>
+        </w:rPr>
+        <w:t xml:space="preserve">Helta, M. (2018). </w:t>
+      </w:r>
+      <w:r>
+        <w:rPr>
+          <w:rFonts w:ascii="Times New Roman" w:hAnsi="Times New Roman" w:cs="Times New Roman"/>
+          <w:i/>
+          <w:iCs/>
+          <w:noProof/>
+          <w:sz w:val="24"/>
+          <w:szCs w:val="24"/>
+        </w:rPr>
+        <w:t>Trippin’ on MTA with Transit App - A discussion in real-time about real-time information</w:t>
+      </w:r>
+      <w:r>
+        <w:rPr>
+          <w:rFonts w:ascii="Times New Roman" w:hAnsi="Times New Roman" w:cs="Times New Roman"/>
+          <w:noProof/>
+          <w:sz w:val="24"/>
+          <w:szCs w:val="24"/>
+        </w:rPr>
+        <w:t>. Baltimore. Retrieved from https://www.baltometro.org/sites/default/files/bmc_documents/committee/presentations/brtb/BRTB181218pres_Trippin-App-MTA.pdf</w:t>
+      </w:r>
+    </w:p>
+    <w:p>
+      <w:pPr>
+        <w:widowControl w:val="0"/>
+        <w:autoSpaceDE w:val="0"/>
+        <w:autoSpaceDN w:val="0"/>
+        <w:adjustRightInd w:val="0"/>
+        <w:spacing w:line="240" w:lineRule="auto"/>
+        <w:ind w:left="480" w:hanging="480"/>
+        <w:rPr>
+          <w:rFonts w:ascii="Times New Roman" w:hAnsi="Times New Roman" w:cs="Times New Roman"/>
+          <w:noProof/>
+          <w:sz w:val="24"/>
+          <w:szCs w:val="24"/>
+        </w:rPr>
+      </w:pPr>
+      <w:r>
+        <w:rPr>
+          <w:rFonts w:ascii="Times New Roman" w:hAnsi="Times New Roman" w:cs="Times New Roman"/>
+          <w:noProof/>
+          <w:sz w:val="24"/>
+          <w:szCs w:val="24"/>
+        </w:rPr>
+        <w:t xml:space="preserve">Hsiao, S., Lu, J., Sterling, J., &amp; Weatherford, M. (1997). Use of geographic information system for analysis of transit pedestrian access. </w:t>
+      </w:r>
+      <w:r>
+        <w:rPr>
+          <w:rFonts w:ascii="Times New Roman" w:hAnsi="Times New Roman" w:cs="Times New Roman"/>
+          <w:i/>
+          <w:iCs/>
+          <w:noProof/>
+          <w:sz w:val="24"/>
+          <w:szCs w:val="24"/>
+        </w:rPr>
+        <w:t>Transportation Research Record</w:t>
+      </w:r>
+      <w:r>
+        <w:rPr>
+          <w:rFonts w:ascii="Times New Roman" w:hAnsi="Times New Roman" w:cs="Times New Roman"/>
+          <w:noProof/>
+          <w:sz w:val="24"/>
+          <w:szCs w:val="24"/>
+        </w:rPr>
+        <w:t xml:space="preserve">, </w:t>
+      </w:r>
+      <w:r>
+        <w:rPr>
+          <w:rFonts w:ascii="Times New Roman" w:hAnsi="Times New Roman" w:cs="Times New Roman"/>
+          <w:i/>
+          <w:iCs/>
+          <w:noProof/>
+          <w:sz w:val="24"/>
+          <w:szCs w:val="24"/>
+        </w:rPr>
+        <w:t>1604</w:t>
+      </w:r>
+      <w:r>
+        <w:rPr>
+          <w:rFonts w:ascii="Times New Roman" w:hAnsi="Times New Roman" w:cs="Times New Roman"/>
+          <w:noProof/>
+          <w:sz w:val="24"/>
+          <w:szCs w:val="24"/>
+        </w:rPr>
+        <w:t>(1), 50–59.</w:t>
+      </w:r>
+    </w:p>
+    <w:p>
+      <w:pPr>
+        <w:widowControl w:val="0"/>
+        <w:autoSpaceDE w:val="0"/>
+        <w:autoSpaceDN w:val="0"/>
+        <w:adjustRightInd w:val="0"/>
+        <w:spacing w:line="240" w:lineRule="auto"/>
+        <w:ind w:left="480" w:hanging="480"/>
+        <w:rPr>
+          <w:rFonts w:ascii="Times New Roman" w:hAnsi="Times New Roman" w:cs="Times New Roman"/>
+          <w:noProof/>
+          <w:sz w:val="24"/>
+          <w:szCs w:val="24"/>
+        </w:rPr>
+      </w:pPr>
+      <w:r>
+        <w:rPr>
+          <w:rFonts w:ascii="Times New Roman" w:hAnsi="Times New Roman" w:cs="Times New Roman"/>
+          <w:noProof/>
+          <w:sz w:val="24"/>
+          <w:szCs w:val="24"/>
+        </w:rPr>
+        <w:t xml:space="preserve">Ichoua, S., Gendreau, M., &amp; Potvin, J.-Y. (2003). Vehicle dispatching with time-dependent </w:t>
+      </w:r>
+      <w:r>
+        <w:rPr>
+          <w:rFonts w:ascii="Times New Roman" w:hAnsi="Times New Roman" w:cs="Times New Roman"/>
+          <w:noProof/>
+          <w:sz w:val="24"/>
+          <w:szCs w:val="24"/>
+        </w:rPr>
+        <w:lastRenderedPageBreak/>
+        <w:t xml:space="preserve">travel times. </w:t>
+      </w:r>
+      <w:r>
+        <w:rPr>
+          <w:rFonts w:ascii="Times New Roman" w:hAnsi="Times New Roman" w:cs="Times New Roman"/>
+          <w:i/>
+          <w:iCs/>
+          <w:noProof/>
+          <w:sz w:val="24"/>
+          <w:szCs w:val="24"/>
+        </w:rPr>
+        <w:t>European Journal of Operational Research</w:t>
+      </w:r>
+      <w:r>
+        <w:rPr>
+          <w:rFonts w:ascii="Times New Roman" w:hAnsi="Times New Roman" w:cs="Times New Roman"/>
+          <w:noProof/>
+          <w:sz w:val="24"/>
+          <w:szCs w:val="24"/>
+        </w:rPr>
+        <w:t xml:space="preserve">, </w:t>
+      </w:r>
+      <w:r>
+        <w:rPr>
+          <w:rFonts w:ascii="Times New Roman" w:hAnsi="Times New Roman" w:cs="Times New Roman"/>
+          <w:i/>
+          <w:iCs/>
+          <w:noProof/>
+          <w:sz w:val="24"/>
+          <w:szCs w:val="24"/>
+        </w:rPr>
+        <w:t>144</w:t>
+      </w:r>
+      <w:r>
+        <w:rPr>
+          <w:rFonts w:ascii="Times New Roman" w:hAnsi="Times New Roman" w:cs="Times New Roman"/>
+          <w:noProof/>
+          <w:sz w:val="24"/>
+          <w:szCs w:val="24"/>
+        </w:rPr>
+        <w:t>(2), 379–396.</w:t>
+      </w:r>
+    </w:p>
+    <w:p>
+      <w:pPr>
+        <w:widowControl w:val="0"/>
+        <w:autoSpaceDE w:val="0"/>
+        <w:autoSpaceDN w:val="0"/>
+        <w:adjustRightInd w:val="0"/>
+        <w:spacing w:line="240" w:lineRule="auto"/>
+        <w:ind w:left="480" w:hanging="480"/>
+        <w:rPr>
+          <w:rFonts w:ascii="Times New Roman" w:hAnsi="Times New Roman" w:cs="Times New Roman"/>
+          <w:noProof/>
+          <w:sz w:val="24"/>
+          <w:szCs w:val="24"/>
+        </w:rPr>
+      </w:pPr>
+      <w:r>
+        <w:rPr>
+          <w:rFonts w:ascii="Times New Roman" w:hAnsi="Times New Roman" w:cs="Times New Roman"/>
+          <w:noProof/>
+          <w:sz w:val="24"/>
+          <w:szCs w:val="24"/>
+        </w:rPr>
+        <w:t xml:space="preserve">Kim, H., &amp; Song, Y. (2018). An integrated measure of accessibility and reliability of mass transit systems. </w:t>
+      </w:r>
+      <w:r>
+        <w:rPr>
+          <w:rFonts w:ascii="Times New Roman" w:hAnsi="Times New Roman" w:cs="Times New Roman"/>
+          <w:i/>
+          <w:iCs/>
+          <w:noProof/>
+          <w:sz w:val="24"/>
+          <w:szCs w:val="24"/>
+        </w:rPr>
+        <w:t>Transportation</w:t>
+      </w:r>
+      <w:r>
+        <w:rPr>
+          <w:rFonts w:ascii="Times New Roman" w:hAnsi="Times New Roman" w:cs="Times New Roman"/>
+          <w:noProof/>
+          <w:sz w:val="24"/>
+          <w:szCs w:val="24"/>
+        </w:rPr>
+        <w:t xml:space="preserve">, </w:t>
+      </w:r>
+      <w:r>
+        <w:rPr>
+          <w:rFonts w:ascii="Times New Roman" w:hAnsi="Times New Roman" w:cs="Times New Roman"/>
+          <w:i/>
+          <w:iCs/>
+          <w:noProof/>
+          <w:sz w:val="24"/>
+          <w:szCs w:val="24"/>
+        </w:rPr>
+        <w:t>45</w:t>
+      </w:r>
+      <w:r>
+        <w:rPr>
+          <w:rFonts w:ascii="Times New Roman" w:hAnsi="Times New Roman" w:cs="Times New Roman"/>
+          <w:noProof/>
+          <w:sz w:val="24"/>
+          <w:szCs w:val="24"/>
+        </w:rPr>
+        <w:t>(4), 1075–1100.</w:t>
+      </w:r>
+    </w:p>
+    <w:p>
+      <w:pPr>
+        <w:widowControl w:val="0"/>
+        <w:autoSpaceDE w:val="0"/>
+        <w:autoSpaceDN w:val="0"/>
+        <w:adjustRightInd w:val="0"/>
+        <w:spacing w:line="240" w:lineRule="auto"/>
+        <w:ind w:left="480" w:hanging="480"/>
+        <w:rPr>
+          <w:rFonts w:ascii="Times New Roman" w:hAnsi="Times New Roman" w:cs="Times New Roman"/>
+          <w:noProof/>
+          <w:sz w:val="24"/>
+          <w:szCs w:val="24"/>
+        </w:rPr>
+      </w:pPr>
+      <w:r>
+        <w:rPr>
+          <w:rFonts w:ascii="Times New Roman" w:hAnsi="Times New Roman" w:cs="Times New Roman"/>
+          <w:noProof/>
+          <w:sz w:val="24"/>
+          <w:szCs w:val="24"/>
+        </w:rPr>
+        <w:t xml:space="preserve">Kwan, M.-P. (2000). </w:t>
+      </w:r>
+      <w:r>
+        <w:rPr>
+          <w:rFonts w:ascii="Times New Roman" w:hAnsi="Times New Roman" w:cs="Times New Roman"/>
+          <w:i/>
+          <w:iCs/>
+          <w:noProof/>
+          <w:sz w:val="24"/>
+          <w:szCs w:val="24"/>
+        </w:rPr>
+        <w:t>Evaluating gender differences in individual accessibility: A study using trip data collected by the global positioning system</w:t>
+      </w:r>
+      <w:r>
+        <w:rPr>
+          <w:rFonts w:ascii="Times New Roman" w:hAnsi="Times New Roman" w:cs="Times New Roman"/>
+          <w:noProof/>
+          <w:sz w:val="24"/>
+          <w:szCs w:val="24"/>
+        </w:rPr>
+        <w:t>.</w:t>
+      </w:r>
+    </w:p>
+    <w:p>
+      <w:pPr>
+        <w:widowControl w:val="0"/>
+        <w:autoSpaceDE w:val="0"/>
+        <w:autoSpaceDN w:val="0"/>
+        <w:adjustRightInd w:val="0"/>
+        <w:spacing w:line="240" w:lineRule="auto"/>
+        <w:ind w:left="480" w:hanging="480"/>
+        <w:rPr>
+          <w:rFonts w:ascii="Times New Roman" w:hAnsi="Times New Roman" w:cs="Times New Roman"/>
+          <w:noProof/>
+          <w:sz w:val="24"/>
+          <w:szCs w:val="24"/>
+        </w:rPr>
+      </w:pPr>
+      <w:r>
+        <w:rPr>
+          <w:rFonts w:ascii="Times New Roman" w:hAnsi="Times New Roman" w:cs="Times New Roman"/>
+          <w:noProof/>
+          <w:sz w:val="24"/>
+          <w:szCs w:val="24"/>
+        </w:rPr>
+        <w:t xml:space="preserve">Kwan, M. (1999). Gender and individual access to urban opportunities: a study using space–time measures. </w:t>
+      </w:r>
+      <w:r>
+        <w:rPr>
+          <w:rFonts w:ascii="Times New Roman" w:hAnsi="Times New Roman" w:cs="Times New Roman"/>
+          <w:i/>
+          <w:iCs/>
+          <w:noProof/>
+          <w:sz w:val="24"/>
+          <w:szCs w:val="24"/>
+        </w:rPr>
+        <w:t>The Professional Geographer</w:t>
+      </w:r>
+      <w:r>
+        <w:rPr>
+          <w:rFonts w:ascii="Times New Roman" w:hAnsi="Times New Roman" w:cs="Times New Roman"/>
+          <w:noProof/>
+          <w:sz w:val="24"/>
+          <w:szCs w:val="24"/>
+        </w:rPr>
+        <w:t xml:space="preserve">, </w:t>
+      </w:r>
+      <w:r>
+        <w:rPr>
+          <w:rFonts w:ascii="Times New Roman" w:hAnsi="Times New Roman" w:cs="Times New Roman"/>
+          <w:i/>
+          <w:iCs/>
+          <w:noProof/>
+          <w:sz w:val="24"/>
+          <w:szCs w:val="24"/>
+        </w:rPr>
+        <w:t>51</w:t>
+      </w:r>
+      <w:r>
+        <w:rPr>
+          <w:rFonts w:ascii="Times New Roman" w:hAnsi="Times New Roman" w:cs="Times New Roman"/>
+          <w:noProof/>
+          <w:sz w:val="24"/>
+          <w:szCs w:val="24"/>
+        </w:rPr>
+        <w:t>(2), 210–227.</w:t>
+      </w:r>
+    </w:p>
+    <w:p>
+      <w:pPr>
+        <w:widowControl w:val="0"/>
+        <w:autoSpaceDE w:val="0"/>
+        <w:autoSpaceDN w:val="0"/>
+        <w:adjustRightInd w:val="0"/>
+        <w:spacing w:line="240" w:lineRule="auto"/>
+        <w:ind w:left="480" w:hanging="480"/>
+        <w:rPr>
+          <w:rFonts w:ascii="Times New Roman" w:hAnsi="Times New Roman" w:cs="Times New Roman"/>
+          <w:noProof/>
+          <w:sz w:val="24"/>
+          <w:szCs w:val="24"/>
+        </w:rPr>
+      </w:pPr>
+      <w:r>
+        <w:rPr>
+          <w:rFonts w:ascii="Times New Roman" w:hAnsi="Times New Roman" w:cs="Times New Roman"/>
+          <w:noProof/>
+          <w:sz w:val="24"/>
+          <w:szCs w:val="24"/>
+        </w:rPr>
+        <w:t xml:space="preserve">Lee, J., &amp; Miller, H. J. (2018). Measuring the impacts of new public transit services on space-time accessibility: An analysis of transit system redesign and new bus rapid transit in Columbus, Ohio, USA. </w:t>
+      </w:r>
+      <w:r>
+        <w:rPr>
+          <w:rFonts w:ascii="Times New Roman" w:hAnsi="Times New Roman" w:cs="Times New Roman"/>
+          <w:i/>
+          <w:iCs/>
+          <w:noProof/>
+          <w:sz w:val="24"/>
+          <w:szCs w:val="24"/>
+        </w:rPr>
+        <w:t>Applied Geography</w:t>
+      </w:r>
+      <w:r>
+        <w:rPr>
+          <w:rFonts w:ascii="Times New Roman" w:hAnsi="Times New Roman" w:cs="Times New Roman"/>
+          <w:noProof/>
+          <w:sz w:val="24"/>
+          <w:szCs w:val="24"/>
+        </w:rPr>
+        <w:t xml:space="preserve">, </w:t>
+      </w:r>
+      <w:r>
+        <w:rPr>
+          <w:rFonts w:ascii="Times New Roman" w:hAnsi="Times New Roman" w:cs="Times New Roman"/>
+          <w:i/>
+          <w:iCs/>
+          <w:noProof/>
+          <w:sz w:val="24"/>
+          <w:szCs w:val="24"/>
+        </w:rPr>
+        <w:t>93</w:t>
+      </w:r>
+      <w:r>
+        <w:rPr>
+          <w:rFonts w:ascii="Times New Roman" w:hAnsi="Times New Roman" w:cs="Times New Roman"/>
+          <w:noProof/>
+          <w:sz w:val="24"/>
+          <w:szCs w:val="24"/>
+        </w:rPr>
+        <w:t>, 47–63. https://doi.org/10.1016/j.apgeog.2018.02.012</w:t>
+      </w:r>
+    </w:p>
+    <w:p>
+      <w:pPr>
+        <w:widowControl w:val="0"/>
+        <w:autoSpaceDE w:val="0"/>
+        <w:autoSpaceDN w:val="0"/>
+        <w:adjustRightInd w:val="0"/>
+        <w:spacing w:line="240" w:lineRule="auto"/>
+        <w:ind w:left="480" w:hanging="480"/>
+        <w:rPr>
+          <w:rFonts w:ascii="Times New Roman" w:hAnsi="Times New Roman" w:cs="Times New Roman"/>
+          <w:noProof/>
+          <w:sz w:val="24"/>
+          <w:szCs w:val="24"/>
+        </w:rPr>
+      </w:pPr>
+      <w:r>
+        <w:rPr>
+          <w:rFonts w:ascii="Times New Roman" w:hAnsi="Times New Roman" w:cs="Times New Roman"/>
+          <w:noProof/>
+          <w:sz w:val="24"/>
+          <w:szCs w:val="24"/>
+        </w:rPr>
+        <w:t xml:space="preserve">Lee, J., &amp; Miller, H. J. (2019). Analyzing collective accessibility using average space-time prisms. </w:t>
+      </w:r>
+      <w:r>
+        <w:rPr>
+          <w:rFonts w:ascii="Times New Roman" w:hAnsi="Times New Roman" w:cs="Times New Roman"/>
+          <w:i/>
+          <w:iCs/>
+          <w:noProof/>
+          <w:sz w:val="24"/>
+          <w:szCs w:val="24"/>
+        </w:rPr>
+        <w:t>Transportation Research Part D: Transport and Environment</w:t>
+      </w:r>
+      <w:r>
+        <w:rPr>
+          <w:rFonts w:ascii="Times New Roman" w:hAnsi="Times New Roman" w:cs="Times New Roman"/>
+          <w:noProof/>
+          <w:sz w:val="24"/>
+          <w:szCs w:val="24"/>
+        </w:rPr>
+        <w:t xml:space="preserve">, </w:t>
+      </w:r>
+      <w:r>
+        <w:rPr>
+          <w:rFonts w:ascii="Times New Roman" w:hAnsi="Times New Roman" w:cs="Times New Roman"/>
+          <w:i/>
+          <w:iCs/>
+          <w:noProof/>
+          <w:sz w:val="24"/>
+          <w:szCs w:val="24"/>
+        </w:rPr>
+        <w:t>69</w:t>
+      </w:r>
+      <w:r>
+        <w:rPr>
+          <w:rFonts w:ascii="Times New Roman" w:hAnsi="Times New Roman" w:cs="Times New Roman"/>
+          <w:noProof/>
+          <w:sz w:val="24"/>
+          <w:szCs w:val="24"/>
+        </w:rPr>
+        <w:t>, 250–264.</w:t>
+      </w:r>
+    </w:p>
+    <w:p>
+      <w:pPr>
+        <w:widowControl w:val="0"/>
+        <w:autoSpaceDE w:val="0"/>
+        <w:autoSpaceDN w:val="0"/>
+        <w:adjustRightInd w:val="0"/>
+        <w:spacing w:line="240" w:lineRule="auto"/>
+        <w:ind w:left="480" w:hanging="480"/>
+        <w:rPr>
+          <w:rFonts w:ascii="Times New Roman" w:hAnsi="Times New Roman" w:cs="Times New Roman"/>
+          <w:noProof/>
+          <w:sz w:val="24"/>
+          <w:szCs w:val="24"/>
+        </w:rPr>
+      </w:pPr>
+      <w:r>
+        <w:rPr>
+          <w:rFonts w:ascii="Times New Roman" w:hAnsi="Times New Roman" w:cs="Times New Roman"/>
+          <w:noProof/>
+          <w:sz w:val="24"/>
+          <w:szCs w:val="24"/>
+        </w:rPr>
+        <w:t xml:space="preserve">Lee, J., &amp; Miller, H. J. (2020). Robust accessibility: Measuring accessibility based on travelers’ heterogeneous strategies for managing travel time uncertainty. </w:t>
+      </w:r>
+      <w:r>
+        <w:rPr>
+          <w:rFonts w:ascii="Times New Roman" w:hAnsi="Times New Roman" w:cs="Times New Roman"/>
+          <w:i/>
+          <w:iCs/>
+          <w:noProof/>
+          <w:sz w:val="24"/>
+          <w:szCs w:val="24"/>
+        </w:rPr>
+        <w:t>Journal of Transport Geography</w:t>
+      </w:r>
+      <w:r>
+        <w:rPr>
+          <w:rFonts w:ascii="Times New Roman" w:hAnsi="Times New Roman" w:cs="Times New Roman"/>
+          <w:noProof/>
+          <w:sz w:val="24"/>
+          <w:szCs w:val="24"/>
+        </w:rPr>
+        <w:t xml:space="preserve">, </w:t>
+      </w:r>
+      <w:r>
+        <w:rPr>
+          <w:rFonts w:ascii="Times New Roman" w:hAnsi="Times New Roman" w:cs="Times New Roman"/>
+          <w:i/>
+          <w:iCs/>
+          <w:noProof/>
+          <w:sz w:val="24"/>
+          <w:szCs w:val="24"/>
+        </w:rPr>
+        <w:t>86</w:t>
+      </w:r>
+      <w:r>
+        <w:rPr>
+          <w:rFonts w:ascii="Times New Roman" w:hAnsi="Times New Roman" w:cs="Times New Roman"/>
+          <w:noProof/>
+          <w:sz w:val="24"/>
+          <w:szCs w:val="24"/>
+        </w:rPr>
+        <w:t>, 102747.</w:t>
+      </w:r>
+    </w:p>
+    <w:p>
+      <w:pPr>
+        <w:widowControl w:val="0"/>
+        <w:autoSpaceDE w:val="0"/>
+        <w:autoSpaceDN w:val="0"/>
+        <w:adjustRightInd w:val="0"/>
+        <w:spacing w:line="240" w:lineRule="auto"/>
+        <w:ind w:left="480" w:hanging="480"/>
+        <w:rPr>
+          <w:rFonts w:ascii="Times New Roman" w:hAnsi="Times New Roman" w:cs="Times New Roman"/>
+          <w:noProof/>
+          <w:sz w:val="24"/>
+          <w:szCs w:val="24"/>
+        </w:rPr>
+      </w:pPr>
+      <w:r>
+        <w:rPr>
+          <w:rFonts w:ascii="Times New Roman" w:hAnsi="Times New Roman" w:cs="Times New Roman"/>
+          <w:noProof/>
+          <w:sz w:val="24"/>
+          <w:szCs w:val="24"/>
+        </w:rPr>
+        <w:t xml:space="preserve">Lenntorp, B. (1976). Paths in space-time environments: a time-geographic sudy of movement possibilities of individuals. </w:t>
+      </w:r>
+      <w:r>
+        <w:rPr>
+          <w:rFonts w:ascii="Times New Roman" w:hAnsi="Times New Roman" w:cs="Times New Roman"/>
+          <w:i/>
+          <w:iCs/>
+          <w:noProof/>
+          <w:sz w:val="24"/>
+          <w:szCs w:val="24"/>
+        </w:rPr>
+        <w:t>Lund Studies in Geography B,</w:t>
+      </w:r>
+      <w:r>
+        <w:rPr>
+          <w:rFonts w:ascii="Times New Roman" w:hAnsi="Times New Roman" w:cs="Times New Roman"/>
+          <w:noProof/>
+          <w:sz w:val="24"/>
+          <w:szCs w:val="24"/>
+        </w:rPr>
+        <w:t xml:space="preserve"> </w:t>
+      </w:r>
+      <w:r>
+        <w:rPr>
+          <w:rFonts w:ascii="Times New Roman" w:hAnsi="Times New Roman" w:cs="Times New Roman"/>
+          <w:i/>
+          <w:iCs/>
+          <w:noProof/>
+          <w:sz w:val="24"/>
+          <w:szCs w:val="24"/>
+        </w:rPr>
+        <w:t>44</w:t>
+      </w:r>
+      <w:r>
+        <w:rPr>
+          <w:rFonts w:ascii="Times New Roman" w:hAnsi="Times New Roman" w:cs="Times New Roman"/>
+          <w:noProof/>
+          <w:sz w:val="24"/>
+          <w:szCs w:val="24"/>
+        </w:rPr>
+        <w:t>, 150p.</w:t>
+      </w:r>
+    </w:p>
+    <w:p>
+      <w:pPr>
+        <w:widowControl w:val="0"/>
+        <w:autoSpaceDE w:val="0"/>
+        <w:autoSpaceDN w:val="0"/>
+        <w:adjustRightInd w:val="0"/>
+        <w:spacing w:line="240" w:lineRule="auto"/>
+        <w:ind w:left="480" w:hanging="480"/>
+        <w:rPr>
+          <w:rFonts w:ascii="Times New Roman" w:hAnsi="Times New Roman" w:cs="Times New Roman"/>
+          <w:noProof/>
+          <w:sz w:val="24"/>
+          <w:szCs w:val="24"/>
+        </w:rPr>
+      </w:pPr>
+      <w:r>
+        <w:rPr>
+          <w:rFonts w:ascii="Times New Roman" w:hAnsi="Times New Roman" w:cs="Times New Roman"/>
+          <w:noProof/>
+          <w:sz w:val="24"/>
+          <w:szCs w:val="24"/>
+        </w:rPr>
+        <w:t xml:space="preserve">Liu, L., &amp; Miller, H. J. (2020a). Does real-time transit information reduce waiting time? An empirical analysis. </w:t>
+      </w:r>
+      <w:r>
+        <w:rPr>
+          <w:rFonts w:ascii="Times New Roman" w:hAnsi="Times New Roman" w:cs="Times New Roman"/>
+          <w:i/>
+          <w:iCs/>
+          <w:noProof/>
+          <w:sz w:val="24"/>
+          <w:szCs w:val="24"/>
+        </w:rPr>
+        <w:t>Transportation Research Part A: Policy and Practice</w:t>
+      </w:r>
+      <w:r>
+        <w:rPr>
+          <w:rFonts w:ascii="Times New Roman" w:hAnsi="Times New Roman" w:cs="Times New Roman"/>
+          <w:noProof/>
+          <w:sz w:val="24"/>
+          <w:szCs w:val="24"/>
+        </w:rPr>
+        <w:t xml:space="preserve">, </w:t>
+      </w:r>
+      <w:r>
+        <w:rPr>
+          <w:rFonts w:ascii="Times New Roman" w:hAnsi="Times New Roman" w:cs="Times New Roman"/>
+          <w:i/>
+          <w:iCs/>
+          <w:noProof/>
+          <w:sz w:val="24"/>
+          <w:szCs w:val="24"/>
+        </w:rPr>
+        <w:t>141</w:t>
+      </w:r>
+      <w:r>
+        <w:rPr>
+          <w:rFonts w:ascii="Times New Roman" w:hAnsi="Times New Roman" w:cs="Times New Roman"/>
+          <w:noProof/>
+          <w:sz w:val="24"/>
+          <w:szCs w:val="24"/>
+        </w:rPr>
+        <w:t>, 167–179.</w:t>
+      </w:r>
+    </w:p>
+    <w:p>
+      <w:pPr>
+        <w:widowControl w:val="0"/>
+        <w:autoSpaceDE w:val="0"/>
+        <w:autoSpaceDN w:val="0"/>
+        <w:adjustRightInd w:val="0"/>
+        <w:spacing w:line="240" w:lineRule="auto"/>
+        <w:ind w:left="480" w:hanging="480"/>
+        <w:rPr>
+          <w:rFonts w:ascii="Times New Roman" w:hAnsi="Times New Roman" w:cs="Times New Roman"/>
+          <w:noProof/>
+          <w:sz w:val="24"/>
+          <w:szCs w:val="24"/>
+        </w:rPr>
+      </w:pPr>
+      <w:r>
+        <w:rPr>
+          <w:rFonts w:ascii="Times New Roman" w:hAnsi="Times New Roman" w:cs="Times New Roman"/>
+          <w:noProof/>
+          <w:sz w:val="24"/>
+          <w:szCs w:val="24"/>
+        </w:rPr>
+        <w:t xml:space="preserve">Liu, L., &amp; Miller, H. J. (2020b). Measuring risk of missing transfers in public transit systems using high-resolution schedule and real-time bus location data. </w:t>
+      </w:r>
+      <w:r>
+        <w:rPr>
+          <w:rFonts w:ascii="Times New Roman" w:hAnsi="Times New Roman" w:cs="Times New Roman"/>
+          <w:i/>
+          <w:iCs/>
+          <w:noProof/>
+          <w:sz w:val="24"/>
+          <w:szCs w:val="24"/>
+        </w:rPr>
+        <w:t>Urban Studies</w:t>
+      </w:r>
+      <w:r>
+        <w:rPr>
+          <w:rFonts w:ascii="Times New Roman" w:hAnsi="Times New Roman" w:cs="Times New Roman"/>
+          <w:noProof/>
+          <w:sz w:val="24"/>
+          <w:szCs w:val="24"/>
+        </w:rPr>
+        <w:t>, 0042098020919323. https://doi.org/10.1177/0042098020919323</w:t>
+      </w:r>
+    </w:p>
+    <w:p>
+      <w:pPr>
+        <w:widowControl w:val="0"/>
+        <w:autoSpaceDE w:val="0"/>
+        <w:autoSpaceDN w:val="0"/>
+        <w:adjustRightInd w:val="0"/>
+        <w:spacing w:line="240" w:lineRule="auto"/>
+        <w:ind w:left="480" w:hanging="480"/>
+        <w:rPr>
+          <w:rFonts w:ascii="Times New Roman" w:hAnsi="Times New Roman" w:cs="Times New Roman"/>
+          <w:noProof/>
+          <w:sz w:val="24"/>
+          <w:szCs w:val="24"/>
+        </w:rPr>
+      </w:pPr>
+      <w:r>
+        <w:rPr>
+          <w:rFonts w:ascii="Times New Roman" w:hAnsi="Times New Roman" w:cs="Times New Roman"/>
+          <w:noProof/>
+          <w:sz w:val="24"/>
+          <w:szCs w:val="24"/>
+        </w:rPr>
+        <w:t xml:space="preserve">Liu, L., Miller, H. J., &amp; Scheff, J. (2020). The impacts of COVID-19 pandemic on public transit demand in the United States. </w:t>
+      </w:r>
+      <w:r>
+        <w:rPr>
+          <w:rFonts w:ascii="Times New Roman" w:hAnsi="Times New Roman" w:cs="Times New Roman"/>
+          <w:i/>
+          <w:iCs/>
+          <w:noProof/>
+          <w:sz w:val="24"/>
+          <w:szCs w:val="24"/>
+        </w:rPr>
+        <w:t>PLoS ONE</w:t>
+      </w:r>
+      <w:r>
+        <w:rPr>
+          <w:rFonts w:ascii="Times New Roman" w:hAnsi="Times New Roman" w:cs="Times New Roman"/>
+          <w:noProof/>
+          <w:sz w:val="24"/>
+          <w:szCs w:val="24"/>
+        </w:rPr>
+        <w:t xml:space="preserve">, </w:t>
+      </w:r>
+      <w:r>
+        <w:rPr>
+          <w:rFonts w:ascii="Times New Roman" w:hAnsi="Times New Roman" w:cs="Times New Roman"/>
+          <w:i/>
+          <w:iCs/>
+          <w:noProof/>
+          <w:sz w:val="24"/>
+          <w:szCs w:val="24"/>
+        </w:rPr>
+        <w:t>15</w:t>
+      </w:r>
+      <w:r>
+        <w:rPr>
+          <w:rFonts w:ascii="Times New Roman" w:hAnsi="Times New Roman" w:cs="Times New Roman"/>
+          <w:noProof/>
+          <w:sz w:val="24"/>
+          <w:szCs w:val="24"/>
+        </w:rPr>
+        <w:t>(11 November), e0242476. https://doi.org/10.1371/journal.pone.0242476</w:t>
+      </w:r>
+    </w:p>
+    <w:p>
+      <w:pPr>
+        <w:widowControl w:val="0"/>
+        <w:autoSpaceDE w:val="0"/>
+        <w:autoSpaceDN w:val="0"/>
+        <w:adjustRightInd w:val="0"/>
+        <w:spacing w:line="240" w:lineRule="auto"/>
+        <w:ind w:left="480" w:hanging="480"/>
+        <w:rPr>
+          <w:rFonts w:ascii="Times New Roman" w:hAnsi="Times New Roman" w:cs="Times New Roman"/>
+          <w:noProof/>
+          <w:sz w:val="24"/>
+          <w:szCs w:val="24"/>
+        </w:rPr>
+      </w:pPr>
+      <w:r>
+        <w:rPr>
+          <w:rFonts w:ascii="Times New Roman" w:hAnsi="Times New Roman" w:cs="Times New Roman"/>
+          <w:noProof/>
+          <w:sz w:val="24"/>
+          <w:szCs w:val="24"/>
+        </w:rPr>
+        <w:t xml:space="preserve">Malekzadeh, A., &amp; Chung, E. (2020). A review of transit accessibility models: Challenges in developing transit accessibility models. </w:t>
+      </w:r>
+      <w:r>
+        <w:rPr>
+          <w:rFonts w:ascii="Times New Roman" w:hAnsi="Times New Roman" w:cs="Times New Roman"/>
+          <w:i/>
+          <w:iCs/>
+          <w:noProof/>
+          <w:sz w:val="24"/>
+          <w:szCs w:val="24"/>
+        </w:rPr>
+        <w:t>International Journal of Sustainable Transportation</w:t>
+      </w:r>
+      <w:r>
+        <w:rPr>
+          <w:rFonts w:ascii="Times New Roman" w:hAnsi="Times New Roman" w:cs="Times New Roman"/>
+          <w:noProof/>
+          <w:sz w:val="24"/>
+          <w:szCs w:val="24"/>
+        </w:rPr>
+        <w:t xml:space="preserve">, </w:t>
+      </w:r>
+      <w:r>
+        <w:rPr>
+          <w:rFonts w:ascii="Times New Roman" w:hAnsi="Times New Roman" w:cs="Times New Roman"/>
+          <w:i/>
+          <w:iCs/>
+          <w:noProof/>
+          <w:sz w:val="24"/>
+          <w:szCs w:val="24"/>
+        </w:rPr>
+        <w:t>14</w:t>
+      </w:r>
+      <w:r>
+        <w:rPr>
+          <w:rFonts w:ascii="Times New Roman" w:hAnsi="Times New Roman" w:cs="Times New Roman"/>
+          <w:noProof/>
+          <w:sz w:val="24"/>
+          <w:szCs w:val="24"/>
+        </w:rPr>
+        <w:t>(10), 733–748.</w:t>
+      </w:r>
+    </w:p>
+    <w:p>
+      <w:pPr>
+        <w:widowControl w:val="0"/>
+        <w:autoSpaceDE w:val="0"/>
+        <w:autoSpaceDN w:val="0"/>
+        <w:adjustRightInd w:val="0"/>
+        <w:spacing w:line="240" w:lineRule="auto"/>
+        <w:ind w:left="480" w:hanging="480"/>
+        <w:rPr>
+          <w:rFonts w:ascii="Times New Roman" w:hAnsi="Times New Roman" w:cs="Times New Roman"/>
+          <w:noProof/>
+          <w:sz w:val="24"/>
+          <w:szCs w:val="24"/>
+        </w:rPr>
+      </w:pPr>
+      <w:r>
+        <w:rPr>
+          <w:rFonts w:ascii="Times New Roman" w:hAnsi="Times New Roman" w:cs="Times New Roman"/>
+          <w:noProof/>
+          <w:sz w:val="24"/>
+          <w:szCs w:val="24"/>
+        </w:rPr>
+        <w:t xml:space="preserve">Miller, H. J. (1991). Modelling accessibility using space-time prism concepts within geographical information systems. </w:t>
+      </w:r>
+      <w:r>
+        <w:rPr>
+          <w:rFonts w:ascii="Times New Roman" w:hAnsi="Times New Roman" w:cs="Times New Roman"/>
+          <w:i/>
+          <w:iCs/>
+          <w:noProof/>
+          <w:sz w:val="24"/>
+          <w:szCs w:val="24"/>
+        </w:rPr>
+        <w:t>International Journal of Geographical Information System</w:t>
+      </w:r>
+      <w:r>
+        <w:rPr>
+          <w:rFonts w:ascii="Times New Roman" w:hAnsi="Times New Roman" w:cs="Times New Roman"/>
+          <w:noProof/>
+          <w:sz w:val="24"/>
+          <w:szCs w:val="24"/>
+        </w:rPr>
+        <w:t xml:space="preserve">, </w:t>
+      </w:r>
+      <w:r>
+        <w:rPr>
+          <w:rFonts w:ascii="Times New Roman" w:hAnsi="Times New Roman" w:cs="Times New Roman"/>
+          <w:i/>
+          <w:iCs/>
+          <w:noProof/>
+          <w:sz w:val="24"/>
+          <w:szCs w:val="24"/>
+        </w:rPr>
+        <w:t>5</w:t>
+      </w:r>
+      <w:r>
+        <w:rPr>
+          <w:rFonts w:ascii="Times New Roman" w:hAnsi="Times New Roman" w:cs="Times New Roman"/>
+          <w:noProof/>
+          <w:sz w:val="24"/>
+          <w:szCs w:val="24"/>
+        </w:rPr>
+        <w:t>(3), 287–301.</w:t>
+      </w:r>
+    </w:p>
+    <w:p>
+      <w:pPr>
+        <w:widowControl w:val="0"/>
+        <w:autoSpaceDE w:val="0"/>
+        <w:autoSpaceDN w:val="0"/>
+        <w:adjustRightInd w:val="0"/>
+        <w:spacing w:line="240" w:lineRule="auto"/>
+        <w:ind w:left="480" w:hanging="480"/>
+        <w:rPr>
+          <w:rFonts w:ascii="Times New Roman" w:hAnsi="Times New Roman" w:cs="Times New Roman"/>
+          <w:noProof/>
+          <w:sz w:val="24"/>
+          <w:szCs w:val="24"/>
+        </w:rPr>
+      </w:pPr>
+      <w:r>
+        <w:rPr>
+          <w:rFonts w:ascii="Times New Roman" w:hAnsi="Times New Roman" w:cs="Times New Roman"/>
+          <w:noProof/>
+          <w:sz w:val="24"/>
+          <w:szCs w:val="24"/>
+        </w:rPr>
+        <w:t xml:space="preserve">Miller, H. J. (1999). Measuring space‐time accessibility benefits within transportation networks: Basic theory and computational procedures. </w:t>
+      </w:r>
+      <w:r>
+        <w:rPr>
+          <w:rFonts w:ascii="Times New Roman" w:hAnsi="Times New Roman" w:cs="Times New Roman"/>
+          <w:i/>
+          <w:iCs/>
+          <w:noProof/>
+          <w:sz w:val="24"/>
+          <w:szCs w:val="24"/>
+        </w:rPr>
+        <w:t>Geographical Analysis</w:t>
+      </w:r>
+      <w:r>
+        <w:rPr>
+          <w:rFonts w:ascii="Times New Roman" w:hAnsi="Times New Roman" w:cs="Times New Roman"/>
+          <w:noProof/>
+          <w:sz w:val="24"/>
+          <w:szCs w:val="24"/>
+        </w:rPr>
+        <w:t xml:space="preserve">, </w:t>
+      </w:r>
+      <w:r>
+        <w:rPr>
+          <w:rFonts w:ascii="Times New Roman" w:hAnsi="Times New Roman" w:cs="Times New Roman"/>
+          <w:i/>
+          <w:iCs/>
+          <w:noProof/>
+          <w:sz w:val="24"/>
+          <w:szCs w:val="24"/>
+        </w:rPr>
+        <w:t>31</w:t>
+      </w:r>
+      <w:r>
+        <w:rPr>
+          <w:rFonts w:ascii="Times New Roman" w:hAnsi="Times New Roman" w:cs="Times New Roman"/>
+          <w:noProof/>
+          <w:sz w:val="24"/>
+          <w:szCs w:val="24"/>
+        </w:rPr>
+        <w:t>(1), 187–212.</w:t>
+      </w:r>
+    </w:p>
+    <w:p>
+      <w:pPr>
+        <w:widowControl w:val="0"/>
+        <w:autoSpaceDE w:val="0"/>
+        <w:autoSpaceDN w:val="0"/>
+        <w:adjustRightInd w:val="0"/>
+        <w:spacing w:line="240" w:lineRule="auto"/>
+        <w:ind w:left="480" w:hanging="480"/>
+        <w:rPr>
+          <w:rFonts w:ascii="Times New Roman" w:hAnsi="Times New Roman" w:cs="Times New Roman"/>
+          <w:noProof/>
+          <w:sz w:val="24"/>
+          <w:szCs w:val="24"/>
+        </w:rPr>
+      </w:pPr>
+      <w:r>
+        <w:rPr>
+          <w:rFonts w:ascii="Times New Roman" w:hAnsi="Times New Roman" w:cs="Times New Roman"/>
+          <w:noProof/>
+          <w:sz w:val="24"/>
+          <w:szCs w:val="24"/>
+        </w:rPr>
+        <w:t xml:space="preserve">Miller, H. J. (2017). Time geography and space-time prism. </w:t>
+      </w:r>
+      <w:r>
+        <w:rPr>
+          <w:rFonts w:ascii="Times New Roman" w:hAnsi="Times New Roman" w:cs="Times New Roman"/>
+          <w:i/>
+          <w:iCs/>
+          <w:noProof/>
+          <w:sz w:val="24"/>
+          <w:szCs w:val="24"/>
+        </w:rPr>
+        <w:t>International Encyclopedia of Geography: People, the Earth, Environment and Technology</w:t>
+      </w:r>
+      <w:r>
+        <w:rPr>
+          <w:rFonts w:ascii="Times New Roman" w:hAnsi="Times New Roman" w:cs="Times New Roman"/>
+          <w:noProof/>
+          <w:sz w:val="24"/>
+          <w:szCs w:val="24"/>
+        </w:rPr>
+        <w:t>, 1–19.</w:t>
+      </w:r>
+    </w:p>
+    <w:p>
+      <w:pPr>
+        <w:widowControl w:val="0"/>
+        <w:autoSpaceDE w:val="0"/>
+        <w:autoSpaceDN w:val="0"/>
+        <w:adjustRightInd w:val="0"/>
+        <w:spacing w:line="240" w:lineRule="auto"/>
+        <w:ind w:left="480" w:hanging="480"/>
+        <w:rPr>
+          <w:rFonts w:ascii="Times New Roman" w:hAnsi="Times New Roman" w:cs="Times New Roman"/>
+          <w:noProof/>
+          <w:sz w:val="24"/>
+          <w:szCs w:val="24"/>
+        </w:rPr>
+      </w:pPr>
+      <w:r>
+        <w:rPr>
+          <w:rFonts w:ascii="Times New Roman" w:hAnsi="Times New Roman" w:cs="Times New Roman"/>
+          <w:noProof/>
+          <w:sz w:val="24"/>
+          <w:szCs w:val="24"/>
+        </w:rPr>
+        <w:t xml:space="preserve">Owen, A., &amp; Levinson, D. M. (2015). Modeling the commute mode share of transit using continuous accessibility to jobs. </w:t>
+      </w:r>
+      <w:r>
+        <w:rPr>
+          <w:rFonts w:ascii="Times New Roman" w:hAnsi="Times New Roman" w:cs="Times New Roman"/>
+          <w:i/>
+          <w:iCs/>
+          <w:noProof/>
+          <w:sz w:val="24"/>
+          <w:szCs w:val="24"/>
+        </w:rPr>
+        <w:t>Transportation Research Part A: Policy and Practice</w:t>
+      </w:r>
+      <w:r>
+        <w:rPr>
+          <w:rFonts w:ascii="Times New Roman" w:hAnsi="Times New Roman" w:cs="Times New Roman"/>
+          <w:noProof/>
+          <w:sz w:val="24"/>
+          <w:szCs w:val="24"/>
+        </w:rPr>
+        <w:t xml:space="preserve">, </w:t>
+      </w:r>
+      <w:r>
+        <w:rPr>
+          <w:rFonts w:ascii="Times New Roman" w:hAnsi="Times New Roman" w:cs="Times New Roman"/>
+          <w:i/>
+          <w:iCs/>
+          <w:noProof/>
+          <w:sz w:val="24"/>
+          <w:szCs w:val="24"/>
+        </w:rPr>
+        <w:t>74</w:t>
+      </w:r>
+      <w:r>
+        <w:rPr>
+          <w:rFonts w:ascii="Times New Roman" w:hAnsi="Times New Roman" w:cs="Times New Roman"/>
+          <w:noProof/>
+          <w:sz w:val="24"/>
+          <w:szCs w:val="24"/>
+        </w:rPr>
+        <w:t xml:space="preserve">, </w:t>
+      </w:r>
+      <w:r>
+        <w:rPr>
+          <w:rFonts w:ascii="Times New Roman" w:hAnsi="Times New Roman" w:cs="Times New Roman"/>
+          <w:noProof/>
+          <w:sz w:val="24"/>
+          <w:szCs w:val="24"/>
+        </w:rPr>
+        <w:lastRenderedPageBreak/>
+        <w:t>110–122.</w:t>
+      </w:r>
+    </w:p>
+    <w:p>
+      <w:pPr>
+        <w:widowControl w:val="0"/>
+        <w:autoSpaceDE w:val="0"/>
+        <w:autoSpaceDN w:val="0"/>
+        <w:adjustRightInd w:val="0"/>
+        <w:spacing w:line="240" w:lineRule="auto"/>
+        <w:ind w:left="480" w:hanging="480"/>
+        <w:rPr>
+          <w:rFonts w:ascii="Times New Roman" w:hAnsi="Times New Roman" w:cs="Times New Roman"/>
+          <w:noProof/>
+          <w:sz w:val="24"/>
+          <w:szCs w:val="24"/>
+        </w:rPr>
+      </w:pPr>
+      <w:r>
+        <w:rPr>
+          <w:rFonts w:ascii="Times New Roman" w:hAnsi="Times New Roman" w:cs="Times New Roman"/>
+          <w:noProof/>
+          <w:sz w:val="24"/>
+          <w:szCs w:val="24"/>
+        </w:rPr>
+        <w:t xml:space="preserve">Park, Y., Mount, J., Liu, L., Xiao, N., &amp; Miller, H. J. (2020). Assessing public transit performance using real-time data: spatiotemporal patterns of bus operation delays in Columbus, Ohio, USA. </w:t>
+      </w:r>
+      <w:r>
+        <w:rPr>
+          <w:rFonts w:ascii="Times New Roman" w:hAnsi="Times New Roman" w:cs="Times New Roman"/>
+          <w:i/>
+          <w:iCs/>
+          <w:noProof/>
+          <w:sz w:val="24"/>
+          <w:szCs w:val="24"/>
+        </w:rPr>
+        <w:t>International Journal of Geographical Information Science</w:t>
+      </w:r>
+      <w:r>
+        <w:rPr>
+          <w:rFonts w:ascii="Times New Roman" w:hAnsi="Times New Roman" w:cs="Times New Roman"/>
+          <w:noProof/>
+          <w:sz w:val="24"/>
+          <w:szCs w:val="24"/>
+        </w:rPr>
+        <w:t xml:space="preserve">, </w:t>
+      </w:r>
+      <w:r>
+        <w:rPr>
+          <w:rFonts w:ascii="Times New Roman" w:hAnsi="Times New Roman" w:cs="Times New Roman"/>
+          <w:i/>
+          <w:iCs/>
+          <w:noProof/>
+          <w:sz w:val="24"/>
+          <w:szCs w:val="24"/>
+        </w:rPr>
+        <w:t>34</w:t>
+      </w:r>
+      <w:r>
+        <w:rPr>
+          <w:rFonts w:ascii="Times New Roman" w:hAnsi="Times New Roman" w:cs="Times New Roman"/>
+          <w:noProof/>
+          <w:sz w:val="24"/>
+          <w:szCs w:val="24"/>
+        </w:rPr>
+        <w:t>(2), 367–392. https://doi.org/10.1080/13658816.2019.1608997</w:t>
+      </w:r>
+    </w:p>
+    <w:p>
+      <w:pPr>
+        <w:widowControl w:val="0"/>
+        <w:autoSpaceDE w:val="0"/>
+        <w:autoSpaceDN w:val="0"/>
+        <w:adjustRightInd w:val="0"/>
+        <w:spacing w:line="240" w:lineRule="auto"/>
+        <w:ind w:left="480" w:hanging="480"/>
+        <w:rPr>
+          <w:rFonts w:ascii="Times New Roman" w:hAnsi="Times New Roman" w:cs="Times New Roman"/>
+          <w:noProof/>
+          <w:sz w:val="24"/>
+          <w:szCs w:val="24"/>
+        </w:rPr>
+      </w:pPr>
+      <w:r>
+        <w:rPr>
+          <w:rFonts w:ascii="Times New Roman" w:hAnsi="Times New Roman" w:cs="Times New Roman"/>
+          <w:noProof/>
+          <w:sz w:val="24"/>
+          <w:szCs w:val="24"/>
+        </w:rPr>
+        <w:t>Schmitt, A. (2018). The Columbus Bus Network Redesign Boosted Ridership. Retrieved June 29, 2021, from https://usa.streetsblog.org/2018/08/14/the-columbus-bus-network-redesign-boosted-ridership/</w:t>
+      </w:r>
+    </w:p>
+    <w:p>
+      <w:pPr>
+        <w:widowControl w:val="0"/>
+        <w:autoSpaceDE w:val="0"/>
+        <w:autoSpaceDN w:val="0"/>
+        <w:adjustRightInd w:val="0"/>
+        <w:spacing w:line="240" w:lineRule="auto"/>
+        <w:ind w:left="480" w:hanging="480"/>
+        <w:rPr>
+          <w:rFonts w:ascii="Times New Roman" w:hAnsi="Times New Roman" w:cs="Times New Roman"/>
+          <w:noProof/>
+          <w:sz w:val="24"/>
+          <w:szCs w:val="24"/>
+        </w:rPr>
+      </w:pPr>
+      <w:r>
+        <w:rPr>
+          <w:rFonts w:ascii="Times New Roman" w:hAnsi="Times New Roman" w:cs="Times New Roman"/>
+          <w:noProof/>
+          <w:sz w:val="24"/>
+          <w:szCs w:val="24"/>
+        </w:rPr>
+        <w:t xml:space="preserve">Tang, J., Song, Y., Miller, H. J., &amp; Zhou, X. (2016). Estimating the most likely space–time paths, dwell times and path uncertainties from vehicle trajectory data: A time geographic method. </w:t>
+      </w:r>
+      <w:r>
+        <w:rPr>
+          <w:rFonts w:ascii="Times New Roman" w:hAnsi="Times New Roman" w:cs="Times New Roman"/>
+          <w:i/>
+          <w:iCs/>
+          <w:noProof/>
+          <w:sz w:val="24"/>
+          <w:szCs w:val="24"/>
+        </w:rPr>
+        <w:t>Transportation Research Part C: Emerging Technologies</w:t>
+      </w:r>
+      <w:r>
+        <w:rPr>
+          <w:rFonts w:ascii="Times New Roman" w:hAnsi="Times New Roman" w:cs="Times New Roman"/>
+          <w:noProof/>
+          <w:sz w:val="24"/>
+          <w:szCs w:val="24"/>
+        </w:rPr>
+        <w:t xml:space="preserve">, </w:t>
+      </w:r>
+      <w:r>
+        <w:rPr>
+          <w:rFonts w:ascii="Times New Roman" w:hAnsi="Times New Roman" w:cs="Times New Roman"/>
+          <w:i/>
+          <w:iCs/>
+          <w:noProof/>
+          <w:sz w:val="24"/>
+          <w:szCs w:val="24"/>
+        </w:rPr>
+        <w:t>66</w:t>
+      </w:r>
+      <w:r>
+        <w:rPr>
+          <w:rFonts w:ascii="Times New Roman" w:hAnsi="Times New Roman" w:cs="Times New Roman"/>
+          <w:noProof/>
+          <w:sz w:val="24"/>
+          <w:szCs w:val="24"/>
+        </w:rPr>
+        <w:t>, 176–194.</w:t>
+      </w:r>
+    </w:p>
+    <w:p>
+      <w:pPr>
+        <w:widowControl w:val="0"/>
+        <w:autoSpaceDE w:val="0"/>
+        <w:autoSpaceDN w:val="0"/>
+        <w:adjustRightInd w:val="0"/>
+        <w:spacing w:line="240" w:lineRule="auto"/>
+        <w:ind w:left="480" w:hanging="480"/>
+        <w:rPr>
+          <w:rFonts w:ascii="Times New Roman" w:hAnsi="Times New Roman" w:cs="Times New Roman"/>
+          <w:noProof/>
+          <w:sz w:val="24"/>
+          <w:szCs w:val="24"/>
+        </w:rPr>
+      </w:pPr>
+      <w:r>
+        <w:rPr>
+          <w:rFonts w:ascii="Times New Roman" w:hAnsi="Times New Roman" w:cs="Times New Roman"/>
+          <w:noProof/>
+          <w:sz w:val="24"/>
+          <w:szCs w:val="24"/>
+        </w:rPr>
+        <w:t xml:space="preserve">Tasic, I., Zhou, X., &amp; Zlatkovic, M. (2014). Use of spatiotemporal constraints to quantify transit accessibility: Case study of potential transit-oriented development in West Valley City, Utah. </w:t>
+      </w:r>
+      <w:r>
+        <w:rPr>
+          <w:rFonts w:ascii="Times New Roman" w:hAnsi="Times New Roman" w:cs="Times New Roman"/>
+          <w:i/>
+          <w:iCs/>
+          <w:noProof/>
+          <w:sz w:val="24"/>
+          <w:szCs w:val="24"/>
+        </w:rPr>
+        <w:t>Transportation Research Record</w:t>
+      </w:r>
+      <w:r>
+        <w:rPr>
+          <w:rFonts w:ascii="Times New Roman" w:hAnsi="Times New Roman" w:cs="Times New Roman"/>
+          <w:noProof/>
+          <w:sz w:val="24"/>
+          <w:szCs w:val="24"/>
+        </w:rPr>
+        <w:t xml:space="preserve">, </w:t>
+      </w:r>
+      <w:r>
+        <w:rPr>
+          <w:rFonts w:ascii="Times New Roman" w:hAnsi="Times New Roman" w:cs="Times New Roman"/>
+          <w:i/>
+          <w:iCs/>
+          <w:noProof/>
+          <w:sz w:val="24"/>
+          <w:szCs w:val="24"/>
+        </w:rPr>
+        <w:t>2417</w:t>
+      </w:r>
+      <w:r>
+        <w:rPr>
+          <w:rFonts w:ascii="Times New Roman" w:hAnsi="Times New Roman" w:cs="Times New Roman"/>
+          <w:noProof/>
+          <w:sz w:val="24"/>
+          <w:szCs w:val="24"/>
+        </w:rPr>
+        <w:t>(1), 130–138.</w:t>
+      </w:r>
+    </w:p>
+    <w:p>
+      <w:pPr>
+        <w:widowControl w:val="0"/>
+        <w:autoSpaceDE w:val="0"/>
+        <w:autoSpaceDN w:val="0"/>
+        <w:adjustRightInd w:val="0"/>
+        <w:spacing w:line="240" w:lineRule="auto"/>
+        <w:ind w:left="480" w:hanging="480"/>
+        <w:rPr>
+          <w:rFonts w:ascii="Times New Roman" w:hAnsi="Times New Roman" w:cs="Times New Roman"/>
+          <w:noProof/>
+          <w:sz w:val="24"/>
+          <w:szCs w:val="24"/>
+        </w:rPr>
+      </w:pPr>
+      <w:r>
+        <w:rPr>
+          <w:rFonts w:ascii="Times New Roman" w:hAnsi="Times New Roman" w:cs="Times New Roman"/>
+          <w:noProof/>
+          <w:sz w:val="24"/>
+          <w:szCs w:val="24"/>
+        </w:rPr>
+        <w:t>Transit Wiki. (2021). GTFS-realtime. Retrieved August 25, 2021, from https://www.transitwiki.org/TransitWiki/index.php/GTFS-realtime</w:t>
+      </w:r>
+    </w:p>
+    <w:p>
+      <w:pPr>
+        <w:widowControl w:val="0"/>
+        <w:autoSpaceDE w:val="0"/>
+        <w:autoSpaceDN w:val="0"/>
+        <w:adjustRightInd w:val="0"/>
+        <w:spacing w:line="240" w:lineRule="auto"/>
+        <w:ind w:left="480" w:hanging="480"/>
+        <w:rPr>
+          <w:rFonts w:ascii="Times New Roman" w:hAnsi="Times New Roman" w:cs="Times New Roman"/>
+          <w:noProof/>
+          <w:sz w:val="24"/>
+          <w:szCs w:val="24"/>
+        </w:rPr>
+      </w:pPr>
+      <w:r>
+        <w:rPr>
+          <w:rFonts w:ascii="Times New Roman" w:hAnsi="Times New Roman" w:cs="Times New Roman"/>
+          <w:noProof/>
+          <w:sz w:val="24"/>
+          <w:szCs w:val="24"/>
+        </w:rPr>
+        <w:t xml:space="preserve">Tribby, C. P., &amp; Zandbergen, P. A. (2012). High-resolution spatio-temporal modeling of public transit accessibility. </w:t>
+      </w:r>
+      <w:r>
+        <w:rPr>
+          <w:rFonts w:ascii="Times New Roman" w:hAnsi="Times New Roman" w:cs="Times New Roman"/>
+          <w:i/>
+          <w:iCs/>
+          <w:noProof/>
+          <w:sz w:val="24"/>
+          <w:szCs w:val="24"/>
+        </w:rPr>
+        <w:t>Applied Geography</w:t>
+      </w:r>
+      <w:r>
+        <w:rPr>
+          <w:rFonts w:ascii="Times New Roman" w:hAnsi="Times New Roman" w:cs="Times New Roman"/>
+          <w:noProof/>
+          <w:sz w:val="24"/>
+          <w:szCs w:val="24"/>
+        </w:rPr>
+        <w:t xml:space="preserve">, </w:t>
+      </w:r>
+      <w:r>
+        <w:rPr>
+          <w:rFonts w:ascii="Times New Roman" w:hAnsi="Times New Roman" w:cs="Times New Roman"/>
+          <w:i/>
+          <w:iCs/>
+          <w:noProof/>
+          <w:sz w:val="24"/>
+          <w:szCs w:val="24"/>
+        </w:rPr>
+        <w:t>34</w:t>
+      </w:r>
+      <w:r>
+        <w:rPr>
+          <w:rFonts w:ascii="Times New Roman" w:hAnsi="Times New Roman" w:cs="Times New Roman"/>
+          <w:noProof/>
+          <w:sz w:val="24"/>
+          <w:szCs w:val="24"/>
+        </w:rPr>
+        <w:t>, 345–355.</w:t>
+      </w:r>
+    </w:p>
+    <w:p>
+      <w:pPr>
+        <w:widowControl w:val="0"/>
+        <w:autoSpaceDE w:val="0"/>
+        <w:autoSpaceDN w:val="0"/>
+        <w:adjustRightInd w:val="0"/>
+        <w:spacing w:line="240" w:lineRule="auto"/>
+        <w:ind w:left="480" w:hanging="480"/>
+        <w:rPr>
+          <w:rFonts w:ascii="Times New Roman" w:hAnsi="Times New Roman" w:cs="Times New Roman"/>
+          <w:noProof/>
+          <w:sz w:val="24"/>
+          <w:szCs w:val="24"/>
+        </w:rPr>
+      </w:pPr>
+      <w:r>
+        <w:rPr>
+          <w:rFonts w:ascii="Times New Roman" w:hAnsi="Times New Roman" w:cs="Times New Roman"/>
+          <w:noProof/>
+          <w:sz w:val="24"/>
+          <w:szCs w:val="24"/>
+        </w:rPr>
+        <w:t xml:space="preserve">Wang, Y., Yuan, Y., Ma, Y., &amp; Wang, G. (2019). Time-dependent graphs: Definitions, applications, and algorithms. </w:t>
+      </w:r>
+      <w:r>
+        <w:rPr>
+          <w:rFonts w:ascii="Times New Roman" w:hAnsi="Times New Roman" w:cs="Times New Roman"/>
+          <w:i/>
+          <w:iCs/>
+          <w:noProof/>
+          <w:sz w:val="24"/>
+          <w:szCs w:val="24"/>
+        </w:rPr>
+        <w:t>Data Science and Engineering</w:t>
+      </w:r>
+      <w:r>
+        <w:rPr>
+          <w:rFonts w:ascii="Times New Roman" w:hAnsi="Times New Roman" w:cs="Times New Roman"/>
+          <w:noProof/>
+          <w:sz w:val="24"/>
+          <w:szCs w:val="24"/>
+        </w:rPr>
+        <w:t xml:space="preserve">, </w:t>
+      </w:r>
+      <w:r>
+        <w:rPr>
+          <w:rFonts w:ascii="Times New Roman" w:hAnsi="Times New Roman" w:cs="Times New Roman"/>
+          <w:i/>
+          <w:iCs/>
+          <w:noProof/>
+          <w:sz w:val="24"/>
+          <w:szCs w:val="24"/>
+        </w:rPr>
+        <w:t>4</w:t>
+      </w:r>
+      <w:r>
+        <w:rPr>
+          <w:rFonts w:ascii="Times New Roman" w:hAnsi="Times New Roman" w:cs="Times New Roman"/>
+          <w:noProof/>
+          <w:sz w:val="24"/>
+          <w:szCs w:val="24"/>
+        </w:rPr>
+        <w:t>(4), 352–366.</w:t>
+      </w:r>
+    </w:p>
+    <w:p>
+      <w:pPr>
+        <w:widowControl w:val="0"/>
+        <w:autoSpaceDE w:val="0"/>
+        <w:autoSpaceDN w:val="0"/>
+        <w:adjustRightInd w:val="0"/>
+        <w:spacing w:line="240" w:lineRule="auto"/>
+        <w:ind w:left="480" w:hanging="480"/>
+        <w:rPr>
+          <w:rFonts w:ascii="Times New Roman" w:hAnsi="Times New Roman" w:cs="Times New Roman"/>
+          <w:noProof/>
+          <w:sz w:val="24"/>
+          <w:szCs w:val="24"/>
+        </w:rPr>
+      </w:pPr>
+      <w:r>
+        <w:rPr>
+          <w:rFonts w:ascii="Times New Roman" w:hAnsi="Times New Roman" w:cs="Times New Roman"/>
+          <w:noProof/>
+          <w:sz w:val="24"/>
+          <w:szCs w:val="24"/>
+        </w:rPr>
+        <w:t xml:space="preserve">Wessel, N., Allen, J., &amp; Farber, S. (2017). Constructing a routable retrospective transit timetable from a real-time vehicle location feed and GTFS. </w:t>
+      </w:r>
+      <w:r>
+        <w:rPr>
+          <w:rFonts w:ascii="Times New Roman" w:hAnsi="Times New Roman" w:cs="Times New Roman"/>
+          <w:i/>
+          <w:iCs/>
+          <w:noProof/>
+          <w:sz w:val="24"/>
+          <w:szCs w:val="24"/>
+        </w:rPr>
+        <w:t>Journal of Transport Geography</w:t>
+      </w:r>
+      <w:r>
+        <w:rPr>
+          <w:rFonts w:ascii="Times New Roman" w:hAnsi="Times New Roman" w:cs="Times New Roman"/>
+          <w:noProof/>
+          <w:sz w:val="24"/>
+          <w:szCs w:val="24"/>
+        </w:rPr>
+        <w:t xml:space="preserve">, </w:t>
+      </w:r>
+      <w:r>
+        <w:rPr>
+          <w:rFonts w:ascii="Times New Roman" w:hAnsi="Times New Roman" w:cs="Times New Roman"/>
+          <w:i/>
+          <w:iCs/>
+          <w:noProof/>
+          <w:sz w:val="24"/>
+          <w:szCs w:val="24"/>
+        </w:rPr>
+        <w:t>62</w:t>
+      </w:r>
+      <w:r>
+        <w:rPr>
+          <w:rFonts w:ascii="Times New Roman" w:hAnsi="Times New Roman" w:cs="Times New Roman"/>
+          <w:noProof/>
+          <w:sz w:val="24"/>
+          <w:szCs w:val="24"/>
+        </w:rPr>
+        <w:t>, 92–97.</w:t>
+      </w:r>
+    </w:p>
+    <w:p>
+      <w:pPr>
+        <w:widowControl w:val="0"/>
+        <w:autoSpaceDE w:val="0"/>
+        <w:autoSpaceDN w:val="0"/>
+        <w:adjustRightInd w:val="0"/>
+        <w:spacing w:line="240" w:lineRule="auto"/>
+        <w:ind w:left="480" w:hanging="480"/>
+        <w:rPr>
+          <w:rFonts w:ascii="Times New Roman" w:hAnsi="Times New Roman" w:cs="Times New Roman"/>
+          <w:noProof/>
+          <w:sz w:val="24"/>
+          <w:szCs w:val="24"/>
+        </w:rPr>
+      </w:pPr>
+      <w:r>
+        <w:rPr>
+          <w:rFonts w:ascii="Times New Roman" w:hAnsi="Times New Roman" w:cs="Times New Roman"/>
+          <w:noProof/>
+          <w:sz w:val="24"/>
+          <w:szCs w:val="24"/>
+        </w:rPr>
+        <w:t xml:space="preserve">Wessel, N., &amp; Farber, S. (2019). On the accuracy of schedule-based GTFS for measuring accessibility. </w:t>
+      </w:r>
+      <w:r>
+        <w:rPr>
+          <w:rFonts w:ascii="Times New Roman" w:hAnsi="Times New Roman" w:cs="Times New Roman"/>
+          <w:i/>
+          <w:iCs/>
+          <w:noProof/>
+          <w:sz w:val="24"/>
+          <w:szCs w:val="24"/>
+        </w:rPr>
+        <w:t>Journal of Transport and Land Use</w:t>
+      </w:r>
+      <w:r>
+        <w:rPr>
+          <w:rFonts w:ascii="Times New Roman" w:hAnsi="Times New Roman" w:cs="Times New Roman"/>
+          <w:noProof/>
+          <w:sz w:val="24"/>
+          <w:szCs w:val="24"/>
+        </w:rPr>
+        <w:t xml:space="preserve">, </w:t>
+      </w:r>
+      <w:r>
+        <w:rPr>
+          <w:rFonts w:ascii="Times New Roman" w:hAnsi="Times New Roman" w:cs="Times New Roman"/>
+          <w:i/>
+          <w:iCs/>
+          <w:noProof/>
+          <w:sz w:val="24"/>
+          <w:szCs w:val="24"/>
+        </w:rPr>
+        <w:t>12</w:t>
+      </w:r>
+      <w:r>
+        <w:rPr>
+          <w:rFonts w:ascii="Times New Roman" w:hAnsi="Times New Roman" w:cs="Times New Roman"/>
+          <w:noProof/>
+          <w:sz w:val="24"/>
+          <w:szCs w:val="24"/>
+        </w:rPr>
+        <w:t>(1), 475–500.</w:t>
+      </w:r>
+    </w:p>
+    <w:p>
+      <w:pPr>
+        <w:widowControl w:val="0"/>
+        <w:autoSpaceDE w:val="0"/>
+        <w:autoSpaceDN w:val="0"/>
+        <w:adjustRightInd w:val="0"/>
+        <w:spacing w:line="240" w:lineRule="auto"/>
+        <w:ind w:left="480" w:hanging="480"/>
+        <w:rPr>
+          <w:rFonts w:ascii="Times New Roman" w:hAnsi="Times New Roman" w:cs="Times New Roman"/>
+          <w:noProof/>
+          <w:sz w:val="24"/>
+          <w:szCs w:val="24"/>
+        </w:rPr>
+      </w:pPr>
+      <w:r>
+        <w:rPr>
+          <w:rFonts w:ascii="Times New Roman" w:hAnsi="Times New Roman" w:cs="Times New Roman"/>
+          <w:noProof/>
+          <w:sz w:val="24"/>
+          <w:szCs w:val="24"/>
+        </w:rPr>
+        <w:t xml:space="preserve">Wu, Y.-H., &amp; Miller, H. J. (2001). Computational tools for measuring space-time accessibility within dynamic flow transportation networks. </w:t>
+      </w:r>
+      <w:r>
+        <w:rPr>
+          <w:rFonts w:ascii="Times New Roman" w:hAnsi="Times New Roman" w:cs="Times New Roman"/>
+          <w:i/>
+          <w:iCs/>
+          <w:noProof/>
+          <w:sz w:val="24"/>
+          <w:szCs w:val="24"/>
+        </w:rPr>
+        <w:t>Journal of Transportation and Statistics</w:t>
+      </w:r>
+      <w:r>
+        <w:rPr>
+          <w:rFonts w:ascii="Times New Roman" w:hAnsi="Times New Roman" w:cs="Times New Roman"/>
+          <w:noProof/>
+          <w:sz w:val="24"/>
+          <w:szCs w:val="24"/>
+        </w:rPr>
+        <w:t xml:space="preserve">, </w:t>
+      </w:r>
+      <w:r>
+        <w:rPr>
+          <w:rFonts w:ascii="Times New Roman" w:hAnsi="Times New Roman" w:cs="Times New Roman"/>
+          <w:i/>
+          <w:iCs/>
+          <w:noProof/>
+          <w:sz w:val="24"/>
+          <w:szCs w:val="24"/>
+        </w:rPr>
+        <w:t>4</w:t>
+      </w:r>
+      <w:r>
+        <w:rPr>
+          <w:rFonts w:ascii="Times New Roman" w:hAnsi="Times New Roman" w:cs="Times New Roman"/>
+          <w:noProof/>
+          <w:sz w:val="24"/>
+          <w:szCs w:val="24"/>
+        </w:rPr>
+        <w:t>(2/3), 1–14.</w:t>
+      </w:r>
+    </w:p>
+    <w:p>
+      <w:pPr>
+        <w:widowControl w:val="0"/>
+        <w:autoSpaceDE w:val="0"/>
+        <w:autoSpaceDN w:val="0"/>
+        <w:adjustRightInd w:val="0"/>
+        <w:spacing w:line="240" w:lineRule="auto"/>
+        <w:ind w:left="480" w:hanging="480"/>
+        <w:rPr>
+          <w:rFonts w:ascii="Times New Roman" w:hAnsi="Times New Roman" w:cs="Times New Roman"/>
+          <w:noProof/>
+          <w:sz w:val="24"/>
+          <w:szCs w:val="24"/>
+        </w:rPr>
+      </w:pPr>
+      <w:r>
+        <w:rPr>
+          <w:rFonts w:ascii="Times New Roman" w:hAnsi="Times New Roman" w:cs="Times New Roman"/>
+          <w:noProof/>
+          <w:sz w:val="24"/>
+          <w:szCs w:val="24"/>
+        </w:rPr>
+        <w:t xml:space="preserve">Xie, D., Zhu, H., Yan, L., Yuan, S., &amp; Zhang, J. (2012). An improved Dijkstra algorithm in GIS application. In </w:t>
+      </w:r>
+      <w:r>
+        <w:rPr>
+          <w:rFonts w:ascii="Times New Roman" w:hAnsi="Times New Roman" w:cs="Times New Roman"/>
+          <w:i/>
+          <w:iCs/>
+          <w:noProof/>
+          <w:sz w:val="24"/>
+          <w:szCs w:val="24"/>
+        </w:rPr>
+        <w:t>World Automation Congress 2012</w:t>
+      </w:r>
+      <w:r>
+        <w:rPr>
+          <w:rFonts w:ascii="Times New Roman" w:hAnsi="Times New Roman" w:cs="Times New Roman"/>
+          <w:noProof/>
+          <w:sz w:val="24"/>
+          <w:szCs w:val="24"/>
+        </w:rPr>
+        <w:t xml:space="preserve"> (pp. 167–169). IEEE.</w:t>
+      </w:r>
+    </w:p>
+    <w:p>
+      <w:pPr>
+        <w:widowControl w:val="0"/>
+        <w:autoSpaceDE w:val="0"/>
+        <w:autoSpaceDN w:val="0"/>
+        <w:adjustRightInd w:val="0"/>
+        <w:spacing w:line="240" w:lineRule="auto"/>
+        <w:ind w:left="480" w:hanging="480"/>
+        <w:rPr>
+          <w:rFonts w:ascii="Times New Roman" w:hAnsi="Times New Roman" w:cs="Times New Roman"/>
+          <w:noProof/>
+          <w:sz w:val="24"/>
+          <w:szCs w:val="24"/>
+        </w:rPr>
+      </w:pPr>
+      <w:r>
+        <w:rPr>
+          <w:rFonts w:ascii="Times New Roman" w:hAnsi="Times New Roman" w:cs="Times New Roman"/>
+          <w:noProof/>
+          <w:sz w:val="24"/>
+          <w:szCs w:val="24"/>
+        </w:rPr>
+        <w:t xml:space="preserve">Zhang, T., Dong, S., Zeng, Z., &amp; Li, J. (2018). Quantifying multi-modal public transit accessibility for large metropolitan areas: a time-dependent reliability modeling approach. </w:t>
+      </w:r>
+      <w:r>
+        <w:rPr>
+          <w:rFonts w:ascii="Times New Roman" w:hAnsi="Times New Roman" w:cs="Times New Roman"/>
+          <w:i/>
+          <w:iCs/>
+          <w:noProof/>
+          <w:sz w:val="24"/>
+          <w:szCs w:val="24"/>
+        </w:rPr>
+        <w:t>International Journal of Geographical Information Science</w:t>
+      </w:r>
+      <w:r>
+        <w:rPr>
+          <w:rFonts w:ascii="Times New Roman" w:hAnsi="Times New Roman" w:cs="Times New Roman"/>
+          <w:noProof/>
+          <w:sz w:val="24"/>
+          <w:szCs w:val="24"/>
+        </w:rPr>
+        <w:t xml:space="preserve">, </w:t>
+      </w:r>
+      <w:r>
+        <w:rPr>
+          <w:rFonts w:ascii="Times New Roman" w:hAnsi="Times New Roman" w:cs="Times New Roman"/>
+          <w:i/>
+          <w:iCs/>
+          <w:noProof/>
+          <w:sz w:val="24"/>
+          <w:szCs w:val="24"/>
+        </w:rPr>
+        <w:t>32</w:t>
+      </w:r>
+      <w:r>
+        <w:rPr>
+          <w:rFonts w:ascii="Times New Roman" w:hAnsi="Times New Roman" w:cs="Times New Roman"/>
+          <w:noProof/>
+          <w:sz w:val="24"/>
+          <w:szCs w:val="24"/>
+        </w:rPr>
+        <w:t>(8), 1649–1676.</w:t>
+      </w:r>
+    </w:p>
+    <w:p>
+      <w:pPr>
+        <w:widowControl w:val="0"/>
+        <w:autoSpaceDE w:val="0"/>
+        <w:autoSpaceDN w:val="0"/>
+        <w:adjustRightInd w:val="0"/>
+        <w:spacing w:line="240" w:lineRule="auto"/>
+        <w:ind w:left="480" w:hanging="480"/>
+        <w:rPr>
+          <w:rFonts w:ascii="Times New Roman" w:hAnsi="Times New Roman" w:cs="Times New Roman"/>
+          <w:noProof/>
+          <w:sz w:val="24"/>
+        </w:rPr>
+      </w:pPr>
+      <w:r>
+        <w:rPr>
+          <w:rFonts w:ascii="Times New Roman" w:hAnsi="Times New Roman" w:cs="Times New Roman"/>
+          <w:noProof/>
+          <w:sz w:val="24"/>
+          <w:szCs w:val="24"/>
+        </w:rPr>
+        <w:t xml:space="preserve">Zhao, F., Chow, L.-F., Li, M.-T., Ubaka, I., &amp; Gan, A. (2003). Forecasting transit walk accessibility: Regression model alternative to buffer method. </w:t>
+      </w:r>
+      <w:r>
+        <w:rPr>
+          <w:rFonts w:ascii="Times New Roman" w:hAnsi="Times New Roman" w:cs="Times New Roman"/>
+          <w:i/>
+          <w:iCs/>
+          <w:noProof/>
+          <w:sz w:val="24"/>
+          <w:szCs w:val="24"/>
+        </w:rPr>
+        <w:t>Transportation Research Record</w:t>
+      </w:r>
+      <w:r>
+        <w:rPr>
+          <w:rFonts w:ascii="Times New Roman" w:hAnsi="Times New Roman" w:cs="Times New Roman"/>
+          <w:noProof/>
+          <w:sz w:val="24"/>
+          <w:szCs w:val="24"/>
+        </w:rPr>
+        <w:t xml:space="preserve">, </w:t>
+      </w:r>
+      <w:r>
+        <w:rPr>
+          <w:rFonts w:ascii="Times New Roman" w:hAnsi="Times New Roman" w:cs="Times New Roman"/>
+          <w:i/>
+          <w:iCs/>
+          <w:noProof/>
+          <w:sz w:val="24"/>
+          <w:szCs w:val="24"/>
+        </w:rPr>
+        <w:t>1835</w:t>
+      </w:r>
+      <w:r>
+        <w:rPr>
+          <w:rFonts w:ascii="Times New Roman" w:hAnsi="Times New Roman" w:cs="Times New Roman"/>
+          <w:noProof/>
+          <w:sz w:val="24"/>
+          <w:szCs w:val="24"/>
+        </w:rPr>
+        <w:t>(1), 34–41.</w:t>
+      </w:r>
+    </w:p>
+    <w:p>
+      <w:pPr>
+        <w:rPr>
+          <w:rFonts w:ascii="Times New Roman" w:hAnsi="Times New Roman" w:cs="Times New Roman"/>
+          <w:sz w:val="24"/>
+        </w:rPr>
+      </w:pPr>
+      <w:r>
+        <w:rPr>
+          <w:rFonts w:ascii="Times New Roman" w:hAnsi="Times New Roman" w:cs="Times New Roman"/>
+          <w:sz w:val="24"/>
+        </w:rPr>
+        <w:fldChar w:fldCharType="end"/>
       </w:r>
     </w:p>
     <w:sectPr>

</xml_diff>

<commit_message>
Finish basic analysis code
</commit_message>
<xml_diff>
--- a/unrealized_accessibility.docx
+++ b/unrealized_accessibility.docx
@@ -140,7 +140,7 @@
     </w:p>
     <w:p>
       <w:pPr>
-        <w:jc w:val="center"/>
+        <w:jc w:val="both"/>
         <w:rPr>
           <w:rFonts w:ascii="Times New Roman" w:hAnsi="Times New Roman" w:cs="Times New Roman"/>
           <w:sz w:val="24"/>
@@ -149,7 +149,7 @@
     </w:p>
     <w:p>
       <w:pPr>
-        <w:jc w:val="center"/>
+        <w:jc w:val="both"/>
         <w:rPr>
           <w:rFonts w:ascii="Times New Roman" w:hAnsi="Times New Roman" w:cs="Times New Roman"/>
           <w:sz w:val="24"/>
@@ -158,6 +158,7 @@
     </w:p>
     <w:p>
       <w:pPr>
+        <w:jc w:val="both"/>
         <w:rPr>
           <w:rFonts w:ascii="Times New Roman" w:hAnsi="Times New Roman" w:cs="Times New Roman"/>
           <w:sz w:val="24"/>
@@ -448,6 +449,7 @@
     </w:p>
     <w:p>
       <w:pPr>
+        <w:jc w:val="both"/>
         <w:rPr>
           <w:rFonts w:ascii="Times New Roman" w:hAnsi="Times New Roman" w:cs="Times New Roman"/>
           <w:sz w:val="24"/>
@@ -456,6 +458,7 @@
     </w:p>
     <w:p>
       <w:pPr>
+        <w:jc w:val="both"/>
         <w:rPr>
           <w:rFonts w:ascii="Times New Roman" w:hAnsi="Times New Roman" w:cs="Times New Roman"/>
           <w:sz w:val="24"/>
@@ -469,6 +472,7 @@
           <w:ilvl w:val="0"/>
           <w:numId w:val="1"/>
         </w:numPr>
+        <w:jc w:val="both"/>
         <w:rPr>
           <w:rFonts w:ascii="Times New Roman" w:hAnsi="Times New Roman" w:cs="Times New Roman"/>
           <w:sz w:val="24"/>
@@ -484,6 +488,7 @@
     </w:p>
     <w:p>
       <w:pPr>
+        <w:jc w:val="both"/>
         <w:rPr>
           <w:rFonts w:ascii="Times New Roman" w:hAnsi="Times New Roman" w:cs="Times New Roman"/>
           <w:sz w:val="24"/>
@@ -875,7 +880,64 @@
           <w:rFonts w:ascii="Times New Roman" w:hAnsi="Times New Roman" w:cs="Times New Roman"/>
           <w:sz w:val="24"/>
         </w:rPr>
-        <w:t xml:space="preserve">th respect to time based on anchoring </w:t>
+        <w:t xml:space="preserve">th respect to time based on anchoring locations and times, </w:t>
+      </w:r>
+      <w:r>
+        <w:rPr>
+          <w:rFonts w:ascii="Times New Roman" w:hAnsi="Times New Roman" w:cs="Times New Roman"/>
+          <w:sz w:val="24"/>
+        </w:rPr>
+        <w:t xml:space="preserve">maximum speeds for travel and stationary activity times </w:t>
+      </w:r>
+      <w:r>
+        <w:rPr>
+          <w:rFonts w:ascii="Times New Roman" w:hAnsi="Times New Roman" w:cs="Times New Roman"/>
+          <w:sz w:val="24"/>
+        </w:rPr>
+        <w:fldChar w:fldCharType="begin" w:fldLock="1"/>
+      </w:r>
+      <w:r>
+        <w:rPr>
+          <w:rFonts w:ascii="Times New Roman" w:hAnsi="Times New Roman" w:cs="Times New Roman"/>
+          <w:sz w:val="24"/>
+        </w:rPr>
+        <w:instrText>ADDIN CSL_CITATION {"citationItems":[{"id":"ITEM-1","itemData":{"author":[{"dropping-particle":"","family":"Hägerstrand","given":"Torsten","non-dropping-particle":"","parse-names":false,"suffix":""}],"id":"ITEM-1","issued":{"date-parts":[["1970"]]},"title":"What about people in regional","type":"article-journal"},"uris":["http://www.mendeley.com/documents/?uuid=bb04ead4-0290-4185-91f2-72c0866398ef"]}],"mendeley":{"formattedCitation":"(Hägerstrand, 1970)","plainTextFormattedCitation":"(Hägerstrand, 1970)","previouslyFormattedCitation":"(Hägerstrand, 1970)"},"properties":{"noteIndex":0},"schema":"https://github.com/citation-style-language/schema/raw/master/csl-citation.json"}</w:instrText>
+      </w:r>
+      <w:r>
+        <w:rPr>
+          <w:rFonts w:ascii="Times New Roman" w:hAnsi="Times New Roman" w:cs="Times New Roman"/>
+          <w:sz w:val="24"/>
+        </w:rPr>
+        <w:fldChar w:fldCharType="separate"/>
+      </w:r>
+      <w:r>
+        <w:rPr>
+          <w:rFonts w:ascii="Times New Roman" w:hAnsi="Times New Roman" w:cs="Times New Roman"/>
+          <w:noProof/>
+          <w:sz w:val="24"/>
+        </w:rPr>
+        <w:t>(Hägerstrand, 1970)</w:t>
+      </w:r>
+      <w:r>
+        <w:rPr>
+          <w:rFonts w:ascii="Times New Roman" w:hAnsi="Times New Roman" w:cs="Times New Roman"/>
+          <w:sz w:val="24"/>
+        </w:rPr>
+        <w:fldChar w:fldCharType="end"/>
+      </w:r>
+      <w:r>
+        <w:rPr>
+          <w:rFonts w:ascii="Times New Roman" w:hAnsi="Times New Roman" w:cs="Times New Roman"/>
+          <w:sz w:val="24"/>
+        </w:rPr>
+        <w:t xml:space="preserve">.  </w:t>
+      </w:r>
+      <w:r>
+        <w:rPr>
+          <w:rFonts w:ascii="Times New Roman" w:hAnsi="Times New Roman" w:cs="Times New Roman"/>
+          <w:sz w:val="24"/>
+        </w:rPr>
+        <w:t xml:space="preserve">New </w:t>
       </w:r>
       <w:r>
         <w:rPr>
@@ -883,64 +945,7 @@
           <w:sz w:val="24"/>
         </w:rPr>
         <w:lastRenderedPageBreak/>
-        <w:t xml:space="preserve">locations and times, </w:t>
-      </w:r>
-      <w:r>
-        <w:rPr>
-          <w:rFonts w:ascii="Times New Roman" w:hAnsi="Times New Roman" w:cs="Times New Roman"/>
-          <w:sz w:val="24"/>
-        </w:rPr>
-        <w:t xml:space="preserve">maximum speeds for travel and stationary activity times </w:t>
-      </w:r>
-      <w:r>
-        <w:rPr>
-          <w:rFonts w:ascii="Times New Roman" w:hAnsi="Times New Roman" w:cs="Times New Roman"/>
-          <w:sz w:val="24"/>
-        </w:rPr>
-        <w:fldChar w:fldCharType="begin" w:fldLock="1"/>
-      </w:r>
-      <w:r>
-        <w:rPr>
-          <w:rFonts w:ascii="Times New Roman" w:hAnsi="Times New Roman" w:cs="Times New Roman"/>
-          <w:sz w:val="24"/>
-        </w:rPr>
-        <w:instrText>ADDIN CSL_CITATION {"citationItems":[{"id":"ITEM-1","itemData":{"author":[{"dropping-particle":"","family":"Hägerstrand","given":"Torsten","non-dropping-particle":"","parse-names":false,"suffix":""}],"id":"ITEM-1","issued":{"date-parts":[["1970"]]},"title":"What about people in regional","type":"article-journal"},"uris":["http://www.mendeley.com/documents/?uuid=bb04ead4-0290-4185-91f2-72c0866398ef"]}],"mendeley":{"formattedCitation":"(Hägerstrand, 1970)","plainTextFormattedCitation":"(Hägerstrand, 1970)","previouslyFormattedCitation":"(Hägerstrand, 1970)"},"properties":{"noteIndex":0},"schema":"https://github.com/citation-style-language/schema/raw/master/csl-citation.json"}</w:instrText>
-      </w:r>
-      <w:r>
-        <w:rPr>
-          <w:rFonts w:ascii="Times New Roman" w:hAnsi="Times New Roman" w:cs="Times New Roman"/>
-          <w:sz w:val="24"/>
-        </w:rPr>
-        <w:fldChar w:fldCharType="separate"/>
-      </w:r>
-      <w:r>
-        <w:rPr>
-          <w:rFonts w:ascii="Times New Roman" w:hAnsi="Times New Roman" w:cs="Times New Roman"/>
-          <w:noProof/>
-          <w:sz w:val="24"/>
-        </w:rPr>
-        <w:t>(Hägerstrand, 1970)</w:t>
-      </w:r>
-      <w:r>
-        <w:rPr>
-          <w:rFonts w:ascii="Times New Roman" w:hAnsi="Times New Roman" w:cs="Times New Roman"/>
-          <w:sz w:val="24"/>
-        </w:rPr>
-        <w:fldChar w:fldCharType="end"/>
-      </w:r>
-      <w:r>
-        <w:rPr>
-          <w:rFonts w:ascii="Times New Roman" w:hAnsi="Times New Roman" w:cs="Times New Roman"/>
-          <w:sz w:val="24"/>
-        </w:rPr>
-        <w:t xml:space="preserve">.  </w:t>
-      </w:r>
-      <w:r>
-        <w:rPr>
-          <w:rFonts w:ascii="Times New Roman" w:hAnsi="Times New Roman" w:cs="Times New Roman"/>
-          <w:sz w:val="24"/>
-        </w:rPr>
-        <w:t xml:space="preserve">New mobility and geospatial data technologies </w:t>
+        <w:t xml:space="preserve">mobility and geospatial data technologies </w:t>
       </w:r>
       <w:r>
         <w:rPr>
@@ -996,6 +1001,7 @@
     <w:p>
       <w:pPr>
         <w:ind w:firstLine="720"/>
+        <w:jc w:val="both"/>
         <w:rPr>
           <w:rFonts w:ascii="Times New Roman" w:hAnsi="Times New Roman" w:cs="Times New Roman"/>
           <w:sz w:val="24"/>
@@ -1398,6 +1404,7 @@
     </w:p>
     <w:p>
       <w:pPr>
+        <w:jc w:val="both"/>
         <w:rPr>
           <w:rFonts w:ascii="Times New Roman" w:hAnsi="Times New Roman" w:cs="Times New Roman"/>
           <w:sz w:val="24"/>
@@ -1835,6 +1842,7 @@
     </w:p>
     <w:p>
       <w:pPr>
+        <w:jc w:val="both"/>
         <w:rPr>
           <w:rFonts w:ascii="Times New Roman" w:hAnsi="Times New Roman" w:cs="Times New Roman"/>
           <w:sz w:val="24"/>
@@ -2183,6 +2191,7 @@
     </w:p>
     <w:p>
       <w:pPr>
+        <w:jc w:val="both"/>
         <w:rPr>
           <w:rFonts w:ascii="Times New Roman" w:hAnsi="Times New Roman" w:cs="Times New Roman"/>
           <w:sz w:val="24"/>
@@ -2585,7 +2594,6 @@
           <w:rFonts w:ascii="Times New Roman" w:hAnsi="Times New Roman" w:cs="Times New Roman"/>
           <w:sz w:val="24"/>
         </w:rPr>
-        <w:lastRenderedPageBreak/>
         <w:t xml:space="preserve">introduce </w:t>
       </w:r>
       <w:r>
@@ -2651,6 +2659,7 @@
           <w:rFonts w:ascii="Times New Roman" w:hAnsi="Times New Roman" w:cs="Times New Roman"/>
           <w:sz w:val="24"/>
         </w:rPr>
+        <w:lastRenderedPageBreak/>
         <w:t xml:space="preserve">vehicle location </w:t>
       </w:r>
       <w:r>
@@ -2873,6 +2882,7 @@
     </w:p>
     <w:p>
       <w:pPr>
+        <w:jc w:val="both"/>
         <w:rPr>
           <w:rFonts w:ascii="Times New Roman" w:hAnsi="Times New Roman" w:cs="Times New Roman"/>
           <w:sz w:val="24"/>
@@ -2886,6 +2896,7 @@
           <w:ilvl w:val="0"/>
           <w:numId w:val="1"/>
         </w:numPr>
+        <w:jc w:val="both"/>
         <w:rPr>
           <w:rFonts w:ascii="Times New Roman" w:hAnsi="Times New Roman" w:cs="Times New Roman"/>
           <w:sz w:val="24"/>
@@ -2901,6 +2912,7 @@
     </w:p>
     <w:p>
       <w:pPr>
+        <w:jc w:val="both"/>
         <w:rPr>
           <w:rFonts w:ascii="Times New Roman" w:hAnsi="Times New Roman" w:cs="Times New Roman"/>
           <w:sz w:val="24"/>
@@ -3096,6 +3108,7 @@
           <w:ilvl w:val="1"/>
           <w:numId w:val="1"/>
         </w:numPr>
+        <w:jc w:val="both"/>
         <w:rPr>
           <w:rFonts w:ascii="Times New Roman" w:hAnsi="Times New Roman" w:cs="Times New Roman"/>
           <w:sz w:val="24"/>
@@ -3139,6 +3152,7 @@
     </w:p>
     <w:p>
       <w:pPr>
+        <w:jc w:val="both"/>
         <w:rPr>
           <w:rFonts w:ascii="Times New Roman" w:hAnsi="Times New Roman" w:cs="Times New Roman"/>
           <w:sz w:val="24"/>
@@ -4024,6 +4038,7 @@
     <w:p>
       <w:pPr>
         <w:ind w:firstLine="720"/>
+        <w:jc w:val="both"/>
         <w:rPr>
           <w:rFonts w:ascii="Times New Roman" w:hAnsi="Times New Roman" w:cs="Times New Roman"/>
           <w:sz w:val="24"/>
@@ -4125,6 +4140,7 @@
     </w:p>
     <w:p>
       <w:pPr>
+        <w:jc w:val="both"/>
         <w:rPr>
           <w:rFonts w:ascii="Times New Roman" w:hAnsi="Times New Roman" w:cs="Times New Roman"/>
           <w:sz w:val="24"/>
@@ -4138,6 +4154,7 @@
           <w:ilvl w:val="1"/>
           <w:numId w:val="1"/>
         </w:numPr>
+        <w:jc w:val="both"/>
         <w:rPr>
           <w:rFonts w:ascii="Times New Roman" w:hAnsi="Times New Roman" w:cs="Times New Roman"/>
           <w:sz w:val="24"/>
@@ -4174,6 +4191,7 @@
     </w:p>
     <w:p>
       <w:pPr>
+        <w:jc w:val="both"/>
         <w:rPr>
           <w:rFonts w:ascii="Times New Roman" w:hAnsi="Times New Roman" w:cs="Times New Roman"/>
           <w:sz w:val="24"/>
@@ -4185,8 +4203,15 @@
           <w:rFonts w:ascii="Times New Roman" w:hAnsi="Times New Roman" w:cs="Times New Roman"/>
           <w:sz w:val="24"/>
         </w:rPr>
+        <w:t xml:space="preserve">As mentioned in the introduction of this paper, O’Sullivan Morrison and Shearer (2000) pioneered the application of STPs in the analysis of public transit accessibility.  However, their analysis </w:t>
+      </w:r>
+      <w:r>
+        <w:rPr>
+          <w:rFonts w:ascii="Times New Roman" w:hAnsi="Times New Roman" w:cs="Times New Roman"/>
+          <w:sz w:val="24"/>
+        </w:rPr>
         <w:lastRenderedPageBreak/>
-        <w:t>As mentioned in the introduction of this paper, O’Sullivan Morrison and Shearer (2000) pioneered the application of STPs in the analysis of public transit accessibility.  However, their analysis assumes trave</w:t>
+        <w:t>assumes trave</w:t>
       </w:r>
       <w:r>
         <w:rPr>
@@ -4236,6 +4261,7 @@
     <w:p>
       <w:pPr>
         <w:ind w:firstLine="720"/>
+        <w:jc w:val="both"/>
         <w:rPr>
           <w:rFonts w:ascii="Times New Roman" w:hAnsi="Times New Roman" w:cs="Times New Roman"/>
           <w:sz w:val="24"/>
@@ -4352,6 +4378,7 @@
     </w:p>
     <w:p>
       <w:pPr>
+        <w:jc w:val="both"/>
         <w:rPr>
           <w:rFonts w:ascii="Times New Roman" w:hAnsi="Times New Roman" w:cs="Times New Roman"/>
           <w:sz w:val="24"/>
@@ -4759,6 +4786,7 @@
     </w:p>
     <w:p>
       <w:pPr>
+        <w:jc w:val="both"/>
         <w:rPr>
           <w:rFonts w:ascii="Times New Roman" w:hAnsi="Times New Roman" w:cs="Times New Roman"/>
           <w:sz w:val="24"/>
@@ -4974,6 +5002,7 @@
     </w:p>
     <w:p>
       <w:pPr>
+        <w:jc w:val="both"/>
         <w:rPr>
           <w:rFonts w:ascii="Times New Roman" w:hAnsi="Times New Roman" w:cs="Times New Roman"/>
           <w:sz w:val="24"/>
@@ -4987,6 +5016,7 @@
           <w:ilvl w:val="1"/>
           <w:numId w:val="1"/>
         </w:numPr>
+        <w:jc w:val="both"/>
         <w:rPr>
           <w:rFonts w:ascii="Times New Roman" w:hAnsi="Times New Roman" w:cs="Times New Roman"/>
           <w:sz w:val="24"/>
@@ -5037,6 +5067,7 @@
     </w:p>
     <w:p>
       <w:pPr>
+        <w:jc w:val="both"/>
         <w:rPr>
           <w:rFonts w:ascii="Times New Roman" w:hAnsi="Times New Roman" w:cs="Times New Roman"/>
           <w:sz w:val="24"/>
@@ -5233,6 +5264,7 @@
     <w:p>
       <w:pPr>
         <w:ind w:firstLine="720"/>
+        <w:jc w:val="both"/>
         <w:rPr>
           <w:rFonts w:ascii="Times New Roman" w:hAnsi="Times New Roman" w:cs="Times New Roman"/>
           <w:sz w:val="24"/>
@@ -5245,155 +5277,162 @@
           <w:iCs/>
           <w:sz w:val="24"/>
         </w:rPr>
+        <w:t>Uncertainty</w:t>
+      </w:r>
+      <w:r>
+        <w:rPr>
+          <w:rFonts w:ascii="Times New Roman" w:hAnsi="Times New Roman" w:cs="Times New Roman"/>
+          <w:sz w:val="24"/>
+        </w:rPr>
+        <w:t xml:space="preserve"> </w:t>
+      </w:r>
+      <w:r>
+        <w:rPr>
+          <w:rFonts w:ascii="Times New Roman" w:hAnsi="Times New Roman" w:cs="Times New Roman"/>
+          <w:sz w:val="24"/>
+        </w:rPr>
+        <w:t>refers to the</w:t>
+      </w:r>
+      <w:r>
+        <w:rPr>
+          <w:rFonts w:ascii="Times New Roman" w:hAnsi="Times New Roman" w:cs="Times New Roman"/>
+          <w:sz w:val="24"/>
+        </w:rPr>
+        <w:t xml:space="preserve"> </w:t>
+      </w:r>
+      <w:r>
+        <w:rPr>
+          <w:rFonts w:ascii="Times New Roman" w:hAnsi="Times New Roman" w:cs="Times New Roman"/>
+          <w:sz w:val="24"/>
+        </w:rPr>
+        <w:t>stochastic</w:t>
+      </w:r>
+      <w:r>
+        <w:rPr>
+          <w:rFonts w:ascii="Times New Roman" w:hAnsi="Times New Roman" w:cs="Times New Roman"/>
+          <w:sz w:val="24"/>
+        </w:rPr>
+        <w:t xml:space="preserve"> </w:t>
+      </w:r>
+      <w:r>
+        <w:rPr>
+          <w:rFonts w:ascii="Times New Roman" w:hAnsi="Times New Roman" w:cs="Times New Roman"/>
+          <w:sz w:val="24"/>
+        </w:rPr>
+        <w:t xml:space="preserve">variation of </w:t>
+      </w:r>
+      <w:r>
+        <w:rPr>
+          <w:rFonts w:ascii="Times New Roman" w:hAnsi="Times New Roman" w:cs="Times New Roman"/>
+          <w:sz w:val="24"/>
+        </w:rPr>
+        <w:t>the accessibility measure</w:t>
+      </w:r>
+      <w:r>
+        <w:rPr>
+          <w:rFonts w:ascii="Times New Roman" w:hAnsi="Times New Roman" w:cs="Times New Roman"/>
+          <w:sz w:val="24"/>
+        </w:rPr>
+        <w:t>,</w:t>
+      </w:r>
+      <w:r>
+        <w:rPr>
+          <w:rFonts w:ascii="Times New Roman" w:hAnsi="Times New Roman" w:cs="Times New Roman"/>
+          <w:sz w:val="24"/>
+        </w:rPr>
+        <w:t xml:space="preserve"> due to </w:t>
+      </w:r>
+      <w:r>
+        <w:rPr>
+          <w:rFonts w:ascii="Times New Roman" w:hAnsi="Times New Roman" w:cs="Times New Roman"/>
+          <w:sz w:val="24"/>
+        </w:rPr>
+        <w:t>on-time performance</w:t>
+      </w:r>
+      <w:r>
+        <w:rPr>
+          <w:rFonts w:ascii="Times New Roman" w:hAnsi="Times New Roman" w:cs="Times New Roman"/>
+          <w:sz w:val="24"/>
+        </w:rPr>
+        <w:t xml:space="preserve"> </w:t>
+      </w:r>
+      <w:r>
+        <w:rPr>
+          <w:rFonts w:ascii="Times New Roman" w:hAnsi="Times New Roman" w:cs="Times New Roman"/>
+          <w:sz w:val="24"/>
+        </w:rPr>
+        <w:t xml:space="preserve">and </w:t>
+      </w:r>
+      <w:r>
+        <w:rPr>
+          <w:rFonts w:ascii="Times New Roman" w:hAnsi="Times New Roman" w:cs="Times New Roman"/>
+          <w:sz w:val="24"/>
+        </w:rPr>
+        <w:t>measuring error</w:t>
+      </w:r>
+      <w:r>
+        <w:rPr>
+          <w:rFonts w:ascii="Times New Roman" w:hAnsi="Times New Roman" w:cs="Times New Roman"/>
+          <w:sz w:val="24"/>
+        </w:rPr>
+        <w:t>.</w:t>
+      </w:r>
+      <w:r>
+        <w:rPr>
+          <w:rFonts w:ascii="Times New Roman" w:hAnsi="Times New Roman" w:cs="Times New Roman"/>
+          <w:sz w:val="24"/>
+        </w:rPr>
+        <w:t xml:space="preserve"> P</w:t>
+      </w:r>
+      <w:r>
+        <w:rPr>
+          <w:rFonts w:ascii="Times New Roman" w:hAnsi="Times New Roman" w:cs="Times New Roman"/>
+          <w:sz w:val="24"/>
+        </w:rPr>
+        <w:t>ublic t</w:t>
+      </w:r>
+      <w:r>
+        <w:rPr>
+          <w:rFonts w:ascii="Times New Roman" w:hAnsi="Times New Roman" w:cs="Times New Roman"/>
+          <w:sz w:val="24"/>
+        </w:rPr>
+        <w:t>ransit systems are constantly changing</w:t>
+      </w:r>
+      <w:r>
+        <w:rPr>
+          <w:rFonts w:ascii="Times New Roman" w:hAnsi="Times New Roman" w:cs="Times New Roman"/>
+          <w:sz w:val="24"/>
+        </w:rPr>
+        <w:t xml:space="preserve"> </w:t>
+      </w:r>
+      <w:r>
+        <w:rPr>
+          <w:rFonts w:ascii="Times New Roman" w:hAnsi="Times New Roman" w:cs="Times New Roman"/>
+          <w:sz w:val="24"/>
+        </w:rPr>
+        <w:t>– i.e.</w:t>
+      </w:r>
+      <w:r>
+        <w:rPr>
+          <w:rFonts w:ascii="Times New Roman" w:hAnsi="Times New Roman" w:cs="Times New Roman"/>
+          <w:sz w:val="24"/>
+        </w:rPr>
+        <w:t>,</w:t>
+      </w:r>
+      <w:r>
+        <w:rPr>
+          <w:rFonts w:ascii="Times New Roman" w:hAnsi="Times New Roman" w:cs="Times New Roman"/>
+          <w:sz w:val="24"/>
+        </w:rPr>
+        <w:t xml:space="preserve"> early or </w:t>
+      </w:r>
+      <w:r>
+        <w:rPr>
+          <w:rFonts w:ascii="Times New Roman" w:hAnsi="Times New Roman" w:cs="Times New Roman"/>
+          <w:sz w:val="24"/>
+        </w:rPr>
         <w:lastRenderedPageBreak/>
-        <w:t>Uncertainty</w:t>
-      </w:r>
-      <w:r>
-        <w:rPr>
-          <w:rFonts w:ascii="Times New Roman" w:hAnsi="Times New Roman" w:cs="Times New Roman"/>
-          <w:sz w:val="24"/>
-        </w:rPr>
-        <w:t xml:space="preserve"> </w:t>
-      </w:r>
-      <w:r>
-        <w:rPr>
-          <w:rFonts w:ascii="Times New Roman" w:hAnsi="Times New Roman" w:cs="Times New Roman"/>
-          <w:sz w:val="24"/>
-        </w:rPr>
-        <w:t>refers to the</w:t>
-      </w:r>
-      <w:r>
-        <w:rPr>
-          <w:rFonts w:ascii="Times New Roman" w:hAnsi="Times New Roman" w:cs="Times New Roman"/>
-          <w:sz w:val="24"/>
-        </w:rPr>
-        <w:t xml:space="preserve"> </w:t>
-      </w:r>
-      <w:r>
-        <w:rPr>
-          <w:rFonts w:ascii="Times New Roman" w:hAnsi="Times New Roman" w:cs="Times New Roman"/>
-          <w:sz w:val="24"/>
-        </w:rPr>
-        <w:t>stochastic</w:t>
-      </w:r>
-      <w:r>
-        <w:rPr>
-          <w:rFonts w:ascii="Times New Roman" w:hAnsi="Times New Roman" w:cs="Times New Roman"/>
-          <w:sz w:val="24"/>
-        </w:rPr>
-        <w:t xml:space="preserve"> </w:t>
-      </w:r>
-      <w:r>
-        <w:rPr>
-          <w:rFonts w:ascii="Times New Roman" w:hAnsi="Times New Roman" w:cs="Times New Roman"/>
-          <w:sz w:val="24"/>
-        </w:rPr>
-        <w:t xml:space="preserve">variation of </w:t>
-      </w:r>
-      <w:r>
-        <w:rPr>
-          <w:rFonts w:ascii="Times New Roman" w:hAnsi="Times New Roman" w:cs="Times New Roman"/>
-          <w:sz w:val="24"/>
-        </w:rPr>
-        <w:t>the accessibility measure</w:t>
-      </w:r>
-      <w:r>
-        <w:rPr>
-          <w:rFonts w:ascii="Times New Roman" w:hAnsi="Times New Roman" w:cs="Times New Roman"/>
-          <w:sz w:val="24"/>
-        </w:rPr>
-        <w:t>,</w:t>
-      </w:r>
-      <w:r>
-        <w:rPr>
-          <w:rFonts w:ascii="Times New Roman" w:hAnsi="Times New Roman" w:cs="Times New Roman"/>
-          <w:sz w:val="24"/>
-        </w:rPr>
-        <w:t xml:space="preserve"> due to </w:t>
-      </w:r>
-      <w:r>
-        <w:rPr>
-          <w:rFonts w:ascii="Times New Roman" w:hAnsi="Times New Roman" w:cs="Times New Roman"/>
-          <w:sz w:val="24"/>
-        </w:rPr>
-        <w:t>on-time performance</w:t>
-      </w:r>
-      <w:r>
-        <w:rPr>
-          <w:rFonts w:ascii="Times New Roman" w:hAnsi="Times New Roman" w:cs="Times New Roman"/>
-          <w:sz w:val="24"/>
-        </w:rPr>
-        <w:t xml:space="preserve"> </w:t>
-      </w:r>
-      <w:r>
-        <w:rPr>
-          <w:rFonts w:ascii="Times New Roman" w:hAnsi="Times New Roman" w:cs="Times New Roman"/>
-          <w:sz w:val="24"/>
-        </w:rPr>
-        <w:t xml:space="preserve">and </w:t>
-      </w:r>
-      <w:r>
-        <w:rPr>
-          <w:rFonts w:ascii="Times New Roman" w:hAnsi="Times New Roman" w:cs="Times New Roman"/>
-          <w:sz w:val="24"/>
-        </w:rPr>
-        <w:t>measuring error</w:t>
-      </w:r>
-      <w:r>
-        <w:rPr>
-          <w:rFonts w:ascii="Times New Roman" w:hAnsi="Times New Roman" w:cs="Times New Roman"/>
-          <w:sz w:val="24"/>
-        </w:rPr>
-        <w:t>.</w:t>
-      </w:r>
-      <w:r>
-        <w:rPr>
-          <w:rFonts w:ascii="Times New Roman" w:hAnsi="Times New Roman" w:cs="Times New Roman"/>
-          <w:sz w:val="24"/>
-        </w:rPr>
-        <w:t xml:space="preserve"> P</w:t>
-      </w:r>
-      <w:r>
-        <w:rPr>
-          <w:rFonts w:ascii="Times New Roman" w:hAnsi="Times New Roman" w:cs="Times New Roman"/>
-          <w:sz w:val="24"/>
-        </w:rPr>
-        <w:t>ublic t</w:t>
-      </w:r>
-      <w:r>
-        <w:rPr>
-          <w:rFonts w:ascii="Times New Roman" w:hAnsi="Times New Roman" w:cs="Times New Roman"/>
-          <w:sz w:val="24"/>
-        </w:rPr>
-        <w:t>ransit systems are constantly changing</w:t>
-      </w:r>
-      <w:r>
-        <w:rPr>
-          <w:rFonts w:ascii="Times New Roman" w:hAnsi="Times New Roman" w:cs="Times New Roman"/>
-          <w:sz w:val="24"/>
-        </w:rPr>
-        <w:t xml:space="preserve"> </w:t>
-      </w:r>
-      <w:r>
-        <w:rPr>
-          <w:rFonts w:ascii="Times New Roman" w:hAnsi="Times New Roman" w:cs="Times New Roman"/>
-          <w:sz w:val="24"/>
-        </w:rPr>
-        <w:t>– i.e.</w:t>
-      </w:r>
-      <w:r>
-        <w:rPr>
-          <w:rFonts w:ascii="Times New Roman" w:hAnsi="Times New Roman" w:cs="Times New Roman"/>
-          <w:sz w:val="24"/>
-        </w:rPr>
-        <w:t>,</w:t>
-      </w:r>
-      <w:r>
-        <w:rPr>
-          <w:rFonts w:ascii="Times New Roman" w:hAnsi="Times New Roman" w:cs="Times New Roman"/>
-          <w:sz w:val="24"/>
-        </w:rPr>
-        <w:t xml:space="preserve"> early or late time because of </w:t>
+        <w:t xml:space="preserve">late time because of </w:t>
       </w:r>
       <w:r>
         <w:rPr>
@@ -5681,6 +5720,7 @@
     <w:p>
       <w:pPr>
         <w:ind w:firstLine="720"/>
+        <w:jc w:val="both"/>
         <w:rPr>
           <w:rFonts w:ascii="Times New Roman" w:hAnsi="Times New Roman" w:cs="Times New Roman"/>
           <w:sz w:val="24"/>
@@ -5936,6 +5976,7 @@
     <w:p>
       <w:pPr>
         <w:ind w:firstLine="720"/>
+        <w:jc w:val="both"/>
         <w:rPr>
           <w:rFonts w:ascii="Times New Roman" w:hAnsi="Times New Roman" w:cs="Times New Roman"/>
           <w:sz w:val="24"/>
@@ -6036,6 +6077,7 @@
     <w:p>
       <w:pPr>
         <w:ind w:firstLine="720"/>
+        <w:jc w:val="both"/>
         <w:rPr>
           <w:rFonts w:ascii="Times New Roman" w:hAnsi="Times New Roman" w:cs="Times New Roman"/>
           <w:sz w:val="24"/>
@@ -6044,6 +6086,7 @@
     </w:p>
     <w:p>
       <w:pPr>
+        <w:jc w:val="both"/>
         <w:rPr>
           <w:rFonts w:ascii="Times New Roman" w:hAnsi="Times New Roman" w:cs="Times New Roman"/>
           <w:sz w:val="24"/>
@@ -6064,6 +6107,7 @@
           <w:ilvl w:val="0"/>
           <w:numId w:val="1"/>
         </w:numPr>
+        <w:jc w:val="both"/>
         <w:rPr>
           <w:rFonts w:ascii="Times New Roman" w:hAnsi="Times New Roman" w:cs="Times New Roman"/>
           <w:sz w:val="24"/>
@@ -6086,6 +6130,7 @@
     </w:p>
     <w:p>
       <w:pPr>
+        <w:jc w:val="both"/>
         <w:rPr>
           <w:rFonts w:ascii="Times New Roman" w:hAnsi="Times New Roman" w:cs="Times New Roman"/>
           <w:sz w:val="24"/>
@@ -6162,6 +6207,7 @@
           <w:ilvl w:val="1"/>
           <w:numId w:val="1"/>
         </w:numPr>
+        <w:jc w:val="both"/>
         <w:rPr>
           <w:rFonts w:ascii="Times New Roman" w:hAnsi="Times New Roman" w:cs="Times New Roman"/>
           <w:sz w:val="24"/>
@@ -6205,6 +6251,7 @@
     </w:p>
     <w:p>
       <w:pPr>
+        <w:jc w:val="both"/>
         <w:rPr>
           <w:rFonts w:ascii="Times New Roman" w:hAnsi="Times New Roman" w:cs="Times New Roman"/>
           <w:sz w:val="24"/>
@@ -6511,15 +6558,7 @@
           <w:rFonts w:ascii="Times New Roman" w:hAnsi="Times New Roman" w:cs="Times New Roman"/>
           <w:sz w:val="24"/>
         </w:rPr>
-        <w:t xml:space="preserve"> </w:t>
-      </w:r>
-      <w:r>
-        <w:rPr>
-          <w:rFonts w:ascii="Times New Roman" w:hAnsi="Times New Roman" w:cs="Times New Roman"/>
-          <w:sz w:val="24"/>
-        </w:rPr>
-        <w:lastRenderedPageBreak/>
-        <w:t xml:space="preserve">two </w:t>
+        <w:t xml:space="preserve"> two </w:t>
       </w:r>
       <w:r>
         <w:rPr>
@@ -6655,6 +6694,7 @@
           <w:rFonts w:ascii="Times New Roman" w:hAnsi="Times New Roman" w:cs="Times New Roman"/>
           <w:sz w:val="24"/>
         </w:rPr>
+        <w:lastRenderedPageBreak/>
         <w:t xml:space="preserve">GTFS real-time data at regular </w:t>
       </w:r>
       <w:r>
@@ -6844,6 +6884,7 @@
     <w:p>
       <w:pPr>
         <w:ind w:firstLine="720"/>
+        <w:jc w:val="both"/>
         <w:rPr>
           <w:rFonts w:ascii="Times New Roman" w:hAnsi="Times New Roman" w:cs="Times New Roman"/>
           <w:sz w:val="24"/>
@@ -7350,6 +7391,7 @@
     <w:p>
       <w:pPr>
         <w:ind w:firstLine="720"/>
+        <w:jc w:val="both"/>
         <w:rPr>
           <w:rFonts w:ascii="Times New Roman" w:hAnsi="Times New Roman" w:cs="Times New Roman"/>
           <w:sz w:val="24"/>
@@ -7363,6 +7405,7 @@
           <w:ilvl w:val="1"/>
           <w:numId w:val="1"/>
         </w:numPr>
+        <w:jc w:val="both"/>
         <w:rPr>
           <w:rFonts w:ascii="Times New Roman" w:hAnsi="Times New Roman" w:cs="Times New Roman"/>
           <w:sz w:val="24"/>
@@ -7378,6 +7421,7 @@
     </w:p>
     <w:p>
       <w:pPr>
+        <w:jc w:val="both"/>
         <w:rPr>
           <w:rFonts w:ascii="Times New Roman" w:hAnsi="Times New Roman" w:cs="Times New Roman"/>
           <w:sz w:val="24"/>
@@ -7648,6 +7692,7 @@
     <w:p>
       <w:pPr>
         <w:ind w:firstLine="720"/>
+        <w:jc w:val="both"/>
         <w:rPr>
           <w:rFonts w:ascii="Times New Roman" w:hAnsi="Times New Roman" w:cs="Times New Roman"/>
           <w:sz w:val="24"/>
@@ -8064,6 +8109,7 @@
     </w:p>
     <w:p>
       <w:pPr>
+        <w:jc w:val="both"/>
         <w:rPr>
           <w:rFonts w:ascii="Times New Roman" w:hAnsi="Times New Roman" w:cs="Times New Roman"/>
           <w:sz w:val="24"/>
@@ -8378,89 +8424,97 @@
     <w:p>
       <w:pPr>
         <w:ind w:firstLine="720"/>
-        <w:rPr>
-          <w:rFonts w:ascii="Times New Roman" w:hAnsi="Times New Roman" w:cs="Times New Roman"/>
-          <w:sz w:val="24"/>
-        </w:rPr>
-      </w:pPr>
+        <w:jc w:val="both"/>
+        <w:rPr>
+          <w:rFonts w:ascii="Times New Roman" w:hAnsi="Times New Roman" w:cs="Times New Roman"/>
+          <w:sz w:val="24"/>
+        </w:rPr>
+      </w:pPr>
+      <w:r>
+        <w:rPr>
+          <w:rFonts w:ascii="Times New Roman" w:hAnsi="Times New Roman" w:cs="Times New Roman"/>
+          <w:sz w:val="24"/>
+        </w:rPr>
+        <w:t xml:space="preserve">We </w:t>
+      </w:r>
+      <w:r>
+        <w:rPr>
+          <w:rFonts w:ascii="Times New Roman" w:hAnsi="Times New Roman" w:cs="Times New Roman"/>
+          <w:sz w:val="24"/>
+        </w:rPr>
+        <w:t xml:space="preserve">use a Dijkstra algorithm with dynamic costs to solve the </w:t>
+      </w:r>
+      <w:r>
+        <w:rPr>
+          <w:rFonts w:ascii="Times New Roman" w:hAnsi="Times New Roman" w:cs="Times New Roman"/>
+          <w:sz w:val="24"/>
+        </w:rPr>
+        <w:t xml:space="preserve">time-dependent </w:t>
+      </w:r>
+      <w:r>
+        <w:rPr>
+          <w:rFonts w:ascii="Times New Roman" w:hAnsi="Times New Roman" w:cs="Times New Roman"/>
+          <w:sz w:val="24"/>
+        </w:rPr>
+        <w:t xml:space="preserve">routing </w:t>
+      </w:r>
+      <w:r>
+        <w:rPr>
+          <w:rFonts w:ascii="Times New Roman" w:hAnsi="Times New Roman" w:cs="Times New Roman"/>
+          <w:sz w:val="24"/>
+        </w:rPr>
+        <w:t xml:space="preserve">problem. Dijkstra algorithm is a classic and efficient algorithm to solve the shortest path routing problem </w:t>
+      </w:r>
+      <w:r>
+        <w:rPr>
+          <w:rFonts w:ascii="Times New Roman" w:hAnsi="Times New Roman" w:cs="Times New Roman"/>
+          <w:sz w:val="24"/>
+        </w:rPr>
+        <w:fldChar w:fldCharType="begin" w:fldLock="1"/>
+      </w:r>
+      <w:r>
+        <w:rPr>
+          <w:rFonts w:ascii="Times New Roman" w:hAnsi="Times New Roman" w:cs="Times New Roman"/>
+          <w:sz w:val="24"/>
+        </w:rPr>
+        <w:instrText>ADDIN CSL_CITATION {"citationItems":[{"id":"ITEM-1","itemData":{"ISSN":"0030-364X","author":[{"dropping-particle":"","family":"Golden","given":"Bruce","non-dropping-particle":"","parse-names":false,"suffix":""}],"container-title":"Operations Research","id":"ITEM-1","issue":"6","issued":{"date-parts":[["1976"]]},"page":"1164-1168","publisher":"INFORMS","title":"Shortest-path algorithms: A comparison","type":"article-journal","volume":"24"},"uris":["http://www.mendeley.com/documents/?uuid=ff0680d5-3548-41f4-aefd-2481cd65ca93"]}],"mendeley":{"formattedCitation":"(Golden, 1976)","plainTextFormattedCitation":"(Golden, 1976)","previouslyFormattedCitation":"(Golden, 1976)"},"properties":{"noteIndex":0},"schema":"https://github.com/citation-style-language/schema/raw/master/csl-citation.json"}</w:instrText>
+      </w:r>
+      <w:r>
+        <w:rPr>
+          <w:rFonts w:ascii="Times New Roman" w:hAnsi="Times New Roman" w:cs="Times New Roman"/>
+          <w:sz w:val="24"/>
+        </w:rPr>
+        <w:fldChar w:fldCharType="separate"/>
+      </w:r>
+      <w:r>
+        <w:rPr>
+          <w:rFonts w:ascii="Times New Roman" w:hAnsi="Times New Roman" w:cs="Times New Roman"/>
+          <w:noProof/>
+          <w:sz w:val="24"/>
+        </w:rPr>
+        <w:t>(Golden, 1976)</w:t>
+      </w:r>
+      <w:r>
+        <w:rPr>
+          <w:rFonts w:ascii="Times New Roman" w:hAnsi="Times New Roman" w:cs="Times New Roman"/>
+          <w:sz w:val="24"/>
+        </w:rPr>
+        <w:fldChar w:fldCharType="end"/>
+      </w:r>
+      <w:r>
+        <w:rPr>
+          <w:rFonts w:ascii="Times New Roman" w:hAnsi="Times New Roman" w:cs="Times New Roman"/>
+          <w:sz w:val="24"/>
+        </w:rPr>
+        <w:t xml:space="preserve">. It uses a greedy strategy to find the shortest path from the origin node to </w:t>
+      </w:r>
       <w:r>
         <w:rPr>
           <w:rFonts w:ascii="Times New Roman" w:hAnsi="Times New Roman" w:cs="Times New Roman"/>
           <w:sz w:val="24"/>
         </w:rPr>
         <w:lastRenderedPageBreak/>
-        <w:t xml:space="preserve">We </w:t>
-      </w:r>
-      <w:r>
-        <w:rPr>
-          <w:rFonts w:ascii="Times New Roman" w:hAnsi="Times New Roman" w:cs="Times New Roman"/>
-          <w:sz w:val="24"/>
-        </w:rPr>
-        <w:t xml:space="preserve">use a Dijkstra algorithm with dynamic costs to solve the </w:t>
-      </w:r>
-      <w:r>
-        <w:rPr>
-          <w:rFonts w:ascii="Times New Roman" w:hAnsi="Times New Roman" w:cs="Times New Roman"/>
-          <w:sz w:val="24"/>
-        </w:rPr>
-        <w:t xml:space="preserve">time-dependent </w:t>
-      </w:r>
-      <w:r>
-        <w:rPr>
-          <w:rFonts w:ascii="Times New Roman" w:hAnsi="Times New Roman" w:cs="Times New Roman"/>
-          <w:sz w:val="24"/>
-        </w:rPr>
-        <w:t xml:space="preserve">routing </w:t>
-      </w:r>
-      <w:r>
-        <w:rPr>
-          <w:rFonts w:ascii="Times New Roman" w:hAnsi="Times New Roman" w:cs="Times New Roman"/>
-          <w:sz w:val="24"/>
-        </w:rPr>
-        <w:t xml:space="preserve">problem. Dijkstra algorithm is a classic and efficient algorithm to solve the shortest path routing problem </w:t>
-      </w:r>
-      <w:r>
-        <w:rPr>
-          <w:rFonts w:ascii="Times New Roman" w:hAnsi="Times New Roman" w:cs="Times New Roman"/>
-          <w:sz w:val="24"/>
-        </w:rPr>
-        <w:fldChar w:fldCharType="begin" w:fldLock="1"/>
-      </w:r>
-      <w:r>
-        <w:rPr>
-          <w:rFonts w:ascii="Times New Roman" w:hAnsi="Times New Roman" w:cs="Times New Roman"/>
-          <w:sz w:val="24"/>
-        </w:rPr>
-        <w:instrText>ADDIN CSL_CITATION {"citationItems":[{"id":"ITEM-1","itemData":{"ISSN":"0030-364X","author":[{"dropping-particle":"","family":"Golden","given":"Bruce","non-dropping-particle":"","parse-names":false,"suffix":""}],"container-title":"Operations Research","id":"ITEM-1","issue":"6","issued":{"date-parts":[["1976"]]},"page":"1164-1168","publisher":"INFORMS","title":"Shortest-path algorithms: A comparison","type":"article-journal","volume":"24"},"uris":["http://www.mendeley.com/documents/?uuid=ff0680d5-3548-41f4-aefd-2481cd65ca93"]}],"mendeley":{"formattedCitation":"(Golden, 1976)","plainTextFormattedCitation":"(Golden, 1976)","previouslyFormattedCitation":"(Golden, 1976)"},"properties":{"noteIndex":0},"schema":"https://github.com/citation-style-language/schema/raw/master/csl-citation.json"}</w:instrText>
-      </w:r>
-      <w:r>
-        <w:rPr>
-          <w:rFonts w:ascii="Times New Roman" w:hAnsi="Times New Roman" w:cs="Times New Roman"/>
-          <w:sz w:val="24"/>
-        </w:rPr>
-        <w:fldChar w:fldCharType="separate"/>
-      </w:r>
-      <w:r>
-        <w:rPr>
-          <w:rFonts w:ascii="Times New Roman" w:hAnsi="Times New Roman" w:cs="Times New Roman"/>
-          <w:noProof/>
-          <w:sz w:val="24"/>
-        </w:rPr>
-        <w:t>(Golden, 1976)</w:t>
-      </w:r>
-      <w:r>
-        <w:rPr>
-          <w:rFonts w:ascii="Times New Roman" w:hAnsi="Times New Roman" w:cs="Times New Roman"/>
-          <w:sz w:val="24"/>
-        </w:rPr>
-        <w:fldChar w:fldCharType="end"/>
-      </w:r>
-      <w:r>
-        <w:rPr>
-          <w:rFonts w:ascii="Times New Roman" w:hAnsi="Times New Roman" w:cs="Times New Roman"/>
-          <w:sz w:val="24"/>
-        </w:rPr>
-        <w:t xml:space="preserve">. It uses a greedy strategy to find the shortest path from the origin node to every other nodes </w:t>
+        <w:t xml:space="preserve">every other nodes </w:t>
       </w:r>
       <w:r>
         <w:rPr>
@@ -9148,6 +9202,7 @@
     <w:p>
       <w:pPr>
         <w:ind w:firstLine="720"/>
+        <w:jc w:val="both"/>
         <w:rPr>
           <w:rFonts w:ascii="Times New Roman" w:hAnsi="Times New Roman" w:cs="Times New Roman"/>
           <w:sz w:val="24"/>
@@ -9161,6 +9216,7 @@
           <w:ilvl w:val="1"/>
           <w:numId w:val="1"/>
         </w:numPr>
+        <w:jc w:val="both"/>
         <w:rPr>
           <w:rFonts w:ascii="Times New Roman" w:hAnsi="Times New Roman" w:cs="Times New Roman"/>
           <w:sz w:val="24"/>
@@ -9218,6 +9274,7 @@
     </w:p>
     <w:p>
       <w:pPr>
+        <w:jc w:val="both"/>
         <w:rPr>
           <w:rFonts w:ascii="Times New Roman" w:hAnsi="Times New Roman" w:cs="Times New Roman"/>
           <w:sz w:val="24"/>
@@ -9492,6 +9549,7 @@
           </w:tcPr>
           <w:p>
             <w:pPr>
+              <w:jc w:val="both"/>
               <w:rPr>
                 <w:rFonts w:ascii="Times New Roman" w:hAnsi="Times New Roman" w:cs="Times New Roman"/>
                 <w:sz w:val="24"/>
@@ -9506,7 +9564,7 @@
           </w:tcPr>
           <w:p>
             <w:pPr>
-              <w:jc w:val="center"/>
+              <w:jc w:val="both"/>
               <w:rPr>
                 <w:rFonts w:ascii="Times New Roman" w:hAnsi="Times New Roman" w:cs="Times New Roman"/>
                 <w:sz w:val="24"/>
@@ -9705,7 +9763,7 @@
           <w:p>
             <w:pPr>
               <w:spacing w:after="160" w:line="259" w:lineRule="auto"/>
-              <w:jc w:val="center"/>
+              <w:jc w:val="both"/>
               <w:rPr>
                 <w:rFonts w:ascii="Times New Roman" w:hAnsi="Times New Roman" w:cs="Times New Roman"/>
                 <w:sz w:val="24"/>
@@ -9766,6 +9824,7 @@
     </w:tbl>
     <w:p>
       <w:pPr>
+        <w:jc w:val="both"/>
         <w:rPr>
           <w:rFonts w:ascii="Times New Roman" w:hAnsi="Times New Roman" w:cs="Times New Roman"/>
           <w:sz w:val="24"/>
@@ -9940,6 +9999,7 @@
           </w:tcPr>
           <w:p>
             <w:pPr>
+              <w:jc w:val="both"/>
               <w:rPr>
                 <w:rFonts w:ascii="Times New Roman" w:hAnsi="Times New Roman" w:cs="Times New Roman"/>
                 <w:sz w:val="24"/>
@@ -9954,6 +10014,7 @@
           </w:tcPr>
           <w:p>
             <w:pPr>
+              <w:jc w:val="both"/>
               <w:rPr>
                 <w:rFonts w:ascii="Times New Roman" w:hAnsi="Times New Roman" w:cs="Times New Roman"/>
                 <w:sz w:val="24"/>
@@ -10082,7 +10143,7 @@
           <w:p>
             <w:pPr>
               <w:spacing w:after="160" w:line="259" w:lineRule="auto"/>
-              <w:jc w:val="center"/>
+              <w:jc w:val="both"/>
               <w:rPr>
                 <w:rFonts w:ascii="Times New Roman" w:hAnsi="Times New Roman" w:cs="Times New Roman"/>
                 <w:sz w:val="24"/>
@@ -10144,6 +10205,7 @@
     </w:tbl>
     <w:p>
       <w:pPr>
+        <w:jc w:val="both"/>
         <w:rPr>
           <w:rFonts w:ascii="Times New Roman" w:hAnsi="Times New Roman" w:cs="Times New Roman"/>
           <w:sz w:val="24"/>
@@ -10215,23 +10277,7 @@
           <w:rFonts w:ascii="Times New Roman" w:hAnsi="Times New Roman" w:cs="Times New Roman"/>
           <w:sz w:val="24"/>
         </w:rPr>
-        <w:t xml:space="preserve">represents the number of accessible </w:t>
-      </w:r>
-      <w:proofErr w:type="gramStart"/>
-      <w:r>
-        <w:rPr>
-          <w:rFonts w:ascii="Times New Roman" w:hAnsi="Times New Roman" w:cs="Times New Roman"/>
-          <w:sz w:val="24"/>
-        </w:rPr>
-        <w:t>bus</w:t>
-      </w:r>
-      <w:proofErr w:type="gramEnd"/>
-      <w:r>
-        <w:rPr>
-          <w:rFonts w:ascii="Times New Roman" w:hAnsi="Times New Roman" w:cs="Times New Roman"/>
-          <w:sz w:val="24"/>
-        </w:rPr>
-        <w:t xml:space="preserve"> stops from stop </w:t>
+        <w:t xml:space="preserve">represents the number of accessible bus stops from stop </w:t>
       </w:r>
       <m:oMath>
         <m:r>
@@ -10343,6 +10389,7 @@
           </w:tcPr>
           <w:p>
             <w:pPr>
+              <w:jc w:val="both"/>
               <w:rPr>
                 <w:rFonts w:ascii="Times New Roman" w:hAnsi="Times New Roman" w:cs="Times New Roman"/>
                 <w:sz w:val="24"/>
@@ -10357,6 +10404,7 @@
           </w:tcPr>
           <w:p>
             <w:pPr>
+              <w:jc w:val="both"/>
               <w:rPr>
                 <w:rFonts w:ascii="Times New Roman" w:hAnsi="Times New Roman" w:cs="Times New Roman"/>
                 <w:sz w:val="24"/>
@@ -10494,7 +10542,7 @@
           <w:p>
             <w:pPr>
               <w:spacing w:after="160" w:line="259" w:lineRule="auto"/>
-              <w:jc w:val="center"/>
+              <w:jc w:val="both"/>
               <w:rPr>
                 <w:rFonts w:ascii="Times New Roman" w:hAnsi="Times New Roman" w:cs="Times New Roman"/>
                 <w:sz w:val="24"/>
@@ -10556,6 +10604,7 @@
     </w:tbl>
     <w:p>
       <w:pPr>
+        <w:jc w:val="both"/>
         <w:rPr>
           <w:rFonts w:ascii="Times New Roman" w:hAnsi="Times New Roman" w:cs="Times New Roman"/>
           <w:sz w:val="24"/>
@@ -10697,6 +10746,7 @@
     </w:p>
     <w:p>
       <w:pPr>
+        <w:jc w:val="both"/>
         <w:rPr>
           <w:rFonts w:ascii="Times New Roman" w:hAnsi="Times New Roman" w:cs="Times New Roman"/>
           <w:sz w:val="24"/>
@@ -10749,23 +10799,7 @@
           <w:rFonts w:ascii="Times New Roman" w:hAnsi="Times New Roman" w:cs="Times New Roman"/>
           <w:sz w:val="24"/>
         </w:rPr>
-        <w:t xml:space="preserve">bus </w:t>
-      </w:r>
-      <w:proofErr w:type="gramStart"/>
-      <w:r>
-        <w:rPr>
-          <w:rFonts w:ascii="Times New Roman" w:hAnsi="Times New Roman" w:cs="Times New Roman"/>
-          <w:sz w:val="24"/>
-        </w:rPr>
-        <w:t>stop-based</w:t>
-      </w:r>
-      <w:proofErr w:type="gramEnd"/>
-      <w:r>
-        <w:rPr>
-          <w:rFonts w:ascii="Times New Roman" w:hAnsi="Times New Roman" w:cs="Times New Roman"/>
-          <w:sz w:val="24"/>
-        </w:rPr>
-        <w:t xml:space="preserve"> implicit STP</w:t>
+        <w:t>bus stop-based implicit STP</w:t>
       </w:r>
       <w:r>
         <w:rPr>
@@ -10833,6 +10867,7 @@
     </w:p>
     <w:p>
       <w:pPr>
+        <w:jc w:val="both"/>
         <w:rPr>
           <w:rFonts w:ascii="Times New Roman" w:hAnsi="Times New Roman" w:cs="Times New Roman"/>
           <w:sz w:val="24"/>
@@ -10841,6 +10876,7 @@
     </w:p>
     <w:p>
       <w:pPr>
+        <w:jc w:val="both"/>
         <w:rPr>
           <w:rFonts w:ascii="Times New Roman" w:hAnsi="Times New Roman" w:cs="Times New Roman"/>
           <w:sz w:val="24"/>
@@ -10853,6 +10889,7 @@
           <w:bCs/>
           <w:sz w:val="24"/>
         </w:rPr>
+        <w:lastRenderedPageBreak/>
         <w:t>Scheduled STP.</w:t>
       </w:r>
       <w:r>
@@ -11005,6 +11042,7 @@
     </w:p>
     <w:p>
       <w:pPr>
+        <w:jc w:val="both"/>
         <w:rPr>
           <w:rFonts w:ascii="Times New Roman" w:hAnsi="Times New Roman" w:cs="Times New Roman"/>
           <w:sz w:val="24"/>
@@ -11615,7 +11653,183 @@
     </w:p>
     <w:p>
       <w:pPr>
+        <w:keepNext/>
+        <w:jc w:val="both"/>
+      </w:pPr>
+      <w:r>
+        <w:rPr>
+          <w:noProof/>
+        </w:rPr>
+        <w:lastRenderedPageBreak/>
+        <w:drawing>
+          <wp:inline distT="0" distB="0" distL="0" distR="0" wp14:anchorId="623B420D" wp14:editId="54957BC2">
+            <wp:extent cx="5939790" cy="5398770"/>
+            <wp:effectExtent l="0" t="0" r="3810" b="0"/>
+            <wp:docPr id="3" name="Picture 3"/>
+            <wp:cNvGraphicFramePr>
+              <a:graphicFrameLocks xmlns:a="http://schemas.openxmlformats.org/drawingml/2006/main" noChangeAspect="1"/>
+            </wp:cNvGraphicFramePr>
+            <a:graphic xmlns:a="http://schemas.openxmlformats.org/drawingml/2006/main">
+              <a:graphicData uri="http://schemas.openxmlformats.org/drawingml/2006/picture">
+                <pic:pic xmlns:pic="http://schemas.openxmlformats.org/drawingml/2006/picture">
+                  <pic:nvPicPr>
+                    <pic:cNvPr id="0" name="Picture 2"/>
+                    <pic:cNvPicPr>
+                      <a:picLocks noChangeAspect="1" noChangeArrowheads="1"/>
+                    </pic:cNvPicPr>
+                  </pic:nvPicPr>
+                  <pic:blipFill>
+                    <a:blip r:embed="rId15">
+                      <a:extLst>
+                        <a:ext uri="{28A0092B-C50C-407E-A947-70E740481C1C}">
+                          <a14:useLocalDpi xmlns:a14="http://schemas.microsoft.com/office/drawing/2010/main" val="0"/>
+                        </a:ext>
+                      </a:extLst>
+                    </a:blip>
+                    <a:srcRect/>
+                    <a:stretch>
+                      <a:fillRect/>
+                    </a:stretch>
+                  </pic:blipFill>
+                  <pic:spPr bwMode="auto">
+                    <a:xfrm>
+                      <a:off x="0" y="0"/>
+                      <a:ext cx="5939790" cy="5398770"/>
+                    </a:xfrm>
+                    <a:prstGeom prst="rect">
+                      <a:avLst/>
+                    </a:prstGeom>
+                    <a:noFill/>
+                    <a:ln>
+                      <a:noFill/>
+                    </a:ln>
+                  </pic:spPr>
+                </pic:pic>
+              </a:graphicData>
+            </a:graphic>
+          </wp:inline>
+        </w:drawing>
+      </w:r>
+    </w:p>
+    <w:p>
+      <w:pPr>
+        <w:jc w:val="both"/>
+        <w:rPr>
+          <w:rFonts w:ascii="Times New Roman" w:hAnsi="Times New Roman" w:cs="Times New Roman"/>
+          <w:sz w:val="24"/>
+        </w:rPr>
+      </w:pPr>
+      <w:r>
+        <w:rPr>
+          <w:rFonts w:ascii="Times New Roman" w:hAnsi="Times New Roman" w:cs="Times New Roman"/>
+          <w:sz w:val="24"/>
+        </w:rPr>
+        <w:t xml:space="preserve">Figure </w:t>
+      </w:r>
+      <w:r>
+        <w:rPr>
+          <w:rFonts w:ascii="Times New Roman" w:hAnsi="Times New Roman" w:cs="Times New Roman"/>
+          <w:sz w:val="24"/>
+        </w:rPr>
+        <w:fldChar w:fldCharType="begin"/>
+      </w:r>
+      <w:r>
+        <w:rPr>
+          <w:rFonts w:ascii="Times New Roman" w:hAnsi="Times New Roman" w:cs="Times New Roman"/>
+          <w:sz w:val="24"/>
+        </w:rPr>
+        <w:instrText xml:space="preserve"> SEQ Figure \* ARABIC </w:instrText>
+      </w:r>
+      <w:r>
+        <w:rPr>
+          <w:rFonts w:ascii="Times New Roman" w:hAnsi="Times New Roman" w:cs="Times New Roman"/>
+          <w:sz w:val="24"/>
+        </w:rPr>
+        <w:fldChar w:fldCharType="separate"/>
+      </w:r>
+      <w:r>
+        <w:rPr>
+          <w:rFonts w:ascii="Times New Roman" w:hAnsi="Times New Roman" w:cs="Times New Roman"/>
+          <w:noProof/>
+          <w:sz w:val="24"/>
+        </w:rPr>
+        <w:t>1</w:t>
+      </w:r>
+      <w:r>
+        <w:rPr>
+          <w:rFonts w:ascii="Times New Roman" w:hAnsi="Times New Roman" w:cs="Times New Roman"/>
+          <w:sz w:val="24"/>
+        </w:rPr>
+        <w:fldChar w:fldCharType="end"/>
+      </w:r>
+      <w:r>
+        <w:rPr>
+          <w:rFonts w:ascii="Times New Roman" w:hAnsi="Times New Roman" w:cs="Times New Roman"/>
+          <w:sz w:val="24"/>
+        </w:rPr>
+        <w:t xml:space="preserve">: An example of </w:t>
+      </w:r>
+      <w:r>
+        <w:rPr>
+          <w:rFonts w:ascii="Times New Roman" w:hAnsi="Times New Roman" w:cs="Times New Roman"/>
+          <w:sz w:val="24"/>
+        </w:rPr>
+        <w:t>overestimation in</w:t>
+      </w:r>
+      <w:r>
+        <w:rPr>
+          <w:rFonts w:ascii="Times New Roman" w:hAnsi="Times New Roman" w:cs="Times New Roman"/>
+          <w:sz w:val="24"/>
+        </w:rPr>
+        <w:t xml:space="preserve"> retrospective </w:t>
+      </w:r>
+      <w:r>
+        <w:rPr>
+          <w:rFonts w:ascii="Times New Roman" w:hAnsi="Times New Roman" w:cs="Times New Roman"/>
+          <w:sz w:val="24"/>
+        </w:rPr>
+        <w:t>route (red</w:t>
+      </w:r>
+      <w:r>
+        <w:rPr>
+          <w:rFonts w:ascii="Times New Roman" w:hAnsi="Times New Roman" w:cs="Times New Roman"/>
+          <w:sz w:val="24"/>
+        </w:rPr>
+        <w:t>, with 2 legs</w:t>
+      </w:r>
+      <w:r>
+        <w:rPr>
+          <w:rFonts w:ascii="Times New Roman" w:hAnsi="Times New Roman" w:cs="Times New Roman"/>
+          <w:sz w:val="24"/>
+        </w:rPr>
+        <w:t>) compared to scheduled route (blue</w:t>
+      </w:r>
+      <w:r>
+        <w:rPr>
+          <w:rFonts w:ascii="Times New Roman" w:hAnsi="Times New Roman" w:cs="Times New Roman"/>
+          <w:sz w:val="24"/>
+        </w:rPr>
+        <w:t>, with 3 legs</w:t>
+      </w:r>
+      <w:r>
+        <w:rPr>
+          <w:rFonts w:ascii="Times New Roman" w:hAnsi="Times New Roman" w:cs="Times New Roman"/>
+          <w:sz w:val="24"/>
+        </w:rPr>
+        <w:t xml:space="preserve">). </w:t>
+      </w:r>
+      <w:r>
+        <w:rPr>
+          <w:rFonts w:ascii="Times New Roman" w:hAnsi="Times New Roman" w:cs="Times New Roman"/>
+          <w:sz w:val="24"/>
+        </w:rPr>
+        <w:t>The delayed leg 1 makes the transfer between the leg 1 and alternative leg 2 becomes feasible, which is not possible in the scheduled timetable.</w:t>
+      </w:r>
+    </w:p>
+    <w:p>
+      <w:pPr>
         <w:ind w:firstLine="720"/>
+        <w:jc w:val="both"/>
         <w:rPr>
           <w:rFonts w:ascii="Times New Roman" w:hAnsi="Times New Roman" w:cs="Times New Roman"/>
           <w:sz w:val="24"/>
@@ -11965,6 +12179,7 @@
     <w:p>
       <w:pPr>
         <w:ind w:firstLine="720"/>
+        <w:jc w:val="both"/>
         <w:rPr>
           <w:rFonts w:ascii="Times New Roman" w:hAnsi="Times New Roman" w:cs="Times New Roman"/>
           <w:sz w:val="24"/>
@@ -11973,6 +12188,7 @@
     </w:p>
     <w:p>
       <w:pPr>
+        <w:jc w:val="both"/>
         <w:rPr>
           <w:rFonts w:ascii="Times New Roman" w:hAnsi="Times New Roman" w:cs="Times New Roman"/>
           <w:sz w:val="24"/>
@@ -11985,6 +12201,7 @@
           <w:bCs/>
           <w:sz w:val="24"/>
         </w:rPr>
+        <w:lastRenderedPageBreak/>
         <w:t>Realistic</w:t>
       </w:r>
       <w:r>
@@ -12295,6 +12512,7 @@
     </w:p>
     <w:p>
       <w:pPr>
+        <w:jc w:val="both"/>
         <w:rPr>
           <w:rFonts w:ascii="Times New Roman" w:hAnsi="Times New Roman" w:cs="Times New Roman"/>
           <w:sz w:val="24"/>
@@ -12354,15 +12572,7 @@
           <w:rFonts w:ascii="Times New Roman" w:hAnsi="Times New Roman" w:cs="Times New Roman"/>
           <w:sz w:val="24"/>
         </w:rPr>
-        <w:t xml:space="preserve"> to reduce waiting time to as close to zero as possible, or </w:t>
-      </w:r>
-      <w:r>
-        <w:rPr>
-          <w:rFonts w:ascii="Times New Roman" w:hAnsi="Times New Roman" w:cs="Times New Roman"/>
-          <w:sz w:val="24"/>
-        </w:rPr>
-        <w:lastRenderedPageBreak/>
-        <w:t>take a</w:t>
+        <w:t xml:space="preserve"> to reduce waiting time to as close to zero as possible, or take a</w:t>
       </w:r>
       <w:r>
         <w:rPr>
@@ -12454,15 +12664,7 @@
           <w:rFonts w:ascii="Times New Roman" w:hAnsi="Times New Roman" w:cs="Times New Roman"/>
           <w:sz w:val="24"/>
         </w:rPr>
-        <w:t xml:space="preserve">trips based on the </w:t>
-      </w:r>
-      <w:proofErr w:type="gramStart"/>
-      <w:r>
-        <w:rPr>
-          <w:rFonts w:ascii="Times New Roman" w:hAnsi="Times New Roman" w:cs="Times New Roman"/>
-          <w:sz w:val="24"/>
-        </w:rPr>
-        <w:t>schedule</w:t>
+        <w:t>trips based on the schedule</w:t>
       </w:r>
       <w:r>
         <w:rPr>
@@ -12483,15 +12685,7 @@
           <w:rFonts w:ascii="Times New Roman" w:hAnsi="Times New Roman" w:cs="Times New Roman"/>
           <w:sz w:val="24"/>
         </w:rPr>
-        <w:t>but</w:t>
-      </w:r>
-      <w:proofErr w:type="gramEnd"/>
-      <w:r>
-        <w:rPr>
-          <w:rFonts w:ascii="Times New Roman" w:hAnsi="Times New Roman" w:cs="Times New Roman"/>
-          <w:sz w:val="24"/>
-        </w:rPr>
-        <w:t xml:space="preserve"> </w:t>
+        <w:t xml:space="preserve">but </w:t>
       </w:r>
       <w:r>
         <w:rPr>
@@ -12594,6 +12788,7 @@
     </w:p>
     <w:p>
       <w:pPr>
+        <w:jc w:val="both"/>
         <w:rPr>
           <w:rFonts w:ascii="Times New Roman" w:hAnsi="Times New Roman" w:cs="Times New Roman"/>
           <w:sz w:val="24"/>
@@ -12758,6 +12953,7 @@
     <w:p>
       <w:pPr>
         <w:ind w:firstLine="720"/>
+        <w:jc w:val="both"/>
         <w:rPr>
           <w:rFonts w:ascii="Times New Roman" w:hAnsi="Times New Roman" w:cs="Times New Roman"/>
           <w:sz w:val="24"/>
@@ -13033,6 +13229,7 @@
     </w:p>
     <w:p>
       <w:pPr>
+        <w:jc w:val="both"/>
         <w:rPr>
           <w:rFonts w:ascii="Times New Roman" w:hAnsi="Times New Roman" w:cs="Times New Roman"/>
           <w:sz w:val="24"/>
@@ -13046,6 +13243,7 @@
           <w:ilvl w:val="1"/>
           <w:numId w:val="1"/>
         </w:numPr>
+        <w:jc w:val="both"/>
         <w:rPr>
           <w:rFonts w:ascii="Times New Roman" w:hAnsi="Times New Roman" w:cs="Times New Roman"/>
           <w:sz w:val="24"/>
@@ -13082,6 +13280,7 @@
     </w:p>
     <w:p>
       <w:pPr>
+        <w:jc w:val="both"/>
         <w:rPr>
           <w:rFonts w:ascii="Times New Roman" w:hAnsi="Times New Roman" w:cs="Times New Roman"/>
           <w:sz w:val="24"/>
@@ -13279,6 +13478,7 @@
           </w:tcPr>
           <w:p>
             <w:pPr>
+              <w:jc w:val="both"/>
               <w:rPr>
                 <w:rFonts w:ascii="Times New Roman" w:hAnsi="Times New Roman" w:cs="Times New Roman"/>
                 <w:sz w:val="24"/>
@@ -13293,6 +13493,7 @@
           </w:tcPr>
           <w:p>
             <w:pPr>
+              <w:jc w:val="both"/>
               <w:rPr>
                 <w:rFonts w:ascii="Times New Roman" w:hAnsi="Times New Roman" w:cs="Times New Roman"/>
                 <w:sz w:val="24"/>
@@ -13565,7 +13766,7 @@
           <w:p>
             <w:pPr>
               <w:spacing w:after="160" w:line="259" w:lineRule="auto"/>
-              <w:jc w:val="center"/>
+              <w:jc w:val="both"/>
               <w:rPr>
                 <w:rFonts w:ascii="Times New Roman" w:hAnsi="Times New Roman" w:cs="Times New Roman"/>
                 <w:sz w:val="24"/>
@@ -13627,6 +13828,7 @@
     </w:tbl>
     <w:p>
       <w:pPr>
+        <w:jc w:val="both"/>
         <w:rPr>
           <w:rFonts w:ascii="Times New Roman" w:hAnsi="Times New Roman" w:cs="Times New Roman"/>
           <w:sz w:val="24"/>
@@ -13639,6 +13841,7 @@
           <w:rFonts w:ascii="Times New Roman" w:hAnsi="Times New Roman" w:cs="Times New Roman"/>
           <w:sz w:val="24"/>
         </w:rPr>
+        <w:lastRenderedPageBreak/>
         <w:t>w</w:t>
       </w:r>
       <w:r>
@@ -14065,6 +14268,7 @@
           </w:tcPr>
           <w:p>
             <w:pPr>
+              <w:jc w:val="both"/>
               <w:rPr>
                 <w:rFonts w:ascii="Times New Roman" w:hAnsi="Times New Roman" w:cs="Times New Roman"/>
                 <w:sz w:val="24"/>
@@ -14079,6 +14283,7 @@
           </w:tcPr>
           <w:p>
             <w:pPr>
+              <w:jc w:val="both"/>
               <w:rPr>
                 <w:rFonts w:ascii="Times New Roman" w:hAnsi="Times New Roman" w:cs="Times New Roman"/>
                 <w:sz w:val="24"/>
@@ -14457,7 +14662,7 @@
           <w:p>
             <w:pPr>
               <w:spacing w:after="160" w:line="259" w:lineRule="auto"/>
-              <w:jc w:val="center"/>
+              <w:jc w:val="both"/>
               <w:rPr>
                 <w:rFonts w:ascii="Times New Roman" w:hAnsi="Times New Roman" w:cs="Times New Roman"/>
                 <w:sz w:val="24"/>
@@ -14519,6 +14724,7 @@
     </w:tbl>
     <w:p>
       <w:pPr>
+        <w:jc w:val="both"/>
         <w:rPr>
           <w:rFonts w:ascii="Times New Roman" w:hAnsi="Times New Roman" w:cs="Times New Roman"/>
           <w:sz w:val="24"/>
@@ -14527,422 +14733,408 @@
     </w:p>
     <w:p>
       <w:pPr>
-        <w:rPr>
-          <w:rFonts w:ascii="Times New Roman" w:hAnsi="Times New Roman" w:cs="Times New Roman"/>
-          <w:sz w:val="24"/>
-        </w:rPr>
-      </w:pPr>
+        <w:jc w:val="both"/>
+        <w:rPr>
+          <w:rFonts w:ascii="Times New Roman" w:hAnsi="Times New Roman" w:cs="Times New Roman"/>
+          <w:sz w:val="24"/>
+        </w:rPr>
+      </w:pPr>
+      <w:r>
+        <w:rPr>
+          <w:rFonts w:ascii="Times New Roman" w:hAnsi="Times New Roman" w:cs="Times New Roman"/>
+          <w:sz w:val="24"/>
+        </w:rPr>
+        <w:t xml:space="preserve">We </w:t>
+      </w:r>
+      <w:r>
+        <w:rPr>
+          <w:rFonts w:ascii="Times New Roman" w:hAnsi="Times New Roman" w:cs="Times New Roman"/>
+          <w:sz w:val="24"/>
+        </w:rPr>
+        <w:t xml:space="preserve">calculate </w:t>
+      </w:r>
+      <w:r>
+        <w:rPr>
+          <w:rFonts w:ascii="Times New Roman" w:hAnsi="Times New Roman" w:cs="Times New Roman"/>
+          <w:sz w:val="24"/>
+        </w:rPr>
+        <w:t xml:space="preserve">two versions of </w:t>
+      </w:r>
+      <w:r>
+        <w:rPr>
+          <w:rFonts w:ascii="Times New Roman" w:hAnsi="Times New Roman" w:cs="Times New Roman"/>
+          <w:sz w:val="24"/>
+        </w:rPr>
+        <w:t>accessibility unreliability</w:t>
+      </w:r>
+      <w:r>
+        <w:rPr>
+          <w:rFonts w:ascii="Times New Roman" w:hAnsi="Times New Roman" w:cs="Times New Roman"/>
+          <w:sz w:val="24"/>
+        </w:rPr>
+        <w:t xml:space="preserve">: </w:t>
+      </w:r>
+      <w:r>
+        <w:rPr>
+          <w:rFonts w:ascii="Times New Roman" w:hAnsi="Times New Roman" w:cs="Times New Roman"/>
+          <w:sz w:val="24"/>
+        </w:rPr>
+        <w:t xml:space="preserve">scheduled </w:t>
+      </w:r>
+      <w:r>
+        <w:rPr>
+          <w:rFonts w:ascii="Times New Roman" w:hAnsi="Times New Roman" w:cs="Times New Roman"/>
+          <w:sz w:val="24"/>
+        </w:rPr>
+        <w:t xml:space="preserve">STP’s unreliability </w:t>
+      </w:r>
+      <w:r>
+        <w:rPr>
+          <w:rFonts w:ascii="Times New Roman" w:hAnsi="Times New Roman" w:cs="Times New Roman"/>
+          <w:sz w:val="24"/>
+        </w:rPr>
+        <w:t>and retrospective real-time ST</w:t>
+      </w:r>
+      <w:r>
+        <w:rPr>
+          <w:rFonts w:ascii="Times New Roman" w:hAnsi="Times New Roman" w:cs="Times New Roman"/>
+          <w:sz w:val="24"/>
+        </w:rPr>
+        <w:t>P</w:t>
+      </w:r>
+      <w:r>
+        <w:rPr>
+          <w:rFonts w:ascii="Times New Roman" w:hAnsi="Times New Roman" w:cs="Times New Roman"/>
+          <w:sz w:val="24"/>
+        </w:rPr>
+        <w:t>’s unreliability</w:t>
+      </w:r>
+      <w:r>
+        <w:rPr>
+          <w:rFonts w:ascii="Times New Roman" w:hAnsi="Times New Roman" w:cs="Times New Roman"/>
+          <w:sz w:val="24"/>
+        </w:rPr>
+        <w:t xml:space="preserve">. Scheduled STP </w:t>
+      </w:r>
+      <w:r>
+        <w:rPr>
+          <w:rFonts w:ascii="Times New Roman" w:hAnsi="Times New Roman" w:cs="Times New Roman"/>
+          <w:sz w:val="24"/>
+        </w:rPr>
+        <w:t xml:space="preserve">is </w:t>
+      </w:r>
+      <w:r>
+        <w:rPr>
+          <w:rFonts w:ascii="Times New Roman" w:hAnsi="Times New Roman" w:cs="Times New Roman"/>
+          <w:sz w:val="24"/>
+        </w:rPr>
+        <w:t xml:space="preserve">the </w:t>
+      </w:r>
+      <w:r>
+        <w:rPr>
+          <w:rFonts w:ascii="Times New Roman" w:hAnsi="Times New Roman" w:cs="Times New Roman"/>
+          <w:sz w:val="24"/>
+        </w:rPr>
+        <w:t xml:space="preserve">promise that the transit authorities make with users, while realistic STPs are the actual experience the transit system delivers. The difference between the two </w:t>
+      </w:r>
+      <w:r>
+        <w:rPr>
+          <w:rFonts w:ascii="Times New Roman" w:hAnsi="Times New Roman" w:cs="Times New Roman"/>
+          <w:sz w:val="24"/>
+        </w:rPr>
+        <w:t>represents the part of accessibility the transit system loses during the operation compared with the schedule.</w:t>
+      </w:r>
+      <w:r>
+        <w:rPr>
+          <w:rFonts w:ascii="Times New Roman" w:hAnsi="Times New Roman" w:cs="Times New Roman"/>
+          <w:sz w:val="24"/>
+        </w:rPr>
+        <w:t xml:space="preserve"> </w:t>
+      </w:r>
+      <w:r>
+        <w:rPr>
+          <w:rFonts w:ascii="Times New Roman" w:hAnsi="Times New Roman" w:cs="Times New Roman"/>
+          <w:sz w:val="24"/>
+        </w:rPr>
+        <w:t>Retrospective real-time STP can be conceptualized as an upper bound of users’ physical accessibility in a transit system</w:t>
+      </w:r>
+      <w:r>
+        <w:rPr>
+          <w:rFonts w:ascii="Times New Roman" w:hAnsi="Times New Roman" w:cs="Times New Roman"/>
+          <w:sz w:val="24"/>
+        </w:rPr>
+        <w:t>, while realistic real-time STP can be a lower bound. The unreliability represents the retrospective measures’ overestimation.</w:t>
+      </w:r>
     </w:p>
     <w:p>
       <w:pPr>
-        <w:rPr>
-          <w:rFonts w:ascii="Times New Roman" w:hAnsi="Times New Roman" w:cs="Times New Roman"/>
-          <w:sz w:val="24"/>
-        </w:rPr>
-      </w:pPr>
+        <w:ind w:firstLine="720"/>
+        <w:jc w:val="both"/>
+        <w:rPr>
+          <w:rFonts w:ascii="Times New Roman" w:hAnsi="Times New Roman" w:cs="Times New Roman"/>
+          <w:sz w:val="24"/>
+        </w:rPr>
+      </w:pPr>
+      <w:r>
+        <w:rPr>
+          <w:rFonts w:ascii="Times New Roman" w:hAnsi="Times New Roman" w:cs="Times New Roman"/>
+          <w:sz w:val="24"/>
+        </w:rPr>
+        <w:t xml:space="preserve">Despite we use realistic real-time STP as a benchmark in this study, we do not </w:t>
+      </w:r>
+      <w:r>
+        <w:rPr>
+          <w:rFonts w:ascii="Times New Roman" w:hAnsi="Times New Roman" w:cs="Times New Roman"/>
+          <w:sz w:val="24"/>
+        </w:rPr>
+        <w:t>claim</w:t>
+      </w:r>
+      <w:r>
+        <w:rPr>
+          <w:rFonts w:ascii="Times New Roman" w:hAnsi="Times New Roman" w:cs="Times New Roman"/>
+          <w:sz w:val="24"/>
+        </w:rPr>
+        <w:t xml:space="preserve"> the realistic </w:t>
+      </w:r>
+      <w:r>
+        <w:rPr>
+          <w:rFonts w:ascii="Times New Roman" w:hAnsi="Times New Roman" w:cs="Times New Roman"/>
+          <w:sz w:val="24"/>
+        </w:rPr>
+        <w:t>measure</w:t>
+      </w:r>
+      <w:r>
+        <w:rPr>
+          <w:rFonts w:ascii="Times New Roman" w:hAnsi="Times New Roman" w:cs="Times New Roman"/>
+          <w:sz w:val="24"/>
+        </w:rPr>
+        <w:t xml:space="preserve"> can fully reflect all transit users’ behavior and can be a universally authoritative benchmark. </w:t>
+      </w:r>
+      <w:r>
+        <w:rPr>
+          <w:rFonts w:ascii="Times New Roman" w:hAnsi="Times New Roman" w:cs="Times New Roman"/>
+          <w:sz w:val="24"/>
+        </w:rPr>
+        <w:t>First, t</w:t>
+      </w:r>
+      <w:r>
+        <w:rPr>
+          <w:rFonts w:ascii="Times New Roman" w:hAnsi="Times New Roman" w:cs="Times New Roman"/>
+          <w:sz w:val="24"/>
+        </w:rPr>
+        <w:t xml:space="preserve">he realistic real-time STP uses transit schedule as the basis for users’ decision-making. </w:t>
+      </w:r>
+      <w:r>
+        <w:rPr>
+          <w:rFonts w:ascii="Times New Roman" w:hAnsi="Times New Roman" w:cs="Times New Roman"/>
+          <w:sz w:val="24"/>
+        </w:rPr>
+        <w:t xml:space="preserve">However, users </w:t>
+      </w:r>
+      <w:r>
+        <w:rPr>
+          <w:rFonts w:ascii="Times New Roman" w:hAnsi="Times New Roman" w:cs="Times New Roman"/>
+          <w:sz w:val="24"/>
+        </w:rPr>
+        <w:t xml:space="preserve">can </w:t>
+      </w:r>
+      <w:r>
+        <w:rPr>
+          <w:rFonts w:ascii="Times New Roman" w:hAnsi="Times New Roman" w:cs="Times New Roman"/>
+          <w:sz w:val="24"/>
+        </w:rPr>
+        <w:t>follow</w:t>
+      </w:r>
+      <w:r>
+        <w:rPr>
+          <w:rFonts w:ascii="Times New Roman" w:hAnsi="Times New Roman" w:cs="Times New Roman"/>
+          <w:sz w:val="24"/>
+        </w:rPr>
+        <w:t xml:space="preserve"> different </w:t>
+      </w:r>
+      <w:r>
+        <w:rPr>
+          <w:rFonts w:ascii="Times New Roman" w:hAnsi="Times New Roman" w:cs="Times New Roman"/>
+          <w:sz w:val="24"/>
+        </w:rPr>
+        <w:t xml:space="preserve">strategies and </w:t>
+      </w:r>
+      <w:r>
+        <w:rPr>
+          <w:rFonts w:ascii="Times New Roman" w:hAnsi="Times New Roman" w:cs="Times New Roman"/>
+          <w:sz w:val="24"/>
+        </w:rPr>
+        <w:t xml:space="preserve">use supplemental navigation  </w:t>
+      </w:r>
+      <w:r>
+        <w:rPr>
+          <w:rFonts w:ascii="Times New Roman" w:hAnsi="Times New Roman" w:cs="Times New Roman"/>
+          <w:sz w:val="24"/>
+        </w:rPr>
+        <w:t>sources</w:t>
+      </w:r>
+      <w:r>
+        <w:rPr>
+          <w:rFonts w:ascii="Times New Roman" w:hAnsi="Times New Roman" w:cs="Times New Roman"/>
+          <w:sz w:val="24"/>
+        </w:rPr>
+        <w:t>,</w:t>
+      </w:r>
+      <w:r>
+        <w:rPr>
+          <w:rFonts w:ascii="Times New Roman" w:hAnsi="Times New Roman" w:cs="Times New Roman"/>
+          <w:sz w:val="24"/>
+        </w:rPr>
+        <w:t xml:space="preserve"> such as real-time information. 2) </w:t>
+      </w:r>
+      <w:r>
+        <w:rPr>
+          <w:rFonts w:ascii="Times New Roman" w:hAnsi="Times New Roman" w:cs="Times New Roman"/>
+          <w:sz w:val="24"/>
+        </w:rPr>
+        <w:t>M</w:t>
+      </w:r>
+      <w:r>
+        <w:rPr>
+          <w:rFonts w:ascii="Times New Roman" w:hAnsi="Times New Roman" w:cs="Times New Roman"/>
+          <w:sz w:val="24"/>
+        </w:rPr>
+        <w:t xml:space="preserve">any other </w:t>
+      </w:r>
+      <w:r>
+        <w:rPr>
+          <w:rFonts w:ascii="Times New Roman" w:hAnsi="Times New Roman" w:cs="Times New Roman"/>
+          <w:sz w:val="24"/>
+        </w:rPr>
+        <w:t>routing algorithms</w:t>
+      </w:r>
+      <w:r>
+        <w:rPr>
+          <w:rFonts w:ascii="Times New Roman" w:hAnsi="Times New Roman" w:cs="Times New Roman"/>
+          <w:sz w:val="24"/>
+        </w:rPr>
+        <w:t xml:space="preserve">, </w:t>
+      </w:r>
+      <w:r>
+        <w:rPr>
+          <w:rFonts w:ascii="Times New Roman" w:hAnsi="Times New Roman" w:cs="Times New Roman"/>
+          <w:sz w:val="24"/>
+        </w:rPr>
+        <w:t xml:space="preserve">like </w:t>
+      </w:r>
+      <w:r>
+        <w:rPr>
+          <w:rFonts w:ascii="Times New Roman" w:hAnsi="Times New Roman" w:cs="Times New Roman"/>
+          <w:sz w:val="24"/>
+        </w:rPr>
+        <w:t>open trip planner,</w:t>
+      </w:r>
+      <w:r>
+        <w:rPr>
+          <w:rFonts w:ascii="Times New Roman" w:hAnsi="Times New Roman" w:cs="Times New Roman"/>
+          <w:sz w:val="24"/>
+        </w:rPr>
+        <w:t xml:space="preserve"> </w:t>
+      </w:r>
+      <w:r>
+        <w:rPr>
+          <w:rFonts w:ascii="Times New Roman" w:hAnsi="Times New Roman" w:cs="Times New Roman"/>
+          <w:sz w:val="24"/>
+        </w:rPr>
+        <w:t>adopt</w:t>
+      </w:r>
+      <w:r>
+        <w:rPr>
+          <w:rFonts w:ascii="Times New Roman" w:hAnsi="Times New Roman" w:cs="Times New Roman"/>
+          <w:sz w:val="24"/>
+        </w:rPr>
+        <w:t xml:space="preserve"> different assumptions</w:t>
+      </w:r>
+      <w:r>
+        <w:rPr>
+          <w:rFonts w:ascii="Times New Roman" w:hAnsi="Times New Roman" w:cs="Times New Roman"/>
+          <w:sz w:val="24"/>
+        </w:rPr>
+        <w:t xml:space="preserve"> and conditions, which almost guarantee their results will be different. </w:t>
+      </w:r>
+      <w:commentRangeStart w:id="21"/>
+      <w:commentRangeStart w:id="22"/>
+      <w:r>
+        <w:rPr>
+          <w:rFonts w:ascii="Times New Roman" w:hAnsi="Times New Roman" w:cs="Times New Roman"/>
+          <w:sz w:val="24"/>
+        </w:rPr>
+        <w:t xml:space="preserve">We view the </w:t>
+      </w:r>
+      <w:r>
+        <w:rPr>
+          <w:rFonts w:ascii="Times New Roman" w:hAnsi="Times New Roman" w:cs="Times New Roman"/>
+          <w:sz w:val="24"/>
+        </w:rPr>
+        <w:t>retrospective and realistic STP as the upper and lower bound of</w:t>
+      </w:r>
+      <w:r>
+        <w:rPr>
+          <w:rFonts w:ascii="Times New Roman" w:hAnsi="Times New Roman" w:cs="Times New Roman"/>
+          <w:sz w:val="24"/>
+        </w:rPr>
+        <w:t xml:space="preserve"> the experienced</w:t>
+      </w:r>
+      <w:r>
+        <w:rPr>
+          <w:rFonts w:ascii="Times New Roman" w:hAnsi="Times New Roman" w:cs="Times New Roman"/>
+          <w:sz w:val="24"/>
+        </w:rPr>
+        <w:t xml:space="preserve"> accessibility</w:t>
+      </w:r>
+      <w:r>
+        <w:rPr>
+          <w:rFonts w:ascii="Times New Roman" w:hAnsi="Times New Roman" w:cs="Times New Roman"/>
+          <w:sz w:val="24"/>
+        </w:rPr>
+        <w:t>, respectively</w:t>
+      </w:r>
+      <w:r>
+        <w:rPr>
+          <w:rFonts w:ascii="Times New Roman" w:hAnsi="Times New Roman" w:cs="Times New Roman"/>
+          <w:sz w:val="24"/>
+        </w:rPr>
+        <w:t>.</w:t>
+      </w:r>
+      <w:r>
+        <w:rPr>
+          <w:rFonts w:ascii="Times New Roman" w:hAnsi="Times New Roman" w:cs="Times New Roman"/>
+          <w:sz w:val="24"/>
+        </w:rPr>
+        <w:t xml:space="preserve"> </w:t>
+      </w:r>
+      <w:commentRangeEnd w:id="21"/>
+      <w:r>
+        <w:rPr>
+          <w:rStyle w:val="CommentReference"/>
+        </w:rPr>
+        <w:commentReference w:id="21"/>
+      </w:r>
+      <w:commentRangeEnd w:id="22"/>
+      <w:r>
+        <w:rPr>
+          <w:rStyle w:val="CommentReference"/>
+        </w:rPr>
+        <w:commentReference w:id="22"/>
+      </w:r>
     </w:p>
     <w:p>
       <w:pPr>
-        <w:rPr>
-          <w:rFonts w:ascii="Times New Roman" w:hAnsi="Times New Roman" w:cs="Times New Roman"/>
-          <w:sz w:val="24"/>
-        </w:rPr>
-      </w:pPr>
-      <w:r>
-        <w:rPr>
-          <w:rFonts w:ascii="Times New Roman" w:hAnsi="Times New Roman" w:cs="Times New Roman"/>
-          <w:sz w:val="24"/>
-        </w:rPr>
-        <w:lastRenderedPageBreak/>
-        <w:t xml:space="preserve">We </w:t>
-      </w:r>
-      <w:r>
-        <w:rPr>
-          <w:rFonts w:ascii="Times New Roman" w:hAnsi="Times New Roman" w:cs="Times New Roman"/>
-          <w:sz w:val="24"/>
-        </w:rPr>
-        <w:t xml:space="preserve">calculate </w:t>
-      </w:r>
-      <w:r>
-        <w:rPr>
-          <w:rFonts w:ascii="Times New Roman" w:hAnsi="Times New Roman" w:cs="Times New Roman"/>
-          <w:sz w:val="24"/>
-        </w:rPr>
-        <w:t xml:space="preserve">two versions of </w:t>
-      </w:r>
-      <w:r>
-        <w:rPr>
-          <w:rFonts w:ascii="Times New Roman" w:hAnsi="Times New Roman" w:cs="Times New Roman"/>
-          <w:sz w:val="24"/>
-        </w:rPr>
-        <w:t>accessibility unreliability</w:t>
-      </w:r>
-      <w:r>
-        <w:rPr>
-          <w:rFonts w:ascii="Times New Roman" w:hAnsi="Times New Roman" w:cs="Times New Roman"/>
-          <w:sz w:val="24"/>
-        </w:rPr>
-        <w:t xml:space="preserve">: </w:t>
-      </w:r>
-      <w:r>
-        <w:rPr>
-          <w:rFonts w:ascii="Times New Roman" w:hAnsi="Times New Roman" w:cs="Times New Roman"/>
-          <w:sz w:val="24"/>
-        </w:rPr>
-        <w:t xml:space="preserve">scheduled </w:t>
-      </w:r>
-      <w:r>
-        <w:rPr>
-          <w:rFonts w:ascii="Times New Roman" w:hAnsi="Times New Roman" w:cs="Times New Roman"/>
-          <w:sz w:val="24"/>
-        </w:rPr>
-        <w:t xml:space="preserve">STP’s unreliability </w:t>
-      </w:r>
-      <w:r>
-        <w:rPr>
-          <w:rFonts w:ascii="Times New Roman" w:hAnsi="Times New Roman" w:cs="Times New Roman"/>
-          <w:sz w:val="24"/>
-        </w:rPr>
-        <w:t>and retrospective real-time ST</w:t>
-      </w:r>
-      <w:r>
-        <w:rPr>
-          <w:rFonts w:ascii="Times New Roman" w:hAnsi="Times New Roman" w:cs="Times New Roman"/>
-          <w:sz w:val="24"/>
-        </w:rPr>
-        <w:t>P</w:t>
-      </w:r>
-      <w:r>
-        <w:rPr>
-          <w:rFonts w:ascii="Times New Roman" w:hAnsi="Times New Roman" w:cs="Times New Roman"/>
-          <w:sz w:val="24"/>
-        </w:rPr>
-        <w:t>’s unreliability</w:t>
-      </w:r>
-      <w:r>
-        <w:rPr>
-          <w:rFonts w:ascii="Times New Roman" w:hAnsi="Times New Roman" w:cs="Times New Roman"/>
-          <w:sz w:val="24"/>
-        </w:rPr>
-        <w:t xml:space="preserve">. Scheduled STP </w:t>
-      </w:r>
-      <w:r>
-        <w:rPr>
-          <w:rFonts w:ascii="Times New Roman" w:hAnsi="Times New Roman" w:cs="Times New Roman"/>
-          <w:sz w:val="24"/>
-        </w:rPr>
-        <w:t xml:space="preserve">is </w:t>
-      </w:r>
-      <w:r>
-        <w:rPr>
-          <w:rFonts w:ascii="Times New Roman" w:hAnsi="Times New Roman" w:cs="Times New Roman"/>
-          <w:sz w:val="24"/>
-        </w:rPr>
-        <w:t xml:space="preserve">the </w:t>
-      </w:r>
-      <w:r>
-        <w:rPr>
-          <w:rFonts w:ascii="Times New Roman" w:hAnsi="Times New Roman" w:cs="Times New Roman"/>
-          <w:sz w:val="24"/>
-        </w:rPr>
-        <w:t xml:space="preserve">promise that the transit authorities make with users, while realistic STPs are the actual experience the transit system delivers. The difference between the two </w:t>
-      </w:r>
-      <w:r>
-        <w:rPr>
-          <w:rFonts w:ascii="Times New Roman" w:hAnsi="Times New Roman" w:cs="Times New Roman"/>
-          <w:sz w:val="24"/>
-        </w:rPr>
-        <w:t>represents the part of accessibility the transit system loses during the operation compared with the schedule.</w:t>
-      </w:r>
-      <w:r>
-        <w:rPr>
-          <w:rFonts w:ascii="Times New Roman" w:hAnsi="Times New Roman" w:cs="Times New Roman"/>
-          <w:sz w:val="24"/>
-        </w:rPr>
-        <w:t xml:space="preserve"> </w:t>
-      </w:r>
-      <w:r>
-        <w:rPr>
-          <w:rFonts w:ascii="Times New Roman" w:hAnsi="Times New Roman" w:cs="Times New Roman"/>
-          <w:sz w:val="24"/>
-        </w:rPr>
-        <w:t>Retrospective real-time STP can be conceptualized as an upper bound of users’ physical accessibility in a transit system</w:t>
-      </w:r>
-      <w:r>
-        <w:rPr>
-          <w:rFonts w:ascii="Times New Roman" w:hAnsi="Times New Roman" w:cs="Times New Roman"/>
-          <w:sz w:val="24"/>
-        </w:rPr>
-        <w:t>, while realistic real-time STP can be a lower bound. The unreliability represents the retrospective measures’ overestimation.</w:t>
-      </w:r>
+        <w:jc w:val="both"/>
+        <w:rPr>
+          <w:rFonts w:ascii="Times New Roman" w:hAnsi="Times New Roman" w:cs="Times New Roman"/>
+          <w:sz w:val="24"/>
+        </w:rPr>
+      </w:pPr>
     </w:p>
     <w:p>
       <w:pPr>
-        <w:ind w:firstLine="720"/>
-        <w:rPr>
-          <w:rFonts w:ascii="Times New Roman" w:hAnsi="Times New Roman" w:cs="Times New Roman"/>
-          <w:sz w:val="24"/>
-        </w:rPr>
-      </w:pPr>
-      <w:r>
-        <w:rPr>
-          <w:rFonts w:ascii="Times New Roman" w:hAnsi="Times New Roman" w:cs="Times New Roman"/>
-          <w:sz w:val="24"/>
-        </w:rPr>
-        <w:t xml:space="preserve">Despite we use realistic real-time STP as a benchmark in this study, we do not </w:t>
-      </w:r>
-      <w:r>
-        <w:rPr>
-          <w:rFonts w:ascii="Times New Roman" w:hAnsi="Times New Roman" w:cs="Times New Roman"/>
-          <w:sz w:val="24"/>
-        </w:rPr>
-        <w:t>claim</w:t>
-      </w:r>
-      <w:r>
-        <w:rPr>
-          <w:rFonts w:ascii="Times New Roman" w:hAnsi="Times New Roman" w:cs="Times New Roman"/>
-          <w:sz w:val="24"/>
-        </w:rPr>
-        <w:t xml:space="preserve"> the realistic </w:t>
-      </w:r>
-      <w:r>
-        <w:rPr>
-          <w:rFonts w:ascii="Times New Roman" w:hAnsi="Times New Roman" w:cs="Times New Roman"/>
-          <w:sz w:val="24"/>
-        </w:rPr>
-        <w:t>measure</w:t>
-      </w:r>
-      <w:r>
-        <w:rPr>
-          <w:rFonts w:ascii="Times New Roman" w:hAnsi="Times New Roman" w:cs="Times New Roman"/>
-          <w:sz w:val="24"/>
-        </w:rPr>
-        <w:t xml:space="preserve"> can fully reflect all transit users’ behavior and can be a universally authoritative benchmark. </w:t>
-      </w:r>
-      <w:r>
-        <w:rPr>
-          <w:rFonts w:ascii="Times New Roman" w:hAnsi="Times New Roman" w:cs="Times New Roman"/>
-          <w:sz w:val="24"/>
-        </w:rPr>
-        <w:t>First, t</w:t>
-      </w:r>
-      <w:r>
-        <w:rPr>
-          <w:rFonts w:ascii="Times New Roman" w:hAnsi="Times New Roman" w:cs="Times New Roman"/>
-          <w:sz w:val="24"/>
-        </w:rPr>
-        <w:t xml:space="preserve">he realistic real-time STP uses transit schedule as the basis for users’ decision-making. </w:t>
-      </w:r>
-      <w:r>
-        <w:rPr>
-          <w:rFonts w:ascii="Times New Roman" w:hAnsi="Times New Roman" w:cs="Times New Roman"/>
-          <w:sz w:val="24"/>
-        </w:rPr>
-        <w:t xml:space="preserve">However, users </w:t>
-      </w:r>
-      <w:r>
-        <w:rPr>
-          <w:rFonts w:ascii="Times New Roman" w:hAnsi="Times New Roman" w:cs="Times New Roman"/>
-          <w:sz w:val="24"/>
-        </w:rPr>
-        <w:t xml:space="preserve">can </w:t>
-      </w:r>
-      <w:r>
-        <w:rPr>
-          <w:rFonts w:ascii="Times New Roman" w:hAnsi="Times New Roman" w:cs="Times New Roman"/>
-          <w:sz w:val="24"/>
-        </w:rPr>
-        <w:t>follow</w:t>
-      </w:r>
-      <w:r>
-        <w:rPr>
-          <w:rFonts w:ascii="Times New Roman" w:hAnsi="Times New Roman" w:cs="Times New Roman"/>
-          <w:sz w:val="24"/>
-        </w:rPr>
-        <w:t xml:space="preserve"> different </w:t>
-      </w:r>
-      <w:r>
-        <w:rPr>
-          <w:rFonts w:ascii="Times New Roman" w:hAnsi="Times New Roman" w:cs="Times New Roman"/>
-          <w:sz w:val="24"/>
-        </w:rPr>
-        <w:t xml:space="preserve">strategies and </w:t>
-      </w:r>
-      <w:r>
-        <w:rPr>
-          <w:rFonts w:ascii="Times New Roman" w:hAnsi="Times New Roman" w:cs="Times New Roman"/>
-          <w:sz w:val="24"/>
-        </w:rPr>
-        <w:t xml:space="preserve">use supplemental </w:t>
-      </w:r>
-      <w:proofErr w:type="gramStart"/>
-      <w:r>
-        <w:rPr>
-          <w:rFonts w:ascii="Times New Roman" w:hAnsi="Times New Roman" w:cs="Times New Roman"/>
-          <w:sz w:val="24"/>
-        </w:rPr>
-        <w:t xml:space="preserve">navigation  </w:t>
-      </w:r>
-      <w:r>
-        <w:rPr>
-          <w:rFonts w:ascii="Times New Roman" w:hAnsi="Times New Roman" w:cs="Times New Roman"/>
-          <w:sz w:val="24"/>
-        </w:rPr>
-        <w:t>sources</w:t>
-      </w:r>
-      <w:proofErr w:type="gramEnd"/>
-      <w:r>
-        <w:rPr>
-          <w:rFonts w:ascii="Times New Roman" w:hAnsi="Times New Roman" w:cs="Times New Roman"/>
-          <w:sz w:val="24"/>
-        </w:rPr>
-        <w:t>,</w:t>
-      </w:r>
-      <w:r>
-        <w:rPr>
-          <w:rFonts w:ascii="Times New Roman" w:hAnsi="Times New Roman" w:cs="Times New Roman"/>
-          <w:sz w:val="24"/>
-        </w:rPr>
-        <w:t xml:space="preserve"> such as real-time information. 2) </w:t>
-      </w:r>
-      <w:r>
-        <w:rPr>
-          <w:rFonts w:ascii="Times New Roman" w:hAnsi="Times New Roman" w:cs="Times New Roman"/>
-          <w:sz w:val="24"/>
-        </w:rPr>
-        <w:t>M</w:t>
-      </w:r>
-      <w:r>
-        <w:rPr>
-          <w:rFonts w:ascii="Times New Roman" w:hAnsi="Times New Roman" w:cs="Times New Roman"/>
-          <w:sz w:val="24"/>
-        </w:rPr>
-        <w:t xml:space="preserve">any other </w:t>
-      </w:r>
-      <w:r>
-        <w:rPr>
-          <w:rFonts w:ascii="Times New Roman" w:hAnsi="Times New Roman" w:cs="Times New Roman"/>
-          <w:sz w:val="24"/>
-        </w:rPr>
-        <w:t>routing algorithms</w:t>
-      </w:r>
-      <w:r>
-        <w:rPr>
-          <w:rFonts w:ascii="Times New Roman" w:hAnsi="Times New Roman" w:cs="Times New Roman"/>
-          <w:sz w:val="24"/>
-        </w:rPr>
-        <w:t xml:space="preserve">, </w:t>
-      </w:r>
-      <w:r>
-        <w:rPr>
-          <w:rFonts w:ascii="Times New Roman" w:hAnsi="Times New Roman" w:cs="Times New Roman"/>
-          <w:sz w:val="24"/>
-        </w:rPr>
-        <w:t xml:space="preserve">like </w:t>
-      </w:r>
-      <w:r>
-        <w:rPr>
-          <w:rFonts w:ascii="Times New Roman" w:hAnsi="Times New Roman" w:cs="Times New Roman"/>
-          <w:sz w:val="24"/>
-        </w:rPr>
-        <w:t>open trip planner,</w:t>
-      </w:r>
-      <w:r>
-        <w:rPr>
-          <w:rFonts w:ascii="Times New Roman" w:hAnsi="Times New Roman" w:cs="Times New Roman"/>
-          <w:sz w:val="24"/>
-        </w:rPr>
-        <w:t xml:space="preserve"> </w:t>
-      </w:r>
-      <w:r>
-        <w:rPr>
-          <w:rFonts w:ascii="Times New Roman" w:hAnsi="Times New Roman" w:cs="Times New Roman"/>
-          <w:sz w:val="24"/>
-        </w:rPr>
-        <w:t>adopt</w:t>
-      </w:r>
-      <w:r>
-        <w:rPr>
-          <w:rFonts w:ascii="Times New Roman" w:hAnsi="Times New Roman" w:cs="Times New Roman"/>
-          <w:sz w:val="24"/>
-        </w:rPr>
-        <w:t xml:space="preserve"> different assumptions</w:t>
-      </w:r>
-      <w:r>
-        <w:rPr>
-          <w:rFonts w:ascii="Times New Roman" w:hAnsi="Times New Roman" w:cs="Times New Roman"/>
-          <w:sz w:val="24"/>
-        </w:rPr>
-        <w:t xml:space="preserve"> and conditions, which almost guarantee their results will be different. </w:t>
-      </w:r>
-      <w:commentRangeStart w:id="21"/>
-      <w:r>
-        <w:rPr>
-          <w:rFonts w:ascii="Times New Roman" w:hAnsi="Times New Roman" w:cs="Times New Roman"/>
-          <w:sz w:val="24"/>
-        </w:rPr>
-        <w:t xml:space="preserve">We view the </w:t>
-      </w:r>
-      <w:r>
-        <w:rPr>
-          <w:rFonts w:ascii="Times New Roman" w:hAnsi="Times New Roman" w:cs="Times New Roman"/>
-          <w:sz w:val="24"/>
-        </w:rPr>
-        <w:t>retrospective and realistic STP as the upper and lower bound of</w:t>
-      </w:r>
-      <w:r>
-        <w:rPr>
-          <w:rFonts w:ascii="Times New Roman" w:hAnsi="Times New Roman" w:cs="Times New Roman"/>
-          <w:sz w:val="24"/>
-        </w:rPr>
-        <w:t xml:space="preserve"> the experienced</w:t>
-      </w:r>
-      <w:r>
-        <w:rPr>
-          <w:rFonts w:ascii="Times New Roman" w:hAnsi="Times New Roman" w:cs="Times New Roman"/>
-          <w:sz w:val="24"/>
-        </w:rPr>
-        <w:t xml:space="preserve"> accessibility</w:t>
-      </w:r>
-      <w:r>
-        <w:rPr>
-          <w:rFonts w:ascii="Times New Roman" w:hAnsi="Times New Roman" w:cs="Times New Roman"/>
-          <w:sz w:val="24"/>
-        </w:rPr>
-        <w:t>, respectively</w:t>
-      </w:r>
-      <w:r>
-        <w:rPr>
-          <w:rFonts w:ascii="Times New Roman" w:hAnsi="Times New Roman" w:cs="Times New Roman"/>
-          <w:sz w:val="24"/>
-        </w:rPr>
-        <w:t>.</w:t>
-      </w:r>
-      <w:r>
-        <w:rPr>
-          <w:rFonts w:ascii="Times New Roman" w:hAnsi="Times New Roman" w:cs="Times New Roman"/>
-          <w:sz w:val="24"/>
-        </w:rPr>
-        <w:t xml:space="preserve"> </w:t>
-      </w:r>
-      <w:commentRangeEnd w:id="21"/>
-      <w:r>
-        <w:rPr>
-          <w:rStyle w:val="CommentReference"/>
-        </w:rPr>
-        <w:commentReference w:id="21"/>
-      </w:r>
-    </w:p>
-    <w:p>
-      <w:pPr>
-        <w:rPr>
-          <w:rFonts w:ascii="Times New Roman" w:hAnsi="Times New Roman" w:cs="Times New Roman"/>
-          <w:sz w:val="24"/>
-        </w:rPr>
-      </w:pPr>
-    </w:p>
-    <w:p>
-      <w:pPr>
+        <w:jc w:val="both"/>
         <w:rPr>
           <w:rFonts w:ascii="Times New Roman" w:hAnsi="Times New Roman" w:cs="Times New Roman"/>
           <w:sz w:val="24"/>
@@ -14956,6 +15148,7 @@
           <w:ilvl w:val="0"/>
           <w:numId w:val="1"/>
         </w:numPr>
+        <w:jc w:val="both"/>
         <w:rPr>
           <w:rFonts w:ascii="Times New Roman" w:hAnsi="Times New Roman" w:cs="Times New Roman"/>
           <w:sz w:val="24"/>
@@ -14978,6 +15171,23 @@
     </w:p>
     <w:p>
       <w:pPr>
+        <w:jc w:val="both"/>
+        <w:rPr>
+          <w:rFonts w:ascii="Times New Roman" w:hAnsi="Times New Roman" w:cs="Times New Roman"/>
+          <w:sz w:val="24"/>
+        </w:rPr>
+      </w:pPr>
+      <w:r>
+        <w:rPr>
+          <w:rFonts w:ascii="Times New Roman" w:hAnsi="Times New Roman" w:cs="Times New Roman"/>
+          <w:sz w:val="24"/>
+        </w:rPr>
+        <w:t xml:space="preserve">We </w:t>
+      </w:r>
+    </w:p>
+    <w:p>
+      <w:pPr>
+        <w:jc w:val="both"/>
         <w:rPr>
           <w:rFonts w:ascii="Times New Roman" w:hAnsi="Times New Roman" w:cs="Times New Roman"/>
           <w:sz w:val="24"/>
@@ -14991,64 +15201,375 @@
           <w:ilvl w:val="1"/>
           <w:numId w:val="1"/>
         </w:numPr>
-        <w:rPr>
-          <w:rFonts w:ascii="Times New Roman" w:hAnsi="Times New Roman" w:cs="Times New Roman"/>
-          <w:sz w:val="24"/>
-        </w:rPr>
-      </w:pPr>
-      <w:r>
-        <w:rPr>
-          <w:rFonts w:ascii="Times New Roman" w:hAnsi="Times New Roman" w:cs="Times New Roman"/>
-          <w:sz w:val="24"/>
-        </w:rPr>
-        <w:t xml:space="preserve"> Temporal</w:t>
-      </w:r>
-      <w:r>
-        <w:rPr>
-          <w:rFonts w:ascii="Times New Roman" w:hAnsi="Times New Roman" w:cs="Times New Roman"/>
-          <w:sz w:val="24"/>
-        </w:rPr>
-        <w:t xml:space="preserve"> pattern</w:t>
+        <w:jc w:val="both"/>
+        <w:rPr>
+          <w:rFonts w:ascii="Times New Roman" w:hAnsi="Times New Roman" w:cs="Times New Roman"/>
+          <w:sz w:val="24"/>
+        </w:rPr>
+      </w:pPr>
+      <w:r>
+        <w:rPr>
+          <w:rFonts w:ascii="Times New Roman" w:hAnsi="Times New Roman" w:cs="Times New Roman"/>
+          <w:sz w:val="24"/>
+        </w:rPr>
+        <w:t xml:space="preserve"> </w:t>
+      </w:r>
+      <w:r>
+        <w:rPr>
+          <w:rFonts w:ascii="Times New Roman" w:hAnsi="Times New Roman" w:cs="Times New Roman"/>
+          <w:sz w:val="24"/>
+        </w:rPr>
+        <w:t>Spatial pattern</w:t>
+      </w:r>
+      <w:r>
+        <w:rPr>
+          <w:rFonts w:ascii="Times New Roman" w:hAnsi="Times New Roman" w:cs="Times New Roman"/>
+          <w:sz w:val="24"/>
+        </w:rPr>
+        <w:t xml:space="preserve"> </w:t>
+      </w:r>
+      <w:r>
+        <w:rPr>
+          <w:rFonts w:ascii="Times New Roman" w:hAnsi="Times New Roman" w:cs="Times New Roman"/>
+          <w:sz w:val="24"/>
+        </w:rPr>
+        <w:t xml:space="preserve">and </w:t>
+      </w:r>
+      <w:r>
+        <w:rPr>
+          <w:rFonts w:ascii="Times New Roman" w:hAnsi="Times New Roman" w:cs="Times New Roman"/>
+          <w:sz w:val="24"/>
+        </w:rPr>
+        <w:t>time budget</w:t>
       </w:r>
     </w:p>
     <w:p>
       <w:pPr>
-        <w:rPr>
-          <w:rFonts w:ascii="Times New Roman" w:hAnsi="Times New Roman" w:cs="Times New Roman"/>
-          <w:sz w:val="24"/>
-        </w:rPr>
-      </w:pPr>
-      <w:r>
-        <w:rPr>
-          <w:rFonts w:ascii="Times New Roman" w:hAnsi="Times New Roman" w:cs="Times New Roman"/>
-          <w:sz w:val="24"/>
-        </w:rPr>
-        <w:t xml:space="preserve">We conduct temporal analysis on several dimensions: </w:t>
-      </w:r>
-      <w:r>
-        <w:rPr>
-          <w:rFonts w:ascii="Times New Roman" w:hAnsi="Times New Roman" w:cs="Times New Roman"/>
-          <w:sz w:val="24"/>
-        </w:rPr>
-        <w:t xml:space="preserve">daily, </w:t>
-      </w:r>
-      <w:r>
-        <w:rPr>
-          <w:rFonts w:ascii="Times New Roman" w:hAnsi="Times New Roman" w:cs="Times New Roman"/>
-          <w:sz w:val="24"/>
-        </w:rPr>
-        <w:t>seasonal</w:t>
-      </w:r>
-      <w:r>
-        <w:rPr>
-          <w:rFonts w:ascii="Times New Roman" w:hAnsi="Times New Roman" w:cs="Times New Roman"/>
-          <w:sz w:val="24"/>
-        </w:rPr>
-        <w:t xml:space="preserve">, days of week, and hourly. </w:t>
+        <w:jc w:val="both"/>
+        <w:rPr>
+          <w:rFonts w:ascii="Times New Roman" w:hAnsi="Times New Roman" w:cs="Times New Roman"/>
+          <w:sz w:val="24"/>
+        </w:rPr>
+      </w:pPr>
+      <w:r>
+        <w:rPr>
+          <w:rFonts w:ascii="Times New Roman" w:hAnsi="Times New Roman" w:cs="Times New Roman"/>
+          <w:sz w:val="24"/>
+        </w:rPr>
+        <w:t>The spatial pattern of accessibility unreliability is highly dependent on the time b</w:t>
+      </w:r>
+      <w:r>
+        <w:rPr>
+          <w:rFonts w:ascii="Times New Roman" w:hAnsi="Times New Roman" w:cs="Times New Roman"/>
+          <w:sz w:val="24"/>
+        </w:rPr>
+        <w:t xml:space="preserve">udget – how much time the person gets to propagate the PPA. Therefore, we present the spatial pattern </w:t>
       </w:r>
     </w:p>
     <w:p>
       <w:pPr>
+        <w:jc w:val="both"/>
+        <w:rPr>
+          <w:rFonts w:ascii="Times New Roman" w:hAnsi="Times New Roman" w:cs="Times New Roman"/>
+          <w:sz w:val="24"/>
+        </w:rPr>
+      </w:pPr>
+    </w:p>
+    <w:p>
+      <w:pPr>
+        <w:jc w:val="both"/>
+        <w:rPr>
+          <w:rFonts w:ascii="Times New Roman" w:hAnsi="Times New Roman" w:cs="Times New Roman"/>
+          <w:sz w:val="24"/>
+        </w:rPr>
+      </w:pPr>
+      <w:r>
+        <w:rPr>
+          <w:rFonts w:ascii="Times New Roman" w:hAnsi="Times New Roman" w:cs="Times New Roman"/>
+          <w:sz w:val="24"/>
+        </w:rPr>
+        <w:t xml:space="preserve">We introduce two types of accessibility unreliability – retrospective and realistic unrealized accessibility. We present the spatial patterns of both measures in this section. </w:t>
+      </w:r>
+    </w:p>
+    <w:p>
+      <w:pPr>
+        <w:keepNext/>
+        <w:jc w:val="both"/>
+      </w:pPr>
+      <w:r>
+        <w:rPr>
+          <w:rFonts w:ascii="Times New Roman" w:hAnsi="Times New Roman" w:cs="Times New Roman"/>
+          <w:noProof/>
+          <w:sz w:val="24"/>
+        </w:rPr>
+        <w:lastRenderedPageBreak/>
+        <w:drawing>
+          <wp:inline distT="0" distB="0" distL="0" distR="0" wp14:anchorId="6979B5D5" wp14:editId="774B0C99">
+            <wp:extent cx="5931535" cy="5255895"/>
+            <wp:effectExtent l="0" t="0" r="0" b="1905"/>
+            <wp:docPr id="8" name="Picture 8"/>
+            <wp:cNvGraphicFramePr>
+              <a:graphicFrameLocks xmlns:a="http://schemas.openxmlformats.org/drawingml/2006/main" noChangeAspect="1"/>
+            </wp:cNvGraphicFramePr>
+            <a:graphic xmlns:a="http://schemas.openxmlformats.org/drawingml/2006/main">
+              <a:graphicData uri="http://schemas.openxmlformats.org/drawingml/2006/picture">
+                <pic:pic xmlns:pic="http://schemas.openxmlformats.org/drawingml/2006/picture">
+                  <pic:nvPicPr>
+                    <pic:cNvPr id="0" name="Picture 7"/>
+                    <pic:cNvPicPr>
+                      <a:picLocks noChangeAspect="1" noChangeArrowheads="1"/>
+                    </pic:cNvPicPr>
+                  </pic:nvPicPr>
+                  <pic:blipFill>
+                    <a:blip r:embed="rId16" cstate="print">
+                      <a:extLst>
+                        <a:ext uri="{28A0092B-C50C-407E-A947-70E740481C1C}">
+                          <a14:useLocalDpi xmlns:a14="http://schemas.microsoft.com/office/drawing/2010/main" val="0"/>
+                        </a:ext>
+                      </a:extLst>
+                    </a:blip>
+                    <a:srcRect/>
+                    <a:stretch>
+                      <a:fillRect/>
+                    </a:stretch>
+                  </pic:blipFill>
+                  <pic:spPr bwMode="auto">
+                    <a:xfrm>
+                      <a:off x="0" y="0"/>
+                      <a:ext cx="5931535" cy="5255895"/>
+                    </a:xfrm>
+                    <a:prstGeom prst="rect">
+                      <a:avLst/>
+                    </a:prstGeom>
+                    <a:noFill/>
+                    <a:ln>
+                      <a:noFill/>
+                    </a:ln>
+                  </pic:spPr>
+                </pic:pic>
+              </a:graphicData>
+            </a:graphic>
+          </wp:inline>
+        </w:drawing>
+      </w:r>
+    </w:p>
+    <w:p>
+      <w:pPr>
+        <w:jc w:val="both"/>
+        <w:rPr>
+          <w:rFonts w:ascii="Times New Roman" w:hAnsi="Times New Roman" w:cs="Times New Roman"/>
+          <w:sz w:val="24"/>
+        </w:rPr>
+      </w:pPr>
+      <w:r>
+        <w:rPr>
+          <w:rFonts w:ascii="Times New Roman" w:hAnsi="Times New Roman" w:cs="Times New Roman"/>
+          <w:sz w:val="24"/>
+        </w:rPr>
+        <w:t xml:space="preserve">Figure </w:t>
+      </w:r>
+      <w:r>
+        <w:rPr>
+          <w:rFonts w:ascii="Times New Roman" w:hAnsi="Times New Roman" w:cs="Times New Roman"/>
+          <w:sz w:val="24"/>
+        </w:rPr>
+        <w:fldChar w:fldCharType="begin"/>
+      </w:r>
+      <w:r>
+        <w:rPr>
+          <w:rFonts w:ascii="Times New Roman" w:hAnsi="Times New Roman" w:cs="Times New Roman"/>
+          <w:sz w:val="24"/>
+        </w:rPr>
+        <w:instrText xml:space="preserve"> SEQ Figure \* ARABIC </w:instrText>
+      </w:r>
+      <w:r>
+        <w:rPr>
+          <w:rFonts w:ascii="Times New Roman" w:hAnsi="Times New Roman" w:cs="Times New Roman"/>
+          <w:sz w:val="24"/>
+        </w:rPr>
+        <w:fldChar w:fldCharType="separate"/>
+      </w:r>
+      <w:r>
+        <w:rPr>
+          <w:rFonts w:ascii="Times New Roman" w:hAnsi="Times New Roman" w:cs="Times New Roman"/>
+          <w:noProof/>
+          <w:sz w:val="24"/>
+        </w:rPr>
+        <w:t>2</w:t>
+      </w:r>
+      <w:r>
+        <w:rPr>
+          <w:rFonts w:ascii="Times New Roman" w:hAnsi="Times New Roman" w:cs="Times New Roman"/>
+          <w:sz w:val="24"/>
+        </w:rPr>
+        <w:fldChar w:fldCharType="end"/>
+      </w:r>
+      <w:r>
+        <w:rPr>
+          <w:rFonts w:ascii="Times New Roman" w:hAnsi="Times New Roman" w:cs="Times New Roman"/>
+          <w:sz w:val="24"/>
+        </w:rPr>
+        <w:t>: maps of average accessibility unreliability (schedule versus realistic STP) for each stop for time budget of 5, 15, 30, 60, 90, 120 minutes (from top left to bottom right).</w:t>
+      </w:r>
+    </w:p>
+    <w:p>
+      <w:pPr>
+        <w:jc w:val="both"/>
+        <w:rPr>
+          <w:rFonts w:ascii="Times New Roman" w:hAnsi="Times New Roman" w:cs="Times New Roman"/>
+          <w:sz w:val="24"/>
+        </w:rPr>
+      </w:pPr>
+    </w:p>
+    <w:p>
+      <w:pPr>
+        <w:keepNext/>
+        <w:jc w:val="both"/>
+      </w:pPr>
+      <w:r>
+        <w:rPr>
+          <w:rFonts w:ascii="Times New Roman" w:hAnsi="Times New Roman" w:cs="Times New Roman"/>
+          <w:noProof/>
+          <w:sz w:val="24"/>
+        </w:rPr>
+        <w:lastRenderedPageBreak/>
+        <w:drawing>
+          <wp:inline distT="0" distB="0" distL="0" distR="0" wp14:anchorId="30FDA675" wp14:editId="7DF78971">
+            <wp:extent cx="5955968" cy="3148717"/>
+            <wp:effectExtent l="0" t="0" r="6985" b="0"/>
+            <wp:docPr id="9" name="Picture 9"/>
+            <wp:cNvGraphicFramePr>
+              <a:graphicFrameLocks xmlns:a="http://schemas.openxmlformats.org/drawingml/2006/main" noChangeAspect="1"/>
+            </wp:cNvGraphicFramePr>
+            <a:graphic xmlns:a="http://schemas.openxmlformats.org/drawingml/2006/main">
+              <a:graphicData uri="http://schemas.openxmlformats.org/drawingml/2006/picture">
+                <pic:pic xmlns:pic="http://schemas.openxmlformats.org/drawingml/2006/picture">
+                  <pic:nvPicPr>
+                    <pic:cNvPr id="0" name="Picture 7"/>
+                    <pic:cNvPicPr>
+                      <a:picLocks noChangeAspect="1" noChangeArrowheads="1"/>
+                    </pic:cNvPicPr>
+                  </pic:nvPicPr>
+                  <pic:blipFill>
+                    <a:blip r:embed="rId17">
+                      <a:extLst>
+                        <a:ext uri="{28A0092B-C50C-407E-A947-70E740481C1C}">
+                          <a14:useLocalDpi xmlns:a14="http://schemas.microsoft.com/office/drawing/2010/main" val="0"/>
+                        </a:ext>
+                      </a:extLst>
+                    </a:blip>
+                    <a:srcRect/>
+                    <a:stretch>
+                      <a:fillRect/>
+                    </a:stretch>
+                  </pic:blipFill>
+                  <pic:spPr bwMode="auto">
+                    <a:xfrm>
+                      <a:off x="0" y="0"/>
+                      <a:ext cx="5971161" cy="3156749"/>
+                    </a:xfrm>
+                    <a:prstGeom prst="rect">
+                      <a:avLst/>
+                    </a:prstGeom>
+                    <a:noFill/>
+                  </pic:spPr>
+                </pic:pic>
+              </a:graphicData>
+            </a:graphic>
+          </wp:inline>
+        </w:drawing>
+      </w:r>
+    </w:p>
+    <w:p>
+      <w:pPr>
+        <w:jc w:val="both"/>
+        <w:rPr>
+          <w:rFonts w:ascii="Times New Roman" w:hAnsi="Times New Roman" w:cs="Times New Roman"/>
+          <w:sz w:val="24"/>
+        </w:rPr>
+      </w:pPr>
+      <w:r>
+        <w:rPr>
+          <w:rFonts w:ascii="Times New Roman" w:hAnsi="Times New Roman" w:cs="Times New Roman"/>
+          <w:sz w:val="24"/>
+        </w:rPr>
+        <w:t xml:space="preserve">Figure </w:t>
+      </w:r>
+      <w:r>
+        <w:rPr>
+          <w:rFonts w:ascii="Times New Roman" w:hAnsi="Times New Roman" w:cs="Times New Roman"/>
+          <w:sz w:val="24"/>
+        </w:rPr>
+        <w:fldChar w:fldCharType="begin"/>
+      </w:r>
+      <w:r>
+        <w:rPr>
+          <w:rFonts w:ascii="Times New Roman" w:hAnsi="Times New Roman" w:cs="Times New Roman"/>
+          <w:sz w:val="24"/>
+        </w:rPr>
+        <w:instrText xml:space="preserve"> SEQ Figure \* ARABIC </w:instrText>
+      </w:r>
+      <w:r>
+        <w:rPr>
+          <w:rFonts w:ascii="Times New Roman" w:hAnsi="Times New Roman" w:cs="Times New Roman"/>
+          <w:sz w:val="24"/>
+        </w:rPr>
+        <w:fldChar w:fldCharType="separate"/>
+      </w:r>
+      <w:r>
+        <w:rPr>
+          <w:rFonts w:ascii="Times New Roman" w:hAnsi="Times New Roman" w:cs="Times New Roman"/>
+          <w:noProof/>
+          <w:sz w:val="24"/>
+        </w:rPr>
+        <w:t>3</w:t>
+      </w:r>
+      <w:r>
+        <w:rPr>
+          <w:rFonts w:ascii="Times New Roman" w:hAnsi="Times New Roman" w:cs="Times New Roman"/>
+          <w:sz w:val="24"/>
+        </w:rPr>
+        <w:fldChar w:fldCharType="end"/>
+      </w:r>
+      <w:r>
+        <w:rPr>
+          <w:rFonts w:ascii="Times New Roman" w:hAnsi="Times New Roman" w:cs="Times New Roman"/>
+          <w:sz w:val="24"/>
+        </w:rPr>
+        <w:t>: average normalized accessibility unreliability (realistic versus schedule normalized by schedule) for downtown core (radius of 2000 meter from downtown center), inner ring (radius of 2000 - 5000 meters)</w:t>
+      </w:r>
+      <w:r>
+        <w:rPr>
+          <w:rFonts w:ascii="Times New Roman" w:hAnsi="Times New Roman" w:cs="Times New Roman"/>
+          <w:sz w:val="24"/>
+        </w:rPr>
+        <w:t>, middle ring (radius of 5000 – 10000 meters), outer ring (</w:t>
+      </w:r>
+      <w:r>
+        <w:rPr>
+          <w:rFonts w:ascii="Times New Roman" w:hAnsi="Times New Roman" w:cs="Times New Roman"/>
+          <w:sz w:val="24"/>
+        </w:rPr>
+        <w:t>outside 10000 meters</w:t>
+      </w:r>
+      <w:r>
+        <w:rPr>
+          <w:rFonts w:ascii="Times New Roman" w:hAnsi="Times New Roman" w:cs="Times New Roman"/>
+          <w:sz w:val="24"/>
+        </w:rPr>
+        <w:t>)</w:t>
+      </w:r>
+      <w:r>
+        <w:rPr>
+          <w:rFonts w:ascii="Times New Roman" w:hAnsi="Times New Roman" w:cs="Times New Roman"/>
+          <w:sz w:val="24"/>
+        </w:rPr>
+        <w:t>.</w:t>
+      </w:r>
+    </w:p>
+    <w:p>
+      <w:pPr>
+        <w:jc w:val="both"/>
         <w:rPr>
           <w:rFonts w:ascii="Times New Roman" w:hAnsi="Times New Roman" w:cs="Times New Roman"/>
           <w:sz w:val="24"/>
@@ -15062,43 +15583,109 @@
           <w:ilvl w:val="1"/>
           <w:numId w:val="1"/>
         </w:numPr>
-        <w:rPr>
-          <w:rFonts w:ascii="Times New Roman" w:hAnsi="Times New Roman" w:cs="Times New Roman"/>
-          <w:sz w:val="24"/>
-        </w:rPr>
-      </w:pPr>
-      <w:r>
-        <w:rPr>
-          <w:rFonts w:ascii="Times New Roman" w:hAnsi="Times New Roman" w:cs="Times New Roman"/>
-          <w:sz w:val="24"/>
-        </w:rPr>
-        <w:t xml:space="preserve"> </w:t>
-      </w:r>
-      <w:r>
-        <w:rPr>
-          <w:rFonts w:ascii="Times New Roman" w:hAnsi="Times New Roman" w:cs="Times New Roman"/>
-          <w:sz w:val="24"/>
-        </w:rPr>
-        <w:t>Spatial pattern</w:t>
+        <w:jc w:val="both"/>
+        <w:rPr>
+          <w:rFonts w:ascii="Times New Roman" w:hAnsi="Times New Roman" w:cs="Times New Roman"/>
+          <w:sz w:val="24"/>
+        </w:rPr>
+      </w:pPr>
+      <w:r>
+        <w:rPr>
+          <w:rFonts w:ascii="Times New Roman" w:hAnsi="Times New Roman" w:cs="Times New Roman"/>
+          <w:sz w:val="24"/>
+        </w:rPr>
+        <w:t xml:space="preserve"> Temporal</w:t>
+      </w:r>
+      <w:r>
+        <w:rPr>
+          <w:rFonts w:ascii="Times New Roman" w:hAnsi="Times New Roman" w:cs="Times New Roman"/>
+          <w:sz w:val="24"/>
+        </w:rPr>
+        <w:t xml:space="preserve"> pattern</w:t>
       </w:r>
     </w:p>
     <w:p>
       <w:pPr>
-        <w:rPr>
-          <w:rFonts w:ascii="Times New Roman" w:hAnsi="Times New Roman" w:cs="Times New Roman"/>
-          <w:sz w:val="24"/>
-        </w:rPr>
-      </w:pPr>
-      <w:r>
-        <w:rPr>
-          <w:rFonts w:ascii="Times New Roman" w:hAnsi="Times New Roman" w:cs="Times New Roman"/>
-          <w:sz w:val="24"/>
-        </w:rPr>
-        <w:t xml:space="preserve">We introduce two types of accessibility unreliability – retrospective and realistic unrealized accessibility. We present the spatial patterns of both measures in this section. </w:t>
+        <w:jc w:val="both"/>
+        <w:rPr>
+          <w:rFonts w:ascii="Times New Roman" w:hAnsi="Times New Roman" w:cs="Times New Roman"/>
+          <w:sz w:val="24"/>
+        </w:rPr>
+      </w:pPr>
+      <w:r>
+        <w:rPr>
+          <w:rFonts w:ascii="Times New Roman" w:hAnsi="Times New Roman" w:cs="Times New Roman"/>
+          <w:sz w:val="24"/>
+        </w:rPr>
+        <w:t>We conduct temporal analysis on several dimensions</w:t>
+      </w:r>
+      <w:r>
+        <w:rPr>
+          <w:rFonts w:ascii="Times New Roman" w:hAnsi="Times New Roman" w:cs="Times New Roman"/>
+          <w:sz w:val="24"/>
+        </w:rPr>
+        <w:t xml:space="preserve"> in terms of the start time</w:t>
+      </w:r>
+      <w:r>
+        <w:rPr>
+          <w:rFonts w:ascii="Times New Roman" w:hAnsi="Times New Roman" w:cs="Times New Roman"/>
+          <w:sz w:val="24"/>
+        </w:rPr>
+        <w:t>:</w:t>
+      </w:r>
+      <w:r>
+        <w:rPr>
+          <w:rFonts w:ascii="Times New Roman" w:hAnsi="Times New Roman" w:cs="Times New Roman"/>
+          <w:sz w:val="24"/>
+        </w:rPr>
+        <w:t xml:space="preserve"> days</w:t>
+      </w:r>
+      <w:r>
+        <w:rPr>
+          <w:rFonts w:ascii="Times New Roman" w:hAnsi="Times New Roman" w:cs="Times New Roman"/>
+          <w:sz w:val="24"/>
+        </w:rPr>
+        <w:t xml:space="preserve">, </w:t>
+      </w:r>
+      <w:r>
+        <w:rPr>
+          <w:rFonts w:ascii="Times New Roman" w:hAnsi="Times New Roman" w:cs="Times New Roman"/>
+          <w:sz w:val="24"/>
+        </w:rPr>
+        <w:t>seaso</w:t>
+      </w:r>
+      <w:r>
+        <w:rPr>
+          <w:rFonts w:ascii="Times New Roman" w:hAnsi="Times New Roman" w:cs="Times New Roman"/>
+          <w:sz w:val="24"/>
+        </w:rPr>
+        <w:t>ns</w:t>
+      </w:r>
+      <w:r>
+        <w:rPr>
+          <w:rFonts w:ascii="Times New Roman" w:hAnsi="Times New Roman" w:cs="Times New Roman"/>
+          <w:sz w:val="24"/>
+        </w:rPr>
+        <w:t xml:space="preserve">, days of week, </w:t>
+      </w:r>
+      <w:r>
+        <w:rPr>
+          <w:rFonts w:ascii="Times New Roman" w:hAnsi="Times New Roman" w:cs="Times New Roman"/>
+          <w:sz w:val="24"/>
+        </w:rPr>
+        <w:t>and hours</w:t>
+      </w:r>
+      <w:r>
+        <w:rPr>
+          <w:rFonts w:ascii="Times New Roman" w:hAnsi="Times New Roman" w:cs="Times New Roman"/>
+          <w:sz w:val="24"/>
+        </w:rPr>
+        <w:t xml:space="preserve">. </w:t>
       </w:r>
     </w:p>
     <w:p>
       <w:pPr>
+        <w:jc w:val="both"/>
         <w:rPr>
           <w:rFonts w:ascii="Times New Roman" w:hAnsi="Times New Roman" w:cs="Times New Roman"/>
           <w:sz w:val="24"/>
@@ -15107,57 +15694,661 @@
     </w:p>
     <w:p>
       <w:pPr>
-        <w:rPr>
-          <w:rFonts w:ascii="Times New Roman" w:hAnsi="Times New Roman" w:cs="Times New Roman"/>
-          <w:sz w:val="24"/>
-        </w:rPr>
-      </w:pPr>
+        <w:jc w:val="both"/>
+        <w:rPr>
+          <w:rFonts w:ascii="Times New Roman" w:hAnsi="Times New Roman" w:cs="Times New Roman"/>
+          <w:sz w:val="24"/>
+        </w:rPr>
+      </w:pPr>
+      <w:r>
+        <w:rPr>
+          <w:rFonts w:ascii="Times New Roman" w:hAnsi="Times New Roman" w:cs="Times New Roman"/>
+          <w:b/>
+          <w:bCs/>
+          <w:sz w:val="24"/>
+        </w:rPr>
+        <w:t>Daily.</w:t>
+      </w:r>
+      <w:r>
+        <w:rPr>
+          <w:rFonts w:ascii="Times New Roman" w:hAnsi="Times New Roman" w:cs="Times New Roman"/>
+          <w:sz w:val="24"/>
+        </w:rPr>
+        <w:t xml:space="preserve"> </w:t>
+      </w:r>
+      <w:r>
+        <w:rPr>
+          <w:rFonts w:ascii="Times New Roman" w:hAnsi="Times New Roman" w:cs="Times New Roman"/>
+          <w:sz w:val="24"/>
+        </w:rPr>
+        <w:fldChar w:fldCharType="begin"/>
+      </w:r>
+      <w:r>
+        <w:rPr>
+          <w:rFonts w:ascii="Times New Roman" w:hAnsi="Times New Roman" w:cs="Times New Roman"/>
+          <w:sz w:val="24"/>
+        </w:rPr>
+        <w:instrText xml:space="preserve"> REF _Ref83727147 \h </w:instrText>
+      </w:r>
+      <w:r>
+        <w:rPr>
+          <w:rFonts w:ascii="Times New Roman" w:hAnsi="Times New Roman" w:cs="Times New Roman"/>
+          <w:sz w:val="24"/>
+        </w:rPr>
+      </w:r>
+      <w:r>
+        <w:rPr>
+          <w:rFonts w:ascii="Times New Roman" w:hAnsi="Times New Roman" w:cs="Times New Roman"/>
+          <w:sz w:val="24"/>
+        </w:rPr>
+        <w:fldChar w:fldCharType="separate"/>
+      </w:r>
+      <w:r>
+        <w:rPr>
+          <w:rFonts w:ascii="Times New Roman" w:hAnsi="Times New Roman" w:cs="Times New Roman"/>
+          <w:sz w:val="24"/>
+        </w:rPr>
+        <w:t>Figure 2</w:t>
+      </w:r>
+      <w:r>
+        <w:rPr>
+          <w:rFonts w:ascii="Times New Roman" w:hAnsi="Times New Roman" w:cs="Times New Roman"/>
+          <w:sz w:val="24"/>
+        </w:rPr>
+        <w:fldChar w:fldCharType="end"/>
+      </w:r>
+      <w:r>
+        <w:rPr>
+          <w:rFonts w:ascii="Times New Roman" w:hAnsi="Times New Roman" w:cs="Times New Roman"/>
+          <w:sz w:val="24"/>
+        </w:rPr>
+        <w:t xml:space="preserve"> shows the daily pattern of the normalized accessibility unreliability from 2018 - 2019. In terms of different time budgets, larger time budgets larger than 15 minutes show generally similar and heterogenous patterns, while smaller time budgets show more homogeneous pattern. We also observe similar patterns in the spatial and other temporal analysis (discussed below). </w:t>
+      </w:r>
     </w:p>
     <w:p>
       <w:pPr>
-        <w:pStyle w:val="ListParagraph"/>
-        <w:numPr>
-          <w:ilvl w:val="1"/>
-          <w:numId w:val="1"/>
-        </w:numPr>
-        <w:rPr>
-          <w:rFonts w:ascii="Times New Roman" w:hAnsi="Times New Roman" w:cs="Times New Roman"/>
-          <w:sz w:val="24"/>
-        </w:rPr>
-      </w:pPr>
-      <w:r>
-        <w:rPr>
-          <w:rFonts w:ascii="Times New Roman" w:hAnsi="Times New Roman" w:cs="Times New Roman"/>
-          <w:sz w:val="24"/>
-        </w:rPr>
-        <w:t xml:space="preserve"> </w:t>
-      </w:r>
-      <w:r>
-        <w:rPr>
-          <w:rFonts w:ascii="Times New Roman" w:hAnsi="Times New Roman" w:cs="Times New Roman"/>
-          <w:sz w:val="24"/>
-        </w:rPr>
-        <w:t>Time budget</w:t>
+        <w:ind w:firstLine="720"/>
+        <w:jc w:val="both"/>
+        <w:rPr>
+          <w:rFonts w:ascii="Times New Roman" w:hAnsi="Times New Roman" w:cs="Times New Roman"/>
+          <w:sz w:val="24"/>
+        </w:rPr>
+      </w:pPr>
+      <w:r>
+        <w:rPr>
+          <w:rFonts w:ascii="Times New Roman" w:hAnsi="Times New Roman" w:cs="Times New Roman"/>
+          <w:sz w:val="24"/>
+        </w:rPr>
+        <w:t xml:space="preserve">We can observe two spikes among different months: February and September to October. </w:t>
       </w:r>
     </w:p>
     <w:p>
       <w:pPr>
-        <w:rPr>
-          <w:rFonts w:ascii="Times New Roman" w:hAnsi="Times New Roman" w:cs="Times New Roman"/>
-          <w:sz w:val="24"/>
-        </w:rPr>
-      </w:pPr>
+        <w:keepNext/>
+        <w:jc w:val="both"/>
+      </w:pPr>
+      <w:r>
+        <w:rPr>
+          <w:rFonts w:ascii="Times New Roman" w:hAnsi="Times New Roman" w:cs="Times New Roman"/>
+          <w:noProof/>
+          <w:sz w:val="24"/>
+        </w:rPr>
+        <w:lastRenderedPageBreak/>
+        <w:drawing>
+          <wp:inline distT="0" distB="0" distL="0" distR="0" wp14:anchorId="404AE68F" wp14:editId="75871242">
+            <wp:extent cx="5955644" cy="3013544"/>
+            <wp:effectExtent l="0" t="0" r="7620" b="0"/>
+            <wp:docPr id="7" name="Picture 7"/>
+            <wp:cNvGraphicFramePr>
+              <a:graphicFrameLocks xmlns:a="http://schemas.openxmlformats.org/drawingml/2006/main" noChangeAspect="1"/>
+            </wp:cNvGraphicFramePr>
+            <a:graphic xmlns:a="http://schemas.openxmlformats.org/drawingml/2006/main">
+              <a:graphicData uri="http://schemas.openxmlformats.org/drawingml/2006/picture">
+                <pic:pic xmlns:pic="http://schemas.openxmlformats.org/drawingml/2006/picture">
+                  <pic:nvPicPr>
+                    <pic:cNvPr id="0" name="Picture 6"/>
+                    <pic:cNvPicPr>
+                      <a:picLocks noChangeAspect="1" noChangeArrowheads="1"/>
+                    </pic:cNvPicPr>
+                  </pic:nvPicPr>
+                  <pic:blipFill>
+                    <a:blip r:embed="rId18">
+                      <a:extLst>
+                        <a:ext uri="{28A0092B-C50C-407E-A947-70E740481C1C}">
+                          <a14:useLocalDpi xmlns:a14="http://schemas.microsoft.com/office/drawing/2010/main" val="0"/>
+                        </a:ext>
+                      </a:extLst>
+                    </a:blip>
+                    <a:srcRect/>
+                    <a:stretch>
+                      <a:fillRect/>
+                    </a:stretch>
+                  </pic:blipFill>
+                  <pic:spPr bwMode="auto">
+                    <a:xfrm>
+                      <a:off x="0" y="0"/>
+                      <a:ext cx="5981549" cy="3026652"/>
+                    </a:xfrm>
+                    <a:prstGeom prst="rect">
+                      <a:avLst/>
+                    </a:prstGeom>
+                    <a:noFill/>
+                  </pic:spPr>
+                </pic:pic>
+              </a:graphicData>
+            </a:graphic>
+          </wp:inline>
+        </w:drawing>
+      </w:r>
     </w:p>
     <w:p>
       <w:pPr>
-        <w:rPr>
-          <w:rFonts w:ascii="Times New Roman" w:hAnsi="Times New Roman" w:cs="Times New Roman"/>
-          <w:sz w:val="24"/>
-        </w:rPr>
-      </w:pPr>
+        <w:jc w:val="both"/>
+        <w:rPr>
+          <w:rFonts w:ascii="Times New Roman" w:hAnsi="Times New Roman" w:cs="Times New Roman"/>
+          <w:sz w:val="24"/>
+        </w:rPr>
+      </w:pPr>
+      <w:bookmarkStart w:id="23" w:name="_Ref83727147"/>
+      <w:r>
+        <w:rPr>
+          <w:rFonts w:ascii="Times New Roman" w:hAnsi="Times New Roman" w:cs="Times New Roman"/>
+          <w:sz w:val="24"/>
+        </w:rPr>
+        <w:t xml:space="preserve">Figure </w:t>
+      </w:r>
+      <w:r>
+        <w:rPr>
+          <w:rFonts w:ascii="Times New Roman" w:hAnsi="Times New Roman" w:cs="Times New Roman"/>
+          <w:sz w:val="24"/>
+        </w:rPr>
+        <w:fldChar w:fldCharType="begin"/>
+      </w:r>
+      <w:r>
+        <w:rPr>
+          <w:rFonts w:ascii="Times New Roman" w:hAnsi="Times New Roman" w:cs="Times New Roman"/>
+          <w:sz w:val="24"/>
+        </w:rPr>
+        <w:instrText xml:space="preserve"> SEQ Figure \* ARABIC </w:instrText>
+      </w:r>
+      <w:r>
+        <w:rPr>
+          <w:rFonts w:ascii="Times New Roman" w:hAnsi="Times New Roman" w:cs="Times New Roman"/>
+          <w:sz w:val="24"/>
+        </w:rPr>
+        <w:fldChar w:fldCharType="separate"/>
+      </w:r>
+      <w:r>
+        <w:rPr>
+          <w:rFonts w:ascii="Times New Roman" w:hAnsi="Times New Roman" w:cs="Times New Roman"/>
+          <w:noProof/>
+          <w:sz w:val="24"/>
+        </w:rPr>
+        <w:t>4</w:t>
+      </w:r>
+      <w:r>
+        <w:rPr>
+          <w:rFonts w:ascii="Times New Roman" w:hAnsi="Times New Roman" w:cs="Times New Roman"/>
+          <w:sz w:val="24"/>
+        </w:rPr>
+        <w:fldChar w:fldCharType="end"/>
+      </w:r>
+      <w:bookmarkEnd w:id="23"/>
+      <w:r>
+        <w:rPr>
+          <w:rFonts w:ascii="Times New Roman" w:hAnsi="Times New Roman" w:cs="Times New Roman"/>
+          <w:sz w:val="24"/>
+        </w:rPr>
+        <w:t>: Daily average normalized accessibility unreliability with time budgets of 5 - 60 minutes.</w:t>
+      </w:r>
+      <w:r>
+        <w:rPr>
+          <w:rFonts w:ascii="Times New Roman" w:hAnsi="Times New Roman" w:cs="Times New Roman"/>
+          <w:sz w:val="24"/>
+        </w:rPr>
+        <w:t xml:space="preserve"> Blanks are </w:t>
+      </w:r>
     </w:p>
     <w:p>
       <w:pPr>
+        <w:jc w:val="both"/>
+        <w:rPr>
+          <w:rFonts w:ascii="Times New Roman" w:hAnsi="Times New Roman" w:cs="Times New Roman"/>
+          <w:sz w:val="24"/>
+        </w:rPr>
+      </w:pPr>
+    </w:p>
+    <w:p>
+      <w:pPr>
+        <w:jc w:val="both"/>
+        <w:rPr>
+          <w:rFonts w:ascii="Times New Roman" w:hAnsi="Times New Roman" w:cs="Times New Roman"/>
+          <w:sz w:val="24"/>
+        </w:rPr>
+      </w:pPr>
+      <w:r>
+        <w:rPr>
+          <w:rFonts w:ascii="Times New Roman" w:hAnsi="Times New Roman" w:cs="Times New Roman"/>
+          <w:b/>
+          <w:bCs/>
+          <w:sz w:val="24"/>
+        </w:rPr>
+        <w:t>Seasonal.</w:t>
+      </w:r>
+      <w:r>
+        <w:rPr>
+          <w:rFonts w:ascii="Times New Roman" w:hAnsi="Times New Roman" w:cs="Times New Roman"/>
+          <w:sz w:val="24"/>
+        </w:rPr>
+        <w:t xml:space="preserve">  </w:t>
+      </w:r>
+      <w:r>
+        <w:rPr>
+          <w:rFonts w:ascii="Times New Roman" w:hAnsi="Times New Roman" w:cs="Times New Roman"/>
+          <w:sz w:val="24"/>
+        </w:rPr>
+        <w:fldChar w:fldCharType="begin"/>
+      </w:r>
+      <w:r>
+        <w:rPr>
+          <w:rFonts w:ascii="Times New Roman" w:hAnsi="Times New Roman" w:cs="Times New Roman"/>
+          <w:sz w:val="24"/>
+        </w:rPr>
+        <w:instrText xml:space="preserve"> REF _Ref83397005 \h </w:instrText>
+      </w:r>
+      <w:r>
+        <w:rPr>
+          <w:rFonts w:ascii="Times New Roman" w:hAnsi="Times New Roman" w:cs="Times New Roman"/>
+          <w:sz w:val="24"/>
+        </w:rPr>
+      </w:r>
+      <w:r>
+        <w:rPr>
+          <w:rFonts w:ascii="Times New Roman" w:hAnsi="Times New Roman" w:cs="Times New Roman"/>
+          <w:sz w:val="24"/>
+        </w:rPr>
+        <w:instrText xml:space="preserve"> \* MERGEFORMAT </w:instrText>
+      </w:r>
+      <w:r>
+        <w:rPr>
+          <w:rFonts w:ascii="Times New Roman" w:hAnsi="Times New Roman" w:cs="Times New Roman"/>
+          <w:sz w:val="24"/>
+        </w:rPr>
+        <w:fldChar w:fldCharType="separate"/>
+      </w:r>
+      <w:r>
+        <w:rPr>
+          <w:rFonts w:ascii="Times New Roman" w:hAnsi="Times New Roman" w:cs="Times New Roman"/>
+          <w:sz w:val="24"/>
+        </w:rPr>
+        <w:t>Figure 1</w:t>
+      </w:r>
+      <w:r>
+        <w:rPr>
+          <w:rFonts w:ascii="Times New Roman" w:hAnsi="Times New Roman" w:cs="Times New Roman"/>
+          <w:sz w:val="24"/>
+        </w:rPr>
+        <w:fldChar w:fldCharType="end"/>
+      </w:r>
+      <w:r>
+        <w:rPr>
+          <w:rFonts w:ascii="Times New Roman" w:hAnsi="Times New Roman" w:cs="Times New Roman"/>
+          <w:sz w:val="24"/>
+        </w:rPr>
+        <w:t xml:space="preserve"> shows the average normalized accessibility unreliability among all stops for each </w:t>
+      </w:r>
+      <w:proofErr w:type="spellStart"/>
+      <w:r>
+        <w:rPr>
+          <w:rFonts w:ascii="Times New Roman" w:hAnsi="Times New Roman" w:cs="Times New Roman"/>
+          <w:sz w:val="24"/>
+        </w:rPr>
+        <w:t>quadrimester</w:t>
+      </w:r>
+      <w:proofErr w:type="spellEnd"/>
+      <w:r>
+        <w:rPr>
+          <w:rFonts w:ascii="Times New Roman" w:hAnsi="Times New Roman" w:cs="Times New Roman"/>
+          <w:sz w:val="24"/>
+        </w:rPr>
+        <w:t xml:space="preserve"> from 2018 to 2020.</w:t>
+      </w:r>
+      <w:r>
+        <w:rPr>
+          <w:rFonts w:ascii="Times New Roman" w:hAnsi="Times New Roman" w:cs="Times New Roman"/>
+          <w:sz w:val="24"/>
+        </w:rPr>
+        <w:t xml:space="preserve"> </w:t>
+      </w:r>
+    </w:p>
+    <w:p>
+      <w:pPr>
+        <w:keepNext/>
+        <w:jc w:val="both"/>
+      </w:pPr>
+      <w:r>
+        <w:rPr>
+          <w:rFonts w:ascii="Times New Roman" w:hAnsi="Times New Roman" w:cs="Times New Roman"/>
+          <w:noProof/>
+          <w:sz w:val="24"/>
+        </w:rPr>
+        <w:drawing>
+          <wp:inline distT="0" distB="0" distL="0" distR="0" wp14:anchorId="235EE37B" wp14:editId="1DC101C3">
+            <wp:extent cx="5729181" cy="3036627"/>
+            <wp:effectExtent l="0" t="0" r="5080" b="0"/>
+            <wp:docPr id="2" name="Picture 2"/>
+            <wp:cNvGraphicFramePr>
+              <a:graphicFrameLocks xmlns:a="http://schemas.openxmlformats.org/drawingml/2006/main" noChangeAspect="1"/>
+            </wp:cNvGraphicFramePr>
+            <a:graphic xmlns:a="http://schemas.openxmlformats.org/drawingml/2006/main">
+              <a:graphicData uri="http://schemas.openxmlformats.org/drawingml/2006/picture">
+                <pic:pic xmlns:pic="http://schemas.openxmlformats.org/drawingml/2006/picture">
+                  <pic:nvPicPr>
+                    <pic:cNvPr id="0" name="Picture 2"/>
+                    <pic:cNvPicPr>
+                      <a:picLocks noChangeAspect="1" noChangeArrowheads="1"/>
+                    </pic:cNvPicPr>
+                  </pic:nvPicPr>
+                  <pic:blipFill>
+                    <a:blip r:embed="rId19">
+                      <a:extLst>
+                        <a:ext uri="{28A0092B-C50C-407E-A947-70E740481C1C}">
+                          <a14:useLocalDpi xmlns:a14="http://schemas.microsoft.com/office/drawing/2010/main" val="0"/>
+                        </a:ext>
+                      </a:extLst>
+                    </a:blip>
+                    <a:srcRect/>
+                    <a:stretch>
+                      <a:fillRect/>
+                    </a:stretch>
+                  </pic:blipFill>
+                  <pic:spPr bwMode="auto">
+                    <a:xfrm>
+                      <a:off x="0" y="0"/>
+                      <a:ext cx="5778033" cy="3062520"/>
+                    </a:xfrm>
+                    <a:prstGeom prst="rect">
+                      <a:avLst/>
+                    </a:prstGeom>
+                    <a:noFill/>
+                  </pic:spPr>
+                </pic:pic>
+              </a:graphicData>
+            </a:graphic>
+          </wp:inline>
+        </w:drawing>
+      </w:r>
+    </w:p>
+    <w:p>
+      <w:pPr>
+        <w:jc w:val="both"/>
+        <w:rPr>
+          <w:rFonts w:ascii="Times New Roman" w:hAnsi="Times New Roman" w:cs="Times New Roman"/>
+          <w:sz w:val="24"/>
+        </w:rPr>
+      </w:pPr>
+      <w:bookmarkStart w:id="24" w:name="_Ref83397005"/>
+      <w:r>
+        <w:rPr>
+          <w:rFonts w:ascii="Times New Roman" w:hAnsi="Times New Roman" w:cs="Times New Roman"/>
+          <w:sz w:val="24"/>
+        </w:rPr>
+        <w:t xml:space="preserve">Figure </w:t>
+      </w:r>
+      <w:r>
+        <w:rPr>
+          <w:rFonts w:ascii="Times New Roman" w:hAnsi="Times New Roman" w:cs="Times New Roman"/>
+          <w:sz w:val="24"/>
+        </w:rPr>
+        <w:fldChar w:fldCharType="begin"/>
+      </w:r>
+      <w:r>
+        <w:rPr>
+          <w:rFonts w:ascii="Times New Roman" w:hAnsi="Times New Roman" w:cs="Times New Roman"/>
+          <w:sz w:val="24"/>
+        </w:rPr>
+        <w:instrText xml:space="preserve"> SEQ Figure \* ARABIC </w:instrText>
+      </w:r>
+      <w:r>
+        <w:rPr>
+          <w:rFonts w:ascii="Times New Roman" w:hAnsi="Times New Roman" w:cs="Times New Roman"/>
+          <w:sz w:val="24"/>
+        </w:rPr>
+        <w:fldChar w:fldCharType="separate"/>
+      </w:r>
+      <w:r>
+        <w:rPr>
+          <w:rFonts w:ascii="Times New Roman" w:hAnsi="Times New Roman" w:cs="Times New Roman"/>
+          <w:noProof/>
+          <w:sz w:val="24"/>
+        </w:rPr>
+        <w:t>5</w:t>
+      </w:r>
+      <w:r>
+        <w:rPr>
+          <w:rFonts w:ascii="Times New Roman" w:hAnsi="Times New Roman" w:cs="Times New Roman"/>
+          <w:sz w:val="24"/>
+        </w:rPr>
+        <w:fldChar w:fldCharType="end"/>
+      </w:r>
+      <w:bookmarkEnd w:id="24"/>
+      <w:r>
+        <w:rPr>
+          <w:rFonts w:ascii="Times New Roman" w:hAnsi="Times New Roman" w:cs="Times New Roman"/>
+          <w:sz w:val="24"/>
+        </w:rPr>
+        <w:t xml:space="preserve"> Average normalized accessibility unreliability index for each quadrimester from 2018 to 2020.</w:t>
+      </w:r>
+    </w:p>
+    <w:p>
+      <w:pPr>
+        <w:jc w:val="both"/>
+        <w:rPr>
+          <w:rFonts w:ascii="Times New Roman" w:hAnsi="Times New Roman" w:cs="Times New Roman"/>
+          <w:sz w:val="24"/>
+        </w:rPr>
+      </w:pPr>
+    </w:p>
+    <w:p>
+      <w:pPr>
+        <w:jc w:val="both"/>
+        <w:rPr>
+          <w:rFonts w:ascii="Times New Roman" w:hAnsi="Times New Roman" w:cs="Times New Roman"/>
+          <w:sz w:val="24"/>
+        </w:rPr>
+      </w:pPr>
+      <w:r>
+        <w:rPr>
+          <w:rFonts w:ascii="Times New Roman" w:hAnsi="Times New Roman" w:cs="Times New Roman"/>
+          <w:sz w:val="24"/>
+        </w:rPr>
+        <w:lastRenderedPageBreak/>
+        <w:t xml:space="preserve">Days of week.  </w:t>
+      </w:r>
+    </w:p>
+    <w:p>
+      <w:pPr>
+        <w:jc w:val="both"/>
+        <w:rPr>
+          <w:rFonts w:ascii="Times New Roman" w:hAnsi="Times New Roman" w:cs="Times New Roman"/>
+          <w:sz w:val="24"/>
+        </w:rPr>
+      </w:pPr>
+    </w:p>
+    <w:p>
+      <w:pPr>
+        <w:jc w:val="both"/>
+        <w:rPr>
+          <w:rFonts w:ascii="Times New Roman" w:hAnsi="Times New Roman" w:cs="Times New Roman"/>
+          <w:sz w:val="24"/>
+        </w:rPr>
+      </w:pPr>
+    </w:p>
+    <w:p>
+      <w:pPr>
+        <w:jc w:val="both"/>
+        <w:rPr>
+          <w:rFonts w:ascii="Times New Roman" w:hAnsi="Times New Roman" w:cs="Times New Roman"/>
+          <w:sz w:val="24"/>
+        </w:rPr>
+      </w:pPr>
+      <w:r>
+        <w:rPr>
+          <w:rFonts w:ascii="Times New Roman" w:hAnsi="Times New Roman" w:cs="Times New Roman"/>
+          <w:sz w:val="24"/>
+        </w:rPr>
+        <w:t xml:space="preserve">Hourly. </w:t>
+      </w:r>
+    </w:p>
+    <w:p>
+      <w:pPr>
+        <w:keepNext/>
+        <w:jc w:val="both"/>
+      </w:pPr>
+      <w:r>
+        <w:rPr>
+          <w:noProof/>
+        </w:rPr>
+        <w:drawing>
+          <wp:inline distT="0" distB="0" distL="0" distR="0" wp14:anchorId="744D2734" wp14:editId="0118FC37">
+            <wp:extent cx="5909564" cy="3697357"/>
+            <wp:effectExtent l="0" t="0" r="0" b="0"/>
+            <wp:docPr id="11" name="Picture 11"/>
+            <wp:cNvGraphicFramePr>
+              <a:graphicFrameLocks xmlns:a="http://schemas.openxmlformats.org/drawingml/2006/main" noChangeAspect="1"/>
+            </wp:cNvGraphicFramePr>
+            <a:graphic xmlns:a="http://schemas.openxmlformats.org/drawingml/2006/main">
+              <a:graphicData uri="http://schemas.openxmlformats.org/drawingml/2006/picture">
+                <pic:pic xmlns:pic="http://schemas.openxmlformats.org/drawingml/2006/picture">
+                  <pic:nvPicPr>
+                    <pic:cNvPr id="0" name="Picture 9"/>
+                    <pic:cNvPicPr>
+                      <a:picLocks noChangeAspect="1" noChangeArrowheads="1"/>
+                    </pic:cNvPicPr>
+                  </pic:nvPicPr>
+                  <pic:blipFill>
+                    <a:blip r:embed="rId20">
+                      <a:extLst>
+                        <a:ext uri="{28A0092B-C50C-407E-A947-70E740481C1C}">
+                          <a14:useLocalDpi xmlns:a14="http://schemas.microsoft.com/office/drawing/2010/main" val="0"/>
+                        </a:ext>
+                      </a:extLst>
+                    </a:blip>
+                    <a:srcRect/>
+                    <a:stretch>
+                      <a:fillRect/>
+                    </a:stretch>
+                  </pic:blipFill>
+                  <pic:spPr bwMode="auto">
+                    <a:xfrm>
+                      <a:off x="0" y="0"/>
+                      <a:ext cx="5921530" cy="3704844"/>
+                    </a:xfrm>
+                    <a:prstGeom prst="rect">
+                      <a:avLst/>
+                    </a:prstGeom>
+                    <a:noFill/>
+                  </pic:spPr>
+                </pic:pic>
+              </a:graphicData>
+            </a:graphic>
+          </wp:inline>
+        </w:drawing>
+      </w:r>
+    </w:p>
+    <w:p>
+      <w:pPr>
+        <w:jc w:val="both"/>
+        <w:rPr>
+          <w:rFonts w:ascii="Times New Roman" w:hAnsi="Times New Roman" w:cs="Times New Roman"/>
+          <w:sz w:val="24"/>
+        </w:rPr>
+      </w:pPr>
+      <w:r>
+        <w:rPr>
+          <w:rFonts w:ascii="Times New Roman" w:hAnsi="Times New Roman" w:cs="Times New Roman"/>
+          <w:sz w:val="24"/>
+        </w:rPr>
+        <w:t xml:space="preserve">Figure </w:t>
+      </w:r>
+      <w:r>
+        <w:rPr>
+          <w:rFonts w:ascii="Times New Roman" w:hAnsi="Times New Roman" w:cs="Times New Roman"/>
+          <w:sz w:val="24"/>
+        </w:rPr>
+        <w:fldChar w:fldCharType="begin"/>
+      </w:r>
+      <w:r>
+        <w:rPr>
+          <w:rFonts w:ascii="Times New Roman" w:hAnsi="Times New Roman" w:cs="Times New Roman"/>
+          <w:sz w:val="24"/>
+        </w:rPr>
+        <w:instrText xml:space="preserve"> SEQ Figure \* ARABIC </w:instrText>
+      </w:r>
+      <w:r>
+        <w:rPr>
+          <w:rFonts w:ascii="Times New Roman" w:hAnsi="Times New Roman" w:cs="Times New Roman"/>
+          <w:sz w:val="24"/>
+        </w:rPr>
+        <w:fldChar w:fldCharType="separate"/>
+      </w:r>
+      <w:r>
+        <w:rPr>
+          <w:rFonts w:ascii="Times New Roman" w:hAnsi="Times New Roman" w:cs="Times New Roman"/>
+          <w:sz w:val="24"/>
+        </w:rPr>
+        <w:t>6</w:t>
+      </w:r>
+      <w:r>
+        <w:rPr>
+          <w:rFonts w:ascii="Times New Roman" w:hAnsi="Times New Roman" w:cs="Times New Roman"/>
+          <w:sz w:val="24"/>
+        </w:rPr>
+        <w:fldChar w:fldCharType="end"/>
+      </w:r>
+      <w:r>
+        <w:rPr>
+          <w:rFonts w:ascii="Times New Roman" w:hAnsi="Times New Roman" w:cs="Times New Roman"/>
+          <w:sz w:val="24"/>
+        </w:rPr>
+        <w:t>: hourly average normalized accessibility unreliability for time budget of 5, 15, 30, 45, and 60</w:t>
+      </w:r>
+      <w:r>
+        <w:rPr>
+          <w:rFonts w:ascii="Times New Roman" w:hAnsi="Times New Roman" w:cs="Times New Roman"/>
+          <w:sz w:val="24"/>
+        </w:rPr>
+        <w:t xml:space="preserve"> in the day of September 4, 2019</w:t>
+      </w:r>
+      <w:r>
+        <w:rPr>
+          <w:rFonts w:ascii="Times New Roman" w:hAnsi="Times New Roman" w:cs="Times New Roman"/>
+          <w:sz w:val="24"/>
+        </w:rPr>
+        <w:t>.</w:t>
+      </w:r>
+    </w:p>
+    <w:p>
+      <w:pPr>
+        <w:jc w:val="both"/>
+        <w:rPr>
+          <w:rFonts w:ascii="Times New Roman" w:hAnsi="Times New Roman" w:cs="Times New Roman"/>
+          <w:sz w:val="24"/>
+        </w:rPr>
+      </w:pPr>
+    </w:p>
+    <w:p>
+      <w:pPr>
+        <w:jc w:val="both"/>
+        <w:rPr>
+          <w:rFonts w:ascii="Times New Roman" w:hAnsi="Times New Roman" w:cs="Times New Roman"/>
+          <w:sz w:val="24"/>
+        </w:rPr>
+      </w:pPr>
+    </w:p>
+    <w:p>
+      <w:pPr>
+        <w:jc w:val="both"/>
         <w:rPr>
           <w:rFonts w:ascii="Times New Roman" w:hAnsi="Times New Roman" w:cs="Times New Roman"/>
           <w:sz w:val="24"/>
@@ -15179,6 +16370,7 @@
         <w:adjustRightInd w:val="0"/>
         <w:spacing w:line="240" w:lineRule="auto"/>
         <w:ind w:left="480" w:hanging="480"/>
+        <w:jc w:val="both"/>
         <w:rPr>
           <w:rFonts w:ascii="Times New Roman" w:hAnsi="Times New Roman" w:cs="Times New Roman"/>
           <w:noProof/>
@@ -15265,21 +16457,21 @@
         <w:adjustRightInd w:val="0"/>
         <w:spacing w:line="240" w:lineRule="auto"/>
         <w:ind w:left="480" w:hanging="480"/>
-        <w:rPr>
-          <w:rFonts w:ascii="Times New Roman" w:hAnsi="Times New Roman" w:cs="Times New Roman"/>
-          <w:noProof/>
-          <w:sz w:val="24"/>
-          <w:szCs w:val="24"/>
-        </w:rPr>
-      </w:pPr>
-      <w:r>
-        <w:rPr>
-          <w:rFonts w:ascii="Times New Roman" w:hAnsi="Times New Roman" w:cs="Times New Roman"/>
-          <w:noProof/>
-          <w:sz w:val="24"/>
-          <w:szCs w:val="24"/>
-        </w:rPr>
-        <w:lastRenderedPageBreak/>
+        <w:jc w:val="both"/>
+        <w:rPr>
+          <w:rFonts w:ascii="Times New Roman" w:hAnsi="Times New Roman" w:cs="Times New Roman"/>
+          <w:noProof/>
+          <w:sz w:val="24"/>
+          <w:szCs w:val="24"/>
+        </w:rPr>
+      </w:pPr>
+      <w:r>
+        <w:rPr>
+          <w:rFonts w:ascii="Times New Roman" w:hAnsi="Times New Roman" w:cs="Times New Roman"/>
+          <w:noProof/>
+          <w:sz w:val="24"/>
+          <w:szCs w:val="24"/>
+        </w:rPr>
         <w:t xml:space="preserve">Banister, D. (2008). The sustainable mobility paradigm. </w:t>
       </w:r>
       <w:r>
@@ -15331,6 +16523,7 @@
         <w:adjustRightInd w:val="0"/>
         <w:spacing w:line="240" w:lineRule="auto"/>
         <w:ind w:left="480" w:hanging="480"/>
+        <w:jc w:val="both"/>
         <w:rPr>
           <w:rFonts w:ascii="Times New Roman" w:hAnsi="Times New Roman" w:cs="Times New Roman"/>
           <w:noProof/>
@@ -15376,6 +16569,7 @@
         <w:adjustRightInd w:val="0"/>
         <w:spacing w:line="240" w:lineRule="auto"/>
         <w:ind w:left="480" w:hanging="480"/>
+        <w:jc w:val="both"/>
         <w:rPr>
           <w:rFonts w:ascii="Times New Roman" w:hAnsi="Times New Roman" w:cs="Times New Roman"/>
           <w:noProof/>
@@ -15401,20 +16595,22 @@
         <w:adjustRightInd w:val="0"/>
         <w:spacing w:line="240" w:lineRule="auto"/>
         <w:ind w:left="480" w:hanging="480"/>
-        <w:rPr>
-          <w:rFonts w:ascii="Times New Roman" w:hAnsi="Times New Roman" w:cs="Times New Roman"/>
-          <w:noProof/>
-          <w:sz w:val="24"/>
-          <w:szCs w:val="24"/>
-        </w:rPr>
-      </w:pPr>
-      <w:r>
-        <w:rPr>
-          <w:rFonts w:ascii="Times New Roman" w:hAnsi="Times New Roman" w:cs="Times New Roman"/>
-          <w:noProof/>
-          <w:sz w:val="24"/>
-          <w:szCs w:val="24"/>
-        </w:rPr>
+        <w:jc w:val="both"/>
+        <w:rPr>
+          <w:rFonts w:ascii="Times New Roman" w:hAnsi="Times New Roman" w:cs="Times New Roman"/>
+          <w:noProof/>
+          <w:sz w:val="24"/>
+          <w:szCs w:val="24"/>
+        </w:rPr>
+      </w:pPr>
+      <w:r>
+        <w:rPr>
+          <w:rFonts w:ascii="Times New Roman" w:hAnsi="Times New Roman" w:cs="Times New Roman"/>
+          <w:noProof/>
+          <w:sz w:val="24"/>
+          <w:szCs w:val="24"/>
+        </w:rPr>
+        <w:lastRenderedPageBreak/>
         <w:t xml:space="preserve">Farber, S., Bartholomew, K., Li, X., Páez, A., &amp; Habib, K. M. N. (2014). Assessing social equity in distance based transit fares using a model of travel behavior. </w:t>
       </w:r>
       <w:r>
@@ -15466,6 +16662,7 @@
         <w:adjustRightInd w:val="0"/>
         <w:spacing w:line="240" w:lineRule="auto"/>
         <w:ind w:left="480" w:hanging="480"/>
+        <w:jc w:val="both"/>
         <w:rPr>
           <w:rFonts w:ascii="Times New Roman" w:hAnsi="Times New Roman" w:cs="Times New Roman"/>
           <w:noProof/>
@@ -15531,6 +16728,7 @@
         <w:adjustRightInd w:val="0"/>
         <w:spacing w:line="240" w:lineRule="auto"/>
         <w:ind w:left="480" w:hanging="480"/>
+        <w:jc w:val="both"/>
         <w:rPr>
           <w:rFonts w:ascii="Times New Roman" w:hAnsi="Times New Roman" w:cs="Times New Roman"/>
           <w:noProof/>
@@ -15596,6 +16794,7 @@
         <w:adjustRightInd w:val="0"/>
         <w:spacing w:line="240" w:lineRule="auto"/>
         <w:ind w:left="480" w:hanging="480"/>
+        <w:jc w:val="both"/>
         <w:rPr>
           <w:rFonts w:ascii="Times New Roman" w:hAnsi="Times New Roman" w:cs="Times New Roman"/>
           <w:noProof/>
@@ -15621,6 +16820,7 @@
         <w:adjustRightInd w:val="0"/>
         <w:spacing w:line="240" w:lineRule="auto"/>
         <w:ind w:left="480" w:hanging="480"/>
+        <w:jc w:val="both"/>
         <w:rPr>
           <w:rFonts w:ascii="Times New Roman" w:hAnsi="Times New Roman" w:cs="Times New Roman"/>
           <w:noProof/>
@@ -15646,6 +16846,7 @@
         <w:adjustRightInd w:val="0"/>
         <w:spacing w:line="240" w:lineRule="auto"/>
         <w:ind w:left="480" w:hanging="480"/>
+        <w:jc w:val="both"/>
         <w:rPr>
           <w:rFonts w:ascii="Times New Roman" w:hAnsi="Times New Roman" w:cs="Times New Roman"/>
           <w:noProof/>
@@ -15671,6 +16872,7 @@
         <w:adjustRightInd w:val="0"/>
         <w:spacing w:line="240" w:lineRule="auto"/>
         <w:ind w:left="480" w:hanging="480"/>
+        <w:jc w:val="both"/>
         <w:rPr>
           <w:rFonts w:ascii="Times New Roman" w:hAnsi="Times New Roman" w:cs="Times New Roman"/>
           <w:noProof/>
@@ -15736,6 +16938,7 @@
         <w:adjustRightInd w:val="0"/>
         <w:spacing w:line="240" w:lineRule="auto"/>
         <w:ind w:left="480" w:hanging="480"/>
+        <w:jc w:val="both"/>
         <w:rPr>
           <w:rFonts w:ascii="Times New Roman" w:hAnsi="Times New Roman" w:cs="Times New Roman"/>
           <w:noProof/>
@@ -15801,6 +17004,7 @@
         <w:adjustRightInd w:val="0"/>
         <w:spacing w:line="240" w:lineRule="auto"/>
         <w:ind w:left="480" w:hanging="480"/>
+        <w:jc w:val="both"/>
         <w:rPr>
           <w:rFonts w:ascii="Times New Roman" w:hAnsi="Times New Roman" w:cs="Times New Roman"/>
           <w:noProof/>
@@ -15866,6 +17070,7 @@
         <w:adjustRightInd w:val="0"/>
         <w:spacing w:line="240" w:lineRule="auto"/>
         <w:ind w:left="480" w:hanging="480"/>
+        <w:jc w:val="both"/>
         <w:rPr>
           <w:rFonts w:ascii="Times New Roman" w:hAnsi="Times New Roman" w:cs="Times New Roman"/>
           <w:noProof/>
@@ -15911,6 +17116,7 @@
         <w:adjustRightInd w:val="0"/>
         <w:spacing w:line="240" w:lineRule="auto"/>
         <w:ind w:left="480" w:hanging="480"/>
+        <w:jc w:val="both"/>
         <w:rPr>
           <w:rFonts w:ascii="Times New Roman" w:hAnsi="Times New Roman" w:cs="Times New Roman"/>
           <w:noProof/>
@@ -15976,6 +17182,7 @@
         <w:adjustRightInd w:val="0"/>
         <w:spacing w:line="240" w:lineRule="auto"/>
         <w:ind w:left="480" w:hanging="480"/>
+        <w:jc w:val="both"/>
         <w:rPr>
           <w:rFonts w:ascii="Times New Roman" w:hAnsi="Times New Roman" w:cs="Times New Roman"/>
           <w:noProof/>
@@ -16041,6 +17248,7 @@
         <w:adjustRightInd w:val="0"/>
         <w:spacing w:line="240" w:lineRule="auto"/>
         <w:ind w:left="480" w:hanging="480"/>
+        <w:jc w:val="both"/>
         <w:rPr>
           <w:rFonts w:ascii="Times New Roman" w:hAnsi="Times New Roman" w:cs="Times New Roman"/>
           <w:noProof/>
@@ -16106,6 +17314,7 @@
         <w:adjustRightInd w:val="0"/>
         <w:spacing w:line="240" w:lineRule="auto"/>
         <w:ind w:left="480" w:hanging="480"/>
+        <w:jc w:val="both"/>
         <w:rPr>
           <w:rFonts w:ascii="Times New Roman" w:hAnsi="Times New Roman" w:cs="Times New Roman"/>
           <w:noProof/>
@@ -16171,21 +17380,21 @@
         <w:adjustRightInd w:val="0"/>
         <w:spacing w:line="240" w:lineRule="auto"/>
         <w:ind w:left="480" w:hanging="480"/>
-        <w:rPr>
-          <w:rFonts w:ascii="Times New Roman" w:hAnsi="Times New Roman" w:cs="Times New Roman"/>
-          <w:noProof/>
-          <w:sz w:val="24"/>
-          <w:szCs w:val="24"/>
-        </w:rPr>
-      </w:pPr>
-      <w:r>
-        <w:rPr>
-          <w:rFonts w:ascii="Times New Roman" w:hAnsi="Times New Roman" w:cs="Times New Roman"/>
-          <w:noProof/>
-          <w:sz w:val="24"/>
-          <w:szCs w:val="24"/>
-        </w:rPr>
-        <w:lastRenderedPageBreak/>
+        <w:jc w:val="both"/>
+        <w:rPr>
+          <w:rFonts w:ascii="Times New Roman" w:hAnsi="Times New Roman" w:cs="Times New Roman"/>
+          <w:noProof/>
+          <w:sz w:val="24"/>
+          <w:szCs w:val="24"/>
+        </w:rPr>
+      </w:pPr>
+      <w:r>
+        <w:rPr>
+          <w:rFonts w:ascii="Times New Roman" w:hAnsi="Times New Roman" w:cs="Times New Roman"/>
+          <w:noProof/>
+          <w:sz w:val="24"/>
+          <w:szCs w:val="24"/>
+        </w:rPr>
         <w:t xml:space="preserve">Kwan, M.-P. (2000). </w:t>
       </w:r>
       <w:r>
@@ -16217,6 +17426,7 @@
         <w:adjustRightInd w:val="0"/>
         <w:spacing w:line="240" w:lineRule="auto"/>
         <w:ind w:left="480" w:hanging="480"/>
+        <w:jc w:val="both"/>
         <w:rPr>
           <w:rFonts w:ascii="Times New Roman" w:hAnsi="Times New Roman" w:cs="Times New Roman"/>
           <w:noProof/>
@@ -16282,6 +17492,7 @@
         <w:adjustRightInd w:val="0"/>
         <w:spacing w:line="240" w:lineRule="auto"/>
         <w:ind w:left="480" w:hanging="480"/>
+        <w:jc w:val="both"/>
         <w:rPr>
           <w:rFonts w:ascii="Times New Roman" w:hAnsi="Times New Roman" w:cs="Times New Roman"/>
           <w:noProof/>
@@ -16347,20 +17558,22 @@
         <w:adjustRightInd w:val="0"/>
         <w:spacing w:line="240" w:lineRule="auto"/>
         <w:ind w:left="480" w:hanging="480"/>
-        <w:rPr>
-          <w:rFonts w:ascii="Times New Roman" w:hAnsi="Times New Roman" w:cs="Times New Roman"/>
-          <w:noProof/>
-          <w:sz w:val="24"/>
-          <w:szCs w:val="24"/>
-        </w:rPr>
-      </w:pPr>
-      <w:r>
-        <w:rPr>
-          <w:rFonts w:ascii="Times New Roman" w:hAnsi="Times New Roman" w:cs="Times New Roman"/>
-          <w:noProof/>
-          <w:sz w:val="24"/>
-          <w:szCs w:val="24"/>
-        </w:rPr>
+        <w:jc w:val="both"/>
+        <w:rPr>
+          <w:rFonts w:ascii="Times New Roman" w:hAnsi="Times New Roman" w:cs="Times New Roman"/>
+          <w:noProof/>
+          <w:sz w:val="24"/>
+          <w:szCs w:val="24"/>
+        </w:rPr>
+      </w:pPr>
+      <w:r>
+        <w:rPr>
+          <w:rFonts w:ascii="Times New Roman" w:hAnsi="Times New Roman" w:cs="Times New Roman"/>
+          <w:noProof/>
+          <w:sz w:val="24"/>
+          <w:szCs w:val="24"/>
+        </w:rPr>
+        <w:lastRenderedPageBreak/>
         <w:t xml:space="preserve">Lenntorp, B. (1976). Paths in space-time environments: a time-geographic sudy of movement possibilities of individuals. </w:t>
       </w:r>
       <w:r>
@@ -16412,6 +17625,7 @@
         <w:adjustRightInd w:val="0"/>
         <w:spacing w:line="240" w:lineRule="auto"/>
         <w:ind w:left="480" w:hanging="480"/>
+        <w:jc w:val="both"/>
         <w:rPr>
           <w:rFonts w:ascii="Times New Roman" w:hAnsi="Times New Roman" w:cs="Times New Roman"/>
           <w:noProof/>
@@ -16477,6 +17691,7 @@
         <w:adjustRightInd w:val="0"/>
         <w:spacing w:line="240" w:lineRule="auto"/>
         <w:ind w:left="480" w:hanging="480"/>
+        <w:jc w:val="both"/>
         <w:rPr>
           <w:rFonts w:ascii="Times New Roman" w:hAnsi="Times New Roman" w:cs="Times New Roman"/>
           <w:noProof/>
@@ -16542,6 +17757,7 @@
         <w:adjustRightInd w:val="0"/>
         <w:spacing w:line="240" w:lineRule="auto"/>
         <w:ind w:left="480" w:hanging="480"/>
+        <w:jc w:val="both"/>
         <w:rPr>
           <w:rFonts w:ascii="Times New Roman" w:hAnsi="Times New Roman" w:cs="Times New Roman"/>
           <w:noProof/>
@@ -16587,6 +17803,7 @@
         <w:adjustRightInd w:val="0"/>
         <w:spacing w:line="240" w:lineRule="auto"/>
         <w:ind w:left="480" w:hanging="480"/>
+        <w:jc w:val="both"/>
         <w:rPr>
           <w:rFonts w:ascii="Times New Roman" w:hAnsi="Times New Roman" w:cs="Times New Roman"/>
           <w:noProof/>
@@ -16652,6 +17869,7 @@
         <w:adjustRightInd w:val="0"/>
         <w:spacing w:line="240" w:lineRule="auto"/>
         <w:ind w:left="480" w:hanging="480"/>
+        <w:jc w:val="both"/>
         <w:rPr>
           <w:rFonts w:ascii="Times New Roman" w:hAnsi="Times New Roman" w:cs="Times New Roman"/>
           <w:noProof/>
@@ -16717,6 +17935,7 @@
         <w:adjustRightInd w:val="0"/>
         <w:spacing w:line="240" w:lineRule="auto"/>
         <w:ind w:left="480" w:hanging="480"/>
+        <w:jc w:val="both"/>
         <w:rPr>
           <w:rFonts w:ascii="Times New Roman" w:hAnsi="Times New Roman" w:cs="Times New Roman"/>
           <w:noProof/>
@@ -16782,6 +18001,7 @@
         <w:adjustRightInd w:val="0"/>
         <w:spacing w:line="240" w:lineRule="auto"/>
         <w:ind w:left="480" w:hanging="480"/>
+        <w:jc w:val="both"/>
         <w:rPr>
           <w:rFonts w:ascii="Times New Roman" w:hAnsi="Times New Roman" w:cs="Times New Roman"/>
           <w:noProof/>
@@ -16847,6 +18067,7 @@
         <w:adjustRightInd w:val="0"/>
         <w:spacing w:line="240" w:lineRule="auto"/>
         <w:ind w:left="480" w:hanging="480"/>
+        <w:jc w:val="both"/>
         <w:rPr>
           <w:rFonts w:ascii="Times New Roman" w:hAnsi="Times New Roman" w:cs="Times New Roman"/>
           <w:noProof/>
@@ -16892,6 +18113,7 @@
         <w:adjustRightInd w:val="0"/>
         <w:spacing w:line="240" w:lineRule="auto"/>
         <w:ind w:left="480" w:hanging="480"/>
+        <w:jc w:val="both"/>
         <w:rPr>
           <w:rFonts w:ascii="Times New Roman" w:hAnsi="Times New Roman" w:cs="Times New Roman"/>
           <w:noProof/>
@@ -16957,6 +18179,7 @@
         <w:adjustRightInd w:val="0"/>
         <w:spacing w:line="240" w:lineRule="auto"/>
         <w:ind w:left="480" w:hanging="480"/>
+        <w:jc w:val="both"/>
         <w:rPr>
           <w:rFonts w:ascii="Times New Roman" w:hAnsi="Times New Roman" w:cs="Times New Roman"/>
           <w:noProof/>
@@ -17022,31 +18245,22 @@
         <w:adjustRightInd w:val="0"/>
         <w:spacing w:line="240" w:lineRule="auto"/>
         <w:ind w:left="480" w:hanging="480"/>
-        <w:rPr>
-          <w:rFonts w:ascii="Times New Roman" w:hAnsi="Times New Roman" w:cs="Times New Roman"/>
-          <w:noProof/>
-          <w:sz w:val="24"/>
-          <w:szCs w:val="24"/>
-        </w:rPr>
-      </w:pPr>
-      <w:r>
-        <w:rPr>
-          <w:rFonts w:ascii="Times New Roman" w:hAnsi="Times New Roman" w:cs="Times New Roman"/>
-          <w:noProof/>
-          <w:sz w:val="24"/>
-          <w:szCs w:val="24"/>
-        </w:rPr>
-        <w:t xml:space="preserve">Park, Y., Mount, J., Liu, L., Xiao, N., &amp; Miller, H. J. (2020). Assessing public transit performance using real-time data: spatiotemporal patterns of bus operation delays in </w:t>
-      </w:r>
-      <w:r>
-        <w:rPr>
-          <w:rFonts w:ascii="Times New Roman" w:hAnsi="Times New Roman" w:cs="Times New Roman"/>
-          <w:noProof/>
-          <w:sz w:val="24"/>
-          <w:szCs w:val="24"/>
-        </w:rPr>
-        <w:lastRenderedPageBreak/>
-        <w:t xml:space="preserve">Columbus, Ohio, USA. </w:t>
+        <w:jc w:val="both"/>
+        <w:rPr>
+          <w:rFonts w:ascii="Times New Roman" w:hAnsi="Times New Roman" w:cs="Times New Roman"/>
+          <w:noProof/>
+          <w:sz w:val="24"/>
+          <w:szCs w:val="24"/>
+        </w:rPr>
+      </w:pPr>
+      <w:r>
+        <w:rPr>
+          <w:rFonts w:ascii="Times New Roman" w:hAnsi="Times New Roman" w:cs="Times New Roman"/>
+          <w:noProof/>
+          <w:sz w:val="24"/>
+          <w:szCs w:val="24"/>
+        </w:rPr>
+        <w:t xml:space="preserve">Park, Y., Mount, J., Liu, L., Xiao, N., &amp; Miller, H. J. (2020). Assessing public transit performance using real-time data: spatiotemporal patterns of bus operation delays in Columbus, Ohio, USA. </w:t>
       </w:r>
       <w:r>
         <w:rPr>
@@ -17097,6 +18311,7 @@
         <w:adjustRightInd w:val="0"/>
         <w:spacing w:line="240" w:lineRule="auto"/>
         <w:ind w:left="480" w:hanging="480"/>
+        <w:jc w:val="both"/>
         <w:rPr>
           <w:rFonts w:ascii="Times New Roman" w:hAnsi="Times New Roman" w:cs="Times New Roman"/>
           <w:noProof/>
@@ -17122,6 +18337,7 @@
         <w:adjustRightInd w:val="0"/>
         <w:spacing w:line="240" w:lineRule="auto"/>
         <w:ind w:left="480" w:hanging="480"/>
+        <w:jc w:val="both"/>
         <w:rPr>
           <w:rFonts w:ascii="Times New Roman" w:hAnsi="Times New Roman" w:cs="Times New Roman"/>
           <w:noProof/>
@@ -17187,20 +18403,22 @@
         <w:adjustRightInd w:val="0"/>
         <w:spacing w:line="240" w:lineRule="auto"/>
         <w:ind w:left="480" w:hanging="480"/>
-        <w:rPr>
-          <w:rFonts w:ascii="Times New Roman" w:hAnsi="Times New Roman" w:cs="Times New Roman"/>
-          <w:noProof/>
-          <w:sz w:val="24"/>
-          <w:szCs w:val="24"/>
-        </w:rPr>
-      </w:pPr>
-      <w:r>
-        <w:rPr>
-          <w:rFonts w:ascii="Times New Roman" w:hAnsi="Times New Roman" w:cs="Times New Roman"/>
-          <w:noProof/>
-          <w:sz w:val="24"/>
-          <w:szCs w:val="24"/>
-        </w:rPr>
+        <w:jc w:val="both"/>
+        <w:rPr>
+          <w:rFonts w:ascii="Times New Roman" w:hAnsi="Times New Roman" w:cs="Times New Roman"/>
+          <w:noProof/>
+          <w:sz w:val="24"/>
+          <w:szCs w:val="24"/>
+        </w:rPr>
+      </w:pPr>
+      <w:r>
+        <w:rPr>
+          <w:rFonts w:ascii="Times New Roman" w:hAnsi="Times New Roman" w:cs="Times New Roman"/>
+          <w:noProof/>
+          <w:sz w:val="24"/>
+          <w:szCs w:val="24"/>
+        </w:rPr>
+        <w:lastRenderedPageBreak/>
         <w:t xml:space="preserve">Tasic, I., Zhou, X., &amp; Zlatkovic, M. (2014). Use of spatiotemporal constraints to quantify transit accessibility: Case study of potential transit-oriented development in West Valley City, Utah. </w:t>
       </w:r>
       <w:r>
@@ -17252,6 +18470,7 @@
         <w:adjustRightInd w:val="0"/>
         <w:spacing w:line="240" w:lineRule="auto"/>
         <w:ind w:left="480" w:hanging="480"/>
+        <w:jc w:val="both"/>
         <w:rPr>
           <w:rFonts w:ascii="Times New Roman" w:hAnsi="Times New Roman" w:cs="Times New Roman"/>
           <w:noProof/>
@@ -17277,6 +18496,7 @@
         <w:adjustRightInd w:val="0"/>
         <w:spacing w:line="240" w:lineRule="auto"/>
         <w:ind w:left="480" w:hanging="480"/>
+        <w:jc w:val="both"/>
         <w:rPr>
           <w:rFonts w:ascii="Times New Roman" w:hAnsi="Times New Roman" w:cs="Times New Roman"/>
           <w:noProof/>
@@ -17342,6 +18562,7 @@
         <w:adjustRightInd w:val="0"/>
         <w:spacing w:line="240" w:lineRule="auto"/>
         <w:ind w:left="480" w:hanging="480"/>
+        <w:jc w:val="both"/>
         <w:rPr>
           <w:rFonts w:ascii="Times New Roman" w:hAnsi="Times New Roman" w:cs="Times New Roman"/>
           <w:noProof/>
@@ -17407,6 +18628,7 @@
         <w:adjustRightInd w:val="0"/>
         <w:spacing w:line="240" w:lineRule="auto"/>
         <w:ind w:left="480" w:hanging="480"/>
+        <w:jc w:val="both"/>
         <w:rPr>
           <w:rFonts w:ascii="Times New Roman" w:hAnsi="Times New Roman" w:cs="Times New Roman"/>
           <w:noProof/>
@@ -17472,6 +18694,7 @@
         <w:adjustRightInd w:val="0"/>
         <w:spacing w:line="240" w:lineRule="auto"/>
         <w:ind w:left="480" w:hanging="480"/>
+        <w:jc w:val="both"/>
         <w:rPr>
           <w:rFonts w:ascii="Times New Roman" w:hAnsi="Times New Roman" w:cs="Times New Roman"/>
           <w:noProof/>
@@ -17537,6 +18760,7 @@
         <w:adjustRightInd w:val="0"/>
         <w:spacing w:line="240" w:lineRule="auto"/>
         <w:ind w:left="480" w:hanging="480"/>
+        <w:jc w:val="both"/>
         <w:rPr>
           <w:rFonts w:ascii="Times New Roman" w:hAnsi="Times New Roman" w:cs="Times New Roman"/>
           <w:noProof/>
@@ -17602,6 +18826,7 @@
         <w:adjustRightInd w:val="0"/>
         <w:spacing w:line="240" w:lineRule="auto"/>
         <w:ind w:left="480" w:hanging="480"/>
+        <w:jc w:val="both"/>
         <w:rPr>
           <w:rFonts w:ascii="Times New Roman" w:hAnsi="Times New Roman" w:cs="Times New Roman"/>
           <w:noProof/>
@@ -17667,6 +18892,7 @@
         <w:adjustRightInd w:val="0"/>
         <w:spacing w:line="240" w:lineRule="auto"/>
         <w:ind w:left="480" w:hanging="480"/>
+        <w:jc w:val="both"/>
         <w:rPr>
           <w:rFonts w:ascii="Times New Roman" w:hAnsi="Times New Roman" w:cs="Times New Roman"/>
           <w:noProof/>
@@ -17712,6 +18938,7 @@
         <w:adjustRightInd w:val="0"/>
         <w:spacing w:line="240" w:lineRule="auto"/>
         <w:ind w:left="480" w:hanging="480"/>
+        <w:jc w:val="both"/>
         <w:rPr>
           <w:rFonts w:ascii="Times New Roman" w:hAnsi="Times New Roman" w:cs="Times New Roman"/>
           <w:noProof/>
@@ -17777,6 +19004,7 @@
         <w:adjustRightInd w:val="0"/>
         <w:spacing w:line="240" w:lineRule="auto"/>
         <w:ind w:left="480" w:hanging="480"/>
+        <w:jc w:val="both"/>
         <w:rPr>
           <w:rFonts w:ascii="Times New Roman" w:hAnsi="Times New Roman" w:cs="Times New Roman"/>
           <w:noProof/>
@@ -17835,6 +19063,7 @@
     </w:p>
     <w:p>
       <w:pPr>
+        <w:jc w:val="both"/>
         <w:rPr>
           <w:rFonts w:ascii="Times New Roman" w:hAnsi="Times New Roman" w:cs="Times New Roman"/>
           <w:sz w:val="24"/>
@@ -17860,7 +19089,7 @@
 
 <file path=word/comments.xml><?xml version="1.0" encoding="utf-8"?>
 <w:comments xmlns:wpc="http://schemas.microsoft.com/office/word/2010/wordprocessingCanvas" xmlns:cx="http://schemas.microsoft.com/office/drawing/2014/chartex" xmlns:cx1="http://schemas.microsoft.com/office/drawing/2015/9/8/chartex" xmlns:cx2="http://schemas.microsoft.com/office/drawing/2015/10/21/chartex" xmlns:cx3="http://schemas.microsoft.com/office/drawing/2016/5/9/chartex" xmlns:cx4="http://schemas.microsoft.com/office/drawing/2016/5/10/chartex" xmlns:cx5="http://schemas.microsoft.com/office/drawing/2016/5/11/chartex" xmlns:cx6="http://schemas.microsoft.com/office/drawing/2016/5/12/chartex" xmlns:cx7="http://schemas.microsoft.com/office/drawing/2016/5/13/chartex" xmlns:cx8="http://schemas.microsoft.com/office/drawing/2016/5/14/chartex" xmlns:mc="http://schemas.openxmlformats.org/markup-compatibility/2006" xmlns:aink="http://schemas.microsoft.com/office/drawing/2016/ink" xmlns:am3d="http://schemas.microsoft.com/office/drawing/2017/model3d" xmlns:o="urn:schemas-microsoft-com:office:office" xmlns:r="http://schemas.openxmlformats.org/officeDocument/2006/relationships" xmlns:m="http://schemas.openxmlformats.org/officeDocument/2006/math" xmlns:v="urn:schemas-microsoft-com:vml" xmlns:wp14="http://schemas.microsoft.com/office/word/2010/wordprocessingDrawing" xmlns:wp="http://schemas.openxmlformats.org/drawingml/2006/wordprocessingDrawing" xmlns:w10="urn:schemas-microsoft-com:office:word" xmlns:w="http://schemas.openxmlformats.org/wordprocessingml/2006/main" xmlns:w14="http://schemas.microsoft.com/office/word/2010/wordml" xmlns:w15="http://schemas.microsoft.com/office/word/2012/wordml" xmlns:w16cex="http://schemas.microsoft.com/office/word/2018/wordml/cex" xmlns:w16cid="http://schemas.microsoft.com/office/word/2016/wordml/cid" xmlns:w16="http://schemas.microsoft.com/office/word/2018/wordml" xmlns:w16sdtdh="http://schemas.microsoft.com/office/word/2020/wordml/sdtdatahash" xmlns:w16se="http://schemas.microsoft.com/office/word/2015/wordml/symex" xmlns:wpg="http://schemas.microsoft.com/office/word/2010/wordprocessingGroup" xmlns:wpi="http://schemas.microsoft.com/office/word/2010/wordprocessingInk" xmlns:wne="http://schemas.microsoft.com/office/word/2006/wordml" xmlns:wps="http://schemas.microsoft.com/office/word/2010/wordprocessingShape" mc:Ignorable="w14 w15 w16se w16cid w16 w16cex w16sdtdh wp14">
-  <w:comment w:id="0" w:author="Luyu Liu" w:date="2021-09-08T20:55:00Z" w:initials="LL">
+  <w:comment w:id="0" w:author="Liu Luyu" w:date="2021-09-08T20:55:00Z" w:initials="LL">
     <w:p>
       <w:pPr>
         <w:pStyle w:val="CommentText"/>
@@ -17876,7 +19105,7 @@
       </w:r>
     </w:p>
   </w:comment>
-  <w:comment w:id="2" w:author="Luyu Liu" w:date="2021-05-13T20:31:00Z" w:initials="LL">
+  <w:comment w:id="2" w:author="Liu Luyu" w:date="2021-05-13T20:31:00Z" w:initials="LL">
     <w:p>
       <w:pPr>
         <w:pStyle w:val="CommentText"/>
@@ -17892,7 +19121,7 @@
       </w:r>
     </w:p>
   </w:comment>
-  <w:comment w:id="3" w:author="Luyu Liu" w:date="2021-05-11T22:41:00Z" w:initials="LL">
+  <w:comment w:id="3" w:author="Liu Luyu" w:date="2021-05-11T22:41:00Z" w:initials="LL">
     <w:p>
       <w:pPr>
         <w:pStyle w:val="CommentText"/>
@@ -17908,7 +19137,7 @@
       </w:r>
     </w:p>
   </w:comment>
-  <w:comment w:id="4" w:author="Luyu Liu" w:date="2021-05-11T23:18:00Z" w:initials="LL">
+  <w:comment w:id="4" w:author="Liu Luyu" w:date="2021-05-11T23:18:00Z" w:initials="LL">
     <w:p>
       <w:pPr>
         <w:pStyle w:val="CommentText"/>
@@ -17924,7 +19153,7 @@
       </w:r>
     </w:p>
   </w:comment>
-  <w:comment w:id="1" w:author="Luyu Liu" w:date="2021-09-08T22:34:00Z" w:initials="LL">
+  <w:comment w:id="1" w:author="Liu Luyu" w:date="2021-09-08T22:34:00Z" w:initials="LL">
     <w:p>
       <w:pPr>
         <w:pStyle w:val="CommentText"/>
@@ -17940,7 +19169,7 @@
       </w:r>
     </w:p>
   </w:comment>
-  <w:comment w:id="5" w:author="Miller, Harvey" w:date="2021-09-13T15:58:00Z" w:initials="MH">
+  <w:comment w:id="5" w:author="Miller,  Dr. Harvey J." w:date="2021-09-13T15:58:00Z" w:initials="MH">
     <w:p>
       <w:pPr>
         <w:pStyle w:val="CommentText"/>
@@ -17956,7 +19185,7 @@
       </w:r>
     </w:p>
   </w:comment>
-  <w:comment w:id="7" w:author="Miller, Harvey" w:date="2021-09-13T16:23:00Z" w:initials="MH">
+  <w:comment w:id="7" w:author="Miller,  Dr. Harvey J." w:date="2021-09-13T16:23:00Z" w:initials="MH">
     <w:p>
       <w:pPr>
         <w:pStyle w:val="CommentText"/>
@@ -17972,7 +19201,7 @@
       </w:r>
     </w:p>
   </w:comment>
-  <w:comment w:id="8" w:author="Luyu Liu" w:date="2021-09-24T16:30:00Z" w:initials="LL">
+  <w:comment w:id="8" w:author="Liu Luyu" w:date="2021-09-24T16:30:00Z" w:initials="LL">
     <w:p>
       <w:pPr>
         <w:pStyle w:val="CommentText"/>
@@ -17988,7 +19217,7 @@
       </w:r>
     </w:p>
   </w:comment>
-  <w:comment w:id="9" w:author="Miller, Harvey" w:date="2021-09-13T16:23:00Z" w:initials="MH">
+  <w:comment w:id="9" w:author="Miller,  Dr. Harvey J." w:date="2021-09-13T16:23:00Z" w:initials="MH">
     <w:p>
       <w:pPr>
         <w:pStyle w:val="CommentText"/>
@@ -18004,7 +19233,7 @@
       </w:r>
     </w:p>
   </w:comment>
-  <w:comment w:id="6" w:author="Miller, Harvey" w:date="2021-09-13T16:25:00Z" w:initials="MH">
+  <w:comment w:id="6" w:author="Miller,  Dr. Harvey J." w:date="2021-09-13T16:25:00Z" w:initials="MH">
     <w:p>
       <w:pPr>
         <w:pStyle w:val="CommentText"/>
@@ -18020,7 +19249,7 @@
       </w:r>
     </w:p>
   </w:comment>
-  <w:comment w:id="10" w:author="Miller, Harvey" w:date="2021-09-14T14:53:00Z" w:initials="MH">
+  <w:comment w:id="10" w:author="Miller,  Dr. Harvey J." w:date="2021-09-14T14:53:00Z" w:initials="MH">
     <w:p>
       <w:pPr>
         <w:pStyle w:val="CommentText"/>
@@ -18038,22 +19267,14 @@
         <w:t>e</w:t>
       </w:r>
       <w:r>
-        <w:t xml:space="preserve"> do </w:t>
-      </w:r>
-      <w:proofErr w:type="gramStart"/>
-      <w:r>
-        <w:t>this?</w:t>
-      </w:r>
-      <w:proofErr w:type="gramEnd"/>
-      <w:r>
-        <w:t xml:space="preserve"> </w:t>
+        <w:t xml:space="preserve"> do this? </w:t>
       </w:r>
       <w:r>
         <w:t xml:space="preserve"> I don’t think so.</w:t>
       </w:r>
     </w:p>
   </w:comment>
-  <w:comment w:id="11" w:author="Miller, Harvey" w:date="2021-09-14T14:37:00Z" w:initials="MH">
+  <w:comment w:id="11" w:author="Miller,  Dr. Harvey J." w:date="2021-09-14T14:37:00Z" w:initials="MH">
     <w:p>
       <w:pPr>
         <w:pStyle w:val="CommentText"/>
@@ -18069,7 +19290,7 @@
       </w:r>
     </w:p>
   </w:comment>
-  <w:comment w:id="12" w:author="Luyu Liu" w:date="2021-09-24T16:50:00Z" w:initials="LL">
+  <w:comment w:id="12" w:author="Liu Luyu" w:date="2021-09-24T16:50:00Z" w:initials="LL">
     <w:p>
       <w:pPr>
         <w:pStyle w:val="CommentText"/>
@@ -18085,7 +19306,7 @@
       </w:r>
     </w:p>
   </w:comment>
-  <w:comment w:id="13" w:author="Miller, Harvey" w:date="2021-09-14T15:06:00Z" w:initials="MH">
+  <w:comment w:id="13" w:author="Miller,  Dr. Harvey J." w:date="2021-09-14T15:06:00Z" w:initials="MH">
     <w:p>
       <w:pPr>
         <w:pStyle w:val="CommentText"/>
@@ -18101,7 +19322,7 @@
       </w:r>
     </w:p>
   </w:comment>
-  <w:comment w:id="14" w:author="Miller, Harvey" w:date="2021-09-14T15:11:00Z" w:initials="MH">
+  <w:comment w:id="14" w:author="Miller,  Dr. Harvey J." w:date="2021-09-14T15:11:00Z" w:initials="MH">
     <w:p>
       <w:pPr>
         <w:pStyle w:val="CommentText"/>
@@ -18117,7 +19338,7 @@
       </w:r>
     </w:p>
   </w:comment>
-  <w:comment w:id="15" w:author="Miller, Harvey" w:date="2021-09-14T15:13:00Z" w:initials="MH">
+  <w:comment w:id="15" w:author="Miller,  Dr. Harvey J." w:date="2021-09-14T15:13:00Z" w:initials="MH">
     <w:p>
       <w:pPr>
         <w:pStyle w:val="CommentText"/>
@@ -18133,7 +19354,7 @@
       </w:r>
     </w:p>
   </w:comment>
-  <w:comment w:id="16" w:author="Miller, Harvey" w:date="2021-09-14T15:16:00Z" w:initials="MH">
+  <w:comment w:id="16" w:author="Miller,  Dr. Harvey J." w:date="2021-09-14T15:16:00Z" w:initials="MH">
     <w:p>
       <w:pPr>
         <w:pStyle w:val="CommentText"/>
@@ -18145,16 +19366,11 @@
         <w:annotationRef/>
       </w:r>
       <w:r>
-        <w:t xml:space="preserve">A graphic to </w:t>
-      </w:r>
-      <w:proofErr w:type="gramStart"/>
-      <w:r>
-        <w:t>illustrate?</w:t>
-      </w:r>
-      <w:proofErr w:type="gramEnd"/>
+        <w:t>A graphic to illustrate?</w:t>
+      </w:r>
     </w:p>
   </w:comment>
-  <w:comment w:id="17" w:author="Miller, Harvey" w:date="2021-09-14T15:18:00Z" w:initials="MH">
+  <w:comment w:id="17" w:author="Miller,  Dr. Harvey J." w:date="2021-09-14T15:18:00Z" w:initials="MH">
     <w:p>
       <w:pPr>
         <w:pStyle w:val="CommentText"/>
@@ -18170,7 +19386,7 @@
       </w:r>
     </w:p>
   </w:comment>
-  <w:comment w:id="18" w:author="Miller, Harvey" w:date="2021-09-14T15:27:00Z" w:initials="MH">
+  <w:comment w:id="18" w:author="Miller,  Dr. Harvey J." w:date="2021-09-14T15:27:00Z" w:initials="MH">
     <w:p>
       <w:pPr>
         <w:pStyle w:val="CommentText"/>
@@ -18186,7 +19402,7 @@
       </w:r>
     </w:p>
   </w:comment>
-  <w:comment w:id="19" w:author="Luyu Liu" w:date="2021-09-24T17:10:00Z" w:initials="LL">
+  <w:comment w:id="19" w:author="Liu Luyu" w:date="2021-09-24T17:10:00Z" w:initials="LL">
     <w:p>
       <w:pPr>
         <w:pStyle w:val="CommentText"/>
@@ -18202,7 +19418,7 @@
       </w:r>
     </w:p>
   </w:comment>
-  <w:comment w:id="20" w:author="Miller, Harvey" w:date="2021-09-14T15:26:00Z" w:initials="MH">
+  <w:comment w:id="20" w:author="Miller,  Dr. Harvey J." w:date="2021-09-14T15:26:00Z" w:initials="MH">
     <w:p>
       <w:pPr>
         <w:pStyle w:val="CommentText"/>
@@ -18221,7 +19437,7 @@
       </w:r>
     </w:p>
   </w:comment>
-  <w:comment w:id="21" w:author="Miller, Harvey" w:date="2021-09-14T15:30:00Z" w:initials="MH">
+  <w:comment w:id="21" w:author="Miller,  Dr. Harvey J." w:date="2021-09-14T15:30:00Z" w:initials="MH">
     <w:p>
       <w:pPr>
         <w:pStyle w:val="CommentText"/>
@@ -18240,6 +19456,55 @@
       </w:r>
       <w:r>
         <w:t xml:space="preserve"> </w:t>
+      </w:r>
+    </w:p>
+  </w:comment>
+  <w:comment w:id="22" w:author="Liu, Luyu" w:date="2021-09-24T21:26:00Z" w:initials="LL">
+    <w:p>
+      <w:pPr>
+        <w:pStyle w:val="CommentText"/>
+      </w:pPr>
+      <w:r>
+        <w:t xml:space="preserve">Realistic </w:t>
+      </w:r>
+      <w:r>
+        <w:rPr>
+          <w:rStyle w:val="CommentReference"/>
+        </w:rPr>
+        <w:annotationRef/>
+      </w:r>
+      <w:r>
+        <w:t xml:space="preserve">is the lower bound, which means users are generally </w:t>
+      </w:r>
+      <w:r>
+        <w:t xml:space="preserve">the </w:t>
+      </w:r>
+      <w:r>
+        <w:t>slowe</w:t>
+      </w:r>
+      <w:r>
+        <w:t>st</w:t>
+      </w:r>
+      <w:r>
+        <w:t xml:space="preserve">; retrospective is the upper bound, which means users are generally </w:t>
+      </w:r>
+      <w:r>
+        <w:t xml:space="preserve">the </w:t>
+      </w:r>
+      <w:r>
+        <w:t>fastest. “Do better”</w:t>
+      </w:r>
+      <w:r>
+        <w:t>/realistic with real-time information</w:t>
+      </w:r>
+      <w:r>
+        <w:t xml:space="preserve"> is being faster</w:t>
+      </w:r>
+      <w:r>
+        <w:t xml:space="preserve"> than the realistic</w:t>
+      </w:r>
+      <w:r>
+        <w:t>, so it’s between the lower and upper bound.</w:t>
       </w:r>
     </w:p>
   </w:comment>
@@ -18270,6 +19535,7 @@
   <w15:commentEx w15:paraId="597F9E1B" w15:paraIdParent="55ADC2A7" w15:done="0"/>
   <w15:commentEx w15:paraId="3D67DCE6" w15:done="1"/>
   <w15:commentEx w15:paraId="52536207" w15:done="0"/>
+  <w15:commentEx w15:paraId="65EDA244" w15:paraIdParent="52536207" w15:done="0"/>
 </w15:commentsEx>
 </file>
 
@@ -18297,6 +19563,7 @@
   <w16cex:commentExtensible w16cex:durableId="24F88504" w16cex:dateUtc="2021-09-24T21:10:00Z"/>
   <w16cex:commentExtensible w16cex:durableId="24EB3D88" w16cex:dateUtc="2021-09-14T19:26:00Z"/>
   <w16cex:commentExtensible w16cex:durableId="24EB3E8B" w16cex:dateUtc="2021-09-14T19:30:00Z"/>
+  <w16cex:commentExtensible w16cex:durableId="24F8C0FC" w16cex:dateUtc="2021-09-25T01:26:00Z"/>
 </w16cex:commentsExtensible>
 </file>
 
@@ -18324,6 +19591,7 @@
   <w16cid:commentId w16cid:paraId="597F9E1B" w16cid:durableId="24F88504"/>
   <w16cid:commentId w16cid:paraId="3D67DCE6" w16cid:durableId="24EB3D88"/>
   <w16cid:commentId w16cid:paraId="52536207" w16cid:durableId="24EB3E8B"/>
+  <w16cid:commentId w16cid:paraId="65EDA244" w16cid:durableId="24F8C0FC"/>
 </w16cid:commentsIds>
 </file>
 
@@ -18870,11 +20138,14 @@
 
 <file path=word/people.xml><?xml version="1.0" encoding="utf-8"?>
 <w15:people xmlns:wpc="http://schemas.microsoft.com/office/word/2010/wordprocessingCanvas" xmlns:cx="http://schemas.microsoft.com/office/drawing/2014/chartex" xmlns:cx1="http://schemas.microsoft.com/office/drawing/2015/9/8/chartex" xmlns:cx2="http://schemas.microsoft.com/office/drawing/2015/10/21/chartex" xmlns:cx3="http://schemas.microsoft.com/office/drawing/2016/5/9/chartex" xmlns:cx4="http://schemas.microsoft.com/office/drawing/2016/5/10/chartex" xmlns:cx5="http://schemas.microsoft.com/office/drawing/2016/5/11/chartex" xmlns:cx6="http://schemas.microsoft.com/office/drawing/2016/5/12/chartex" xmlns:cx7="http://schemas.microsoft.com/office/drawing/2016/5/13/chartex" xmlns:cx8="http://schemas.microsoft.com/office/drawing/2016/5/14/chartex" xmlns:mc="http://schemas.openxmlformats.org/markup-compatibility/2006" xmlns:aink="http://schemas.microsoft.com/office/drawing/2016/ink" xmlns:am3d="http://schemas.microsoft.com/office/drawing/2017/model3d" xmlns:o="urn:schemas-microsoft-com:office:office" xmlns:r="http://schemas.openxmlformats.org/officeDocument/2006/relationships" xmlns:m="http://schemas.openxmlformats.org/officeDocument/2006/math" xmlns:v="urn:schemas-microsoft-com:vml" xmlns:wp14="http://schemas.microsoft.com/office/word/2010/wordprocessingDrawing" xmlns:wp="http://schemas.openxmlformats.org/drawingml/2006/wordprocessingDrawing" xmlns:w10="urn:schemas-microsoft-com:office:word" xmlns:w="http://schemas.openxmlformats.org/wordprocessingml/2006/main" xmlns:w14="http://schemas.microsoft.com/office/word/2010/wordml" xmlns:w15="http://schemas.microsoft.com/office/word/2012/wordml" xmlns:w16cex="http://schemas.microsoft.com/office/word/2018/wordml/cex" xmlns:w16cid="http://schemas.microsoft.com/office/word/2016/wordml/cid" xmlns:w16="http://schemas.microsoft.com/office/word/2018/wordml" xmlns:w16sdtdh="http://schemas.microsoft.com/office/word/2020/wordml/sdtdatahash" xmlns:w16se="http://schemas.microsoft.com/office/word/2015/wordml/symex" xmlns:wpg="http://schemas.microsoft.com/office/word/2010/wordprocessingGroup" xmlns:wpi="http://schemas.microsoft.com/office/word/2010/wordprocessingInk" xmlns:wne="http://schemas.microsoft.com/office/word/2006/wordml" xmlns:wps="http://schemas.microsoft.com/office/word/2010/wordprocessingShape" mc:Ignorable="w14 w15 w16se w16cid w16 w16cex w16sdtdh wp14">
-  <w15:person w15:author="Luyu Liu">
+  <w15:person w15:author="Liu Luyu">
     <w15:presenceInfo w15:providerId="Windows Live" w15:userId="3cff0f5b7d879135"/>
   </w15:person>
-  <w15:person w15:author="Miller, Harvey">
+  <w15:person w15:author="Miller,  Dr. Harvey J.">
     <w15:presenceInfo w15:providerId="AD" w15:userId="S::miller.81@osu.edu::a502b954-5642-4a2a-8f22-6e0bbb41520b"/>
+  </w15:person>
+  <w15:person w15:author="Liu, Luyu">
+    <w15:presenceInfo w15:providerId="AD" w15:userId="S::liu.6544@buckeyemail.osu.edu::90a8bb98-8228-4d90-977f-89d96ed9d3c4"/>
   </w15:person>
 </w15:people>
 </file>
@@ -19732,10 +21003,21 @@
 </file>
 
 <file path=customXml/item1.xml><?xml version="1.0" encoding="utf-8"?>
-<b:Sources xmlns:b="http://schemas.openxmlformats.org/officeDocument/2006/bibliography" xmlns="http://schemas.openxmlformats.org/officeDocument/2006/bibliography" SelectedStyle="\APASixthEditionOfficeOnline.xsl" StyleName="APA" Version="6"/>
+<?mso-contentType ?>
+<FormTemplates xmlns="http://schemas.microsoft.com/sharepoint/v3/contenttype/forms">
+  <Display>DocumentLibraryForm</Display>
+  <Edit>DocumentLibraryForm</Edit>
+  <New>DocumentLibraryForm</New>
+</FormTemplates>
 </file>
 
 <file path=customXml/item2.xml><?xml version="1.0" encoding="utf-8"?>
+<p:properties xmlns:p="http://schemas.microsoft.com/office/2006/metadata/properties" xmlns:xsi="http://www.w3.org/2001/XMLSchema-instance" xmlns:pc="http://schemas.microsoft.com/office/infopath/2007/PartnerControls">
+  <documentManagement/>
+</p:properties>
+</file>
+
+<file path=customXml/item3.xml><?xml version="1.0" encoding="utf-8"?>
 <ct:contentTypeSchema xmlns:ct="http://schemas.microsoft.com/office/2006/metadata/contentType" xmlns:ma="http://schemas.microsoft.com/office/2006/metadata/properties/metaAttributes" ct:_="" ma:_="" ma:contentTypeName="Document" ma:contentTypeID="0x010100BFBE2D8A8949C0478A9D0FA31547AC18" ma:contentTypeVersion="4" ma:contentTypeDescription="Create a new document." ma:contentTypeScope="" ma:versionID="6026ecab98de3fab94eec1aea28be99c">
   <xsd:schema xmlns:xsd="http://www.w3.org/2001/XMLSchema" xmlns:xs="http://www.w3.org/2001/XMLSchema" xmlns:p="http://schemas.microsoft.com/office/2006/metadata/properties" xmlns:ns2="cf86e04f-f2f2-4148-813e-388607876cd7" targetNamespace="http://schemas.microsoft.com/office/2006/metadata/properties" ma:root="true" ma:fieldsID="f81bc0e451c2f71b1cfbbd717479300d" ns2:_="">
     <xsd:import namespace="cf86e04f-f2f2-4148-813e-388607876cd7"/>
@@ -19881,30 +21163,28 @@
 </ct:contentTypeSchema>
 </file>
 
-<file path=customXml/item3.xml><?xml version="1.0" encoding="utf-8"?>
-<p:properties xmlns:p="http://schemas.microsoft.com/office/2006/metadata/properties" xmlns:xsi="http://www.w3.org/2001/XMLSchema-instance" xmlns:pc="http://schemas.microsoft.com/office/infopath/2007/PartnerControls">
-  <documentManagement/>
-</p:properties>
-</file>
-
 <file path=customXml/item4.xml><?xml version="1.0" encoding="utf-8"?>
-<?mso-contentType ?>
-<FormTemplates xmlns="http://schemas.microsoft.com/sharepoint/v3/contenttype/forms">
-  <Display>DocumentLibraryForm</Display>
-  <Edit>DocumentLibraryForm</Edit>
-  <New>DocumentLibraryForm</New>
-</FormTemplates>
+<b:Sources xmlns:b="http://schemas.openxmlformats.org/officeDocument/2006/bibliography" xmlns="http://schemas.openxmlformats.org/officeDocument/2006/bibliography" SelectedStyle="\APASixthEditionOfficeOnline.xsl" StyleName="APA" Version="6"/>
 </file>
 
 <file path=customXml/itemProps1.xml><?xml version="1.0" encoding="utf-8"?>
-<ds:datastoreItem xmlns:ds="http://schemas.openxmlformats.org/officeDocument/2006/customXml" ds:itemID="{7D7EF66B-9B00-4A63-B16C-6A403E264974}">
+<ds:datastoreItem xmlns:ds="http://schemas.openxmlformats.org/officeDocument/2006/customXml" ds:itemID="{E2879763-21F7-4804-86A4-E9020508F606}">
   <ds:schemaRefs>
-    <ds:schemaRef ds:uri="http://schemas.openxmlformats.org/officeDocument/2006/bibliography"/>
+    <ds:schemaRef ds:uri="http://schemas.microsoft.com/sharepoint/v3/contenttype/forms"/>
   </ds:schemaRefs>
 </ds:datastoreItem>
 </file>
 
 <file path=customXml/itemProps2.xml><?xml version="1.0" encoding="utf-8"?>
+<ds:datastoreItem xmlns:ds="http://schemas.openxmlformats.org/officeDocument/2006/customXml" ds:itemID="{0E71D8C0-CB00-415D-A6CD-77E628AEFBDB}">
+  <ds:schemaRefs>
+    <ds:schemaRef ds:uri="http://schemas.microsoft.com/office/2006/metadata/properties"/>
+    <ds:schemaRef ds:uri="http://schemas.microsoft.com/office/infopath/2007/PartnerControls"/>
+  </ds:schemaRefs>
+</ds:datastoreItem>
+</file>
+
+<file path=customXml/itemProps3.xml><?xml version="1.0" encoding="utf-8"?>
 <ds:datastoreItem xmlns:ds="http://schemas.openxmlformats.org/officeDocument/2006/customXml" ds:itemID="{7323CE16-F2FB-413E-804A-AEE413426FA3}">
   <ds:schemaRefs>
     <ds:schemaRef ds:uri="http://schemas.microsoft.com/office/2006/metadata/contentType"/>
@@ -19922,19 +21202,10 @@
 </ds:datastoreItem>
 </file>
 
-<file path=customXml/itemProps3.xml><?xml version="1.0" encoding="utf-8"?>
-<ds:datastoreItem xmlns:ds="http://schemas.openxmlformats.org/officeDocument/2006/customXml" ds:itemID="{0E71D8C0-CB00-415D-A6CD-77E628AEFBDB}">
+<file path=customXml/itemProps4.xml><?xml version="1.0" encoding="utf-8"?>
+<ds:datastoreItem xmlns:ds="http://schemas.openxmlformats.org/officeDocument/2006/customXml" ds:itemID="{7D7EF66B-9B00-4A63-B16C-6A403E264974}">
   <ds:schemaRefs>
-    <ds:schemaRef ds:uri="http://schemas.microsoft.com/office/2006/metadata/properties"/>
-    <ds:schemaRef ds:uri="http://schemas.microsoft.com/office/infopath/2007/PartnerControls"/>
-  </ds:schemaRefs>
-</ds:datastoreItem>
-</file>
-
-<file path=customXml/itemProps4.xml><?xml version="1.0" encoding="utf-8"?>
-<ds:datastoreItem xmlns:ds="http://schemas.openxmlformats.org/officeDocument/2006/customXml" ds:itemID="{E2879763-21F7-4804-86A4-E9020508F606}">
-  <ds:schemaRefs>
-    <ds:schemaRef ds:uri="http://schemas.microsoft.com/sharepoint/v3/contenttype/forms"/>
+    <ds:schemaRef ds:uri="http://schemas.openxmlformats.org/officeDocument/2006/bibliography"/>
   </ds:schemaRefs>
 </ds:datastoreItem>
 </file>
</xml_diff>